<commit_message>
Add API comparison details for different programming languages
</commit_message>
<xml_diff>
--- a/documentation/Verslag-LukasOlivier.docx
+++ b/documentation/Verslag-LukasOlivier.docx
@@ -484,12 +484,66 @@
       </w:r>
       <w:bookmarkStart w:id="1" w:name="_Toc158986039"/>
     </w:p>
+    <w:p/>
+    <w:p>
+      <w:pPr>
+        <w:pStyle w:val="Kop2"/>
+        <w:rPr>
+          <w:lang w:val="en-US"/>
+        </w:rPr>
+      </w:pPr>
+      <w:r>
+        <w:rPr>
+          <w:lang w:val="en-US"/>
+        </w:rPr>
+        <w:t>Demo Project: Student Management API</w:t>
+      </w:r>
+    </w:p>
+    <w:p>
+      <w:pPr>
+        <w:rPr>
+          <w:b/>
+          <w:lang w:val="nl-BE"/>
+        </w:rPr>
+      </w:pPr>
+      <w:r>
+        <w:rPr>
+          <w:shd w:val="clear" w:color="auto" w:fill="FFFFFF"/>
+        </w:rPr>
+        <w:t>Het demo-project omvat het beheer van studenteninformatie met CRUD-operaties, waaronder het toevoegen van nieuwe studenten, het ophalen van de lijst met studenten, het bijwerken van studenteninformatie en het verwijderen van studenten die de school hebben verlaten. De API wordt ontwikkeld in verschillende programmeertalen om een vergelijkende evaluatie mogelijk te maken.</w:t>
+      </w:r>
+    </w:p>
     <w:bookmarkEnd w:id="1"/>
     <w:p>
       <w:pPr>
+        <w:rPr>
+          <w:rFonts w:asciiTheme="majorHAnsi" w:eastAsia="Arial Rounded" w:hAnsiTheme="majorHAnsi" w:cs="Arial Rounded"/>
+          <w:b/>
+          <w:color w:val="595959"/>
+          <w:sz w:val="28"/>
+          <w:szCs w:val="22"/>
+          <w:lang w:val="en-US"/>
+        </w:rPr>
+      </w:pPr>
+      <w:r>
+        <w:rPr>
+          <w:lang w:val="en-US"/>
+        </w:rPr>
+        <w:br w:type="page"/>
+      </w:r>
+    </w:p>
+    <w:p>
+      <w:pPr>
         <w:pStyle w:val="Kop2"/>
-      </w:pPr>
-      <w:r>
+        <w:rPr>
+          <w:lang w:val="en-US"/>
+        </w:rPr>
+      </w:pPr>
+      <w:r>
+        <w:rPr>
+          <w:lang w:val="en-US"/>
+        </w:rPr>
+        <w:lastRenderedPageBreak/>
         <w:t>Node.js - Express</w:t>
       </w:r>
     </w:p>
@@ -606,13 +660,28 @@
     </w:p>
     <w:p>
       <w:pPr>
+        <w:rPr>
+          <w:rFonts w:asciiTheme="majorHAnsi" w:eastAsia="Arial Rounded" w:hAnsiTheme="majorHAnsi" w:cs="Arial Rounded"/>
+          <w:b/>
+          <w:color w:val="595959"/>
+          <w:sz w:val="28"/>
+          <w:szCs w:val="22"/>
+        </w:rPr>
+      </w:pPr>
+      <w:bookmarkStart w:id="2" w:name="_Toc158986035"/>
+      <w:r>
+        <w:br w:type="page"/>
+      </w:r>
+    </w:p>
+    <w:p>
+      <w:pPr>
         <w:pStyle w:val="Kop2"/>
         <w:rPr>
           <w:rFonts w:eastAsia="Times New Roman"/>
         </w:rPr>
       </w:pPr>
-      <w:bookmarkStart w:id="2" w:name="_Toc158986035"/>
-      <w:r>
+      <w:r>
+        <w:lastRenderedPageBreak/>
         <w:t>C#</w:t>
       </w:r>
       <w:r>
@@ -776,9 +845,24 @@
     </w:p>
     <w:p>
       <w:pPr>
+        <w:rPr>
+          <w:rFonts w:asciiTheme="majorHAnsi" w:eastAsia="Arial Rounded" w:hAnsiTheme="majorHAnsi" w:cs="Arial Rounded"/>
+          <w:b/>
+          <w:color w:val="595959"/>
+          <w:sz w:val="28"/>
+          <w:szCs w:val="22"/>
+        </w:rPr>
+      </w:pPr>
+      <w:r>
+        <w:br w:type="page"/>
+      </w:r>
+    </w:p>
+    <w:p>
+      <w:pPr>
         <w:pStyle w:val="Kop2"/>
       </w:pPr>
       <w:r>
+        <w:lastRenderedPageBreak/>
         <w:t xml:space="preserve">Python </w:t>
       </w:r>
       <w:r>
@@ -892,9 +976,24 @@
     </w:p>
     <w:p>
       <w:pPr>
+        <w:rPr>
+          <w:rFonts w:asciiTheme="majorHAnsi" w:eastAsia="Arial Rounded" w:hAnsiTheme="majorHAnsi" w:cs="Arial Rounded"/>
+          <w:b/>
+          <w:color w:val="595959"/>
+          <w:sz w:val="28"/>
+          <w:szCs w:val="22"/>
+        </w:rPr>
+      </w:pPr>
+      <w:r>
+        <w:br w:type="page"/>
+      </w:r>
+    </w:p>
+    <w:p>
+      <w:pPr>
         <w:pStyle w:val="Kop2"/>
       </w:pPr>
       <w:r>
+        <w:lastRenderedPageBreak/>
         <w:t>Java - Spring Boot</w:t>
       </w:r>
       <w:bookmarkEnd w:id="4"/>
@@ -931,14 +1030,7 @@
         <w:rPr>
           <w:lang w:val="nl-BE"/>
         </w:rPr>
-        <w:t xml:space="preserve">. Java staat bekend om zijn platformonafhankelijkheid, sterke typen en uitgebreide ecosysteem. Spring Boot, </w:t>
-      </w:r>
-      <w:r>
-        <w:rPr>
-          <w:lang w:val="nl-BE"/>
-        </w:rPr>
-        <w:lastRenderedPageBreak/>
-        <w:t>als een opvatting van het Spring-</w:t>
+        <w:t>. Java staat bekend om zijn platformonafhankelijkheid, sterke typen en uitgebreide ecosysteem. Spring Boot, als een opvatting van het Spring-</w:t>
       </w:r>
       <w:proofErr w:type="spellStart"/>
       <w:r>
@@ -1015,6 +1107,29 @@
           <w:lang w:val="nl-BE"/>
         </w:rPr>
         <w:t>.</w:t>
+      </w:r>
+    </w:p>
+    <w:p>
+      <w:pPr>
+        <w:rPr>
+          <w:rStyle w:val="Zwaar"/>
+          <w:rFonts w:asciiTheme="majorHAnsi" w:eastAsia="Arial Rounded" w:hAnsiTheme="majorHAnsi" w:cs="Arial Rounded"/>
+          <w:bCs w:val="0"/>
+          <w:color w:val="595959"/>
+          <w:sz w:val="28"/>
+          <w:szCs w:val="22"/>
+          <w:lang w:val="en-US"/>
+        </w:rPr>
+      </w:pPr>
+      <w:bookmarkStart w:id="5" w:name="_Toc158986038"/>
+      <w:r>
+        <w:rPr>
+          <w:rStyle w:val="Zwaar"/>
+          <w:b w:val="0"/>
+          <w:bCs w:val="0"/>
+          <w:lang w:val="en-US"/>
+        </w:rPr>
+        <w:br w:type="page"/>
       </w:r>
     </w:p>
     <w:p>
@@ -1027,7 +1142,6 @@
           <w:lang w:val="en-US"/>
         </w:rPr>
       </w:pPr>
-      <w:bookmarkStart w:id="5" w:name="_Toc158986038"/>
       <w:r>
         <w:rPr>
           <w:rStyle w:val="Zwaar"/>
@@ -1035,6 +1149,7 @@
           <w:bCs w:val="0"/>
           <w:lang w:val="en-US"/>
         </w:rPr>
+        <w:lastRenderedPageBreak/>
         <w:t>Node.js -</w:t>
       </w:r>
       <w:r>

</xml_diff>

<commit_message>
express.js api with new scope
</commit_message>
<xml_diff>
--- a/documentation/Verslag-LukasOlivier.docx
+++ b/documentation/Verslag-LukasOlivier.docx
@@ -32,8 +32,8 @@
           <w:rFonts w:ascii="Arial Rounded" w:eastAsia="Arial Rounded" w:hAnsi="Arial Rounded" w:cs="Arial Rounded"/>
           <w:b/>
           <w:color w:val="FFFFFF"/>
-          <w:sz w:val="100"/>
-          <w:szCs w:val="100"/>
+          <w:sz w:val="64"/>
+          <w:szCs w:val="64"/>
         </w:rPr>
       </w:pPr>
       <w:r>
@@ -41,10 +41,10 @@
           <w:rFonts w:ascii="Arial Rounded" w:eastAsia="Arial Rounded" w:hAnsi="Arial Rounded" w:cs="Arial Rounded"/>
           <w:b/>
           <w:color w:val="FFFFFF"/>
-          <w:sz w:val="100"/>
-          <w:szCs w:val="100"/>
-        </w:rPr>
-        <w:t>Bachelor Thesis</w:t>
+          <w:sz w:val="64"/>
+          <w:szCs w:val="64"/>
+        </w:rPr>
+        <w:t>DOCUMENTATIERAPPORT</w:t>
       </w:r>
     </w:p>
     <w:p>
@@ -57,16 +57,44 @@
       </w:pPr>
       <w:r>
         <w:rPr>
+          <w:rFonts w:ascii="Arial Rounded" w:eastAsia="Arial Rounded" w:hAnsi="Arial Rounded" w:cs="Arial Rounded"/>
+          <w:b/>
+          <w:color w:val="FFFFFF"/>
+          <w:sz w:val="32"/>
+          <w:szCs w:val="32"/>
+        </w:rPr>
+        <w:t xml:space="preserve">ONDERDEEL VAN DE </w:t>
+      </w:r>
+      <w:r>
+        <w:rPr>
+          <w:rFonts w:ascii="Arial Rounded" w:eastAsia="Arial Rounded" w:hAnsi="Arial Rounded" w:cs="Arial Rounded"/>
+          <w:b/>
+          <w:color w:val="FFFFFF"/>
+          <w:sz w:val="32"/>
+          <w:szCs w:val="32"/>
+        </w:rPr>
+        <w:t>BACHELORPROEF</w:t>
+      </w:r>
+    </w:p>
+    <w:p>
+      <w:pPr>
+        <w:rPr>
           <w:rFonts w:ascii="Arial Nova" w:hAnsi="Arial Nova"/>
           <w:color w:val="FFFFFF" w:themeColor="background1"/>
           <w:sz w:val="40"/>
         </w:rPr>
+      </w:pPr>
+      <w:r>
+        <w:rPr>
+          <w:rFonts w:ascii="Arial Nova" w:hAnsi="Arial Nova"/>
+          <w:color w:val="FFFFFF" w:themeColor="background1"/>
+          <w:sz w:val="40"/>
+        </w:rPr>
         <w:t>_____________</w:t>
       </w:r>
     </w:p>
     <w:p>
       <w:pPr>
-        <w:jc w:val="right"/>
         <w:rPr>
           <w:color w:val="FFFFFF"/>
           <w:sz w:val="28"/>
@@ -311,7 +339,7 @@
                 <w:color w:val="FFFFFF" w:themeColor="background1"/>
                 <w:lang w:val="en-US"/>
               </w:rPr>
-              <w:t xml:space="preserve">Software Engineer </w:t>
+              <w:t>Software Engineer</w:t>
             </w:r>
           </w:p>
         </w:tc>
@@ -427,7 +455,7 @@
                 <w:rFonts w:ascii="Arial Nova" w:hAnsi="Arial Nova"/>
                 <w:color w:val="FFFFFF" w:themeColor="background1"/>
               </w:rPr>
-              <w:t xml:space="preserve">Lukas Olivier </w:t>
+              <w:t>Lukas Olivier</w:t>
             </w:r>
           </w:p>
         </w:tc>
@@ -441,8 +469,8 @@
           <w:szCs w:val="32"/>
         </w:rPr>
         <w:sectPr>
-          <w:headerReference w:type="default" r:id="rId7"/>
-          <w:footerReference w:type="default" r:id="rId8"/>
+          <w:headerReference w:type="default" r:id="rId8"/>
+          <w:footerReference w:type="default" r:id="rId9"/>
           <w:pgSz w:w="11900" w:h="16840"/>
           <w:pgMar w:top="1418" w:right="1701" w:bottom="1701" w:left="1701" w:header="709" w:footer="567" w:gutter="0"/>
           <w:pgNumType w:start="1"/>
@@ -455,49 +483,1577 @@
         <w:pStyle w:val="Kop1"/>
       </w:pPr>
       <w:bookmarkStart w:id="0" w:name="_Toc158986034"/>
+      <w:bookmarkStart w:id="1" w:name="_Toc160780417"/>
+      <w:r>
+        <w:lastRenderedPageBreak/>
+        <w:t>Melding van vertrouwelijkheid (enkel indien van toepassing)</w:t>
+      </w:r>
+      <w:bookmarkEnd w:id="1"/>
+    </w:p>
+    <w:p>
+      <w:pPr>
+        <w:rPr>
+          <w:i/>
+          <w:iCs/>
+        </w:rPr>
+      </w:pPr>
+      <w:r>
+        <w:rPr>
+          <w:i/>
+          <w:iCs/>
+        </w:rPr>
+        <w:t>Indien dit documentatierapport vertrouwelijke informatie bevat, wordt de volgende tekst in verband met vertrouwelijkheid opgenomen. Indien niet, dan verwijder je deze pagina.</w:t>
+      </w:r>
+    </w:p>
+    <w:p/>
+    <w:p>
+      <w:pPr>
+        <w:jc w:val="center"/>
+      </w:pPr>
+      <w:r>
+        <w:t xml:space="preserve">Vertrouwelijk tot en met </w:t>
+      </w:r>
+      <w:proofErr w:type="spellStart"/>
+      <w:r>
+        <w:t>dd</w:t>
+      </w:r>
+      <w:proofErr w:type="spellEnd"/>
+      <w:r>
+        <w:t>/mm/20yy</w:t>
+      </w:r>
+    </w:p>
+    <w:p>
+      <w:pPr>
+        <w:jc w:val="center"/>
+      </w:pPr>
+      <w:r>
+        <w:t>Belangrijk</w:t>
+      </w:r>
+    </w:p>
+    <w:p>
+      <w:pPr>
+        <w:jc w:val="center"/>
+      </w:pPr>
+    </w:p>
+    <w:p>
+      <w:pPr>
+        <w:rPr>
+          <w:rFonts w:asciiTheme="majorHAnsi" w:eastAsia="Arial Rounded" w:hAnsiTheme="majorHAnsi" w:cs="Arial Rounded"/>
+          <w:b/>
+          <w:color w:val="44C8F5"/>
+          <w:sz w:val="32"/>
+        </w:rPr>
+      </w:pPr>
+      <w:r>
+        <w:t xml:space="preserve">Dit documentatierapport (dat onderdeel uitmaakt van de </w:t>
+      </w:r>
+      <w:proofErr w:type="spellStart"/>
+      <w:r>
+        <w:t>bachelorproef</w:t>
+      </w:r>
+      <w:proofErr w:type="spellEnd"/>
+      <w:r>
+        <w:t xml:space="preserve">) bevat vertrouwelijke informatie en/of vertrouwelijke onderzoeksresultaten die toebehoren aan de </w:t>
+      </w:r>
+      <w:proofErr w:type="spellStart"/>
+      <w:r>
+        <w:t>Howest</w:t>
+      </w:r>
+      <w:proofErr w:type="spellEnd"/>
+      <w:r>
+        <w:t xml:space="preserve"> of aan derden. Dit rapport of enig onderdeel ervan mag op geen enkele wijze publiek gemaakt worden zonder de uitdrukkelijke schriftelijke voorafgaande toestemming vanwege </w:t>
+      </w:r>
+      <w:proofErr w:type="spellStart"/>
+      <w:r>
+        <w:t>Howest</w:t>
+      </w:r>
+      <w:proofErr w:type="spellEnd"/>
+      <w:r>
+        <w:t xml:space="preserve">. Zo mag dit rapport onder geen voorwaarde door derden worden ingekeken of aan derden worden meegedeeld. Het is verboden om dit rapport te kopiëren of op eender welke manier te dupliceren. Indien de vertrouwelijke aard van dit rapport niet wordt gerespecteerd, kan dit onherstelbare schade veroorzaken aan </w:t>
+      </w:r>
+      <w:proofErr w:type="spellStart"/>
+      <w:r>
+        <w:t>Howest</w:t>
+      </w:r>
+      <w:proofErr w:type="spellEnd"/>
+      <w:r>
+        <w:t>. Bovenstaande bepalingen zijn van kracht tot en met de embargodatum.</w:t>
+      </w:r>
+      <w:r>
+        <w:br w:type="page"/>
+      </w:r>
+    </w:p>
+    <w:p>
+      <w:pPr>
+        <w:pStyle w:val="Kop1"/>
+      </w:pPr>
+      <w:bookmarkStart w:id="2" w:name="_Toc160780418"/>
+      <w:r>
+        <w:lastRenderedPageBreak/>
+        <w:t>Toelating tot bruikleen</w:t>
+      </w:r>
+      <w:bookmarkEnd w:id="2"/>
+    </w:p>
+    <w:p>
+      <w:pPr>
+        <w:rPr>
+          <w:rFonts w:ascii="Arial Nova" w:hAnsi="Arial Nova"/>
+        </w:rPr>
+      </w:pPr>
+      <w:r>
+        <w:rPr>
+          <w:rFonts w:ascii="Arial Nova" w:hAnsi="Arial Nova"/>
+        </w:rPr>
+        <w:t>De auteur(s) geeft (geven) de toelating d</w:t>
+      </w:r>
+      <w:r>
+        <w:rPr>
+          <w:rFonts w:ascii="Arial Nova" w:hAnsi="Arial Nova"/>
+        </w:rPr>
+        <w:t>it documentatierapport (onderdeel van de</w:t>
+      </w:r>
+      <w:r>
+        <w:rPr>
+          <w:rFonts w:ascii="Arial Nova" w:hAnsi="Arial Nova"/>
+        </w:rPr>
+        <w:t xml:space="preserve"> </w:t>
+      </w:r>
+      <w:proofErr w:type="spellStart"/>
+      <w:r>
+        <w:rPr>
+          <w:rFonts w:ascii="Arial Nova" w:hAnsi="Arial Nova"/>
+        </w:rPr>
+        <w:t>bachelor</w:t>
+      </w:r>
+      <w:r>
+        <w:rPr>
+          <w:rFonts w:ascii="Arial Nova" w:hAnsi="Arial Nova"/>
+        </w:rPr>
+        <w:t>proef</w:t>
+      </w:r>
+      <w:proofErr w:type="spellEnd"/>
+      <w:r>
+        <w:rPr>
+          <w:rFonts w:ascii="Arial Nova" w:hAnsi="Arial Nova"/>
+        </w:rPr>
+        <w:t xml:space="preserve"> </w:t>
+      </w:r>
+      <w:r>
+        <w:rPr>
+          <w:rFonts w:ascii="Arial Nova" w:hAnsi="Arial Nova"/>
+        </w:rPr>
+        <w:t>)</w:t>
+      </w:r>
+      <w:r>
+        <w:rPr>
+          <w:rFonts w:ascii="Arial Nova" w:hAnsi="Arial Nova"/>
+        </w:rPr>
+        <w:t>voor consultatie beschikbaar te stellen en delen van d</w:t>
+      </w:r>
+      <w:r>
+        <w:rPr>
+          <w:rFonts w:ascii="Arial Nova" w:hAnsi="Arial Nova"/>
+        </w:rPr>
+        <w:t xml:space="preserve">it rapport </w:t>
+      </w:r>
+      <w:r>
+        <w:rPr>
+          <w:rFonts w:ascii="Arial Nova" w:hAnsi="Arial Nova"/>
+        </w:rPr>
+        <w:t>te kopiëren voor persoonlijk gebruik. Elk ander gebruik valt onder de bepalingen van het auteursrecht, in het bijzonder met betrekking tot de verplichting de bron uitdrukkelijk te vermelden bij het aanhalen van resultaten uit d</w:t>
+      </w:r>
+      <w:r>
+        <w:rPr>
+          <w:rFonts w:ascii="Arial Nova" w:hAnsi="Arial Nova"/>
+        </w:rPr>
+        <w:t>it rapport</w:t>
+      </w:r>
+      <w:r>
+        <w:rPr>
+          <w:rFonts w:ascii="Arial Nova" w:hAnsi="Arial Nova"/>
+        </w:rPr>
+        <w:t>.</w:t>
+      </w:r>
+    </w:p>
+    <w:p>
+      <w:pPr>
+        <w:jc w:val="right"/>
+        <w:rPr>
+          <w:rFonts w:ascii="Arial Nova" w:hAnsi="Arial Nova"/>
+        </w:rPr>
+      </w:pPr>
+      <w:r>
+        <w:rPr>
+          <w:rFonts w:ascii="Arial Nova" w:hAnsi="Arial Nova"/>
+          <w:lang w:val="en-US"/>
+        </w:rPr>
+        <w:fldChar w:fldCharType="begin"/>
+      </w:r>
+      <w:r>
+        <w:rPr>
+          <w:rFonts w:ascii="Arial Nova" w:hAnsi="Arial Nova"/>
+        </w:rPr>
+        <w:instrText xml:space="preserve"> TIME \@ "d/MM/yyyy" </w:instrText>
+      </w:r>
+      <w:r>
+        <w:rPr>
+          <w:rFonts w:ascii="Arial Nova" w:hAnsi="Arial Nova"/>
+          <w:lang w:val="en-US"/>
+        </w:rPr>
+        <w:fldChar w:fldCharType="separate"/>
+      </w:r>
+      <w:r>
+        <w:rPr>
+          <w:rFonts w:ascii="Arial Nova" w:hAnsi="Arial Nova"/>
+          <w:noProof/>
+        </w:rPr>
+        <w:t>8/03/2024</w:t>
+      </w:r>
+      <w:r>
+        <w:rPr>
+          <w:rFonts w:ascii="Arial Nova" w:hAnsi="Arial Nova"/>
+          <w:lang w:val="en-US"/>
+        </w:rPr>
+        <w:fldChar w:fldCharType="end"/>
+      </w:r>
+      <w:r>
+        <w:br w:type="page"/>
+      </w:r>
+    </w:p>
+    <w:p>
+      <w:pPr>
+        <w:pStyle w:val="Kop1"/>
+      </w:pPr>
+      <w:bookmarkStart w:id="3" w:name="_Hlk160780130"/>
+      <w:bookmarkStart w:id="4" w:name="_Toc160780419"/>
+      <w:r>
+        <w:lastRenderedPageBreak/>
+        <w:t>Woord vooraf</w:t>
+      </w:r>
+      <w:bookmarkEnd w:id="4"/>
+    </w:p>
+    <w:bookmarkEnd w:id="3"/>
+    <w:p>
+      <w:pPr>
+        <w:rPr>
+          <w:rFonts w:asciiTheme="majorHAnsi" w:eastAsia="Arial Rounded" w:hAnsiTheme="majorHAnsi" w:cs="Arial Rounded"/>
+          <w:b/>
+          <w:color w:val="44C8F5"/>
+          <w:sz w:val="32"/>
+        </w:rPr>
+      </w:pPr>
+      <w:r>
+        <w:rPr>
+          <w:rFonts w:ascii="Arial Nova" w:hAnsi="Arial Nova"/>
+        </w:rPr>
+        <w:t xml:space="preserve">In het woord vooraf staan de gebruikelijke dankbetuigingen. Alle personen worden bedankt die meegeholpen hebben met het eindwerk. </w:t>
+      </w:r>
+    </w:p>
+    <w:p>
+      <w:pPr>
+        <w:spacing w:after="200" w:line="276" w:lineRule="auto"/>
+        <w:rPr>
+          <w:rFonts w:ascii="Arial Nova" w:hAnsi="Arial Nova"/>
+        </w:rPr>
+      </w:pPr>
+      <w:r>
+        <w:rPr>
+          <w:rFonts w:ascii="Arial Nova" w:hAnsi="Arial Nova"/>
+        </w:rPr>
+        <w:t xml:space="preserve">De personen die de belangrijkste bijdrage hebben geleverd, worden als eerste bedankt. Schrijf de naam, functie en titel van personen correct. </w:t>
+      </w:r>
+    </w:p>
+    <w:p>
+      <w:pPr>
+        <w:spacing w:after="200" w:line="276" w:lineRule="auto"/>
+        <w:rPr>
+          <w:rFonts w:ascii="Arial Nova" w:hAnsi="Arial Nova"/>
+        </w:rPr>
+      </w:pPr>
+      <w:r>
+        <w:rPr>
+          <w:rFonts w:ascii="Arial Nova" w:hAnsi="Arial Nova"/>
+        </w:rPr>
+        <w:t xml:space="preserve">Vermeld onderaan je naam, plaats en datum (facultatief). Een handtekening past hier niet. </w:t>
+      </w:r>
+    </w:p>
+    <w:p>
+      <w:pPr>
+        <w:rPr>
+          <w:rFonts w:ascii="Arial Nova" w:hAnsi="Arial Nova"/>
+        </w:rPr>
+      </w:pPr>
+      <w:r>
+        <w:rPr>
+          <w:rFonts w:ascii="Arial Nova" w:hAnsi="Arial Nova"/>
+        </w:rPr>
+        <w:t>Doordat het woord vooraf sterk persoonlijk is, wordt het vaak in de ik-vorm geschreven.</w:t>
+      </w:r>
+    </w:p>
+    <w:p>
+      <w:pPr>
+        <w:rPr>
+          <w:rFonts w:ascii="Arial Nova" w:hAnsi="Arial Nova"/>
+        </w:rPr>
+      </w:pPr>
+      <w:r>
+        <w:rPr>
+          <w:rFonts w:ascii="Arial Nova" w:hAnsi="Arial Nova"/>
+        </w:rPr>
+        <w:br w:type="page"/>
+      </w:r>
+    </w:p>
+    <w:p>
+      <w:pPr>
+        <w:pStyle w:val="Kop1"/>
+      </w:pPr>
+      <w:bookmarkStart w:id="5" w:name="_Toc160780420"/>
+      <w:r>
+        <w:lastRenderedPageBreak/>
+        <w:t>Inh</w:t>
+      </w:r>
+      <w:r>
+        <w:t>oudsopgave</w:t>
+      </w:r>
+      <w:bookmarkEnd w:id="5"/>
+    </w:p>
+    <w:sdt>
+      <w:sdtPr>
+        <w:id w:val="-1583135982"/>
+        <w:docPartObj>
+          <w:docPartGallery w:val="Table of Contents"/>
+          <w:docPartUnique/>
+        </w:docPartObj>
+      </w:sdtPr>
+      <w:sdtEndPr>
+        <w:rPr>
+          <w:bCs/>
+          <w:sz w:val="20"/>
+          <w:szCs w:val="20"/>
+        </w:rPr>
+      </w:sdtEndPr>
+      <w:sdtContent>
+        <w:p>
+          <w:pPr>
+            <w:pStyle w:val="Kop4"/>
+          </w:pPr>
+          <w:r>
+            <w:t>Woord vooraf</w:t>
+          </w:r>
+        </w:p>
+        <w:p>
+          <w:pPr>
+            <w:pStyle w:val="Inhopg1"/>
+            <w:tabs>
+              <w:tab w:val="right" w:leader="dot" w:pos="8488"/>
+            </w:tabs>
+            <w:rPr>
+              <w:rFonts w:asciiTheme="minorHAnsi" w:eastAsiaTheme="minorEastAsia" w:hAnsiTheme="minorHAnsi" w:cstheme="minorBidi"/>
+              <w:noProof/>
+              <w:kern w:val="2"/>
+              <w:sz w:val="24"/>
+              <w:szCs w:val="24"/>
+              <w:lang w:val="nl-BE"/>
+              <w14:ligatures w14:val="standardContextual"/>
+            </w:rPr>
+          </w:pPr>
+          <w:r>
+            <w:fldChar w:fldCharType="begin"/>
+          </w:r>
+          <w:r>
+            <w:instrText xml:space="preserve"> TOC \o "1-3" \h \z \u </w:instrText>
+          </w:r>
+          <w:r>
+            <w:fldChar w:fldCharType="separate"/>
+          </w:r>
+          <w:hyperlink w:anchor="_Toc160780421" w:history="1">
+            <w:r>
+              <w:rPr>
+                <w:rStyle w:val="Hyperlink"/>
+                <w:noProof/>
+              </w:rPr>
+              <w:t>Onderzoeksfase</w:t>
+            </w:r>
+            <w:r>
+              <w:rPr>
+                <w:noProof/>
+                <w:webHidden/>
+              </w:rPr>
+              <w:tab/>
+            </w:r>
+            <w:r>
+              <w:rPr>
+                <w:noProof/>
+                <w:webHidden/>
+              </w:rPr>
+              <w:fldChar w:fldCharType="begin"/>
+            </w:r>
+            <w:r>
+              <w:rPr>
+                <w:noProof/>
+                <w:webHidden/>
+              </w:rPr>
+              <w:instrText xml:space="preserve"> PAGEREF _Toc160780421 \h </w:instrText>
+            </w:r>
+            <w:r>
+              <w:rPr>
+                <w:noProof/>
+                <w:webHidden/>
+              </w:rPr>
+            </w:r>
+            <w:r>
+              <w:rPr>
+                <w:noProof/>
+                <w:webHidden/>
+              </w:rPr>
+              <w:fldChar w:fldCharType="separate"/>
+            </w:r>
+            <w:r>
+              <w:rPr>
+                <w:noProof/>
+                <w:webHidden/>
+              </w:rPr>
+              <w:t>6</w:t>
+            </w:r>
+            <w:r>
+              <w:rPr>
+                <w:noProof/>
+                <w:webHidden/>
+              </w:rPr>
+              <w:fldChar w:fldCharType="end"/>
+            </w:r>
+          </w:hyperlink>
+        </w:p>
+        <w:p>
+          <w:pPr>
+            <w:pStyle w:val="Inhopg2"/>
+            <w:tabs>
+              <w:tab w:val="right" w:leader="dot" w:pos="8488"/>
+            </w:tabs>
+            <w:rPr>
+              <w:rFonts w:asciiTheme="minorHAnsi" w:eastAsiaTheme="minorEastAsia" w:hAnsiTheme="minorHAnsi" w:cstheme="minorBidi"/>
+              <w:noProof/>
+              <w:kern w:val="2"/>
+              <w:sz w:val="24"/>
+              <w:szCs w:val="24"/>
+              <w:lang w:val="nl-BE"/>
+              <w14:ligatures w14:val="standardContextual"/>
+            </w:rPr>
+          </w:pPr>
+          <w:hyperlink w:anchor="_Toc160780422" w:history="1">
+            <w:r>
+              <w:rPr>
+                <w:rStyle w:val="Hyperlink"/>
+                <w:noProof/>
+                <w:lang w:val="nl-BE"/>
+              </w:rPr>
+              <w:t>Demo Project: Student Management API</w:t>
+            </w:r>
+            <w:r>
+              <w:rPr>
+                <w:noProof/>
+                <w:webHidden/>
+              </w:rPr>
+              <w:tab/>
+            </w:r>
+            <w:r>
+              <w:rPr>
+                <w:noProof/>
+                <w:webHidden/>
+              </w:rPr>
+              <w:fldChar w:fldCharType="begin"/>
+            </w:r>
+            <w:r>
+              <w:rPr>
+                <w:noProof/>
+                <w:webHidden/>
+              </w:rPr>
+              <w:instrText xml:space="preserve"> PAGEREF _Toc160780422 \h </w:instrText>
+            </w:r>
+            <w:r>
+              <w:rPr>
+                <w:noProof/>
+                <w:webHidden/>
+              </w:rPr>
+            </w:r>
+            <w:r>
+              <w:rPr>
+                <w:noProof/>
+                <w:webHidden/>
+              </w:rPr>
+              <w:fldChar w:fldCharType="separate"/>
+            </w:r>
+            <w:r>
+              <w:rPr>
+                <w:noProof/>
+                <w:webHidden/>
+              </w:rPr>
+              <w:t>6</w:t>
+            </w:r>
+            <w:r>
+              <w:rPr>
+                <w:noProof/>
+                <w:webHidden/>
+              </w:rPr>
+              <w:fldChar w:fldCharType="end"/>
+            </w:r>
+          </w:hyperlink>
+        </w:p>
+        <w:p>
+          <w:pPr>
+            <w:pStyle w:val="Inhopg2"/>
+            <w:tabs>
+              <w:tab w:val="right" w:leader="dot" w:pos="8488"/>
+            </w:tabs>
+            <w:rPr>
+              <w:rFonts w:asciiTheme="minorHAnsi" w:eastAsiaTheme="minorEastAsia" w:hAnsiTheme="minorHAnsi" w:cstheme="minorBidi"/>
+              <w:noProof/>
+              <w:kern w:val="2"/>
+              <w:sz w:val="24"/>
+              <w:szCs w:val="24"/>
+              <w:lang w:val="nl-BE"/>
+              <w14:ligatures w14:val="standardContextual"/>
+            </w:rPr>
+          </w:pPr>
+          <w:hyperlink w:anchor="_Toc160780423" w:history="1">
+            <w:r>
+              <w:rPr>
+                <w:rStyle w:val="Hyperlink"/>
+                <w:noProof/>
+                <w:lang w:val="nl-BE"/>
+              </w:rPr>
+              <w:t>Node.js - Express</w:t>
+            </w:r>
+            <w:r>
+              <w:rPr>
+                <w:noProof/>
+                <w:webHidden/>
+              </w:rPr>
+              <w:tab/>
+            </w:r>
+            <w:r>
+              <w:rPr>
+                <w:noProof/>
+                <w:webHidden/>
+              </w:rPr>
+              <w:fldChar w:fldCharType="begin"/>
+            </w:r>
+            <w:r>
+              <w:rPr>
+                <w:noProof/>
+                <w:webHidden/>
+              </w:rPr>
+              <w:instrText xml:space="preserve"> PAGEREF _Toc160780423 \h </w:instrText>
+            </w:r>
+            <w:r>
+              <w:rPr>
+                <w:noProof/>
+                <w:webHidden/>
+              </w:rPr>
+            </w:r>
+            <w:r>
+              <w:rPr>
+                <w:noProof/>
+                <w:webHidden/>
+              </w:rPr>
+              <w:fldChar w:fldCharType="separate"/>
+            </w:r>
+            <w:r>
+              <w:rPr>
+                <w:noProof/>
+                <w:webHidden/>
+              </w:rPr>
+              <w:t>7</w:t>
+            </w:r>
+            <w:r>
+              <w:rPr>
+                <w:noProof/>
+                <w:webHidden/>
+              </w:rPr>
+              <w:fldChar w:fldCharType="end"/>
+            </w:r>
+          </w:hyperlink>
+        </w:p>
+        <w:p>
+          <w:pPr>
+            <w:pStyle w:val="Inhopg3"/>
+            <w:tabs>
+              <w:tab w:val="right" w:leader="dot" w:pos="8488"/>
+            </w:tabs>
+            <w:rPr>
+              <w:rFonts w:asciiTheme="minorHAnsi" w:eastAsiaTheme="minorEastAsia" w:hAnsiTheme="minorHAnsi" w:cstheme="minorBidi"/>
+              <w:noProof/>
+              <w:kern w:val="2"/>
+              <w:sz w:val="24"/>
+              <w:szCs w:val="24"/>
+              <w:lang w:val="nl-BE"/>
+              <w14:ligatures w14:val="standardContextual"/>
+            </w:rPr>
+          </w:pPr>
+          <w:hyperlink w:anchor="_Toc160780424" w:history="1">
+            <w:r>
+              <w:rPr>
+                <w:rStyle w:val="Hyperlink"/>
+                <w:noProof/>
+              </w:rPr>
+              <w:t>Inleiding</w:t>
+            </w:r>
+            <w:r>
+              <w:rPr>
+                <w:noProof/>
+                <w:webHidden/>
+              </w:rPr>
+              <w:tab/>
+            </w:r>
+            <w:r>
+              <w:rPr>
+                <w:noProof/>
+                <w:webHidden/>
+              </w:rPr>
+              <w:fldChar w:fldCharType="begin"/>
+            </w:r>
+            <w:r>
+              <w:rPr>
+                <w:noProof/>
+                <w:webHidden/>
+              </w:rPr>
+              <w:instrText xml:space="preserve"> PAGEREF _Toc160780424 \h </w:instrText>
+            </w:r>
+            <w:r>
+              <w:rPr>
+                <w:noProof/>
+                <w:webHidden/>
+              </w:rPr>
+            </w:r>
+            <w:r>
+              <w:rPr>
+                <w:noProof/>
+                <w:webHidden/>
+              </w:rPr>
+              <w:fldChar w:fldCharType="separate"/>
+            </w:r>
+            <w:r>
+              <w:rPr>
+                <w:noProof/>
+                <w:webHidden/>
+              </w:rPr>
+              <w:t>7</w:t>
+            </w:r>
+            <w:r>
+              <w:rPr>
+                <w:noProof/>
+                <w:webHidden/>
+              </w:rPr>
+              <w:fldChar w:fldCharType="end"/>
+            </w:r>
+          </w:hyperlink>
+        </w:p>
+        <w:p>
+          <w:pPr>
+            <w:pStyle w:val="Inhopg2"/>
+            <w:tabs>
+              <w:tab w:val="right" w:leader="dot" w:pos="8488"/>
+            </w:tabs>
+            <w:rPr>
+              <w:rFonts w:asciiTheme="minorHAnsi" w:eastAsiaTheme="minorEastAsia" w:hAnsiTheme="minorHAnsi" w:cstheme="minorBidi"/>
+              <w:noProof/>
+              <w:kern w:val="2"/>
+              <w:sz w:val="24"/>
+              <w:szCs w:val="24"/>
+              <w:lang w:val="nl-BE"/>
+              <w14:ligatures w14:val="standardContextual"/>
+            </w:rPr>
+          </w:pPr>
+          <w:hyperlink w:anchor="_Toc160780425" w:history="1">
+            <w:r>
+              <w:rPr>
+                <w:rStyle w:val="Hyperlink"/>
+                <w:noProof/>
+              </w:rPr>
+              <w:t>C# - ASP.NET Core</w:t>
+            </w:r>
+            <w:r>
+              <w:rPr>
+                <w:noProof/>
+                <w:webHidden/>
+              </w:rPr>
+              <w:tab/>
+            </w:r>
+            <w:r>
+              <w:rPr>
+                <w:noProof/>
+                <w:webHidden/>
+              </w:rPr>
+              <w:fldChar w:fldCharType="begin"/>
+            </w:r>
+            <w:r>
+              <w:rPr>
+                <w:noProof/>
+                <w:webHidden/>
+              </w:rPr>
+              <w:instrText xml:space="preserve"> PAGEREF _Toc160780425 \h </w:instrText>
+            </w:r>
+            <w:r>
+              <w:rPr>
+                <w:noProof/>
+                <w:webHidden/>
+              </w:rPr>
+            </w:r>
+            <w:r>
+              <w:rPr>
+                <w:noProof/>
+                <w:webHidden/>
+              </w:rPr>
+              <w:fldChar w:fldCharType="separate"/>
+            </w:r>
+            <w:r>
+              <w:rPr>
+                <w:noProof/>
+                <w:webHidden/>
+              </w:rPr>
+              <w:t>8</w:t>
+            </w:r>
+            <w:r>
+              <w:rPr>
+                <w:noProof/>
+                <w:webHidden/>
+              </w:rPr>
+              <w:fldChar w:fldCharType="end"/>
+            </w:r>
+          </w:hyperlink>
+        </w:p>
+        <w:p>
+          <w:pPr>
+            <w:pStyle w:val="Inhopg3"/>
+            <w:tabs>
+              <w:tab w:val="right" w:leader="dot" w:pos="8488"/>
+            </w:tabs>
+            <w:rPr>
+              <w:rFonts w:asciiTheme="minorHAnsi" w:eastAsiaTheme="minorEastAsia" w:hAnsiTheme="minorHAnsi" w:cstheme="minorBidi"/>
+              <w:noProof/>
+              <w:kern w:val="2"/>
+              <w:sz w:val="24"/>
+              <w:szCs w:val="24"/>
+              <w:lang w:val="nl-BE"/>
+              <w14:ligatures w14:val="standardContextual"/>
+            </w:rPr>
+          </w:pPr>
+          <w:hyperlink w:anchor="_Toc160780426" w:history="1">
+            <w:r>
+              <w:rPr>
+                <w:rStyle w:val="Hyperlink"/>
+                <w:noProof/>
+              </w:rPr>
+              <w:t>Inleiding</w:t>
+            </w:r>
+            <w:r>
+              <w:rPr>
+                <w:noProof/>
+                <w:webHidden/>
+              </w:rPr>
+              <w:tab/>
+            </w:r>
+            <w:r>
+              <w:rPr>
+                <w:noProof/>
+                <w:webHidden/>
+              </w:rPr>
+              <w:fldChar w:fldCharType="begin"/>
+            </w:r>
+            <w:r>
+              <w:rPr>
+                <w:noProof/>
+                <w:webHidden/>
+              </w:rPr>
+              <w:instrText xml:space="preserve"> PAGEREF _Toc160780426 \h </w:instrText>
+            </w:r>
+            <w:r>
+              <w:rPr>
+                <w:noProof/>
+                <w:webHidden/>
+              </w:rPr>
+            </w:r>
+            <w:r>
+              <w:rPr>
+                <w:noProof/>
+                <w:webHidden/>
+              </w:rPr>
+              <w:fldChar w:fldCharType="separate"/>
+            </w:r>
+            <w:r>
+              <w:rPr>
+                <w:noProof/>
+                <w:webHidden/>
+              </w:rPr>
+              <w:t>8</w:t>
+            </w:r>
+            <w:r>
+              <w:rPr>
+                <w:noProof/>
+                <w:webHidden/>
+              </w:rPr>
+              <w:fldChar w:fldCharType="end"/>
+            </w:r>
+          </w:hyperlink>
+        </w:p>
+        <w:p>
+          <w:pPr>
+            <w:pStyle w:val="Inhopg2"/>
+            <w:tabs>
+              <w:tab w:val="right" w:leader="dot" w:pos="8488"/>
+            </w:tabs>
+            <w:rPr>
+              <w:rFonts w:asciiTheme="minorHAnsi" w:eastAsiaTheme="minorEastAsia" w:hAnsiTheme="minorHAnsi" w:cstheme="minorBidi"/>
+              <w:noProof/>
+              <w:kern w:val="2"/>
+              <w:sz w:val="24"/>
+              <w:szCs w:val="24"/>
+              <w:lang w:val="nl-BE"/>
+              <w14:ligatures w14:val="standardContextual"/>
+            </w:rPr>
+          </w:pPr>
+          <w:hyperlink w:anchor="_Toc160780427" w:history="1">
+            <w:r>
+              <w:rPr>
+                <w:rStyle w:val="Hyperlink"/>
+                <w:noProof/>
+              </w:rPr>
+              <w:t>Python – Django</w:t>
+            </w:r>
+            <w:r>
+              <w:rPr>
+                <w:noProof/>
+                <w:webHidden/>
+              </w:rPr>
+              <w:tab/>
+            </w:r>
+            <w:r>
+              <w:rPr>
+                <w:noProof/>
+                <w:webHidden/>
+              </w:rPr>
+              <w:fldChar w:fldCharType="begin"/>
+            </w:r>
+            <w:r>
+              <w:rPr>
+                <w:noProof/>
+                <w:webHidden/>
+              </w:rPr>
+              <w:instrText xml:space="preserve"> PAGEREF _Toc160780427 \h </w:instrText>
+            </w:r>
+            <w:r>
+              <w:rPr>
+                <w:noProof/>
+                <w:webHidden/>
+              </w:rPr>
+            </w:r>
+            <w:r>
+              <w:rPr>
+                <w:noProof/>
+                <w:webHidden/>
+              </w:rPr>
+              <w:fldChar w:fldCharType="separate"/>
+            </w:r>
+            <w:r>
+              <w:rPr>
+                <w:noProof/>
+                <w:webHidden/>
+              </w:rPr>
+              <w:t>9</w:t>
+            </w:r>
+            <w:r>
+              <w:rPr>
+                <w:noProof/>
+                <w:webHidden/>
+              </w:rPr>
+              <w:fldChar w:fldCharType="end"/>
+            </w:r>
+          </w:hyperlink>
+        </w:p>
+        <w:p>
+          <w:pPr>
+            <w:pStyle w:val="Inhopg3"/>
+            <w:tabs>
+              <w:tab w:val="right" w:leader="dot" w:pos="8488"/>
+            </w:tabs>
+            <w:rPr>
+              <w:rFonts w:asciiTheme="minorHAnsi" w:eastAsiaTheme="minorEastAsia" w:hAnsiTheme="minorHAnsi" w:cstheme="minorBidi"/>
+              <w:noProof/>
+              <w:kern w:val="2"/>
+              <w:sz w:val="24"/>
+              <w:szCs w:val="24"/>
+              <w:lang w:val="nl-BE"/>
+              <w14:ligatures w14:val="standardContextual"/>
+            </w:rPr>
+          </w:pPr>
+          <w:hyperlink w:anchor="_Toc160780428" w:history="1">
+            <w:r>
+              <w:rPr>
+                <w:rStyle w:val="Hyperlink"/>
+                <w:noProof/>
+              </w:rPr>
+              <w:t>Inleiding</w:t>
+            </w:r>
+            <w:r>
+              <w:rPr>
+                <w:noProof/>
+                <w:webHidden/>
+              </w:rPr>
+              <w:tab/>
+            </w:r>
+            <w:r>
+              <w:rPr>
+                <w:noProof/>
+                <w:webHidden/>
+              </w:rPr>
+              <w:fldChar w:fldCharType="begin"/>
+            </w:r>
+            <w:r>
+              <w:rPr>
+                <w:noProof/>
+                <w:webHidden/>
+              </w:rPr>
+              <w:instrText xml:space="preserve"> PAGEREF _Toc160780428 \h </w:instrText>
+            </w:r>
+            <w:r>
+              <w:rPr>
+                <w:noProof/>
+                <w:webHidden/>
+              </w:rPr>
+            </w:r>
+            <w:r>
+              <w:rPr>
+                <w:noProof/>
+                <w:webHidden/>
+              </w:rPr>
+              <w:fldChar w:fldCharType="separate"/>
+            </w:r>
+            <w:r>
+              <w:rPr>
+                <w:noProof/>
+                <w:webHidden/>
+              </w:rPr>
+              <w:t>9</w:t>
+            </w:r>
+            <w:r>
+              <w:rPr>
+                <w:noProof/>
+                <w:webHidden/>
+              </w:rPr>
+              <w:fldChar w:fldCharType="end"/>
+            </w:r>
+          </w:hyperlink>
+        </w:p>
+        <w:p>
+          <w:pPr>
+            <w:pStyle w:val="Inhopg2"/>
+            <w:tabs>
+              <w:tab w:val="right" w:leader="dot" w:pos="8488"/>
+            </w:tabs>
+            <w:rPr>
+              <w:rFonts w:asciiTheme="minorHAnsi" w:eastAsiaTheme="minorEastAsia" w:hAnsiTheme="minorHAnsi" w:cstheme="minorBidi"/>
+              <w:noProof/>
+              <w:kern w:val="2"/>
+              <w:sz w:val="24"/>
+              <w:szCs w:val="24"/>
+              <w:lang w:val="nl-BE"/>
+              <w14:ligatures w14:val="standardContextual"/>
+            </w:rPr>
+          </w:pPr>
+          <w:hyperlink w:anchor="_Toc160780429" w:history="1">
+            <w:r>
+              <w:rPr>
+                <w:rStyle w:val="Hyperlink"/>
+                <w:noProof/>
+              </w:rPr>
+              <w:t>Java - Spring Boot</w:t>
+            </w:r>
+            <w:r>
+              <w:rPr>
+                <w:noProof/>
+                <w:webHidden/>
+              </w:rPr>
+              <w:tab/>
+            </w:r>
+            <w:r>
+              <w:rPr>
+                <w:noProof/>
+                <w:webHidden/>
+              </w:rPr>
+              <w:fldChar w:fldCharType="begin"/>
+            </w:r>
+            <w:r>
+              <w:rPr>
+                <w:noProof/>
+                <w:webHidden/>
+              </w:rPr>
+              <w:instrText xml:space="preserve"> PAGEREF _Toc160780429 \h </w:instrText>
+            </w:r>
+            <w:r>
+              <w:rPr>
+                <w:noProof/>
+                <w:webHidden/>
+              </w:rPr>
+            </w:r>
+            <w:r>
+              <w:rPr>
+                <w:noProof/>
+                <w:webHidden/>
+              </w:rPr>
+              <w:fldChar w:fldCharType="separate"/>
+            </w:r>
+            <w:r>
+              <w:rPr>
+                <w:noProof/>
+                <w:webHidden/>
+              </w:rPr>
+              <w:t>10</w:t>
+            </w:r>
+            <w:r>
+              <w:rPr>
+                <w:noProof/>
+                <w:webHidden/>
+              </w:rPr>
+              <w:fldChar w:fldCharType="end"/>
+            </w:r>
+          </w:hyperlink>
+        </w:p>
+        <w:p>
+          <w:pPr>
+            <w:pStyle w:val="Inhopg3"/>
+            <w:tabs>
+              <w:tab w:val="right" w:leader="dot" w:pos="8488"/>
+            </w:tabs>
+            <w:rPr>
+              <w:rFonts w:asciiTheme="minorHAnsi" w:eastAsiaTheme="minorEastAsia" w:hAnsiTheme="minorHAnsi" w:cstheme="minorBidi"/>
+              <w:noProof/>
+              <w:kern w:val="2"/>
+              <w:sz w:val="24"/>
+              <w:szCs w:val="24"/>
+              <w:lang w:val="nl-BE"/>
+              <w14:ligatures w14:val="standardContextual"/>
+            </w:rPr>
+          </w:pPr>
+          <w:hyperlink w:anchor="_Toc160780430" w:history="1">
+            <w:r>
+              <w:rPr>
+                <w:rStyle w:val="Hyperlink"/>
+                <w:noProof/>
+              </w:rPr>
+              <w:t>Inleiding</w:t>
+            </w:r>
+            <w:r>
+              <w:rPr>
+                <w:noProof/>
+                <w:webHidden/>
+              </w:rPr>
+              <w:tab/>
+            </w:r>
+            <w:r>
+              <w:rPr>
+                <w:noProof/>
+                <w:webHidden/>
+              </w:rPr>
+              <w:fldChar w:fldCharType="begin"/>
+            </w:r>
+            <w:r>
+              <w:rPr>
+                <w:noProof/>
+                <w:webHidden/>
+              </w:rPr>
+              <w:instrText xml:space="preserve"> PAGEREF _Toc160780430 \h </w:instrText>
+            </w:r>
+            <w:r>
+              <w:rPr>
+                <w:noProof/>
+                <w:webHidden/>
+              </w:rPr>
+            </w:r>
+            <w:r>
+              <w:rPr>
+                <w:noProof/>
+                <w:webHidden/>
+              </w:rPr>
+              <w:fldChar w:fldCharType="separate"/>
+            </w:r>
+            <w:r>
+              <w:rPr>
+                <w:noProof/>
+                <w:webHidden/>
+              </w:rPr>
+              <w:t>10</w:t>
+            </w:r>
+            <w:r>
+              <w:rPr>
+                <w:noProof/>
+                <w:webHidden/>
+              </w:rPr>
+              <w:fldChar w:fldCharType="end"/>
+            </w:r>
+          </w:hyperlink>
+        </w:p>
+        <w:p>
+          <w:pPr>
+            <w:pStyle w:val="Inhopg2"/>
+            <w:tabs>
+              <w:tab w:val="right" w:leader="dot" w:pos="8488"/>
+            </w:tabs>
+            <w:rPr>
+              <w:rFonts w:asciiTheme="minorHAnsi" w:eastAsiaTheme="minorEastAsia" w:hAnsiTheme="minorHAnsi" w:cstheme="minorBidi"/>
+              <w:noProof/>
+              <w:kern w:val="2"/>
+              <w:sz w:val="24"/>
+              <w:szCs w:val="24"/>
+              <w:lang w:val="nl-BE"/>
+              <w14:ligatures w14:val="standardContextual"/>
+            </w:rPr>
+          </w:pPr>
+          <w:hyperlink w:anchor="_Toc160780431" w:history="1">
+            <w:r>
+              <w:rPr>
+                <w:rStyle w:val="Hyperlink"/>
+                <w:noProof/>
+                <w:lang w:val="en-US"/>
+              </w:rPr>
+              <w:t>Node.js - Apollo Server (GraphQL)</w:t>
+            </w:r>
+            <w:r>
+              <w:rPr>
+                <w:noProof/>
+                <w:webHidden/>
+              </w:rPr>
+              <w:tab/>
+            </w:r>
+            <w:r>
+              <w:rPr>
+                <w:noProof/>
+                <w:webHidden/>
+              </w:rPr>
+              <w:fldChar w:fldCharType="begin"/>
+            </w:r>
+            <w:r>
+              <w:rPr>
+                <w:noProof/>
+                <w:webHidden/>
+              </w:rPr>
+              <w:instrText xml:space="preserve"> PAGEREF _Toc160780431 \h </w:instrText>
+            </w:r>
+            <w:r>
+              <w:rPr>
+                <w:noProof/>
+                <w:webHidden/>
+              </w:rPr>
+            </w:r>
+            <w:r>
+              <w:rPr>
+                <w:noProof/>
+                <w:webHidden/>
+              </w:rPr>
+              <w:fldChar w:fldCharType="separate"/>
+            </w:r>
+            <w:r>
+              <w:rPr>
+                <w:noProof/>
+                <w:webHidden/>
+              </w:rPr>
+              <w:t>11</w:t>
+            </w:r>
+            <w:r>
+              <w:rPr>
+                <w:noProof/>
+                <w:webHidden/>
+              </w:rPr>
+              <w:fldChar w:fldCharType="end"/>
+            </w:r>
+          </w:hyperlink>
+        </w:p>
+        <w:p>
+          <w:pPr>
+            <w:pStyle w:val="Inhopg3"/>
+            <w:tabs>
+              <w:tab w:val="right" w:leader="dot" w:pos="8488"/>
+            </w:tabs>
+            <w:rPr>
+              <w:rFonts w:asciiTheme="minorHAnsi" w:eastAsiaTheme="minorEastAsia" w:hAnsiTheme="minorHAnsi" w:cstheme="minorBidi"/>
+              <w:noProof/>
+              <w:kern w:val="2"/>
+              <w:sz w:val="24"/>
+              <w:szCs w:val="24"/>
+              <w:lang w:val="nl-BE"/>
+              <w14:ligatures w14:val="standardContextual"/>
+            </w:rPr>
+          </w:pPr>
+          <w:hyperlink w:anchor="_Toc160780432" w:history="1">
+            <w:r>
+              <w:rPr>
+                <w:rStyle w:val="Hyperlink"/>
+                <w:noProof/>
+              </w:rPr>
+              <w:t>Inleiding</w:t>
+            </w:r>
+            <w:r>
+              <w:rPr>
+                <w:noProof/>
+                <w:webHidden/>
+              </w:rPr>
+              <w:tab/>
+            </w:r>
+            <w:r>
+              <w:rPr>
+                <w:noProof/>
+                <w:webHidden/>
+              </w:rPr>
+              <w:fldChar w:fldCharType="begin"/>
+            </w:r>
+            <w:r>
+              <w:rPr>
+                <w:noProof/>
+                <w:webHidden/>
+              </w:rPr>
+              <w:instrText xml:space="preserve"> PAGEREF _Toc160780432 \h </w:instrText>
+            </w:r>
+            <w:r>
+              <w:rPr>
+                <w:noProof/>
+                <w:webHidden/>
+              </w:rPr>
+            </w:r>
+            <w:r>
+              <w:rPr>
+                <w:noProof/>
+                <w:webHidden/>
+              </w:rPr>
+              <w:fldChar w:fldCharType="separate"/>
+            </w:r>
+            <w:r>
+              <w:rPr>
+                <w:noProof/>
+                <w:webHidden/>
+              </w:rPr>
+              <w:t>11</w:t>
+            </w:r>
+            <w:r>
+              <w:rPr>
+                <w:noProof/>
+                <w:webHidden/>
+              </w:rPr>
+              <w:fldChar w:fldCharType="end"/>
+            </w:r>
+          </w:hyperlink>
+        </w:p>
+        <w:p>
+          <w:r>
+            <w:rPr>
+              <w:b/>
+              <w:bCs/>
+            </w:rPr>
+            <w:fldChar w:fldCharType="end"/>
+          </w:r>
+        </w:p>
+      </w:sdtContent>
+    </w:sdt>
+    <w:p/>
+    <w:p>
+      <w:pPr>
+        <w:rPr>
+          <w:rFonts w:ascii="Arial Nova" w:hAnsi="Arial Nova"/>
+        </w:rPr>
+      </w:pPr>
+    </w:p>
+    <w:p>
+      <w:pPr>
+        <w:rPr>
+          <w:rFonts w:ascii="Arial Nova" w:hAnsi="Arial Nova"/>
+        </w:rPr>
+      </w:pPr>
+      <w:r>
+        <w:rPr>
+          <w:rFonts w:ascii="Arial Nova" w:hAnsi="Arial Nova"/>
+        </w:rPr>
+        <w:br w:type="page"/>
+      </w:r>
+    </w:p>
+    <w:p>
+      <w:pPr>
+        <w:pStyle w:val="Kop1"/>
+        <w:pBdr>
+          <w:bottom w:val="single" w:sz="4" w:space="2" w:color="auto"/>
+        </w:pBdr>
+        <w:rPr>
+          <w:rFonts w:ascii="Arial Nova" w:hAnsi="Arial Nova"/>
+        </w:rPr>
+      </w:pPr>
+      <w:bookmarkStart w:id="6" w:name="_Toc160780421"/>
+      <w:bookmarkStart w:id="7" w:name="_Toc120695346"/>
+      <w:bookmarkStart w:id="8" w:name="_Toc160780357"/>
+      <w:r>
+        <w:rPr>
+          <w:rFonts w:ascii="Arial Nova" w:hAnsi="Arial Nova"/>
+        </w:rPr>
+        <w:lastRenderedPageBreak/>
+        <w:t>Inleiding</w:t>
+      </w:r>
+      <w:bookmarkEnd w:id="7"/>
+      <w:bookmarkEnd w:id="8"/>
+    </w:p>
+    <w:p>
+      <w:pPr>
+        <w:pStyle w:val="Kop2"/>
+      </w:pPr>
+      <w:bookmarkStart w:id="9" w:name="_Toc56427778"/>
+      <w:bookmarkStart w:id="10" w:name="_Toc120695347"/>
+      <w:bookmarkStart w:id="11" w:name="_Toc160780358"/>
+      <w:bookmarkEnd w:id="9"/>
+      <w:r>
+        <w:t>Algemeen</w:t>
+      </w:r>
+      <w:bookmarkEnd w:id="10"/>
+      <w:bookmarkEnd w:id="11"/>
+    </w:p>
+    <w:p>
+      <w:pPr>
+        <w:rPr>
+          <w:rFonts w:ascii="Arial Nova" w:hAnsi="Arial Nova"/>
+        </w:rPr>
+      </w:pPr>
+      <w:r>
+        <w:rPr>
+          <w:rFonts w:ascii="Arial Nova" w:hAnsi="Arial Nova"/>
+        </w:rPr>
+        <w:t xml:space="preserve">Algemeen over het domein, de algemene scope. Ruime probleemstelling. Beschrijving van het primaire doelpubliek van deze </w:t>
+      </w:r>
+      <w:proofErr w:type="spellStart"/>
+      <w:r>
+        <w:rPr>
+          <w:rFonts w:ascii="Arial Nova" w:hAnsi="Arial Nova"/>
+        </w:rPr>
+        <w:t>bachelorproef</w:t>
+      </w:r>
+      <w:proofErr w:type="spellEnd"/>
+      <w:r>
+        <w:rPr>
+          <w:rFonts w:ascii="Arial Nova" w:hAnsi="Arial Nova"/>
+        </w:rPr>
+        <w:t>.</w:t>
+      </w:r>
+    </w:p>
+    <w:p>
+      <w:pPr>
+        <w:rPr>
+          <w:rFonts w:ascii="Arial Nova" w:hAnsi="Arial Nova"/>
+        </w:rPr>
+      </w:pPr>
+      <w:r>
+        <w:rPr>
+          <w:rFonts w:ascii="Arial Nova" w:hAnsi="Arial Nova"/>
+        </w:rPr>
+        <w:t xml:space="preserve">Een beknopte alinea waarin je zegt dat deze </w:t>
+      </w:r>
+      <w:proofErr w:type="spellStart"/>
+      <w:r>
+        <w:rPr>
+          <w:rFonts w:ascii="Arial Nova" w:hAnsi="Arial Nova"/>
+        </w:rPr>
+        <w:t>bachelorproef</w:t>
+      </w:r>
+      <w:proofErr w:type="spellEnd"/>
+      <w:r>
+        <w:rPr>
+          <w:rFonts w:ascii="Arial Nova" w:hAnsi="Arial Nova"/>
+        </w:rPr>
+        <w:t xml:space="preserve"> tot stand gekomen is tijdens het stagelopen in bedrijf/instelling X. Zodat de lezer een beetje de context kent waar je dit onderzoek hebt uitgevoerd. De focus mag niet op het aparte stagewerk liggen, enkel ter verduidelijking van het onderzoek voor deze </w:t>
+      </w:r>
+      <w:proofErr w:type="spellStart"/>
+      <w:r>
+        <w:rPr>
+          <w:rFonts w:ascii="Arial Nova" w:hAnsi="Arial Nova"/>
+        </w:rPr>
+        <w:t>bachelorproef</w:t>
+      </w:r>
+      <w:proofErr w:type="spellEnd"/>
+      <w:r>
+        <w:rPr>
+          <w:rFonts w:ascii="Arial Nova" w:hAnsi="Arial Nova"/>
+        </w:rPr>
+        <w:t>.</w:t>
+      </w:r>
+    </w:p>
+    <w:p>
+      <w:pPr>
+        <w:rPr>
+          <w:rFonts w:ascii="Arial Nova" w:hAnsi="Arial Nova"/>
+        </w:rPr>
+      </w:pPr>
+    </w:p>
+    <w:p>
+      <w:pPr>
+        <w:pStyle w:val="Kop2"/>
+      </w:pPr>
+      <w:bookmarkStart w:id="12" w:name="_Toc120695348"/>
+      <w:bookmarkStart w:id="13" w:name="_Toc160780359"/>
+      <w:r>
+        <w:t>Probleemstelling</w:t>
+      </w:r>
+      <w:bookmarkEnd w:id="12"/>
+      <w:bookmarkEnd w:id="13"/>
+    </w:p>
+    <w:p>
+      <w:pPr>
+        <w:rPr>
+          <w:rFonts w:ascii="Arial Nova" w:hAnsi="Arial Nova"/>
+        </w:rPr>
+      </w:pPr>
+      <w:r>
+        <w:rPr>
+          <w:rFonts w:ascii="Arial Nova" w:hAnsi="Arial Nova"/>
+        </w:rPr>
+        <w:t xml:space="preserve">Specifieke limiterende scope. De specifieke probleemstelling die je behandelt. </w:t>
+      </w:r>
+    </w:p>
+    <w:p/>
+    <w:p>
+      <w:pPr>
+        <w:pStyle w:val="Kop2"/>
+      </w:pPr>
+      <w:bookmarkStart w:id="14" w:name="_Toc120695349"/>
+      <w:bookmarkStart w:id="15" w:name="_Toc160780360"/>
+      <w:r>
+        <w:t>Onderzoeksvraag</w:t>
+      </w:r>
+      <w:bookmarkEnd w:id="14"/>
+      <w:bookmarkEnd w:id="15"/>
+    </w:p>
+    <w:p>
+      <w:pPr>
+        <w:rPr>
+          <w:rFonts w:ascii="Arial Nova" w:hAnsi="Arial Nova"/>
+        </w:rPr>
+      </w:pPr>
+      <w:r>
+        <w:rPr>
+          <w:rFonts w:ascii="Arial Nova" w:hAnsi="Arial Nova"/>
+        </w:rPr>
+        <w:t xml:space="preserve">Op basis van bovenstaande probleemstelling, de concrete onderzoeksvraag letterlijk formuleren. Verduidelijken dat je hierop een antwoord zult zoeken doorheen de </w:t>
+      </w:r>
+      <w:proofErr w:type="spellStart"/>
+      <w:r>
+        <w:rPr>
+          <w:rFonts w:ascii="Arial Nova" w:hAnsi="Arial Nova"/>
+        </w:rPr>
+        <w:t>bachelorproef</w:t>
+      </w:r>
+      <w:proofErr w:type="spellEnd"/>
+      <w:r>
+        <w:rPr>
+          <w:rFonts w:ascii="Arial Nova" w:hAnsi="Arial Nova"/>
+        </w:rPr>
+        <w:t>.</w:t>
+      </w:r>
+    </w:p>
+    <w:p/>
+    <w:p>
+      <w:pPr>
+        <w:pStyle w:val="Kop2"/>
+      </w:pPr>
+      <w:bookmarkStart w:id="16" w:name="_Toc120695350"/>
+      <w:bookmarkStart w:id="17" w:name="_Toc160780361"/>
+      <w:r>
+        <w:t>Experiment</w:t>
+      </w:r>
+      <w:bookmarkEnd w:id="16"/>
+      <w:bookmarkEnd w:id="17"/>
+    </w:p>
+    <w:p>
+      <w:pPr>
+        <w:rPr>
+          <w:rFonts w:ascii="Arial Nova" w:hAnsi="Arial Nova"/>
+        </w:rPr>
+      </w:pPr>
+      <w:r>
+        <w:rPr>
+          <w:rFonts w:ascii="Arial Nova" w:hAnsi="Arial Nova"/>
+        </w:rPr>
+        <w:t xml:space="preserve">Welke methoden gebruik je om antwoord te geven op je onderzoeksvraag? Bespreek hier </w:t>
+      </w:r>
+      <w:r>
+        <w:rPr>
+          <w:rFonts w:ascii="Arial Nova" w:hAnsi="Arial Nova"/>
+          <w:b/>
+          <w:bCs/>
+        </w:rPr>
+        <w:t>kort</w:t>
+      </w:r>
+      <w:r>
+        <w:rPr>
+          <w:rFonts w:ascii="Arial Nova" w:hAnsi="Arial Nova"/>
+        </w:rPr>
+        <w:t xml:space="preserve"> je onderzoeksopzet (soort onderzoek, dataverzameling, dataomschrijving en analysemethode).</w:t>
+      </w:r>
+      <w:r>
+        <w:rPr>
+          <w:rFonts w:ascii="Arial Nova" w:hAnsi="Arial Nova"/>
+        </w:rPr>
+        <w:t xml:space="preserve"> Dit deel wordt in detail in het volgende hoofdstuk besproken.</w:t>
+      </w:r>
+    </w:p>
+    <w:p>
+      <w:pPr>
+        <w:rPr>
+          <w:rFonts w:eastAsia="Arial Rounded" w:cs="Arial Rounded"/>
+          <w:b/>
+          <w:color w:val="595959"/>
+          <w:sz w:val="32"/>
+        </w:rPr>
+      </w:pPr>
+      <w:r>
+        <w:br w:type="page"/>
+      </w:r>
+    </w:p>
+    <w:p>
+      <w:pPr>
+        <w:pStyle w:val="Kop1"/>
+        <w:rPr>
+          <w:rFonts w:ascii="Arial Nova" w:hAnsi="Arial Nova"/>
+        </w:rPr>
+      </w:pPr>
       <w:r>
         <w:lastRenderedPageBreak/>
         <w:t>Onderzoeksfase</w:t>
       </w:r>
       <w:bookmarkEnd w:id="0"/>
+      <w:bookmarkEnd w:id="6"/>
     </w:p>
     <w:p/>
     <w:p>
       <w:r>
-        <w:t xml:space="preserve">Om een grondige vergelijking tussen verschillende </w:t>
+        <w:t xml:space="preserve">Om een grondige vergelijking tussen verschillende API's mogelijk te maken, is het essentieel om een diepgaand onderzoek uit te voeren naar de diverse mogelijkheden. Met als doel een breed scala aan perspectieven te verkrijgen, streef ik ernaar een vergelijkbare demo-API te repliceren in verschillende programmeertalen. Voor elke programmeertaal zal ik op zoek gaan naar het meest populaire en/of effectieve </w:t>
       </w:r>
       <w:proofErr w:type="spellStart"/>
       <w:r>
-        <w:t>API's</w:t>
+        <w:t>framework</w:t>
       </w:r>
       <w:proofErr w:type="spellEnd"/>
       <w:r>
-        <w:t xml:space="preserve"> mogelijk te maken, is het essentieel om een diepgaand onderzoek uit te voeren naar de diverse mogelijkheden. Met als doel een breed scala aan perspectieven te verkrijgen, streef ik ernaar een vergelijkbare demo-API te repliceren in verschillende programmeertalen. Voor elke programmeertaal zal ik op zoek gaan naar het meest populaire en/of effectieve </w:t>
-      </w:r>
-      <w:proofErr w:type="spellStart"/>
-      <w:r>
-        <w:t>framework</w:t>
-      </w:r>
-      <w:proofErr w:type="spellEnd"/>
-      <w:r>
         <w:t xml:space="preserve"> om een API te ontwikkelen.</w:t>
       </w:r>
-      <w:bookmarkStart w:id="1" w:name="_Toc158986039"/>
+      <w:bookmarkStart w:id="18" w:name="_Toc158986039"/>
     </w:p>
     <w:p/>
     <w:p>
       <w:pPr>
         <w:pStyle w:val="Kop2"/>
         <w:rPr>
-          <w:lang w:val="en-US"/>
-        </w:rPr>
-      </w:pPr>
-      <w:r>
-        <w:rPr>
-          <w:lang w:val="en-US"/>
+          <w:lang w:val="nl-BE"/>
+        </w:rPr>
+      </w:pPr>
+      <w:bookmarkStart w:id="19" w:name="_Toc160780422"/>
+      <w:r>
+        <w:rPr>
+          <w:lang w:val="nl-BE"/>
         </w:rPr>
         <w:t>Demo Project: Student Management API</w:t>
       </w:r>
+      <w:bookmarkEnd w:id="19"/>
     </w:p>
     <w:p>
       <w:pPr>
@@ -513,7 +2069,7 @@
         <w:t>Het demo-project omvat het beheer van studenteninformatie met CRUD-operaties, waaronder het toevoegen van nieuwe studenten, het ophalen van de lijst met studenten, het bijwerken van studenteninformatie en het verwijderen van studenten die de school hebben verlaten. De API wordt ontwikkeld in verschillende programmeertalen om een vergelijkende evaluatie mogelijk te maken.</w:t>
       </w:r>
     </w:p>
-    <w:bookmarkEnd w:id="1"/>
+    <w:bookmarkEnd w:id="18"/>
     <w:p>
       <w:pPr>
         <w:rPr>
@@ -522,12 +2078,12 @@
           <w:color w:val="595959"/>
           <w:sz w:val="28"/>
           <w:szCs w:val="22"/>
-          <w:lang w:val="en-US"/>
-        </w:rPr>
-      </w:pPr>
-      <w:r>
-        <w:rPr>
-          <w:lang w:val="en-US"/>
+          <w:lang w:val="nl-BE"/>
+        </w:rPr>
+      </w:pPr>
+      <w:r>
+        <w:rPr>
+          <w:lang w:val="nl-BE"/>
         </w:rPr>
         <w:br w:type="page"/>
       </w:r>
@@ -536,24 +2092,28 @@
       <w:pPr>
         <w:pStyle w:val="Kop2"/>
         <w:rPr>
-          <w:lang w:val="en-US"/>
-        </w:rPr>
-      </w:pPr>
-      <w:r>
-        <w:rPr>
-          <w:lang w:val="en-US"/>
+          <w:lang w:val="nl-BE"/>
+        </w:rPr>
+      </w:pPr>
+      <w:bookmarkStart w:id="20" w:name="_Toc160780423"/>
+      <w:r>
+        <w:rPr>
+          <w:lang w:val="nl-BE"/>
         </w:rPr>
         <w:lastRenderedPageBreak/>
         <w:t>Node.js - Express</w:t>
       </w:r>
+      <w:bookmarkEnd w:id="20"/>
     </w:p>
     <w:p>
       <w:pPr>
         <w:pStyle w:val="Kop3"/>
       </w:pPr>
+      <w:bookmarkStart w:id="21" w:name="_Toc160780424"/>
       <w:r>
         <w:t>Inleiding</w:t>
       </w:r>
+      <w:bookmarkEnd w:id="21"/>
     </w:p>
     <w:p>
       <w:pPr>
@@ -579,21 +2139,7 @@
         <w:rPr>
           <w:lang w:val="nl-BE"/>
         </w:rPr>
-        <w:t xml:space="preserve"> is gebaseerd op de brede acceptatie van Node.js en de bewezen effectiviteit en eenvoud van Express voor het ontwikkelen van webapplicaties en </w:t>
-      </w:r>
-      <w:proofErr w:type="spellStart"/>
-      <w:r>
-        <w:rPr>
-          <w:lang w:val="nl-BE"/>
-        </w:rPr>
-        <w:t>API's</w:t>
-      </w:r>
-      <w:proofErr w:type="spellEnd"/>
-      <w:r>
-        <w:rPr>
-          <w:lang w:val="nl-BE"/>
-        </w:rPr>
-        <w:t xml:space="preserve">. Node.js biedt een asynchrone, niet-blokkerende </w:t>
+        <w:t xml:space="preserve"> is gebaseerd op de brede acceptatie van Node.js en de bewezen effectiviteit en eenvoud van Express voor het ontwikkelen van webapplicaties en API's. Node.js biedt een asynchrone, niet-blokkerende </w:t>
       </w:r>
       <w:proofErr w:type="spellStart"/>
       <w:r>
@@ -668,7 +2214,7 @@
           <w:szCs w:val="22"/>
         </w:rPr>
       </w:pPr>
-      <w:bookmarkStart w:id="2" w:name="_Toc158986035"/>
+      <w:bookmarkStart w:id="22" w:name="_Toc158986035"/>
       <w:r>
         <w:br w:type="page"/>
       </w:r>
@@ -676,10 +2222,8 @@
     <w:p>
       <w:pPr>
         <w:pStyle w:val="Kop2"/>
-        <w:rPr>
-          <w:rFonts w:eastAsia="Times New Roman"/>
-        </w:rPr>
-      </w:pPr>
+      </w:pPr>
+      <w:bookmarkStart w:id="23" w:name="_Toc160780425"/>
       <w:r>
         <w:lastRenderedPageBreak/>
         <w:t>C#</w:t>
@@ -688,28 +2232,25 @@
         <w:t xml:space="preserve"> - </w:t>
       </w:r>
       <w:r>
-        <w:rPr>
-          <w:rFonts w:eastAsia="Times New Roman"/>
-        </w:rPr>
         <w:t xml:space="preserve">ASP.NET </w:t>
       </w:r>
       <w:proofErr w:type="spellStart"/>
       <w:r>
-        <w:rPr>
-          <w:rFonts w:eastAsia="Times New Roman"/>
-        </w:rPr>
         <w:t>Core</w:t>
       </w:r>
-      <w:bookmarkEnd w:id="2"/>
+      <w:bookmarkEnd w:id="22"/>
+      <w:bookmarkEnd w:id="23"/>
       <w:proofErr w:type="spellEnd"/>
     </w:p>
     <w:p>
       <w:pPr>
         <w:pStyle w:val="Kop3"/>
       </w:pPr>
+      <w:bookmarkStart w:id="24" w:name="_Toc160780426"/>
       <w:r>
         <w:t>Inleiding</w:t>
       </w:r>
+      <w:bookmarkEnd w:id="24"/>
     </w:p>
     <w:p>
       <w:pPr>
@@ -763,21 +2304,41 @@
         <w:rPr>
           <w:lang w:val="nl-BE"/>
         </w:rPr>
-        <w:t xml:space="preserve"> voor web-</w:t>
+        <w:t xml:space="preserve"> voor web-API's. C# biedt sterke typen, een geavanceerd ontwerppatroon, en uitgebreide ondersteuning in de ontwikkelgemeenschap. ASP.NET </w:t>
       </w:r>
       <w:proofErr w:type="spellStart"/>
       <w:r>
         <w:rPr>
           <w:lang w:val="nl-BE"/>
         </w:rPr>
-        <w:t>API's</w:t>
+        <w:t>Core</w:t>
       </w:r>
       <w:proofErr w:type="spellEnd"/>
       <w:r>
         <w:rPr>
           <w:lang w:val="nl-BE"/>
         </w:rPr>
-        <w:t xml:space="preserve">. C# biedt sterke typen, een geavanceerd ontwerppatroon, en uitgebreide ondersteuning in de ontwikkelgemeenschap. ASP.NET </w:t>
+        <w:t>, met zijn modulaire en cross-platform karakter, is ideaal voor het bouwen van schaalbare en moderne API's.</w:t>
+      </w:r>
+    </w:p>
+    <w:p>
+      <w:pPr>
+        <w:rPr>
+          <w:lang w:val="nl-BE"/>
+        </w:rPr>
+      </w:pPr>
+    </w:p>
+    <w:p>
+      <w:pPr>
+        <w:rPr>
+          <w:lang w:val="nl-BE"/>
+        </w:rPr>
+      </w:pPr>
+      <w:r>
+        <w:rPr>
+          <w:lang w:val="nl-BE"/>
+        </w:rPr>
+        <w:t xml:space="preserve">Deze combinatie van C# en ASP.NET </w:t>
       </w:r>
       <w:proofErr w:type="spellStart"/>
       <w:r>
@@ -791,57 +2352,9 @@
         <w:rPr>
           <w:lang w:val="nl-BE"/>
         </w:rPr>
-        <w:t xml:space="preserve">, met zijn modulaire en cross-platform karakter, is ideaal voor het bouwen van schaalbare en moderne </w:t>
-      </w:r>
-      <w:proofErr w:type="spellStart"/>
-      <w:r>
-        <w:rPr>
-          <w:lang w:val="nl-BE"/>
-        </w:rPr>
-        <w:t>API's</w:t>
-      </w:r>
-      <w:proofErr w:type="spellEnd"/>
-      <w:r>
-        <w:rPr>
-          <w:lang w:val="nl-BE"/>
-        </w:rPr>
-        <w:t>.</w:t>
-      </w:r>
-    </w:p>
-    <w:p>
-      <w:pPr>
-        <w:rPr>
-          <w:lang w:val="nl-BE"/>
-        </w:rPr>
-      </w:pPr>
-    </w:p>
-    <w:p>
-      <w:pPr>
-        <w:rPr>
-          <w:lang w:val="nl-BE"/>
-        </w:rPr>
-      </w:pPr>
-      <w:r>
-        <w:rPr>
-          <w:lang w:val="nl-BE"/>
-        </w:rPr>
-        <w:t xml:space="preserve">Deze combinatie van C# en ASP.NET </w:t>
-      </w:r>
-      <w:proofErr w:type="spellStart"/>
-      <w:r>
-        <w:rPr>
-          <w:lang w:val="nl-BE"/>
-        </w:rPr>
-        <w:t>Core</w:t>
-      </w:r>
-      <w:proofErr w:type="spellEnd"/>
-      <w:r>
-        <w:rPr>
-          <w:lang w:val="nl-BE"/>
-        </w:rPr>
         <w:t xml:space="preserve"> biedt een robuuste basis voor API-ontwikkeling, met uitgebreide functionaliteiten en brede acceptatie in de industrie. Dit maakt het relevant voor de implementatie in verschillende programmeertalen binnen het kader van dit onderzoek.</w:t>
       </w:r>
-      <w:bookmarkStart w:id="3" w:name="_Toc158986036"/>
+      <w:bookmarkStart w:id="25" w:name="_Toc158986036"/>
     </w:p>
     <w:p>
       <w:pPr>
@@ -861,6 +2374,7 @@
       <w:pPr>
         <w:pStyle w:val="Kop2"/>
       </w:pPr>
+      <w:bookmarkStart w:id="26" w:name="_Toc160780427"/>
       <w:r>
         <w:lastRenderedPageBreak/>
         <w:t xml:space="preserve">Python </w:t>
@@ -874,15 +2388,18 @@
       <w:r>
         <w:t>Django</w:t>
       </w:r>
-      <w:bookmarkEnd w:id="3"/>
+      <w:bookmarkEnd w:id="25"/>
+      <w:bookmarkEnd w:id="26"/>
     </w:p>
     <w:p>
       <w:pPr>
         <w:pStyle w:val="Kop3"/>
       </w:pPr>
+      <w:bookmarkStart w:id="27" w:name="_Toc160780428"/>
       <w:r>
         <w:t>Inleiding</w:t>
       </w:r>
+      <w:bookmarkEnd w:id="27"/>
     </w:p>
     <w:p>
       <w:pPr>
@@ -956,23 +2473,9 @@
         <w:rPr>
           <w:lang w:val="nl-BE"/>
         </w:rPr>
-        <w:t xml:space="preserve">Deze combinatie van Python en Django vormt een solide basis voor de ontwikkeling van </w:t>
-      </w:r>
-      <w:proofErr w:type="spellStart"/>
-      <w:r>
-        <w:rPr>
-          <w:lang w:val="nl-BE"/>
-        </w:rPr>
-        <w:t>API's</w:t>
-      </w:r>
-      <w:proofErr w:type="spellEnd"/>
-      <w:r>
-        <w:rPr>
-          <w:lang w:val="nl-BE"/>
-        </w:rPr>
-        <w:t>, met aanzienlijke flexibiliteit en efficiëntie. De keuze voor dit duo is relevant voor de implementatie in verschillende programmeertalen binnen het kader van dit onderzoek.</w:t>
-      </w:r>
-      <w:bookmarkStart w:id="4" w:name="_Toc158986037"/>
+        <w:t>Deze combinatie van Python en Django vormt een solide basis voor de ontwikkeling van API's, met aanzienlijke flexibiliteit en efficiëntie. De keuze voor dit duo is relevant voor de implementatie in verschillende programmeertalen binnen het kader van dit onderzoek.</w:t>
+      </w:r>
+      <w:bookmarkStart w:id="28" w:name="_Toc158986037"/>
     </w:p>
     <w:p>
       <w:pPr>
@@ -992,19 +2495,23 @@
       <w:pPr>
         <w:pStyle w:val="Kop2"/>
       </w:pPr>
+      <w:bookmarkStart w:id="29" w:name="_Toc160780429"/>
       <w:r>
         <w:lastRenderedPageBreak/>
         <w:t>Java - Spring Boot</w:t>
       </w:r>
-      <w:bookmarkEnd w:id="4"/>
+      <w:bookmarkEnd w:id="28"/>
+      <w:bookmarkEnd w:id="29"/>
     </w:p>
     <w:p>
       <w:pPr>
         <w:pStyle w:val="Kop3"/>
       </w:pPr>
+      <w:bookmarkStart w:id="30" w:name="_Toc160780430"/>
       <w:r>
         <w:t>Inleiding</w:t>
       </w:r>
+      <w:bookmarkEnd w:id="30"/>
     </w:p>
     <w:p>
       <w:pPr>
@@ -1044,55 +2551,27 @@
         <w:rPr>
           <w:lang w:val="nl-BE"/>
         </w:rPr>
-        <w:t xml:space="preserve">, biedt een vereenvoudigde manier om snel en efficiënt op Java gebaseerde </w:t>
-      </w:r>
-      <w:proofErr w:type="spellStart"/>
-      <w:r>
-        <w:rPr>
-          <w:lang w:val="nl-BE"/>
-        </w:rPr>
-        <w:t>API's</w:t>
-      </w:r>
-      <w:proofErr w:type="spellEnd"/>
-      <w:r>
-        <w:rPr>
-          <w:lang w:val="nl-BE"/>
-        </w:rPr>
-        <w:t xml:space="preserve"> te ontwikkelen.</w:t>
-      </w:r>
-    </w:p>
-    <w:p>
-      <w:pPr>
-        <w:rPr>
-          <w:lang w:val="nl-BE"/>
-        </w:rPr>
-      </w:pPr>
-    </w:p>
-    <w:p>
-      <w:pPr>
-        <w:rPr>
-          <w:lang w:val="nl-BE"/>
-        </w:rPr>
-      </w:pPr>
-      <w:r>
-        <w:rPr>
-          <w:lang w:val="nl-BE"/>
-        </w:rPr>
-        <w:t xml:space="preserve">De combinatie van Java en Spring Boot levert een solide basis voor de ontwikkeling van schaalbare en betrouwbare </w:t>
-      </w:r>
-      <w:proofErr w:type="spellStart"/>
-      <w:r>
-        <w:rPr>
-          <w:lang w:val="nl-BE"/>
-        </w:rPr>
-        <w:t>API's</w:t>
-      </w:r>
-      <w:proofErr w:type="spellEnd"/>
-      <w:r>
-        <w:rPr>
-          <w:lang w:val="nl-BE"/>
-        </w:rPr>
-        <w:t>. Deze keuze is relevant voor implementatie in verschillende programmeertalen binnen het kader van dit onderzoek, gezien de veelzijdigheid en populariteit van Java en de efficiëntie van het Spring Boot-</w:t>
+        <w:t>, biedt een vereenvoudigde manier om snel en efficiënt op Java gebaseerde API's te ontwikkelen.</w:t>
+      </w:r>
+    </w:p>
+    <w:p>
+      <w:pPr>
+        <w:rPr>
+          <w:lang w:val="nl-BE"/>
+        </w:rPr>
+      </w:pPr>
+    </w:p>
+    <w:p>
+      <w:pPr>
+        <w:rPr>
+          <w:lang w:val="nl-BE"/>
+        </w:rPr>
+      </w:pPr>
+      <w:r>
+        <w:rPr>
+          <w:lang w:val="nl-BE"/>
+        </w:rPr>
+        <w:t>De combinatie van Java en Spring Boot levert een solide basis voor de ontwikkeling van schaalbare en betrouwbare API's. Deze keuze is relevant voor implementatie in verschillende programmeertalen binnen het kader van dit onderzoek, gezien de veelzijdigheid en populariteit van Java en de efficiëntie van het Spring Boot-</w:t>
       </w:r>
       <w:proofErr w:type="spellStart"/>
       <w:r>
@@ -1118,16 +2597,16 @@
           <w:color w:val="595959"/>
           <w:sz w:val="28"/>
           <w:szCs w:val="22"/>
-          <w:lang w:val="en-US"/>
-        </w:rPr>
-      </w:pPr>
-      <w:bookmarkStart w:id="5" w:name="_Toc158986038"/>
+          <w:lang w:val="nl-BE"/>
+        </w:rPr>
+      </w:pPr>
+      <w:bookmarkStart w:id="31" w:name="_Toc158986038"/>
       <w:r>
         <w:rPr>
           <w:rStyle w:val="Zwaar"/>
           <w:b w:val="0"/>
           <w:bCs w:val="0"/>
-          <w:lang w:val="en-US"/>
+          <w:lang w:val="nl-BE"/>
         </w:rPr>
         <w:br w:type="page"/>
       </w:r>
@@ -1142,6 +2621,7 @@
           <w:lang w:val="en-US"/>
         </w:rPr>
       </w:pPr>
+      <w:bookmarkStart w:id="32" w:name="_Toc160780431"/>
       <w:r>
         <w:rPr>
           <w:rStyle w:val="Zwaar"/>
@@ -1184,15 +2664,18 @@
         </w:rPr>
         <w:t>)</w:t>
       </w:r>
-      <w:bookmarkEnd w:id="5"/>
+      <w:bookmarkEnd w:id="31"/>
+      <w:bookmarkEnd w:id="32"/>
     </w:p>
     <w:p>
       <w:pPr>
         <w:pStyle w:val="Kop3"/>
       </w:pPr>
+      <w:bookmarkStart w:id="33" w:name="_Toc160780432"/>
       <w:r>
         <w:t>Inleiding</w:t>
       </w:r>
+      <w:bookmarkEnd w:id="33"/>
     </w:p>
     <w:p>
       <w:pPr>
@@ -1225,14 +2708,14 @@
         <w:rPr>
           <w:lang w:val="nl-BE"/>
         </w:rPr>
-        <w:t>GraphQL-API's</w:t>
+        <w:t>GraphQL</w:t>
       </w:r>
       <w:proofErr w:type="spellEnd"/>
       <w:r>
         <w:rPr>
           <w:lang w:val="nl-BE"/>
         </w:rPr>
-        <w:t xml:space="preserve">. Node.js biedt een asynchrone, niet-blokkerende </w:t>
+        <w:t xml:space="preserve">-API's. Node.js biedt een asynchrone, niet-blokkerende </w:t>
       </w:r>
       <w:proofErr w:type="spellStart"/>
       <w:r>
@@ -1267,14 +2750,14 @@
         <w:rPr>
           <w:lang w:val="nl-BE"/>
         </w:rPr>
-        <w:t>GraphQL-API's</w:t>
+        <w:t>GraphQL</w:t>
       </w:r>
       <w:proofErr w:type="spellEnd"/>
       <w:r>
         <w:rPr>
           <w:lang w:val="nl-BE"/>
         </w:rPr>
-        <w:t>.</w:t>
+        <w:t>-API's.</w:t>
       </w:r>
     </w:p>
     <w:p>
@@ -1290,10 +2773,10 @@
           <w:lang w:val="nl-BE"/>
         </w:rPr>
         <w:sectPr>
-          <w:headerReference w:type="even" r:id="rId9"/>
-          <w:headerReference w:type="default" r:id="rId10"/>
-          <w:footerReference w:type="default" r:id="rId11"/>
-          <w:headerReference w:type="first" r:id="rId12"/>
+          <w:headerReference w:type="even" r:id="rId10"/>
+          <w:headerReference w:type="default" r:id="rId11"/>
+          <w:footerReference w:type="default" r:id="rId12"/>
+          <w:headerReference w:type="first" r:id="rId13"/>
           <w:pgSz w:w="11900" w:h="16840"/>
           <w:pgMar w:top="1418" w:right="1701" w:bottom="1701" w:left="1701" w:header="709" w:footer="850" w:gutter="0"/>
           <w:cols w:space="708"/>
@@ -1335,14 +2818,14 @@
       </w:r>
     </w:p>
     <w:p>
-      <w:bookmarkStart w:id="6" w:name="_heading=h.17dp8vu" w:colFirst="0" w:colLast="0"/>
-      <w:bookmarkEnd w:id="6"/>
+      <w:bookmarkStart w:id="34" w:name="_heading=h.17dp8vu" w:colFirst="0" w:colLast="0"/>
+      <w:bookmarkEnd w:id="34"/>
     </w:p>
     <w:sectPr>
-      <w:headerReference w:type="even" r:id="rId13"/>
-      <w:headerReference w:type="default" r:id="rId14"/>
-      <w:footerReference w:type="default" r:id="rId15"/>
-      <w:headerReference w:type="first" r:id="rId16"/>
+      <w:headerReference w:type="even" r:id="rId14"/>
+      <w:headerReference w:type="default" r:id="rId15"/>
+      <w:footerReference w:type="default" r:id="rId16"/>
+      <w:headerReference w:type="first" r:id="rId17"/>
       <w:pgSz w:w="11900" w:h="16840"/>
       <w:pgMar w:top="1418" w:right="1701" w:bottom="1701" w:left="1701" w:header="709" w:footer="567" w:gutter="0"/>
       <w:cols w:space="708"/>
@@ -1548,6 +3031,7 @@
       <w:fldChar w:fldCharType="end"/>
     </w:r>
   </w:p>
+  <w:p/>
 </w:ftr>
 </file>
 
@@ -1856,6 +3340,7 @@
       </w:rPr>
     </w:pPr>
   </w:p>
+  <w:p/>
 </w:hdr>
 </file>
 
@@ -1928,6 +3413,7 @@
       </w:drawing>
     </w:r>
   </w:p>
+  <w:p/>
 </w:hdr>
 </file>
 
@@ -2195,6 +3681,10 @@
     </w:pPr>
   </w:p>
 </w:hdr>
+</file>
+
+<file path=word/numbering.xml><?xml version="1.0" encoding="utf-8"?>
+<w:numbering xmlns:wpc="http://schemas.microsoft.com/office/word/2010/wordprocessingCanvas" xmlns:cx="http://schemas.microsoft.com/office/drawing/2014/chartex" xmlns:cx1="http://schemas.microsoft.com/office/drawing/2015/9/8/chartex" xmlns:cx2="http://schemas.microsoft.com/office/drawing/2015/10/21/chartex" xmlns:cx3="http://schemas.microsoft.com/office/drawing/2016/5/9/chartex" xmlns:cx4="http://schemas.microsoft.com/office/drawing/2016/5/10/chartex" xmlns:cx5="http://schemas.microsoft.com/office/drawing/2016/5/11/chartex" xmlns:cx6="http://schemas.microsoft.com/office/drawing/2016/5/12/chartex" xmlns:cx7="http://schemas.microsoft.com/office/drawing/2016/5/13/chartex" xmlns:cx8="http://schemas.microsoft.com/office/drawing/2016/5/14/chartex" xmlns:mc="http://schemas.openxmlformats.org/markup-compatibility/2006" xmlns:aink="http://schemas.microsoft.com/office/drawing/2016/ink" xmlns:am3d="http://schemas.microsoft.com/office/drawing/2017/model3d" xmlns:o="urn:schemas-microsoft-com:office:office" xmlns:oel="http://schemas.microsoft.com/office/2019/extlst" xmlns:r="http://schemas.openxmlformats.org/officeDocument/2006/relationships" xmlns:m="http://schemas.openxmlformats.org/officeDocument/2006/math" xmlns:v="urn:schemas-microsoft-com:vml" xmlns:wp14="http://schemas.microsoft.com/office/word/2010/wordprocessingDrawing" xmlns:wp="http://schemas.openxmlformats.org/drawingml/2006/wordprocessingDrawing" xmlns:w10="urn:schemas-microsoft-com:office:word" xmlns:w="http://schemas.openxmlformats.org/wordprocessingml/2006/main" xmlns:w14="http://schemas.microsoft.com/office/word/2010/wordml" xmlns:w15="http://schemas.microsoft.com/office/word/2012/wordml" xmlns:w16cex="http://schemas.microsoft.com/office/word/2018/wordml/cex" xmlns:w16cid="http://schemas.microsoft.com/office/word/2016/wordml/cid" xmlns:w16="http://schemas.microsoft.com/office/word/2018/wordml" xmlns:w16sdtdh="http://schemas.microsoft.com/office/word/2020/wordml/sdtdatahash" xmlns:w16se="http://schemas.microsoft.com/office/word/2015/wordml/symex" xmlns:wpg="http://schemas.microsoft.com/office/word/2010/wordprocessingGroup" xmlns:wpi="http://schemas.microsoft.com/office/word/2010/wordprocessingInk" xmlns:wne="http://schemas.microsoft.com/office/word/2006/wordml" xmlns:wps="http://schemas.microsoft.com/office/word/2010/wordprocessingShape" mc:Ignorable="w14 w15 w16se w16cid w16 w16cex w16sdtdh wp14"/>
 </file>
 
 <file path=word/styles.xml><?xml version="1.0" encoding="utf-8"?>
@@ -2597,16 +4087,20 @@
     <w:link w:val="Kop1Char"/>
     <w:uiPriority w:val="9"/>
     <w:qFormat/>
-    <w:rsid w:val="00BB207B"/>
+    <w:rsid w:val="004564B2"/>
     <w:pPr>
       <w:keepNext/>
       <w:keepLines/>
+      <w:pBdr>
+        <w:bottom w:val="single" w:sz="18" w:space="1" w:color="44C8F5"/>
+      </w:pBdr>
+      <w:spacing w:before="240" w:after="240"/>
       <w:outlineLvl w:val="0"/>
     </w:pPr>
     <w:rPr>
-      <w:rFonts w:asciiTheme="majorHAnsi" w:eastAsia="Arial Rounded" w:hAnsiTheme="majorHAnsi" w:cs="Arial Rounded"/>
+      <w:rFonts w:eastAsia="Arial Rounded" w:cs="Arial Rounded"/>
       <w:b/>
-      <w:color w:val="44C8F5"/>
+      <w:color w:val="595959"/>
       <w:sz w:val="32"/>
     </w:rPr>
   </w:style>
@@ -2618,22 +4112,17 @@
     <w:uiPriority w:val="9"/>
     <w:unhideWhenUsed/>
     <w:qFormat/>
-    <w:rsid w:val="00125B21"/>
+    <w:rsid w:val="004564B2"/>
     <w:pPr>
       <w:keepNext/>
       <w:keepLines/>
-      <w:pBdr>
-        <w:bottom w:val="single" w:sz="18" w:space="1" w:color="44C8F5"/>
-      </w:pBdr>
-      <w:spacing w:before="240" w:after="240"/>
       <w:outlineLvl w:val="1"/>
     </w:pPr>
     <w:rPr>
-      <w:rFonts w:asciiTheme="majorHAnsi" w:eastAsia="Arial Rounded" w:hAnsiTheme="majorHAnsi" w:cs="Arial Rounded"/>
+      <w:rFonts w:eastAsia="Arial Rounded" w:cs="Arial Rounded"/>
       <w:b/>
-      <w:color w:val="595959"/>
+      <w:color w:val="44C8F5"/>
       <w:sz w:val="28"/>
-      <w:szCs w:val="22"/>
     </w:rPr>
   </w:style>
   <w:style w:type="paragraph" w:styleId="Kop3">
@@ -2662,8 +4151,8 @@
     <w:name w:val="heading 4"/>
     <w:basedOn w:val="Standaard"/>
     <w:next w:val="Standaard"/>
+    <w:link w:val="Kop4Char"/>
     <w:uiPriority w:val="9"/>
-    <w:semiHidden/>
     <w:unhideWhenUsed/>
     <w:qFormat/>
     <w:pPr>
@@ -2714,6 +4203,81 @@
     </w:pPr>
     <w:rPr>
       <w:b/>
+    </w:rPr>
+  </w:style>
+  <w:style w:type="paragraph" w:styleId="Kop7">
+    <w:name w:val="heading 7"/>
+    <w:basedOn w:val="Standaard"/>
+    <w:next w:val="Standaard"/>
+    <w:link w:val="Kop7Char"/>
+    <w:uiPriority w:val="9"/>
+    <w:semiHidden/>
+    <w:unhideWhenUsed/>
+    <w:qFormat/>
+    <w:rsid w:val="004564B2"/>
+    <w:pPr>
+      <w:keepNext/>
+      <w:spacing w:before="200"/>
+      <w:ind w:left="1296" w:hanging="1296"/>
+      <w:jc w:val="both"/>
+      <w:outlineLvl w:val="6"/>
+    </w:pPr>
+    <w:rPr>
+      <w:rFonts w:asciiTheme="majorHAnsi" w:eastAsiaTheme="majorEastAsia" w:hAnsiTheme="majorHAnsi" w:cstheme="majorBidi"/>
+      <w:i/>
+      <w:iCs/>
+      <w:color w:val="404040" w:themeColor="text1" w:themeTint="BF"/>
+      <w:sz w:val="22"/>
+      <w:szCs w:val="22"/>
+      <w:lang w:val="nl-BE" w:eastAsia="en-US"/>
+    </w:rPr>
+  </w:style>
+  <w:style w:type="paragraph" w:styleId="Kop8">
+    <w:name w:val="heading 8"/>
+    <w:basedOn w:val="Standaard"/>
+    <w:next w:val="Standaard"/>
+    <w:link w:val="Kop8Char"/>
+    <w:uiPriority w:val="9"/>
+    <w:semiHidden/>
+    <w:unhideWhenUsed/>
+    <w:qFormat/>
+    <w:rsid w:val="004564B2"/>
+    <w:pPr>
+      <w:keepNext/>
+      <w:spacing w:before="200"/>
+      <w:ind w:left="1440" w:hanging="1440"/>
+      <w:jc w:val="both"/>
+      <w:outlineLvl w:val="7"/>
+    </w:pPr>
+    <w:rPr>
+      <w:rFonts w:asciiTheme="majorHAnsi" w:eastAsiaTheme="majorEastAsia" w:hAnsiTheme="majorHAnsi" w:cstheme="majorBidi"/>
+      <w:color w:val="404040" w:themeColor="text1" w:themeTint="BF"/>
+      <w:lang w:val="nl-BE" w:eastAsia="en-US"/>
+    </w:rPr>
+  </w:style>
+  <w:style w:type="paragraph" w:styleId="Kop9">
+    <w:name w:val="heading 9"/>
+    <w:basedOn w:val="Standaard"/>
+    <w:next w:val="Standaard"/>
+    <w:link w:val="Kop9Char"/>
+    <w:uiPriority w:val="9"/>
+    <w:semiHidden/>
+    <w:unhideWhenUsed/>
+    <w:qFormat/>
+    <w:rsid w:val="004564B2"/>
+    <w:pPr>
+      <w:keepNext/>
+      <w:spacing w:before="200"/>
+      <w:ind w:left="1584" w:hanging="1584"/>
+      <w:jc w:val="both"/>
+      <w:outlineLvl w:val="8"/>
+    </w:pPr>
+    <w:rPr>
+      <w:rFonts w:asciiTheme="majorHAnsi" w:eastAsiaTheme="majorEastAsia" w:hAnsiTheme="majorHAnsi" w:cstheme="majorBidi"/>
+      <w:i/>
+      <w:iCs/>
+      <w:color w:val="404040" w:themeColor="text1" w:themeTint="BF"/>
+      <w:lang w:val="nl-BE" w:eastAsia="en-US"/>
     </w:rPr>
   </w:style>
   <w:style w:type="character" w:default="1" w:styleId="Standaardalinea-lettertype">
@@ -2831,6 +4395,7 @@
   <w:style w:type="paragraph" w:customStyle="1" w:styleId="Voorblad">
     <w:name w:val="Voorblad"/>
     <w:link w:val="VoorbladChar"/>
+    <w:qFormat/>
     <w:rsid w:val="00EE42C8"/>
     <w:pPr>
       <w:spacing w:before="100"/>
@@ -2909,11 +4474,11 @@
     <w:basedOn w:val="Standaardalinea-lettertype"/>
     <w:link w:val="Kop1"/>
     <w:uiPriority w:val="9"/>
-    <w:rsid w:val="00BB207B"/>
+    <w:rsid w:val="004564B2"/>
     <w:rPr>
-      <w:rFonts w:asciiTheme="majorHAnsi" w:eastAsia="Arial Rounded" w:hAnsiTheme="majorHAnsi" w:cs="Arial Rounded"/>
+      <w:rFonts w:eastAsia="Arial Rounded" w:cs="Arial Rounded"/>
       <w:b/>
-      <w:color w:val="44C8F5"/>
+      <w:color w:val="595959"/>
       <w:sz w:val="32"/>
     </w:rPr>
   </w:style>
@@ -2936,13 +4501,162 @@
     <w:basedOn w:val="Standaardalinea-lettertype"/>
     <w:link w:val="Kop2"/>
     <w:uiPriority w:val="9"/>
-    <w:rsid w:val="008F4748"/>
+    <w:rsid w:val="004564B2"/>
     <w:rPr>
-      <w:rFonts w:asciiTheme="majorHAnsi" w:eastAsia="Arial Rounded" w:hAnsiTheme="majorHAnsi" w:cs="Arial Rounded"/>
+      <w:rFonts w:eastAsia="Arial Rounded" w:cs="Arial Rounded"/>
       <w:b/>
-      <w:color w:val="595959"/>
+      <w:color w:val="44C8F5"/>
+      <w:sz w:val="28"/>
+    </w:rPr>
+  </w:style>
+  <w:style w:type="paragraph" w:customStyle="1" w:styleId="Kop1ZONDERNUMMERING">
+    <w:name w:val="Kop 1 ZONDER NUMMERING"/>
+    <w:basedOn w:val="Standaard"/>
+    <w:next w:val="Standaard"/>
+    <w:rsid w:val="004564B2"/>
+    <w:pPr>
+      <w:pageBreakBefore/>
+      <w:pBdr>
+        <w:bottom w:val="single" w:sz="4" w:space="1" w:color="auto"/>
+      </w:pBdr>
+      <w:spacing w:after="240"/>
+      <w:jc w:val="both"/>
+    </w:pPr>
+    <w:rPr>
+      <w:rFonts w:ascii="Tahoma" w:eastAsiaTheme="minorHAnsi" w:hAnsi="Tahoma" w:cstheme="minorBidi"/>
+      <w:b/>
       <w:sz w:val="28"/>
       <w:szCs w:val="22"/>
+      <w:lang w:val="nl-BE" w:eastAsia="en-US"/>
+    </w:rPr>
+  </w:style>
+  <w:style w:type="character" w:customStyle="1" w:styleId="Kop7Char">
+    <w:name w:val="Kop 7 Char"/>
+    <w:basedOn w:val="Standaardalinea-lettertype"/>
+    <w:link w:val="Kop7"/>
+    <w:uiPriority w:val="9"/>
+    <w:semiHidden/>
+    <w:rsid w:val="004564B2"/>
+    <w:rPr>
+      <w:rFonts w:asciiTheme="majorHAnsi" w:eastAsiaTheme="majorEastAsia" w:hAnsiTheme="majorHAnsi" w:cstheme="majorBidi"/>
+      <w:i/>
+      <w:iCs/>
+      <w:color w:val="404040" w:themeColor="text1" w:themeTint="BF"/>
+      <w:sz w:val="22"/>
+      <w:szCs w:val="22"/>
+      <w:lang w:val="nl-BE" w:eastAsia="en-US"/>
+    </w:rPr>
+  </w:style>
+  <w:style w:type="character" w:customStyle="1" w:styleId="Kop8Char">
+    <w:name w:val="Kop 8 Char"/>
+    <w:basedOn w:val="Standaardalinea-lettertype"/>
+    <w:link w:val="Kop8"/>
+    <w:uiPriority w:val="9"/>
+    <w:semiHidden/>
+    <w:rsid w:val="004564B2"/>
+    <w:rPr>
+      <w:rFonts w:asciiTheme="majorHAnsi" w:eastAsiaTheme="majorEastAsia" w:hAnsiTheme="majorHAnsi" w:cstheme="majorBidi"/>
+      <w:color w:val="404040" w:themeColor="text1" w:themeTint="BF"/>
+      <w:lang w:val="nl-BE" w:eastAsia="en-US"/>
+    </w:rPr>
+  </w:style>
+  <w:style w:type="character" w:customStyle="1" w:styleId="Kop9Char">
+    <w:name w:val="Kop 9 Char"/>
+    <w:basedOn w:val="Standaardalinea-lettertype"/>
+    <w:link w:val="Kop9"/>
+    <w:uiPriority w:val="9"/>
+    <w:semiHidden/>
+    <w:rsid w:val="004564B2"/>
+    <w:rPr>
+      <w:rFonts w:asciiTheme="majorHAnsi" w:eastAsiaTheme="majorEastAsia" w:hAnsiTheme="majorHAnsi" w:cstheme="majorBidi"/>
+      <w:i/>
+      <w:iCs/>
+      <w:color w:val="404040" w:themeColor="text1" w:themeTint="BF"/>
+      <w:lang w:val="nl-BE" w:eastAsia="en-US"/>
+    </w:rPr>
+  </w:style>
+  <w:style w:type="paragraph" w:styleId="Kopvaninhoudsopgave">
+    <w:name w:val="TOC Heading"/>
+    <w:basedOn w:val="Kop1"/>
+    <w:next w:val="Standaard"/>
+    <w:uiPriority w:val="39"/>
+    <w:unhideWhenUsed/>
+    <w:qFormat/>
+    <w:rsid w:val="00F754DA"/>
+    <w:pPr>
+      <w:pBdr>
+        <w:bottom w:val="none" w:sz="0" w:space="0" w:color="auto"/>
+      </w:pBdr>
+      <w:spacing w:after="0" w:line="259" w:lineRule="auto"/>
+      <w:outlineLvl w:val="9"/>
+    </w:pPr>
+    <w:rPr>
+      <w:rFonts w:asciiTheme="majorHAnsi" w:eastAsiaTheme="majorEastAsia" w:hAnsiTheme="majorHAnsi" w:cstheme="majorBidi"/>
+      <w:b w:val="0"/>
+      <w:color w:val="365F91" w:themeColor="accent1" w:themeShade="BF"/>
+      <w:szCs w:val="32"/>
+      <w:lang w:val="nl-BE"/>
+    </w:rPr>
+  </w:style>
+  <w:style w:type="paragraph" w:styleId="Inhopg1">
+    <w:name w:val="toc 1"/>
+    <w:basedOn w:val="Standaard"/>
+    <w:next w:val="Standaard"/>
+    <w:autoRedefine/>
+    <w:uiPriority w:val="39"/>
+    <w:unhideWhenUsed/>
+    <w:rsid w:val="00F754DA"/>
+    <w:pPr>
+      <w:spacing w:after="100"/>
+    </w:pPr>
+  </w:style>
+  <w:style w:type="paragraph" w:styleId="Inhopg2">
+    <w:name w:val="toc 2"/>
+    <w:basedOn w:val="Standaard"/>
+    <w:next w:val="Standaard"/>
+    <w:autoRedefine/>
+    <w:uiPriority w:val="39"/>
+    <w:unhideWhenUsed/>
+    <w:rsid w:val="00F754DA"/>
+    <w:pPr>
+      <w:spacing w:after="100"/>
+      <w:ind w:left="200"/>
+    </w:pPr>
+  </w:style>
+  <w:style w:type="paragraph" w:styleId="Inhopg3">
+    <w:name w:val="toc 3"/>
+    <w:basedOn w:val="Standaard"/>
+    <w:next w:val="Standaard"/>
+    <w:autoRedefine/>
+    <w:uiPriority w:val="39"/>
+    <w:unhideWhenUsed/>
+    <w:rsid w:val="00F754DA"/>
+    <w:pPr>
+      <w:spacing w:after="100"/>
+      <w:ind w:left="400"/>
+    </w:pPr>
+  </w:style>
+  <w:style w:type="character" w:styleId="Hyperlink">
+    <w:name w:val="Hyperlink"/>
+    <w:basedOn w:val="Standaardalinea-lettertype"/>
+    <w:uiPriority w:val="99"/>
+    <w:unhideWhenUsed/>
+    <w:rsid w:val="00F754DA"/>
+    <w:rPr>
+      <w:color w:val="0000FF" w:themeColor="hyperlink"/>
+      <w:u w:val="single"/>
+    </w:rPr>
+  </w:style>
+  <w:style w:type="character" w:customStyle="1" w:styleId="Kop4Char">
+    <w:name w:val="Kop 4 Char"/>
+    <w:basedOn w:val="Standaardalinea-lettertype"/>
+    <w:link w:val="Kop4"/>
+    <w:uiPriority w:val="9"/>
+    <w:rsid w:val="00F754DA"/>
+    <w:rPr>
+      <w:b/>
+      <w:sz w:val="24"/>
+      <w:szCs w:val="24"/>
     </w:rPr>
   </w:style>
 </w:styles>
@@ -3277,8 +4991,8 @@
 <file path=customXml/itemProps1.xml><?xml version="1.0" encoding="utf-8"?>
 <ds:datastoreItem xmlns:ds="http://schemas.openxmlformats.org/officeDocument/2006/customXml" ds:itemID="{11111111-1234-1234-1234-123412341234}">
   <ds:schemaRefs>
+    <ds:schemaRef ds:uri="http://customooxmlschemas.google.com/"/>
     <ds:schemaRef ds:uri="http://schemas.openxmlformats.org/officeDocument/2006/relationships"/>
-    <ds:schemaRef ds:uri="http://customooxmlschemas.google.com/"/>
   </ds:schemaRefs>
 </ds:datastoreItem>
 </file>

</xml_diff>

<commit_message>
django demo app finished
</commit_message>
<xml_diff>
--- a/documentation/Verslag-LukasOlivier.docx
+++ b/documentation/Verslag-LukasOlivier.docx
@@ -129,7 +129,7 @@
         <w:tblLook w:val="04A0" w:firstRow="1" w:lastRow="0" w:firstColumn="1" w:lastColumn="0" w:noHBand="0" w:noVBand="1"/>
       </w:tblPr>
       <w:tblGrid>
-        <w:gridCol w:w="9071"/>
+        <w:gridCol w:w="9179"/>
       </w:tblGrid>
       <w:tr>
         <w:trPr>
@@ -484,80 +484,14 @@
       </w:r>
       <w:r>
         <w:rPr>
-          <w:caps/>
           <w:noProof/>
-          <w:sz w:val="24"/>
-          <w:szCs w:val="28"/>
-          <w:shd w:val="clear" w:color="auto" w:fill="C0504D" w:themeFill="accent2"/>
-          <w:lang w:eastAsia="nl-BE"/>
-        </w:rPr>
-        <mc:AlternateContent>
-          <mc:Choice Requires="wps">
-            <w:drawing>
-              <wp:anchor distT="0" distB="0" distL="114300" distR="114300" simplePos="0" relativeHeight="251660288" behindDoc="0" locked="0" layoutInCell="1" allowOverlap="0" wp14:anchorId="7CEB35BC" wp14:editId="6679615C">
-                <wp:simplePos x="0" y="0"/>
-                <wp:positionH relativeFrom="margin">
-                  <wp:align>left</wp:align>
-                </wp:positionH>
-                <wp:positionV relativeFrom="page">
-                  <wp:posOffset>8835390</wp:posOffset>
-                </wp:positionV>
-                <wp:extent cx="5760000" cy="0"/>
-                <wp:effectExtent l="19050" t="19050" r="31750" b="19050"/>
-                <wp:wrapNone/>
-                <wp:docPr id="13" name="Straight Connector 13"/>
-                <wp:cNvGraphicFramePr/>
-                <a:graphic xmlns:a="http://schemas.openxmlformats.org/drawingml/2006/main">
-                  <a:graphicData uri="http://schemas.microsoft.com/office/word/2010/wordprocessingShape">
-                    <wps:wsp>
-                      <wps:cNvCnPr/>
-                      <wps:spPr>
-                        <a:xfrm>
-                          <a:off x="0" y="0"/>
-                          <a:ext cx="5760000" cy="0"/>
-                        </a:xfrm>
-                        <a:prstGeom prst="line">
-                          <a:avLst/>
-                        </a:prstGeom>
-                        <a:ln w="38100" cap="rnd">
-                          <a:solidFill>
-                            <a:schemeClr val="tx1"/>
-                          </a:solidFill>
-                        </a:ln>
-                      </wps:spPr>
-                      <wps:style>
-                        <a:lnRef idx="1">
-                          <a:schemeClr val="accent1"/>
-                        </a:lnRef>
-                        <a:fillRef idx="0">
-                          <a:schemeClr val="accent1"/>
-                        </a:fillRef>
-                        <a:effectRef idx="0">
-                          <a:schemeClr val="accent1"/>
-                        </a:effectRef>
-                        <a:fontRef idx="minor">
-                          <a:schemeClr val="tx1"/>
-                        </a:fontRef>
-                      </wps:style>
-                      <wps:bodyPr/>
-                    </wps:wsp>
-                  </a:graphicData>
-                </a:graphic>
-                <wp14:sizeRelH relativeFrom="margin">
-                  <wp14:pctWidth>0</wp14:pctWidth>
-                </wp14:sizeRelH>
-              </wp:anchor>
-            </w:drawing>
-          </mc:Choice>
-          <mc:Fallback>
-            <w:pict>
-              <v:line w14:anchorId="58208543" id="Straight Connector 13" o:spid="_x0000_s1026" style="position:absolute;z-index:251660288;visibility:visible;mso-wrap-style:square;mso-width-percent:0;mso-wrap-distance-left:9pt;mso-wrap-distance-top:0;mso-wrap-distance-right:9pt;mso-wrap-distance-bottom:0;mso-position-horizontal:left;mso-position-horizontal-relative:margin;mso-position-vertical:absolute;mso-position-vertical-relative:page;mso-width-percent:0;mso-width-relative:margin" from="0,695.7pt" to="453.55pt,695.7pt" o:gfxdata="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" o:allowoverlap="f" strokecolor="black [3213]" strokeweight="3pt">
-                <v:stroke endcap="round"/>
-                <w10:wrap anchorx="margin" anchory="page"/>
-              </v:line>
-            </w:pict>
-          </mc:Fallback>
-        </mc:AlternateContent>
+        </w:rPr>
+        <w:pict w14:anchorId="5EAD4C35">
+          <v:line id="Straight Connector 13" o:spid="_x0000_s2053" style="position:absolute;z-index:251660288;visibility:visible;mso-wrap-style:square;mso-width-percent:0;mso-wrap-distance-left:9pt;mso-wrap-distance-top:0;mso-wrap-distance-right:9pt;mso-wrap-distance-bottom:0;mso-position-horizontal:left;mso-position-horizontal-relative:margin;mso-position-vertical:absolute;mso-position-vertical-relative:page;mso-width-percent:0;mso-width-relative:margin" from="0,695.7pt" to="453.55pt,695.7pt" o:gfxdata="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" o:allowoverlap="f" strokecolor="black [3213]" strokeweight="3pt">
+            <v:stroke endcap="round"/>
+            <w10:wrap anchorx="margin" anchory="page"/>
+          </v:line>
+        </w:pict>
       </w:r>
     </w:p>
     <w:p/>
@@ -864,35 +798,7 @@
               <w:rPr>
                 <w:rFonts w:ascii="Arial Nova" w:hAnsi="Arial Nova"/>
               </w:rPr>
-              <w:t xml:space="preserve">Dieter </w:t>
-            </w:r>
-            <w:proofErr w:type="spellStart"/>
-            <w:r>
-              <w:rPr>
-                <w:rFonts w:ascii="Arial Nova" w:hAnsi="Arial Nova"/>
-              </w:rPr>
-              <w:t>Mourisse</w:t>
-            </w:r>
-            <w:proofErr w:type="spellEnd"/>
-            <w:r>
-              <w:rPr>
-                <w:rFonts w:ascii="Arial Nova" w:hAnsi="Arial Nova"/>
-              </w:rPr>
-              <w:t xml:space="preserve"> (</w:t>
-            </w:r>
-            <w:proofErr w:type="spellStart"/>
-            <w:r>
-              <w:rPr>
-                <w:rFonts w:ascii="Arial Nova" w:hAnsi="Arial Nova"/>
-              </w:rPr>
-              <w:t>Howest</w:t>
-            </w:r>
-            <w:proofErr w:type="spellEnd"/>
-            <w:r>
-              <w:rPr>
-                <w:rFonts w:ascii="Arial Nova" w:hAnsi="Arial Nova"/>
-              </w:rPr>
-              <w:t>)</w:t>
+              <w:t>Dieter Mourisse (Howest)</w:t>
             </w:r>
           </w:p>
         </w:tc>
@@ -936,16 +842,8 @@
               <w:rPr>
                 <w:rFonts w:ascii="Arial Nova" w:hAnsi="Arial Nova"/>
               </w:rPr>
-              <w:t xml:space="preserve">Stefaan </w:t>
-            </w:r>
-            <w:proofErr w:type="spellStart"/>
-            <w:r>
-              <w:rPr>
-                <w:rFonts w:ascii="Arial Nova" w:hAnsi="Arial Nova"/>
-              </w:rPr>
-              <w:t>Missiean</w:t>
-            </w:r>
-            <w:proofErr w:type="spellEnd"/>
+              <w:t>Stefaan Missiean</w:t>
+            </w:r>
           </w:p>
         </w:tc>
       </w:tr>
@@ -1066,21 +964,7 @@
         <w:rPr>
           <w:rFonts w:ascii="Arial Nova" w:hAnsi="Arial Nova"/>
         </w:rPr>
-        <w:t xml:space="preserve">Vertrouwelijk tot en met </w:t>
-      </w:r>
-      <w:proofErr w:type="spellStart"/>
-      <w:r>
-        <w:rPr>
-          <w:rFonts w:ascii="Arial Nova" w:hAnsi="Arial Nova"/>
-        </w:rPr>
-        <w:t>dd</w:t>
-      </w:r>
-      <w:proofErr w:type="spellEnd"/>
-      <w:r>
-        <w:rPr>
-          <w:rFonts w:ascii="Arial Nova" w:hAnsi="Arial Nova"/>
-        </w:rPr>
-        <w:t>/mm/20yy</w:t>
+        <w:t>Vertrouwelijk tot en met dd/mm/20yy</w:t>
       </w:r>
     </w:p>
     <w:p>
@@ -1123,14 +1007,12 @@
         </w:rPr>
         <w:t xml:space="preserve">(dat onderdeel uitmaakt van de </w:t>
       </w:r>
-      <w:proofErr w:type="spellStart"/>
       <w:r>
         <w:rPr>
           <w:rFonts w:ascii="Arial Nova" w:hAnsi="Arial Nova"/>
         </w:rPr>
         <w:t>bachelorproef</w:t>
       </w:r>
-      <w:proofErr w:type="spellEnd"/>
       <w:r>
         <w:rPr>
           <w:rFonts w:ascii="Arial Nova" w:hAnsi="Arial Nova"/>
@@ -1143,14 +1025,12 @@
         </w:rPr>
         <w:t xml:space="preserve"> bevat vertrouwelijke informatie en/of vertrouwelijke onderzoeksresultaten die toebehoren aan de </w:t>
       </w:r>
-      <w:proofErr w:type="spellStart"/>
       <w:r>
         <w:rPr>
           <w:rFonts w:ascii="Arial Nova" w:hAnsi="Arial Nova"/>
         </w:rPr>
         <w:t>Howest</w:t>
       </w:r>
-      <w:proofErr w:type="spellEnd"/>
       <w:r>
         <w:rPr>
           <w:rFonts w:ascii="Arial Nova" w:hAnsi="Arial Nova"/>
@@ -1169,14 +1049,12 @@
         </w:rPr>
         <w:t xml:space="preserve">of enig onderdeel ervan mag op geen enkele wijze publiek gemaakt worden zonder de uitdrukkelijke schriftelijke voorafgaande toestemming vanwege </w:t>
       </w:r>
-      <w:proofErr w:type="spellStart"/>
       <w:r>
         <w:rPr>
           <w:rFonts w:ascii="Arial Nova" w:hAnsi="Arial Nova"/>
         </w:rPr>
         <w:t>Howest</w:t>
       </w:r>
-      <w:proofErr w:type="spellEnd"/>
       <w:r>
         <w:rPr>
           <w:rFonts w:ascii="Arial Nova" w:hAnsi="Arial Nova"/>
@@ -1219,14 +1097,12 @@
         </w:rPr>
         <w:t xml:space="preserve">niet wordt gerespecteerd, kan dit onherstelbare schade veroorzaken aan </w:t>
       </w:r>
-      <w:proofErr w:type="spellStart"/>
       <w:r>
         <w:rPr>
           <w:rFonts w:ascii="Arial Nova" w:hAnsi="Arial Nova"/>
         </w:rPr>
         <w:t>Howest</w:t>
       </w:r>
-      <w:proofErr w:type="spellEnd"/>
       <w:r>
         <w:rPr>
           <w:rFonts w:ascii="Arial Nova" w:hAnsi="Arial Nova"/>
@@ -1302,16 +1178,11 @@
       <w:r>
         <w:t xml:space="preserve"> </w:t>
       </w:r>
-      <w:proofErr w:type="spellStart"/>
       <w:r>
         <w:t>bachelor</w:t>
       </w:r>
       <w:r>
-        <w:t>proef</w:t>
-      </w:r>
-      <w:proofErr w:type="spellEnd"/>
-      <w:r>
-        <w:t xml:space="preserve"> </w:t>
+        <w:t xml:space="preserve">proef </w:t>
       </w:r>
       <w:r>
         <w:t>)</w:t>
@@ -1356,7 +1227,7 @@
         <w:rPr>
           <w:noProof/>
         </w:rPr>
-        <w:t>20/03/2024</w:t>
+        <w:t>22/03/2024</w:t>
       </w:r>
       <w:r>
         <w:rPr>
@@ -1467,7 +1338,6 @@
               <w:sz w:val="24"/>
               <w:szCs w:val="24"/>
               <w:lang w:eastAsia="nl-BE"/>
-              <w14:ligatures w14:val="standardContextual"/>
             </w:rPr>
           </w:pPr>
           <w:r>
@@ -1496,7 +1366,6 @@
                 <w:sz w:val="24"/>
                 <w:szCs w:val="24"/>
                 <w:lang w:eastAsia="nl-BE"/>
-                <w14:ligatures w14:val="standardContextual"/>
               </w:rPr>
               <w:tab/>
             </w:r>
@@ -1567,7 +1436,6 @@
               <w:sz w:val="24"/>
               <w:szCs w:val="24"/>
               <w:lang w:eastAsia="nl-BE"/>
-              <w14:ligatures w14:val="standardContextual"/>
             </w:rPr>
           </w:pPr>
           <w:hyperlink w:anchor="_Toc161816158" w:history="1">
@@ -1586,7 +1454,6 @@
                 <w:sz w:val="24"/>
                 <w:szCs w:val="24"/>
                 <w:lang w:eastAsia="nl-BE"/>
-                <w14:ligatures w14:val="standardContextual"/>
               </w:rPr>
               <w:tab/>
             </w:r>
@@ -1657,7 +1524,6 @@
               <w:sz w:val="24"/>
               <w:szCs w:val="24"/>
               <w:lang w:eastAsia="nl-BE"/>
-              <w14:ligatures w14:val="standardContextual"/>
             </w:rPr>
           </w:pPr>
           <w:hyperlink w:anchor="_Toc161816159" w:history="1">
@@ -1676,7 +1542,6 @@
                 <w:sz w:val="24"/>
                 <w:szCs w:val="24"/>
                 <w:lang w:eastAsia="nl-BE"/>
-                <w14:ligatures w14:val="standardContextual"/>
               </w:rPr>
               <w:tab/>
             </w:r>
@@ -1747,7 +1612,6 @@
               <w:sz w:val="24"/>
               <w:szCs w:val="24"/>
               <w:lang w:eastAsia="nl-BE"/>
-              <w14:ligatures w14:val="standardContextual"/>
             </w:rPr>
           </w:pPr>
           <w:hyperlink w:anchor="_Toc161816160" w:history="1">
@@ -1766,7 +1630,6 @@
                 <w:sz w:val="24"/>
                 <w:szCs w:val="24"/>
                 <w:lang w:eastAsia="nl-BE"/>
-                <w14:ligatures w14:val="standardContextual"/>
               </w:rPr>
               <w:tab/>
             </w:r>
@@ -1837,7 +1700,6 @@
               <w:sz w:val="24"/>
               <w:szCs w:val="24"/>
               <w:lang w:eastAsia="nl-BE"/>
-              <w14:ligatures w14:val="standardContextual"/>
             </w:rPr>
           </w:pPr>
           <w:hyperlink w:anchor="_Toc161816161" w:history="1">
@@ -1856,7 +1718,6 @@
                 <w:sz w:val="24"/>
                 <w:szCs w:val="24"/>
                 <w:lang w:eastAsia="nl-BE"/>
-                <w14:ligatures w14:val="standardContextual"/>
               </w:rPr>
               <w:tab/>
             </w:r>
@@ -1927,7 +1788,6 @@
               <w:sz w:val="24"/>
               <w:szCs w:val="24"/>
               <w:lang w:eastAsia="nl-BE"/>
-              <w14:ligatures w14:val="standardContextual"/>
             </w:rPr>
           </w:pPr>
           <w:hyperlink w:anchor="_Toc161816162" w:history="1">
@@ -1946,7 +1806,6 @@
                 <w:sz w:val="24"/>
                 <w:szCs w:val="24"/>
                 <w:lang w:eastAsia="nl-BE"/>
-                <w14:ligatures w14:val="standardContextual"/>
               </w:rPr>
               <w:tab/>
             </w:r>
@@ -2017,7 +1876,6 @@
               <w:sz w:val="24"/>
               <w:szCs w:val="24"/>
               <w:lang w:eastAsia="nl-BE"/>
-              <w14:ligatures w14:val="standardContextual"/>
             </w:rPr>
           </w:pPr>
           <w:hyperlink w:anchor="_Toc161816163" w:history="1">
@@ -2037,7 +1895,6 @@
                 <w:sz w:val="24"/>
                 <w:szCs w:val="24"/>
                 <w:lang w:eastAsia="nl-BE"/>
-                <w14:ligatures w14:val="standardContextual"/>
               </w:rPr>
               <w:tab/>
             </w:r>
@@ -2110,7 +1967,6 @@
               <w:sz w:val="24"/>
               <w:szCs w:val="24"/>
               <w:lang w:eastAsia="nl-BE"/>
-              <w14:ligatures w14:val="standardContextual"/>
             </w:rPr>
           </w:pPr>
           <w:hyperlink w:anchor="_Toc161816164" w:history="1">
@@ -2129,7 +1985,6 @@
                 <w:sz w:val="24"/>
                 <w:szCs w:val="24"/>
                 <w:lang w:eastAsia="nl-BE"/>
-                <w14:ligatures w14:val="standardContextual"/>
               </w:rPr>
               <w:tab/>
             </w:r>
@@ -2208,7 +2063,6 @@
               <w:sz w:val="24"/>
               <w:szCs w:val="24"/>
               <w:lang w:eastAsia="nl-BE"/>
-              <w14:ligatures w14:val="standardContextual"/>
             </w:rPr>
           </w:pPr>
           <w:hyperlink w:anchor="_Toc161816165" w:history="1">
@@ -2227,7 +2081,6 @@
                 <w:sz w:val="24"/>
                 <w:szCs w:val="24"/>
                 <w:lang w:eastAsia="nl-BE"/>
-                <w14:ligatures w14:val="standardContextual"/>
               </w:rPr>
               <w:tab/>
             </w:r>
@@ -2299,7 +2152,6 @@
               <w:sz w:val="24"/>
               <w:szCs w:val="24"/>
               <w:lang w:eastAsia="nl-BE"/>
-              <w14:ligatures w14:val="standardContextual"/>
             </w:rPr>
           </w:pPr>
           <w:hyperlink w:anchor="_Toc161816166" w:history="1">
@@ -2318,7 +2170,6 @@
                 <w:sz w:val="24"/>
                 <w:szCs w:val="24"/>
                 <w:lang w:eastAsia="nl-BE"/>
-                <w14:ligatures w14:val="standardContextual"/>
               </w:rPr>
               <w:tab/>
             </w:r>
@@ -2390,7 +2241,6 @@
               <w:sz w:val="24"/>
               <w:szCs w:val="24"/>
               <w:lang w:eastAsia="nl-BE"/>
-              <w14:ligatures w14:val="standardContextual"/>
             </w:rPr>
           </w:pPr>
           <w:hyperlink w:anchor="_Toc161816167" w:history="1">
@@ -2409,7 +2259,6 @@
                 <w:sz w:val="24"/>
                 <w:szCs w:val="24"/>
                 <w:lang w:eastAsia="nl-BE"/>
-                <w14:ligatures w14:val="standardContextual"/>
               </w:rPr>
               <w:tab/>
             </w:r>
@@ -2481,7 +2330,6 @@
               <w:sz w:val="24"/>
               <w:szCs w:val="24"/>
               <w:lang w:eastAsia="nl-BE"/>
-              <w14:ligatures w14:val="standardContextual"/>
             </w:rPr>
           </w:pPr>
           <w:hyperlink w:anchor="_Toc161816168" w:history="1">
@@ -2500,7 +2348,6 @@
                 <w:sz w:val="24"/>
                 <w:szCs w:val="24"/>
                 <w:lang w:eastAsia="nl-BE"/>
-                <w14:ligatures w14:val="standardContextual"/>
               </w:rPr>
               <w:tab/>
             </w:r>
@@ -2572,7 +2419,6 @@
               <w:sz w:val="24"/>
               <w:szCs w:val="24"/>
               <w:lang w:eastAsia="nl-BE"/>
-              <w14:ligatures w14:val="standardContextual"/>
             </w:rPr>
           </w:pPr>
           <w:hyperlink w:anchor="_Toc161816169" w:history="1">
@@ -2592,7 +2438,6 @@
                 <w:sz w:val="24"/>
                 <w:szCs w:val="24"/>
                 <w:lang w:eastAsia="nl-BE"/>
-                <w14:ligatures w14:val="standardContextual"/>
               </w:rPr>
               <w:tab/>
             </w:r>
@@ -2663,7 +2508,6 @@
               <w:sz w:val="24"/>
               <w:szCs w:val="24"/>
               <w:lang w:eastAsia="nl-BE"/>
-              <w14:ligatures w14:val="standardContextual"/>
             </w:rPr>
           </w:pPr>
           <w:hyperlink w:anchor="_Toc161816170" w:history="1">
@@ -2682,7 +2526,6 @@
                 <w:sz w:val="24"/>
                 <w:szCs w:val="24"/>
                 <w:lang w:eastAsia="nl-BE"/>
-                <w14:ligatures w14:val="standardContextual"/>
               </w:rPr>
               <w:tab/>
             </w:r>
@@ -2753,7 +2596,6 @@
               <w:sz w:val="24"/>
               <w:szCs w:val="24"/>
               <w:lang w:eastAsia="nl-BE"/>
-              <w14:ligatures w14:val="standardContextual"/>
             </w:rPr>
           </w:pPr>
           <w:hyperlink w:anchor="_Toc161816171" w:history="1">
@@ -2772,7 +2614,6 @@
                 <w:sz w:val="24"/>
                 <w:szCs w:val="24"/>
                 <w:lang w:eastAsia="nl-BE"/>
-                <w14:ligatures w14:val="standardContextual"/>
               </w:rPr>
               <w:tab/>
             </w:r>
@@ -2843,7 +2684,6 @@
               <w:sz w:val="24"/>
               <w:szCs w:val="24"/>
               <w:lang w:eastAsia="nl-BE"/>
-              <w14:ligatures w14:val="standardContextual"/>
             </w:rPr>
           </w:pPr>
           <w:hyperlink w:anchor="_Toc161816172" w:history="1">
@@ -2862,7 +2702,6 @@
                 <w:sz w:val="24"/>
                 <w:szCs w:val="24"/>
                 <w:lang w:eastAsia="nl-BE"/>
-                <w14:ligatures w14:val="standardContextual"/>
               </w:rPr>
               <w:tab/>
             </w:r>
@@ -2933,7 +2772,6 @@
               <w:sz w:val="24"/>
               <w:szCs w:val="24"/>
               <w:lang w:eastAsia="nl-BE"/>
-              <w14:ligatures w14:val="standardContextual"/>
             </w:rPr>
           </w:pPr>
           <w:hyperlink w:anchor="_Toc161816173" w:history="1">
@@ -2952,7 +2790,6 @@
                 <w:sz w:val="24"/>
                 <w:szCs w:val="24"/>
                 <w:lang w:eastAsia="nl-BE"/>
-                <w14:ligatures w14:val="standardContextual"/>
               </w:rPr>
               <w:tab/>
             </w:r>
@@ -3023,7 +2860,6 @@
               <w:sz w:val="24"/>
               <w:szCs w:val="24"/>
               <w:lang w:eastAsia="nl-BE"/>
-              <w14:ligatures w14:val="standardContextual"/>
             </w:rPr>
           </w:pPr>
           <w:hyperlink w:anchor="_Toc161816174" w:history="1">
@@ -3042,7 +2878,6 @@
                 <w:sz w:val="24"/>
                 <w:szCs w:val="24"/>
                 <w:lang w:eastAsia="nl-BE"/>
-                <w14:ligatures w14:val="standardContextual"/>
               </w:rPr>
               <w:tab/>
             </w:r>
@@ -3113,7 +2948,6 @@
               <w:sz w:val="24"/>
               <w:szCs w:val="24"/>
               <w:lang w:eastAsia="nl-BE"/>
-              <w14:ligatures w14:val="standardContextual"/>
             </w:rPr>
           </w:pPr>
           <w:hyperlink w:anchor="_Toc161816175" w:history="1">
@@ -3132,7 +2966,6 @@
                 <w:sz w:val="24"/>
                 <w:szCs w:val="24"/>
                 <w:lang w:eastAsia="nl-BE"/>
-                <w14:ligatures w14:val="standardContextual"/>
               </w:rPr>
               <w:tab/>
             </w:r>
@@ -3203,7 +3036,6 @@
               <w:sz w:val="24"/>
               <w:szCs w:val="24"/>
               <w:lang w:eastAsia="nl-BE"/>
-              <w14:ligatures w14:val="standardContextual"/>
             </w:rPr>
           </w:pPr>
           <w:hyperlink w:anchor="_Toc161816176" w:history="1">
@@ -3222,7 +3054,6 @@
                 <w:sz w:val="24"/>
                 <w:szCs w:val="24"/>
                 <w:lang w:eastAsia="nl-BE"/>
-                <w14:ligatures w14:val="standardContextual"/>
               </w:rPr>
               <w:tab/>
             </w:r>
@@ -3293,7 +3124,6 @@
               <w:sz w:val="24"/>
               <w:szCs w:val="24"/>
               <w:lang w:eastAsia="nl-BE"/>
-              <w14:ligatures w14:val="standardContextual"/>
             </w:rPr>
           </w:pPr>
           <w:hyperlink w:anchor="_Toc161816177" w:history="1">
@@ -3312,7 +3142,6 @@
                 <w:sz w:val="24"/>
                 <w:szCs w:val="24"/>
                 <w:lang w:eastAsia="nl-BE"/>
-                <w14:ligatures w14:val="standardContextual"/>
               </w:rPr>
               <w:tab/>
             </w:r>
@@ -3384,7 +3213,6 @@
               <w:sz w:val="24"/>
               <w:szCs w:val="24"/>
               <w:lang w:eastAsia="nl-BE"/>
-              <w14:ligatures w14:val="standardContextual"/>
             </w:rPr>
           </w:pPr>
           <w:hyperlink w:anchor="_Toc161816178" w:history="1">
@@ -3404,7 +3232,6 @@
                 <w:sz w:val="24"/>
                 <w:szCs w:val="24"/>
                 <w:lang w:eastAsia="nl-BE"/>
-                <w14:ligatures w14:val="standardContextual"/>
               </w:rPr>
               <w:tab/>
             </w:r>
@@ -3476,7 +3303,6 @@
               <w:sz w:val="24"/>
               <w:szCs w:val="24"/>
               <w:lang w:eastAsia="nl-BE"/>
-              <w14:ligatures w14:val="standardContextual"/>
             </w:rPr>
           </w:pPr>
           <w:hyperlink w:anchor="_Toc161816179" w:history="1">
@@ -3548,7 +3374,6 @@
               <w:sz w:val="24"/>
               <w:szCs w:val="24"/>
               <w:lang w:eastAsia="nl-BE"/>
-              <w14:ligatures w14:val="standardContextual"/>
             </w:rPr>
           </w:pPr>
           <w:hyperlink w:anchor="_Toc161816180" w:history="1">
@@ -3568,7 +3393,6 @@
                 <w:sz w:val="24"/>
                 <w:szCs w:val="24"/>
                 <w:lang w:eastAsia="nl-BE"/>
-                <w14:ligatures w14:val="standardContextual"/>
               </w:rPr>
               <w:tab/>
             </w:r>
@@ -3640,7 +3464,6 @@
               <w:sz w:val="24"/>
               <w:szCs w:val="24"/>
               <w:lang w:eastAsia="nl-BE"/>
-              <w14:ligatures w14:val="standardContextual"/>
             </w:rPr>
           </w:pPr>
           <w:hyperlink w:anchor="_Toc161816181" w:history="1">
@@ -3711,7 +3534,6 @@
               <w:sz w:val="24"/>
               <w:szCs w:val="24"/>
               <w:lang w:eastAsia="nl-BE"/>
-              <w14:ligatures w14:val="standardContextual"/>
             </w:rPr>
           </w:pPr>
           <w:hyperlink w:anchor="_Toc161816182" w:history="1">
@@ -3730,7 +3552,6 @@
                 <w:sz w:val="24"/>
                 <w:szCs w:val="24"/>
                 <w:lang w:eastAsia="nl-BE"/>
-                <w14:ligatures w14:val="standardContextual"/>
               </w:rPr>
               <w:tab/>
             </w:r>
@@ -3802,7 +3623,6 @@
               <w:sz w:val="24"/>
               <w:szCs w:val="24"/>
               <w:lang w:eastAsia="nl-BE"/>
-              <w14:ligatures w14:val="standardContextual"/>
             </w:rPr>
           </w:pPr>
           <w:hyperlink w:anchor="_Toc161816183" w:history="1">
@@ -3873,7 +3693,6 @@
               <w:sz w:val="24"/>
               <w:szCs w:val="24"/>
               <w:lang w:eastAsia="nl-BE"/>
-              <w14:ligatures w14:val="standardContextual"/>
             </w:rPr>
           </w:pPr>
           <w:hyperlink w:anchor="_Toc161816184" w:history="1">
@@ -4005,15 +3824,7 @@
     </w:p>
     <w:p>
       <w:r>
-        <w:t xml:space="preserve">Deze </w:t>
-      </w:r>
-      <w:proofErr w:type="spellStart"/>
-      <w:r>
-        <w:t>bachelorproef</w:t>
-      </w:r>
-      <w:proofErr w:type="spellEnd"/>
-      <w:r>
-        <w:t xml:space="preserve">, getiteld “Een grondige analyse van </w:t>
+        <w:t xml:space="preserve">Deze bachelorproef, getiteld “Een grondige analyse van </w:t>
       </w:r>
       <w:r>
         <w:t xml:space="preserve">REST-API </w:t>
@@ -4053,23 +3864,10 @@
     </w:p>
     <w:p>
       <w:r>
-        <w:t xml:space="preserve">De eigenaar van het probleem is het bedrijf Integreat, vertegenwoordigd door Stefaan </w:t>
-      </w:r>
-      <w:proofErr w:type="spellStart"/>
-      <w:r>
-        <w:t>Missiaen</w:t>
-      </w:r>
-      <w:proofErr w:type="spellEnd"/>
-      <w:r>
-        <w:t xml:space="preserve">, de </w:t>
-      </w:r>
-      <w:proofErr w:type="spellStart"/>
-      <w:r>
-        <w:t>general</w:t>
-      </w:r>
-      <w:proofErr w:type="spellEnd"/>
-      <w:r>
-        <w:t xml:space="preserve"> manager</w:t>
+        <w:t xml:space="preserve">De eigenaar van het probleem is het bedrijf Integreat, vertegenwoordigd door Stefaan Missiaen, de </w:t>
+      </w:r>
+      <w:r>
+        <w:t>general manager</w:t>
       </w:r>
       <w:r>
         <w:t xml:space="preserve"> </w:t>
@@ -4490,11 +4288,9 @@
         </w:rPr>
       </w:pPr>
       <w:bookmarkStart w:id="17" w:name="_Toc161816164"/>
-      <w:proofErr w:type="spellStart"/>
       <w:r>
         <w:t>RESTful</w:t>
       </w:r>
-      <w:proofErr w:type="spellEnd"/>
       <w:r>
         <w:rPr>
           <w:shd w:val="clear" w:color="auto" w:fill="FFFFFF"/>
@@ -4509,7 +4305,6 @@
           <w:shd w:val="clear" w:color="auto" w:fill="FFFFFF"/>
         </w:rPr>
       </w:pPr>
-      <w:proofErr w:type="spellStart"/>
       <w:r>
         <w:rPr>
           <w:rStyle w:val="Zwaar"/>
@@ -4517,63 +4312,25 @@
           <w:color w:val="1F1F1F"/>
           <w:shd w:val="clear" w:color="auto" w:fill="FFFFFF"/>
         </w:rPr>
-        <w:t>RESTful</w:t>
-      </w:r>
-      <w:proofErr w:type="spellEnd"/>
-      <w:r>
-        <w:rPr>
-          <w:rStyle w:val="Zwaar"/>
-          <w:rFonts w:ascii="Arial" w:hAnsi="Arial" w:cs="Arial"/>
-          <w:color w:val="1F1F1F"/>
+        <w:t>RESTful-API's</w:t>
+      </w:r>
+      <w:r>
+        <w:rPr>
           <w:shd w:val="clear" w:color="auto" w:fill="FFFFFF"/>
         </w:rPr>
-        <w:t>-API's</w:t>
+        <w:t xml:space="preserve"> (Representational State Transfer) zijn een subset van </w:t>
       </w:r>
       <w:r>
         <w:rPr>
           <w:shd w:val="clear" w:color="auto" w:fill="FFFFFF"/>
         </w:rPr>
-        <w:t xml:space="preserve"> (</w:t>
-      </w:r>
-      <w:proofErr w:type="spellStart"/>
+        <w:t>REST-API</w:t>
+      </w:r>
       <w:r>
         <w:rPr>
           <w:shd w:val="clear" w:color="auto" w:fill="FFFFFF"/>
         </w:rPr>
-        <w:t>Representational</w:t>
-      </w:r>
-      <w:proofErr w:type="spellEnd"/>
-      <w:r>
-        <w:rPr>
-          <w:shd w:val="clear" w:color="auto" w:fill="FFFFFF"/>
-        </w:rPr>
-        <w:t xml:space="preserve"> State Transfer) zijn een subset van </w:t>
-      </w:r>
-      <w:r>
-        <w:rPr>
-          <w:shd w:val="clear" w:color="auto" w:fill="FFFFFF"/>
-        </w:rPr>
-        <w:t>REST-API</w:t>
-      </w:r>
-      <w:r>
-        <w:rPr>
-          <w:shd w:val="clear" w:color="auto" w:fill="FFFFFF"/>
-        </w:rPr>
-        <w:t xml:space="preserve">'s die een set architectonische principes volgen om een uniforme en efficiënte manier van communiceren te garanderen. </w:t>
-      </w:r>
-      <w:proofErr w:type="spellStart"/>
-      <w:r>
-        <w:rPr>
-          <w:shd w:val="clear" w:color="auto" w:fill="FFFFFF"/>
-        </w:rPr>
-        <w:t>RESTful</w:t>
-      </w:r>
-      <w:proofErr w:type="spellEnd"/>
-      <w:r>
-        <w:rPr>
-          <w:shd w:val="clear" w:color="auto" w:fill="FFFFFF"/>
-        </w:rPr>
-        <w:t>-API's gebruiken standaard HTTP-methoden (GET, POST, PUT, DELETE) en -codes om acties op resources te definiëren.</w:t>
+        <w:t>'s die een set architectonische principes volgen om een uniforme en efficiënte manier van communiceren te garanderen. RESTful-API's gebruiken standaard HTTP-methoden (GET, POST, PUT, DELETE) en -codes om acties op resources te definiëren.</w:t>
       </w:r>
     </w:p>
     <w:p>
@@ -4675,25 +4432,7 @@
           <w:rFonts w:ascii="Arial" w:hAnsi="Arial" w:cs="Arial"/>
           <w:color w:val="1F1F1F"/>
         </w:rPr>
-        <w:t xml:space="preserve"> is een </w:t>
-      </w:r>
-      <w:proofErr w:type="spellStart"/>
-      <w:r>
-        <w:rPr>
-          <w:rStyle w:val="Zwaar"/>
-          <w:rFonts w:ascii="Arial" w:hAnsi="Arial" w:cs="Arial"/>
-          <w:color w:val="1F1F1F"/>
-        </w:rPr>
-        <w:t>RESTful</w:t>
-      </w:r>
-      <w:proofErr w:type="spellEnd"/>
-      <w:r>
-        <w:rPr>
-          <w:rStyle w:val="Zwaar"/>
-          <w:rFonts w:ascii="Arial" w:hAnsi="Arial" w:cs="Arial"/>
-          <w:color w:val="1F1F1F"/>
-        </w:rPr>
-        <w:t>-API:</w:t>
+        <w:t xml:space="preserve"> is een RESTful-API:</w:t>
       </w:r>
       <w:r>
         <w:t xml:space="preserve"> Sommige </w:t>
@@ -4731,9 +4470,113 @@
           <w:color w:val="1F1F1F"/>
         </w:rPr>
         <w:lastRenderedPageBreak/>
-        <w:t xml:space="preserve">De voordelen van </w:t>
-      </w:r>
-      <w:proofErr w:type="spellStart"/>
+        <w:t>De voordelen van RESTful-API's:</w:t>
+      </w:r>
+      <w:bookmarkEnd w:id="19"/>
+    </w:p>
+    <w:p>
+      <w:pPr>
+        <w:pStyle w:val="Lijstalinea"/>
+        <w:numPr>
+          <w:ilvl w:val="0"/>
+          <w:numId w:val="31"/>
+        </w:numPr>
+      </w:pPr>
+      <w:r>
+        <w:rPr>
+          <w:rStyle w:val="Zwaar"/>
+          <w:rFonts w:ascii="Arial" w:hAnsi="Arial" w:cs="Arial"/>
+          <w:color w:val="1F1F1F"/>
+        </w:rPr>
+        <w:t>Eenvoudig te gebruiken:</w:t>
+      </w:r>
+      <w:r>
+        <w:t> De standaard HTTP-methoden en -codes zijn universeel bekend en eenvoudig te begrijpen.</w:t>
+      </w:r>
+      <w:r>
+        <w:br/>
+      </w:r>
+    </w:p>
+    <w:p>
+      <w:pPr>
+        <w:pStyle w:val="Lijstalinea"/>
+        <w:numPr>
+          <w:ilvl w:val="0"/>
+          <w:numId w:val="31"/>
+        </w:numPr>
+      </w:pPr>
+      <w:r>
+        <w:rPr>
+          <w:rStyle w:val="Zwaar"/>
+          <w:rFonts w:ascii="Arial" w:hAnsi="Arial" w:cs="Arial"/>
+          <w:color w:val="1F1F1F"/>
+        </w:rPr>
+        <w:t>Lichtgewicht:</w:t>
+      </w:r>
+      <w:r>
+        <w:t> RESTful-API's verbruiken minder bandbreedte en resources dan andere API-stijlen.</w:t>
+      </w:r>
+      <w:r>
+        <w:br/>
+      </w:r>
+    </w:p>
+    <w:p>
+      <w:pPr>
+        <w:pStyle w:val="Lijstalinea"/>
+        <w:numPr>
+          <w:ilvl w:val="0"/>
+          <w:numId w:val="31"/>
+        </w:numPr>
+      </w:pPr>
+      <w:r>
+        <w:rPr>
+          <w:rStyle w:val="Zwaar"/>
+          <w:rFonts w:ascii="Arial" w:hAnsi="Arial" w:cs="Arial"/>
+          <w:color w:val="1F1F1F"/>
+        </w:rPr>
+        <w:t>Schaalbaar:</w:t>
+      </w:r>
+      <w:r>
+        <w:t> RESTful-API's zijn goed uit te breiden en kunnen eenvoudig worden aangepast aan nieuwe eisen.</w:t>
+      </w:r>
+      <w:r>
+        <w:br/>
+      </w:r>
+    </w:p>
+    <w:p>
+      <w:pPr>
+        <w:pStyle w:val="Lijstalinea"/>
+        <w:numPr>
+          <w:ilvl w:val="0"/>
+          <w:numId w:val="31"/>
+        </w:numPr>
+      </w:pPr>
+      <w:r>
+        <w:rPr>
+          <w:rStyle w:val="Zwaar"/>
+          <w:rFonts w:ascii="Arial" w:hAnsi="Arial" w:cs="Arial"/>
+          <w:color w:val="1F1F1F"/>
+        </w:rPr>
+        <w:t>Toekomstbestendig:</w:t>
+      </w:r>
+      <w:r>
+        <w:t> De REST-architectuur is al decennia lang in gebruik en heeft bewezen robuust en flexibel te zijn.</w:t>
+      </w:r>
+    </w:p>
+    <w:p>
+      <w:pPr>
+        <w:pStyle w:val="Lijstalinea"/>
+      </w:pPr>
+    </w:p>
+    <w:p>
+      <w:pPr>
+        <w:pStyle w:val="Kop3"/>
+        <w:rPr>
+          <w:b w:val="0"/>
+          <w:bCs w:val="0"/>
+        </w:rPr>
+      </w:pPr>
+      <w:bookmarkStart w:id="20" w:name="_Toc161816167"/>
       <w:r>
         <w:rPr>
           <w:rStyle w:val="Zwaar"/>
@@ -4742,148 +4585,6 @@
           <w:bCs/>
           <w:color w:val="1F1F1F"/>
         </w:rPr>
-        <w:t>RESTful</w:t>
-      </w:r>
-      <w:proofErr w:type="spellEnd"/>
-      <w:r>
-        <w:rPr>
-          <w:rStyle w:val="Zwaar"/>
-          <w:rFonts w:ascii="Arial" w:hAnsi="Arial" w:cs="Arial"/>
-          <w:b/>
-          <w:bCs/>
-          <w:color w:val="1F1F1F"/>
-        </w:rPr>
-        <w:t>-API's:</w:t>
-      </w:r>
-      <w:bookmarkEnd w:id="19"/>
-    </w:p>
-    <w:p>
-      <w:pPr>
-        <w:pStyle w:val="Lijstalinea"/>
-        <w:numPr>
-          <w:ilvl w:val="0"/>
-          <w:numId w:val="31"/>
-        </w:numPr>
-      </w:pPr>
-      <w:r>
-        <w:rPr>
-          <w:rStyle w:val="Zwaar"/>
-          <w:rFonts w:ascii="Arial" w:hAnsi="Arial" w:cs="Arial"/>
-          <w:color w:val="1F1F1F"/>
-        </w:rPr>
-        <w:t>Eenvoudig te gebruiken:</w:t>
-      </w:r>
-      <w:r>
-        <w:t> De standaard HTTP-methoden en -codes zijn universeel bekend en eenvoudig te begrijpen.</w:t>
-      </w:r>
-      <w:r>
-        <w:br/>
-      </w:r>
-    </w:p>
-    <w:p>
-      <w:pPr>
-        <w:pStyle w:val="Lijstalinea"/>
-        <w:numPr>
-          <w:ilvl w:val="0"/>
-          <w:numId w:val="31"/>
-        </w:numPr>
-      </w:pPr>
-      <w:r>
-        <w:rPr>
-          <w:rStyle w:val="Zwaar"/>
-          <w:rFonts w:ascii="Arial" w:hAnsi="Arial" w:cs="Arial"/>
-          <w:color w:val="1F1F1F"/>
-        </w:rPr>
-        <w:t>Lichtgewicht:</w:t>
-      </w:r>
-      <w:r>
-        <w:t> </w:t>
-      </w:r>
-      <w:proofErr w:type="spellStart"/>
-      <w:r>
-        <w:t>RESTful</w:t>
-      </w:r>
-      <w:proofErr w:type="spellEnd"/>
-      <w:r>
-        <w:t>-API's verbruiken minder bandbreedte en resources dan andere API-stijlen.</w:t>
-      </w:r>
-      <w:r>
-        <w:br/>
-      </w:r>
-    </w:p>
-    <w:p>
-      <w:pPr>
-        <w:pStyle w:val="Lijstalinea"/>
-        <w:numPr>
-          <w:ilvl w:val="0"/>
-          <w:numId w:val="31"/>
-        </w:numPr>
-      </w:pPr>
-      <w:r>
-        <w:rPr>
-          <w:rStyle w:val="Zwaar"/>
-          <w:rFonts w:ascii="Arial" w:hAnsi="Arial" w:cs="Arial"/>
-          <w:color w:val="1F1F1F"/>
-        </w:rPr>
-        <w:t>Schaalbaar:</w:t>
-      </w:r>
-      <w:r>
-        <w:t> </w:t>
-      </w:r>
-      <w:proofErr w:type="spellStart"/>
-      <w:r>
-        <w:t>RESTful</w:t>
-      </w:r>
-      <w:proofErr w:type="spellEnd"/>
-      <w:r>
-        <w:t>-API's zijn goed uit te breiden en kunnen eenvoudig worden aangepast aan nieuwe eisen.</w:t>
-      </w:r>
-      <w:r>
-        <w:br/>
-      </w:r>
-    </w:p>
-    <w:p>
-      <w:pPr>
-        <w:pStyle w:val="Lijstalinea"/>
-        <w:numPr>
-          <w:ilvl w:val="0"/>
-          <w:numId w:val="31"/>
-        </w:numPr>
-      </w:pPr>
-      <w:r>
-        <w:rPr>
-          <w:rStyle w:val="Zwaar"/>
-          <w:rFonts w:ascii="Arial" w:hAnsi="Arial" w:cs="Arial"/>
-          <w:color w:val="1F1F1F"/>
-        </w:rPr>
-        <w:t>Toekomstbestendig:</w:t>
-      </w:r>
-      <w:r>
-        <w:t> De REST-architectuur is al decennia lang in gebruik en heeft bewezen robuust en flexibel te zijn.</w:t>
-      </w:r>
-    </w:p>
-    <w:p>
-      <w:pPr>
-        <w:pStyle w:val="Lijstalinea"/>
-      </w:pPr>
-    </w:p>
-    <w:p>
-      <w:pPr>
-        <w:pStyle w:val="Kop3"/>
-        <w:rPr>
-          <w:b w:val="0"/>
-          <w:bCs w:val="0"/>
-        </w:rPr>
-      </w:pPr>
-      <w:bookmarkStart w:id="20" w:name="_Toc161816167"/>
-      <w:r>
-        <w:rPr>
-          <w:rStyle w:val="Zwaar"/>
-          <w:rFonts w:ascii="Arial" w:hAnsi="Arial" w:cs="Arial"/>
-          <w:b/>
-          <w:bCs/>
-          <w:color w:val="1F1F1F"/>
-        </w:rPr>
         <w:t>Conclusie:</w:t>
       </w:r>
       <w:bookmarkEnd w:id="20"/>
@@ -4902,15 +4603,7 @@
         <w:t>REST-API</w:t>
       </w:r>
       <w:r>
-        <w:t xml:space="preserve">'s en </w:t>
-      </w:r>
-      <w:proofErr w:type="spellStart"/>
-      <w:r>
-        <w:t>RESTful</w:t>
-      </w:r>
-      <w:proofErr w:type="spellEnd"/>
-      <w:r>
-        <w:t>-API's vormen een krachtige combinatie die efficiënte communicatie tussen applicaties op het web mogelijk maakt. Inzicht in de werking en voordelen van deze technologieën is van cruciaal belang voor ontwikkelaars die webapplicaties willen bouwen die naadloos met elkaar kunnen communiceren.</w:t>
+        <w:t>'s en RESTful-API's vormen een krachtige combinatie die efficiënte communicatie tussen applicaties op het web mogelijk maakt. Inzicht in de werking en voordelen van deze technologieën is van cruciaal belang voor ontwikkelaars die webapplicaties willen bouwen die naadloos met elkaar kunnen communiceren.</w:t>
       </w:r>
     </w:p>
     <w:p>
@@ -4920,7 +4613,6 @@
         </w:rPr>
         <w:t xml:space="preserve">In dit document zullen we ons focussen op </w:t>
       </w:r>
-      <w:proofErr w:type="spellStart"/>
       <w:r>
         <w:rPr>
           <w:rStyle w:val="Zwaar"/>
@@ -4928,9 +4620,8 @@
           <w:color w:val="1F1F1F"/>
           <w:shd w:val="clear" w:color="auto" w:fill="FFFFFF"/>
         </w:rPr>
-        <w:t>RESTful</w:t>
-      </w:r>
-      <w:proofErr w:type="spellEnd"/>
+        <w:t xml:space="preserve">RESTful </w:t>
+      </w:r>
       <w:r>
         <w:rPr>
           <w:rStyle w:val="Zwaar"/>
@@ -4938,7 +4629,7 @@
           <w:color w:val="1F1F1F"/>
           <w:shd w:val="clear" w:color="auto" w:fill="FFFFFF"/>
         </w:rPr>
-        <w:t xml:space="preserve"> </w:t>
+        <w:t>Web</w:t>
       </w:r>
       <w:r>
         <w:rPr>
@@ -4947,7 +4638,13 @@
           <w:color w:val="1F1F1F"/>
           <w:shd w:val="clear" w:color="auto" w:fill="FFFFFF"/>
         </w:rPr>
-        <w:t>Web</w:t>
+        <w:t>-API's</w:t>
+      </w:r>
+      <w:r>
+        <w:rPr>
+          <w:shd w:val="clear" w:color="auto" w:fill="FFFFFF"/>
+        </w:rPr>
+        <w:t xml:space="preserve">, die we voor de beknoptheid verder zullen afkorten naar </w:t>
       </w:r>
       <w:r>
         <w:rPr>
@@ -4956,42 +4653,13 @@
           <w:color w:val="1F1F1F"/>
           <w:shd w:val="clear" w:color="auto" w:fill="FFFFFF"/>
         </w:rPr>
-        <w:t>-API's</w:t>
+        <w:t>REST-API's</w:t>
       </w:r>
       <w:r>
         <w:rPr>
           <w:shd w:val="clear" w:color="auto" w:fill="FFFFFF"/>
         </w:rPr>
-        <w:t xml:space="preserve">, die we voor de beknoptheid verder zullen afkorten naar </w:t>
-      </w:r>
-      <w:r>
-        <w:rPr>
-          <w:rStyle w:val="Zwaar"/>
-          <w:rFonts w:ascii="Arial" w:hAnsi="Arial" w:cs="Arial"/>
-          <w:color w:val="1F1F1F"/>
-          <w:shd w:val="clear" w:color="auto" w:fill="FFFFFF"/>
-        </w:rPr>
-        <w:t>REST-API's</w:t>
-      </w:r>
-      <w:r>
-        <w:rPr>
-          <w:shd w:val="clear" w:color="auto" w:fill="FFFFFF"/>
-        </w:rPr>
-        <w:t xml:space="preserve">. We bespreken de werking van REST-API's, de voordelen die ze bieden en de verschillende </w:t>
-      </w:r>
-      <w:proofErr w:type="spellStart"/>
-      <w:r>
-        <w:rPr>
-          <w:shd w:val="clear" w:color="auto" w:fill="FFFFFF"/>
-        </w:rPr>
-        <w:t>frameworks</w:t>
-      </w:r>
-      <w:proofErr w:type="spellEnd"/>
-      <w:r>
-        <w:rPr>
-          <w:shd w:val="clear" w:color="auto" w:fill="FFFFFF"/>
-        </w:rPr>
-        <w:t xml:space="preserve"> die beschikbaar zijn voor hun ontwikkeling.</w:t>
+        <w:t>. We bespreken de werking van REST-API's, de voordelen die ze bieden en de verschillende frameworks die beschikbaar zijn voor hun ontwikkeling.</w:t>
       </w:r>
     </w:p>
     <w:p/>
@@ -5103,15 +4771,7 @@
         <w:spacing w:after="200" w:line="276" w:lineRule="auto"/>
       </w:pPr>
       <w:r>
-        <w:t xml:space="preserve">Om een grondige vergelijking tussen verschillende API's mogelijk te maken, is het essentieel om uitgebreid onderzoek te doen naar de diverse mogelijkheden. Met als doel een breed scala aan perspectieven te verkrijgen, streef ik ernaar een vergelijkbare demo-API te repliceren in verschillende programmeertalen. Voor elke programmeertaal zal ik het meest populaire en/of effectieve </w:t>
-      </w:r>
-      <w:proofErr w:type="spellStart"/>
-      <w:r>
-        <w:t>framework</w:t>
-      </w:r>
-      <w:proofErr w:type="spellEnd"/>
-      <w:r>
-        <w:t xml:space="preserve"> gebruiken om een API te ontwikkelen. Daarna documenteerde ik telkens mijn bevindingen.</w:t>
+        <w:t>Om een grondige vergelijking tussen verschillende API's mogelijk te maken, is het essentieel om uitgebreid onderzoek te doen naar de diverse mogelijkheden. Met als doel een breed scala aan perspectieven te verkrijgen, streef ik ernaar een vergelijkbare demo-API te repliceren in verschillende programmeertalen. Voor elke programmeertaal zal ik het meest populaire en/of effectieve framework gebruiken om een API te ontwikkelen. Daarna documenteerde ik telkens mijn bevindingen.</w:t>
       </w:r>
     </w:p>
     <w:p>
@@ -5134,15 +4794,7 @@
     </w:p>
     <w:p>
       <w:r>
-        <w:t xml:space="preserve">De functionaliteiten van de API zijn vastgelegd in de Swagger </w:t>
-      </w:r>
-      <w:proofErr w:type="spellStart"/>
-      <w:r>
-        <w:t>OpenAPI</w:t>
-      </w:r>
-      <w:proofErr w:type="spellEnd"/>
-      <w:r>
-        <w:t>-specificatie. Uitgebreide details over de beschikbare handelingen, inclusief authenticatie met JSON Web Tokens (JWT), zijn te vinden in de bijlagen. Hieronder volgt een samenvatting van enkele belangrijke handelingen.</w:t>
+        <w:t>De functionaliteiten van de API zijn vastgelegd in de Swagger OpenAPI-specificatie. Uitgebreide details over de beschikbare handelingen, inclusief authenticatie met JSON Web Tokens (JWT), zijn te vinden in de bijlagen. Hieronder volgt een samenvatting van enkele belangrijke handelingen.</w:t>
       </w:r>
     </w:p>
     <w:p>
@@ -5192,15 +4844,7 @@
     </w:p>
     <w:p>
       <w:r>
-        <w:t xml:space="preserve">Hieronder volgt een lijst van </w:t>
-      </w:r>
-      <w:proofErr w:type="spellStart"/>
-      <w:r>
-        <w:t>endpoints</w:t>
-      </w:r>
-      <w:proofErr w:type="spellEnd"/>
-      <w:r>
-        <w:t xml:space="preserve"> die elke </w:t>
+        <w:t xml:space="preserve">Hieronder volgt een lijst van endpoints die elke </w:t>
       </w:r>
       <w:r>
         <w:t>REST-API</w:t>
@@ -5313,15 +4957,7 @@
         <w:t xml:space="preserve"> </w:t>
       </w:r>
       <w:r>
-        <w:t xml:space="preserve">Dit </w:t>
-      </w:r>
-      <w:proofErr w:type="spellStart"/>
-      <w:r>
-        <w:t>endpoint</w:t>
-      </w:r>
-      <w:proofErr w:type="spellEnd"/>
-      <w:r>
-        <w:t xml:space="preserve"> maakt het mogelijk om een lijst op te vragen van studenten die niet zijn ingeschreven bij een school.</w:t>
+        <w:t>Dit endpoint maakt het mogelijk om een lijst op te vragen van studenten die niet zijn ingeschreven bij een school.</w:t>
       </w:r>
     </w:p>
     <w:p>
@@ -5387,15 +5023,7 @@
         <w:t xml:space="preserve"> </w:t>
       </w:r>
       <w:r>
-        <w:t xml:space="preserve">Dit </w:t>
-      </w:r>
-      <w:proofErr w:type="spellStart"/>
-      <w:r>
-        <w:t>endpoint</w:t>
-      </w:r>
-      <w:proofErr w:type="spellEnd"/>
-      <w:r>
-        <w:t xml:space="preserve"> maakt het mogelijk voor de gebruiker om studenten uit te schrijven die zijn ingeschreven bij een school die aan hem/haar is gekoppeld.</w:t>
+        <w:t>Dit endpoint maakt het mogelijk voor de gebruiker om studenten uit te schrijven die zijn ingeschreven bij een school die aan hem/haar is gekoppeld.</w:t>
       </w:r>
     </w:p>
     <w:p>
@@ -5465,28 +5093,12 @@
         <w:t xml:space="preserve"> </w:t>
       </w:r>
       <w:r>
-        <w:t xml:space="preserve">Dit </w:t>
-      </w:r>
-      <w:proofErr w:type="spellStart"/>
-      <w:r>
-        <w:t>endpoint</w:t>
-      </w:r>
-      <w:proofErr w:type="spellEnd"/>
-      <w:r>
-        <w:t xml:space="preserve"> biedt de mogelijkheid om studenten te verwijderen uit het systeem.</w:t>
-      </w:r>
-    </w:p>
-    <w:p>
-      <w:r>
-        <w:t xml:space="preserve">Voor een gedetailleerde beschrijving van de API-handelingen, verwijzen we naar de Swagger </w:t>
-      </w:r>
-      <w:proofErr w:type="spellStart"/>
-      <w:r>
-        <w:t>OpenAPI</w:t>
-      </w:r>
-      <w:proofErr w:type="spellEnd"/>
-      <w:r>
-        <w:t>-specificatie in de bijlagen.</w:t>
+        <w:t>Dit endpoint biedt de mogelijkheid om studenten te verwijderen uit het systeem.</w:t>
+      </w:r>
+    </w:p>
+    <w:p>
+      <w:r>
+        <w:t>Voor een gedetailleerde beschrijving van de API-handelingen, verwijzen we naar de Swagger OpenAPI-specificatie in de bijlagen.</w:t>
       </w:r>
     </w:p>
     <w:p>
@@ -5518,15 +5130,7 @@
     </w:p>
     <w:p>
       <w:r>
-        <w:t xml:space="preserve">Express.js is een robuust en flexibel </w:t>
-      </w:r>
-      <w:proofErr w:type="spellStart"/>
-      <w:r>
-        <w:t>framework</w:t>
-      </w:r>
-      <w:proofErr w:type="spellEnd"/>
-      <w:r>
-        <w:t xml:space="preserve"> voor het ontwikkelen van webapplicaties en API's binnen Node.js. Met een minimalistische aanpak biedt het een intuïtieve manier om routes te definiëren, middleware toe te passen en HTTP-verzoeken te verwerken. Hier zijn enkele redenen waarom Express.js een uitstekende keuze is voor het bouwen van REST-API's:</w:t>
+        <w:t>Express.js is een robuust en flexibel framework voor het ontwikkelen van webapplicaties en API's binnen Node.js. Met een minimalistische aanpak biedt het een intuïtieve manier om routes te definiëren, middleware toe te passen en HTTP-verzoeken te verwerken. Hier zijn enkele redenen waarom Express.js een uitstekende keuze is voor het bouwen van REST-API's:</w:t>
       </w:r>
     </w:p>
     <w:p/>
@@ -5540,15 +5144,7 @@
     </w:p>
     <w:p>
       <w:r>
-        <w:t xml:space="preserve">Express.js wordt ondersteund door uitgebreide en beknopte documentatie, inclusief </w:t>
-      </w:r>
-      <w:proofErr w:type="spellStart"/>
-      <w:r>
-        <w:t>tutorials</w:t>
-      </w:r>
-      <w:proofErr w:type="spellEnd"/>
-      <w:r>
-        <w:t>, API-referenties en voorbeeldcode. Deze bronnen zijn waardevol voor ontwikkelaars om snel aan de slag te gaan en complexe problemen op te lossen. Bovendien is er een actieve community beschikbaar via forums en platforms zoals Stack Overflow, waardoor ontwikkelaars gemakkelijk hulp en ondersteuning kunnen vinden.</w:t>
+        <w:t>Express.js wordt ondersteund door uitgebreide en beknopte documentatie, inclusief tutorials, API-referenties en voorbeeldcode. Deze bronnen zijn waardevol voor ontwikkelaars om snel aan de slag te gaan en complexe problemen op te lossen. Bovendien is er een actieve community beschikbaar via forums en platforms zoals Stack Overflow, waardoor ontwikkelaars gemakkelijk hulp en ondersteuning kunnen vinden.</w:t>
       </w:r>
     </w:p>
     <w:p/>
@@ -5564,46 +5160,18 @@
       <w:r>
         <w:t xml:space="preserve">Express.js biedt verschillende </w:t>
       </w:r>
-      <w:proofErr w:type="spellStart"/>
       <w:r>
         <w:t>libraries</w:t>
       </w:r>
-      <w:proofErr w:type="spellEnd"/>
-      <w:r>
-        <w:t xml:space="preserve"> om de beveiliging te waarborgen, zoals het </w:t>
-      </w:r>
-      <w:proofErr w:type="spellStart"/>
-      <w:r>
-        <w:t>hashen</w:t>
-      </w:r>
-      <w:proofErr w:type="spellEnd"/>
-      <w:r>
-        <w:t xml:space="preserve"> van wachtwoorden met </w:t>
-      </w:r>
-      <w:proofErr w:type="spellStart"/>
-      <w:r>
-        <w:t>Bcrypt</w:t>
-      </w:r>
-      <w:proofErr w:type="spellEnd"/>
-      <w:r>
-        <w:t>, autorisatie met JSON Web Tokens (JWT) en validatie met JOI. Gevoelige informatie wordt apart gehouden in een .</w:t>
-      </w:r>
-      <w:proofErr w:type="spellStart"/>
-      <w:r>
-        <w:t>env</w:t>
-      </w:r>
-      <w:proofErr w:type="spellEnd"/>
-      <w:r>
-        <w:t xml:space="preserve">-bestand, terwijl extra bescherming tegen aanvallen wordt geboden door middel van de </w:t>
-      </w:r>
-      <w:proofErr w:type="spellStart"/>
-      <w:r>
-        <w:t>Helme</w:t>
+      <w:r>
+        <w:t xml:space="preserve"> om de beveiliging te waarborgen, zoals het hashen van wachtwoorden met Bcrypt, autorisatie met JSON Web Tokens (JWT) en validatie met JOI. Gevoelige informatie wordt apart gehouden in een .env-bestand, terwijl extra bescherming tegen aanvallen wordt geboden door middel van de Helme</w:t>
       </w:r>
       <w:r>
         <w:t>t</w:t>
       </w:r>
-      <w:proofErr w:type="spellEnd"/>
+      <w:r>
+        <w:t xml:space="preserve"> library</w:t>
+      </w:r>
       <w:r>
         <w:t>.</w:t>
       </w:r>
@@ -5619,15 +5187,7 @@
     </w:p>
     <w:p>
       <w:r>
-        <w:t xml:space="preserve">Express.js staat bekend om zijn hoge prestaties, zelfs onder zware belasting. Het </w:t>
-      </w:r>
-      <w:proofErr w:type="spellStart"/>
-      <w:r>
-        <w:t>framework</w:t>
-      </w:r>
-      <w:proofErr w:type="spellEnd"/>
-      <w:r>
-        <w:t xml:space="preserve"> is geoptimaliseerd om efficiënt te werken en kan snel reageren op HTTP-verzoeken, waardoor het ideaal is voor het bouwen van schaalbare API's die grote hoeveelheden verkeer aankunnen.</w:t>
+        <w:t>Express.js staat bekend om zijn hoge prestaties, zelfs onder zware belasting. Het framework is geoptimaliseerd om efficiënt te werken en kan snel reageren op HTTP-verzoeken, waardoor het ideaal is voor het bouwen van schaalbare API's die grote hoeveelheden verkeer aankunnen.</w:t>
       </w:r>
     </w:p>
     <w:p/>
@@ -5641,15 +5201,7 @@
     </w:p>
     <w:p>
       <w:r>
-        <w:t xml:space="preserve">Dankzij de eenvoudige syntax en de volwassenheid van het </w:t>
-      </w:r>
-      <w:proofErr w:type="spellStart"/>
-      <w:r>
-        <w:t>framework</w:t>
-      </w:r>
-      <w:proofErr w:type="spellEnd"/>
-      <w:r>
-        <w:t xml:space="preserve"> kunnen ontwikkelaars snel en efficiënt werken. </w:t>
+        <w:t xml:space="preserve">Dankzij de eenvoudige syntax en de volwassenheid van het framework kunnen ontwikkelaars snel en efficiënt werken. </w:t>
       </w:r>
       <w:r>
         <w:t xml:space="preserve">Ik kon het volledige REST-API  demo project </w:t>
@@ -5678,7 +5230,6 @@
         <w:pStyle w:val="Kop4"/>
       </w:pPr>
       <w:r>
-        <w:lastRenderedPageBreak/>
         <w:t>Conclusie:</w:t>
       </w:r>
     </w:p>
@@ -5690,15 +5241,7 @@
         <w:t>van REST-</w:t>
       </w:r>
       <w:r>
-        <w:t xml:space="preserve">API's. Het </w:t>
-      </w:r>
-      <w:proofErr w:type="spellStart"/>
-      <w:r>
-        <w:t>framework</w:t>
-      </w:r>
-      <w:proofErr w:type="spellEnd"/>
-      <w:r>
-        <w:t xml:space="preserve"> biedt een balans tussen snelheid, flexibiliteit, veiligheid en ondersteuning, waardoor het geschikt is voor een breed scala aan projecten. Met zijn bewezen prestaties en uitgebreide gemeenschap is Express.js een betrouwbare keuze voor zowel kleine als grote projecten.</w:t>
+        <w:t>API's. Het framework biedt een balans tussen snelheid, flexibiliteit, veiligheid en ondersteuning, waardoor het geschikt is voor een breed scala aan projecten. Met zijn bewezen prestaties en uitgebreide gemeenschap is Express.js een betrouwbare keuze voor zowel kleine als grote projecten.</w:t>
       </w:r>
       <w:r>
         <w:br w:type="page"/>
@@ -5725,15 +5268,7 @@
     </w:p>
     <w:p>
       <w:r>
-        <w:t xml:space="preserve">Waarom dit </w:t>
-      </w:r>
-      <w:proofErr w:type="spellStart"/>
-      <w:r>
-        <w:t>framework</w:t>
-      </w:r>
-      <w:proofErr w:type="spellEnd"/>
-      <w:r>
-        <w:t>?</w:t>
+        <w:t>Waarom dit framework?</w:t>
       </w:r>
     </w:p>
     <w:p/>
@@ -5819,14 +5354,9 @@
       <w:bookmarkStart w:id="33" w:name="_Toc161816175"/>
       <w:r>
         <w:lastRenderedPageBreak/>
-        <w:t xml:space="preserve">ASP.NET </w:t>
-      </w:r>
-      <w:proofErr w:type="spellStart"/>
-      <w:r>
-        <w:t>Core</w:t>
+        <w:t>ASP.NET Core</w:t>
       </w:r>
       <w:bookmarkEnd w:id="33"/>
-      <w:proofErr w:type="spellEnd"/>
     </w:p>
     <w:p>
       <w:pPr>
@@ -5838,15 +5368,7 @@
     </w:p>
     <w:p>
       <w:r>
-        <w:t xml:space="preserve">Waarom dit </w:t>
-      </w:r>
-      <w:proofErr w:type="spellStart"/>
-      <w:r>
-        <w:t>framework</w:t>
-      </w:r>
-      <w:proofErr w:type="spellEnd"/>
-      <w:r>
-        <w:t>?</w:t>
+        <w:t>Waarom dit framework?</w:t>
       </w:r>
     </w:p>
     <w:p/>
@@ -5946,15 +5468,7 @@
     </w:p>
     <w:p>
       <w:r>
-        <w:t xml:space="preserve">Waarom dit </w:t>
-      </w:r>
-      <w:proofErr w:type="spellStart"/>
-      <w:r>
-        <w:t>framework</w:t>
-      </w:r>
-      <w:proofErr w:type="spellEnd"/>
-      <w:r>
-        <w:t>?</w:t>
+        <w:t>Waarom dit framework?</w:t>
       </w:r>
     </w:p>
     <w:p/>
@@ -6055,115 +5569,25 @@
           <w:lang w:val="fr-FR"/>
         </w:rPr>
       </w:pPr>
-      <w:proofErr w:type="spellStart"/>
       <w:r>
         <w:rPr>
           <w:lang w:val="fr-FR"/>
         </w:rPr>
-        <w:t>Hashing</w:t>
-      </w:r>
-      <w:proofErr w:type="spellEnd"/>
-      <w:r>
-        <w:rPr>
-          <w:lang w:val="fr-FR"/>
-        </w:rPr>
-        <w:t xml:space="preserve">? </w:t>
-      </w:r>
-      <w:proofErr w:type="spellStart"/>
-      <w:r>
-        <w:rPr>
-          <w:lang w:val="fr-FR"/>
-        </w:rPr>
-        <w:t>Validatie</w:t>
-      </w:r>
-      <w:proofErr w:type="spellEnd"/>
-      <w:r>
-        <w:rPr>
-          <w:lang w:val="fr-FR"/>
-        </w:rPr>
-        <w:t xml:space="preserve">? </w:t>
-      </w:r>
-      <w:proofErr w:type="spellStart"/>
-      <w:r>
-        <w:rPr>
-          <w:lang w:val="fr-FR"/>
-        </w:rPr>
-        <w:t>Sql</w:t>
-      </w:r>
-      <w:proofErr w:type="spellEnd"/>
-      <w:r>
-        <w:rPr>
-          <w:lang w:val="fr-FR"/>
-        </w:rPr>
-        <w:t xml:space="preserve"> injection? </w:t>
-      </w:r>
-      <w:proofErr w:type="spellStart"/>
-      <w:r>
-        <w:rPr>
-          <w:lang w:val="fr-FR"/>
-        </w:rPr>
-        <w:t>Goeie</w:t>
-      </w:r>
-      <w:proofErr w:type="spellEnd"/>
-      <w:r>
-        <w:rPr>
-          <w:lang w:val="fr-FR"/>
-        </w:rPr>
-        <w:t xml:space="preserve"> </w:t>
-      </w:r>
-      <w:proofErr w:type="spellStart"/>
-      <w:r>
-        <w:rPr>
-          <w:lang w:val="fr-FR"/>
-        </w:rPr>
-        <w:t>documentatie</w:t>
-      </w:r>
-      <w:proofErr w:type="spellEnd"/>
-      <w:r>
-        <w:rPr>
-          <w:lang w:val="fr-FR"/>
-        </w:rPr>
-        <w:t xml:space="preserve">? </w:t>
-      </w:r>
-    </w:p>
-    <w:p>
-      <w:r>
-        <w:t xml:space="preserve">Persoonlijke rankschikking </w:t>
-      </w:r>
-      <w:proofErr w:type="spellStart"/>
-      <w:r>
-        <w:t>ease</w:t>
-      </w:r>
-      <w:proofErr w:type="spellEnd"/>
-      <w:r>
-        <w:t xml:space="preserve"> of </w:t>
-      </w:r>
-      <w:proofErr w:type="spellStart"/>
-      <w:r>
-        <w:t>u</w:t>
+        <w:t xml:space="preserve">Hashing? Validatie? Sql injection? Goeie documentatie? </w:t>
+      </w:r>
+    </w:p>
+    <w:p>
+      <w:r>
+        <w:t>Persoonlijke rankschikking ease of u</w:t>
       </w:r>
       <w:r>
         <w:t>se</w:t>
       </w:r>
-      <w:proofErr w:type="spellEnd"/>
-    </w:p>
-    <w:p>
-      <w:r>
-        <w:t xml:space="preserve">Rangschikking prestatie </w:t>
-      </w:r>
-      <w:proofErr w:type="spellStart"/>
-      <w:r>
-        <w:t>mbv</w:t>
-      </w:r>
-      <w:proofErr w:type="spellEnd"/>
-      <w:r>
-        <w:t xml:space="preserve"> </w:t>
-      </w:r>
-      <w:proofErr w:type="spellStart"/>
-      <w:r>
-        <w:t>Ddosify</w:t>
-      </w:r>
-      <w:proofErr w:type="spellEnd"/>
+    </w:p>
+    <w:p>
+      <w:r>
+        <w:t>Rangschikking prestatie mbv Ddosify</w:t>
+      </w:r>
     </w:p>
     <w:p/>
     <w:p/>
@@ -6221,15 +5645,7 @@
     </w:p>
     <w:p>
       <w:r>
-        <w:t xml:space="preserve">Hierin komen geen nieuwe resultaten aan bod die je nog niet eerder hebt aangehaald. Gebruik hier geen </w:t>
-      </w:r>
-      <w:proofErr w:type="spellStart"/>
-      <w:r>
-        <w:t>subsecties</w:t>
-      </w:r>
-      <w:proofErr w:type="spellEnd"/>
-      <w:r>
-        <w:t xml:space="preserve">. </w:t>
+        <w:t xml:space="preserve">Hierin komen geen nieuwe resultaten aan bod die je nog niet eerder hebt aangehaald. Gebruik hier geen subsecties. </w:t>
       </w:r>
     </w:p>
     <w:p>
@@ -6278,9 +5694,9 @@
           <w:rFonts w:ascii="Arial Nova" w:hAnsi="Arial Nova"/>
         </w:rPr>
       </w:pPr>
-      <w:bookmarkStart w:id="37" w:name="_Toc120695465"/>
+      <w:bookmarkStart w:id="37" w:name="_Toc161816179"/>
       <w:bookmarkStart w:id="38" w:name="_Toc120695364"/>
-      <w:bookmarkStart w:id="39" w:name="_Toc161816179"/>
+      <w:bookmarkStart w:id="39" w:name="_Toc120695465"/>
       <w:r>
         <w:rPr>
           <w:rFonts w:ascii="Arial Nova" w:hAnsi="Arial Nova"/>
@@ -6294,7 +5710,7 @@
         </w:rPr>
         <w:t>Prompts</w:t>
       </w:r>
-      <w:bookmarkEnd w:id="39"/>
+      <w:bookmarkEnd w:id="37"/>
     </w:p>
     <w:p>
       <w:pPr>
@@ -6344,8 +5760,8 @@
         <w:br w:type="page"/>
       </w:r>
     </w:p>
+    <w:bookmarkEnd w:id="39" w:displacedByCustomXml="next"/>
     <w:bookmarkEnd w:id="38" w:displacedByCustomXml="next"/>
-    <w:bookmarkEnd w:id="37" w:displacedByCustomXml="next"/>
     <w:bookmarkStart w:id="40" w:name="_Toc161816180" w:displacedByCustomXml="next"/>
     <w:sdt>
       <w:sdtPr>
@@ -6466,29 +5882,8 @@
         <w:t xml:space="preserve">Wat </w:t>
       </w:r>
       <w:r>
-        <w:t xml:space="preserve">is een </w:t>
-      </w:r>
-      <w:proofErr w:type="spellStart"/>
-      <w:r>
-        <w:t>api</w:t>
-      </w:r>
-      <w:proofErr w:type="spellEnd"/>
-      <w:r>
-        <w:t>, web-</w:t>
-      </w:r>
-      <w:proofErr w:type="spellStart"/>
-      <w:r>
-        <w:t>api</w:t>
-      </w:r>
-      <w:proofErr w:type="spellEnd"/>
-      <w:r>
-        <w:t xml:space="preserve"> &amp; REST-</w:t>
-      </w:r>
-      <w:proofErr w:type="spellStart"/>
-      <w:r>
-        <w:t>api</w:t>
-      </w:r>
-      <w:proofErr w:type="spellEnd"/>
+        <w:t>is een api, web-api &amp; REST-api</w:t>
+      </w:r>
     </w:p>
     <w:p>
       <w:pPr>
@@ -6617,13 +6012,8 @@
     </w:p>
     <w:p>
       <w:r>
-        <w:t xml:space="preserve">Setup / best </w:t>
-      </w:r>
-      <w:proofErr w:type="spellStart"/>
-      <w:r>
-        <w:t>practices</w:t>
-      </w:r>
-      <w:proofErr w:type="spellEnd"/>
+        <w:t>Setup / best practices</w:t>
+      </w:r>
     </w:p>
     <w:p>
       <w:pPr>
@@ -6761,13 +6151,8 @@
         <w:ind w:left="1134" w:hanging="1134"/>
       </w:pPr>
       <w:bookmarkStart w:id="47" w:name="_Toc161816184"/>
-      <w:proofErr w:type="spellStart"/>
-      <w:r>
-        <w:t>OpenAPI</w:t>
-      </w:r>
-      <w:proofErr w:type="spellEnd"/>
-      <w:r>
-        <w:t xml:space="preserve"> Specific</w:t>
+      <w:r>
+        <w:t>OpenAPI Specific</w:t>
       </w:r>
       <w:r>
         <w:t>atie</w:t>
@@ -7404,21 +6789,21 @@
         <v:path o:extrusionok="f" gradientshapeok="t" o:connecttype="rect"/>
         <o:lock v:ext="edit" aspectratio="t"/>
       </v:shapetype>
-      <v:shape id="_x0000_i1044" type="#_x0000_t75" style="width:12.75pt;height:12.75pt" o:bullet="t">
+      <v:shape id="_x0000_i1035" type="#_x0000_t75" style="width:12.55pt;height:12.55pt" o:bullet="t">
         <v:imagedata r:id="rId1" o:title="BD21306_"/>
       </v:shape>
     </w:pict>
   </w:numPicBullet>
   <w:numPicBullet w:numPicBulletId="1">
     <w:pict>
-      <v:shape id="_x0000_i1045" type="#_x0000_t75" style="width:9pt;height:9pt" o:bullet="t">
+      <v:shape id="_x0000_i1036" type="#_x0000_t75" style="width:9.2pt;height:9.2pt" o:bullet="t">
         <v:imagedata r:id="rId2" o:title="BD15059_"/>
       </v:shape>
     </w:pict>
   </w:numPicBullet>
   <w:numPicBullet w:numPicBulletId="2">
     <w:pict>
-      <v:shape id="_x0000_i1046" type="#_x0000_t75" style="width:9pt;height:9pt" o:bullet="t">
+      <v:shape id="_x0000_i1037" type="#_x0000_t75" style="width:9.2pt;height:9.2pt" o:bullet="t">
         <v:imagedata r:id="rId3" o:title="BD14830_"/>
       </v:shape>
     </w:pict>
@@ -11785,6 +11170,66 @@
 </file>
 
 <file path=customXml/item1.xml><?xml version="1.0" encoding="utf-8"?>
+<p:properties xmlns:p="http://schemas.microsoft.com/office/2006/metadata/properties" xmlns:xsi="http://www.w3.org/2001/XMLSchema-instance" xmlns:pc="http://schemas.microsoft.com/office/infopath/2007/PartnerControls">
+  <documentManagement/>
+</p:properties>
+</file>
+
+<file path=customXml/item2.xml><?xml version="1.0" encoding="utf-8"?>
+<b:Sources xmlns:b="http://schemas.openxmlformats.org/officeDocument/2006/bibliography" xmlns="http://schemas.openxmlformats.org/officeDocument/2006/bibliography" SelectedStyle="\APASixthEditionOfficeOnline.xsl" StyleName="APA" Version="6">
+  <b:Source>
+    <b:Tag>Hom24</b:Tag>
+    <b:SourceType>InternetSite</b:SourceType>
+    <b:Guid>{7F81BF93-F183-47D4-97B2-B003E12ECF3A}</b:Guid>
+    <b:Title>Integreat</b:Title>
+    <b:InternetSiteTitle>Integreat</b:InternetSiteTitle>
+    <b:Year>2024</b:Year>
+    <b:Month>02</b:Month>
+    <b:Day>16</b:Day>
+    <b:URL>https://www.integreat.be/</b:URL>
+    <b:RefOrder>2</b:RefOrder>
+  </b:Source>
+  <b:Source>
+    <b:Tag>Mis24</b:Tag>
+    <b:SourceType>Interview</b:SourceType>
+    <b:Guid>{D3C5E6DE-4461-41BC-A1D4-0F89E2ECCF21}</b:Guid>
+    <b:Title>Interview over Integreat</b:Title>
+    <b:Year>2024</b:Year>
+    <b:Month>02</b:Month>
+    <b:Day>16</b:Day>
+    <b:Author>
+      <b:Interviewee>
+        <b:NameList>
+          <b:Person>
+            <b:Last>Missiaen</b:Last>
+            <b:First>S.</b:First>
+          </b:Person>
+        </b:NameList>
+      </b:Interviewee>
+      <b:Interviewer>
+        <b:NameList>
+          <b:Person>
+            <b:Last>Olivier</b:Last>
+            <b:First>Lukas</b:First>
+          </b:Person>
+        </b:NameList>
+      </b:Interviewer>
+    </b:Author>
+    <b:RefOrder>1</b:RefOrder>
+  </b:Source>
+</b:Sources>
+</file>
+
+<file path=customXml/item3.xml><?xml version="1.0" encoding="utf-8"?>
+<?mso-contentType ?>
+<FormTemplates xmlns="http://schemas.microsoft.com/sharepoint/v3/contenttype/forms">
+  <Display>DocumentLibraryForm</Display>
+  <Edit>DocumentLibraryForm</Edit>
+  <New>DocumentLibraryForm</New>
+</FormTemplates>
+</file>
+
+<file path=customXml/item4.xml><?xml version="1.0" encoding="utf-8"?>
 <ct:contentTypeSchema xmlns:ct="http://schemas.microsoft.com/office/2006/metadata/contentType" xmlns:ma="http://schemas.microsoft.com/office/2006/metadata/properties/metaAttributes" ct:_="" ma:_="" ma:contentTypeName="Document" ma:contentTypeID="0x010100193F48566F82E041BED911C0693359E9" ma:contentTypeVersion="12" ma:contentTypeDescription="Een nieuw document maken." ma:contentTypeScope="" ma:versionID="c4be8edbfea42a53f4e981d13f83a739">
   <xsd:schema xmlns:xsd="http://www.w3.org/2001/XMLSchema" xmlns:xs="http://www.w3.org/2001/XMLSchema" xmlns:p="http://schemas.microsoft.com/office/2006/metadata/properties" xmlns:ns2="e43d81d0-7a9c-4012-90dc-ae63c601f626" xmlns:ns3="e1337eef-b66e-4fde-b081-a3272a7c00ca" targetNamespace="http://schemas.microsoft.com/office/2006/metadata/properties" ma:root="true" ma:fieldsID="684697959efabb4d67ae003c00a33b4b" ns2:_="" ns3:_="">
     <xsd:import namespace="e43d81d0-7a9c-4012-90dc-ae63c601f626"/>
@@ -12001,67 +11446,32 @@
 </ct:contentTypeSchema>
 </file>
 
-<file path=customXml/item2.xml><?xml version="1.0" encoding="utf-8"?>
-<?mso-contentType ?>
-<FormTemplates xmlns="http://schemas.microsoft.com/sharepoint/v3/contenttype/forms">
-  <Display>DocumentLibraryForm</Display>
-  <Edit>DocumentLibraryForm</Edit>
-  <New>DocumentLibraryForm</New>
-</FormTemplates>
+<file path=customXml/itemProps1.xml><?xml version="1.0" encoding="utf-8"?>
+<ds:datastoreItem xmlns:ds="http://schemas.openxmlformats.org/officeDocument/2006/customXml" ds:itemID="{AB1F1C66-70BB-4482-867A-67F3A028280E}">
+  <ds:schemaRefs>
+    <ds:schemaRef ds:uri="http://schemas.microsoft.com/office/2006/metadata/properties"/>
+    <ds:schemaRef ds:uri="http://schemas.microsoft.com/office/infopath/2007/PartnerControls"/>
+  </ds:schemaRefs>
+</ds:datastoreItem>
 </file>
 
-<file path=customXml/item3.xml><?xml version="1.0" encoding="utf-8"?>
-<b:Sources xmlns:b="http://schemas.openxmlformats.org/officeDocument/2006/bibliography" xmlns="http://schemas.openxmlformats.org/officeDocument/2006/bibliography" SelectedStyle="\APASixthEditionOfficeOnline.xsl" StyleName="APA" Version="6">
-  <b:Source>
-    <b:Tag>Hom24</b:Tag>
-    <b:SourceType>InternetSite</b:SourceType>
-    <b:Guid>{7F81BF93-F183-47D4-97B2-B003E12ECF3A}</b:Guid>
-    <b:Title>Integreat</b:Title>
-    <b:InternetSiteTitle>Integreat</b:InternetSiteTitle>
-    <b:Year>2024</b:Year>
-    <b:Month>02</b:Month>
-    <b:Day>16</b:Day>
-    <b:URL>https://www.integreat.be/</b:URL>
-    <b:RefOrder>2</b:RefOrder>
-  </b:Source>
-  <b:Source>
-    <b:Tag>Mis24</b:Tag>
-    <b:SourceType>Interview</b:SourceType>
-    <b:Guid>{D3C5E6DE-4461-41BC-A1D4-0F89E2ECCF21}</b:Guid>
-    <b:Title>Interview over Integreat</b:Title>
-    <b:Year>2024</b:Year>
-    <b:Month>02</b:Month>
-    <b:Day>16</b:Day>
-    <b:Author>
-      <b:Interviewee>
-        <b:NameList>
-          <b:Person>
-            <b:Last>Missiaen</b:Last>
-            <b:First>S.</b:First>
-          </b:Person>
-        </b:NameList>
-      </b:Interviewee>
-      <b:Interviewer>
-        <b:NameList>
-          <b:Person>
-            <b:Last>Olivier</b:Last>
-            <b:First>Lukas</b:First>
-          </b:Person>
-        </b:NameList>
-      </b:Interviewer>
-    </b:Author>
-    <b:RefOrder>1</b:RefOrder>
-  </b:Source>
-</b:Sources>
+<file path=customXml/itemProps2.xml><?xml version="1.0" encoding="utf-8"?>
+<ds:datastoreItem xmlns:ds="http://schemas.openxmlformats.org/officeDocument/2006/customXml" ds:itemID="{447426A8-395A-48A5-9713-B543040F0243}">
+  <ds:schemaRefs>
+    <ds:schemaRef ds:uri="http://schemas.openxmlformats.org/officeDocument/2006/bibliography"/>
+  </ds:schemaRefs>
+</ds:datastoreItem>
 </file>
 
-<file path=customXml/item4.xml><?xml version="1.0" encoding="utf-8"?>
-<p:properties xmlns:p="http://schemas.microsoft.com/office/2006/metadata/properties" xmlns:xsi="http://www.w3.org/2001/XMLSchema-instance" xmlns:pc="http://schemas.microsoft.com/office/infopath/2007/PartnerControls">
-  <documentManagement/>
-</p:properties>
+<file path=customXml/itemProps3.xml><?xml version="1.0" encoding="utf-8"?>
+<ds:datastoreItem xmlns:ds="http://schemas.openxmlformats.org/officeDocument/2006/customXml" ds:itemID="{7AF5E9C9-C33C-429A-89D0-9B6D34FCC4A3}">
+  <ds:schemaRefs>
+    <ds:schemaRef ds:uri="http://schemas.microsoft.com/sharepoint/v3/contenttype/forms"/>
+  </ds:schemaRefs>
+</ds:datastoreItem>
 </file>
 
-<file path=customXml/itemProps1.xml><?xml version="1.0" encoding="utf-8"?>
+<file path=customXml/itemProps4.xml><?xml version="1.0" encoding="utf-8"?>
 <ds:datastoreItem xmlns:ds="http://schemas.openxmlformats.org/officeDocument/2006/customXml" ds:itemID="{F4649BE9-A6D7-4887-B289-43D5794A33C4}">
   <ds:schemaRefs>
     <ds:schemaRef ds:uri="http://schemas.microsoft.com/office/2006/metadata/contentType"/>
@@ -12078,29 +11488,4 @@
     <ds:schemaRef ds:uri="http://schemas.microsoft.com/internal/obd"/>
   </ds:schemaRefs>
 </ds:datastoreItem>
-</file>
-
-<file path=customXml/itemProps2.xml><?xml version="1.0" encoding="utf-8"?>
-<ds:datastoreItem xmlns:ds="http://schemas.openxmlformats.org/officeDocument/2006/customXml" ds:itemID="{7AF5E9C9-C33C-429A-89D0-9B6D34FCC4A3}">
-  <ds:schemaRefs>
-    <ds:schemaRef ds:uri="http://schemas.microsoft.com/sharepoint/v3/contenttype/forms"/>
-  </ds:schemaRefs>
-</ds:datastoreItem>
-</file>
-
-<file path=customXml/itemProps3.xml><?xml version="1.0" encoding="utf-8"?>
-<ds:datastoreItem xmlns:ds="http://schemas.openxmlformats.org/officeDocument/2006/customXml" ds:itemID="{447426A8-395A-48A5-9713-B543040F0243}">
-  <ds:schemaRefs>
-    <ds:schemaRef ds:uri="http://schemas.openxmlformats.org/officeDocument/2006/bibliography"/>
-  </ds:schemaRefs>
-</ds:datastoreItem>
-</file>
-
-<file path=customXml/itemProps4.xml><?xml version="1.0" encoding="utf-8"?>
-<ds:datastoreItem xmlns:ds="http://schemas.openxmlformats.org/officeDocument/2006/customXml" ds:itemID="{AB1F1C66-70BB-4482-867A-67F3A028280E}">
-  <ds:schemaRefs>
-    <ds:schemaRef ds:uri="http://schemas.microsoft.com/office/2006/metadata/properties"/>
-    <ds:schemaRef ds:uri="http://schemas.microsoft.com/office/infopath/2007/PartnerControls"/>
-  </ds:schemaRefs>
-</ds:datastoreItem>
 </file>
</xml_diff>

<commit_message>
working on asp net api
</commit_message>
<xml_diff>
--- a/documentation/Verslag-LukasOlivier.docx
+++ b/documentation/Verslag-LukasOlivier.docx
@@ -1227,7 +1227,7 @@
         <w:rPr>
           <w:noProof/>
         </w:rPr>
-        <w:t>22/03/2024</w:t>
+        <w:t>26/03/2024</w:t>
       </w:r>
       <w:r>
         <w:rPr>
@@ -1335,9 +1335,8 @@
               <w:b w:val="0"/>
               <w:noProof/>
               <w:kern w:val="2"/>
-              <w:sz w:val="24"/>
-              <w:szCs w:val="24"/>
               <w:lang w:eastAsia="nl-BE"/>
+              <w14:ligatures w14:val="standardContextual"/>
             </w:rPr>
           </w:pPr>
           <w:r>
@@ -1349,7 +1348,7 @@
           <w:r>
             <w:fldChar w:fldCharType="separate"/>
           </w:r>
-          <w:hyperlink w:anchor="_Toc161816157" w:history="1">
+          <w:hyperlink w:anchor="_Toc162015637" w:history="1">
             <w:r>
               <w:rPr>
                 <w:rStyle w:val="Hyperlink"/>
@@ -1363,9 +1362,8 @@
                 <w:b w:val="0"/>
                 <w:noProof/>
                 <w:kern w:val="2"/>
-                <w:sz w:val="24"/>
-                <w:szCs w:val="24"/>
                 <w:lang w:eastAsia="nl-BE"/>
+                <w14:ligatures w14:val="standardContextual"/>
               </w:rPr>
               <w:tab/>
             </w:r>
@@ -1395,7 +1393,7 @@
                 <w:noProof/>
                 <w:webHidden/>
               </w:rPr>
-              <w:instrText xml:space="preserve"> PAGEREF _Toc161816157 \h </w:instrText>
+              <w:instrText xml:space="preserve"> PAGEREF _Toc162015637 \h </w:instrText>
             </w:r>
             <w:r>
               <w:rPr>
@@ -1433,12 +1431,11 @@
               <w:rFonts w:asciiTheme="minorHAnsi" w:eastAsiaTheme="minorEastAsia" w:hAnsiTheme="minorHAnsi"/>
               <w:noProof/>
               <w:kern w:val="2"/>
-              <w:sz w:val="24"/>
-              <w:szCs w:val="24"/>
               <w:lang w:eastAsia="nl-BE"/>
+              <w14:ligatures w14:val="standardContextual"/>
             </w:rPr>
           </w:pPr>
-          <w:hyperlink w:anchor="_Toc161816158" w:history="1">
+          <w:hyperlink w:anchor="_Toc162015638" w:history="1">
             <w:r>
               <w:rPr>
                 <w:rStyle w:val="Hyperlink"/>
@@ -1451,9 +1448,8 @@
                 <w:rFonts w:asciiTheme="minorHAnsi" w:eastAsiaTheme="minorEastAsia" w:hAnsiTheme="minorHAnsi"/>
                 <w:noProof/>
                 <w:kern w:val="2"/>
-                <w:sz w:val="24"/>
-                <w:szCs w:val="24"/>
                 <w:lang w:eastAsia="nl-BE"/>
+                <w14:ligatures w14:val="standardContextual"/>
               </w:rPr>
               <w:tab/>
             </w:r>
@@ -1483,7 +1479,7 @@
                 <w:noProof/>
                 <w:webHidden/>
               </w:rPr>
-              <w:instrText xml:space="preserve"> PAGEREF _Toc161816158 \h </w:instrText>
+              <w:instrText xml:space="preserve"> PAGEREF _Toc162015638 \h </w:instrText>
             </w:r>
             <w:r>
               <w:rPr>
@@ -1521,12 +1517,11 @@
               <w:rFonts w:asciiTheme="minorHAnsi" w:eastAsiaTheme="minorEastAsia" w:hAnsiTheme="minorHAnsi"/>
               <w:noProof/>
               <w:kern w:val="2"/>
-              <w:sz w:val="24"/>
-              <w:szCs w:val="24"/>
               <w:lang w:eastAsia="nl-BE"/>
+              <w14:ligatures w14:val="standardContextual"/>
             </w:rPr>
           </w:pPr>
-          <w:hyperlink w:anchor="_Toc161816159" w:history="1">
+          <w:hyperlink w:anchor="_Toc162015639" w:history="1">
             <w:r>
               <w:rPr>
                 <w:rStyle w:val="Hyperlink"/>
@@ -1539,9 +1534,8 @@
                 <w:rFonts w:asciiTheme="minorHAnsi" w:eastAsiaTheme="minorEastAsia" w:hAnsiTheme="minorHAnsi"/>
                 <w:noProof/>
                 <w:kern w:val="2"/>
-                <w:sz w:val="24"/>
-                <w:szCs w:val="24"/>
                 <w:lang w:eastAsia="nl-BE"/>
+                <w14:ligatures w14:val="standardContextual"/>
               </w:rPr>
               <w:tab/>
             </w:r>
@@ -1571,7 +1565,7 @@
                 <w:noProof/>
                 <w:webHidden/>
               </w:rPr>
-              <w:instrText xml:space="preserve"> PAGEREF _Toc161816159 \h </w:instrText>
+              <w:instrText xml:space="preserve"> PAGEREF _Toc162015639 \h </w:instrText>
             </w:r>
             <w:r>
               <w:rPr>
@@ -1609,12 +1603,11 @@
               <w:rFonts w:asciiTheme="minorHAnsi" w:eastAsiaTheme="minorEastAsia" w:hAnsiTheme="minorHAnsi"/>
               <w:noProof/>
               <w:kern w:val="2"/>
-              <w:sz w:val="24"/>
-              <w:szCs w:val="24"/>
               <w:lang w:eastAsia="nl-BE"/>
+              <w14:ligatures w14:val="standardContextual"/>
             </w:rPr>
           </w:pPr>
-          <w:hyperlink w:anchor="_Toc161816160" w:history="1">
+          <w:hyperlink w:anchor="_Toc162015640" w:history="1">
             <w:r>
               <w:rPr>
                 <w:rStyle w:val="Hyperlink"/>
@@ -1627,9 +1620,8 @@
                 <w:rFonts w:asciiTheme="minorHAnsi" w:eastAsiaTheme="minorEastAsia" w:hAnsiTheme="minorHAnsi"/>
                 <w:noProof/>
                 <w:kern w:val="2"/>
-                <w:sz w:val="24"/>
-                <w:szCs w:val="24"/>
                 <w:lang w:eastAsia="nl-BE"/>
+                <w14:ligatures w14:val="standardContextual"/>
               </w:rPr>
               <w:tab/>
             </w:r>
@@ -1659,7 +1651,7 @@
                 <w:noProof/>
                 <w:webHidden/>
               </w:rPr>
-              <w:instrText xml:space="preserve"> PAGEREF _Toc161816160 \h </w:instrText>
+              <w:instrText xml:space="preserve"> PAGEREF _Toc162015640 \h </w:instrText>
             </w:r>
             <w:r>
               <w:rPr>
@@ -1697,12 +1689,11 @@
               <w:rFonts w:asciiTheme="minorHAnsi" w:eastAsiaTheme="minorEastAsia" w:hAnsiTheme="minorHAnsi"/>
               <w:noProof/>
               <w:kern w:val="2"/>
-              <w:sz w:val="24"/>
-              <w:szCs w:val="24"/>
               <w:lang w:eastAsia="nl-BE"/>
+              <w14:ligatures w14:val="standardContextual"/>
             </w:rPr>
           </w:pPr>
-          <w:hyperlink w:anchor="_Toc161816161" w:history="1">
+          <w:hyperlink w:anchor="_Toc162015641" w:history="1">
             <w:r>
               <w:rPr>
                 <w:rStyle w:val="Hyperlink"/>
@@ -1715,9 +1706,8 @@
                 <w:rFonts w:asciiTheme="minorHAnsi" w:eastAsiaTheme="minorEastAsia" w:hAnsiTheme="minorHAnsi"/>
                 <w:noProof/>
                 <w:kern w:val="2"/>
-                <w:sz w:val="24"/>
-                <w:szCs w:val="24"/>
                 <w:lang w:eastAsia="nl-BE"/>
+                <w14:ligatures w14:val="standardContextual"/>
               </w:rPr>
               <w:tab/>
             </w:r>
@@ -1747,7 +1737,7 @@
                 <w:noProof/>
                 <w:webHidden/>
               </w:rPr>
-              <w:instrText xml:space="preserve"> PAGEREF _Toc161816161 \h </w:instrText>
+              <w:instrText xml:space="preserve"> PAGEREF _Toc162015641 \h </w:instrText>
             </w:r>
             <w:r>
               <w:rPr>
@@ -1785,12 +1775,11 @@
               <w:rFonts w:asciiTheme="minorHAnsi" w:eastAsiaTheme="minorEastAsia" w:hAnsiTheme="minorHAnsi"/>
               <w:noProof/>
               <w:kern w:val="2"/>
-              <w:sz w:val="24"/>
-              <w:szCs w:val="24"/>
               <w:lang w:eastAsia="nl-BE"/>
+              <w14:ligatures w14:val="standardContextual"/>
             </w:rPr>
           </w:pPr>
-          <w:hyperlink w:anchor="_Toc161816162" w:history="1">
+          <w:hyperlink w:anchor="_Toc162015642" w:history="1">
             <w:r>
               <w:rPr>
                 <w:rStyle w:val="Hyperlink"/>
@@ -1803,9 +1792,8 @@
                 <w:rFonts w:asciiTheme="minorHAnsi" w:eastAsiaTheme="minorEastAsia" w:hAnsiTheme="minorHAnsi"/>
                 <w:noProof/>
                 <w:kern w:val="2"/>
-                <w:sz w:val="24"/>
-                <w:szCs w:val="24"/>
                 <w:lang w:eastAsia="nl-BE"/>
+                <w14:ligatures w14:val="standardContextual"/>
               </w:rPr>
               <w:tab/>
             </w:r>
@@ -1835,7 +1823,7 @@
                 <w:noProof/>
                 <w:webHidden/>
               </w:rPr>
-              <w:instrText xml:space="preserve"> PAGEREF _Toc161816162 \h </w:instrText>
+              <w:instrText xml:space="preserve"> PAGEREF _Toc162015642 \h </w:instrText>
             </w:r>
             <w:r>
               <w:rPr>
@@ -1873,12 +1861,11 @@
               <w:rFonts w:asciiTheme="minorHAnsi" w:eastAsiaTheme="minorEastAsia" w:hAnsiTheme="minorHAnsi"/>
               <w:noProof/>
               <w:kern w:val="2"/>
-              <w:sz w:val="24"/>
-              <w:szCs w:val="24"/>
               <w:lang w:eastAsia="nl-BE"/>
+              <w14:ligatures w14:val="standardContextual"/>
             </w:rPr>
           </w:pPr>
-          <w:hyperlink w:anchor="_Toc161816163" w:history="1">
+          <w:hyperlink w:anchor="_Toc162015643" w:history="1">
             <w:r>
               <w:rPr>
                 <w:rStyle w:val="Hyperlink"/>
@@ -1892,9 +1879,8 @@
                 <w:rFonts w:asciiTheme="minorHAnsi" w:eastAsiaTheme="minorEastAsia" w:hAnsiTheme="minorHAnsi"/>
                 <w:noProof/>
                 <w:kern w:val="2"/>
-                <w:sz w:val="24"/>
-                <w:szCs w:val="24"/>
                 <w:lang w:eastAsia="nl-BE"/>
+                <w14:ligatures w14:val="standardContextual"/>
               </w:rPr>
               <w:tab/>
             </w:r>
@@ -1926,7 +1912,7 @@
                 <w:noProof/>
                 <w:webHidden/>
               </w:rPr>
-              <w:instrText xml:space="preserve"> PAGEREF _Toc161816163 \h </w:instrText>
+              <w:instrText xml:space="preserve"> PAGEREF _Toc162015643 \h </w:instrText>
             </w:r>
             <w:r>
               <w:rPr>
@@ -1964,12 +1950,11 @@
               <w:rFonts w:asciiTheme="minorHAnsi" w:eastAsiaTheme="minorEastAsia" w:hAnsiTheme="minorHAnsi"/>
               <w:noProof/>
               <w:kern w:val="2"/>
-              <w:sz w:val="24"/>
-              <w:szCs w:val="24"/>
               <w:lang w:eastAsia="nl-BE"/>
+              <w14:ligatures w14:val="standardContextual"/>
             </w:rPr>
           </w:pPr>
-          <w:hyperlink w:anchor="_Toc161816164" w:history="1">
+          <w:hyperlink w:anchor="_Toc162015644" w:history="1">
             <w:r>
               <w:rPr>
                 <w:rStyle w:val="Hyperlink"/>
@@ -1982,9 +1967,8 @@
                 <w:rFonts w:asciiTheme="minorHAnsi" w:eastAsiaTheme="minorEastAsia" w:hAnsiTheme="minorHAnsi"/>
                 <w:noProof/>
                 <w:kern w:val="2"/>
-                <w:sz w:val="24"/>
-                <w:szCs w:val="24"/>
                 <w:lang w:eastAsia="nl-BE"/>
+                <w14:ligatures w14:val="standardContextual"/>
               </w:rPr>
               <w:tab/>
             </w:r>
@@ -2022,7 +2006,7 @@
                 <w:noProof/>
                 <w:webHidden/>
               </w:rPr>
-              <w:instrText xml:space="preserve"> PAGEREF _Toc161816164 \h </w:instrText>
+              <w:instrText xml:space="preserve"> PAGEREF _Toc162015644 \h </w:instrText>
             </w:r>
             <w:r>
               <w:rPr>
@@ -2060,12 +2044,11 @@
               <w:rFonts w:asciiTheme="minorHAnsi" w:eastAsiaTheme="minorEastAsia" w:hAnsiTheme="minorHAnsi"/>
               <w:noProof/>
               <w:kern w:val="2"/>
-              <w:sz w:val="24"/>
-              <w:szCs w:val="24"/>
               <w:lang w:eastAsia="nl-BE"/>
+              <w14:ligatures w14:val="standardContextual"/>
             </w:rPr>
           </w:pPr>
-          <w:hyperlink w:anchor="_Toc161816165" w:history="1">
+          <w:hyperlink w:anchor="_Toc162015645" w:history="1">
             <w:r>
               <w:rPr>
                 <w:rStyle w:val="Hyperlink"/>
@@ -2078,9 +2061,8 @@
                 <w:rFonts w:asciiTheme="minorHAnsi" w:eastAsiaTheme="minorEastAsia" w:hAnsiTheme="minorHAnsi"/>
                 <w:noProof/>
                 <w:kern w:val="2"/>
-                <w:sz w:val="24"/>
-                <w:szCs w:val="24"/>
                 <w:lang w:eastAsia="nl-BE"/>
+                <w14:ligatures w14:val="standardContextual"/>
               </w:rPr>
               <w:tab/>
             </w:r>
@@ -2111,7 +2093,7 @@
                 <w:noProof/>
                 <w:webHidden/>
               </w:rPr>
-              <w:instrText xml:space="preserve"> PAGEREF _Toc161816165 \h </w:instrText>
+              <w:instrText xml:space="preserve"> PAGEREF _Toc162015645 \h </w:instrText>
             </w:r>
             <w:r>
               <w:rPr>
@@ -2149,12 +2131,11 @@
               <w:rFonts w:asciiTheme="minorHAnsi" w:eastAsiaTheme="minorEastAsia" w:hAnsiTheme="minorHAnsi"/>
               <w:noProof/>
               <w:kern w:val="2"/>
-              <w:sz w:val="24"/>
-              <w:szCs w:val="24"/>
               <w:lang w:eastAsia="nl-BE"/>
+              <w14:ligatures w14:val="standardContextual"/>
             </w:rPr>
           </w:pPr>
-          <w:hyperlink w:anchor="_Toc161816166" w:history="1">
+          <w:hyperlink w:anchor="_Toc162015646" w:history="1">
             <w:r>
               <w:rPr>
                 <w:rStyle w:val="Hyperlink"/>
@@ -2167,9 +2148,8 @@
                 <w:rFonts w:asciiTheme="minorHAnsi" w:eastAsiaTheme="minorEastAsia" w:hAnsiTheme="minorHAnsi"/>
                 <w:noProof/>
                 <w:kern w:val="2"/>
-                <w:sz w:val="24"/>
-                <w:szCs w:val="24"/>
                 <w:lang w:eastAsia="nl-BE"/>
+                <w14:ligatures w14:val="standardContextual"/>
               </w:rPr>
               <w:tab/>
             </w:r>
@@ -2200,7 +2180,7 @@
                 <w:noProof/>
                 <w:webHidden/>
               </w:rPr>
-              <w:instrText xml:space="preserve"> PAGEREF _Toc161816166 \h </w:instrText>
+              <w:instrText xml:space="preserve"> PAGEREF _Toc162015646 \h </w:instrText>
             </w:r>
             <w:r>
               <w:rPr>
@@ -2238,12 +2218,11 @@
               <w:rFonts w:asciiTheme="minorHAnsi" w:eastAsiaTheme="minorEastAsia" w:hAnsiTheme="minorHAnsi"/>
               <w:noProof/>
               <w:kern w:val="2"/>
-              <w:sz w:val="24"/>
-              <w:szCs w:val="24"/>
               <w:lang w:eastAsia="nl-BE"/>
+              <w14:ligatures w14:val="standardContextual"/>
             </w:rPr>
           </w:pPr>
-          <w:hyperlink w:anchor="_Toc161816167" w:history="1">
+          <w:hyperlink w:anchor="_Toc162015647" w:history="1">
             <w:r>
               <w:rPr>
                 <w:rStyle w:val="Hyperlink"/>
@@ -2256,9 +2235,8 @@
                 <w:rFonts w:asciiTheme="minorHAnsi" w:eastAsiaTheme="minorEastAsia" w:hAnsiTheme="minorHAnsi"/>
                 <w:noProof/>
                 <w:kern w:val="2"/>
-                <w:sz w:val="24"/>
-                <w:szCs w:val="24"/>
                 <w:lang w:eastAsia="nl-BE"/>
+                <w14:ligatures w14:val="standardContextual"/>
               </w:rPr>
               <w:tab/>
             </w:r>
@@ -2289,7 +2267,7 @@
                 <w:noProof/>
                 <w:webHidden/>
               </w:rPr>
-              <w:instrText xml:space="preserve"> PAGEREF _Toc161816167 \h </w:instrText>
+              <w:instrText xml:space="preserve"> PAGEREF _Toc162015647 \h </w:instrText>
             </w:r>
             <w:r>
               <w:rPr>
@@ -2327,12 +2305,11 @@
               <w:rFonts w:asciiTheme="minorHAnsi" w:eastAsiaTheme="minorEastAsia" w:hAnsiTheme="minorHAnsi"/>
               <w:noProof/>
               <w:kern w:val="2"/>
-              <w:sz w:val="24"/>
-              <w:szCs w:val="24"/>
               <w:lang w:eastAsia="nl-BE"/>
+              <w14:ligatures w14:val="standardContextual"/>
             </w:rPr>
           </w:pPr>
-          <w:hyperlink w:anchor="_Toc161816168" w:history="1">
+          <w:hyperlink w:anchor="_Toc162015648" w:history="1">
             <w:r>
               <w:rPr>
                 <w:rStyle w:val="Hyperlink"/>
@@ -2345,9 +2322,8 @@
                 <w:rFonts w:asciiTheme="minorHAnsi" w:eastAsiaTheme="minorEastAsia" w:hAnsiTheme="minorHAnsi"/>
                 <w:noProof/>
                 <w:kern w:val="2"/>
-                <w:sz w:val="24"/>
-                <w:szCs w:val="24"/>
                 <w:lang w:eastAsia="nl-BE"/>
+                <w14:ligatures w14:val="standardContextual"/>
               </w:rPr>
               <w:tab/>
             </w:r>
@@ -2377,7 +2353,7 @@
                 <w:noProof/>
                 <w:webHidden/>
               </w:rPr>
-              <w:instrText xml:space="preserve"> PAGEREF _Toc161816168 \h </w:instrText>
+              <w:instrText xml:space="preserve"> PAGEREF _Toc162015648 \h </w:instrText>
             </w:r>
             <w:r>
               <w:rPr>
@@ -2416,12 +2392,11 @@
               <w:b w:val="0"/>
               <w:noProof/>
               <w:kern w:val="2"/>
-              <w:sz w:val="24"/>
-              <w:szCs w:val="24"/>
               <w:lang w:eastAsia="nl-BE"/>
+              <w14:ligatures w14:val="standardContextual"/>
             </w:rPr>
           </w:pPr>
-          <w:hyperlink w:anchor="_Toc161816169" w:history="1">
+          <w:hyperlink w:anchor="_Toc162015649" w:history="1">
             <w:r>
               <w:rPr>
                 <w:rStyle w:val="Hyperlink"/>
@@ -2435,9 +2410,8 @@
                 <w:b w:val="0"/>
                 <w:noProof/>
                 <w:kern w:val="2"/>
-                <w:sz w:val="24"/>
-                <w:szCs w:val="24"/>
                 <w:lang w:eastAsia="nl-BE"/>
+                <w14:ligatures w14:val="standardContextual"/>
               </w:rPr>
               <w:tab/>
             </w:r>
@@ -2467,7 +2441,7 @@
                 <w:noProof/>
                 <w:webHidden/>
               </w:rPr>
-              <w:instrText xml:space="preserve"> PAGEREF _Toc161816169 \h </w:instrText>
+              <w:instrText xml:space="preserve"> PAGEREF _Toc162015649 \h </w:instrText>
             </w:r>
             <w:r>
               <w:rPr>
@@ -2505,12 +2479,11 @@
               <w:rFonts w:asciiTheme="minorHAnsi" w:eastAsiaTheme="minorEastAsia" w:hAnsiTheme="minorHAnsi"/>
               <w:noProof/>
               <w:kern w:val="2"/>
-              <w:sz w:val="24"/>
-              <w:szCs w:val="24"/>
               <w:lang w:eastAsia="nl-BE"/>
+              <w14:ligatures w14:val="standardContextual"/>
             </w:rPr>
           </w:pPr>
-          <w:hyperlink w:anchor="_Toc161816170" w:history="1">
+          <w:hyperlink w:anchor="_Toc162015650" w:history="1">
             <w:r>
               <w:rPr>
                 <w:rStyle w:val="Hyperlink"/>
@@ -2523,9 +2496,8 @@
                 <w:rFonts w:asciiTheme="minorHAnsi" w:eastAsiaTheme="minorEastAsia" w:hAnsiTheme="minorHAnsi"/>
                 <w:noProof/>
                 <w:kern w:val="2"/>
-                <w:sz w:val="24"/>
-                <w:szCs w:val="24"/>
                 <w:lang w:eastAsia="nl-BE"/>
+                <w14:ligatures w14:val="standardContextual"/>
               </w:rPr>
               <w:tab/>
             </w:r>
@@ -2555,7 +2527,7 @@
                 <w:noProof/>
                 <w:webHidden/>
               </w:rPr>
-              <w:instrText xml:space="preserve"> PAGEREF _Toc161816170 \h </w:instrText>
+              <w:instrText xml:space="preserve"> PAGEREF _Toc162015650 \h </w:instrText>
             </w:r>
             <w:r>
               <w:rPr>
@@ -2593,12 +2565,11 @@
               <w:rFonts w:asciiTheme="minorHAnsi" w:eastAsiaTheme="minorEastAsia" w:hAnsiTheme="minorHAnsi"/>
               <w:noProof/>
               <w:kern w:val="2"/>
-              <w:sz w:val="24"/>
-              <w:szCs w:val="24"/>
               <w:lang w:eastAsia="nl-BE"/>
+              <w14:ligatures w14:val="standardContextual"/>
             </w:rPr>
           </w:pPr>
-          <w:hyperlink w:anchor="_Toc161816171" w:history="1">
+          <w:hyperlink w:anchor="_Toc162015651" w:history="1">
             <w:r>
               <w:rPr>
                 <w:rStyle w:val="Hyperlink"/>
@@ -2611,9 +2582,8 @@
                 <w:rFonts w:asciiTheme="minorHAnsi" w:eastAsiaTheme="minorEastAsia" w:hAnsiTheme="minorHAnsi"/>
                 <w:noProof/>
                 <w:kern w:val="2"/>
-                <w:sz w:val="24"/>
-                <w:szCs w:val="24"/>
                 <w:lang w:eastAsia="nl-BE"/>
+                <w14:ligatures w14:val="standardContextual"/>
               </w:rPr>
               <w:tab/>
             </w:r>
@@ -2643,7 +2613,7 @@
                 <w:noProof/>
                 <w:webHidden/>
               </w:rPr>
-              <w:instrText xml:space="preserve"> PAGEREF _Toc161816171 \h </w:instrText>
+              <w:instrText xml:space="preserve"> PAGEREF _Toc162015651 \h </w:instrText>
             </w:r>
             <w:r>
               <w:rPr>
@@ -2681,12 +2651,11 @@
               <w:rFonts w:asciiTheme="minorHAnsi" w:eastAsiaTheme="minorEastAsia" w:hAnsiTheme="minorHAnsi"/>
               <w:noProof/>
               <w:kern w:val="2"/>
-              <w:sz w:val="24"/>
-              <w:szCs w:val="24"/>
               <w:lang w:eastAsia="nl-BE"/>
+              <w14:ligatures w14:val="standardContextual"/>
             </w:rPr>
           </w:pPr>
-          <w:hyperlink w:anchor="_Toc161816172" w:history="1">
+          <w:hyperlink w:anchor="_Toc162015652" w:history="1">
             <w:r>
               <w:rPr>
                 <w:rStyle w:val="Hyperlink"/>
@@ -2699,9 +2668,8 @@
                 <w:rFonts w:asciiTheme="minorHAnsi" w:eastAsiaTheme="minorEastAsia" w:hAnsiTheme="minorHAnsi"/>
                 <w:noProof/>
                 <w:kern w:val="2"/>
-                <w:sz w:val="24"/>
-                <w:szCs w:val="24"/>
                 <w:lang w:eastAsia="nl-BE"/>
+                <w14:ligatures w14:val="standardContextual"/>
               </w:rPr>
               <w:tab/>
             </w:r>
@@ -2731,7 +2699,7 @@
                 <w:noProof/>
                 <w:webHidden/>
               </w:rPr>
-              <w:instrText xml:space="preserve"> PAGEREF _Toc161816172 \h </w:instrText>
+              <w:instrText xml:space="preserve"> PAGEREF _Toc162015652 \h </w:instrText>
             </w:r>
             <w:r>
               <w:rPr>
@@ -2769,12 +2737,11 @@
               <w:rFonts w:asciiTheme="minorHAnsi" w:eastAsiaTheme="minorEastAsia" w:hAnsiTheme="minorHAnsi"/>
               <w:noProof/>
               <w:kern w:val="2"/>
-              <w:sz w:val="24"/>
-              <w:szCs w:val="24"/>
               <w:lang w:eastAsia="nl-BE"/>
+              <w14:ligatures w14:val="standardContextual"/>
             </w:rPr>
           </w:pPr>
-          <w:hyperlink w:anchor="_Toc161816173" w:history="1">
+          <w:hyperlink w:anchor="_Toc162015653" w:history="1">
             <w:r>
               <w:rPr>
                 <w:rStyle w:val="Hyperlink"/>
@@ -2787,9 +2754,8 @@
                 <w:rFonts w:asciiTheme="minorHAnsi" w:eastAsiaTheme="minorEastAsia" w:hAnsiTheme="minorHAnsi"/>
                 <w:noProof/>
                 <w:kern w:val="2"/>
-                <w:sz w:val="24"/>
-                <w:szCs w:val="24"/>
                 <w:lang w:eastAsia="nl-BE"/>
+                <w14:ligatures w14:val="standardContextual"/>
               </w:rPr>
               <w:tab/>
             </w:r>
@@ -2819,7 +2785,7 @@
                 <w:noProof/>
                 <w:webHidden/>
               </w:rPr>
-              <w:instrText xml:space="preserve"> PAGEREF _Toc161816173 \h </w:instrText>
+              <w:instrText xml:space="preserve"> PAGEREF _Toc162015653 \h </w:instrText>
             </w:r>
             <w:r>
               <w:rPr>
@@ -2857,12 +2823,11 @@
               <w:rFonts w:asciiTheme="minorHAnsi" w:eastAsiaTheme="minorEastAsia" w:hAnsiTheme="minorHAnsi"/>
               <w:noProof/>
               <w:kern w:val="2"/>
-              <w:sz w:val="24"/>
-              <w:szCs w:val="24"/>
               <w:lang w:eastAsia="nl-BE"/>
+              <w14:ligatures w14:val="standardContextual"/>
             </w:rPr>
           </w:pPr>
-          <w:hyperlink w:anchor="_Toc161816174" w:history="1">
+          <w:hyperlink w:anchor="_Toc162015654" w:history="1">
             <w:r>
               <w:rPr>
                 <w:rStyle w:val="Hyperlink"/>
@@ -2875,9 +2840,8 @@
                 <w:rFonts w:asciiTheme="minorHAnsi" w:eastAsiaTheme="minorEastAsia" w:hAnsiTheme="minorHAnsi"/>
                 <w:noProof/>
                 <w:kern w:val="2"/>
-                <w:sz w:val="24"/>
-                <w:szCs w:val="24"/>
                 <w:lang w:eastAsia="nl-BE"/>
+                <w14:ligatures w14:val="standardContextual"/>
               </w:rPr>
               <w:tab/>
             </w:r>
@@ -2907,7 +2871,7 @@
                 <w:noProof/>
                 <w:webHidden/>
               </w:rPr>
-              <w:instrText xml:space="preserve"> PAGEREF _Toc161816174 \h </w:instrText>
+              <w:instrText xml:space="preserve"> PAGEREF _Toc162015654 \h </w:instrText>
             </w:r>
             <w:r>
               <w:rPr>
@@ -2945,12 +2909,11 @@
               <w:rFonts w:asciiTheme="minorHAnsi" w:eastAsiaTheme="minorEastAsia" w:hAnsiTheme="minorHAnsi"/>
               <w:noProof/>
               <w:kern w:val="2"/>
-              <w:sz w:val="24"/>
-              <w:szCs w:val="24"/>
               <w:lang w:eastAsia="nl-BE"/>
+              <w14:ligatures w14:val="standardContextual"/>
             </w:rPr>
           </w:pPr>
-          <w:hyperlink w:anchor="_Toc161816175" w:history="1">
+          <w:hyperlink w:anchor="_Toc162015655" w:history="1">
             <w:r>
               <w:rPr>
                 <w:rStyle w:val="Hyperlink"/>
@@ -2963,9 +2926,8 @@
                 <w:rFonts w:asciiTheme="minorHAnsi" w:eastAsiaTheme="minorEastAsia" w:hAnsiTheme="minorHAnsi"/>
                 <w:noProof/>
                 <w:kern w:val="2"/>
-                <w:sz w:val="24"/>
-                <w:szCs w:val="24"/>
                 <w:lang w:eastAsia="nl-BE"/>
+                <w14:ligatures w14:val="standardContextual"/>
               </w:rPr>
               <w:tab/>
             </w:r>
@@ -2995,7 +2957,7 @@
                 <w:noProof/>
                 <w:webHidden/>
               </w:rPr>
-              <w:instrText xml:space="preserve"> PAGEREF _Toc161816175 \h </w:instrText>
+              <w:instrText xml:space="preserve"> PAGEREF _Toc162015655 \h </w:instrText>
             </w:r>
             <w:r>
               <w:rPr>
@@ -3015,7 +2977,7 @@
                 <w:noProof/>
                 <w:webHidden/>
               </w:rPr>
-              <w:t>14</w:t>
+              <w:t>15</w:t>
             </w:r>
             <w:r>
               <w:rPr>
@@ -3033,12 +2995,11 @@
               <w:rFonts w:asciiTheme="minorHAnsi" w:eastAsiaTheme="minorEastAsia" w:hAnsiTheme="minorHAnsi"/>
               <w:noProof/>
               <w:kern w:val="2"/>
-              <w:sz w:val="24"/>
-              <w:szCs w:val="24"/>
               <w:lang w:eastAsia="nl-BE"/>
+              <w14:ligatures w14:val="standardContextual"/>
             </w:rPr>
           </w:pPr>
-          <w:hyperlink w:anchor="_Toc161816176" w:history="1">
+          <w:hyperlink w:anchor="_Toc162015656" w:history="1">
             <w:r>
               <w:rPr>
                 <w:rStyle w:val="Hyperlink"/>
@@ -3051,9 +3012,8 @@
                 <w:rFonts w:asciiTheme="minorHAnsi" w:eastAsiaTheme="minorEastAsia" w:hAnsiTheme="minorHAnsi"/>
                 <w:noProof/>
                 <w:kern w:val="2"/>
-                <w:sz w:val="24"/>
-                <w:szCs w:val="24"/>
                 <w:lang w:eastAsia="nl-BE"/>
+                <w14:ligatures w14:val="standardContextual"/>
               </w:rPr>
               <w:tab/>
             </w:r>
@@ -3083,7 +3043,7 @@
                 <w:noProof/>
                 <w:webHidden/>
               </w:rPr>
-              <w:instrText xml:space="preserve"> PAGEREF _Toc161816176 \h </w:instrText>
+              <w:instrText xml:space="preserve"> PAGEREF _Toc162015656 \h </w:instrText>
             </w:r>
             <w:r>
               <w:rPr>
@@ -3103,7 +3063,7 @@
                 <w:noProof/>
                 <w:webHidden/>
               </w:rPr>
-              <w:t>15</w:t>
+              <w:t>16</w:t>
             </w:r>
             <w:r>
               <w:rPr>
@@ -3121,12 +3081,11 @@
               <w:rFonts w:asciiTheme="minorHAnsi" w:eastAsiaTheme="minorEastAsia" w:hAnsiTheme="minorHAnsi"/>
               <w:noProof/>
               <w:kern w:val="2"/>
-              <w:sz w:val="24"/>
-              <w:szCs w:val="24"/>
               <w:lang w:eastAsia="nl-BE"/>
+              <w14:ligatures w14:val="standardContextual"/>
             </w:rPr>
           </w:pPr>
-          <w:hyperlink w:anchor="_Toc161816177" w:history="1">
+          <w:hyperlink w:anchor="_Toc162015657" w:history="1">
             <w:r>
               <w:rPr>
                 <w:rStyle w:val="Hyperlink"/>
@@ -3139,9 +3098,8 @@
                 <w:rFonts w:asciiTheme="minorHAnsi" w:eastAsiaTheme="minorEastAsia" w:hAnsiTheme="minorHAnsi"/>
                 <w:noProof/>
                 <w:kern w:val="2"/>
-                <w:sz w:val="24"/>
-                <w:szCs w:val="24"/>
                 <w:lang w:eastAsia="nl-BE"/>
+                <w14:ligatures w14:val="standardContextual"/>
               </w:rPr>
               <w:tab/>
             </w:r>
@@ -3171,7 +3129,7 @@
                 <w:noProof/>
                 <w:webHidden/>
               </w:rPr>
-              <w:instrText xml:space="preserve"> PAGEREF _Toc161816177 \h </w:instrText>
+              <w:instrText xml:space="preserve"> PAGEREF _Toc162015657 \h </w:instrText>
             </w:r>
             <w:r>
               <w:rPr>
@@ -3191,7 +3149,7 @@
                 <w:noProof/>
                 <w:webHidden/>
               </w:rPr>
-              <w:t>16</w:t>
+              <w:t>17</w:t>
             </w:r>
             <w:r>
               <w:rPr>
@@ -3210,12 +3168,11 @@
               <w:b w:val="0"/>
               <w:noProof/>
               <w:kern w:val="2"/>
-              <w:sz w:val="24"/>
-              <w:szCs w:val="24"/>
               <w:lang w:eastAsia="nl-BE"/>
+              <w14:ligatures w14:val="standardContextual"/>
             </w:rPr>
           </w:pPr>
-          <w:hyperlink w:anchor="_Toc161816178" w:history="1">
+          <w:hyperlink w:anchor="_Toc162015658" w:history="1">
             <w:r>
               <w:rPr>
                 <w:rStyle w:val="Hyperlink"/>
@@ -3229,9 +3186,8 @@
                 <w:b w:val="0"/>
                 <w:noProof/>
                 <w:kern w:val="2"/>
-                <w:sz w:val="24"/>
-                <w:szCs w:val="24"/>
                 <w:lang w:eastAsia="nl-BE"/>
+                <w14:ligatures w14:val="standardContextual"/>
               </w:rPr>
               <w:tab/>
             </w:r>
@@ -3261,7 +3217,7 @@
                 <w:noProof/>
                 <w:webHidden/>
               </w:rPr>
-              <w:instrText xml:space="preserve"> PAGEREF _Toc161816178 \h </w:instrText>
+              <w:instrText xml:space="preserve"> PAGEREF _Toc162015658 \h </w:instrText>
             </w:r>
             <w:r>
               <w:rPr>
@@ -3281,7 +3237,7 @@
                 <w:noProof/>
                 <w:webHidden/>
               </w:rPr>
-              <w:t>17</w:t>
+              <w:t>18</w:t>
             </w:r>
             <w:r>
               <w:rPr>
@@ -3300,12 +3256,11 @@
               <w:b w:val="0"/>
               <w:noProof/>
               <w:kern w:val="2"/>
-              <w:sz w:val="24"/>
-              <w:szCs w:val="24"/>
               <w:lang w:eastAsia="nl-BE"/>
+              <w14:ligatures w14:val="standardContextual"/>
             </w:rPr>
           </w:pPr>
-          <w:hyperlink w:anchor="_Toc161816179" w:history="1">
+          <w:hyperlink w:anchor="_Toc162015659" w:history="1">
             <w:r>
               <w:rPr>
                 <w:rStyle w:val="Hyperlink"/>
@@ -3332,7 +3287,7 @@
                 <w:noProof/>
                 <w:webHidden/>
               </w:rPr>
-              <w:instrText xml:space="preserve"> PAGEREF _Toc161816179 \h </w:instrText>
+              <w:instrText xml:space="preserve"> PAGEREF _Toc162015659 \h </w:instrText>
             </w:r>
             <w:r>
               <w:rPr>
@@ -3352,7 +3307,7 @@
                 <w:noProof/>
                 <w:webHidden/>
               </w:rPr>
-              <w:t>18</w:t>
+              <w:t>19</w:t>
             </w:r>
             <w:r>
               <w:rPr>
@@ -3371,12 +3326,11 @@
               <w:b w:val="0"/>
               <w:noProof/>
               <w:kern w:val="2"/>
-              <w:sz w:val="24"/>
-              <w:szCs w:val="24"/>
               <w:lang w:eastAsia="nl-BE"/>
+              <w14:ligatures w14:val="standardContextual"/>
             </w:rPr>
           </w:pPr>
-          <w:hyperlink w:anchor="_Toc161816180" w:history="1">
+          <w:hyperlink w:anchor="_Toc162015660" w:history="1">
             <w:r>
               <w:rPr>
                 <w:rStyle w:val="Hyperlink"/>
@@ -3390,9 +3344,8 @@
                 <w:b w:val="0"/>
                 <w:noProof/>
                 <w:kern w:val="2"/>
-                <w:sz w:val="24"/>
-                <w:szCs w:val="24"/>
                 <w:lang w:eastAsia="nl-BE"/>
+                <w14:ligatures w14:val="standardContextual"/>
               </w:rPr>
               <w:tab/>
             </w:r>
@@ -3423,7 +3376,7 @@
                 <w:noProof/>
                 <w:webHidden/>
               </w:rPr>
-              <w:instrText xml:space="preserve"> PAGEREF _Toc161816180 \h </w:instrText>
+              <w:instrText xml:space="preserve"> PAGEREF _Toc162015660 \h </w:instrText>
             </w:r>
             <w:r>
               <w:rPr>
@@ -3443,7 +3396,7 @@
                 <w:noProof/>
                 <w:webHidden/>
               </w:rPr>
-              <w:t>19</w:t>
+              <w:t>20</w:t>
             </w:r>
             <w:r>
               <w:rPr>
@@ -3461,12 +3414,11 @@
               <w:rFonts w:asciiTheme="minorHAnsi" w:eastAsiaTheme="minorEastAsia" w:hAnsiTheme="minorHAnsi"/>
               <w:noProof/>
               <w:kern w:val="2"/>
-              <w:sz w:val="24"/>
-              <w:szCs w:val="24"/>
               <w:lang w:eastAsia="nl-BE"/>
+              <w14:ligatures w14:val="standardContextual"/>
             </w:rPr>
           </w:pPr>
-          <w:hyperlink w:anchor="_Toc161816181" w:history="1">
+          <w:hyperlink w:anchor="_Toc162015661" w:history="1">
             <w:r>
               <w:rPr>
                 <w:rStyle w:val="Hyperlink"/>
@@ -3493,7 +3445,7 @@
                 <w:noProof/>
                 <w:webHidden/>
               </w:rPr>
-              <w:instrText xml:space="preserve"> PAGEREF _Toc161816181 \h </w:instrText>
+              <w:instrText xml:space="preserve"> PAGEREF _Toc162015661 \h </w:instrText>
             </w:r>
             <w:r>
               <w:rPr>
@@ -3513,7 +3465,7 @@
                 <w:noProof/>
                 <w:webHidden/>
               </w:rPr>
-              <w:t>19</w:t>
+              <w:t>20</w:t>
             </w:r>
             <w:r>
               <w:rPr>
@@ -3531,12 +3483,11 @@
               <w:rFonts w:asciiTheme="minorHAnsi" w:eastAsiaTheme="minorEastAsia" w:hAnsiTheme="minorHAnsi"/>
               <w:noProof/>
               <w:kern w:val="2"/>
-              <w:sz w:val="24"/>
-              <w:szCs w:val="24"/>
               <w:lang w:eastAsia="nl-BE"/>
+              <w14:ligatures w14:val="standardContextual"/>
             </w:rPr>
           </w:pPr>
-          <w:hyperlink w:anchor="_Toc161816182" w:history="1">
+          <w:hyperlink w:anchor="_Toc162015662" w:history="1">
             <w:r>
               <w:rPr>
                 <w:rStyle w:val="Hyperlink"/>
@@ -3549,9 +3500,8 @@
                 <w:rFonts w:asciiTheme="minorHAnsi" w:eastAsiaTheme="minorEastAsia" w:hAnsiTheme="minorHAnsi"/>
                 <w:noProof/>
                 <w:kern w:val="2"/>
-                <w:sz w:val="24"/>
-                <w:szCs w:val="24"/>
                 <w:lang w:eastAsia="nl-BE"/>
+                <w14:ligatures w14:val="standardContextual"/>
               </w:rPr>
               <w:tab/>
             </w:r>
@@ -3581,7 +3531,7 @@
                 <w:noProof/>
                 <w:webHidden/>
               </w:rPr>
-              <w:instrText xml:space="preserve"> PAGEREF _Toc161816182 \h </w:instrText>
+              <w:instrText xml:space="preserve"> PAGEREF _Toc162015662 \h </w:instrText>
             </w:r>
             <w:r>
               <w:rPr>
@@ -3601,7 +3551,93 @@
                 <w:noProof/>
                 <w:webHidden/>
               </w:rPr>
-              <w:t>19</w:t>
+              <w:t>20</w:t>
+            </w:r>
+            <w:r>
+              <w:rPr>
+                <w:noProof/>
+                <w:webHidden/>
+              </w:rPr>
+              <w:fldChar w:fldCharType="end"/>
+            </w:r>
+          </w:hyperlink>
+        </w:p>
+        <w:p>
+          <w:pPr>
+            <w:pStyle w:val="Inhopg3"/>
+            <w:rPr>
+              <w:rFonts w:asciiTheme="minorHAnsi" w:eastAsiaTheme="minorEastAsia" w:hAnsiTheme="minorHAnsi"/>
+              <w:noProof/>
+              <w:kern w:val="2"/>
+              <w:lang w:eastAsia="nl-BE"/>
+              <w14:ligatures w14:val="standardContextual"/>
+            </w:rPr>
+          </w:pPr>
+          <w:hyperlink w:anchor="_Toc162015663" w:history="1">
+            <w:r>
+              <w:rPr>
+                <w:rStyle w:val="Hyperlink"/>
+                <w:noProof/>
+              </w:rPr>
+              <w:t>4.1.2</w:t>
+            </w:r>
+            <w:r>
+              <w:rPr>
+                <w:rFonts w:asciiTheme="minorHAnsi" w:eastAsiaTheme="minorEastAsia" w:hAnsiTheme="minorHAnsi"/>
+                <w:noProof/>
+                <w:kern w:val="2"/>
+                <w:lang w:eastAsia="nl-BE"/>
+                <w14:ligatures w14:val="standardContextual"/>
+              </w:rPr>
+              <w:tab/>
+            </w:r>
+            <w:r>
+              <w:rPr>
+                <w:rStyle w:val="Hyperlink"/>
+                <w:noProof/>
+              </w:rPr>
+              <w:t>Django</w:t>
+            </w:r>
+            <w:r>
+              <w:rPr>
+                <w:noProof/>
+                <w:webHidden/>
+              </w:rPr>
+              <w:tab/>
+            </w:r>
+            <w:r>
+              <w:rPr>
+                <w:noProof/>
+                <w:webHidden/>
+              </w:rPr>
+              <w:fldChar w:fldCharType="begin"/>
+            </w:r>
+            <w:r>
+              <w:rPr>
+                <w:noProof/>
+                <w:webHidden/>
+              </w:rPr>
+              <w:instrText xml:space="preserve"> PAGEREF _Toc162015663 \h </w:instrText>
+            </w:r>
+            <w:r>
+              <w:rPr>
+                <w:noProof/>
+                <w:webHidden/>
+              </w:rPr>
+            </w:r>
+            <w:r>
+              <w:rPr>
+                <w:noProof/>
+                <w:webHidden/>
+              </w:rPr>
+              <w:fldChar w:fldCharType="separate"/>
+            </w:r>
+            <w:r>
+              <w:rPr>
+                <w:noProof/>
+                <w:webHidden/>
+              </w:rPr>
+              <w:t>20</w:t>
             </w:r>
             <w:r>
               <w:rPr>
@@ -3620,12 +3656,11 @@
               <w:b w:val="0"/>
               <w:noProof/>
               <w:kern w:val="2"/>
-              <w:sz w:val="24"/>
-              <w:szCs w:val="24"/>
               <w:lang w:eastAsia="nl-BE"/>
+              <w14:ligatures w14:val="standardContextual"/>
             </w:rPr>
           </w:pPr>
-          <w:hyperlink w:anchor="_Toc161816183" w:history="1">
+          <w:hyperlink w:anchor="_Toc162015664" w:history="1">
             <w:r>
               <w:rPr>
                 <w:rStyle w:val="Hyperlink"/>
@@ -3652,7 +3687,7 @@
                 <w:noProof/>
                 <w:webHidden/>
               </w:rPr>
-              <w:instrText xml:space="preserve"> PAGEREF _Toc161816183 \h </w:instrText>
+              <w:instrText xml:space="preserve"> PAGEREF _Toc162015664 \h </w:instrText>
             </w:r>
             <w:r>
               <w:rPr>
@@ -3672,7 +3707,7 @@
                 <w:noProof/>
                 <w:webHidden/>
               </w:rPr>
-              <w:t>20</w:t>
+              <w:t>21</w:t>
             </w:r>
             <w:r>
               <w:rPr>
@@ -3690,12 +3725,11 @@
               <w:rFonts w:asciiTheme="minorHAnsi" w:eastAsiaTheme="minorEastAsia" w:hAnsiTheme="minorHAnsi"/>
               <w:noProof/>
               <w:kern w:val="2"/>
-              <w:sz w:val="24"/>
-              <w:szCs w:val="24"/>
               <w:lang w:eastAsia="nl-BE"/>
+              <w14:ligatures w14:val="standardContextual"/>
             </w:rPr>
           </w:pPr>
-          <w:hyperlink w:anchor="_Toc161816184" w:history="1">
+          <w:hyperlink w:anchor="_Toc162015665" w:history="1">
             <w:r>
               <w:rPr>
                 <w:rStyle w:val="Hyperlink"/>
@@ -3722,7 +3756,7 @@
                 <w:noProof/>
                 <w:webHidden/>
               </w:rPr>
-              <w:instrText xml:space="preserve"> PAGEREF _Toc161816184 \h </w:instrText>
+              <w:instrText xml:space="preserve"> PAGEREF _Toc162015665 \h </w:instrText>
             </w:r>
             <w:r>
               <w:rPr>
@@ -3742,7 +3776,7 @@
                 <w:noProof/>
                 <w:webHidden/>
               </w:rPr>
-              <w:t>20</w:t>
+              <w:t>21</w:t>
             </w:r>
             <w:r>
               <w:rPr>
@@ -3796,7 +3830,7 @@
         </w:rPr>
       </w:pPr>
       <w:bookmarkStart w:id="5" w:name="_Toc120695346"/>
-      <w:bookmarkStart w:id="6" w:name="_Toc161816157"/>
+      <w:bookmarkStart w:id="6" w:name="_Toc162015637"/>
       <w:bookmarkEnd w:id="3"/>
       <w:r>
         <w:rPr>
@@ -3814,7 +3848,7 @@
       </w:pPr>
       <w:bookmarkStart w:id="7" w:name="_Toc56427778"/>
       <w:bookmarkStart w:id="8" w:name="_Toc120695347"/>
-      <w:bookmarkStart w:id="9" w:name="_Toc161816158"/>
+      <w:bookmarkStart w:id="9" w:name="_Toc162015638"/>
       <w:bookmarkEnd w:id="7"/>
       <w:r>
         <w:t>Algemeen</w:t>
@@ -3844,7 +3878,7 @@
         <w:pStyle w:val="Kop2"/>
       </w:pPr>
       <w:bookmarkStart w:id="10" w:name="_Toc120695348"/>
-      <w:bookmarkStart w:id="11" w:name="_Toc161816159"/>
+      <w:bookmarkStart w:id="11" w:name="_Toc162015639"/>
       <w:r>
         <w:t>Probleemstelling</w:t>
       </w:r>
@@ -3948,7 +3982,7 @@
       <w:pPr>
         <w:pStyle w:val="Kop2"/>
       </w:pPr>
-      <w:bookmarkStart w:id="13" w:name="_Toc161816160"/>
+      <w:bookmarkStart w:id="13" w:name="_Toc162015640"/>
       <w:r>
         <w:lastRenderedPageBreak/>
         <w:t>Onderzoeksvraag</w:t>
@@ -4107,7 +4141,7 @@
       <w:pPr>
         <w:pStyle w:val="Kop2"/>
       </w:pPr>
-      <w:bookmarkStart w:id="14" w:name="_Toc161816161"/>
+      <w:bookmarkStart w:id="14" w:name="_Toc162015641"/>
       <w:r>
         <w:lastRenderedPageBreak/>
         <w:t>Wat</w:t>
@@ -4126,7 +4160,7 @@
       <w:pPr>
         <w:pStyle w:val="Kop3"/>
       </w:pPr>
-      <w:bookmarkStart w:id="15" w:name="_Toc161816162"/>
+      <w:bookmarkStart w:id="15" w:name="_Toc162015642"/>
       <w:r>
         <w:t>API</w:t>
       </w:r>
@@ -4189,7 +4223,7 @@
           <w:shd w:val="clear" w:color="auto" w:fill="FFFFFF"/>
         </w:rPr>
       </w:pPr>
-      <w:bookmarkStart w:id="16" w:name="_Toc161816163"/>
+      <w:bookmarkStart w:id="16" w:name="_Toc162015643"/>
       <w:r>
         <w:rPr>
           <w:rStyle w:val="Zwaar"/>
@@ -4287,7 +4321,7 @@
           <w:shd w:val="clear" w:color="auto" w:fill="FFFFFF"/>
         </w:rPr>
       </w:pPr>
-      <w:bookmarkStart w:id="17" w:name="_Toc161816164"/>
+      <w:bookmarkStart w:id="17" w:name="_Toc162015644"/>
       <w:r>
         <w:t>RESTful</w:t>
       </w:r>
@@ -4348,7 +4382,7 @@
           <w:bCs w:val="0"/>
         </w:rPr>
       </w:pPr>
-      <w:bookmarkStart w:id="18" w:name="_Toc161816165"/>
+      <w:bookmarkStart w:id="18" w:name="_Toc162015645"/>
       <w:r>
         <w:rPr>
           <w:rStyle w:val="Zwaar"/>
@@ -4460,7 +4494,7 @@
           <w:bCs w:val="0"/>
         </w:rPr>
       </w:pPr>
-      <w:bookmarkStart w:id="19" w:name="_Toc161816166"/>
+      <w:bookmarkStart w:id="19" w:name="_Toc162015646"/>
       <w:r>
         <w:rPr>
           <w:rStyle w:val="Zwaar"/>
@@ -4576,7 +4610,7 @@
           <w:bCs w:val="0"/>
         </w:rPr>
       </w:pPr>
-      <w:bookmarkStart w:id="20" w:name="_Toc161816167"/>
+      <w:bookmarkStart w:id="20" w:name="_Toc162015647"/>
       <w:r>
         <w:rPr>
           <w:rStyle w:val="Zwaar"/>
@@ -4668,7 +4702,7 @@
         <w:pStyle w:val="Kop2"/>
       </w:pPr>
       <w:bookmarkStart w:id="21" w:name="_Toc120695350"/>
-      <w:bookmarkStart w:id="22" w:name="_Toc161816168"/>
+      <w:bookmarkStart w:id="22" w:name="_Toc162015648"/>
       <w:r>
         <w:t>Experiment</w:t>
       </w:r>
@@ -4741,7 +4775,7 @@
         </w:rPr>
       </w:pPr>
       <w:bookmarkStart w:id="23" w:name="_Toc120695352"/>
-      <w:bookmarkStart w:id="24" w:name="_Toc161816169"/>
+      <w:bookmarkStart w:id="24" w:name="_Toc162015649"/>
       <w:commentRangeStart w:id="25"/>
       <w:r>
         <w:rPr>
@@ -4786,7 +4820,7 @@
       <w:pPr>
         <w:pStyle w:val="Kop3"/>
       </w:pPr>
-      <w:bookmarkStart w:id="28" w:name="_Toc161816170"/>
+      <w:bookmarkStart w:id="28" w:name="_Toc162015650"/>
       <w:r>
         <w:t>Demo Project: Student Management API</w:t>
       </w:r>
@@ -4801,7 +4835,7 @@
       <w:pPr>
         <w:pStyle w:val="Kop3"/>
       </w:pPr>
-      <w:bookmarkStart w:id="29" w:name="_Toc161816171"/>
+      <w:bookmarkStart w:id="29" w:name="_Toc162015651"/>
       <w:r>
         <w:t>Authenticatie</w:t>
       </w:r>
@@ -4835,7 +4869,7 @@
       <w:pPr>
         <w:pStyle w:val="Kop3"/>
       </w:pPr>
-      <w:bookmarkStart w:id="30" w:name="_Toc161816172"/>
+      <w:bookmarkStart w:id="30" w:name="_Toc162015652"/>
       <w:r>
         <w:lastRenderedPageBreak/>
         <w:t>Operaties</w:t>
@@ -5113,7 +5147,7 @@
       <w:pPr>
         <w:pStyle w:val="Kop2"/>
       </w:pPr>
-      <w:bookmarkStart w:id="31" w:name="_Toc161816173"/>
+      <w:bookmarkStart w:id="31" w:name="_Toc162015653"/>
       <w:r>
         <w:lastRenderedPageBreak/>
         <w:t>Express.js</w:t>
@@ -5251,7 +5285,7 @@
       <w:pPr>
         <w:pStyle w:val="Kop2"/>
       </w:pPr>
-      <w:bookmarkStart w:id="32" w:name="_Toc161816174"/>
+      <w:bookmarkStart w:id="32" w:name="_Toc162015654"/>
       <w:r>
         <w:lastRenderedPageBreak/>
         <w:t>Django</w:t>
@@ -5268,7 +5302,29 @@
     </w:p>
     <w:p>
       <w:r>
-        <w:t>Waarom dit framework?</w:t>
+        <w:t xml:space="preserve">Django, gebouwd op Python, is een krachtig </w:t>
+      </w:r>
+      <w:proofErr w:type="spellStart"/>
+      <w:r>
+        <w:t>framework</w:t>
+      </w:r>
+      <w:proofErr w:type="spellEnd"/>
+      <w:r>
+        <w:t xml:space="preserve"> dat een breed scala aan mogelijkheden biedt voor het ontwikkelen van webapplicaties en </w:t>
+      </w:r>
+      <w:r>
+        <w:t>REST-</w:t>
+      </w:r>
+      <w:r>
+        <w:t xml:space="preserve">API's. Hoewel het </w:t>
+      </w:r>
+      <w:proofErr w:type="spellStart"/>
+      <w:r>
+        <w:t>framework</w:t>
+      </w:r>
+      <w:proofErr w:type="spellEnd"/>
+      <w:r>
+        <w:t xml:space="preserve"> meer dan alleen een API-ondersteuning biedt en ook geschikt is voor front-end ontwikkeling, is het nog steeds een waardevolle optie, zelfs voor demo-doeleinden, dankzij zijn uitgebreide functionaliteit en solide documentatie.</w:t>
       </w:r>
     </w:p>
     <w:p/>
@@ -5282,8 +5338,40 @@
     </w:p>
     <w:p>
       <w:r>
-        <w:t>Kijk naar de documentatiekwaliteit en community-ondersteuning voor het oplossen van problemen</w:t>
-      </w:r>
+        <w:t>De documentatie van Django is modern en van hoge kwaliteit, waardoor ontwikkelaars snel aan de slag kunnen en complexe problemen kunnen oplossen. Bovendien is er een bloeiende community beschikbaar voor ondersteuning via forums. Dit maakt het gemakkelijk om hulp te vinden bij eventuele obstakels tijdens de ontwikkeling.</w:t>
+      </w:r>
+    </w:p>
+    <w:p/>
+    <w:p>
+      <w:pPr>
+        <w:pStyle w:val="Kop4"/>
+      </w:pPr>
+      <w:r>
+        <w:t>Ontwikkelaarsproductiviteit</w:t>
+      </w:r>
+    </w:p>
+    <w:p>
+      <w:r>
+        <w:t xml:space="preserve">Het opzetten en uitbreiden van een API met Django verloopt over het algemeen vlot en moeiteloos. De </w:t>
+      </w:r>
+      <w:proofErr w:type="spellStart"/>
+      <w:r>
+        <w:t>framework</w:t>
+      </w:r>
+      <w:proofErr w:type="spellEnd"/>
+      <w:r>
+        <w:t xml:space="preserve"> biedt een krachtige set tools en functionaliteiten die ontwikkelaars in staat stellen om snel aan de slag te gaan. Echter, ik ben minder enthousiast over de mappenstructuur van Django, aangezien er redelijk veel functionaliteit geconcentreerd is in dezelfde bestanden, wat tot enige onduidelijkheid kan leiden tijdens het ontwikkelproces. </w:t>
+      </w:r>
+    </w:p>
+    <w:p>
+      <w:r>
+        <w:t xml:space="preserve">Daarnaast vereist het integreren van een bestaande database en tabellen wat extra configuratie en aanpassingen, wat mogelijk de ontwikkeltijd kan verlengen. Echter, wanneer je te maken hebt met een project waarvoor een nieuwe database en tabellen nodig zijn, verloopt dit proces zeer vlot met behulp van </w:t>
+      </w:r>
+      <w:proofErr w:type="spellStart"/>
+      <w:r>
+        <w:t>migrations</w:t>
+      </w:r>
+      <w:proofErr w:type="spellEnd"/>
       <w:r>
         <w:t>.</w:t>
       </w:r>
@@ -5294,18 +5382,17 @@
         <w:pStyle w:val="Kop4"/>
       </w:pPr>
       <w:r>
-        <w:t>Ontwikkelaarsproductiviteit</w:t>
-      </w:r>
-    </w:p>
-    <w:p>
-      <w:r>
-        <w:t xml:space="preserve">Beoordeel hoe snel en gemakkelijk </w:t>
-      </w:r>
-      <w:r>
-        <w:t>het is om de API op te zetten / uit te breiden</w:t>
-      </w:r>
-    </w:p>
-    <w:p/>
+        <w:t>Prestatie</w:t>
+      </w:r>
+    </w:p>
+    <w:p>
+      <w:pPr>
+        <w:spacing w:after="200" w:line="276" w:lineRule="auto"/>
+      </w:pPr>
+      <w:r>
+        <w:t>De prestaties van Django zijn over het algemeen solide. Django snel en efficiënt reageren op HTTP-verzoeken, waardoor het een geschikte keuze is voor het bouwen van schaalbare API's die grote hoeveelheden verkeer kunnen verwerken.</w:t>
+      </w:r>
+    </w:p>
     <w:p>
       <w:pPr>
         <w:pStyle w:val="Kop4"/>
@@ -5316,27 +5403,32 @@
     </w:p>
     <w:p>
       <w:r>
-        <w:t>Onderzoek de ingebouwde beveiligingsmechanismen zoals authenticatie, autorisatie en gegevensvalidatie.</w:t>
-      </w:r>
-      <w:r>
-        <w:t xml:space="preserve"> </w:t>
-      </w:r>
-      <w:r>
-        <w:t>Beoordeel de mogelijkheden voor het beschermen tegen veelvoorkomende aanvallen zoals XSS, CSRF en SQL-injectie.</w:t>
-      </w:r>
-    </w:p>
-    <w:p/>
+        <w:t xml:space="preserve">Django biedt ingebouwde beveiligingsmechanismen voor authenticatie, autorisatie en gegevensvalidatie. Dit omvat bescherming tegen veelvoorkomende aanvallen zoals XSS, CSRF en SQL-injectie. Echter, vanwege het gebrek aan veel </w:t>
+      </w:r>
+      <w:proofErr w:type="spellStart"/>
+      <w:r>
+        <w:t>third</w:t>
+      </w:r>
+      <w:proofErr w:type="spellEnd"/>
+      <w:r>
+        <w:t xml:space="preserve">-party </w:t>
+      </w:r>
+      <w:proofErr w:type="spellStart"/>
+      <w:r>
+        <w:t>libraries</w:t>
+      </w:r>
+      <w:proofErr w:type="spellEnd"/>
+      <w:r>
+        <w:t xml:space="preserve"> voor bijvoorbeeld validatie, kan het zijn dat ontwikkelaars meer handmatig werk moeten verrichten om aanvullende beveiligingsmaatregelen te implementeren.</w:t>
+      </w:r>
+    </w:p>
     <w:p>
       <w:pPr>
         <w:pStyle w:val="Kop4"/>
       </w:pPr>
       <w:r>
-        <w:t>Prestatie</w:t>
-      </w:r>
-    </w:p>
-    <w:p>
-      <w:r>
-        <w:t>Meet de prestaties van de API's onder verschillende belastingniveaus.</w:t>
+        <w:lastRenderedPageBreak/>
+        <w:t>Conclusie:</w:t>
       </w:r>
     </w:p>
     <w:p>
@@ -5344,6 +5436,53 @@
         <w:spacing w:after="200" w:line="276" w:lineRule="auto"/>
       </w:pPr>
       <w:r>
+        <w:t xml:space="preserve">Django is een krachtig </w:t>
+      </w:r>
+      <w:proofErr w:type="spellStart"/>
+      <w:r>
+        <w:t>framework</w:t>
+      </w:r>
+      <w:proofErr w:type="spellEnd"/>
+      <w:r>
+        <w:t xml:space="preserve"> voor het ontwikkelen van webapplicaties en REST-API's, met solide documentatie en een brede community voor ondersteuning. Hoewel het opzetten van een API over het algemeen vlot verloopt, kan de mappenstructuur enige onduidelijkheid veroorzaken. Integratie met bestaande databases kan extra configuratie vereisen, hoewel het migratieproces soepel verloopt voor nieuwe databases. De prestaties van Django zijn solide en het biedt ingebouwde beveiligingsmechanismen, maar het gebrek aan </w:t>
+      </w:r>
+      <w:proofErr w:type="spellStart"/>
+      <w:r>
+        <w:t>third</w:t>
+      </w:r>
+      <w:proofErr w:type="spellEnd"/>
+      <w:r>
+        <w:t xml:space="preserve">-party </w:t>
+      </w:r>
+      <w:proofErr w:type="spellStart"/>
+      <w:r>
+        <w:t>libraries</w:t>
+      </w:r>
+      <w:proofErr w:type="spellEnd"/>
+      <w:r>
+        <w:t xml:space="preserve"> kan ontwikkelaars dwingen om meer handmatig werk te verrichten voor aanvullende beveiligingsmaatregelen. Over het algemeen blijft Django een waardevolle keuze voor het ontwikkelen van zowel kleine als grote projecten.</w:t>
+      </w:r>
+    </w:p>
+    <w:p>
+      <w:pPr>
+        <w:spacing w:after="200" w:line="276" w:lineRule="auto"/>
+      </w:pPr>
+    </w:p>
+    <w:p>
+      <w:pPr>
+        <w:spacing w:after="200" w:line="276" w:lineRule="auto"/>
+      </w:pPr>
+    </w:p>
+    <w:p>
+      <w:pPr>
+        <w:spacing w:after="200" w:line="276" w:lineRule="auto"/>
+      </w:pPr>
+    </w:p>
+    <w:p>
+      <w:pPr>
+        <w:spacing w:after="200" w:line="276" w:lineRule="auto"/>
+      </w:pPr>
+      <w:r>
         <w:br w:type="page"/>
       </w:r>
     </w:p>
@@ -5351,7 +5490,7 @@
       <w:pPr>
         <w:pStyle w:val="Kop2"/>
       </w:pPr>
-      <w:bookmarkStart w:id="33" w:name="_Toc161816175"/>
+      <w:bookmarkStart w:id="33" w:name="_Toc162015655"/>
       <w:r>
         <w:lastRenderedPageBreak/>
         <w:t>ASP.NET Core</w:t>
@@ -5451,7 +5590,7 @@
       <w:pPr>
         <w:pStyle w:val="Kop2"/>
       </w:pPr>
-      <w:bookmarkStart w:id="34" w:name="_Toc161816176"/>
+      <w:bookmarkStart w:id="34" w:name="_Toc162015656"/>
       <w:r>
         <w:lastRenderedPageBreak/>
         <w:t>Ruby on Rails</w:t>
@@ -5551,7 +5690,7 @@
       <w:pPr>
         <w:pStyle w:val="Kop2"/>
       </w:pPr>
-      <w:bookmarkStart w:id="35" w:name="_Toc161816177"/>
+      <w:bookmarkStart w:id="35" w:name="_Toc162015657"/>
       <w:r>
         <w:lastRenderedPageBreak/>
         <w:t>Samenvatting REST-API technologieën</w:t>
@@ -5559,33 +5698,72 @@
       <w:bookmarkEnd w:id="35"/>
     </w:p>
     <w:p>
-      <w:r>
+      <w:pPr>
+        <w:rPr>
+          <w:i/>
+          <w:iCs/>
+          <w:color w:val="FF0000"/>
+        </w:rPr>
+      </w:pPr>
+      <w:r>
+        <w:rPr>
+          <w:i/>
+          <w:iCs/>
+          <w:color w:val="FF0000"/>
+        </w:rPr>
         <w:t>GROTE TABEL MET CHECKS</w:t>
       </w:r>
     </w:p>
     <w:p>
       <w:pPr>
         <w:rPr>
+          <w:i/>
+          <w:iCs/>
+          <w:color w:val="FF0000"/>
           <w:lang w:val="fr-FR"/>
         </w:rPr>
       </w:pPr>
       <w:r>
         <w:rPr>
+          <w:i/>
+          <w:iCs/>
+          <w:color w:val="FF0000"/>
           <w:lang w:val="fr-FR"/>
         </w:rPr>
         <w:t xml:space="preserve">Hashing? Validatie? Sql injection? Goeie documentatie? </w:t>
       </w:r>
     </w:p>
     <w:p>
-      <w:r>
-        <w:t>Persoonlijke rankschikking ease of u</w:t>
-      </w:r>
-      <w:r>
-        <w:t>se</w:t>
-      </w:r>
-    </w:p>
-    <w:p>
-      <w:r>
+      <w:pPr>
+        <w:rPr>
+          <w:i/>
+          <w:iCs/>
+          <w:color w:val="FF0000"/>
+        </w:rPr>
+      </w:pPr>
+      <w:r>
+        <w:rPr>
+          <w:i/>
+          <w:iCs/>
+          <w:color w:val="FF0000"/>
+        </w:rPr>
+        <w:t>Persoonlijke rankschikking ease of use</w:t>
+      </w:r>
+    </w:p>
+    <w:p>
+      <w:pPr>
+        <w:rPr>
+          <w:i/>
+          <w:iCs/>
+          <w:color w:val="FF0000"/>
+        </w:rPr>
+      </w:pPr>
+      <w:r>
+        <w:rPr>
+          <w:i/>
+          <w:iCs/>
+          <w:color w:val="FF0000"/>
+        </w:rPr>
         <w:t>Rangschikking prestatie mbv Ddosify</w:t>
       </w:r>
     </w:p>
@@ -5624,7 +5802,7 @@
           <w:rFonts w:ascii="Arial Nova" w:hAnsi="Arial Nova"/>
         </w:rPr>
       </w:pPr>
-      <w:bookmarkStart w:id="36" w:name="_Toc161816178"/>
+      <w:bookmarkStart w:id="36" w:name="_Toc162015658"/>
       <w:r>
         <w:rPr>
           <w:rFonts w:ascii="Arial Nova" w:hAnsi="Arial Nova"/>
@@ -5694,9 +5872,9 @@
           <w:rFonts w:ascii="Arial Nova" w:hAnsi="Arial Nova"/>
         </w:rPr>
       </w:pPr>
-      <w:bookmarkStart w:id="37" w:name="_Toc161816179"/>
-      <w:bookmarkStart w:id="38" w:name="_Toc120695364"/>
-      <w:bookmarkStart w:id="39" w:name="_Toc120695465"/>
+      <w:bookmarkStart w:id="37" w:name="_Toc162015659"/>
+      <w:bookmarkStart w:id="38" w:name="_Toc120695465"/>
+      <w:bookmarkStart w:id="39" w:name="_Toc120695364"/>
       <w:r>
         <w:rPr>
           <w:rFonts w:ascii="Arial Nova" w:hAnsi="Arial Nova"/>
@@ -5762,7 +5940,7 @@
     </w:p>
     <w:bookmarkEnd w:id="39" w:displacedByCustomXml="next"/>
     <w:bookmarkEnd w:id="38" w:displacedByCustomXml="next"/>
-    <w:bookmarkStart w:id="40" w:name="_Toc161816180" w:displacedByCustomXml="next"/>
+    <w:bookmarkStart w:id="40" w:name="_Toc162015660" w:displacedByCustomXml="next"/>
     <w:sdt>
       <w:sdtPr>
         <w:rPr>
@@ -5991,7 +6169,7 @@
           <w:rFonts w:eastAsiaTheme="minorEastAsia"/>
         </w:rPr>
       </w:pPr>
-      <w:bookmarkStart w:id="41" w:name="_Toc161816181"/>
+      <w:bookmarkStart w:id="41" w:name="_Toc162015661"/>
       <w:r>
         <w:rPr>
           <w:rFonts w:eastAsiaTheme="minorEastAsia"/>
@@ -6004,7 +6182,7 @@
       <w:pPr>
         <w:pStyle w:val="Kop3"/>
       </w:pPr>
-      <w:bookmarkStart w:id="42" w:name="_Toc161816182"/>
+      <w:bookmarkStart w:id="42" w:name="_Toc162015662"/>
       <w:r>
         <w:t>Express.js</w:t>
       </w:r>
@@ -6059,45 +6237,90 @@
     <w:p/>
     <w:p>
       <w:pPr>
+        <w:pStyle w:val="Kop3"/>
+        <w:rPr>
+          <w:rFonts w:eastAsiaTheme="minorEastAsia"/>
+        </w:rPr>
+      </w:pPr>
+      <w:bookmarkStart w:id="43" w:name="_Toc162015663"/>
+      <w:r>
+        <w:rPr>
+          <w:rFonts w:eastAsiaTheme="minorEastAsia"/>
+        </w:rPr>
+        <w:t>Django</w:t>
+      </w:r>
+      <w:bookmarkEnd w:id="43"/>
+    </w:p>
+    <w:p>
+      <w:hyperlink r:id="rId27" w:history="1">
+        <w:r>
+          <w:rPr>
+            <w:rStyle w:val="Hyperlink"/>
+          </w:rPr>
+          <w:t>https://www.youtube.com/watch?v=t-uAgI-AUxc</w:t>
+        </w:r>
+      </w:hyperlink>
+    </w:p>
+    <w:p>
+      <w:pPr>
         <w:spacing w:before="100" w:after="200" w:line="276" w:lineRule="auto"/>
         <w:rPr>
-          <w:rFonts w:eastAsiaTheme="minorEastAsia"/>
-          <w:i/>
-          <w:iCs/>
-          <w:sz w:val="20"/>
-          <w:szCs w:val="20"/>
-        </w:rPr>
-      </w:pPr>
-    </w:p>
-    <w:p>
-      <w:pPr>
-        <w:spacing w:before="100" w:after="200" w:line="276" w:lineRule="auto"/>
-        <w:rPr>
-          <w:rFonts w:eastAsiaTheme="minorEastAsia"/>
-          <w:i/>
-          <w:iCs/>
-          <w:sz w:val="20"/>
-          <w:szCs w:val="20"/>
-        </w:rPr>
-      </w:pPr>
-    </w:p>
-    <w:p>
-      <w:pPr>
-        <w:spacing w:before="100" w:after="200" w:line="276" w:lineRule="auto"/>
-        <w:rPr>
+          <w:rStyle w:val="Hyperlink"/>
           <w:rFonts w:eastAsiaTheme="minorEastAsia"/>
           <w:sz w:val="20"/>
           <w:szCs w:val="20"/>
         </w:rPr>
         <w:sectPr>
-          <w:headerReference w:type="default" r:id="rId27"/>
+          <w:headerReference w:type="default" r:id="rId28"/>
           <w:pgSz w:w="11906" w:h="16838" w:code="9"/>
           <w:pgMar w:top="1134" w:right="1134" w:bottom="1134" w:left="1701" w:header="1134" w:footer="1134" w:gutter="0"/>
           <w:cols w:space="708"/>
           <w:docGrid w:linePitch="360"/>
         </w:sectPr>
       </w:pPr>
-    </w:p>
+      <w:r>
+        <w:rPr>
+          <w:rFonts w:eastAsiaTheme="minorEastAsia"/>
+          <w:sz w:val="20"/>
+          <w:szCs w:val="20"/>
+        </w:rPr>
+        <w:fldChar w:fldCharType="begin"/>
+      </w:r>
+      <w:r>
+        <w:rPr>
+          <w:rFonts w:eastAsiaTheme="minorEastAsia"/>
+          <w:sz w:val="20"/>
+          <w:szCs w:val="20"/>
+        </w:rPr>
+        <w:instrText>HYPERLINK "https://youtu.be/llrIu4Qsl7c?si=CenP_g3JVmEq2jq7%0c"</w:instrText>
+      </w:r>
+      <w:r>
+        <w:rPr>
+          <w:rFonts w:eastAsiaTheme="minorEastAsia"/>
+          <w:sz w:val="20"/>
+          <w:szCs w:val="20"/>
+        </w:rPr>
+      </w:r>
+      <w:r>
+        <w:rPr>
+          <w:rFonts w:eastAsiaTheme="minorEastAsia"/>
+          <w:sz w:val="20"/>
+          <w:szCs w:val="20"/>
+        </w:rPr>
+        <w:fldChar w:fldCharType="separate"/>
+      </w:r>
+      <w:r>
+        <w:rPr>
+          <w:rStyle w:val="Hyperlink"/>
+          <w:rFonts w:eastAsiaTheme="minorEastAsia"/>
+          <w:sz w:val="20"/>
+          <w:szCs w:val="20"/>
+        </w:rPr>
+        <w:t>https://youtu.be/llrIu4Qsl7c?si=CenP_g3JVmEq2jq7</w:t>
+      </w:r>
+    </w:p>
+    <w:bookmarkStart w:id="44" w:name="_Toc120695365"/>
+    <w:bookmarkStart w:id="45" w:name="_Toc120695466"/>
     <w:p>
       <w:pPr>
         <w:pStyle w:val="Kop1"/>
@@ -6110,15 +6333,23 @@
           <w:rFonts w:ascii="Arial Nova" w:hAnsi="Arial Nova"/>
         </w:rPr>
       </w:pPr>
-      <w:bookmarkStart w:id="43" w:name="_Toc120695365"/>
-      <w:bookmarkStart w:id="44" w:name="_Toc120695466"/>
-      <w:bookmarkStart w:id="45" w:name="_Toc161816183"/>
-      <w:commentRangeStart w:id="46"/>
+      <w:r>
+        <w:rPr>
+          <w:rFonts w:ascii="Arial Nova" w:eastAsiaTheme="minorEastAsia" w:hAnsi="Arial Nova" w:cstheme="minorBidi"/>
+          <w:b w:val="0"/>
+          <w:bCs w:val="0"/>
+          <w:sz w:val="20"/>
+          <w:szCs w:val="20"/>
+        </w:rPr>
+        <w:lastRenderedPageBreak/>
+        <w:fldChar w:fldCharType="end"/>
+      </w:r>
+      <w:bookmarkStart w:id="46" w:name="_Toc162015664"/>
+      <w:commentRangeStart w:id="47"/>
       <w:r>
         <w:rPr>
           <w:rFonts w:ascii="Arial Nova" w:hAnsi="Arial Nova"/>
         </w:rPr>
-        <w:lastRenderedPageBreak/>
         <w:t>Bijla</w:t>
       </w:r>
       <w:r>
@@ -6127,9 +6358,9 @@
         </w:rPr>
         <w:t>gen</w:t>
       </w:r>
-      <w:bookmarkEnd w:id="43"/>
       <w:bookmarkEnd w:id="44"/>
-      <w:commentRangeEnd w:id="46"/>
+      <w:bookmarkEnd w:id="45"/>
+      <w:commentRangeEnd w:id="47"/>
       <w:r>
         <w:rPr>
           <w:rStyle w:val="Verwijzingopmerking"/>
@@ -6137,9 +6368,9 @@
           <w:b w:val="0"/>
           <w:bCs w:val="0"/>
         </w:rPr>
-        <w:commentReference w:id="46"/>
-      </w:r>
-      <w:bookmarkEnd w:id="45"/>
+        <w:commentReference w:id="47"/>
+      </w:r>
+      <w:bookmarkEnd w:id="46"/>
     </w:p>
     <w:p>
       <w:pPr>
@@ -6150,17 +6381,17 @@
         </w:numPr>
         <w:ind w:left="1134" w:hanging="1134"/>
       </w:pPr>
-      <w:bookmarkStart w:id="47" w:name="_Toc161816184"/>
+      <w:bookmarkStart w:id="48" w:name="_Toc162015665"/>
       <w:r>
         <w:t>OpenAPI Specific</w:t>
       </w:r>
       <w:r>
         <w:t>atie</w:t>
       </w:r>
-      <w:bookmarkEnd w:id="47"/>
-    </w:p>
-    <w:p>
-      <w:hyperlink r:id="rId28" w:history="1">
+      <w:bookmarkEnd w:id="48"/>
+    </w:p>
+    <w:p>
+      <w:hyperlink r:id="rId29" w:history="1">
         <w:r>
           <w:rPr>
             <w:rStyle w:val="Hyperlink"/>
@@ -6296,7 +6527,7 @@
       </w:r>
     </w:p>
   </w:comment>
-  <w:comment w:id="46" w:author="Lukas Olivier | Integreat" w:date="2024-03-15T08:44:00Z" w:initials="LO">
+  <w:comment w:id="47" w:author="Lukas Olivier | Integreat" w:date="2024-03-15T08:44:00Z" w:initials="LO">
     <w:p>
       <w:pPr>
         <w:pStyle w:val="Tekstopmerking"/>
@@ -6789,21 +7020,21 @@
         <v:path o:extrusionok="f" gradientshapeok="t" o:connecttype="rect"/>
         <o:lock v:ext="edit" aspectratio="t"/>
       </v:shapetype>
-      <v:shape id="_x0000_i1035" type="#_x0000_t75" style="width:12.55pt;height:12.55pt" o:bullet="t">
+      <v:shape id="_x0000_i1047" type="#_x0000_t75" style="width:12.55pt;height:12.55pt" o:bullet="t">
         <v:imagedata r:id="rId1" o:title="BD21306_"/>
       </v:shape>
     </w:pict>
   </w:numPicBullet>
   <w:numPicBullet w:numPicBulletId="1">
     <w:pict>
-      <v:shape id="_x0000_i1036" type="#_x0000_t75" style="width:9.2pt;height:9.2pt" o:bullet="t">
+      <v:shape id="_x0000_i1048" type="#_x0000_t75" style="width:9.2pt;height:9.2pt" o:bullet="t">
         <v:imagedata r:id="rId2" o:title="BD15059_"/>
       </v:shape>
     </w:pict>
   </w:numPicBullet>
   <w:numPicBullet w:numPicBulletId="2">
     <w:pict>
-      <v:shape id="_x0000_i1037" type="#_x0000_t75" style="width:9.2pt;height:9.2pt" o:bullet="t">
+      <v:shape id="_x0000_i1049" type="#_x0000_t75" style="width:9.2pt;height:9.2pt" o:bullet="t">
         <v:imagedata r:id="rId3" o:title="BD14830_"/>
       </v:shape>
     </w:pict>
@@ -10007,7 +10238,7 @@
   <w:style w:type="paragraph" w:default="1" w:styleId="Standaard">
     <w:name w:val="Normal"/>
     <w:qFormat/>
-    <w:rsid w:val="006E1071"/>
+    <w:rsid w:val="007E54A8"/>
     <w:pPr>
       <w:spacing w:after="120" w:line="240" w:lineRule="auto"/>
     </w:pPr>
@@ -11170,12 +11401,6 @@
 </file>
 
 <file path=customXml/item1.xml><?xml version="1.0" encoding="utf-8"?>
-<p:properties xmlns:p="http://schemas.microsoft.com/office/2006/metadata/properties" xmlns:xsi="http://www.w3.org/2001/XMLSchema-instance" xmlns:pc="http://schemas.microsoft.com/office/infopath/2007/PartnerControls">
-  <documentManagement/>
-</p:properties>
-</file>
-
-<file path=customXml/item2.xml><?xml version="1.0" encoding="utf-8"?>
 <b:Sources xmlns:b="http://schemas.openxmlformats.org/officeDocument/2006/bibliography" xmlns="http://schemas.openxmlformats.org/officeDocument/2006/bibliography" SelectedStyle="\APASixthEditionOfficeOnline.xsl" StyleName="APA" Version="6">
   <b:Source>
     <b:Tag>Hom24</b:Tag>
@@ -11220,16 +11445,13 @@
 </b:Sources>
 </file>
 
-<file path=customXml/item3.xml><?xml version="1.0" encoding="utf-8"?>
-<?mso-contentType ?>
-<FormTemplates xmlns="http://schemas.microsoft.com/sharepoint/v3/contenttype/forms">
-  <Display>DocumentLibraryForm</Display>
-  <Edit>DocumentLibraryForm</Edit>
-  <New>DocumentLibraryForm</New>
-</FormTemplates>
+<file path=customXml/item2.xml><?xml version="1.0" encoding="utf-8"?>
+<p:properties xmlns:p="http://schemas.microsoft.com/office/2006/metadata/properties" xmlns:xsi="http://www.w3.org/2001/XMLSchema-instance" xmlns:pc="http://schemas.microsoft.com/office/infopath/2007/PartnerControls">
+  <documentManagement/>
+</p:properties>
 </file>
 
-<file path=customXml/item4.xml><?xml version="1.0" encoding="utf-8"?>
+<file path=customXml/item3.xml><?xml version="1.0" encoding="utf-8"?>
 <ct:contentTypeSchema xmlns:ct="http://schemas.microsoft.com/office/2006/metadata/contentType" xmlns:ma="http://schemas.microsoft.com/office/2006/metadata/properties/metaAttributes" ct:_="" ma:_="" ma:contentTypeName="Document" ma:contentTypeID="0x010100193F48566F82E041BED911C0693359E9" ma:contentTypeVersion="12" ma:contentTypeDescription="Een nieuw document maken." ma:contentTypeScope="" ma:versionID="c4be8edbfea42a53f4e981d13f83a739">
   <xsd:schema xmlns:xsd="http://www.w3.org/2001/XMLSchema" xmlns:xs="http://www.w3.org/2001/XMLSchema" xmlns:p="http://schemas.microsoft.com/office/2006/metadata/properties" xmlns:ns2="e43d81d0-7a9c-4012-90dc-ae63c601f626" xmlns:ns3="e1337eef-b66e-4fde-b081-a3272a7c00ca" targetNamespace="http://schemas.microsoft.com/office/2006/metadata/properties" ma:root="true" ma:fieldsID="684697959efabb4d67ae003c00a33b4b" ns2:_="" ns3:_="">
     <xsd:import namespace="e43d81d0-7a9c-4012-90dc-ae63c601f626"/>
@@ -11446,7 +11668,24 @@
 </ct:contentTypeSchema>
 </file>
 
+<file path=customXml/item4.xml><?xml version="1.0" encoding="utf-8"?>
+<?mso-contentType ?>
+<FormTemplates xmlns="http://schemas.microsoft.com/sharepoint/v3/contenttype/forms">
+  <Display>DocumentLibraryForm</Display>
+  <Edit>DocumentLibraryForm</Edit>
+  <New>DocumentLibraryForm</New>
+</FormTemplates>
+</file>
+
 <file path=customXml/itemProps1.xml><?xml version="1.0" encoding="utf-8"?>
+<ds:datastoreItem xmlns:ds="http://schemas.openxmlformats.org/officeDocument/2006/customXml" ds:itemID="{447426A8-395A-48A5-9713-B543040F0243}">
+  <ds:schemaRefs>
+    <ds:schemaRef ds:uri="http://schemas.openxmlformats.org/officeDocument/2006/bibliography"/>
+  </ds:schemaRefs>
+</ds:datastoreItem>
+</file>
+
+<file path=customXml/itemProps2.xml><?xml version="1.0" encoding="utf-8"?>
 <ds:datastoreItem xmlns:ds="http://schemas.openxmlformats.org/officeDocument/2006/customXml" ds:itemID="{AB1F1C66-70BB-4482-867A-67F3A028280E}">
   <ds:schemaRefs>
     <ds:schemaRef ds:uri="http://schemas.microsoft.com/office/2006/metadata/properties"/>
@@ -11455,23 +11694,7 @@
 </ds:datastoreItem>
 </file>
 
-<file path=customXml/itemProps2.xml><?xml version="1.0" encoding="utf-8"?>
-<ds:datastoreItem xmlns:ds="http://schemas.openxmlformats.org/officeDocument/2006/customXml" ds:itemID="{447426A8-395A-48A5-9713-B543040F0243}">
-  <ds:schemaRefs>
-    <ds:schemaRef ds:uri="http://schemas.openxmlformats.org/officeDocument/2006/bibliography"/>
-  </ds:schemaRefs>
-</ds:datastoreItem>
-</file>
-
 <file path=customXml/itemProps3.xml><?xml version="1.0" encoding="utf-8"?>
-<ds:datastoreItem xmlns:ds="http://schemas.openxmlformats.org/officeDocument/2006/customXml" ds:itemID="{7AF5E9C9-C33C-429A-89D0-9B6D34FCC4A3}">
-  <ds:schemaRefs>
-    <ds:schemaRef ds:uri="http://schemas.microsoft.com/sharepoint/v3/contenttype/forms"/>
-  </ds:schemaRefs>
-</ds:datastoreItem>
-</file>
-
-<file path=customXml/itemProps4.xml><?xml version="1.0" encoding="utf-8"?>
 <ds:datastoreItem xmlns:ds="http://schemas.openxmlformats.org/officeDocument/2006/customXml" ds:itemID="{F4649BE9-A6D7-4887-B289-43D5794A33C4}">
   <ds:schemaRefs>
     <ds:schemaRef ds:uri="http://schemas.microsoft.com/office/2006/metadata/contentType"/>
@@ -11488,4 +11711,12 @@
     <ds:schemaRef ds:uri="http://schemas.microsoft.com/internal/obd"/>
   </ds:schemaRefs>
 </ds:datastoreItem>
+</file>
+
+<file path=customXml/itemProps4.xml><?xml version="1.0" encoding="utf-8"?>
+<ds:datastoreItem xmlns:ds="http://schemas.openxmlformats.org/officeDocument/2006/customXml" ds:itemID="{7AF5E9C9-C33C-429A-89D0-9B6D34FCC4A3}">
+  <ds:schemaRefs>
+    <ds:schemaRef ds:uri="http://schemas.microsoft.com/sharepoint/v3/contenttype/forms"/>
+  </ds:schemaRefs>
+</ds:datastoreItem>
 </file>
</xml_diff>

<commit_message>
finished bun elysia framework
</commit_message>
<xml_diff>
--- a/documentation/Verslag-LukasOlivier.docx
+++ b/documentation/Verslag-LukasOlivier.docx
@@ -1227,7 +1227,7 @@
         <w:rPr>
           <w:noProof/>
         </w:rPr>
-        <w:t>26/03/2024</w:t>
+        <w:t>3/04/2024</w:t>
       </w:r>
       <w:r>
         <w:rPr>
@@ -5302,29 +5302,13 @@
     </w:p>
     <w:p>
       <w:r>
-        <w:t xml:space="preserve">Django, gebouwd op Python, is een krachtig </w:t>
-      </w:r>
-      <w:proofErr w:type="spellStart"/>
-      <w:r>
-        <w:t>framework</w:t>
-      </w:r>
-      <w:proofErr w:type="spellEnd"/>
-      <w:r>
-        <w:t xml:space="preserve"> dat een breed scala aan mogelijkheden biedt voor het ontwikkelen van webapplicaties en </w:t>
+        <w:t xml:space="preserve">Django, gebouwd op Python, is een krachtig framework dat een breed scala aan mogelijkheden biedt voor het ontwikkelen van webapplicaties en </w:t>
       </w:r>
       <w:r>
         <w:t>REST-</w:t>
       </w:r>
       <w:r>
-        <w:t xml:space="preserve">API's. Hoewel het </w:t>
-      </w:r>
-      <w:proofErr w:type="spellStart"/>
-      <w:r>
-        <w:t>framework</w:t>
-      </w:r>
-      <w:proofErr w:type="spellEnd"/>
-      <w:r>
-        <w:t xml:space="preserve"> meer dan alleen een API-ondersteuning biedt en ook geschikt is voor front-end ontwikkeling, is het nog steeds een waardevolle optie, zelfs voor demo-doeleinden, dankzij zijn uitgebreide functionaliteit en solide documentatie.</w:t>
+        <w:t>API's. Hoewel het framework meer dan alleen een API-ondersteuning biedt en ook geschikt is voor front-end ontwikkeling, is het nog steeds een waardevolle optie, zelfs voor demo-doeleinden, dankzij zijn uitgebreide functionaliteit en solide documentatie.</w:t>
       </w:r>
     </w:p>
     <w:p/>
@@ -5352,28 +5336,12 @@
     </w:p>
     <w:p>
       <w:r>
-        <w:t xml:space="preserve">Het opzetten en uitbreiden van een API met Django verloopt over het algemeen vlot en moeiteloos. De </w:t>
-      </w:r>
-      <w:proofErr w:type="spellStart"/>
-      <w:r>
-        <w:t>framework</w:t>
-      </w:r>
-      <w:proofErr w:type="spellEnd"/>
-      <w:r>
-        <w:t xml:space="preserve"> biedt een krachtige set tools en functionaliteiten die ontwikkelaars in staat stellen om snel aan de slag te gaan. Echter, ik ben minder enthousiast over de mappenstructuur van Django, aangezien er redelijk veel functionaliteit geconcentreerd is in dezelfde bestanden, wat tot enige onduidelijkheid kan leiden tijdens het ontwikkelproces. </w:t>
-      </w:r>
-    </w:p>
-    <w:p>
-      <w:r>
-        <w:t xml:space="preserve">Daarnaast vereist het integreren van een bestaande database en tabellen wat extra configuratie en aanpassingen, wat mogelijk de ontwikkeltijd kan verlengen. Echter, wanneer je te maken hebt met een project waarvoor een nieuwe database en tabellen nodig zijn, verloopt dit proces zeer vlot met behulp van </w:t>
-      </w:r>
-      <w:proofErr w:type="spellStart"/>
-      <w:r>
-        <w:t>migrations</w:t>
-      </w:r>
-      <w:proofErr w:type="spellEnd"/>
-      <w:r>
-        <w:t>.</w:t>
+        <w:t xml:space="preserve">Het opzetten en uitbreiden van een API met Django verloopt over het algemeen vlot en moeiteloos. De framework biedt een krachtige set tools en functionaliteiten die ontwikkelaars in staat stellen om snel aan de slag te gaan. Echter, ik ben minder enthousiast over de mappenstructuur van Django, aangezien er redelijk veel functionaliteit geconcentreerd is in dezelfde bestanden, wat tot enige onduidelijkheid kan leiden tijdens het ontwikkelproces. </w:t>
+      </w:r>
+    </w:p>
+    <w:p>
+      <w:r>
+        <w:t>Daarnaast vereist het integreren van een bestaande database en tabellen wat extra configuratie en aanpassingen, wat mogelijk de ontwikkeltijd kan verlengen. Echter, wanneer je te maken hebt met een project waarvoor een nieuwe database en tabellen nodig zijn, verloopt dit proces zeer vlot met behulp van migrations.</w:t>
       </w:r>
     </w:p>
     <w:p/>
@@ -5403,23 +5371,7 @@
     </w:p>
     <w:p>
       <w:r>
-        <w:t xml:space="preserve">Django biedt ingebouwde beveiligingsmechanismen voor authenticatie, autorisatie en gegevensvalidatie. Dit omvat bescherming tegen veelvoorkomende aanvallen zoals XSS, CSRF en SQL-injectie. Echter, vanwege het gebrek aan veel </w:t>
-      </w:r>
-      <w:proofErr w:type="spellStart"/>
-      <w:r>
-        <w:t>third</w:t>
-      </w:r>
-      <w:proofErr w:type="spellEnd"/>
-      <w:r>
-        <w:t xml:space="preserve">-party </w:t>
-      </w:r>
-      <w:proofErr w:type="spellStart"/>
-      <w:r>
-        <w:t>libraries</w:t>
-      </w:r>
-      <w:proofErr w:type="spellEnd"/>
-      <w:r>
-        <w:t xml:space="preserve"> voor bijvoorbeeld validatie, kan het zijn dat ontwikkelaars meer handmatig werk moeten verrichten om aanvullende beveiligingsmaatregelen te implementeren.</w:t>
+        <w:t>Django biedt ingebouwde beveiligingsmechanismen voor authenticatie, autorisatie en gegevensvalidatie. Dit omvat bescherming tegen veelvoorkomende aanvallen zoals XSS, CSRF en SQL-injectie. Echter, vanwege het gebrek aan veel third-party libraries voor bijvoorbeeld validatie, kan het zijn dat ontwikkelaars meer handmatig werk moeten verrichten om aanvullende beveiligingsmaatregelen te implementeren.</w:t>
       </w:r>
     </w:p>
     <w:p>
@@ -5436,31 +5388,7 @@
         <w:spacing w:after="200" w:line="276" w:lineRule="auto"/>
       </w:pPr>
       <w:r>
-        <w:t xml:space="preserve">Django is een krachtig </w:t>
-      </w:r>
-      <w:proofErr w:type="spellStart"/>
-      <w:r>
-        <w:t>framework</w:t>
-      </w:r>
-      <w:proofErr w:type="spellEnd"/>
-      <w:r>
-        <w:t xml:space="preserve"> voor het ontwikkelen van webapplicaties en REST-API's, met solide documentatie en een brede community voor ondersteuning. Hoewel het opzetten van een API over het algemeen vlot verloopt, kan de mappenstructuur enige onduidelijkheid veroorzaken. Integratie met bestaande databases kan extra configuratie vereisen, hoewel het migratieproces soepel verloopt voor nieuwe databases. De prestaties van Django zijn solide en het biedt ingebouwde beveiligingsmechanismen, maar het gebrek aan </w:t>
-      </w:r>
-      <w:proofErr w:type="spellStart"/>
-      <w:r>
-        <w:t>third</w:t>
-      </w:r>
-      <w:proofErr w:type="spellEnd"/>
-      <w:r>
-        <w:t xml:space="preserve">-party </w:t>
-      </w:r>
-      <w:proofErr w:type="spellStart"/>
-      <w:r>
-        <w:t>libraries</w:t>
-      </w:r>
-      <w:proofErr w:type="spellEnd"/>
-      <w:r>
-        <w:t xml:space="preserve"> kan ontwikkelaars dwingen om meer handmatig werk te verrichten voor aanvullende beveiligingsmaatregelen. Over het algemeen blijft Django een waardevolle keuze voor het ontwikkelen van zowel kleine als grote projecten.</w:t>
+        <w:t>Django is een krachtig framework voor het ontwikkelen van webapplicaties en REST-API's, met solide documentatie en een brede community voor ondersteuning. Hoewel het opzetten van een API over het algemeen vlot verloopt, kan de mappenstructuur enige onduidelijkheid veroorzaken. Integratie met bestaande databases kan extra configuratie vereisen, hoewel het migratieproces soepel verloopt voor nieuwe databases. De prestaties van Django zijn solide en het biedt ingebouwde beveiligingsmechanismen, maar het gebrek aan third-party libraries kan ontwikkelaars dwingen om meer handmatig werk te verrichten voor aanvullende beveiligingsmaatregelen. Over het algemeen blijft Django een waardevolle keuze voor het ontwikkelen van zowel kleine als grote projecten.</w:t>
       </w:r>
     </w:p>
     <w:p>
@@ -5507,6 +5435,119 @@
     </w:p>
     <w:p>
       <w:r>
+        <w:t>ASP.NET Core, ontwikkeld door Microsoft, is een robuust framework voor het bouwen van webapplicaties en REST-API's. Met zijn brede scala aan functionaliteiten en diepe integratie met het ecosysteem van Microsoft, biedt het een uitstekende optie voor ontwikkelaars die bekend zijn met de Microsoft-stack of op zoek zijn naar een krachtig en betrouwbaar framework.</w:t>
+      </w:r>
+    </w:p>
+    <w:p/>
+    <w:p>
+      <w:pPr>
+        <w:pStyle w:val="Kop4"/>
+      </w:pPr>
+      <w:r>
+        <w:t>Ondersteuning / documentatie</w:t>
+      </w:r>
+    </w:p>
+    <w:p>
+      <w:r>
+        <w:t>De documentatie voor ASP.NET Core is uitgebreid en van hoogwaardige kwaliteit, waardoor ontwikkelaars snel aan de slag kunnen en complexe problemen kunnen oplossen. Microsoft heeft een sterke aanwezigheid in de ontwikkelaarsgemeenschap, wat resulteert in een overvloed aan online bronnen, forums en tutorials voor ondersteuning.</w:t>
+      </w:r>
+    </w:p>
+    <w:p/>
+    <w:p>
+      <w:pPr>
+        <w:pStyle w:val="Kop4"/>
+      </w:pPr>
+      <w:r>
+        <w:t>Ontwikkelaarsproductiviteit</w:t>
+      </w:r>
+    </w:p>
+    <w:p>
+      <w:r>
+        <w:t>Het opzetten en uitbreiden van een API met ASP.NET Core verloopt over het algemeen soepel en efficiënt. Dankzij de integratie met Visual Studio en andere Microsoft-tools kunnen ontwikkelaars snel prototypes maken en functionaliteit toevoegen. De gestructureerde mappen en bestandsindeling zorgen voor een georganiseerde ontwikkelomgeving en bevorderen de samenwerking binnen teams.</w:t>
+      </w:r>
+    </w:p>
+    <w:p/>
+    <w:p>
+      <w:pPr>
+        <w:pStyle w:val="Kop4"/>
+      </w:pPr>
+      <w:r>
+        <w:t>Prestatie</w:t>
+      </w:r>
+    </w:p>
+    <w:p>
+      <w:r>
+        <w:t>ASP.NET Core staat bekend om zijn uitstekende prestaties en schaalbaarheid. Het framework is geoptimaliseerd voor het afhandelen van grote hoeveelheden verkeer en biedt diverse optimalisatietechnieken, zoals caching en asynchronous programming, voor een snelle respons op HTTP-verzoeken.</w:t>
+      </w:r>
+    </w:p>
+    <w:p/>
+    <w:p>
+      <w:pPr>
+        <w:pStyle w:val="Kop4"/>
+      </w:pPr>
+      <w:r>
+        <w:t>Veiligheid</w:t>
+      </w:r>
+    </w:p>
+    <w:p>
+      <w:pPr>
+        <w:spacing w:after="200" w:line="276" w:lineRule="auto"/>
+      </w:pPr>
+      <w:r>
+        <w:t>Met ingebouwde beveiligingsmechanismen zoals authenticatie en autorisatie biedt ASP.NET Core een solide basis voor het beveiligen van API's tegen veelvoorkomende aanvallen. Bovendien is de integratie met Microsoft Identity naadloos, waardoor het implementeren van geavanceerde beveiligingsfuncties eenvoudig is. Daarnaast maakt het gebruik van de Fluent</w:t>
+      </w:r>
+      <w:r>
+        <w:t xml:space="preserve"> </w:t>
+      </w:r>
+      <w:r>
+        <w:t>Validation NuGet-package objectvalidatie zeer gemakkelijk, waardoor ontwikkelaars snel en effectief kunnen zorgen voor de juiste validatie van invoergegevens binnen hun API's.</w:t>
+      </w:r>
+    </w:p>
+    <w:p>
+      <w:pPr>
+        <w:pStyle w:val="Kop4"/>
+        <w:rPr>
+          <w:shd w:val="clear" w:color="auto" w:fill="FFFFFF"/>
+        </w:rPr>
+      </w:pPr>
+      <w:r>
+        <w:rPr>
+          <w:shd w:val="clear" w:color="auto" w:fill="FFFFFF"/>
+        </w:rPr>
+        <w:lastRenderedPageBreak/>
+        <w:t xml:space="preserve">Conclusie: </w:t>
+      </w:r>
+    </w:p>
+    <w:p>
+      <w:r>
+        <w:rPr>
+          <w:shd w:val="clear" w:color="auto" w:fill="FFFFFF"/>
+        </w:rPr>
+        <w:t>ASP.NET Core is een krachtig framework voor het ontwikkelen van webapplicaties en REST-API's, met uitgebreide documentatie en sterke ondersteuning vanuit de ontwikkelaarsgemeenschap. Het biedt een gestroomlijnde ontwikkelervaring dankzij de integratie met Visual Studio en andere Microsoft-tools. De uitstekende prestaties en ingebouwde beveiligingsmechanismen maken het een aantrekkelijke keuze voor zowel kleine als grote projecten binnen de Microsoft-stack.</w:t>
+      </w:r>
+      <w:r>
+        <w:br w:type="page"/>
+      </w:r>
+    </w:p>
+    <w:p>
+      <w:pPr>
+        <w:pStyle w:val="Kop2"/>
+      </w:pPr>
+      <w:r>
+        <w:lastRenderedPageBreak/>
+        <w:t>Bun met Prisma &amp; Elysia</w:t>
+      </w:r>
+    </w:p>
+    <w:p>
+      <w:pPr>
+        <w:pStyle w:val="Kop4"/>
+      </w:pPr>
+      <w:r>
+        <w:t>Waarom</w:t>
+      </w:r>
+    </w:p>
+    <w:p>
+      <w:r>
         <w:t>Waarom dit framework?</w:t>
       </w:r>
     </w:p>
@@ -5590,112 +5631,12 @@
       <w:pPr>
         <w:pStyle w:val="Kop2"/>
       </w:pPr>
-      <w:bookmarkStart w:id="34" w:name="_Toc162015656"/>
-      <w:r>
-        <w:lastRenderedPageBreak/>
-        <w:t>Ruby on Rails</w:t>
-      </w:r>
-      <w:bookmarkEnd w:id="34"/>
-    </w:p>
-    <w:p>
-      <w:pPr>
-        <w:pStyle w:val="Kop4"/>
-      </w:pPr>
-      <w:r>
-        <w:t>Waarom</w:t>
-      </w:r>
-    </w:p>
-    <w:p>
-      <w:r>
-        <w:t>Waarom dit framework?</w:t>
-      </w:r>
-    </w:p>
-    <w:p/>
-    <w:p>
-      <w:pPr>
-        <w:pStyle w:val="Kop4"/>
-      </w:pPr>
-      <w:r>
-        <w:t>Ondersteuning / documentatie</w:t>
-      </w:r>
-    </w:p>
-    <w:p>
-      <w:r>
-        <w:t>Kijk naar de documentatiekwaliteit en community-ondersteuning voor het oplossen van problemen</w:t>
-      </w:r>
-      <w:r>
-        <w:t>.</w:t>
-      </w:r>
-    </w:p>
-    <w:p/>
-    <w:p>
-      <w:pPr>
-        <w:pStyle w:val="Kop4"/>
-      </w:pPr>
-      <w:r>
-        <w:t>Ontwikkelaarsproductiviteit</w:t>
-      </w:r>
-    </w:p>
-    <w:p>
-      <w:r>
-        <w:t xml:space="preserve">Beoordeel hoe snel en gemakkelijk </w:t>
-      </w:r>
-      <w:r>
-        <w:t>het is om de API op te zetten / uit te breiden</w:t>
-      </w:r>
-    </w:p>
-    <w:p/>
-    <w:p>
-      <w:pPr>
-        <w:pStyle w:val="Kop4"/>
-      </w:pPr>
-      <w:r>
-        <w:t>Veiligheid</w:t>
-      </w:r>
-    </w:p>
-    <w:p>
-      <w:r>
-        <w:t>Onderzoek de ingebouwde beveiligingsmechanismen zoals authenticatie, autorisatie en gegevensvalidatie.</w:t>
-      </w:r>
-      <w:r>
-        <w:t xml:space="preserve"> </w:t>
-      </w:r>
-      <w:r>
-        <w:t>Beoordeel de mogelijkheden voor het beschermen tegen veelvoorkomende aanvallen zoals XSS, CSRF en SQL-injectie.</w:t>
-      </w:r>
-    </w:p>
-    <w:p/>
-    <w:p>
-      <w:pPr>
-        <w:pStyle w:val="Kop4"/>
-      </w:pPr>
-      <w:r>
-        <w:t>Prestatie</w:t>
-      </w:r>
-    </w:p>
-    <w:p>
-      <w:r>
-        <w:t>Meet de prestaties van de API's onder verschillende belastingniveaus.</w:t>
-      </w:r>
-    </w:p>
-    <w:p>
-      <w:pPr>
-        <w:spacing w:after="200" w:line="276" w:lineRule="auto"/>
-      </w:pPr>
-      <w:r>
-        <w:br w:type="page"/>
-      </w:r>
-    </w:p>
-    <w:p>
-      <w:pPr>
-        <w:pStyle w:val="Kop2"/>
-      </w:pPr>
-      <w:bookmarkStart w:id="35" w:name="_Toc162015657"/>
+      <w:bookmarkStart w:id="34" w:name="_Toc162015657"/>
       <w:r>
         <w:lastRenderedPageBreak/>
         <w:t>Samenvatting REST-API technologieën</w:t>
       </w:r>
-      <w:bookmarkEnd w:id="35"/>
+      <w:bookmarkEnd w:id="34"/>
     </w:p>
     <w:p>
       <w:pPr>
@@ -5802,7 +5743,7 @@
           <w:rFonts w:ascii="Arial Nova" w:hAnsi="Arial Nova"/>
         </w:rPr>
       </w:pPr>
-      <w:bookmarkStart w:id="36" w:name="_Toc162015658"/>
+      <w:bookmarkStart w:id="35" w:name="_Toc162015658"/>
       <w:r>
         <w:rPr>
           <w:rFonts w:ascii="Arial Nova" w:hAnsi="Arial Nova"/>
@@ -5811,7 +5752,7 @@
         <w:t>Conclusie</w:t>
       </w:r>
       <w:bookmarkEnd w:id="27"/>
-      <w:bookmarkEnd w:id="36"/>
+      <w:bookmarkEnd w:id="35"/>
     </w:p>
     <w:p>
       <w:r>
@@ -5872,9 +5813,9 @@
           <w:rFonts w:ascii="Arial Nova" w:hAnsi="Arial Nova"/>
         </w:rPr>
       </w:pPr>
-      <w:bookmarkStart w:id="37" w:name="_Toc162015659"/>
+      <w:bookmarkStart w:id="36" w:name="_Toc162015659"/>
+      <w:bookmarkStart w:id="37" w:name="_Toc120695364"/>
       <w:bookmarkStart w:id="38" w:name="_Toc120695465"/>
-      <w:bookmarkStart w:id="39" w:name="_Toc120695364"/>
       <w:r>
         <w:rPr>
           <w:rFonts w:ascii="Arial Nova" w:hAnsi="Arial Nova"/>
@@ -5888,7 +5829,7 @@
         </w:rPr>
         <w:t>Prompts</w:t>
       </w:r>
-      <w:bookmarkEnd w:id="37"/>
+      <w:bookmarkEnd w:id="36"/>
     </w:p>
     <w:p>
       <w:pPr>
@@ -5938,9 +5879,9 @@
         <w:br w:type="page"/>
       </w:r>
     </w:p>
-    <w:bookmarkEnd w:id="39" w:displacedByCustomXml="next"/>
     <w:bookmarkEnd w:id="38" w:displacedByCustomXml="next"/>
-    <w:bookmarkStart w:id="40" w:name="_Toc162015660" w:displacedByCustomXml="next"/>
+    <w:bookmarkEnd w:id="37" w:displacedByCustomXml="next"/>
+    <w:bookmarkStart w:id="39" w:name="_Toc162015660" w:displacedByCustomXml="next"/>
     <w:sdt>
       <w:sdtPr>
         <w:rPr>
@@ -5973,7 +5914,7 @@
             </w:rPr>
             <w:t>Verwijzingen</w:t>
           </w:r>
-          <w:bookmarkEnd w:id="40"/>
+          <w:bookmarkEnd w:id="39"/>
         </w:p>
         <w:sdt>
           <w:sdtPr>
@@ -6169,24 +6110,24 @@
           <w:rFonts w:eastAsiaTheme="minorEastAsia"/>
         </w:rPr>
       </w:pPr>
-      <w:bookmarkStart w:id="41" w:name="_Toc162015661"/>
+      <w:bookmarkStart w:id="40" w:name="_Toc162015661"/>
       <w:r>
         <w:rPr>
           <w:rFonts w:eastAsiaTheme="minorEastAsia"/>
         </w:rPr>
         <w:t>Code</w:t>
       </w:r>
+      <w:bookmarkEnd w:id="40"/>
+    </w:p>
+    <w:p>
+      <w:pPr>
+        <w:pStyle w:val="Kop3"/>
+      </w:pPr>
+      <w:bookmarkStart w:id="41" w:name="_Toc162015662"/>
+      <w:r>
+        <w:t>Express.js</w:t>
+      </w:r>
       <w:bookmarkEnd w:id="41"/>
-    </w:p>
-    <w:p>
-      <w:pPr>
-        <w:pStyle w:val="Kop3"/>
-      </w:pPr>
-      <w:bookmarkStart w:id="42" w:name="_Toc162015662"/>
-      <w:r>
-        <w:t>Express.js</w:t>
-      </w:r>
-      <w:bookmarkEnd w:id="42"/>
     </w:p>
     <w:p>
       <w:r>
@@ -6242,14 +6183,14 @@
           <w:rFonts w:eastAsiaTheme="minorEastAsia"/>
         </w:rPr>
       </w:pPr>
-      <w:bookmarkStart w:id="43" w:name="_Toc162015663"/>
+      <w:bookmarkStart w:id="42" w:name="_Toc162015663"/>
       <w:r>
         <w:rPr>
           <w:rFonts w:eastAsiaTheme="minorEastAsia"/>
         </w:rPr>
         <w:t>Django</w:t>
       </w:r>
-      <w:bookmarkEnd w:id="43"/>
+      <w:bookmarkEnd w:id="42"/>
     </w:p>
     <w:p>
       <w:hyperlink r:id="rId27" w:history="1">
@@ -6319,8 +6260,8 @@
         <w:t>https://youtu.be/llrIu4Qsl7c?si=CenP_g3JVmEq2jq7</w:t>
       </w:r>
     </w:p>
-    <w:bookmarkStart w:id="44" w:name="_Toc120695365"/>
-    <w:bookmarkStart w:id="45" w:name="_Toc120695466"/>
+    <w:bookmarkStart w:id="43" w:name="_Toc120695365"/>
+    <w:bookmarkStart w:id="44" w:name="_Toc120695466"/>
     <w:p>
       <w:pPr>
         <w:pStyle w:val="Kop1"/>
@@ -6344,8 +6285,8 @@
         <w:lastRenderedPageBreak/>
         <w:fldChar w:fldCharType="end"/>
       </w:r>
-      <w:bookmarkStart w:id="46" w:name="_Toc162015664"/>
-      <w:commentRangeStart w:id="47"/>
+      <w:bookmarkStart w:id="45" w:name="_Toc162015664"/>
+      <w:commentRangeStart w:id="46"/>
       <w:r>
         <w:rPr>
           <w:rFonts w:ascii="Arial Nova" w:hAnsi="Arial Nova"/>
@@ -6358,9 +6299,9 @@
         </w:rPr>
         <w:t>gen</w:t>
       </w:r>
+      <w:bookmarkEnd w:id="43"/>
       <w:bookmarkEnd w:id="44"/>
-      <w:bookmarkEnd w:id="45"/>
-      <w:commentRangeEnd w:id="47"/>
+      <w:commentRangeEnd w:id="46"/>
       <w:r>
         <w:rPr>
           <w:rStyle w:val="Verwijzingopmerking"/>
@@ -6368,9 +6309,9 @@
           <w:b w:val="0"/>
           <w:bCs w:val="0"/>
         </w:rPr>
-        <w:commentReference w:id="47"/>
-      </w:r>
-      <w:bookmarkEnd w:id="46"/>
+        <w:commentReference w:id="46"/>
+      </w:r>
+      <w:bookmarkEnd w:id="45"/>
     </w:p>
     <w:p>
       <w:pPr>
@@ -6381,14 +6322,14 @@
         </w:numPr>
         <w:ind w:left="1134" w:hanging="1134"/>
       </w:pPr>
-      <w:bookmarkStart w:id="48" w:name="_Toc162015665"/>
+      <w:bookmarkStart w:id="47" w:name="_Toc162015665"/>
       <w:r>
         <w:t>OpenAPI Specific</w:t>
       </w:r>
       <w:r>
         <w:t>atie</w:t>
       </w:r>
-      <w:bookmarkEnd w:id="48"/>
+      <w:bookmarkEnd w:id="47"/>
     </w:p>
     <w:p>
       <w:hyperlink r:id="rId29" w:history="1">
@@ -6527,7 +6468,7 @@
       </w:r>
     </w:p>
   </w:comment>
-  <w:comment w:id="47" w:author="Lukas Olivier | Integreat" w:date="2024-03-15T08:44:00Z" w:initials="LO">
+  <w:comment w:id="46" w:author="Lukas Olivier | Integreat" w:date="2024-03-15T08:44:00Z" w:initials="LO">
     <w:p>
       <w:pPr>
         <w:pStyle w:val="Tekstopmerking"/>
@@ -7020,21 +6961,21 @@
         <v:path o:extrusionok="f" gradientshapeok="t" o:connecttype="rect"/>
         <o:lock v:ext="edit" aspectratio="t"/>
       </v:shapetype>
-      <v:shape id="_x0000_i1047" type="#_x0000_t75" style="width:12.55pt;height:12.55pt" o:bullet="t">
+      <v:shape id="_x0000_i1095" type="#_x0000_t75" style="width:12.75pt;height:12.75pt" o:bullet="t">
         <v:imagedata r:id="rId1" o:title="BD21306_"/>
       </v:shape>
     </w:pict>
   </w:numPicBullet>
   <w:numPicBullet w:numPicBulletId="1">
     <w:pict>
-      <v:shape id="_x0000_i1048" type="#_x0000_t75" style="width:9.2pt;height:9.2pt" o:bullet="t">
+      <v:shape id="_x0000_i1096" type="#_x0000_t75" style="width:9pt;height:9pt" o:bullet="t">
         <v:imagedata r:id="rId2" o:title="BD15059_"/>
       </v:shape>
     </w:pict>
   </w:numPicBullet>
   <w:numPicBullet w:numPicBulletId="2">
     <w:pict>
-      <v:shape id="_x0000_i1049" type="#_x0000_t75" style="width:9.2pt;height:9.2pt" o:bullet="t">
+      <v:shape id="_x0000_i1097" type="#_x0000_t75" style="width:9pt;height:9pt" o:bullet="t">
         <v:imagedata r:id="rId3" o:title="BD14830_"/>
       </v:shape>
     </w:pict>
@@ -11401,6 +11342,12 @@
 </file>
 
 <file path=customXml/item1.xml><?xml version="1.0" encoding="utf-8"?>
+<p:properties xmlns:p="http://schemas.microsoft.com/office/2006/metadata/properties" xmlns:xsi="http://www.w3.org/2001/XMLSchema-instance" xmlns:pc="http://schemas.microsoft.com/office/infopath/2007/PartnerControls">
+  <documentManagement/>
+</p:properties>
+</file>
+
+<file path=customXml/item2.xml><?xml version="1.0" encoding="utf-8"?>
 <b:Sources xmlns:b="http://schemas.openxmlformats.org/officeDocument/2006/bibliography" xmlns="http://schemas.openxmlformats.org/officeDocument/2006/bibliography" SelectedStyle="\APASixthEditionOfficeOnline.xsl" StyleName="APA" Version="6">
   <b:Source>
     <b:Tag>Hom24</b:Tag>
@@ -11445,13 +11392,16 @@
 </b:Sources>
 </file>
 
-<file path=customXml/item2.xml><?xml version="1.0" encoding="utf-8"?>
-<p:properties xmlns:p="http://schemas.microsoft.com/office/2006/metadata/properties" xmlns:xsi="http://www.w3.org/2001/XMLSchema-instance" xmlns:pc="http://schemas.microsoft.com/office/infopath/2007/PartnerControls">
-  <documentManagement/>
-</p:properties>
+<file path=customXml/item3.xml><?xml version="1.0" encoding="utf-8"?>
+<?mso-contentType ?>
+<FormTemplates xmlns="http://schemas.microsoft.com/sharepoint/v3/contenttype/forms">
+  <Display>DocumentLibraryForm</Display>
+  <Edit>DocumentLibraryForm</Edit>
+  <New>DocumentLibraryForm</New>
+</FormTemplates>
 </file>
 
-<file path=customXml/item3.xml><?xml version="1.0" encoding="utf-8"?>
+<file path=customXml/item4.xml><?xml version="1.0" encoding="utf-8"?>
 <ct:contentTypeSchema xmlns:ct="http://schemas.microsoft.com/office/2006/metadata/contentType" xmlns:ma="http://schemas.microsoft.com/office/2006/metadata/properties/metaAttributes" ct:_="" ma:_="" ma:contentTypeName="Document" ma:contentTypeID="0x010100193F48566F82E041BED911C0693359E9" ma:contentTypeVersion="12" ma:contentTypeDescription="Een nieuw document maken." ma:contentTypeScope="" ma:versionID="c4be8edbfea42a53f4e981d13f83a739">
   <xsd:schema xmlns:xsd="http://www.w3.org/2001/XMLSchema" xmlns:xs="http://www.w3.org/2001/XMLSchema" xmlns:p="http://schemas.microsoft.com/office/2006/metadata/properties" xmlns:ns2="e43d81d0-7a9c-4012-90dc-ae63c601f626" xmlns:ns3="e1337eef-b66e-4fde-b081-a3272a7c00ca" targetNamespace="http://schemas.microsoft.com/office/2006/metadata/properties" ma:root="true" ma:fieldsID="684697959efabb4d67ae003c00a33b4b" ns2:_="" ns3:_="">
     <xsd:import namespace="e43d81d0-7a9c-4012-90dc-ae63c601f626"/>
@@ -11668,24 +11618,7 @@
 </ct:contentTypeSchema>
 </file>
 
-<file path=customXml/item4.xml><?xml version="1.0" encoding="utf-8"?>
-<?mso-contentType ?>
-<FormTemplates xmlns="http://schemas.microsoft.com/sharepoint/v3/contenttype/forms">
-  <Display>DocumentLibraryForm</Display>
-  <Edit>DocumentLibraryForm</Edit>
-  <New>DocumentLibraryForm</New>
-</FormTemplates>
-</file>
-
 <file path=customXml/itemProps1.xml><?xml version="1.0" encoding="utf-8"?>
-<ds:datastoreItem xmlns:ds="http://schemas.openxmlformats.org/officeDocument/2006/customXml" ds:itemID="{447426A8-395A-48A5-9713-B543040F0243}">
-  <ds:schemaRefs>
-    <ds:schemaRef ds:uri="http://schemas.openxmlformats.org/officeDocument/2006/bibliography"/>
-  </ds:schemaRefs>
-</ds:datastoreItem>
-</file>
-
-<file path=customXml/itemProps2.xml><?xml version="1.0" encoding="utf-8"?>
 <ds:datastoreItem xmlns:ds="http://schemas.openxmlformats.org/officeDocument/2006/customXml" ds:itemID="{AB1F1C66-70BB-4482-867A-67F3A028280E}">
   <ds:schemaRefs>
     <ds:schemaRef ds:uri="http://schemas.microsoft.com/office/2006/metadata/properties"/>
@@ -11694,7 +11627,23 @@
 </ds:datastoreItem>
 </file>
 
+<file path=customXml/itemProps2.xml><?xml version="1.0" encoding="utf-8"?>
+<ds:datastoreItem xmlns:ds="http://schemas.openxmlformats.org/officeDocument/2006/customXml" ds:itemID="{447426A8-395A-48A5-9713-B543040F0243}">
+  <ds:schemaRefs>
+    <ds:schemaRef ds:uri="http://schemas.openxmlformats.org/officeDocument/2006/bibliography"/>
+  </ds:schemaRefs>
+</ds:datastoreItem>
+</file>
+
 <file path=customXml/itemProps3.xml><?xml version="1.0" encoding="utf-8"?>
+<ds:datastoreItem xmlns:ds="http://schemas.openxmlformats.org/officeDocument/2006/customXml" ds:itemID="{7AF5E9C9-C33C-429A-89D0-9B6D34FCC4A3}">
+  <ds:schemaRefs>
+    <ds:schemaRef ds:uri="http://schemas.microsoft.com/sharepoint/v3/contenttype/forms"/>
+  </ds:schemaRefs>
+</ds:datastoreItem>
+</file>
+
+<file path=customXml/itemProps4.xml><?xml version="1.0" encoding="utf-8"?>
 <ds:datastoreItem xmlns:ds="http://schemas.openxmlformats.org/officeDocument/2006/customXml" ds:itemID="{F4649BE9-A6D7-4887-B289-43D5794A33C4}">
   <ds:schemaRefs>
     <ds:schemaRef ds:uri="http://schemas.microsoft.com/office/2006/metadata/contentType"/>
@@ -11711,12 +11660,4 @@
     <ds:schemaRef ds:uri="http://schemas.microsoft.com/internal/obd"/>
   </ds:schemaRefs>
 </ds:datastoreItem>
-</file>
-
-<file path=customXml/itemProps4.xml><?xml version="1.0" encoding="utf-8"?>
-<ds:datastoreItem xmlns:ds="http://schemas.openxmlformats.org/officeDocument/2006/customXml" ds:itemID="{7AF5E9C9-C33C-429A-89D0-9B6D34FCC4A3}">
-  <ds:schemaRefs>
-    <ds:schemaRef ds:uri="http://schemas.microsoft.com/sharepoint/v3/contenttype/forms"/>
-  </ds:schemaRefs>
-</ds:datastoreItem>
 </file>
</xml_diff>

<commit_message>
Remove ~$rslag-LukasOlivier.docx from documentation folder
</commit_message>
<xml_diff>
--- a/documentation/Verslag-LukasOlivier.docx
+++ b/documentation/Verslag-LukasOlivier.docx
@@ -1,6 +1,6 @@
 
 <file path=word/document.xml><?xml version="1.0" encoding="utf-8"?>
-<w:document xmlns:wpc="http://schemas.microsoft.com/office/word/2010/wordprocessingCanvas" xmlns:cx="http://schemas.microsoft.com/office/drawing/2014/chartex" xmlns:cx1="http://schemas.microsoft.com/office/drawing/2015/9/8/chartex" xmlns:cx2="http://schemas.microsoft.com/office/drawing/2015/10/21/chartex" xmlns:cx3="http://schemas.microsoft.com/office/drawing/2016/5/9/chartex" xmlns:cx4="http://schemas.microsoft.com/office/drawing/2016/5/10/chartex" xmlns:cx5="http://schemas.microsoft.com/office/drawing/2016/5/11/chartex" xmlns:cx6="http://schemas.microsoft.com/office/drawing/2016/5/12/chartex" xmlns:cx7="http://schemas.microsoft.com/office/drawing/2016/5/13/chartex" xmlns:cx8="http://schemas.microsoft.com/office/drawing/2016/5/14/chartex" xmlns:mc="http://schemas.openxmlformats.org/markup-compatibility/2006" xmlns:aink="http://schemas.microsoft.com/office/drawing/2016/ink" xmlns:am3d="http://schemas.microsoft.com/office/drawing/2017/model3d" xmlns:o="urn:schemas-microsoft-com:office:office" xmlns:oel="http://schemas.microsoft.com/office/2019/extlst" xmlns:r="http://schemas.openxmlformats.org/officeDocument/2006/relationships" xmlns:m="http://schemas.openxmlformats.org/officeDocument/2006/math" xmlns:v="urn:schemas-microsoft-com:vml" xmlns:wp14="http://schemas.microsoft.com/office/word/2010/wordprocessingDrawing" xmlns:wp="http://schemas.openxmlformats.org/drawingml/2006/wordprocessingDrawing" xmlns:w10="urn:schemas-microsoft-com:office:word" xmlns:w="http://schemas.openxmlformats.org/wordprocessingml/2006/main" xmlns:w14="http://schemas.microsoft.com/office/word/2010/wordml" xmlns:w15="http://schemas.microsoft.com/office/word/2012/wordml" xmlns:w16cex="http://schemas.microsoft.com/office/word/2018/wordml/cex" xmlns:w16cid="http://schemas.microsoft.com/office/word/2016/wordml/cid" xmlns:w16="http://schemas.microsoft.com/office/word/2018/wordml" xmlns:w16sdtdh="http://schemas.microsoft.com/office/word/2020/wordml/sdtdatahash" xmlns:w16se="http://schemas.microsoft.com/office/word/2015/wordml/symex" xmlns:wpg="http://schemas.microsoft.com/office/word/2010/wordprocessingGroup" xmlns:wpi="http://schemas.microsoft.com/office/word/2010/wordprocessingInk" xmlns:wne="http://schemas.microsoft.com/office/word/2006/wordml" xmlns:wps="http://schemas.microsoft.com/office/word/2010/wordprocessingShape" mc:Ignorable="w14 w15 w16se w16cid w16 w16cex w16sdtdh wp14">
+<w:document xmlns:wpc="http://schemas.microsoft.com/office/word/2010/wordprocessingCanvas" xmlns:cx="http://schemas.microsoft.com/office/drawing/2014/chartex" xmlns:cx1="http://schemas.microsoft.com/office/drawing/2015/9/8/chartex" xmlns:cx2="http://schemas.microsoft.com/office/drawing/2015/10/21/chartex" xmlns:cx3="http://schemas.microsoft.com/office/drawing/2016/5/9/chartex" xmlns:cx4="http://schemas.microsoft.com/office/drawing/2016/5/10/chartex" xmlns:cx5="http://schemas.microsoft.com/office/drawing/2016/5/11/chartex" xmlns:cx6="http://schemas.microsoft.com/office/drawing/2016/5/12/chartex" xmlns:cx7="http://schemas.microsoft.com/office/drawing/2016/5/13/chartex" xmlns:cx8="http://schemas.microsoft.com/office/drawing/2016/5/14/chartex" xmlns:mc="http://schemas.openxmlformats.org/markup-compatibility/2006" xmlns:aink="http://schemas.microsoft.com/office/drawing/2016/ink" xmlns:am3d="http://schemas.microsoft.com/office/drawing/2017/model3d" xmlns:o="urn:schemas-microsoft-com:office:office" xmlns:oel="http://schemas.microsoft.com/office/2019/extlst" xmlns:r="http://schemas.openxmlformats.org/officeDocument/2006/relationships" xmlns:m="http://schemas.openxmlformats.org/officeDocument/2006/math" xmlns:v="urn:schemas-microsoft-com:vml" xmlns:wp14="http://schemas.microsoft.com/office/word/2010/wordprocessingDrawing" xmlns:wp="http://schemas.openxmlformats.org/drawingml/2006/wordprocessingDrawing" xmlns:w10="urn:schemas-microsoft-com:office:word" xmlns:w="http://schemas.openxmlformats.org/wordprocessingml/2006/main" xmlns:w14="http://schemas.microsoft.com/office/word/2010/wordml" xmlns:w15="http://schemas.microsoft.com/office/word/2012/wordml" xmlns:w16cex="http://schemas.microsoft.com/office/word/2018/wordml/cex" xmlns:w16cid="http://schemas.microsoft.com/office/word/2016/wordml/cid" xmlns:w16="http://schemas.microsoft.com/office/word/2018/wordml" xmlns:w16du="http://schemas.microsoft.com/office/word/2023/wordml/word16du" xmlns:w16sdtdh="http://schemas.microsoft.com/office/word/2020/wordml/sdtdatahash" xmlns:w16se="http://schemas.microsoft.com/office/word/2015/wordml/symex" xmlns:wpg="http://schemas.microsoft.com/office/word/2010/wordprocessingGroup" xmlns:wpi="http://schemas.microsoft.com/office/word/2010/wordprocessingInk" xmlns:wne="http://schemas.microsoft.com/office/word/2006/wordml" xmlns:wps="http://schemas.microsoft.com/office/word/2010/wordprocessingShape" mc:Ignorable="w14 w15 w16se w16cid w16 w16cex w16sdtdh w16du wp14">
   <w:body>
     <w:p>
       <w:pPr>
@@ -798,35 +798,7 @@
               <w:rPr>
                 <w:rFonts w:ascii="Arial Nova" w:hAnsi="Arial Nova"/>
               </w:rPr>
-              <w:t xml:space="preserve">Dieter </w:t>
-            </w:r>
-            <w:proofErr w:type="spellStart"/>
-            <w:r>
-              <w:rPr>
-                <w:rFonts w:ascii="Arial Nova" w:hAnsi="Arial Nova"/>
-              </w:rPr>
-              <w:t>Mourisse</w:t>
-            </w:r>
-            <w:proofErr w:type="spellEnd"/>
-            <w:r>
-              <w:rPr>
-                <w:rFonts w:ascii="Arial Nova" w:hAnsi="Arial Nova"/>
-              </w:rPr>
-              <w:t xml:space="preserve"> (</w:t>
-            </w:r>
-            <w:proofErr w:type="spellStart"/>
-            <w:r>
-              <w:rPr>
-                <w:rFonts w:ascii="Arial Nova" w:hAnsi="Arial Nova"/>
-              </w:rPr>
-              <w:t>Howest</w:t>
-            </w:r>
-            <w:proofErr w:type="spellEnd"/>
-            <w:r>
-              <w:rPr>
-                <w:rFonts w:ascii="Arial Nova" w:hAnsi="Arial Nova"/>
-              </w:rPr>
-              <w:t>)</w:t>
+              <w:t>Dieter Mourisse (Howest)</w:t>
             </w:r>
           </w:p>
         </w:tc>
@@ -870,16 +842,8 @@
               <w:rPr>
                 <w:rFonts w:ascii="Arial Nova" w:hAnsi="Arial Nova"/>
               </w:rPr>
-              <w:t xml:space="preserve">Stefaan </w:t>
-            </w:r>
-            <w:proofErr w:type="spellStart"/>
-            <w:r>
-              <w:rPr>
-                <w:rFonts w:ascii="Arial Nova" w:hAnsi="Arial Nova"/>
-              </w:rPr>
-              <w:t>Missiean</w:t>
-            </w:r>
-            <w:proofErr w:type="spellEnd"/>
+              <w:t>Stefaan Missiean</w:t>
+            </w:r>
           </w:p>
         </w:tc>
       </w:tr>
@@ -1000,21 +964,7 @@
         <w:rPr>
           <w:rFonts w:ascii="Arial Nova" w:hAnsi="Arial Nova"/>
         </w:rPr>
-        <w:t xml:space="preserve">Vertrouwelijk tot en met </w:t>
-      </w:r>
-      <w:proofErr w:type="spellStart"/>
-      <w:r>
-        <w:rPr>
-          <w:rFonts w:ascii="Arial Nova" w:hAnsi="Arial Nova"/>
-        </w:rPr>
-        <w:t>dd</w:t>
-      </w:r>
-      <w:proofErr w:type="spellEnd"/>
-      <w:r>
-        <w:rPr>
-          <w:rFonts w:ascii="Arial Nova" w:hAnsi="Arial Nova"/>
-        </w:rPr>
-        <w:t>/mm/20yy</w:t>
+        <w:t>Vertrouwelijk tot en met dd/mm/20yy</w:t>
       </w:r>
     </w:p>
     <w:p>
@@ -1057,14 +1007,12 @@
         </w:rPr>
         <w:t xml:space="preserve">(dat onderdeel uitmaakt van de </w:t>
       </w:r>
-      <w:proofErr w:type="spellStart"/>
       <w:r>
         <w:rPr>
           <w:rFonts w:ascii="Arial Nova" w:hAnsi="Arial Nova"/>
         </w:rPr>
         <w:t>bachelorproef</w:t>
       </w:r>
-      <w:proofErr w:type="spellEnd"/>
       <w:r>
         <w:rPr>
           <w:rFonts w:ascii="Arial Nova" w:hAnsi="Arial Nova"/>
@@ -1077,14 +1025,12 @@
         </w:rPr>
         <w:t xml:space="preserve"> bevat vertrouwelijke informatie en/of vertrouwelijke onderzoeksresultaten die toebehoren aan de </w:t>
       </w:r>
-      <w:proofErr w:type="spellStart"/>
       <w:r>
         <w:rPr>
           <w:rFonts w:ascii="Arial Nova" w:hAnsi="Arial Nova"/>
         </w:rPr>
         <w:t>Howest</w:t>
       </w:r>
-      <w:proofErr w:type="spellEnd"/>
       <w:r>
         <w:rPr>
           <w:rFonts w:ascii="Arial Nova" w:hAnsi="Arial Nova"/>
@@ -1103,14 +1049,12 @@
         </w:rPr>
         <w:t xml:space="preserve">of enig onderdeel ervan mag op geen enkele wijze publiek gemaakt worden zonder de uitdrukkelijke schriftelijke voorafgaande toestemming vanwege </w:t>
       </w:r>
-      <w:proofErr w:type="spellStart"/>
       <w:r>
         <w:rPr>
           <w:rFonts w:ascii="Arial Nova" w:hAnsi="Arial Nova"/>
         </w:rPr>
         <w:t>Howest</w:t>
       </w:r>
-      <w:proofErr w:type="spellEnd"/>
       <w:r>
         <w:rPr>
           <w:rFonts w:ascii="Arial Nova" w:hAnsi="Arial Nova"/>
@@ -1153,14 +1097,12 @@
         </w:rPr>
         <w:t xml:space="preserve">niet wordt gerespecteerd, kan dit onherstelbare schade veroorzaken aan </w:t>
       </w:r>
-      <w:proofErr w:type="spellStart"/>
       <w:r>
         <w:rPr>
           <w:rFonts w:ascii="Arial Nova" w:hAnsi="Arial Nova"/>
         </w:rPr>
         <w:t>Howest</w:t>
       </w:r>
-      <w:proofErr w:type="spellEnd"/>
       <w:r>
         <w:rPr>
           <w:rFonts w:ascii="Arial Nova" w:hAnsi="Arial Nova"/>
@@ -1236,16 +1178,11 @@
       <w:r>
         <w:t xml:space="preserve"> </w:t>
       </w:r>
-      <w:proofErr w:type="spellStart"/>
       <w:r>
         <w:t>bachelor</w:t>
       </w:r>
       <w:r>
-        <w:t>proef</w:t>
-      </w:r>
-      <w:proofErr w:type="spellEnd"/>
-      <w:r>
-        <w:t xml:space="preserve"> </w:t>
+        <w:t xml:space="preserve">proef </w:t>
       </w:r>
       <w:r>
         <w:t>)</w:t>
@@ -1290,7 +1227,7 @@
         <w:rPr>
           <w:noProof/>
         </w:rPr>
-        <w:t>3/04/2024</w:t>
+        <w:t>4/04/2024</w:t>
       </w:r>
       <w:r>
         <w:rPr>
@@ -3921,15 +3858,7 @@
     </w:p>
     <w:p>
       <w:r>
-        <w:t xml:space="preserve">Deze </w:t>
-      </w:r>
-      <w:proofErr w:type="spellStart"/>
-      <w:r>
-        <w:t>bachelorproef</w:t>
-      </w:r>
-      <w:proofErr w:type="spellEnd"/>
-      <w:r>
-        <w:t xml:space="preserve">, getiteld “Een grondige analyse van </w:t>
+        <w:t xml:space="preserve">Deze bachelorproef, getiteld “Een grondige analyse van </w:t>
       </w:r>
       <w:r>
         <w:t xml:space="preserve">REST-API </w:t>
@@ -3969,23 +3898,10 @@
     </w:p>
     <w:p>
       <w:r>
-        <w:t xml:space="preserve">De eigenaar van het probleem is het bedrijf Integreat, vertegenwoordigd door Stefaan </w:t>
-      </w:r>
-      <w:proofErr w:type="spellStart"/>
-      <w:r>
-        <w:t>Missiaen</w:t>
-      </w:r>
-      <w:proofErr w:type="spellEnd"/>
-      <w:r>
-        <w:t xml:space="preserve">, de </w:t>
-      </w:r>
-      <w:proofErr w:type="spellStart"/>
-      <w:r>
-        <w:t>general</w:t>
-      </w:r>
-      <w:proofErr w:type="spellEnd"/>
-      <w:r>
-        <w:t xml:space="preserve"> manager</w:t>
+        <w:t xml:space="preserve">De eigenaar van het probleem is het bedrijf Integreat, vertegenwoordigd door Stefaan Missiaen, de </w:t>
+      </w:r>
+      <w:r>
+        <w:t>general manager</w:t>
       </w:r>
       <w:r>
         <w:t xml:space="preserve"> </w:t>
@@ -4406,11 +4322,9 @@
         </w:rPr>
       </w:pPr>
       <w:bookmarkStart w:id="17" w:name="_Toc162015644"/>
-      <w:proofErr w:type="spellStart"/>
       <w:r>
         <w:t>RESTful</w:t>
       </w:r>
-      <w:proofErr w:type="spellEnd"/>
       <w:r>
         <w:rPr>
           <w:shd w:val="clear" w:color="auto" w:fill="FFFFFF"/>
@@ -4425,7 +4339,6 @@
           <w:shd w:val="clear" w:color="auto" w:fill="FFFFFF"/>
         </w:rPr>
       </w:pPr>
-      <w:proofErr w:type="spellStart"/>
       <w:r>
         <w:rPr>
           <w:rStyle w:val="Zwaar"/>
@@ -4433,79 +4346,37 @@
           <w:color w:val="1F1F1F"/>
           <w:shd w:val="clear" w:color="auto" w:fill="FFFFFF"/>
         </w:rPr>
-        <w:t>RESTful</w:t>
-      </w:r>
-      <w:proofErr w:type="spellEnd"/>
-      <w:r>
-        <w:rPr>
-          <w:rStyle w:val="Zwaar"/>
-          <w:rFonts w:ascii="Arial" w:hAnsi="Arial" w:cs="Arial"/>
-          <w:color w:val="1F1F1F"/>
+        <w:t>RESTful-API's</w:t>
+      </w:r>
+      <w:r>
+        <w:rPr>
           <w:shd w:val="clear" w:color="auto" w:fill="FFFFFF"/>
         </w:rPr>
-        <w:t>-API's</w:t>
+        <w:t xml:space="preserve"> (Representational State Transfer) zijn een subset van </w:t>
       </w:r>
       <w:r>
         <w:rPr>
           <w:shd w:val="clear" w:color="auto" w:fill="FFFFFF"/>
         </w:rPr>
-        <w:t xml:space="preserve"> (</w:t>
-      </w:r>
-      <w:proofErr w:type="spellStart"/>
+        <w:t>REST-API</w:t>
+      </w:r>
       <w:r>
         <w:rPr>
           <w:shd w:val="clear" w:color="auto" w:fill="FFFFFF"/>
         </w:rPr>
-        <w:t>Representational</w:t>
-      </w:r>
-      <w:proofErr w:type="spellEnd"/>
-      <w:r>
+        <w:t>'s die een set architectonische principes volgen om een uniforme en efficiënte manier van communiceren te garanderen. RESTful-API's gebruiken standaard HTTP-methoden (GET, POST, PUT, DELETE) en -codes om acties op resources te definiëren.</w:t>
+      </w:r>
+    </w:p>
+    <w:p>
+      <w:pPr>
         <w:rPr>
           <w:shd w:val="clear" w:color="auto" w:fill="FFFFFF"/>
         </w:rPr>
-        <w:t xml:space="preserve"> State Transfer) zijn een subset van </w:t>
-      </w:r>
-      <w:r>
-        <w:rPr>
-          <w:shd w:val="clear" w:color="auto" w:fill="FFFFFF"/>
-        </w:rPr>
-        <w:t>REST-API</w:t>
-      </w:r>
-      <w:r>
-        <w:rPr>
-          <w:shd w:val="clear" w:color="auto" w:fill="FFFFFF"/>
-        </w:rPr>
-        <w:t xml:space="preserve">'s die een set architectonische principes volgen om een uniforme en efficiënte manier van communiceren te garanderen. </w:t>
-      </w:r>
-      <w:proofErr w:type="spellStart"/>
-      <w:r>
-        <w:rPr>
-          <w:shd w:val="clear" w:color="auto" w:fill="FFFFFF"/>
-        </w:rPr>
-        <w:t>RESTful</w:t>
-      </w:r>
-      <w:proofErr w:type="spellEnd"/>
-      <w:r>
-        <w:rPr>
-          <w:shd w:val="clear" w:color="auto" w:fill="FFFFFF"/>
-        </w:rPr>
-        <w:t>-API's gebruiken standaard HTTP-methoden (GET, POST, PUT, DELETE) en -codes om acties op resources te definiëren.</w:t>
-      </w:r>
-    </w:p>
-    <w:p>
-      <w:pPr>
-        <w:rPr>
-          <w:shd w:val="clear" w:color="auto" w:fill="FFFFFF"/>
-        </w:rPr>
       </w:pPr>
     </w:p>
     <w:p>
       <w:pPr>
         <w:pStyle w:val="Kop3"/>
-        <w:rPr>
-          <w:b w:val="0"/>
-          <w:bCs w:val="0"/>
-        </w:rPr>
       </w:pPr>
       <w:bookmarkStart w:id="18" w:name="_Toc162015645"/>
       <w:r>
@@ -4591,25 +4462,7 @@
           <w:rFonts w:ascii="Arial" w:hAnsi="Arial" w:cs="Arial"/>
           <w:color w:val="1F1F1F"/>
         </w:rPr>
-        <w:t xml:space="preserve"> is een </w:t>
-      </w:r>
-      <w:proofErr w:type="spellStart"/>
-      <w:r>
-        <w:rPr>
-          <w:rStyle w:val="Zwaar"/>
-          <w:rFonts w:ascii="Arial" w:hAnsi="Arial" w:cs="Arial"/>
-          <w:color w:val="1F1F1F"/>
-        </w:rPr>
-        <w:t>RESTful</w:t>
-      </w:r>
-      <w:proofErr w:type="spellEnd"/>
-      <w:r>
-        <w:rPr>
-          <w:rStyle w:val="Zwaar"/>
-          <w:rFonts w:ascii="Arial" w:hAnsi="Arial" w:cs="Arial"/>
-          <w:color w:val="1F1F1F"/>
-        </w:rPr>
-        <w:t>-API:</w:t>
+        <w:t xml:space="preserve"> is een RESTful-API:</w:t>
       </w:r>
       <w:r>
         <w:t xml:space="preserve"> Sommige </w:t>
@@ -4632,10 +4485,6 @@
     <w:p>
       <w:pPr>
         <w:pStyle w:val="Kop3"/>
-        <w:rPr>
-          <w:b w:val="0"/>
-          <w:bCs w:val="0"/>
-        </w:rPr>
       </w:pPr>
       <w:bookmarkStart w:id="19" w:name="_Toc162015646"/>
       <w:r>
@@ -4647,29 +4496,7 @@
           <w:color w:val="1F1F1F"/>
         </w:rPr>
         <w:lastRenderedPageBreak/>
-        <w:t xml:space="preserve">De voordelen van </w:t>
-      </w:r>
-      <w:proofErr w:type="spellStart"/>
-      <w:r>
-        <w:rPr>
-          <w:rStyle w:val="Zwaar"/>
-          <w:rFonts w:ascii="Arial" w:hAnsi="Arial" w:cs="Arial"/>
-          <w:b/>
-          <w:bCs/>
-          <w:color w:val="1F1F1F"/>
-        </w:rPr>
-        <w:t>RESTful</w:t>
-      </w:r>
-      <w:proofErr w:type="spellEnd"/>
-      <w:r>
-        <w:rPr>
-          <w:rStyle w:val="Zwaar"/>
-          <w:rFonts w:ascii="Arial" w:hAnsi="Arial" w:cs="Arial"/>
-          <w:b/>
-          <w:bCs/>
-          <w:color w:val="1F1F1F"/>
-        </w:rPr>
-        <w:t>-API's:</w:t>
+        <w:t>De voordelen van RESTful-API's:</w:t>
       </w:r>
       <w:bookmarkEnd w:id="19"/>
     </w:p>
@@ -4713,15 +4540,7 @@
         <w:t>Lichtgewicht:</w:t>
       </w:r>
       <w:r>
-        <w:t> </w:t>
-      </w:r>
-      <w:proofErr w:type="spellStart"/>
-      <w:r>
-        <w:t>RESTful</w:t>
-      </w:r>
-      <w:proofErr w:type="spellEnd"/>
-      <w:r>
-        <w:t>-API's verbruiken minder bandbreedte en resources dan andere API-stijlen.</w:t>
+        <w:t> RESTful-API's verbruiken minder bandbreedte en resources dan andere API-stijlen.</w:t>
       </w:r>
       <w:r>
         <w:br/>
@@ -4744,15 +4563,7 @@
         <w:t>Schaalbaar:</w:t>
       </w:r>
       <w:r>
-        <w:t> </w:t>
-      </w:r>
-      <w:proofErr w:type="spellStart"/>
-      <w:r>
-        <w:t>RESTful</w:t>
-      </w:r>
-      <w:proofErr w:type="spellEnd"/>
-      <w:r>
-        <w:t>-API's zijn goed uit te breiden en kunnen eenvoudig worden aangepast aan nieuwe eisen.</w:t>
+        <w:t> RESTful-API's zijn goed uit te breiden en kunnen eenvoudig worden aangepast aan nieuwe eisen.</w:t>
       </w:r>
       <w:r>
         <w:br/>
@@ -4786,19 +4597,13 @@
     <w:p>
       <w:pPr>
         <w:pStyle w:val="Kop3"/>
-        <w:rPr>
-          <w:b w:val="0"/>
-          <w:bCs w:val="0"/>
-        </w:rPr>
       </w:pPr>
       <w:bookmarkStart w:id="20" w:name="_Toc162015647"/>
       <w:r>
         <w:rPr>
           <w:rStyle w:val="Zwaar"/>
-          <w:rFonts w:ascii="Arial" w:hAnsi="Arial" w:cs="Arial"/>
           <w:b/>
           <w:bCs/>
-          <w:color w:val="1F1F1F"/>
         </w:rPr>
         <w:t>Conclusie:</w:t>
       </w:r>
@@ -4818,15 +4623,7 @@
         <w:t>REST-API</w:t>
       </w:r>
       <w:r>
-        <w:t xml:space="preserve">'s en </w:t>
-      </w:r>
-      <w:proofErr w:type="spellStart"/>
-      <w:r>
-        <w:t>RESTful</w:t>
-      </w:r>
-      <w:proofErr w:type="spellEnd"/>
-      <w:r>
-        <w:t>-API's vormen een krachtige combinatie die efficiënte communicatie tussen applicaties op het web mogelijk maakt. Inzicht in de werking en voordelen van deze technologieën is van cruciaal belang voor ontwikkelaars die webapplicaties willen bouwen die naadloos met elkaar kunnen communiceren.</w:t>
+        <w:t>'s en RESTful-API's vormen een krachtige combinatie die efficiënte communicatie tussen applicaties op het web mogelijk maakt. Inzicht in de werking en voordelen van deze technologieën is van cruciaal belang voor ontwikkelaars die webapplicaties willen bouwen die naadloos met elkaar kunnen communiceren.</w:t>
       </w:r>
     </w:p>
     <w:p>
@@ -4836,7 +4633,6 @@
         </w:rPr>
         <w:t xml:space="preserve">In dit document zullen we ons focussen op </w:t>
       </w:r>
-      <w:proofErr w:type="spellStart"/>
       <w:r>
         <w:rPr>
           <w:rStyle w:val="Zwaar"/>
@@ -4844,9 +4640,8 @@
           <w:color w:val="1F1F1F"/>
           <w:shd w:val="clear" w:color="auto" w:fill="FFFFFF"/>
         </w:rPr>
-        <w:t>RESTful</w:t>
-      </w:r>
-      <w:proofErr w:type="spellEnd"/>
+        <w:t xml:space="preserve">RESTful </w:t>
+      </w:r>
       <w:r>
         <w:rPr>
           <w:rStyle w:val="Zwaar"/>
@@ -4854,7 +4649,7 @@
           <w:color w:val="1F1F1F"/>
           <w:shd w:val="clear" w:color="auto" w:fill="FFFFFF"/>
         </w:rPr>
-        <w:t xml:space="preserve"> </w:t>
+        <w:t>Web</w:t>
       </w:r>
       <w:r>
         <w:rPr>
@@ -4863,7 +4658,13 @@
           <w:color w:val="1F1F1F"/>
           <w:shd w:val="clear" w:color="auto" w:fill="FFFFFF"/>
         </w:rPr>
-        <w:t>Web</w:t>
+        <w:t>-API's</w:t>
+      </w:r>
+      <w:r>
+        <w:rPr>
+          <w:shd w:val="clear" w:color="auto" w:fill="FFFFFF"/>
+        </w:rPr>
+        <w:t xml:space="preserve">, die we voor de beknoptheid verder zullen afkorten naar </w:t>
       </w:r>
       <w:r>
         <w:rPr>
@@ -4872,48 +4673,19 @@
           <w:color w:val="1F1F1F"/>
           <w:shd w:val="clear" w:color="auto" w:fill="FFFFFF"/>
         </w:rPr>
-        <w:t>-API's</w:t>
+        <w:t>REST-API's</w:t>
       </w:r>
       <w:r>
         <w:rPr>
           <w:shd w:val="clear" w:color="auto" w:fill="FFFFFF"/>
         </w:rPr>
-        <w:t xml:space="preserve">, die we voor de beknoptheid verder zullen afkorten naar </w:t>
-      </w:r>
-      <w:r>
-        <w:rPr>
-          <w:rStyle w:val="Zwaar"/>
-          <w:rFonts w:ascii="Arial" w:hAnsi="Arial" w:cs="Arial"/>
-          <w:color w:val="1F1F1F"/>
-          <w:shd w:val="clear" w:color="auto" w:fill="FFFFFF"/>
-        </w:rPr>
-        <w:t>REST-API's</w:t>
-      </w:r>
-      <w:r>
-        <w:rPr>
-          <w:shd w:val="clear" w:color="auto" w:fill="FFFFFF"/>
-        </w:rPr>
-        <w:t xml:space="preserve">. We bespreken de werking van REST-API's, de voordelen die ze bieden en de verschillende </w:t>
-      </w:r>
-      <w:proofErr w:type="spellStart"/>
-      <w:r>
-        <w:rPr>
-          <w:shd w:val="clear" w:color="auto" w:fill="FFFFFF"/>
-        </w:rPr>
-        <w:t>frameworks</w:t>
-      </w:r>
-      <w:proofErr w:type="spellEnd"/>
-      <w:r>
-        <w:rPr>
-          <w:shd w:val="clear" w:color="auto" w:fill="FFFFFF"/>
-        </w:rPr>
-        <w:t xml:space="preserve"> die beschikbaar zijn voor hun ontwikkeling.</w:t>
+        <w:t>. We bespreken de werking van REST-API's, de voordelen die ze bieden en de verschillende frameworks die beschikbaar zijn voor hun ontwikkeling.</w:t>
       </w:r>
     </w:p>
     <w:p/>
     <w:p>
       <w:pPr>
-        <w:pStyle w:val="Kop2"/>
+        <w:pStyle w:val="Kop3"/>
       </w:pPr>
       <w:bookmarkStart w:id="21" w:name="_Toc120695350"/>
       <w:bookmarkStart w:id="22" w:name="_Toc162015648"/>
@@ -5019,15 +4791,7 @@
         <w:spacing w:after="200" w:line="276" w:lineRule="auto"/>
       </w:pPr>
       <w:r>
-        <w:t xml:space="preserve">Om een grondige vergelijking tussen verschillende API's mogelijk te maken, is het essentieel om uitgebreid onderzoek te doen naar de diverse mogelijkheden. Met als doel een breed scala aan perspectieven te verkrijgen, streef ik ernaar een vergelijkbare demo-API te repliceren in verschillende programmeertalen. Voor elke programmeertaal zal ik het meest populaire en/of effectieve </w:t>
-      </w:r>
-      <w:proofErr w:type="spellStart"/>
-      <w:r>
-        <w:t>framework</w:t>
-      </w:r>
-      <w:proofErr w:type="spellEnd"/>
-      <w:r>
-        <w:t xml:space="preserve"> gebruiken om een API te ontwikkelen. Daarna documenteerde ik telkens mijn bevindingen.</w:t>
+        <w:t>Om een grondige vergelijking tussen verschillende API's mogelijk te maken, is het essentieel om uitgebreid onderzoek te doen naar de diverse mogelijkheden. Met als doel een breed scala aan perspectieven te verkrijgen, streef ik ernaar een vergelijkbare demo-API te repliceren in verschillende programmeertalen. Voor elke programmeertaal zal ik het meest populaire en/of effectieve framework gebruiken om een API te ontwikkelen. Daarna documenteerde ik telkens mijn bevindingen.</w:t>
       </w:r>
     </w:p>
     <w:p>
@@ -5050,15 +4814,7 @@
     </w:p>
     <w:p>
       <w:r>
-        <w:t xml:space="preserve">De functionaliteiten van de API zijn vastgelegd in de Swagger </w:t>
-      </w:r>
-      <w:proofErr w:type="spellStart"/>
-      <w:r>
-        <w:t>OpenAPI</w:t>
-      </w:r>
-      <w:proofErr w:type="spellEnd"/>
-      <w:r>
-        <w:t>-specificatie. Uitgebreide details over de beschikbare handelingen, inclusief authenticatie met JSON Web Tokens (JWT), zijn te vinden in de bijlagen. Hieronder volgt een samenvatting van enkele belangrijke handelingen.</w:t>
+        <w:t>De functionaliteiten van de API zijn vastgelegd in de Swagger OpenAPI-specificatie. Uitgebreide details over de beschikbare handelingen, inclusief authenticatie met JSON Web Tokens (JWT), zijn te vinden in de bijlagen. Hieronder volgt een samenvatting van enkele belangrijke handelingen.</w:t>
       </w:r>
     </w:p>
     <w:p>
@@ -5078,10 +4834,6 @@
       </w:r>
     </w:p>
     <w:p>
-      <w:pPr>
-        <w:spacing w:after="200" w:line="276" w:lineRule="auto"/>
-        <w:jc w:val="both"/>
-      </w:pPr>
       <w:r>
         <w:t xml:space="preserve">De </w:t>
       </w:r>
@@ -5089,7 +4841,13 @@
         <w:t>REST-API</w:t>
       </w:r>
       <w:r>
-        <w:t xml:space="preserve"> maakt gebruik van JWT-tokens voor authenticatie. Op basis van deze tokens wordt alleen informatie teruggegeven waar de gebruiker toegang toe heeft. Bijvoorbeeld, het opvragen van een lijst met studenten zal alleen studenten opleveren die aan de school van de gebruiker zijn gekoppeld. </w:t>
+        <w:t xml:space="preserve"> maakt gebruik van </w:t>
+      </w:r>
+      <w:r>
+        <w:t xml:space="preserve">bearer </w:t>
+      </w:r>
+      <w:r>
+        <w:t xml:space="preserve">tokens voor authenticatie. Op basis van deze tokens wordt alleen informatie teruggegeven waar de gebruiker toegang toe heeft. Bijvoorbeeld, het opvragen van een lijst met studenten zal alleen studenten opleveren die aan de school van de gebruiker zijn gekoppeld. </w:t>
       </w:r>
       <w:r>
         <w:br w:type="page"/>
@@ -5108,15 +4866,7 @@
     </w:p>
     <w:p>
       <w:r>
-        <w:t xml:space="preserve">Hieronder volgt een lijst van </w:t>
-      </w:r>
-      <w:proofErr w:type="spellStart"/>
-      <w:r>
-        <w:t>endpoints</w:t>
-      </w:r>
-      <w:proofErr w:type="spellEnd"/>
-      <w:r>
-        <w:t xml:space="preserve"> die elke </w:t>
+        <w:t xml:space="preserve">Hieronder volgt een lijst van endpoints die elke </w:t>
       </w:r>
       <w:r>
         <w:t>REST-API</w:t>
@@ -5229,15 +4979,7 @@
         <w:t xml:space="preserve"> </w:t>
       </w:r>
       <w:r>
-        <w:t xml:space="preserve">Dit </w:t>
-      </w:r>
-      <w:proofErr w:type="spellStart"/>
-      <w:r>
-        <w:t>endpoint</w:t>
-      </w:r>
-      <w:proofErr w:type="spellEnd"/>
-      <w:r>
-        <w:t xml:space="preserve"> maakt het mogelijk om een lijst op te vragen van studenten die niet zijn ingeschreven bij een school.</w:t>
+        <w:t>Dit endpoint maakt het mogelijk om een lijst op te vragen van studenten die niet zijn ingeschreven bij een school.</w:t>
       </w:r>
     </w:p>
     <w:p>
@@ -5303,15 +5045,7 @@
         <w:t xml:space="preserve"> </w:t>
       </w:r>
       <w:r>
-        <w:t xml:space="preserve">Dit </w:t>
-      </w:r>
-      <w:proofErr w:type="spellStart"/>
-      <w:r>
-        <w:t>endpoint</w:t>
-      </w:r>
-      <w:proofErr w:type="spellEnd"/>
-      <w:r>
-        <w:t xml:space="preserve"> maakt het mogelijk voor de gebruiker om studenten uit te schrijven die zijn ingeschreven bij een school die aan hem/haar is gekoppeld.</w:t>
+        <w:t>Dit endpoint maakt het mogelijk voor de gebruiker om studenten uit te schrijven die zijn ingeschreven bij een school die aan hem/haar is gekoppeld.</w:t>
       </w:r>
     </w:p>
     <w:p>
@@ -5381,28 +5115,12 @@
         <w:t xml:space="preserve"> </w:t>
       </w:r>
       <w:r>
-        <w:t xml:space="preserve">Dit </w:t>
-      </w:r>
-      <w:proofErr w:type="spellStart"/>
-      <w:r>
-        <w:t>endpoint</w:t>
-      </w:r>
-      <w:proofErr w:type="spellEnd"/>
-      <w:r>
-        <w:t xml:space="preserve"> biedt de mogelijkheid om studenten te verwijderen uit het systeem.</w:t>
-      </w:r>
-    </w:p>
-    <w:p>
-      <w:r>
-        <w:t xml:space="preserve">Voor een gedetailleerde beschrijving van de API-handelingen, verwijzen we naar de Swagger </w:t>
-      </w:r>
-      <w:proofErr w:type="spellStart"/>
-      <w:r>
-        <w:t>OpenAPI</w:t>
-      </w:r>
-      <w:proofErr w:type="spellEnd"/>
-      <w:r>
-        <w:t>-specificatie in de bijlagen.</w:t>
+        <w:t>Dit endpoint biedt de mogelijkheid om studenten te verwijderen uit het systeem.</w:t>
+      </w:r>
+    </w:p>
+    <w:p>
+      <w:r>
+        <w:t>Voor een gedetailleerde beschrijving van de API-handelingen, verwijzen we naar de Swagger OpenAPI-specificatie in de bijlagen.</w:t>
       </w:r>
     </w:p>
     <w:p>
@@ -5434,18 +5152,9 @@
     </w:p>
     <w:p>
       <w:r>
-        <w:t xml:space="preserve">Express.js is een robuust en flexibel </w:t>
-      </w:r>
-      <w:proofErr w:type="spellStart"/>
-      <w:r>
-        <w:t>framework</w:t>
-      </w:r>
-      <w:proofErr w:type="spellEnd"/>
-      <w:r>
-        <w:t xml:space="preserve"> voor het ontwikkelen van webapplicaties en API's binnen Node.js. Met een minimalistische aanpak biedt het een intuïtieve manier om routes te definiëren, middleware toe te passen en HTTP-verzoeken te verwerken. Hier zijn enkele redenen waarom Express.js een uitstekende keuze is voor het bouwen van REST-API's:</w:t>
-      </w:r>
-    </w:p>
-    <w:p/>
+        <w:t>Express.js is een robuust en flexibel framework voor het ontwikkelen van webapplicaties en API's binnen Node.js. Met een minimalistische aanpak biedt het een intuïtieve manier om routes te definiëren, middleware toe te passen en HTTP-verzoeken te verwerken. Hier zijn enkele redenen waarom Express.js een uitstekende keuze is voor het bouwen van REST-API's:</w:t>
+      </w:r>
+    </w:p>
     <w:p>
       <w:pPr>
         <w:pStyle w:val="Kop4"/>
@@ -5456,18 +5165,9 @@
     </w:p>
     <w:p>
       <w:r>
-        <w:t xml:space="preserve">Express.js wordt ondersteund door uitgebreide en beknopte documentatie, inclusief </w:t>
-      </w:r>
-      <w:proofErr w:type="spellStart"/>
-      <w:r>
-        <w:t>tutorials</w:t>
-      </w:r>
-      <w:proofErr w:type="spellEnd"/>
-      <w:r>
-        <w:t>, API-referenties en voorbeeldcode. Deze bronnen zijn waardevol voor ontwikkelaars om snel aan de slag te gaan en complexe problemen op te lossen. Bovendien is er een actieve community beschikbaar via forums en platforms zoals Stack Overflow, waardoor ontwikkelaars gemakkelijk hulp en ondersteuning kunnen vinden.</w:t>
-      </w:r>
-    </w:p>
-    <w:p/>
+        <w:t>Express.js wordt ondersteund door uitgebreide en beknopte documentatie, inclusief tutorials, API-referenties en voorbeeldcode. Deze bronnen zijn waardevol voor ontwikkelaars om snel aan de slag te gaan en complexe problemen op te lossen. Bovendien is er een actieve community beschikbaar via forums en platforms zoals Stack Overflow, waardoor ontwikkelaars gemakkelijk hulp en ondersteuning kunnen vinden.</w:t>
+      </w:r>
+    </w:p>
     <w:p>
       <w:pPr>
         <w:pStyle w:val="Kop4"/>
@@ -5480,59 +5180,22 @@
       <w:r>
         <w:t xml:space="preserve">Express.js biedt verschillende </w:t>
       </w:r>
-      <w:proofErr w:type="spellStart"/>
       <w:r>
         <w:t>libraries</w:t>
       </w:r>
-      <w:proofErr w:type="spellEnd"/>
-      <w:r>
-        <w:t xml:space="preserve"> om de beveiliging te waarborgen, zoals het </w:t>
-      </w:r>
-      <w:proofErr w:type="spellStart"/>
-      <w:r>
-        <w:t>hashen</w:t>
-      </w:r>
-      <w:proofErr w:type="spellEnd"/>
-      <w:r>
-        <w:t xml:space="preserve"> van wachtwoorden met </w:t>
-      </w:r>
-      <w:proofErr w:type="spellStart"/>
-      <w:r>
-        <w:t>Bcrypt</w:t>
-      </w:r>
-      <w:proofErr w:type="spellEnd"/>
-      <w:r>
-        <w:t>, autorisatie met JSON Web Tokens (JWT) en validatie met JOI. Gevoelige informatie wordt apart gehouden in een .</w:t>
-      </w:r>
-      <w:proofErr w:type="spellStart"/>
-      <w:r>
-        <w:t>env</w:t>
-      </w:r>
-      <w:proofErr w:type="spellEnd"/>
-      <w:r>
-        <w:t xml:space="preserve">-bestand, terwijl extra bescherming tegen aanvallen wordt geboden door middel van de </w:t>
-      </w:r>
-      <w:proofErr w:type="spellStart"/>
-      <w:r>
-        <w:t>Helme</w:t>
+      <w:r>
+        <w:t xml:space="preserve"> om de beveiliging te waarborgen, zoals het hashen van wachtwoorden met Bcrypt, autorisatie met JSON Web Tokens (JWT) en validatie met JOI. Gevoelige informatie wordt apart gehouden in een .env-bestand, terwijl extra bescherming tegen aanvallen wordt geboden door middel van de Helme</w:t>
       </w:r>
       <w:r>
         <w:t>t</w:t>
       </w:r>
-      <w:proofErr w:type="spellEnd"/>
-      <w:r>
-        <w:t xml:space="preserve"> </w:t>
-      </w:r>
-      <w:proofErr w:type="spellStart"/>
-      <w:r>
-        <w:t>library</w:t>
-      </w:r>
-      <w:proofErr w:type="spellEnd"/>
+      <w:r>
+        <w:t xml:space="preserve"> library</w:t>
+      </w:r>
       <w:r>
         <w:t>.</w:t>
       </w:r>
     </w:p>
-    <w:p/>
     <w:p>
       <w:pPr>
         <w:pStyle w:val="Kop4"/>
@@ -5543,18 +5206,9 @@
     </w:p>
     <w:p>
       <w:r>
-        <w:t xml:space="preserve">Express.js staat bekend om zijn hoge prestaties, zelfs onder zware belasting. Het </w:t>
-      </w:r>
-      <w:proofErr w:type="spellStart"/>
-      <w:r>
-        <w:t>framework</w:t>
-      </w:r>
-      <w:proofErr w:type="spellEnd"/>
-      <w:r>
-        <w:t xml:space="preserve"> is geoptimaliseerd om efficiënt te werken en kan snel reageren op HTTP-verzoeken, waardoor het ideaal is voor het bouwen van schaalbare API's die grote hoeveelheden verkeer aankunnen.</w:t>
-      </w:r>
-    </w:p>
-    <w:p/>
+        <w:t>Express.js staat bekend om zijn hoge prestaties, zelfs onder zware belasting. Het framework is geoptimaliseerd om efficiënt te werken en kan snel reageren op HTTP-verzoeken, waardoor het ideaal is voor het bouwen van schaalbare API's die grote hoeveelheden verkeer aankunnen.</w:t>
+      </w:r>
+    </w:p>
     <w:p>
       <w:pPr>
         <w:pStyle w:val="Kop4"/>
@@ -5565,15 +5219,7 @@
     </w:p>
     <w:p>
       <w:r>
-        <w:t xml:space="preserve">Dankzij de eenvoudige syntax en de volwassenheid van het </w:t>
-      </w:r>
-      <w:proofErr w:type="spellStart"/>
-      <w:r>
-        <w:t>framework</w:t>
-      </w:r>
-      <w:proofErr w:type="spellEnd"/>
-      <w:r>
-        <w:t xml:space="preserve"> kunnen ontwikkelaars snel en efficiënt werken. </w:t>
+        <w:t xml:space="preserve">Dankzij de eenvoudige syntax en de volwassenheid van het framework kunnen ontwikkelaars snel en efficiënt werken. </w:t>
       </w:r>
       <w:r>
         <w:t xml:space="preserve">Ik kon het volledige REST-API  demo project </w:t>
@@ -5613,15 +5259,7 @@
         <w:t>van REST-</w:t>
       </w:r>
       <w:r>
-        <w:t xml:space="preserve">API's. Het </w:t>
-      </w:r>
-      <w:proofErr w:type="spellStart"/>
-      <w:r>
-        <w:t>framework</w:t>
-      </w:r>
-      <w:proofErr w:type="spellEnd"/>
-      <w:r>
-        <w:t xml:space="preserve"> biedt een balans tussen snelheid, flexibiliteit, veiligheid en ondersteuning, waardoor het geschikt is voor een breed scala aan projecten. Met zijn bewezen prestaties en uitgebreide gemeenschap is Express.js een betrouwbare keuze voor zowel kleine als grote projecten.</w:t>
+        <w:t>API's. Het framework biedt een balans tussen snelheid, flexibiliteit, veiligheid en ondersteuning, waardoor het geschikt is voor een breed scala aan projecten. Met zijn bewezen prestaties en uitgebreide gemeenschap is Express.js een betrouwbare keuze voor zowel kleine als grote projecten.</w:t>
       </w:r>
       <w:r>
         <w:br w:type="page"/>
@@ -5648,32 +5286,15 @@
     </w:p>
     <w:p>
       <w:r>
-        <w:t xml:space="preserve">Django, gebouwd op Python, is een krachtig </w:t>
-      </w:r>
-      <w:proofErr w:type="spellStart"/>
-      <w:r>
-        <w:t>framework</w:t>
-      </w:r>
-      <w:proofErr w:type="spellEnd"/>
-      <w:r>
-        <w:t xml:space="preserve"> dat een breed scala aan mogelijkheden biedt voor het ontwikkelen van webapplicaties en </w:t>
+        <w:t xml:space="preserve">Django, gebouwd op Python, is een krachtig framework dat een breed scala aan mogelijkheden biedt voor het ontwikkelen van webapplicaties en </w:t>
       </w:r>
       <w:r>
         <w:t>REST-</w:t>
       </w:r>
       <w:r>
-        <w:t xml:space="preserve">API's. Hoewel het </w:t>
-      </w:r>
-      <w:proofErr w:type="spellStart"/>
-      <w:r>
-        <w:t>framework</w:t>
-      </w:r>
-      <w:proofErr w:type="spellEnd"/>
-      <w:r>
-        <w:t xml:space="preserve"> meer dan alleen een API-ondersteuning biedt en ook geschikt is voor front-end ontwikkeling, is het nog steeds een waardevolle optie, zelfs voor demo-doeleinden, dankzij zijn uitgebreide functionaliteit en solide documentatie.</w:t>
-      </w:r>
-    </w:p>
-    <w:p/>
+        <w:t>API's. Hoewel het framework meer dan alleen een API-ondersteuning biedt en ook geschikt is voor front-end ontwikkeling, is het nog steeds een waardevolle optie, zelfs voor demo-doeleinden, dankzij zijn uitgebreide functionaliteit en solide documentatie.</w:t>
+      </w:r>
+    </w:p>
     <w:p>
       <w:pPr>
         <w:pStyle w:val="Kop4"/>
@@ -5687,7 +5308,6 @@
         <w:t>De documentatie van Django is modern en van hoge kwaliteit, waardoor ontwikkelaars snel aan de slag kunnen en complexe problemen kunnen oplossen. Bovendien is er een bloeiende community beschikbaar voor ondersteuning via forums. Dit maakt het gemakkelijk om hulp te vinden bij eventuele obstakels tijdens de ontwikkeling.</w:t>
       </w:r>
     </w:p>
-    <w:p/>
     <w:p>
       <w:pPr>
         <w:pStyle w:val="Kop4"/>
@@ -5698,31 +5318,14 @@
     </w:p>
     <w:p>
       <w:r>
-        <w:t xml:space="preserve">Het opzetten en uitbreiden van een API met Django verloopt over het algemeen vlot en moeiteloos. De </w:t>
-      </w:r>
-      <w:proofErr w:type="spellStart"/>
-      <w:r>
-        <w:t>framework</w:t>
-      </w:r>
-      <w:proofErr w:type="spellEnd"/>
-      <w:r>
-        <w:t xml:space="preserve"> biedt een krachtige set tools en functionaliteiten die ontwikkelaars in staat stellen om snel aan de slag te gaan. Echter, ik ben minder enthousiast over de mappenstructuur van Django, aangezien er redelijk veel functionaliteit geconcentreerd is in dezelfde bestanden, wat tot enige onduidelijkheid kan leiden tijdens het ontwikkelproces. </w:t>
-      </w:r>
-    </w:p>
-    <w:p>
-      <w:r>
-        <w:t xml:space="preserve">Daarnaast vereist het integreren van een bestaande database en tabellen wat extra configuratie en aanpassingen, wat mogelijk de ontwikkeltijd kan verlengen. Echter, wanneer je te maken hebt met een project waarvoor een nieuwe database en tabellen nodig zijn, verloopt dit proces zeer vlot met behulp van </w:t>
-      </w:r>
-      <w:proofErr w:type="spellStart"/>
-      <w:r>
-        <w:t>migrations</w:t>
-      </w:r>
-      <w:proofErr w:type="spellEnd"/>
-      <w:r>
-        <w:t>.</w:t>
-      </w:r>
-    </w:p>
-    <w:p/>
+        <w:t xml:space="preserve">Het opzetten en uitbreiden van een API met Django verloopt over het algemeen vlot en moeiteloos. De framework biedt een krachtige set tools en functionaliteiten die ontwikkelaars in staat stellen om snel aan de slag te gaan. Echter, ik ben minder enthousiast over de mappenstructuur van Django, aangezien er redelijk veel functionaliteit geconcentreerd is in dezelfde bestanden, wat tot enige onduidelijkheid kan leiden tijdens het ontwikkelproces. </w:t>
+      </w:r>
+    </w:p>
+    <w:p>
+      <w:r>
+        <w:t>Daarnaast vereist het integreren van een bestaande database en tabellen wat extra configuratie en aanpassingen, wat mogelijk de ontwikkeltijd kan verlengen. Echter, wanneer je te maken hebt met een project waarvoor een nieuwe database en tabellen nodig zijn, verloopt dit proces zeer vlot met behulp van migrations.</w:t>
+      </w:r>
+    </w:p>
     <w:p>
       <w:pPr>
         <w:pStyle w:val="Kop4"/>
@@ -5749,23 +5352,7 @@
     </w:p>
     <w:p>
       <w:r>
-        <w:t xml:space="preserve">Django biedt ingebouwde beveiligingsmechanismen voor authenticatie, autorisatie en gegevensvalidatie. Dit omvat bescherming tegen veelvoorkomende aanvallen zoals XSS, CSRF en SQL-injectie. Echter, vanwege het gebrek aan veel </w:t>
-      </w:r>
-      <w:proofErr w:type="spellStart"/>
-      <w:r>
-        <w:t>third</w:t>
-      </w:r>
-      <w:proofErr w:type="spellEnd"/>
-      <w:r>
-        <w:t xml:space="preserve">-party </w:t>
-      </w:r>
-      <w:proofErr w:type="spellStart"/>
-      <w:r>
-        <w:t>libraries</w:t>
-      </w:r>
-      <w:proofErr w:type="spellEnd"/>
-      <w:r>
-        <w:t xml:space="preserve"> voor bijvoorbeeld validatie, kan het zijn dat ontwikkelaars meer handmatig werk moeten verrichten om aanvullende beveiligingsmaatregelen te implementeren.</w:t>
+        <w:t>Django biedt ingebouwde beveiligingsmechanismen voor authenticatie, autorisatie en gegevensvalidatie. Dit omvat bescherming tegen veelvoorkomende aanvallen zoals XSS, CSRF en SQL-injectie. Echter, vanwege het gebrek aan veel third-party libraries voor bijvoorbeeld validatie, kan het zijn dat ontwikkelaars meer handmatig werk moeten verrichten om aanvullende beveiligingsmaatregelen te implementeren.</w:t>
       </w:r>
     </w:p>
     <w:p>
@@ -5773,41 +5360,25 @@
         <w:pStyle w:val="Kop4"/>
       </w:pPr>
       <w:r>
+        <w:t>Conclusie:</w:t>
+      </w:r>
+    </w:p>
+    <w:p>
+      <w:pPr>
+        <w:spacing w:after="200" w:line="276" w:lineRule="auto"/>
+      </w:pPr>
+      <w:r>
+        <w:t xml:space="preserve">Django is een krachtig framework voor het ontwikkelen van webapplicaties en REST-API's, met solide documentatie en een brede community voor ondersteuning. Hoewel het opzetten van een API over het algemeen vlot verloopt, kan de mappenstructuur enige onduidelijkheid veroorzaken. Integratie met bestaande databases kan extra configuratie vereisen, hoewel het migratieproces soepel verloopt voor nieuwe databases. De prestaties van Django zijn solide </w:t>
+      </w:r>
+      <w:r>
         <w:lastRenderedPageBreak/>
-        <w:t>Conclusie:</w:t>
+        <w:t>en het biedt ingebouwde beveiligingsmechanismen, maar het gebrek aan third-party libraries kan ontwikkelaars dwingen om meer handmatig werk te verrichten voor aanvullende beveiligingsmaatregelen. Over het algemeen blijft Django een waardevolle keuze voor het ontwikkelen van zowel kleine als grote projecten.</w:t>
       </w:r>
     </w:p>
     <w:p>
       <w:pPr>
         <w:spacing w:after="200" w:line="276" w:lineRule="auto"/>
       </w:pPr>
-      <w:r>
-        <w:t xml:space="preserve">Django is een krachtig </w:t>
-      </w:r>
-      <w:proofErr w:type="spellStart"/>
-      <w:r>
-        <w:t>framework</w:t>
-      </w:r>
-      <w:proofErr w:type="spellEnd"/>
-      <w:r>
-        <w:t xml:space="preserve"> voor het ontwikkelen van webapplicaties en REST-API's, met solide documentatie en een brede community voor ondersteuning. Hoewel het opzetten van een API over het algemeen vlot verloopt, kan de mappenstructuur enige onduidelijkheid veroorzaken. Integratie met bestaande databases kan extra configuratie vereisen, hoewel het migratieproces soepel verloopt voor nieuwe databases. De prestaties van Django zijn solide en het biedt ingebouwde beveiligingsmechanismen, maar het gebrek aan </w:t>
-      </w:r>
-      <w:proofErr w:type="spellStart"/>
-      <w:r>
-        <w:t>third</w:t>
-      </w:r>
-      <w:proofErr w:type="spellEnd"/>
-      <w:r>
-        <w:t xml:space="preserve">-party </w:t>
-      </w:r>
-      <w:proofErr w:type="spellStart"/>
-      <w:r>
-        <w:t>libraries</w:t>
-      </w:r>
-      <w:proofErr w:type="spellEnd"/>
-      <w:r>
-        <w:t xml:space="preserve"> kan ontwikkelaars dwingen om meer handmatig werk te verrichten voor aanvullende beveiligingsmaatregelen. Over het algemeen blijft Django een waardevolle keuze voor het ontwikkelen van zowel kleine als grote projecten.</w:t>
-      </w:r>
     </w:p>
     <w:p>
       <w:pPr>
@@ -5823,12 +5394,120 @@
       <w:pPr>
         <w:spacing w:after="200" w:line="276" w:lineRule="auto"/>
       </w:pPr>
+      <w:r>
+        <w:br w:type="page"/>
+      </w:r>
+    </w:p>
+    <w:p>
+      <w:pPr>
+        <w:pStyle w:val="Kop2"/>
+      </w:pPr>
+      <w:bookmarkStart w:id="33" w:name="_Toc162015655"/>
+      <w:r>
+        <w:lastRenderedPageBreak/>
+        <w:t>ASP.NET Core</w:t>
+      </w:r>
+      <w:bookmarkEnd w:id="33"/>
+      <w:r>
+        <w:t xml:space="preserve"> (.NET 8)</w:t>
+      </w:r>
+    </w:p>
+    <w:p>
+      <w:pPr>
+        <w:pStyle w:val="Kop4"/>
+      </w:pPr>
+      <w:r>
+        <w:t>Waarom</w:t>
+      </w:r>
+    </w:p>
+    <w:p>
+      <w:r>
+        <w:t>ASP.NET Core, ontwikkeld door Microsoft, is een robuust framework voor het bouwen van webapplicaties en REST-API's. Met zijn brede scala aan functionaliteiten en diepe integratie met het ecosysteem van Microsoft, biedt het een uitstekende optie voor ontwikkelaars die bekend zijn met de Microsoft-stack of op zoek zijn naar een krachtig en betrouwbaar framework.</w:t>
+      </w:r>
+    </w:p>
+    <w:p>
+      <w:pPr>
+        <w:pStyle w:val="Kop4"/>
+      </w:pPr>
+      <w:r>
+        <w:t>Ondersteuning / documentatie</w:t>
+      </w:r>
+    </w:p>
+    <w:p>
+      <w:r>
+        <w:t>De documentatie voor ASP.NET Core is uitgebreid en van hoogwaardige kwaliteit, waardoor ontwikkelaars snel aan de slag kunnen en complexe problemen kunnen oplossen. Microsoft heeft een sterke aanwezigheid in de ontwikkelaarsgemeenschap, wat resulteert in een overvloed aan online bronnen, forums en tutorials voor ondersteuning.</w:t>
+      </w:r>
+    </w:p>
+    <w:p>
+      <w:pPr>
+        <w:pStyle w:val="Kop4"/>
+      </w:pPr>
+      <w:r>
+        <w:t>Ontwikkelaarsproductiviteit</w:t>
+      </w:r>
+    </w:p>
+    <w:p>
+      <w:r>
+        <w:t>Het opzetten en uitbreiden van een API met ASP.NET Core verloopt over het algemeen soepel en efficiënt. Dankzij de integratie met Visual Studio en andere Microsoft-tools kunnen ontwikkelaars snel prototypes maken en functionaliteit toevoegen. De gestructureerde mappen en bestandsindeling zorgen voor een georganiseerde ontwikkelomgeving en bevorderen de samenwerking binnen teams.</w:t>
+      </w:r>
+    </w:p>
+    <w:p>
+      <w:pPr>
+        <w:pStyle w:val="Kop4"/>
+      </w:pPr>
+      <w:r>
+        <w:t>Prestatie</w:t>
+      </w:r>
+    </w:p>
+    <w:p>
+      <w:r>
+        <w:t>ASP.NET Core staat bekend om zijn uitstekende prestaties en schaalbaarheid. Het framework is geoptimaliseerd voor het afhandelen van grote hoeveelheden verkeer en biedt diverse optimalisatietechnieken, zoals caching en asynchronous programming, voor een snelle respons op HTTP-verzoeken.</w:t>
+      </w:r>
+    </w:p>
+    <w:p>
+      <w:pPr>
+        <w:pStyle w:val="Kop4"/>
+      </w:pPr>
+      <w:r>
+        <w:t>Veiligheid</w:t>
+      </w:r>
     </w:p>
     <w:p>
       <w:pPr>
         <w:spacing w:after="200" w:line="276" w:lineRule="auto"/>
       </w:pPr>
       <w:r>
+        <w:t>Met ingebouwde beveiligingsmechanismen zoals authenticatie en autorisatie biedt ASP.NET Core een solide basis voor het beveiligen van API's tegen veelvoorkomende aanvallen. Bovendien is de integratie met Microsoft Identity naadloos, waardoor het implementeren van geavanceerde beveiligingsfuncties eenvoudig is. Daarnaast maakt het gebruik van de Fluent</w:t>
+      </w:r>
+      <w:r>
+        <w:t xml:space="preserve"> </w:t>
+      </w:r>
+      <w:r>
+        <w:t>Validation NuGet-package objectvalidatie zeer gemakkelijk, waardoor ontwikkelaars snel en effectief kunnen zorgen voor de juiste validatie van invoergegevens binnen hun API's.</w:t>
+      </w:r>
+    </w:p>
+    <w:p>
+      <w:pPr>
+        <w:pStyle w:val="Kop4"/>
+        <w:rPr>
+          <w:shd w:val="clear" w:color="auto" w:fill="FFFFFF"/>
+        </w:rPr>
+      </w:pPr>
+      <w:r>
+        <w:rPr>
+          <w:shd w:val="clear" w:color="auto" w:fill="FFFFFF"/>
+        </w:rPr>
+        <w:t xml:space="preserve">Conclusie: </w:t>
+      </w:r>
+    </w:p>
+    <w:p>
+      <w:r>
+        <w:rPr>
+          <w:shd w:val="clear" w:color="auto" w:fill="FFFFFF"/>
+        </w:rPr>
+        <w:t>ASP.NET Core is een krachtig framework voor het ontwikkelen van webapplicaties en REST-API's, met uitgebreide documentatie en sterke ondersteuning vanuit de ontwikkelaarsgemeenschap. Het biedt een gestroomlijnde ontwikkelervaring dankzij de integratie met Visual Studio en andere Microsoft-tools. De uitstekende prestaties en ingebouwde beveiligingsmechanismen maken het een aantrekkelijke keuze voor zowel kleine als grote projecten binnen de Microsoft-stack.</w:t>
+      </w:r>
+      <w:r>
         <w:br w:type="page"/>
       </w:r>
     </w:p>
@@ -5836,17 +5515,10 @@
       <w:pPr>
         <w:pStyle w:val="Kop2"/>
       </w:pPr>
-      <w:bookmarkStart w:id="33" w:name="_Toc162015655"/>
       <w:r>
         <w:lastRenderedPageBreak/>
-        <w:t xml:space="preserve">ASP.NET </w:t>
-      </w:r>
-      <w:proofErr w:type="spellStart"/>
-      <w:r>
-        <w:t>Core</w:t>
-      </w:r>
-      <w:bookmarkEnd w:id="33"/>
-      <w:proofErr w:type="spellEnd"/>
+        <w:t>Bun met Prisma &amp; Elysia</w:t>
+      </w:r>
     </w:p>
     <w:p>
       <w:pPr>
@@ -5858,34 +5530,15 @@
     </w:p>
     <w:p>
       <w:r>
-        <w:t xml:space="preserve">ASP.NET </w:t>
-      </w:r>
-      <w:proofErr w:type="spellStart"/>
-      <w:r>
-        <w:t>Core</w:t>
-      </w:r>
-      <w:proofErr w:type="spellEnd"/>
-      <w:r>
-        <w:t xml:space="preserve">, ontwikkeld door Microsoft, is een robuust </w:t>
-      </w:r>
-      <w:proofErr w:type="spellStart"/>
-      <w:r>
-        <w:t>framework</w:t>
-      </w:r>
-      <w:proofErr w:type="spellEnd"/>
-      <w:r>
-        <w:t xml:space="preserve"> voor het bouwen van webapplicaties en REST-API's. Met zijn brede scala aan functionaliteiten en diepe integratie met het ecosysteem van Microsoft, biedt het een uitstekende optie voor ontwikkelaars die bekend zijn met de Microsoft-stack of op zoek zijn naar een krachtig en betrouwbaar </w:t>
-      </w:r>
-      <w:proofErr w:type="spellStart"/>
-      <w:r>
-        <w:t>framework</w:t>
-      </w:r>
-      <w:proofErr w:type="spellEnd"/>
-      <w:r>
-        <w:t>.</w:t>
-      </w:r>
-    </w:p>
-    <w:p/>
+        <w:t xml:space="preserve">Bun is een </w:t>
+      </w:r>
+      <w:r>
+        <w:t>efficiënt</w:t>
+      </w:r>
+      <w:r>
+        <w:t xml:space="preserve"> framework dat sterk lijkt op Node.js, waardoor het aantrekkelijk is voor ontwikkelaars die bekend zijn met dit ecosysteem. Prisma biedt uitstekende integratie met databases, waardoor het gemakkelijk is om gegevens te beheren. Elysia biedt veel out-of-the-box functies voor het ontwikkelen van API's, waardoor het een aantrekkelijke keuze is voor projecten die snel functionaliteit nodig hebben.</w:t>
+      </w:r>
+    </w:p>
     <w:p>
       <w:pPr>
         <w:pStyle w:val="Kop4"/>
@@ -5896,26 +5549,15 @@
     </w:p>
     <w:p>
       <w:r>
-        <w:t xml:space="preserve">De documentatie voor ASP.NET </w:t>
-      </w:r>
-      <w:proofErr w:type="spellStart"/>
-      <w:r>
-        <w:t>Core</w:t>
-      </w:r>
-      <w:proofErr w:type="spellEnd"/>
-      <w:r>
-        <w:t xml:space="preserve"> is uitgebreid en van hoogwaardige kwaliteit, waardoor ontwikkelaars snel aan de slag kunnen en complexe problemen kunnen oplossen. Microsoft heeft een sterke aanwezigheid in de ontwikkelaarsgemeenschap, wat resulteert in een overvloed aan online bronnen, forums en </w:t>
-      </w:r>
-      <w:proofErr w:type="spellStart"/>
-      <w:r>
-        <w:t>tutorials</w:t>
-      </w:r>
-      <w:proofErr w:type="spellEnd"/>
-      <w:r>
-        <w:t xml:space="preserve"> voor ondersteuning.</w:t>
-      </w:r>
-    </w:p>
-    <w:p/>
+        <w:t>Hoewel deze frameworks relatief jong</w:t>
+      </w:r>
+      <w:r>
+        <w:t xml:space="preserve"> en</w:t>
+      </w:r>
+      <w:r>
+        <w:t xml:space="preserve"> bieden ze allemaal overzichtelijke en moderne documentatie. Echter, vanwege hun recentere opkomst kan de beschikbaarheid van community-ondersteuning voor het oplossen van problemen nog beperkter zijn in vergelijking met gevestigde frameworks zoals Node.js.</w:t>
+      </w:r>
+    </w:p>
     <w:p>
       <w:pPr>
         <w:pStyle w:val="Kop4"/>
@@ -5926,78 +5568,44 @@
     </w:p>
     <w:p>
       <w:r>
-        <w:t xml:space="preserve">Het opzetten en uitbreiden van een API met ASP.NET </w:t>
-      </w:r>
-      <w:proofErr w:type="spellStart"/>
-      <w:r>
-        <w:t>Core</w:t>
-      </w:r>
-      <w:proofErr w:type="spellEnd"/>
-      <w:r>
-        <w:t xml:space="preserve"> verloopt over het algemeen soepel en efficiënt. Dankzij de integratie met Visual Studio en andere Microsoft-tools kunnen ontwikkelaars snel prototypes maken en functionaliteit toevoegen. De gestructureerde mappen en bestandsindeling zorgen voor een georganiseerde ontwikkelomgeving en bevorderen de samenwerking binnen teams.</w:t>
-      </w:r>
-    </w:p>
-    <w:p/>
+        <w:t>Het opzetten en uitbreiden van de API's met Bun, Prisma en Elysia verloopt over het algemeen snel en efficiënt, zodra de juiste bronnen online zijn gevonden. De frameworks bieden tools en functionaliteiten die de ontwikkelaarsproductiviteit bevorderen, waardoor ze snel aan de slag kunnen met het bouwen van API's.</w:t>
+      </w:r>
+    </w:p>
     <w:p>
       <w:pPr>
         <w:pStyle w:val="Kop4"/>
       </w:pPr>
       <w:r>
+        <w:t>Veiligheid</w:t>
+      </w:r>
+    </w:p>
+    <w:p>
+      <w:r>
+        <w:t>Elysia biedt een breed scala aan ingebouwde functionaliteiten voor beveiliging, waaronder validatie, Cross-Origin Resource Sharing (CORS), error handling en authenticatie.</w:t>
+      </w:r>
+    </w:p>
+    <w:p>
+      <w:pPr>
+        <w:pStyle w:val="Kop4"/>
+      </w:pPr>
+      <w:r>
         <w:t>Prestatie</w:t>
       </w:r>
     </w:p>
     <w:p>
-      <w:r>
-        <w:t xml:space="preserve">ASP.NET </w:t>
-      </w:r>
-      <w:proofErr w:type="spellStart"/>
-      <w:r>
-        <w:t>Core</w:t>
-      </w:r>
-      <w:proofErr w:type="spellEnd"/>
-      <w:r>
-        <w:t xml:space="preserve"> staat bekend om zijn uitstekende prestaties en schaalbaarheid. Het </w:t>
-      </w:r>
-      <w:proofErr w:type="spellStart"/>
-      <w:r>
-        <w:t>framework</w:t>
-      </w:r>
-      <w:proofErr w:type="spellEnd"/>
-      <w:r>
-        <w:t xml:space="preserve"> is geoptimaliseerd voor het afhandelen van grote hoeveelheden verkeer en biedt diverse optimalisatietechnieken, zoals </w:t>
-      </w:r>
-      <w:proofErr w:type="spellStart"/>
-      <w:r>
-        <w:t>caching</w:t>
-      </w:r>
-      <w:proofErr w:type="spellEnd"/>
-      <w:r>
-        <w:t xml:space="preserve"> en </w:t>
-      </w:r>
-      <w:proofErr w:type="spellStart"/>
-      <w:r>
-        <w:t>asynchronous</w:t>
-      </w:r>
-      <w:proofErr w:type="spellEnd"/>
-      <w:r>
-        <w:t xml:space="preserve"> </w:t>
-      </w:r>
-      <w:proofErr w:type="spellStart"/>
-      <w:r>
-        <w:t>programming</w:t>
-      </w:r>
-      <w:proofErr w:type="spellEnd"/>
-      <w:r>
-        <w:t>, voor een snelle respons op HTTP-verzoeken.</w:t>
-      </w:r>
-    </w:p>
-    <w:p/>
+      <w:pPr>
+        <w:spacing w:after="200" w:line="276" w:lineRule="auto"/>
+      </w:pPr>
+      <w:r>
+        <w:t>De prestaties van Bun in combinatie met Prisma en Elysia zijn over het algemeen indrukwekkend, gezien de snelheid en efficiëntie die worden geboden. Deze combinatie is geschikt voor het bouwen van schaalbare API's die kunnen omgaan met grote hoeveelheden verkeer.</w:t>
+      </w:r>
+    </w:p>
     <w:p>
       <w:pPr>
         <w:pStyle w:val="Kop4"/>
       </w:pPr>
       <w:r>
-        <w:t>Veiligheid</w:t>
+        <w:t>Conclusie</w:t>
       </w:r>
     </w:p>
     <w:p>
@@ -6005,603 +5613,822 @@
         <w:spacing w:after="200" w:line="276" w:lineRule="auto"/>
       </w:pPr>
       <w:r>
-        <w:t xml:space="preserve">Met ingebouwde beveiligingsmechanismen zoals authenticatie en autorisatie biedt ASP.NET </w:t>
-      </w:r>
-      <w:proofErr w:type="spellStart"/>
-      <w:r>
-        <w:t>Core</w:t>
-      </w:r>
-      <w:proofErr w:type="spellEnd"/>
-      <w:r>
-        <w:t xml:space="preserve"> een solide basis voor het beveiligen van API's tegen veelvoorkomende aanvallen. Bovendien is de integratie met Microsoft Identity naadloos, waardoor het implementeren van geavanceerde beveiligingsfuncties eenvoudig is. Daarnaast maakt het gebruik van de </w:t>
-      </w:r>
-      <w:proofErr w:type="spellStart"/>
-      <w:r>
-        <w:t>Fluent</w:t>
-      </w:r>
-      <w:proofErr w:type="spellEnd"/>
-      <w:r>
-        <w:t xml:space="preserve"> </w:t>
-      </w:r>
-      <w:proofErr w:type="spellStart"/>
-      <w:r>
-        <w:t>Validation</w:t>
-      </w:r>
-      <w:proofErr w:type="spellEnd"/>
-      <w:r>
-        <w:t xml:space="preserve"> </w:t>
-      </w:r>
-      <w:proofErr w:type="spellStart"/>
-      <w:r>
-        <w:t>NuGet</w:t>
-      </w:r>
-      <w:proofErr w:type="spellEnd"/>
-      <w:r>
-        <w:t>-package objectvalidatie zeer gemakkelijk, waardoor ontwikkelaars snel en effectief kunnen zorgen voor de juiste validatie van invoergegevens binnen hun API's.</w:t>
-      </w:r>
-    </w:p>
-    <w:p>
-      <w:pPr>
-        <w:pStyle w:val="Kop4"/>
-        <w:rPr>
-          <w:shd w:val="clear" w:color="auto" w:fill="FFFFFF"/>
-        </w:rPr>
-      </w:pPr>
-      <w:r>
-        <w:rPr>
-          <w:shd w:val="clear" w:color="auto" w:fill="FFFFFF"/>
-        </w:rPr>
+        <w:t>Bun met Prisma en Elysia biedt een veelbelovende combinatie voor het ontwikkelen van snelle, efficiënte en goed beveiligde API's. Hoewel deze stack relatief nieuw is en mogelijk nog niet dezelfde mate van communityondersteuning heeft als gevestigde frameworks, compenseren de uitstekende documentatie en de ingebouwde beveiligingsfunctionaliteiten dit gedeeltelijk. Ontwikkelaars kunnen profiteren van de snelheid en productiviteit die worden geboden door deze combinatie van tools, wat het een aantrekkelijke optie maakt voor zowel kleine als grote projecten. Met de groeiende populariteit en verdere ontwikkelingen in deze technologieën, kan Bun met Prisma en Elysia zeker een waardevolle keuze zijn voor het ontwikkelen van moderne API's.</w:t>
+      </w:r>
+      <w:r>
+        <w:br w:type="page"/>
+      </w:r>
+    </w:p>
+    <w:p>
+      <w:pPr>
+        <w:pStyle w:val="Kop2"/>
+      </w:pPr>
+      <w:bookmarkStart w:id="34" w:name="_Toc162015657"/>
+      <w:r>
         <w:lastRenderedPageBreak/>
-        <w:t xml:space="preserve">Conclusie: </w:t>
-      </w:r>
-    </w:p>
-    <w:p>
-      <w:r>
-        <w:rPr>
-          <w:shd w:val="clear" w:color="auto" w:fill="FFFFFF"/>
-        </w:rPr>
-        <w:t xml:space="preserve">ASP.NET </w:t>
-      </w:r>
-      <w:proofErr w:type="spellStart"/>
-      <w:r>
-        <w:rPr>
-          <w:shd w:val="clear" w:color="auto" w:fill="FFFFFF"/>
-        </w:rPr>
-        <w:t>Core</w:t>
-      </w:r>
-      <w:proofErr w:type="spellEnd"/>
-      <w:r>
-        <w:rPr>
-          <w:shd w:val="clear" w:color="auto" w:fill="FFFFFF"/>
-        </w:rPr>
-        <w:t xml:space="preserve"> is een krachtig </w:t>
-      </w:r>
-      <w:proofErr w:type="spellStart"/>
-      <w:r>
-        <w:rPr>
-          <w:shd w:val="clear" w:color="auto" w:fill="FFFFFF"/>
-        </w:rPr>
-        <w:t>framework</w:t>
-      </w:r>
-      <w:proofErr w:type="spellEnd"/>
-      <w:r>
-        <w:rPr>
-          <w:shd w:val="clear" w:color="auto" w:fill="FFFFFF"/>
-        </w:rPr>
-        <w:t xml:space="preserve"> voor het ontwikkelen van webapplicaties en REST-API's, met uitgebreide documentatie en sterke ondersteuning vanuit de ontwikkelaarsgemeenschap. Het biedt een gestroomlijnde ontwikkelervaring dankzij de integratie met Visual Studio en andere Microsoft-tools. De uitstekende prestaties en ingebouwde beveiligingsmechanismen maken het een aantrekkelijke keuze voor zowel kleine als grote projecten binnen de Microsoft-stack.</w:t>
-      </w:r>
-      <w:r>
-        <w:br w:type="page"/>
-      </w:r>
-    </w:p>
-    <w:p>
-      <w:pPr>
-        <w:pStyle w:val="Kop2"/>
-      </w:pPr>
-      <w:r>
-        <w:lastRenderedPageBreak/>
-        <w:t xml:space="preserve">Bun met Prisma &amp; </w:t>
-      </w:r>
-      <w:proofErr w:type="spellStart"/>
-      <w:r>
-        <w:t>Elysia</w:t>
-      </w:r>
-      <w:proofErr w:type="spellEnd"/>
-    </w:p>
-    <w:p>
-      <w:pPr>
-        <w:pStyle w:val="Kop4"/>
-      </w:pPr>
-      <w:r>
-        <w:t>Waarom</w:t>
-      </w:r>
-    </w:p>
-    <w:p>
-      <w:r>
-        <w:t xml:space="preserve">Bun is een </w:t>
-      </w:r>
-      <w:r>
-        <w:t>efficiënt</w:t>
-      </w:r>
-      <w:r>
-        <w:t xml:space="preserve"> </w:t>
-      </w:r>
-      <w:proofErr w:type="spellStart"/>
-      <w:r>
-        <w:t>framework</w:t>
-      </w:r>
-      <w:proofErr w:type="spellEnd"/>
-      <w:r>
-        <w:t xml:space="preserve"> dat sterk lijkt op Node.js, waardoor het aantrekkelijk is voor ontwikkelaars die bekend zijn met dit ecosysteem. Prisma biedt uitstekende integratie met databases, waardoor het gemakkelijk is om gegevens te beheren. </w:t>
-      </w:r>
-      <w:proofErr w:type="spellStart"/>
-      <w:r>
-        <w:t>Elysia</w:t>
-      </w:r>
-      <w:proofErr w:type="spellEnd"/>
-      <w:r>
-        <w:t xml:space="preserve"> biedt veel out-of-</w:t>
-      </w:r>
-      <w:proofErr w:type="spellStart"/>
-      <w:r>
-        <w:t>the</w:t>
-      </w:r>
-      <w:proofErr w:type="spellEnd"/>
-      <w:r>
-        <w:t>-box functies voor het ontwikkelen van API's, waardoor het een aantrekkelijke keuze is voor projecten die snel functionaliteit nodig hebben.</w:t>
-      </w:r>
-    </w:p>
-    <w:p/>
-    <w:p>
-      <w:pPr>
-        <w:pStyle w:val="Kop4"/>
-      </w:pPr>
-      <w:r>
-        <w:t>Ondersteuning / documentatie</w:t>
-      </w:r>
-    </w:p>
-    <w:p>
-      <w:r>
-        <w:t xml:space="preserve">Hoewel deze </w:t>
-      </w:r>
-      <w:proofErr w:type="spellStart"/>
-      <w:r>
-        <w:t>frameworks</w:t>
-      </w:r>
-      <w:proofErr w:type="spellEnd"/>
-      <w:r>
-        <w:t xml:space="preserve"> relatief jong</w:t>
-      </w:r>
-      <w:r>
-        <w:t xml:space="preserve"> en</w:t>
-      </w:r>
-      <w:r>
-        <w:t xml:space="preserve"> bieden ze allemaal overzichtelijke en moderne documentatie. Echter, vanwege hun recentere opkomst kan de beschikbaarheid van community-ondersteuning voor het oplossen van problemen nog beperkter zijn in vergelijking met gevestigde </w:t>
-      </w:r>
-      <w:proofErr w:type="spellStart"/>
-      <w:r>
-        <w:t>frameworks</w:t>
-      </w:r>
-      <w:proofErr w:type="spellEnd"/>
-      <w:r>
-        <w:t xml:space="preserve"> zoals Node.js.</w:t>
-      </w:r>
-    </w:p>
-    <w:p/>
-    <w:p>
-      <w:pPr>
-        <w:pStyle w:val="Kop4"/>
-      </w:pPr>
-      <w:r>
-        <w:t>Ontwikkelaarsproductiviteit</w:t>
-      </w:r>
-    </w:p>
-    <w:p>
-      <w:r>
-        <w:t xml:space="preserve">Het opzetten en uitbreiden van de API's met Bun, Prisma en </w:t>
-      </w:r>
-      <w:proofErr w:type="spellStart"/>
-      <w:r>
-        <w:t>Elysia</w:t>
-      </w:r>
-      <w:proofErr w:type="spellEnd"/>
-      <w:r>
-        <w:t xml:space="preserve"> verloopt over het algemeen snel en efficiënt, zodra de juiste bronnen online zijn gevonden. De </w:t>
-      </w:r>
-      <w:proofErr w:type="spellStart"/>
-      <w:r>
-        <w:t>frameworks</w:t>
-      </w:r>
-      <w:proofErr w:type="spellEnd"/>
-      <w:r>
-        <w:t xml:space="preserve"> bieden tools en functionaliteiten die de ontwikkelaarsproductiviteit bevorderen, waardoor ze snel aan de slag kunnen met het bouwen van API's.</w:t>
-      </w:r>
-    </w:p>
-    <w:p/>
-    <w:p>
-      <w:pPr>
-        <w:pStyle w:val="Kop4"/>
-      </w:pPr>
-      <w:r>
-        <w:t>Veiligheid</w:t>
-      </w:r>
-    </w:p>
-    <w:p>
-      <w:proofErr w:type="spellStart"/>
-      <w:r>
-        <w:t>Elysia</w:t>
-      </w:r>
-      <w:proofErr w:type="spellEnd"/>
-      <w:r>
-        <w:t xml:space="preserve"> biedt een breed scala aan ingebouwde functionaliteiten voor beveiliging, waaronder validatie, Cross-</w:t>
-      </w:r>
-      <w:proofErr w:type="spellStart"/>
-      <w:r>
-        <w:t>Origin</w:t>
-      </w:r>
-      <w:proofErr w:type="spellEnd"/>
-      <w:r>
-        <w:t xml:space="preserve"> Resource </w:t>
-      </w:r>
-      <w:proofErr w:type="spellStart"/>
-      <w:r>
-        <w:t>Sharing</w:t>
-      </w:r>
-      <w:proofErr w:type="spellEnd"/>
-      <w:r>
-        <w:t xml:space="preserve"> (CORS), error handling en authenticatie.</w:t>
-      </w:r>
-    </w:p>
-    <w:p/>
-    <w:p>
-      <w:pPr>
-        <w:pStyle w:val="Kop4"/>
-      </w:pPr>
-      <w:r>
-        <w:t>Prestatie</w:t>
-      </w:r>
+        <w:t>Samenvatting REST-API technologieën</w:t>
+      </w:r>
+      <w:bookmarkEnd w:id="34"/>
+    </w:p>
+    <w:p>
+      <w:pPr>
+        <w:pStyle w:val="Kop3"/>
+      </w:pPr>
+      <w:r>
+        <w:t>Postman API prestatie resultaten</w:t>
+      </w:r>
+    </w:p>
+    <w:p>
+      <w:r>
+        <w:t>Gedetailleerde rapporten met betrekking tot de prestaties zijn beschikbaar in de bijlagen. De tests werden uitgevoerd met behulp van Postman, waarbij 100 virtuele gebruikers werden gesimuleerd op een vast profiel gedurende een periode van 5 minuten. Het doel van de test was om de prestaties van de endpoints te meten bij het ophalen van gegevens van 50 studenten.</w:t>
+      </w:r>
+    </w:p>
+    <w:tbl>
+      <w:tblPr>
+        <w:tblStyle w:val="Lijsttabel7kleurrijk"/>
+        <w:tblW w:w="0" w:type="auto"/>
+        <w:tblLook w:val="04A0" w:firstRow="1" w:lastRow="0" w:firstColumn="1" w:lastColumn="0" w:noHBand="0" w:noVBand="1"/>
+      </w:tblPr>
+      <w:tblGrid>
+        <w:gridCol w:w="2101"/>
+        <w:gridCol w:w="2027"/>
+        <w:gridCol w:w="1610"/>
+        <w:gridCol w:w="1496"/>
+        <w:gridCol w:w="2053"/>
+      </w:tblGrid>
+      <w:tr>
+        <w:trPr>
+          <w:cnfStyle w:val="100000000000" w:firstRow="1" w:lastRow="0" w:firstColumn="0" w:lastColumn="0" w:oddVBand="0" w:evenVBand="0" w:oddHBand="0" w:evenHBand="0" w:firstRowFirstColumn="0" w:firstRowLastColumn="0" w:lastRowFirstColumn="0" w:lastRowLastColumn="0"/>
+        </w:trPr>
+        <w:tc>
+          <w:tcPr>
+            <w:cnfStyle w:val="001000000100" w:firstRow="0" w:lastRow="0" w:firstColumn="1" w:lastColumn="0" w:oddVBand="0" w:evenVBand="0" w:oddHBand="0" w:evenHBand="0" w:firstRowFirstColumn="1" w:firstRowLastColumn="0" w:lastRowFirstColumn="0" w:lastRowLastColumn="0"/>
+            <w:tcW w:w="1668" w:type="dxa"/>
+          </w:tcPr>
+          <w:p>
+            <w:pPr>
+              <w:rPr>
+                <w:b/>
+                <w:bCs/>
+                <w:sz w:val="24"/>
+                <w:szCs w:val="20"/>
+                <w:lang w:val="en-US"/>
+              </w:rPr>
+            </w:pPr>
+            <w:r>
+              <w:rPr>
+                <w:b/>
+                <w:bCs/>
+                <w:sz w:val="24"/>
+                <w:szCs w:val="20"/>
+                <w:lang w:val="en-US"/>
+              </w:rPr>
+              <w:t>Name</w:t>
+            </w:r>
+          </w:p>
+        </w:tc>
+        <w:tc>
+          <w:tcPr>
+            <w:tcW w:w="2126" w:type="dxa"/>
+          </w:tcPr>
+          <w:p>
+            <w:pPr>
+              <w:cnfStyle w:val="100000000000" w:firstRow="1" w:lastRow="0" w:firstColumn="0" w:lastColumn="0" w:oddVBand="0" w:evenVBand="0" w:oddHBand="0" w:evenHBand="0" w:firstRowFirstColumn="0" w:firstRowLastColumn="0" w:lastRowFirstColumn="0" w:lastRowLastColumn="0"/>
+              <w:rPr>
+                <w:b/>
+                <w:bCs/>
+                <w:sz w:val="24"/>
+                <w:szCs w:val="20"/>
+                <w:lang w:val="en-US"/>
+              </w:rPr>
+            </w:pPr>
+            <w:r>
+              <w:rPr>
+                <w:b/>
+                <w:bCs/>
+                <w:sz w:val="24"/>
+                <w:szCs w:val="20"/>
+                <w:lang w:val="en-US"/>
+              </w:rPr>
+              <w:t>Express.js</w:t>
+            </w:r>
+          </w:p>
+        </w:tc>
+        <w:tc>
+          <w:tcPr>
+            <w:tcW w:w="1701" w:type="dxa"/>
+          </w:tcPr>
+          <w:p>
+            <w:pPr>
+              <w:cnfStyle w:val="100000000000" w:firstRow="1" w:lastRow="0" w:firstColumn="0" w:lastColumn="0" w:oddVBand="0" w:evenVBand="0" w:oddHBand="0" w:evenHBand="0" w:firstRowFirstColumn="0" w:firstRowLastColumn="0" w:lastRowFirstColumn="0" w:lastRowLastColumn="0"/>
+              <w:rPr>
+                <w:b/>
+                <w:bCs/>
+                <w:sz w:val="24"/>
+                <w:szCs w:val="20"/>
+                <w:lang w:val="en-US"/>
+              </w:rPr>
+            </w:pPr>
+            <w:r>
+              <w:rPr>
+                <w:b/>
+                <w:bCs/>
+                <w:sz w:val="24"/>
+                <w:szCs w:val="20"/>
+                <w:lang w:val="en-US"/>
+              </w:rPr>
+              <w:t>Django</w:t>
+            </w:r>
+          </w:p>
+        </w:tc>
+        <w:tc>
+          <w:tcPr>
+            <w:tcW w:w="1559" w:type="dxa"/>
+          </w:tcPr>
+          <w:p>
+            <w:pPr>
+              <w:cnfStyle w:val="100000000000" w:firstRow="1" w:lastRow="0" w:firstColumn="0" w:lastColumn="0" w:oddVBand="0" w:evenVBand="0" w:oddHBand="0" w:evenHBand="0" w:firstRowFirstColumn="0" w:firstRowLastColumn="0" w:lastRowFirstColumn="0" w:lastRowLastColumn="0"/>
+              <w:rPr>
+                <w:b/>
+                <w:bCs/>
+                <w:sz w:val="24"/>
+                <w:szCs w:val="20"/>
+                <w:lang w:val="en-US"/>
+              </w:rPr>
+            </w:pPr>
+            <w:r>
+              <w:rPr>
+                <w:b/>
+                <w:bCs/>
+                <w:sz w:val="24"/>
+                <w:szCs w:val="20"/>
+              </w:rPr>
+              <w:t>Asp.net</w:t>
+            </w:r>
+          </w:p>
+        </w:tc>
+        <w:tc>
+          <w:tcPr>
+            <w:tcW w:w="2233" w:type="dxa"/>
+          </w:tcPr>
+          <w:p>
+            <w:pPr>
+              <w:cnfStyle w:val="100000000000" w:firstRow="1" w:lastRow="0" w:firstColumn="0" w:lastColumn="0" w:oddVBand="0" w:evenVBand="0" w:oddHBand="0" w:evenHBand="0" w:firstRowFirstColumn="0" w:firstRowLastColumn="0" w:lastRowFirstColumn="0" w:lastRowLastColumn="0"/>
+              <w:rPr>
+                <w:b/>
+                <w:bCs/>
+                <w:sz w:val="24"/>
+                <w:szCs w:val="20"/>
+              </w:rPr>
+            </w:pPr>
+            <w:r>
+              <w:rPr>
+                <w:b/>
+                <w:bCs/>
+                <w:sz w:val="24"/>
+                <w:szCs w:val="20"/>
+              </w:rPr>
+              <w:t>Bun &amp; Elysia</w:t>
+            </w:r>
+          </w:p>
+        </w:tc>
+      </w:tr>
+      <w:tr>
+        <w:trPr>
+          <w:cnfStyle w:val="000000100000" w:firstRow="0" w:lastRow="0" w:firstColumn="0" w:lastColumn="0" w:oddVBand="0" w:evenVBand="0" w:oddHBand="1" w:evenHBand="0" w:firstRowFirstColumn="0" w:firstRowLastColumn="0" w:lastRowFirstColumn="0" w:lastRowLastColumn="0"/>
+        </w:trPr>
+        <w:tc>
+          <w:tcPr>
+            <w:cnfStyle w:val="001000000000" w:firstRow="0" w:lastRow="0" w:firstColumn="1" w:lastColumn="0" w:oddVBand="0" w:evenVBand="0" w:oddHBand="0" w:evenHBand="0" w:firstRowFirstColumn="0" w:firstRowLastColumn="0" w:lastRowFirstColumn="0" w:lastRowLastColumn="0"/>
+            <w:tcW w:w="1668" w:type="dxa"/>
+          </w:tcPr>
+          <w:p>
+            <w:pPr>
+              <w:rPr>
+                <w:b/>
+                <w:bCs/>
+                <w:sz w:val="24"/>
+                <w:szCs w:val="20"/>
+                <w:lang w:val="en-US"/>
+              </w:rPr>
+            </w:pPr>
+            <w:r>
+              <w:rPr>
+                <w:b/>
+                <w:bCs/>
+                <w:sz w:val="24"/>
+                <w:szCs w:val="20"/>
+                <w:lang w:val="en-US"/>
+              </w:rPr>
+              <w:t>Amount of requests sent</w:t>
+            </w:r>
+          </w:p>
+        </w:tc>
+        <w:tc>
+          <w:tcPr>
+            <w:tcW w:w="2126" w:type="dxa"/>
+          </w:tcPr>
+          <w:p>
+            <w:pPr>
+              <w:cnfStyle w:val="000000100000" w:firstRow="0" w:lastRow="0" w:firstColumn="0" w:lastColumn="0" w:oddVBand="0" w:evenVBand="0" w:oddHBand="1" w:evenHBand="0" w:firstRowFirstColumn="0" w:firstRowLastColumn="0" w:lastRowFirstColumn="0" w:lastRowLastColumn="0"/>
+              <w:rPr>
+                <w:lang w:val="en-US"/>
+              </w:rPr>
+            </w:pPr>
+            <w:r>
+              <w:rPr>
+                <w:lang w:val="en-US"/>
+              </w:rPr>
+              <w:t>26.616</w:t>
+            </w:r>
+          </w:p>
+        </w:tc>
+        <w:tc>
+          <w:tcPr>
+            <w:tcW w:w="1701" w:type="dxa"/>
+          </w:tcPr>
+          <w:p>
+            <w:pPr>
+              <w:cnfStyle w:val="000000100000" w:firstRow="0" w:lastRow="0" w:firstColumn="0" w:lastColumn="0" w:oddVBand="0" w:evenVBand="0" w:oddHBand="1" w:evenHBand="0" w:firstRowFirstColumn="0" w:firstRowLastColumn="0" w:lastRowFirstColumn="0" w:lastRowLastColumn="0"/>
+              <w:rPr>
+                <w:lang w:val="en-US"/>
+              </w:rPr>
+            </w:pPr>
+            <w:r>
+              <w:rPr>
+                <w:lang w:val="en-US"/>
+              </w:rPr>
+              <w:t>26.113</w:t>
+            </w:r>
+          </w:p>
+        </w:tc>
+        <w:tc>
+          <w:tcPr>
+            <w:tcW w:w="1559" w:type="dxa"/>
+          </w:tcPr>
+          <w:p>
+            <w:pPr>
+              <w:cnfStyle w:val="000000100000" w:firstRow="0" w:lastRow="0" w:firstColumn="0" w:lastColumn="0" w:oddVBand="0" w:evenVBand="0" w:oddHBand="1" w:evenHBand="0" w:firstRowFirstColumn="0" w:firstRowLastColumn="0" w:lastRowFirstColumn="0" w:lastRowLastColumn="0"/>
+              <w:rPr>
+                <w:lang w:val="en-US"/>
+              </w:rPr>
+            </w:pPr>
+            <w:r>
+              <w:rPr>
+                <w:lang w:val="en-US"/>
+              </w:rPr>
+              <w:t>26.657</w:t>
+            </w:r>
+          </w:p>
+        </w:tc>
+        <w:tc>
+          <w:tcPr>
+            <w:tcW w:w="2233" w:type="dxa"/>
+          </w:tcPr>
+          <w:p>
+            <w:pPr>
+              <w:cnfStyle w:val="000000100000" w:firstRow="0" w:lastRow="0" w:firstColumn="0" w:lastColumn="0" w:oddVBand="0" w:evenVBand="0" w:oddHBand="1" w:evenHBand="0" w:firstRowFirstColumn="0" w:firstRowLastColumn="0" w:lastRowFirstColumn="0" w:lastRowLastColumn="0"/>
+              <w:rPr>
+                <w:lang w:val="en-US"/>
+              </w:rPr>
+            </w:pPr>
+            <w:r>
+              <w:rPr>
+                <w:lang w:val="en-US"/>
+              </w:rPr>
+              <w:t>26.754</w:t>
+            </w:r>
+          </w:p>
+        </w:tc>
+      </w:tr>
+      <w:tr>
+        <w:tc>
+          <w:tcPr>
+            <w:cnfStyle w:val="001000000000" w:firstRow="0" w:lastRow="0" w:firstColumn="1" w:lastColumn="0" w:oddVBand="0" w:evenVBand="0" w:oddHBand="0" w:evenHBand="0" w:firstRowFirstColumn="0" w:firstRowLastColumn="0" w:lastRowFirstColumn="0" w:lastRowLastColumn="0"/>
+            <w:tcW w:w="1668" w:type="dxa"/>
+          </w:tcPr>
+          <w:p>
+            <w:pPr>
+              <w:rPr>
+                <w:b/>
+                <w:bCs/>
+                <w:sz w:val="24"/>
+                <w:szCs w:val="20"/>
+                <w:lang w:val="en-US"/>
+              </w:rPr>
+            </w:pPr>
+            <w:r>
+              <w:rPr>
+                <w:b/>
+                <w:bCs/>
+                <w:sz w:val="24"/>
+                <w:szCs w:val="20"/>
+                <w:lang w:val="en-US"/>
+              </w:rPr>
+              <w:t>Troughput requests/second</w:t>
+            </w:r>
+          </w:p>
+        </w:tc>
+        <w:tc>
+          <w:tcPr>
+            <w:tcW w:w="2126" w:type="dxa"/>
+          </w:tcPr>
+          <w:p>
+            <w:pPr>
+              <w:cnfStyle w:val="000000000000" w:firstRow="0" w:lastRow="0" w:firstColumn="0" w:lastColumn="0" w:oddVBand="0" w:evenVBand="0" w:oddHBand="0" w:evenHBand="0" w:firstRowFirstColumn="0" w:firstRowLastColumn="0" w:lastRowFirstColumn="0" w:lastRowLastColumn="0"/>
+              <w:rPr>
+                <w:lang w:val="en-US"/>
+              </w:rPr>
+            </w:pPr>
+            <w:r>
+              <w:rPr>
+                <w:lang w:val="en-US"/>
+              </w:rPr>
+              <w:t>86.59</w:t>
+            </w:r>
+          </w:p>
+        </w:tc>
+        <w:tc>
+          <w:tcPr>
+            <w:tcW w:w="1701" w:type="dxa"/>
+          </w:tcPr>
+          <w:p>
+            <w:pPr>
+              <w:cnfStyle w:val="000000000000" w:firstRow="0" w:lastRow="0" w:firstColumn="0" w:lastColumn="0" w:oddVBand="0" w:evenVBand="0" w:oddHBand="0" w:evenHBand="0" w:firstRowFirstColumn="0" w:firstRowLastColumn="0" w:lastRowFirstColumn="0" w:lastRowLastColumn="0"/>
+              <w:rPr>
+                <w:lang w:val="en-US"/>
+              </w:rPr>
+            </w:pPr>
+            <w:r>
+              <w:rPr>
+                <w:lang w:val="en-US"/>
+              </w:rPr>
+              <w:t>84.98</w:t>
+            </w:r>
+          </w:p>
+        </w:tc>
+        <w:tc>
+          <w:tcPr>
+            <w:tcW w:w="1559" w:type="dxa"/>
+          </w:tcPr>
+          <w:p>
+            <w:pPr>
+              <w:cnfStyle w:val="000000000000" w:firstRow="0" w:lastRow="0" w:firstColumn="0" w:lastColumn="0" w:oddVBand="0" w:evenVBand="0" w:oddHBand="0" w:evenHBand="0" w:firstRowFirstColumn="0" w:firstRowLastColumn="0" w:lastRowFirstColumn="0" w:lastRowLastColumn="0"/>
+              <w:rPr>
+                <w:lang w:val="en-US"/>
+              </w:rPr>
+            </w:pPr>
+            <w:r>
+              <w:rPr>
+                <w:lang w:val="en-US"/>
+              </w:rPr>
+              <w:t>86,80</w:t>
+            </w:r>
+          </w:p>
+        </w:tc>
+        <w:tc>
+          <w:tcPr>
+            <w:tcW w:w="2233" w:type="dxa"/>
+          </w:tcPr>
+          <w:p>
+            <w:pPr>
+              <w:cnfStyle w:val="000000000000" w:firstRow="0" w:lastRow="0" w:firstColumn="0" w:lastColumn="0" w:oddVBand="0" w:evenVBand="0" w:oddHBand="0" w:evenHBand="0" w:firstRowFirstColumn="0" w:firstRowLastColumn="0" w:lastRowFirstColumn="0" w:lastRowLastColumn="0"/>
+              <w:rPr>
+                <w:lang w:val="en-US"/>
+              </w:rPr>
+            </w:pPr>
+            <w:r>
+              <w:rPr>
+                <w:lang w:val="en-US"/>
+              </w:rPr>
+              <w:t>87.07</w:t>
+            </w:r>
+          </w:p>
+        </w:tc>
+      </w:tr>
+      <w:tr>
+        <w:trPr>
+          <w:cnfStyle w:val="000000100000" w:firstRow="0" w:lastRow="0" w:firstColumn="0" w:lastColumn="0" w:oddVBand="0" w:evenVBand="0" w:oddHBand="1" w:evenHBand="0" w:firstRowFirstColumn="0" w:firstRowLastColumn="0" w:lastRowFirstColumn="0" w:lastRowLastColumn="0"/>
+        </w:trPr>
+        <w:tc>
+          <w:tcPr>
+            <w:cnfStyle w:val="001000000000" w:firstRow="0" w:lastRow="0" w:firstColumn="1" w:lastColumn="0" w:oddVBand="0" w:evenVBand="0" w:oddHBand="0" w:evenHBand="0" w:firstRowFirstColumn="0" w:firstRowLastColumn="0" w:lastRowFirstColumn="0" w:lastRowLastColumn="0"/>
+            <w:tcW w:w="1668" w:type="dxa"/>
+          </w:tcPr>
+          <w:p>
+            <w:pPr>
+              <w:rPr>
+                <w:b/>
+                <w:bCs/>
+                <w:sz w:val="24"/>
+                <w:szCs w:val="20"/>
+                <w:lang w:val="en-US"/>
+              </w:rPr>
+            </w:pPr>
+            <w:r>
+              <w:rPr>
+                <w:b/>
+                <w:bCs/>
+                <w:sz w:val="24"/>
+                <w:szCs w:val="20"/>
+                <w:lang w:val="en-US"/>
+              </w:rPr>
+              <w:t>Avg. response time</w:t>
+            </w:r>
+          </w:p>
+        </w:tc>
+        <w:tc>
+          <w:tcPr>
+            <w:tcW w:w="2126" w:type="dxa"/>
+          </w:tcPr>
+          <w:p>
+            <w:pPr>
+              <w:cnfStyle w:val="000000100000" w:firstRow="0" w:lastRow="0" w:firstColumn="0" w:lastColumn="0" w:oddVBand="0" w:evenVBand="0" w:oddHBand="1" w:evenHBand="0" w:firstRowFirstColumn="0" w:firstRowLastColumn="0" w:lastRowFirstColumn="0" w:lastRowLastColumn="0"/>
+              <w:rPr>
+                <w:lang w:val="en-US"/>
+              </w:rPr>
+            </w:pPr>
+            <w:r>
+              <w:rPr>
+                <w:lang w:val="en-US"/>
+              </w:rPr>
+              <w:t>10ms</w:t>
+            </w:r>
+          </w:p>
+        </w:tc>
+        <w:tc>
+          <w:tcPr>
+            <w:tcW w:w="1701" w:type="dxa"/>
+          </w:tcPr>
+          <w:p>
+            <w:pPr>
+              <w:cnfStyle w:val="000000100000" w:firstRow="0" w:lastRow="0" w:firstColumn="0" w:lastColumn="0" w:oddVBand="0" w:evenVBand="0" w:oddHBand="1" w:evenHBand="0" w:firstRowFirstColumn="0" w:firstRowLastColumn="0" w:lastRowFirstColumn="0" w:lastRowLastColumn="0"/>
+              <w:rPr>
+                <w:lang w:val="en-US"/>
+              </w:rPr>
+            </w:pPr>
+            <w:r>
+              <w:rPr>
+                <w:lang w:val="en-US"/>
+              </w:rPr>
+              <w:t>30ms</w:t>
+            </w:r>
+          </w:p>
+        </w:tc>
+        <w:tc>
+          <w:tcPr>
+            <w:tcW w:w="1559" w:type="dxa"/>
+          </w:tcPr>
+          <w:p>
+            <w:pPr>
+              <w:cnfStyle w:val="000000100000" w:firstRow="0" w:lastRow="0" w:firstColumn="0" w:lastColumn="0" w:oddVBand="0" w:evenVBand="0" w:oddHBand="1" w:evenHBand="0" w:firstRowFirstColumn="0" w:firstRowLastColumn="0" w:lastRowFirstColumn="0" w:lastRowLastColumn="0"/>
+              <w:rPr>
+                <w:lang w:val="en-US"/>
+              </w:rPr>
+            </w:pPr>
+            <w:r>
+              <w:rPr>
+                <w:lang w:val="en-US"/>
+              </w:rPr>
+              <w:t>7ms</w:t>
+            </w:r>
+          </w:p>
+        </w:tc>
+        <w:tc>
+          <w:tcPr>
+            <w:tcW w:w="2233" w:type="dxa"/>
+          </w:tcPr>
+          <w:p>
+            <w:pPr>
+              <w:cnfStyle w:val="000000100000" w:firstRow="0" w:lastRow="0" w:firstColumn="0" w:lastColumn="0" w:oddVBand="0" w:evenVBand="0" w:oddHBand="1" w:evenHBand="0" w:firstRowFirstColumn="0" w:firstRowLastColumn="0" w:lastRowFirstColumn="0" w:lastRowLastColumn="0"/>
+              <w:rPr>
+                <w:lang w:val="en-US"/>
+              </w:rPr>
+            </w:pPr>
+            <w:r>
+              <w:rPr>
+                <w:lang w:val="en-US"/>
+              </w:rPr>
+              <w:t>9ms</w:t>
+            </w:r>
+          </w:p>
+        </w:tc>
+      </w:tr>
+      <w:tr>
+        <w:tc>
+          <w:tcPr>
+            <w:cnfStyle w:val="001000000000" w:firstRow="0" w:lastRow="0" w:firstColumn="1" w:lastColumn="0" w:oddVBand="0" w:evenVBand="0" w:oddHBand="0" w:evenHBand="0" w:firstRowFirstColumn="0" w:firstRowLastColumn="0" w:lastRowFirstColumn="0" w:lastRowLastColumn="0"/>
+            <w:tcW w:w="1668" w:type="dxa"/>
+          </w:tcPr>
+          <w:p>
+            <w:pPr>
+              <w:rPr>
+                <w:b/>
+                <w:bCs/>
+                <w:sz w:val="24"/>
+                <w:szCs w:val="20"/>
+                <w:lang w:val="en-US"/>
+              </w:rPr>
+            </w:pPr>
+            <w:r>
+              <w:rPr>
+                <w:b/>
+                <w:bCs/>
+                <w:sz w:val="24"/>
+                <w:szCs w:val="20"/>
+                <w:lang w:val="en-US"/>
+              </w:rPr>
+              <w:t>Error rate</w:t>
+            </w:r>
+          </w:p>
+        </w:tc>
+        <w:tc>
+          <w:tcPr>
+            <w:tcW w:w="2126" w:type="dxa"/>
+          </w:tcPr>
+          <w:p>
+            <w:pPr>
+              <w:cnfStyle w:val="000000000000" w:firstRow="0" w:lastRow="0" w:firstColumn="0" w:lastColumn="0" w:oddVBand="0" w:evenVBand="0" w:oddHBand="0" w:evenHBand="0" w:firstRowFirstColumn="0" w:firstRowLastColumn="0" w:lastRowFirstColumn="0" w:lastRowLastColumn="0"/>
+              <w:rPr>
+                <w:lang w:val="en-US"/>
+              </w:rPr>
+            </w:pPr>
+            <w:r>
+              <w:rPr>
+                <w:lang w:val="en-US"/>
+              </w:rPr>
+              <w:t>0.00%</w:t>
+            </w:r>
+          </w:p>
+        </w:tc>
+        <w:tc>
+          <w:tcPr>
+            <w:tcW w:w="1701" w:type="dxa"/>
+          </w:tcPr>
+          <w:p>
+            <w:pPr>
+              <w:cnfStyle w:val="000000000000" w:firstRow="0" w:lastRow="0" w:firstColumn="0" w:lastColumn="0" w:oddVBand="0" w:evenVBand="0" w:oddHBand="0" w:evenHBand="0" w:firstRowFirstColumn="0" w:firstRowLastColumn="0" w:lastRowFirstColumn="0" w:lastRowLastColumn="0"/>
+              <w:rPr>
+                <w:lang w:val="en-US"/>
+              </w:rPr>
+            </w:pPr>
+            <w:r>
+              <w:rPr>
+                <w:lang w:val="en-US"/>
+              </w:rPr>
+              <w:t>0.00%</w:t>
+            </w:r>
+          </w:p>
+        </w:tc>
+        <w:tc>
+          <w:tcPr>
+            <w:tcW w:w="1559" w:type="dxa"/>
+          </w:tcPr>
+          <w:p>
+            <w:pPr>
+              <w:cnfStyle w:val="000000000000" w:firstRow="0" w:lastRow="0" w:firstColumn="0" w:lastColumn="0" w:oddVBand="0" w:evenVBand="0" w:oddHBand="0" w:evenHBand="0" w:firstRowFirstColumn="0" w:firstRowLastColumn="0" w:lastRowFirstColumn="0" w:lastRowLastColumn="0"/>
+              <w:rPr>
+                <w:lang w:val="en-US"/>
+              </w:rPr>
+            </w:pPr>
+            <w:r>
+              <w:rPr>
+                <w:lang w:val="en-US"/>
+              </w:rPr>
+              <w:t>0.00%</w:t>
+            </w:r>
+          </w:p>
+        </w:tc>
+        <w:tc>
+          <w:tcPr>
+            <w:tcW w:w="2233" w:type="dxa"/>
+          </w:tcPr>
+          <w:p>
+            <w:pPr>
+              <w:cnfStyle w:val="000000000000" w:firstRow="0" w:lastRow="0" w:firstColumn="0" w:lastColumn="0" w:oddVBand="0" w:evenVBand="0" w:oddHBand="0" w:evenHBand="0" w:firstRowFirstColumn="0" w:firstRowLastColumn="0" w:lastRowFirstColumn="0" w:lastRowLastColumn="0"/>
+              <w:rPr>
+                <w:lang w:val="en-US"/>
+              </w:rPr>
+            </w:pPr>
+            <w:r>
+              <w:rPr>
+                <w:lang w:val="en-US"/>
+              </w:rPr>
+              <w:t>0.00%</w:t>
+            </w:r>
+          </w:p>
+        </w:tc>
+      </w:tr>
+    </w:tbl>
+    <w:p>
+      <w:pPr>
+        <w:rPr>
+          <w:lang w:val="en-US"/>
+        </w:rPr>
+      </w:pPr>
+    </w:p>
+    <w:p>
+      <w:pPr>
+        <w:rPr>
+          <w:lang w:val="nl-NL"/>
+        </w:rPr>
+      </w:pPr>
+      <w:r>
+        <w:rPr>
+          <w:lang w:val="nl-NL"/>
+        </w:rPr>
+        <w:t>Uit de prestatieresultaten van de verschillende REST-API technologieën blijkt dat alle frameworks - Express.js, Django, ASP.NET en Bun &amp; Elysia - robuuste prestaties leveren met minimale fouten en een acceptabele responstijd.</w:t>
+      </w:r>
+      <w:r>
+        <w:rPr>
+          <w:lang w:val="nl-NL"/>
+        </w:rPr>
+        <w:t xml:space="preserve"> Ze</w:t>
+      </w:r>
+      <w:r>
+        <w:rPr>
+          <w:lang w:val="nl-NL"/>
+        </w:rPr>
+        <w:t xml:space="preserve"> vertonen vergelijkbare doorvoersnelheden, met slechts kleine variaties tussen hen. </w:t>
+      </w:r>
+    </w:p>
+    <w:p>
+      <w:pPr>
+        <w:rPr>
+          <w:lang w:val="nl-NL"/>
+        </w:rPr>
+      </w:pPr>
+      <w:r>
+        <w:rPr>
+          <w:lang w:val="nl-NL"/>
+        </w:rPr>
+        <w:t>Express.js en ASP.NET hebben de laagste gemiddelde responstijden, terwijl Django iets hogere responstijden laat zien. Bun &amp; Elysia presteren ook goed met een gemiddelde responstijd vergelijkbaar met die van Express.js en ASP.NET.</w:t>
+      </w:r>
+    </w:p>
+    <w:p>
+      <w:pPr>
+        <w:rPr>
+          <w:lang w:val="nl-NL"/>
+        </w:rPr>
+      </w:pPr>
+      <w:r>
+        <w:rPr>
+          <w:lang w:val="nl-NL"/>
+        </w:rPr>
+        <w:t>Op basis van deze prestatieresultaten kunnen we concluderen dat alle geteste frameworks geschikt zijn voor het ontwikkelen van REST-API's met betrouwbare prestaties en weinig fouten. De keuze tussen deze frameworks kan afhangen van andere factoren, zoals ontwikkelaarsvoorkeur, beschikbare resources en integratiemogelijkheden met bestaande systemen.</w:t>
+      </w:r>
+    </w:p>
+    <w:p>
+      <w:pPr>
+        <w:rPr>
+          <w:lang w:val="nl-NL"/>
+        </w:rPr>
+      </w:pPr>
     </w:p>
     <w:p>
       <w:pPr>
         <w:spacing w:after="200" w:line="276" w:lineRule="auto"/>
-      </w:pPr>
-      <w:r>
-        <w:t xml:space="preserve">De prestaties van Bun in combinatie met Prisma en </w:t>
-      </w:r>
-      <w:proofErr w:type="spellStart"/>
-      <w:r>
-        <w:t>Elysia</w:t>
-      </w:r>
-      <w:proofErr w:type="spellEnd"/>
-      <w:r>
-        <w:t xml:space="preserve"> zijn over het algemeen indrukwekkend, gezien de snelheid en efficiëntie die worden geboden. Deze combinatie is geschikt voor het bouwen van schaalbare API's die kunnen omgaan met grote hoeveelheden verkeer.</w:t>
-      </w:r>
-    </w:p>
-    <w:p>
-      <w:pPr>
-        <w:spacing w:after="200" w:line="276" w:lineRule="auto"/>
-      </w:pPr>
-    </w:p>
-    <w:p>
-      <w:pPr>
-        <w:spacing w:after="200" w:line="276" w:lineRule="auto"/>
-        <w:rPr>
-          <w:rFonts w:ascii="Tahoma" w:eastAsiaTheme="majorEastAsia" w:hAnsi="Tahoma" w:cstheme="majorBidi"/>
+        <w:rPr>
+          <w:rFonts w:eastAsiaTheme="majorEastAsia" w:cstheme="majorBidi"/>
           <w:b/>
           <w:bCs/>
-          <w:iCs/>
-          <w:sz w:val="20"/>
-        </w:rPr>
-      </w:pPr>
-      <w:r>
+          <w:sz w:val="24"/>
+          <w:lang w:val="nl-NL"/>
+        </w:rPr>
+      </w:pPr>
+      <w:r>
+        <w:rPr>
+          <w:lang w:val="nl-NL"/>
+        </w:rPr>
         <w:br w:type="page"/>
       </w:r>
     </w:p>
     <w:p>
       <w:pPr>
-        <w:pStyle w:val="Kop4"/>
-      </w:pPr>
-      <w:r>
+        <w:pStyle w:val="Kop3"/>
+        <w:rPr>
+          <w:lang w:val="nl-NL"/>
+        </w:rPr>
+      </w:pPr>
+      <w:r>
+        <w:rPr>
+          <w:lang w:val="nl-NL"/>
+        </w:rPr>
         <w:lastRenderedPageBreak/>
-        <w:t>Conclusie</w:t>
-      </w:r>
-    </w:p>
-    <w:p>
-      <w:pPr>
-        <w:spacing w:after="200" w:line="276" w:lineRule="auto"/>
-      </w:pPr>
-      <w:r>
-        <w:t xml:space="preserve">Bun met Prisma en </w:t>
-      </w:r>
-      <w:proofErr w:type="spellStart"/>
-      <w:r>
-        <w:t>Elysia</w:t>
-      </w:r>
-      <w:proofErr w:type="spellEnd"/>
-      <w:r>
-        <w:t xml:space="preserve"> biedt een veelbelovende combinatie voor het ontwikkelen van snelle, efficiënte en goed beveiligde API's. Hoewel deze stack relatief nieuw is en mogelijk nog niet dezelfde mate van </w:t>
-      </w:r>
-      <w:proofErr w:type="spellStart"/>
-      <w:r>
-        <w:t>communityondersteuning</w:t>
-      </w:r>
-      <w:proofErr w:type="spellEnd"/>
-      <w:r>
-        <w:t xml:space="preserve"> heeft als gevestigde </w:t>
-      </w:r>
-      <w:proofErr w:type="spellStart"/>
-      <w:r>
-        <w:t>frameworks</w:t>
-      </w:r>
-      <w:proofErr w:type="spellEnd"/>
-      <w:r>
-        <w:t xml:space="preserve">, compenseren de uitstekende documentatie en de ingebouwde beveiligingsfunctionaliteiten dit gedeeltelijk. Ontwikkelaars kunnen profiteren van de snelheid en productiviteit die worden geboden door deze combinatie van tools, wat het een aantrekkelijke optie maakt voor zowel kleine als grote projecten. Met de groeiende populariteit en verdere ontwikkelingen in deze technologieën, kan Bun met Prisma en </w:t>
-      </w:r>
-      <w:proofErr w:type="spellStart"/>
-      <w:r>
-        <w:t>Elysia</w:t>
-      </w:r>
-      <w:proofErr w:type="spellEnd"/>
-      <w:r>
-        <w:t xml:space="preserve"> zeker een waardevolle keuze zijn voor het ontwikkelen van moderne API's.</w:t>
-      </w:r>
-    </w:p>
-    <w:p>
-      <w:pPr>
-        <w:spacing w:after="200" w:line="276" w:lineRule="auto"/>
-      </w:pPr>
-    </w:p>
-    <w:p>
-      <w:pPr>
-        <w:spacing w:after="200" w:line="276" w:lineRule="auto"/>
-      </w:pPr>
-    </w:p>
-    <w:p>
-      <w:pPr>
-        <w:spacing w:after="200" w:line="276" w:lineRule="auto"/>
-      </w:pPr>
-      <w:r>
-        <w:br w:type="page"/>
-      </w:r>
-    </w:p>
-    <w:p>
-      <w:pPr>
-        <w:pStyle w:val="Kop2"/>
-      </w:pPr>
-      <w:bookmarkStart w:id="34" w:name="_Toc162015657"/>
-      <w:r>
-        <w:lastRenderedPageBreak/>
-        <w:t>Samenvatting REST-API technologieën</w:t>
-      </w:r>
-      <w:bookmarkEnd w:id="34"/>
-    </w:p>
-    <w:p>
-      <w:pPr>
-        <w:rPr>
-          <w:i/>
-          <w:iCs/>
-          <w:color w:val="FF0000"/>
-        </w:rPr>
-      </w:pPr>
-      <w:r>
-        <w:rPr>
-          <w:i/>
-          <w:iCs/>
-          <w:color w:val="FF0000"/>
-        </w:rPr>
-        <w:t>GROTE TABEL MET CHECKS</w:t>
-      </w:r>
-    </w:p>
-    <w:p>
-      <w:pPr>
-        <w:rPr>
-          <w:i/>
-          <w:iCs/>
-          <w:color w:val="FF0000"/>
-          <w:lang w:val="fr-FR"/>
-        </w:rPr>
-      </w:pPr>
-      <w:proofErr w:type="spellStart"/>
-      <w:r>
-        <w:rPr>
-          <w:i/>
-          <w:iCs/>
-          <w:color w:val="FF0000"/>
-          <w:lang w:val="fr-FR"/>
-        </w:rPr>
-        <w:t>Hashing</w:t>
-      </w:r>
-      <w:proofErr w:type="spellEnd"/>
-      <w:r>
-        <w:rPr>
-          <w:i/>
-          <w:iCs/>
-          <w:color w:val="FF0000"/>
-          <w:lang w:val="fr-FR"/>
-        </w:rPr>
-        <w:t xml:space="preserve">? </w:t>
-      </w:r>
-      <w:proofErr w:type="spellStart"/>
-      <w:r>
-        <w:rPr>
-          <w:i/>
-          <w:iCs/>
-          <w:color w:val="FF0000"/>
-          <w:lang w:val="fr-FR"/>
-        </w:rPr>
-        <w:t>Validatie</w:t>
-      </w:r>
-      <w:proofErr w:type="spellEnd"/>
-      <w:r>
-        <w:rPr>
-          <w:i/>
-          <w:iCs/>
-          <w:color w:val="FF0000"/>
-          <w:lang w:val="fr-FR"/>
-        </w:rPr>
-        <w:t xml:space="preserve">? </w:t>
-      </w:r>
-      <w:proofErr w:type="spellStart"/>
-      <w:r>
-        <w:rPr>
-          <w:i/>
-          <w:iCs/>
-          <w:color w:val="FF0000"/>
-          <w:lang w:val="fr-FR"/>
-        </w:rPr>
-        <w:t>Sql</w:t>
-      </w:r>
-      <w:proofErr w:type="spellEnd"/>
-      <w:r>
-        <w:rPr>
-          <w:i/>
-          <w:iCs/>
-          <w:color w:val="FF0000"/>
-          <w:lang w:val="fr-FR"/>
-        </w:rPr>
-        <w:t xml:space="preserve"> injection? </w:t>
-      </w:r>
-      <w:proofErr w:type="spellStart"/>
-      <w:r>
-        <w:rPr>
-          <w:i/>
-          <w:iCs/>
-          <w:color w:val="FF0000"/>
-          <w:lang w:val="fr-FR"/>
-        </w:rPr>
-        <w:t>Goeie</w:t>
-      </w:r>
-      <w:proofErr w:type="spellEnd"/>
-      <w:r>
-        <w:rPr>
-          <w:i/>
-          <w:iCs/>
-          <w:color w:val="FF0000"/>
-          <w:lang w:val="fr-FR"/>
-        </w:rPr>
-        <w:t xml:space="preserve"> </w:t>
-      </w:r>
-      <w:proofErr w:type="spellStart"/>
-      <w:r>
-        <w:rPr>
-          <w:i/>
-          <w:iCs/>
-          <w:color w:val="FF0000"/>
-          <w:lang w:val="fr-FR"/>
-        </w:rPr>
-        <w:t>documentatie</w:t>
-      </w:r>
-      <w:proofErr w:type="spellEnd"/>
-      <w:r>
-        <w:rPr>
-          <w:i/>
-          <w:iCs/>
-          <w:color w:val="FF0000"/>
-          <w:lang w:val="fr-FR"/>
-        </w:rPr>
-        <w:t xml:space="preserve">? </w:t>
-      </w:r>
-    </w:p>
-    <w:p>
-      <w:pPr>
-        <w:rPr>
-          <w:i/>
-          <w:iCs/>
-          <w:color w:val="FF0000"/>
-        </w:rPr>
-      </w:pPr>
-      <w:r>
-        <w:rPr>
-          <w:i/>
-          <w:iCs/>
-          <w:color w:val="FF0000"/>
-        </w:rPr>
-        <w:t xml:space="preserve">Persoonlijke rankschikking </w:t>
-      </w:r>
-      <w:proofErr w:type="spellStart"/>
-      <w:r>
-        <w:rPr>
-          <w:i/>
-          <w:iCs/>
-          <w:color w:val="FF0000"/>
-        </w:rPr>
-        <w:t>ease</w:t>
-      </w:r>
-      <w:proofErr w:type="spellEnd"/>
-      <w:r>
-        <w:rPr>
-          <w:i/>
-          <w:iCs/>
-          <w:color w:val="FF0000"/>
-        </w:rPr>
-        <w:t xml:space="preserve"> of </w:t>
-      </w:r>
-      <w:proofErr w:type="spellStart"/>
-      <w:r>
-        <w:rPr>
-          <w:i/>
-          <w:iCs/>
-          <w:color w:val="FF0000"/>
-        </w:rPr>
-        <w:t>use</w:t>
-      </w:r>
-      <w:proofErr w:type="spellEnd"/>
-    </w:p>
-    <w:p>
-      <w:pPr>
-        <w:rPr>
-          <w:i/>
-          <w:iCs/>
-          <w:color w:val="FF0000"/>
-        </w:rPr>
-      </w:pPr>
-      <w:r>
-        <w:rPr>
-          <w:i/>
-          <w:iCs/>
-          <w:color w:val="FF0000"/>
-        </w:rPr>
-        <w:t xml:space="preserve">Rangschikking prestatie </w:t>
-      </w:r>
-      <w:proofErr w:type="spellStart"/>
-      <w:r>
-        <w:rPr>
-          <w:i/>
-          <w:iCs/>
-          <w:color w:val="FF0000"/>
-        </w:rPr>
-        <w:t>mbv</w:t>
-      </w:r>
-      <w:proofErr w:type="spellEnd"/>
-      <w:r>
-        <w:rPr>
-          <w:i/>
-          <w:iCs/>
-          <w:color w:val="FF0000"/>
-        </w:rPr>
-        <w:t xml:space="preserve"> </w:t>
-      </w:r>
-      <w:proofErr w:type="spellStart"/>
-      <w:r>
-        <w:rPr>
-          <w:i/>
-          <w:iCs/>
-          <w:color w:val="FF0000"/>
-        </w:rPr>
-        <w:t>Ddosify</w:t>
-      </w:r>
-      <w:proofErr w:type="spellEnd"/>
-    </w:p>
-    <w:p/>
-    <w:p/>
-    <w:p/>
-    <w:p/>
-    <w:p/>
-    <w:p/>
+        <w:t>Ontwikkelaarsproductiviteit</w:t>
+      </w:r>
+    </w:p>
+    <w:p>
+      <w:pPr>
+        <w:rPr>
+          <w:lang w:val="nl-NL"/>
+        </w:rPr>
+      </w:pPr>
+      <w:r>
+        <w:rPr>
+          <w:lang w:val="nl-NL"/>
+        </w:rPr>
+        <w:t>Voordat we ingaan op de vergelijking van de API-technologieën op het gebied van ontwikkelaarsproductiviteit, is het belangrijk op te merken dat de voorkeur voor een bepaalde technologie subjectief kan zijn en afhankelijk kan zijn van individuele ervaringen en voorkeuren. Hieronder deel ik mijn persoonlijke bevindingen en voorkeuren.</w:t>
+      </w:r>
+    </w:p>
+    <w:p>
+      <w:pPr>
+        <w:rPr>
+          <w:lang w:val="nl-NL"/>
+        </w:rPr>
+      </w:pPr>
+      <w:r>
+        <w:rPr>
+          <w:lang w:val="nl-NL"/>
+        </w:rPr>
+        <w:t>In termen van ontwikkelaarsproductiviteit is mijn voorkeur uitgegaan naar ASP.NET. De eenvoudige installatie van NuGet-packages voor functionaliteiten zoals validatie en autorisatie, gecombineerd met de naadloze integratie met SQL Server, maakt het ontwikkelen van API's met ASP.NET een vlotte ervaring. Bovendien verliep het genereren van klassen en modellen op basis van bestaande tabellen in de database zeer efficiënt en van hoge kwaliteit. De overzichtelijke bestandsstructuur draagt bij aan de duidelijkheid van het project. Echter, het vinden van specifieke informatie voor een bepaalde .NET-versie kan soms een uitdaging zijn, aangezien er verschillende versies beschikbaar zijn.</w:t>
+      </w:r>
+    </w:p>
+    <w:p>
+      <w:pPr>
+        <w:rPr>
+          <w:lang w:val="nl-NL"/>
+        </w:rPr>
+      </w:pPr>
+      <w:r>
+        <w:rPr>
+          <w:lang w:val="nl-NL"/>
+        </w:rPr>
+        <w:t>Ook</w:t>
+      </w:r>
+      <w:r>
+        <w:rPr>
+          <w:lang w:val="nl-NL"/>
+        </w:rPr>
+        <w:t xml:space="preserve"> Express.js</w:t>
+      </w:r>
+      <w:r>
+        <w:rPr>
+          <w:lang w:val="nl-NL"/>
+        </w:rPr>
+        <w:t xml:space="preserve"> vind ik een aantrekkelijk</w:t>
+      </w:r>
+      <w:r>
+        <w:rPr>
+          <w:lang w:val="nl-NL"/>
+        </w:rPr>
+        <w:t>. Het installeren van npm-packages verloopt soepel en de community en documentatie rond Express.js zijn uitstekend. Bovendien biedt Express.js een flexibele en intuïtieve ontwikkelomgeving, waardoor ontwikkelaars snel en efficiënt kunnen werken aan het bouwen van API's. De modulaire opzet van Express.js maakt het gemakkelijk om functionaliteiten toe te voegen en aan te passen aan specifieke projectbehoeften.</w:t>
+      </w:r>
+    </w:p>
+    <w:p>
+      <w:pPr>
+        <w:rPr>
+          <w:lang w:val="nl-NL"/>
+        </w:rPr>
+      </w:pPr>
+    </w:p>
+    <w:p>
+      <w:pPr>
+        <w:rPr>
+          <w:lang w:val="nl-NL"/>
+        </w:rPr>
+      </w:pPr>
+    </w:p>
+    <w:p>
+      <w:pPr>
+        <w:rPr>
+          <w:lang w:val="nl-NL"/>
+        </w:rPr>
+      </w:pPr>
+    </w:p>
+    <w:p>
+      <w:pPr>
+        <w:rPr>
+          <w:lang w:val="nl-NL"/>
+        </w:rPr>
+      </w:pPr>
+    </w:p>
+    <w:p>
+      <w:pPr>
+        <w:rPr>
+          <w:lang w:val="nl-NL"/>
+        </w:rPr>
+      </w:pPr>
+    </w:p>
+    <w:p>
+      <w:pPr>
+        <w:rPr>
+          <w:lang w:val="nl-NL"/>
+        </w:rPr>
+      </w:pPr>
+    </w:p>
+    <w:p>
+      <w:pPr>
+        <w:rPr>
+          <w:lang w:val="nl-NL"/>
+        </w:rPr>
+      </w:pPr>
+    </w:p>
     <w:p>
       <w:pPr>
         <w:rPr>
           <w:bCs/>
+          <w:lang w:val="nl-NL"/>
         </w:rPr>
       </w:pPr>
     </w:p>
@@ -6614,9 +6441,13 @@
           <w:bCs/>
           <w:sz w:val="28"/>
           <w:szCs w:val="28"/>
-        </w:rPr>
-      </w:pPr>
-      <w:r>
+          <w:lang w:val="nl-NL"/>
+        </w:rPr>
+      </w:pPr>
+      <w:r>
+        <w:rPr>
+          <w:lang w:val="nl-NL"/>
+        </w:rPr>
         <w:br w:type="page"/>
       </w:r>
     </w:p>
@@ -6637,27 +6468,6 @@
       </w:r>
       <w:bookmarkEnd w:id="27"/>
       <w:bookmarkEnd w:id="35"/>
-    </w:p>
-    <w:p>
-      <w:r>
-        <w:t>In het conclusie-gedeelte</w:t>
-      </w:r>
-      <w:r>
-        <w:t xml:space="preserve"> formuleer je het antwoord op de onderzoeksvraag.</w:t>
-      </w:r>
-    </w:p>
-    <w:p>
-      <w:r>
-        <w:t xml:space="preserve">Hierin komen geen nieuwe resultaten aan bod die je nog niet eerder hebt aangehaald. Gebruik hier geen </w:t>
-      </w:r>
-      <w:proofErr w:type="spellStart"/>
-      <w:r>
-        <w:t>subsecties</w:t>
-      </w:r>
-      <w:proofErr w:type="spellEnd"/>
-      <w:r>
-        <w:t xml:space="preserve">. </w:t>
-      </w:r>
     </w:p>
     <w:p>
       <w:pPr>
@@ -6666,16 +6476,19 @@
         </w:tabs>
       </w:pPr>
       <w:r>
-        <w:t xml:space="preserve">Sluit </w:t>
-      </w:r>
-      <w:r>
-        <w:t xml:space="preserve">op het einde </w:t>
-      </w:r>
-      <w:r>
-        <w:t>af met een krachtige slotzin die jouw conclusie in een zin kort samenvat.</w:t>
-      </w:r>
-      <w:r>
-        <w:tab/>
+        <w:t xml:space="preserve">Voorafgaand aan de analyse van verschillende REST-API, is het belangrijk op te merken dat alle andere API-technologieën ook zeker goede keuzes zijn. Dit geldt met name voor individuen of bedrijven die liever met andere technologieën werken, zoals Python of JavaScript. Met alle </w:t>
+      </w:r>
+      <w:r>
+        <w:t>frameworks</w:t>
+      </w:r>
+      <w:r>
+        <w:t xml:space="preserve"> die zijn overlopen, is het mogelijk om de best practices </w:t>
+      </w:r>
+      <w:r>
+        <w:t xml:space="preserve">voor een REST-API </w:t>
+      </w:r>
+      <w:r>
+        <w:t>te implementeren, waardoor het uiteindelijke oordeel afhankelijk is van individuele voorkeuren en bestaande technologiestacks.</w:t>
       </w:r>
     </w:p>
     <w:p>
@@ -6684,6 +6497,15 @@
           <w:tab w:val="right" w:pos="9071"/>
         </w:tabs>
       </w:pPr>
+      <w:r>
+        <w:t>Na uitgebreide analyse van verschillende REST-API technologieën voor Integreat</w:t>
+      </w:r>
+      <w:r>
+        <w:t>,</w:t>
+      </w:r>
+      <w:r>
+        <w:t xml:space="preserve"> raad ik het gebruik van ASP.NET Core aan. Gezien het feit dat het bedrijf al met .NET werkt, zal de integratie met ASP.NET Core naadloos verlopen en gemakkelijk kunnen worden geïntegreerd in de bestaande applicaties en systemen. De soepele integratie met SQL Server, samen met de goede documentatie en de mogelijkheid om essentiële functionaliteiten toe te voegen met behulp van NuGet-packages, maken het een ideale keuze. Met ASP.NET Core kan Integreat alle best practices voor een REST-API volgen en tegelijkertijd efficiënt en veilig toegang bieden tot klantgegevens.</w:t>
+      </w:r>
     </w:p>
     <w:p>
       <w:pPr>
@@ -6771,161 +6593,44 @@
         <w:br w:type="page"/>
       </w:r>
     </w:p>
-    <w:bookmarkEnd w:id="38" w:displacedByCustomXml="next"/>
-    <w:bookmarkEnd w:id="37" w:displacedByCustomXml="next"/>
-    <w:bookmarkStart w:id="39" w:name="_Toc162015660" w:displacedByCustomXml="next"/>
-    <w:sdt>
-      <w:sdtPr>
-        <w:rPr>
-          <w:rFonts w:ascii="Arial Nova" w:eastAsiaTheme="minorHAnsi" w:hAnsi="Arial Nova" w:cstheme="minorBidi"/>
-          <w:b w:val="0"/>
-          <w:bCs w:val="0"/>
-          <w:sz w:val="22"/>
-          <w:szCs w:val="22"/>
-          <w:lang w:val="nl-NL"/>
-        </w:rPr>
-        <w:id w:val="-1814177887"/>
-        <w:docPartObj>
-          <w:docPartGallery w:val="Bibliographies"/>
-          <w:docPartUnique/>
-        </w:docPartObj>
-      </w:sdtPr>
-      <w:sdtEndPr>
-        <w:rPr>
-          <w:lang w:val="nl-BE"/>
-        </w:rPr>
-      </w:sdtEndPr>
-      <w:sdtContent>
-        <w:p>
-          <w:pPr>
-            <w:pStyle w:val="Kop1"/>
-          </w:pPr>
-          <w:r>
-            <w:rPr>
-              <w:lang w:val="nl-NL"/>
-            </w:rPr>
-            <w:t>Verwijzingen</w:t>
-          </w:r>
-          <w:bookmarkEnd w:id="39"/>
-        </w:p>
-        <w:sdt>
-          <w:sdtPr>
-            <w:id w:val="-573587230"/>
-            <w:bibliography/>
-          </w:sdtPr>
-          <w:sdtContent>
-            <w:p>
-              <w:pPr>
-                <w:pStyle w:val="Bibliografie"/>
-                <w:ind w:left="720" w:hanging="720"/>
-                <w:rPr>
-                  <w:noProof/>
-                  <w:sz w:val="24"/>
-                  <w:szCs w:val="24"/>
-                  <w:lang w:val="nl-NL"/>
-                </w:rPr>
-              </w:pPr>
-              <w:r>
-                <w:fldChar w:fldCharType="begin"/>
-              </w:r>
-              <w:r>
-                <w:instrText>BIBLIOGRAPHY</w:instrText>
-              </w:r>
-              <w:r>
-                <w:fldChar w:fldCharType="separate"/>
-              </w:r>
-              <w:r>
-                <w:rPr>
-                  <w:i/>
-                  <w:iCs/>
-                  <w:noProof/>
-                  <w:lang w:val="nl-NL"/>
-                </w:rPr>
-                <w:t>Integreat</w:t>
-              </w:r>
-              <w:r>
-                <w:rPr>
-                  <w:noProof/>
-                  <w:lang w:val="nl-NL"/>
-                </w:rPr>
-                <w:t>. (2024, 02 16). Opgehaald van Integreat: https://www.integreat.be/</w:t>
-              </w:r>
-            </w:p>
-            <w:p>
-              <w:pPr>
-                <w:pStyle w:val="Bibliografie"/>
-                <w:ind w:left="720" w:hanging="720"/>
-                <w:rPr>
-                  <w:noProof/>
-                  <w:lang w:val="nl-NL"/>
-                </w:rPr>
-              </w:pPr>
-              <w:r>
-                <w:rPr>
-                  <w:noProof/>
-                  <w:lang w:val="en-US"/>
-                </w:rPr>
-                <w:t xml:space="preserve">Missiaen, S. (2024, 02 16). Interview over Integreat. </w:t>
-              </w:r>
-              <w:r>
-                <w:rPr>
-                  <w:noProof/>
-                  <w:lang w:val="nl-NL"/>
-                </w:rPr>
-                <w:t>(L. Olivier, Interviewer)</w:t>
-              </w:r>
-            </w:p>
-            <w:p>
-              <w:r>
-                <w:rPr>
-                  <w:b/>
-                  <w:bCs/>
-                </w:rPr>
-                <w:fldChar w:fldCharType="end"/>
-              </w:r>
-            </w:p>
-          </w:sdtContent>
-        </w:sdt>
-      </w:sdtContent>
-    </w:sdt>
-    <w:p>
-      <w:r>
-        <w:t xml:space="preserve">Wat </w:t>
-      </w:r>
-      <w:r>
-        <w:t xml:space="preserve">is een </w:t>
-      </w:r>
-      <w:proofErr w:type="spellStart"/>
-      <w:r>
-        <w:t>api</w:t>
-      </w:r>
-      <w:proofErr w:type="spellEnd"/>
-      <w:r>
-        <w:t>, web-</w:t>
-      </w:r>
-      <w:proofErr w:type="spellStart"/>
-      <w:r>
-        <w:t>api</w:t>
-      </w:r>
-      <w:proofErr w:type="spellEnd"/>
-      <w:r>
-        <w:t xml:space="preserve"> &amp; REST-</w:t>
-      </w:r>
-      <w:proofErr w:type="spellStart"/>
-      <w:r>
-        <w:t>api</w:t>
-      </w:r>
-      <w:proofErr w:type="spellEnd"/>
-    </w:p>
-    <w:p>
-      <w:pPr>
-        <w:pStyle w:val="Lijstalinea"/>
-        <w:numPr>
-          <w:ilvl w:val="0"/>
-          <w:numId w:val="27"/>
-        </w:numPr>
-      </w:pPr>
+    <w:bookmarkEnd w:id="37"/>
+    <w:bookmarkEnd w:id="38"/>
+    <w:p>
+      <w:pPr>
+        <w:pStyle w:val="Kop1"/>
+      </w:pPr>
+      <w:r>
+        <w:lastRenderedPageBreak/>
+        <w:t>Verwijzingen</w:t>
+      </w:r>
+    </w:p>
+    <w:p>
+      <w:r>
+        <w:t>Integreat.</w:t>
+      </w:r>
+      <w:r>
+        <w:br/>
+      </w:r>
       <w:hyperlink r:id="rId19" w:history="1">
+        <w:r>
+          <w:rPr>
+            <w:rStyle w:val="Hyperlink"/>
+          </w:rPr>
+          <w:t>https://www.integreat.be/</w:t>
+        </w:r>
+      </w:hyperlink>
+      <w:r>
+        <w:br/>
+      </w:r>
+      <w:r>
+        <w:t xml:space="preserve">(geraadpleegd  16 februari 2024). </w:t>
+      </w:r>
+    </w:p>
+    <w:p>
+      <w:r>
+        <w:t xml:space="preserve">"Application Programming Interface." Wikipedia. </w:t>
+      </w:r>
+      <w:hyperlink r:id="rId20" w:history="1">
         <w:r>
           <w:rPr>
             <w:rStyle w:val="Hyperlink"/>
@@ -6933,16 +6638,24 @@
           <w:t>https://nl.wikipedia.org/wiki/Application_programming_interface</w:t>
         </w:r>
       </w:hyperlink>
-    </w:p>
-    <w:p>
-      <w:pPr>
-        <w:pStyle w:val="Lijstalinea"/>
-        <w:numPr>
-          <w:ilvl w:val="0"/>
-          <w:numId w:val="27"/>
-        </w:numPr>
-      </w:pPr>
-      <w:hyperlink r:id="rId20" w:history="1">
+      <w:r>
+        <w:t xml:space="preserve"> </w:t>
+      </w:r>
+      <w:r>
+        <w:br/>
+      </w:r>
+      <w:r>
+        <w:t>(geraadpleegd op 15 maart 2024).</w:t>
+      </w:r>
+    </w:p>
+    <w:p>
+      <w:r>
+        <w:t xml:space="preserve">"Representational State Transfer." Wikipedia. </w:t>
+      </w:r>
+      <w:r>
+        <w:br/>
+      </w:r>
+      <w:hyperlink r:id="rId21" w:history="1">
         <w:r>
           <w:rPr>
             <w:rStyle w:val="Hyperlink"/>
@@ -6950,16 +6663,30 @@
           <w:t>https://en.wikipedia.org/wiki/REST</w:t>
         </w:r>
       </w:hyperlink>
-    </w:p>
-    <w:p>
-      <w:pPr>
-        <w:pStyle w:val="Lijstalinea"/>
-        <w:numPr>
-          <w:ilvl w:val="0"/>
-          <w:numId w:val="27"/>
-        </w:numPr>
-      </w:pPr>
-      <w:hyperlink r:id="rId21" w:history="1">
+      <w:r>
+        <w:t xml:space="preserve"> </w:t>
+      </w:r>
+      <w:r>
+        <w:br/>
+      </w:r>
+      <w:r>
+        <w:t>(geraadpleegd op 15 maart 2024).</w:t>
+      </w:r>
+    </w:p>
+    <w:p>
+      <w:r>
+        <w:rPr>
+          <w:lang w:val="en-US"/>
+        </w:rPr>
+        <w:t xml:space="preserve">"What is a REST API?" </w:t>
+      </w:r>
+      <w:r>
+        <w:t xml:space="preserve">Red Hat. </w:t>
+      </w:r>
+      <w:r>
+        <w:br/>
+      </w:r>
+      <w:hyperlink r:id="rId22" w:history="1">
         <w:r>
           <w:rPr>
             <w:rStyle w:val="Hyperlink"/>
@@ -6967,16 +6694,30 @@
           <w:t>https://www.redhat.com/en/topics/api/what-is-a-rest-api</w:t>
         </w:r>
       </w:hyperlink>
-    </w:p>
-    <w:p>
-      <w:pPr>
-        <w:pStyle w:val="Lijstalinea"/>
-        <w:numPr>
-          <w:ilvl w:val="0"/>
-          <w:numId w:val="27"/>
-        </w:numPr>
-      </w:pPr>
-      <w:hyperlink r:id="rId22" w:history="1">
+      <w:r>
+        <w:t xml:space="preserve"> </w:t>
+      </w:r>
+      <w:r>
+        <w:br/>
+      </w:r>
+      <w:r>
+        <w:t>(geraadpleegd op 15 maart 2024).</w:t>
+      </w:r>
+    </w:p>
+    <w:p>
+      <w:r>
+        <w:rPr>
+          <w:lang w:val="en-US"/>
+        </w:rPr>
+        <w:t xml:space="preserve">"Introduction to Web APIs." Mozilla Developer Network. </w:t>
+      </w:r>
+      <w:r>
+        <w:rPr>
+          <w:lang w:val="en-US"/>
+        </w:rPr>
+        <w:br/>
+      </w:r>
+      <w:hyperlink r:id="rId23" w:history="1">
         <w:r>
           <w:rPr>
             <w:rStyle w:val="Hyperlink"/>
@@ -6984,16 +6725,18 @@
           <w:t>https://developer.mozilla.org/en-US/docs/Learn/JavaScript/Client-side_web_APIs/Introduction</w:t>
         </w:r>
       </w:hyperlink>
-    </w:p>
-    <w:p>
-      <w:pPr>
-        <w:pStyle w:val="Lijstalinea"/>
-        <w:numPr>
-          <w:ilvl w:val="0"/>
-          <w:numId w:val="27"/>
-        </w:numPr>
-      </w:pPr>
-      <w:hyperlink r:id="rId23" w:history="1">
+      <w:r>
+        <w:t xml:space="preserve"> (geraadpleegd op 15 maart 2024)</w:t>
+      </w:r>
+    </w:p>
+    <w:p>
+      <w:r>
+        <w:t xml:space="preserve">"JavaScript APIs." W3Schools. </w:t>
+      </w:r>
+      <w:r>
+        <w:br/>
+      </w:r>
+      <w:hyperlink r:id="rId24" w:history="1">
         <w:r>
           <w:rPr>
             <w:rStyle w:val="Hyperlink"/>
@@ -7001,79 +6744,88 @@
           <w:t>https://www.w3schools.com/js/js_api_intro.asp</w:t>
         </w:r>
       </w:hyperlink>
-    </w:p>
-    <w:p>
-      <w:pPr>
-        <w:pStyle w:val="Lijstalinea"/>
-        <w:numPr>
-          <w:ilvl w:val="0"/>
-          <w:numId w:val="27"/>
-        </w:numPr>
-      </w:pPr>
-    </w:p>
-    <w:p>
-      <w:pPr>
-        <w:pStyle w:val="Kop2"/>
-        <w:numPr>
-          <w:ilvl w:val="0"/>
-          <w:numId w:val="0"/>
-        </w:numPr>
-        <w:ind w:left="1134" w:hanging="1134"/>
-        <w:rPr>
-          <w:rFonts w:eastAsiaTheme="minorEastAsia"/>
-        </w:rPr>
-      </w:pPr>
-      <w:bookmarkStart w:id="40" w:name="_Toc162015661"/>
-      <w:r>
-        <w:rPr>
-          <w:rFonts w:eastAsiaTheme="minorEastAsia"/>
-        </w:rPr>
-        <w:t>Code</w:t>
-      </w:r>
-      <w:bookmarkEnd w:id="40"/>
-    </w:p>
-    <w:p>
-      <w:pPr>
-        <w:pStyle w:val="Kop3"/>
-      </w:pPr>
-      <w:bookmarkStart w:id="41" w:name="_Toc162015662"/>
-      <w:r>
+      <w:r>
+        <w:t xml:space="preserve"> </w:t>
+      </w:r>
+      <w:r>
+        <w:br/>
+      </w:r>
+      <w:r>
+        <w:t>(geraadpleegd op 15 maart 2024).</w:t>
+      </w:r>
+    </w:p>
+    <w:p/>
+    <w:p>
+      <w:pPr>
+        <w:pStyle w:val="Voorblad"/>
+        <w:rPr>
+          <w:rStyle w:val="Nadruk"/>
+        </w:rPr>
+      </w:pPr>
+      <w:r>
+        <w:rPr>
+          <w:rStyle w:val="Nadruk"/>
+        </w:rPr>
         <w:t>Express.js</w:t>
       </w:r>
-      <w:bookmarkEnd w:id="41"/>
-    </w:p>
-    <w:p>
-      <w:r>
-        <w:t xml:space="preserve">Setup / best </w:t>
-      </w:r>
-      <w:proofErr w:type="spellStart"/>
-      <w:r>
-        <w:t>practices</w:t>
-      </w:r>
-      <w:proofErr w:type="spellEnd"/>
-    </w:p>
-    <w:p>
-      <w:pPr>
-        <w:rPr>
-          <w:rStyle w:val="Hyperlink"/>
-        </w:rPr>
-      </w:pPr>
-      <w:hyperlink r:id="rId24" w:history="1">
+    </w:p>
+    <w:p>
+      <w:r>
+        <w:rPr>
+          <w:lang w:val="en-US"/>
+        </w:rPr>
+        <w:t xml:space="preserve">Kassem, Mahmoud. "How to Build an API with Node.js, Express, and TypeScript - 2024." </w:t>
+      </w:r>
+      <w:r>
+        <w:rPr>
+          <w:lang w:val="nl-NL"/>
+        </w:rPr>
+        <w:t>Medium</w:t>
+      </w:r>
+      <w:r>
+        <w:rPr>
+          <w:lang w:val="nl-NL"/>
+        </w:rPr>
+        <w:t>.</w:t>
+      </w:r>
+      <w:r>
+        <w:rPr>
+          <w:lang w:val="nl-NL"/>
+        </w:rPr>
+        <w:br/>
+      </w:r>
+      <w:hyperlink r:id="rId25" w:history="1">
         <w:r>
           <w:rPr>
             <w:rStyle w:val="Hyperlink"/>
           </w:rPr>
-          <w:t>https://mahmoud-kassem.medium.com/how-to-build-an-api-with-node-js-express-and-typescript-2024-extended-part-1-6-f65df183dbc5</w:t>
+          <w:t>https://mahmoud</w:t>
+        </w:r>
+        <w:r>
+          <w:rPr>
+            <w:rStyle w:val="Hyperlink"/>
+          </w:rPr>
+          <w:t>-</w:t>
+        </w:r>
+        <w:r>
+          <w:rPr>
+            <w:rStyle w:val="Hyperlink"/>
+          </w:rPr>
+          <w:t>kassem.medium.com/how-to-build-an-api-with-node-js-express-and-typescript-2024-extended-part-1-6-f65df183dbc5</w:t>
         </w:r>
       </w:hyperlink>
-    </w:p>
-    <w:p>
-      <w:r>
-        <w:t>Security</w:t>
-      </w:r>
-    </w:p>
-    <w:p>
-      <w:hyperlink r:id="rId25" w:history="1">
+      <w:r>
+        <w:t xml:space="preserve"> (geraadpleegd op 15 maart 2024).</w:t>
+      </w:r>
+    </w:p>
+    <w:p>
+      <w:r>
+        <w:rPr>
+          <w:lang w:val="en-US"/>
+        </w:rPr>
+        <w:t xml:space="preserve">"Express.js Setup / Best Practices." YouTube. </w:t>
+      </w:r>
+      <w:hyperlink r:id="rId26" w:history="1">
         <w:r>
           <w:rPr>
             <w:rStyle w:val="Hyperlink"/>
@@ -7081,9 +6833,21 @@
           <w:t>https://www.youtube.com/watch?v=Tw5LupcpKS4</w:t>
         </w:r>
       </w:hyperlink>
-    </w:p>
-    <w:p>
-      <w:hyperlink r:id="rId26" w:history="1">
+      <w:r>
+        <w:br/>
+      </w:r>
+      <w:r>
+        <w:t>(geraadpleegd op 15 maart 2024).</w:t>
+      </w:r>
+    </w:p>
+    <w:p>
+      <w:r>
+        <w:t xml:space="preserve">"Express.js Security." YouTube. </w:t>
+      </w:r>
+      <w:r>
+        <w:br/>
+      </w:r>
+      <w:hyperlink r:id="rId27" w:history="1">
         <w:r>
           <w:rPr>
             <w:rStyle w:val="Hyperlink"/>
@@ -7091,27 +6855,83 @@
           <w:t>https://www.youtube.com/watch?v=RtLAwnYJOyQ</w:t>
         </w:r>
       </w:hyperlink>
+      <w:r>
+        <w:br/>
+      </w:r>
+      <w:r>
+        <w:t>(geraadpleegd op 15 maart 2024).</w:t>
+      </w:r>
     </w:p>
     <w:p/>
-    <w:p/>
-    <w:p>
-      <w:pPr>
-        <w:pStyle w:val="Kop3"/>
-        <w:rPr>
-          <w:rFonts w:eastAsiaTheme="minorEastAsia"/>
-        </w:rPr>
-      </w:pPr>
-      <w:bookmarkStart w:id="42" w:name="_Toc162015663"/>
-      <w:r>
-        <w:rPr>
-          <w:rFonts w:eastAsiaTheme="minorEastAsia"/>
+    <w:p>
+      <w:pPr>
+        <w:pStyle w:val="Voorblad"/>
+        <w:rPr>
+          <w:lang w:val="en-US"/>
+        </w:rPr>
+      </w:pPr>
+      <w:r>
+        <w:rPr>
+          <w:rStyle w:val="Nadruk"/>
+          <w:lang w:val="en-US"/>
         </w:rPr>
         <w:t>Django</w:t>
       </w:r>
-      <w:bookmarkEnd w:id="42"/>
-    </w:p>
-    <w:p>
-      <w:hyperlink r:id="rId27" w:history="1">
+      <w:r>
+        <w:rPr>
+          <w:rStyle w:val="Nadruk"/>
+          <w:lang w:val="en-US"/>
+        </w:rPr>
+        <w:br/>
+      </w:r>
+      <w:r>
+        <w:rPr>
+          <w:lang w:val="en-US"/>
+        </w:rPr>
+        <w:t>Django REST framework</w:t>
+      </w:r>
+    </w:p>
+    <w:p>
+      <w:pPr>
+        <w:pStyle w:val="Voorblad"/>
+        <w:rPr>
+          <w:lang w:val="en-US"/>
+        </w:rPr>
+      </w:pPr>
+      <w:hyperlink r:id="rId28" w:history="1">
+        <w:r>
+          <w:rPr>
+            <w:rStyle w:val="Hyperlink"/>
+            <w:lang w:val="en-US"/>
+          </w:rPr>
+          <w:t>https://www.django-rest-framework.org/</w:t>
+        </w:r>
+      </w:hyperlink>
+    </w:p>
+    <w:p>
+      <w:pPr>
+        <w:rPr>
+          <w:lang w:val="en-US"/>
+        </w:rPr>
+      </w:pPr>
+      <w:r>
+        <w:t>(geraadpleegd op 22 maart 2024).</w:t>
+      </w:r>
+    </w:p>
+    <w:p>
+      <w:r>
+        <w:rPr>
+          <w:lang w:val="en-US"/>
+        </w:rPr>
+        <w:t xml:space="preserve">"Django." </w:t>
+      </w:r>
+      <w:r>
+        <w:t>YouTube.</w:t>
+      </w:r>
+      <w:r>
+        <w:br/>
+      </w:r>
+      <w:hyperlink r:id="rId29" w:history="1">
         <w:r>
           <w:rPr>
             <w:rStyle w:val="Hyperlink"/>
@@ -7119,67 +6939,582 @@
           <w:t>https://www.youtube.com/watch?v=t-uAgI-AUxc</w:t>
         </w:r>
       </w:hyperlink>
-    </w:p>
-    <w:p>
-      <w:pPr>
-        <w:spacing w:before="100" w:after="200" w:line="276" w:lineRule="auto"/>
-        <w:rPr>
-          <w:rStyle w:val="Hyperlink"/>
-          <w:rFonts w:eastAsiaTheme="minorEastAsia"/>
-          <w:sz w:val="20"/>
-          <w:szCs w:val="20"/>
-        </w:rPr>
-        <w:sectPr>
-          <w:headerReference w:type="default" r:id="rId28"/>
-          <w:pgSz w:w="11906" w:h="16838" w:code="9"/>
-          <w:pgMar w:top="1134" w:right="1134" w:bottom="1134" w:left="1701" w:header="1134" w:footer="1134" w:gutter="0"/>
-          <w:cols w:space="708"/>
-          <w:docGrid w:linePitch="360"/>
-        </w:sectPr>
-      </w:pPr>
-      <w:r>
-        <w:rPr>
-          <w:rFonts w:eastAsiaTheme="minorEastAsia"/>
-          <w:sz w:val="20"/>
-          <w:szCs w:val="20"/>
-        </w:rPr>
-        <w:fldChar w:fldCharType="begin"/>
-      </w:r>
-      <w:r>
-        <w:rPr>
-          <w:rFonts w:eastAsiaTheme="minorEastAsia"/>
-          <w:sz w:val="20"/>
-          <w:szCs w:val="20"/>
-        </w:rPr>
-        <w:instrText>HYPERLINK "https://youtu.be/llrIu4Qsl7c?si=CenP_g3JVmEq2jq7%0c"</w:instrText>
-      </w:r>
-      <w:r>
-        <w:rPr>
-          <w:rFonts w:eastAsiaTheme="minorEastAsia"/>
-          <w:sz w:val="20"/>
-          <w:szCs w:val="20"/>
-        </w:rPr>
-      </w:r>
-      <w:r>
-        <w:rPr>
-          <w:rFonts w:eastAsiaTheme="minorEastAsia"/>
-          <w:sz w:val="20"/>
-          <w:szCs w:val="20"/>
-        </w:rPr>
-        <w:fldChar w:fldCharType="separate"/>
-      </w:r>
-      <w:r>
-        <w:rPr>
-          <w:rStyle w:val="Hyperlink"/>
-          <w:rFonts w:eastAsiaTheme="minorEastAsia"/>
-          <w:sz w:val="20"/>
-          <w:szCs w:val="20"/>
-        </w:rPr>
-        <w:t>https://youtu.be/llrIu4Qsl7c?si=CenP_g3JVmEq2jq7</w:t>
-      </w:r>
-    </w:p>
-    <w:bookmarkStart w:id="43" w:name="_Toc120695365"/>
-    <w:bookmarkStart w:id="44" w:name="_Toc120695466"/>
+      <w:r>
+        <w:br/>
+      </w:r>
+      <w:r>
+        <w:t>(geraadpleegd op 22 maart 2024).</w:t>
+      </w:r>
+    </w:p>
+    <w:p>
+      <w:r>
+        <w:t>"Django Tutorial for Beginners." YouTube</w:t>
+      </w:r>
+      <w:r>
+        <w:br/>
+      </w:r>
+      <w:hyperlink r:id="rId30" w:history="1">
+        <w:r>
+          <w:rPr>
+            <w:rStyle w:val="Hyperlink"/>
+          </w:rPr>
+          <w:t>https://youtu.be/llrIu4Qsl7c?si=CenP_g3JVmEq2jq7</w:t>
+        </w:r>
+      </w:hyperlink>
+      <w:r>
+        <w:t xml:space="preserve"> </w:t>
+      </w:r>
+      <w:r>
+        <w:br/>
+      </w:r>
+      <w:r>
+        <w:t>(geraadpleegd op 22 maart 2024).</w:t>
+      </w:r>
+      <w:bookmarkStart w:id="39" w:name="_Toc120695365"/>
+      <w:bookmarkStart w:id="40" w:name="_Toc120695466"/>
+      <w:bookmarkStart w:id="41" w:name="_Toc162015664"/>
+    </w:p>
+    <w:p>
+      <w:pPr>
+        <w:spacing w:after="200" w:line="276" w:lineRule="auto"/>
+      </w:pPr>
+      <w:r>
+        <w:br w:type="page"/>
+      </w:r>
+    </w:p>
+    <w:p>
+      <w:pPr>
+        <w:rPr>
+          <w:rStyle w:val="Nadruk"/>
+          <w:lang w:val="en-US"/>
+        </w:rPr>
+      </w:pPr>
+      <w:r>
+        <w:rPr>
+          <w:rStyle w:val="Nadruk"/>
+          <w:lang w:val="en-US"/>
+        </w:rPr>
+        <w:lastRenderedPageBreak/>
+        <w:t>ASP.NET</w:t>
+      </w:r>
+    </w:p>
+    <w:p>
+      <w:pPr>
+        <w:rPr>
+          <w:lang w:val="nl-NL"/>
+        </w:rPr>
+      </w:pPr>
+      <w:r>
+        <w:rPr>
+          <w:lang w:val="nl-NL"/>
+        </w:rPr>
+        <w:t xml:space="preserve">Microsoft. "Introduction to ASP.NET Core." [Online]. </w:t>
+      </w:r>
+      <w:r>
+        <w:rPr>
+          <w:lang w:val="nl-NL"/>
+        </w:rPr>
+        <w:br/>
+      </w:r>
+      <w:r>
+        <w:rPr>
+          <w:lang w:val="nl-NL"/>
+        </w:rPr>
+        <w:t xml:space="preserve">Beschikbaar: </w:t>
+      </w:r>
+      <w:hyperlink r:id="rId31" w:history="1">
+        <w:r>
+          <w:rPr>
+            <w:rStyle w:val="Hyperlink"/>
+            <w:lang w:val="nl-NL"/>
+          </w:rPr>
+          <w:t>https://learn.microsoft.com/en-us/aspnet/core/introduction-to-aspnet-core?view=aspnetcore-8.0</w:t>
+        </w:r>
+      </w:hyperlink>
+      <w:r>
+        <w:rPr>
+          <w:lang w:val="nl-NL"/>
+        </w:rPr>
+        <w:br/>
+      </w:r>
+      <w:r>
+        <w:rPr>
+          <w:lang w:val="nl-NL"/>
+        </w:rPr>
+        <w:t>[Geraadpleegd op 22 maart 2024].</w:t>
+      </w:r>
+    </w:p>
+    <w:p>
+      <w:pPr>
+        <w:rPr>
+          <w:lang w:val="nl-NL"/>
+        </w:rPr>
+      </w:pPr>
+      <w:r>
+        <w:rPr>
+          <w:lang w:val="en-US"/>
+        </w:rPr>
+        <w:t xml:space="preserve">C. Singh, "Build a RESTful Web API with .NET 8," Medium. </w:t>
+      </w:r>
+      <w:r>
+        <w:rPr>
+          <w:lang w:val="nl-NL"/>
+        </w:rPr>
+        <w:t xml:space="preserve">[Online]. </w:t>
+      </w:r>
+      <w:r>
+        <w:rPr>
+          <w:lang w:val="nl-NL"/>
+        </w:rPr>
+        <w:br/>
+      </w:r>
+      <w:r>
+        <w:rPr>
+          <w:lang w:val="nl-NL"/>
+        </w:rPr>
+        <w:t xml:space="preserve">Beschikbaar: </w:t>
+      </w:r>
+      <w:hyperlink r:id="rId32" w:history="1">
+        <w:r>
+          <w:rPr>
+            <w:rStyle w:val="Hyperlink"/>
+            <w:lang w:val="nl-NL"/>
+          </w:rPr>
+          <w:t>https://medium.com/@chandrashekharsingh25/build-a-restful-web-api-with-net-8-44fc93b36618</w:t>
+        </w:r>
+      </w:hyperlink>
+      <w:r>
+        <w:rPr>
+          <w:lang w:val="nl-NL"/>
+        </w:rPr>
+        <w:t>.</w:t>
+      </w:r>
+      <w:r>
+        <w:rPr>
+          <w:lang w:val="nl-NL"/>
+        </w:rPr>
+        <w:br/>
+      </w:r>
+      <w:r>
+        <w:rPr>
+          <w:lang w:val="en-US"/>
+        </w:rPr>
+        <w:t>[Geraadpleegd op 22 maart 2024].</w:t>
+      </w:r>
+    </w:p>
+    <w:p>
+      <w:pPr>
+        <w:rPr>
+          <w:lang w:val="nl-NL"/>
+        </w:rPr>
+      </w:pPr>
+      <w:r>
+        <w:rPr>
+          <w:lang w:val="en-US"/>
+        </w:rPr>
+        <w:t>"How to Create RESTful Web API using ASP.NET Core | .NET Core Tutorial," YouTube.</w:t>
+      </w:r>
+      <w:r>
+        <w:rPr>
+          <w:lang w:val="en-US"/>
+        </w:rPr>
+        <w:t xml:space="preserve"> </w:t>
+      </w:r>
+      <w:r>
+        <w:rPr>
+          <w:lang w:val="nl-NL"/>
+        </w:rPr>
+        <w:t xml:space="preserve">[Online]. </w:t>
+      </w:r>
+      <w:r>
+        <w:rPr>
+          <w:lang w:val="nl-NL"/>
+        </w:rPr>
+        <w:br/>
+      </w:r>
+      <w:hyperlink r:id="rId33" w:history="1">
+        <w:r>
+          <w:rPr>
+            <w:rStyle w:val="Hyperlink"/>
+            <w:lang w:val="nl-NL"/>
+          </w:rPr>
+          <w:t>Beschikbaar: https://www.youtube.com/watch?v=sZnu-TyaGNk&amp;t=442s.</w:t>
+        </w:r>
+      </w:hyperlink>
+      <w:r>
+        <w:rPr>
+          <w:lang w:val="nl-NL"/>
+        </w:rPr>
+        <w:t xml:space="preserve"> </w:t>
+      </w:r>
+      <w:r>
+        <w:rPr>
+          <w:lang w:val="nl-NL"/>
+        </w:rPr>
+        <w:br/>
+      </w:r>
+      <w:r>
+        <w:rPr>
+          <w:lang w:val="nl-NL"/>
+        </w:rPr>
+        <w:t>[Geraadpleegd op 22 maart 2024].</w:t>
+      </w:r>
+    </w:p>
+    <w:p>
+      <w:pPr>
+        <w:rPr>
+          <w:lang w:val="nl-NL"/>
+        </w:rPr>
+      </w:pPr>
+      <w:r>
+        <w:rPr>
+          <w:lang w:val="en-US"/>
+        </w:rPr>
+        <w:t xml:space="preserve">"ASP.NET Core Web API Tutorial for Beginners - Building RESTful Service with C# and .NET Core," YouTube. </w:t>
+      </w:r>
+      <w:r>
+        <w:rPr>
+          <w:lang w:val="nl-NL"/>
+        </w:rPr>
+        <w:t xml:space="preserve">[Online]. </w:t>
+      </w:r>
+      <w:r>
+        <w:rPr>
+          <w:lang w:val="nl-NL"/>
+        </w:rPr>
+        <w:br/>
+      </w:r>
+      <w:r>
+        <w:rPr>
+          <w:lang w:val="nl-NL"/>
+        </w:rPr>
+        <w:t xml:space="preserve">Beschikbaar: </w:t>
+      </w:r>
+      <w:hyperlink r:id="rId34" w:history="1">
+        <w:r>
+          <w:rPr>
+            <w:rStyle w:val="Hyperlink"/>
+            <w:i/>
+            <w:iCs/>
+            <w:lang w:val="nl-NL"/>
+          </w:rPr>
+          <w:t>https://www.youtube.com/watch?v=b8fFRX0T38M&amp;t=1864s</w:t>
+        </w:r>
+      </w:hyperlink>
+      <w:r>
+        <w:rPr>
+          <w:lang w:val="nl-NL"/>
+        </w:rPr>
+        <w:t xml:space="preserve"> </w:t>
+      </w:r>
+      <w:r>
+        <w:rPr>
+          <w:lang w:val="nl-NL"/>
+        </w:rPr>
+        <w:br/>
+      </w:r>
+      <w:r>
+        <w:rPr>
+          <w:lang w:val="nl-NL"/>
+        </w:rPr>
+        <w:t>[Geraadpleegd op 22 maart 2024].</w:t>
+      </w:r>
+    </w:p>
+    <w:p>
+      <w:pPr>
+        <w:rPr>
+          <w:lang w:val="nl-NL"/>
+        </w:rPr>
+      </w:pPr>
+    </w:p>
+    <w:p>
+      <w:pPr>
+        <w:rPr>
+          <w:rStyle w:val="Nadruk"/>
+          <w:lang w:val="en-US"/>
+        </w:rPr>
+      </w:pPr>
+      <w:r>
+        <w:rPr>
+          <w:rStyle w:val="Nadruk"/>
+          <w:lang w:val="en-US"/>
+        </w:rPr>
+        <w:t>Bun, Elysia &amp; Prisma</w:t>
+      </w:r>
+    </w:p>
+    <w:p>
+      <w:pPr>
+        <w:pStyle w:val="Voorblad"/>
+        <w:rPr>
+          <w:i/>
+          <w:iCs/>
+          <w:lang w:val="en-US"/>
+        </w:rPr>
+      </w:pPr>
+      <w:r>
+        <w:rPr>
+          <w:lang w:val="en-US"/>
+        </w:rPr>
+        <w:t xml:space="preserve">Prisma Documentation. </w:t>
+      </w:r>
+      <w:r>
+        <w:rPr>
+          <w:lang w:val="nl-NL"/>
+        </w:rPr>
+        <w:t xml:space="preserve">[Online]. </w:t>
+      </w:r>
+      <w:r>
+        <w:rPr>
+          <w:lang w:val="nl-NL"/>
+        </w:rPr>
+        <w:br/>
+      </w:r>
+      <w:r>
+        <w:rPr>
+          <w:lang w:val="nl-NL"/>
+        </w:rPr>
+        <w:t xml:space="preserve">Beschikbaar: </w:t>
+      </w:r>
+      <w:hyperlink r:id="rId35" w:history="1">
+        <w:r>
+          <w:rPr>
+            <w:rStyle w:val="Hyperlink"/>
+            <w:lang w:val="nl-NL"/>
+          </w:rPr>
+          <w:t>https://www.prisma.io/docs</w:t>
+        </w:r>
+      </w:hyperlink>
+      <w:r>
+        <w:rPr>
+          <w:lang w:val="nl-NL"/>
+        </w:rPr>
+        <w:br/>
+      </w:r>
+      <w:r>
+        <w:rPr>
+          <w:lang w:val="nl-NL"/>
+        </w:rPr>
+        <w:t>[Geraadpleegd op 22 maart 2024].</w:t>
+      </w:r>
+    </w:p>
+    <w:p>
+      <w:pPr>
+        <w:rPr>
+          <w:lang w:val="nl-NL"/>
+        </w:rPr>
+      </w:pPr>
+      <w:r>
+        <w:rPr>
+          <w:lang w:val="nl-NL"/>
+        </w:rPr>
+        <w:t xml:space="preserve">Elysia Quick Start Guide. [Online]. </w:t>
+      </w:r>
+      <w:r>
+        <w:rPr>
+          <w:lang w:val="nl-NL"/>
+        </w:rPr>
+        <w:br/>
+      </w:r>
+      <w:r>
+        <w:rPr>
+          <w:lang w:val="nl-NL"/>
+        </w:rPr>
+        <w:t xml:space="preserve">Beschikbaar: </w:t>
+      </w:r>
+      <w:hyperlink r:id="rId36" w:history="1">
+        <w:r>
+          <w:rPr>
+            <w:rStyle w:val="Hyperlink"/>
+            <w:lang w:val="nl-NL"/>
+          </w:rPr>
+          <w:t>https://elysiajs.com/quick-start.html</w:t>
+        </w:r>
+      </w:hyperlink>
+      <w:r>
+        <w:rPr>
+          <w:lang w:val="nl-NL"/>
+        </w:rPr>
+        <w:br/>
+      </w:r>
+      <w:r>
+        <w:rPr>
+          <w:lang w:val="nl-NL"/>
+        </w:rPr>
+        <w:t>[Geraadpleegd op 22 maart 2024].</w:t>
+      </w:r>
+    </w:p>
+    <w:p>
+      <w:pPr>
+        <w:rPr>
+          <w:lang w:val="nl-NL"/>
+        </w:rPr>
+      </w:pPr>
+      <w:r>
+        <w:rPr>
+          <w:lang w:val="nl-NL"/>
+        </w:rPr>
+        <w:t>Bun HTTP API Documentation. [Online].</w:t>
+      </w:r>
+      <w:r>
+        <w:rPr>
+          <w:lang w:val="nl-NL"/>
+        </w:rPr>
+        <w:br/>
+      </w:r>
+      <w:r>
+        <w:rPr>
+          <w:lang w:val="nl-NL"/>
+        </w:rPr>
+        <w:t xml:space="preserve">Beschikbaar: </w:t>
+      </w:r>
+      <w:hyperlink r:id="rId37" w:history="1">
+        <w:r>
+          <w:rPr>
+            <w:rStyle w:val="Hyperlink"/>
+            <w:lang w:val="nl-NL"/>
+          </w:rPr>
+          <w:t>https://bun.sh/docs/api/http</w:t>
+        </w:r>
+      </w:hyperlink>
+      <w:r>
+        <w:rPr>
+          <w:lang w:val="nl-NL"/>
+        </w:rPr>
+        <w:br/>
+      </w:r>
+      <w:r>
+        <w:rPr>
+          <w:lang w:val="nl-NL"/>
+        </w:rPr>
+        <w:t>[Geraadpleegd op 22 maart 2024].</w:t>
+      </w:r>
+    </w:p>
+    <w:p>
+      <w:pPr>
+        <w:rPr>
+          <w:lang w:val="nl-NL"/>
+        </w:rPr>
+      </w:pPr>
+      <w:r>
+        <w:rPr>
+          <w:lang w:val="en-US"/>
+        </w:rPr>
+        <w:t xml:space="preserve">"Introduction to Bun, Elysia &amp; Prisma." </w:t>
+      </w:r>
+      <w:r>
+        <w:rPr>
+          <w:lang w:val="nl-NL"/>
+        </w:rPr>
+        <w:t xml:space="preserve">YouTube. [Online]. </w:t>
+      </w:r>
+      <w:r>
+        <w:rPr>
+          <w:lang w:val="nl-NL"/>
+        </w:rPr>
+        <w:br/>
+      </w:r>
+      <w:r>
+        <w:rPr>
+          <w:lang w:val="nl-NL"/>
+        </w:rPr>
+        <w:t xml:space="preserve">Beschikbaar: </w:t>
+      </w:r>
+      <w:hyperlink r:id="rId38" w:history="1">
+        <w:r>
+          <w:rPr>
+            <w:rStyle w:val="Hyperlink"/>
+            <w:lang w:val="nl-NL"/>
+          </w:rPr>
+          <w:t>https://www.youtube.com/watch?v=oBQ-rhbzQJc</w:t>
+        </w:r>
+      </w:hyperlink>
+      <w:r>
+        <w:rPr>
+          <w:lang w:val="nl-NL"/>
+        </w:rPr>
+        <w:br/>
+      </w:r>
+      <w:r>
+        <w:rPr>
+          <w:lang w:val="nl-NL"/>
+        </w:rPr>
+        <w:t>[Geraadpleegd op 22 maart 2024].</w:t>
+      </w:r>
+    </w:p>
+    <w:p>
+      <w:pPr>
+        <w:rPr>
+          <w:lang w:val="nl-NL"/>
+        </w:rPr>
+      </w:pPr>
+      <w:r>
+        <w:rPr>
+          <w:lang w:val="en-US"/>
+        </w:rPr>
+        <w:t xml:space="preserve">R. Singh, "Creating REST API on Bun with ElysiaJS," Medium. </w:t>
+      </w:r>
+      <w:r>
+        <w:rPr>
+          <w:lang w:val="nl-NL"/>
+        </w:rPr>
+        <w:t>[Online].</w:t>
+      </w:r>
+      <w:r>
+        <w:rPr>
+          <w:lang w:val="nl-NL"/>
+        </w:rPr>
+        <w:br/>
+      </w:r>
+      <w:r>
+        <w:rPr>
+          <w:lang w:val="nl-NL"/>
+        </w:rPr>
+        <w:t xml:space="preserve">Beschikbaar: </w:t>
+      </w:r>
+      <w:hyperlink r:id="rId39" w:history="1">
+        <w:r>
+          <w:rPr>
+            <w:rStyle w:val="Hyperlink"/>
+            <w:lang w:val="nl-NL"/>
+          </w:rPr>
+          <w:t>https://medium.com/@rajreetesh7/creating-rest-api-on-bun-with-elysiajs-bfa0627051c6</w:t>
+        </w:r>
+      </w:hyperlink>
+      <w:r>
+        <w:rPr>
+          <w:lang w:val="nl-NL"/>
+        </w:rPr>
+        <w:br/>
+      </w:r>
+      <w:r>
+        <w:rPr>
+          <w:lang w:val="nl-NL"/>
+        </w:rPr>
+        <w:t>[Geraadpleegd op 22 maart 2024].</w:t>
+      </w:r>
+    </w:p>
+    <w:p>
+      <w:pPr>
+        <w:rPr>
+          <w:lang w:val="nl-NL"/>
+        </w:rPr>
+      </w:pPr>
+    </w:p>
+    <w:p>
+      <w:pPr>
+        <w:spacing w:after="200" w:line="276" w:lineRule="auto"/>
+        <w:rPr>
+          <w:rFonts w:eastAsiaTheme="majorEastAsia" w:cstheme="majorBidi"/>
+          <w:b/>
+          <w:bCs/>
+          <w:sz w:val="28"/>
+          <w:szCs w:val="28"/>
+        </w:rPr>
+      </w:pPr>
+      <w:r>
+        <w:br w:type="page"/>
+      </w:r>
+    </w:p>
     <w:p>
       <w:pPr>
         <w:pStyle w:val="Kop1"/>
@@ -7192,34 +7527,23 @@
           <w:rFonts w:ascii="Arial Nova" w:hAnsi="Arial Nova"/>
         </w:rPr>
       </w:pPr>
-      <w:r>
-        <w:rPr>
-          <w:rFonts w:ascii="Arial Nova" w:eastAsiaTheme="minorEastAsia" w:hAnsi="Arial Nova" w:cstheme="minorBidi"/>
-          <w:b w:val="0"/>
-          <w:bCs w:val="0"/>
-          <w:sz w:val="20"/>
-          <w:szCs w:val="20"/>
+      <w:commentRangeStart w:id="42"/>
+      <w:r>
+        <w:rPr>
+          <w:rFonts w:ascii="Arial Nova" w:hAnsi="Arial Nova"/>
         </w:rPr>
         <w:lastRenderedPageBreak/>
-        <w:fldChar w:fldCharType="end"/>
-      </w:r>
-      <w:bookmarkStart w:id="45" w:name="_Toc162015664"/>
-      <w:commentRangeStart w:id="46"/>
+        <w:t>Bijla</w:t>
+      </w:r>
       <w:r>
         <w:rPr>
           <w:rFonts w:ascii="Arial Nova" w:hAnsi="Arial Nova"/>
         </w:rPr>
-        <w:t>Bijla</w:t>
-      </w:r>
-      <w:r>
-        <w:rPr>
-          <w:rFonts w:ascii="Arial Nova" w:hAnsi="Arial Nova"/>
-        </w:rPr>
         <w:t>gen</w:t>
       </w:r>
-      <w:bookmarkEnd w:id="43"/>
-      <w:bookmarkEnd w:id="44"/>
-      <w:commentRangeEnd w:id="46"/>
+      <w:bookmarkEnd w:id="39"/>
+      <w:bookmarkEnd w:id="40"/>
+      <w:commentRangeEnd w:id="42"/>
       <w:r>
         <w:rPr>
           <w:rStyle w:val="Verwijzingopmerking"/>
@@ -7227,9 +7551,9 @@
           <w:b w:val="0"/>
           <w:bCs w:val="0"/>
         </w:rPr>
-        <w:commentReference w:id="46"/>
-      </w:r>
-      <w:bookmarkEnd w:id="45"/>
+        <w:commentReference w:id="42"/>
+      </w:r>
+      <w:bookmarkEnd w:id="41"/>
     </w:p>
     <w:p>
       <w:pPr>
@@ -7239,33 +7563,96 @@
           <w:numId w:val="0"/>
         </w:numPr>
         <w:ind w:left="1134" w:hanging="1134"/>
-      </w:pPr>
-      <w:bookmarkStart w:id="47" w:name="_Toc162015665"/>
-      <w:proofErr w:type="spellStart"/>
-      <w:r>
-        <w:t>OpenAPI</w:t>
-      </w:r>
-      <w:proofErr w:type="spellEnd"/>
-      <w:r>
-        <w:t xml:space="preserve"> Specific</w:t>
-      </w:r>
-      <w:r>
-        <w:t>atie</w:t>
-      </w:r>
-      <w:bookmarkEnd w:id="47"/>
-    </w:p>
-    <w:p>
-      <w:hyperlink r:id="rId29" w:history="1">
+        <w:rPr>
+          <w:lang w:val="en-US"/>
+        </w:rPr>
+      </w:pPr>
+      <w:bookmarkStart w:id="43" w:name="_Toc162015665"/>
+      <w:r>
+        <w:rPr>
+          <w:lang w:val="en-US"/>
+        </w:rPr>
+        <w:t>OpenAPI Specificatie</w:t>
+      </w:r>
+      <w:bookmarkEnd w:id="43"/>
+    </w:p>
+    <w:p>
+      <w:pPr>
+        <w:rPr>
+          <w:rStyle w:val="Hyperlink"/>
+          <w:lang w:val="en-US"/>
+        </w:rPr>
+      </w:pPr>
+      <w:hyperlink r:id="rId40" w:history="1">
         <w:r>
           <w:rPr>
             <w:rStyle w:val="Hyperlink"/>
+            <w:lang w:val="en-US"/>
           </w:rPr>
           <w:t>https://github.com/LukasOlivier/bap/blob/main/documentation/openapi.yaml</w:t>
         </w:r>
       </w:hyperlink>
     </w:p>
-    <w:p/>
+    <w:p>
+      <w:pPr>
+        <w:pStyle w:val="Kop3"/>
+        <w:numPr>
+          <w:ilvl w:val="0"/>
+          <w:numId w:val="0"/>
+        </w:numPr>
+        <w:ind w:left="1134" w:hanging="1134"/>
+        <w:rPr>
+          <w:rStyle w:val="Hyperlink"/>
+          <w:color w:val="auto"/>
+          <w:u w:val="none"/>
+          <w:lang w:val="en-US"/>
+        </w:rPr>
+      </w:pPr>
+      <w:r>
+        <w:rPr>
+          <w:lang w:val="en-US"/>
+        </w:rPr>
+        <w:t xml:space="preserve">Postman API Performance </w:t>
+      </w:r>
+      <w:r>
+        <w:rPr>
+          <w:lang w:val="en-US"/>
+        </w:rPr>
+        <w:t>testing reports</w:t>
+      </w:r>
+    </w:p>
+    <w:p>
+      <w:pPr>
+        <w:rPr>
+          <w:lang w:val="en-US"/>
+        </w:rPr>
+      </w:pPr>
+      <w:hyperlink r:id="rId41" w:history="1">
+        <w:r>
+          <w:rPr>
+            <w:rStyle w:val="Hyperlink"/>
+            <w:lang w:val="en-US"/>
+          </w:rPr>
+          <w:t>https://github.com/LukasOlivier/bap/tree/main/documentation/api-reports</w:t>
+        </w:r>
+      </w:hyperlink>
+    </w:p>
+    <w:p>
+      <w:pPr>
+        <w:rPr>
+          <w:lang w:val="en-US"/>
+        </w:rPr>
+      </w:pPr>
+    </w:p>
+    <w:p>
+      <w:pPr>
+        <w:rPr>
+          <w:lang w:val="en-US"/>
+        </w:rPr>
+      </w:pPr>
+    </w:p>
     <w:sectPr>
+      <w:headerReference w:type="default" r:id="rId42"/>
       <w:pgSz w:w="11906" w:h="16838" w:code="9"/>
       <w:pgMar w:top="1134" w:right="1134" w:bottom="1134" w:left="1701" w:header="0" w:footer="1134" w:gutter="0"/>
       <w:cols w:space="708"/>
@@ -7276,7 +7663,7 @@
 </file>
 
 <file path=word/comments.xml><?xml version="1.0" encoding="utf-8"?>
-<w:comments xmlns:wpc="http://schemas.microsoft.com/office/word/2010/wordprocessingCanvas" xmlns:cx="http://schemas.microsoft.com/office/drawing/2014/chartex" xmlns:cx1="http://schemas.microsoft.com/office/drawing/2015/9/8/chartex" xmlns:cx2="http://schemas.microsoft.com/office/drawing/2015/10/21/chartex" xmlns:cx3="http://schemas.microsoft.com/office/drawing/2016/5/9/chartex" xmlns:cx4="http://schemas.microsoft.com/office/drawing/2016/5/10/chartex" xmlns:cx5="http://schemas.microsoft.com/office/drawing/2016/5/11/chartex" xmlns:cx6="http://schemas.microsoft.com/office/drawing/2016/5/12/chartex" xmlns:cx7="http://schemas.microsoft.com/office/drawing/2016/5/13/chartex" xmlns:cx8="http://schemas.microsoft.com/office/drawing/2016/5/14/chartex" xmlns:mc="http://schemas.openxmlformats.org/markup-compatibility/2006" xmlns:aink="http://schemas.microsoft.com/office/drawing/2016/ink" xmlns:am3d="http://schemas.microsoft.com/office/drawing/2017/model3d" xmlns:o="urn:schemas-microsoft-com:office:office" xmlns:oel="http://schemas.microsoft.com/office/2019/extlst" xmlns:r="http://schemas.openxmlformats.org/officeDocument/2006/relationships" xmlns:m="http://schemas.openxmlformats.org/officeDocument/2006/math" xmlns:v="urn:schemas-microsoft-com:vml" xmlns:wp14="http://schemas.microsoft.com/office/word/2010/wordprocessingDrawing" xmlns:wp="http://schemas.openxmlformats.org/drawingml/2006/wordprocessingDrawing" xmlns:w10="urn:schemas-microsoft-com:office:word" xmlns:w="http://schemas.openxmlformats.org/wordprocessingml/2006/main" xmlns:w14="http://schemas.microsoft.com/office/word/2010/wordml" xmlns:w15="http://schemas.microsoft.com/office/word/2012/wordml" xmlns:w16cex="http://schemas.microsoft.com/office/word/2018/wordml/cex" xmlns:w16cid="http://schemas.microsoft.com/office/word/2016/wordml/cid" xmlns:w16="http://schemas.microsoft.com/office/word/2018/wordml" xmlns:w16sdtdh="http://schemas.microsoft.com/office/word/2020/wordml/sdtdatahash" xmlns:w16se="http://schemas.microsoft.com/office/word/2015/wordml/symex" xmlns:wpg="http://schemas.microsoft.com/office/word/2010/wordprocessingGroup" xmlns:wpi="http://schemas.microsoft.com/office/word/2010/wordprocessingInk" xmlns:wne="http://schemas.microsoft.com/office/word/2006/wordml" xmlns:wps="http://schemas.microsoft.com/office/word/2010/wordprocessingShape" mc:Ignorable="w14 w15 w16se w16cid w16 w16cex w16sdtdh wp14">
+<w:comments xmlns:wpc="http://schemas.microsoft.com/office/word/2010/wordprocessingCanvas" xmlns:cx="http://schemas.microsoft.com/office/drawing/2014/chartex" xmlns:cx1="http://schemas.microsoft.com/office/drawing/2015/9/8/chartex" xmlns:cx2="http://schemas.microsoft.com/office/drawing/2015/10/21/chartex" xmlns:cx3="http://schemas.microsoft.com/office/drawing/2016/5/9/chartex" xmlns:cx4="http://schemas.microsoft.com/office/drawing/2016/5/10/chartex" xmlns:cx5="http://schemas.microsoft.com/office/drawing/2016/5/11/chartex" xmlns:cx6="http://schemas.microsoft.com/office/drawing/2016/5/12/chartex" xmlns:cx7="http://schemas.microsoft.com/office/drawing/2016/5/13/chartex" xmlns:cx8="http://schemas.microsoft.com/office/drawing/2016/5/14/chartex" xmlns:mc="http://schemas.openxmlformats.org/markup-compatibility/2006" xmlns:aink="http://schemas.microsoft.com/office/drawing/2016/ink" xmlns:am3d="http://schemas.microsoft.com/office/drawing/2017/model3d" xmlns:o="urn:schemas-microsoft-com:office:office" xmlns:oel="http://schemas.microsoft.com/office/2019/extlst" xmlns:r="http://schemas.openxmlformats.org/officeDocument/2006/relationships" xmlns:m="http://schemas.openxmlformats.org/officeDocument/2006/math" xmlns:v="urn:schemas-microsoft-com:vml" xmlns:wp14="http://schemas.microsoft.com/office/word/2010/wordprocessingDrawing" xmlns:wp="http://schemas.openxmlformats.org/drawingml/2006/wordprocessingDrawing" xmlns:w10="urn:schemas-microsoft-com:office:word" xmlns:w="http://schemas.openxmlformats.org/wordprocessingml/2006/main" xmlns:w14="http://schemas.microsoft.com/office/word/2010/wordml" xmlns:w15="http://schemas.microsoft.com/office/word/2012/wordml" xmlns:w16cex="http://schemas.microsoft.com/office/word/2018/wordml/cex" xmlns:w16cid="http://schemas.microsoft.com/office/word/2016/wordml/cid" xmlns:w16="http://schemas.microsoft.com/office/word/2018/wordml" xmlns:w16du="http://schemas.microsoft.com/office/word/2023/wordml/word16du" xmlns:w16sdtdh="http://schemas.microsoft.com/office/word/2020/wordml/sdtdatahash" xmlns:w16se="http://schemas.microsoft.com/office/word/2015/wordml/symex" xmlns:wpg="http://schemas.microsoft.com/office/word/2010/wordprocessingGroup" xmlns:wpi="http://schemas.microsoft.com/office/word/2010/wordprocessingInk" xmlns:wne="http://schemas.microsoft.com/office/word/2006/wordml" xmlns:wps="http://schemas.microsoft.com/office/word/2010/wordprocessingShape" mc:Ignorable="w14 w15 w16se w16cid w16 w16cex w16sdtdh w16du wp14">
   <w:comment w:id="25" w:author="Lukas Olivier | Integreat" w:date="2024-03-08T09:20:00Z" w:initials="LO">
     <w:p>
       <w:pPr>
@@ -7391,7 +7778,7 @@
       </w:r>
     </w:p>
   </w:comment>
-  <w:comment w:id="46" w:author="Lukas Olivier | Integreat" w:date="2024-03-15T08:44:00Z" w:initials="LO">
+  <w:comment w:id="42" w:author="Lukas Olivier | Integreat" w:date="2024-03-15T08:44:00Z" w:initials="LO">
     <w:p>
       <w:pPr>
         <w:pStyle w:val="Tekstopmerking"/>
@@ -7411,28 +7798,28 @@
 </file>
 
 <file path=word/commentsExtended.xml><?xml version="1.0" encoding="utf-8"?>
-<w15:commentsEx xmlns:wpc="http://schemas.microsoft.com/office/word/2010/wordprocessingCanvas" xmlns:cx="http://schemas.microsoft.com/office/drawing/2014/chartex" xmlns:cx1="http://schemas.microsoft.com/office/drawing/2015/9/8/chartex" xmlns:cx2="http://schemas.microsoft.com/office/drawing/2015/10/21/chartex" xmlns:cx3="http://schemas.microsoft.com/office/drawing/2016/5/9/chartex" xmlns:cx4="http://schemas.microsoft.com/office/drawing/2016/5/10/chartex" xmlns:cx5="http://schemas.microsoft.com/office/drawing/2016/5/11/chartex" xmlns:cx6="http://schemas.microsoft.com/office/drawing/2016/5/12/chartex" xmlns:cx7="http://schemas.microsoft.com/office/drawing/2016/5/13/chartex" xmlns:cx8="http://schemas.microsoft.com/office/drawing/2016/5/14/chartex" xmlns:mc="http://schemas.openxmlformats.org/markup-compatibility/2006" xmlns:aink="http://schemas.microsoft.com/office/drawing/2016/ink" xmlns:am3d="http://schemas.microsoft.com/office/drawing/2017/model3d" xmlns:o="urn:schemas-microsoft-com:office:office" xmlns:oel="http://schemas.microsoft.com/office/2019/extlst" xmlns:r="http://schemas.openxmlformats.org/officeDocument/2006/relationships" xmlns:m="http://schemas.openxmlformats.org/officeDocument/2006/math" xmlns:v="urn:schemas-microsoft-com:vml" xmlns:wp14="http://schemas.microsoft.com/office/word/2010/wordprocessingDrawing" xmlns:wp="http://schemas.openxmlformats.org/drawingml/2006/wordprocessingDrawing" xmlns:w10="urn:schemas-microsoft-com:office:word" xmlns:w="http://schemas.openxmlformats.org/wordprocessingml/2006/main" xmlns:w14="http://schemas.microsoft.com/office/word/2010/wordml" xmlns:w15="http://schemas.microsoft.com/office/word/2012/wordml" xmlns:w16cex="http://schemas.microsoft.com/office/word/2018/wordml/cex" xmlns:w16cid="http://schemas.microsoft.com/office/word/2016/wordml/cid" xmlns:w16="http://schemas.microsoft.com/office/word/2018/wordml" xmlns:w16sdtdh="http://schemas.microsoft.com/office/word/2020/wordml/sdtdatahash" xmlns:w16se="http://schemas.microsoft.com/office/word/2015/wordml/symex" xmlns:wpg="http://schemas.microsoft.com/office/word/2010/wordprocessingGroup" xmlns:wpi="http://schemas.microsoft.com/office/word/2010/wordprocessingInk" xmlns:wne="http://schemas.microsoft.com/office/word/2006/wordml" xmlns:wps="http://schemas.microsoft.com/office/word/2010/wordprocessingShape" mc:Ignorable="w14 w15 w16se w16cid w16 w16cex w16sdtdh wp14">
+<w15:commentsEx xmlns:wpc="http://schemas.microsoft.com/office/word/2010/wordprocessingCanvas" xmlns:cx="http://schemas.microsoft.com/office/drawing/2014/chartex" xmlns:cx1="http://schemas.microsoft.com/office/drawing/2015/9/8/chartex" xmlns:cx2="http://schemas.microsoft.com/office/drawing/2015/10/21/chartex" xmlns:cx3="http://schemas.microsoft.com/office/drawing/2016/5/9/chartex" xmlns:cx4="http://schemas.microsoft.com/office/drawing/2016/5/10/chartex" xmlns:cx5="http://schemas.microsoft.com/office/drawing/2016/5/11/chartex" xmlns:cx6="http://schemas.microsoft.com/office/drawing/2016/5/12/chartex" xmlns:cx7="http://schemas.microsoft.com/office/drawing/2016/5/13/chartex" xmlns:cx8="http://schemas.microsoft.com/office/drawing/2016/5/14/chartex" xmlns:mc="http://schemas.openxmlformats.org/markup-compatibility/2006" xmlns:aink="http://schemas.microsoft.com/office/drawing/2016/ink" xmlns:am3d="http://schemas.microsoft.com/office/drawing/2017/model3d" xmlns:o="urn:schemas-microsoft-com:office:office" xmlns:oel="http://schemas.microsoft.com/office/2019/extlst" xmlns:r="http://schemas.openxmlformats.org/officeDocument/2006/relationships" xmlns:m="http://schemas.openxmlformats.org/officeDocument/2006/math" xmlns:v="urn:schemas-microsoft-com:vml" xmlns:wp14="http://schemas.microsoft.com/office/word/2010/wordprocessingDrawing" xmlns:wp="http://schemas.openxmlformats.org/drawingml/2006/wordprocessingDrawing" xmlns:w10="urn:schemas-microsoft-com:office:word" xmlns:w="http://schemas.openxmlformats.org/wordprocessingml/2006/main" xmlns:w14="http://schemas.microsoft.com/office/word/2010/wordml" xmlns:w15="http://schemas.microsoft.com/office/word/2012/wordml" xmlns:w16cex="http://schemas.microsoft.com/office/word/2018/wordml/cex" xmlns:w16cid="http://schemas.microsoft.com/office/word/2016/wordml/cid" xmlns:w16="http://schemas.microsoft.com/office/word/2018/wordml" xmlns:w16du="http://schemas.microsoft.com/office/word/2023/wordml/word16du" xmlns:w16sdtdh="http://schemas.microsoft.com/office/word/2020/wordml/sdtdatahash" xmlns:w16se="http://schemas.microsoft.com/office/word/2015/wordml/symex" xmlns:wpg="http://schemas.microsoft.com/office/word/2010/wordprocessingGroup" xmlns:wpi="http://schemas.microsoft.com/office/word/2010/wordprocessingInk" xmlns:wne="http://schemas.microsoft.com/office/word/2006/wordml" xmlns:wps="http://schemas.microsoft.com/office/word/2010/wordprocessingShape" mc:Ignorable="w14 w15 w16se w16cid w16 w16cex w16sdtdh w16du wp14">
   <w15:commentEx w15:paraId="3DDC6A07" w15:done="0"/>
   <w15:commentEx w15:paraId="7478BB3B" w15:done="0"/>
 </w15:commentsEx>
 </file>
 
 <file path=word/commentsExtensible.xml><?xml version="1.0" encoding="utf-8"?>
-<w16cex:commentsExtensible xmlns:wpc="http://schemas.microsoft.com/office/word/2010/wordprocessingCanvas" xmlns:cx="http://schemas.microsoft.com/office/drawing/2014/chartex" xmlns:cx1="http://schemas.microsoft.com/office/drawing/2015/9/8/chartex" xmlns:cx2="http://schemas.microsoft.com/office/drawing/2015/10/21/chartex" xmlns:cx3="http://schemas.microsoft.com/office/drawing/2016/5/9/chartex" xmlns:cx4="http://schemas.microsoft.com/office/drawing/2016/5/10/chartex" xmlns:cx5="http://schemas.microsoft.com/office/drawing/2016/5/11/chartex" xmlns:cx6="http://schemas.microsoft.com/office/drawing/2016/5/12/chartex" xmlns:cx7="http://schemas.microsoft.com/office/drawing/2016/5/13/chartex" xmlns:cx8="http://schemas.microsoft.com/office/drawing/2016/5/14/chartex" xmlns:cr="http://schemas.microsoft.com/office/comments/2020/reactions" xmlns:mc="http://schemas.openxmlformats.org/markup-compatibility/2006" xmlns:aink="http://schemas.microsoft.com/office/drawing/2016/ink" xmlns:am3d="http://schemas.microsoft.com/office/drawing/2017/model3d" xmlns:o="urn:schemas-microsoft-com:office:office" xmlns:oel="http://schemas.microsoft.com/office/2019/extlst" xmlns:r="http://schemas.openxmlformats.org/officeDocument/2006/relationships" xmlns:m="http://schemas.openxmlformats.org/officeDocument/2006/math" xmlns:v="urn:schemas-microsoft-com:vml" xmlns:wp14="http://schemas.microsoft.com/office/word/2010/wordprocessingDrawing" xmlns:wp="http://schemas.openxmlformats.org/drawingml/2006/wordprocessingDrawing" xmlns:w10="urn:schemas-microsoft-com:office:word" xmlns:w="http://schemas.openxmlformats.org/wordprocessingml/2006/main" xmlns:w14="http://schemas.microsoft.com/office/word/2010/wordml" xmlns:w15="http://schemas.microsoft.com/office/word/2012/wordml" xmlns:w16cex="http://schemas.microsoft.com/office/word/2018/wordml/cex" xmlns:w16cid="http://schemas.microsoft.com/office/word/2016/wordml/cid" xmlns:w16="http://schemas.microsoft.com/office/word/2018/wordml" xmlns:w16sdtdh="http://schemas.microsoft.com/office/word/2020/wordml/sdtdatahash" xmlns:w16se="http://schemas.microsoft.com/office/word/2015/wordml/symex" xmlns:wpg="http://schemas.microsoft.com/office/word/2010/wordprocessingGroup" xmlns:wpi="http://schemas.microsoft.com/office/word/2010/wordprocessingInk" xmlns:wne="http://schemas.microsoft.com/office/word/2006/wordml" xmlns:wps="http://schemas.microsoft.com/office/word/2010/wordprocessingShape" mc:Ignorable="w14 w15 w16se w16cid w16 w16cex w16sdtdh cr wp14">
+<w16cex:commentsExtensible xmlns:wpc="http://schemas.microsoft.com/office/word/2010/wordprocessingCanvas" xmlns:cx="http://schemas.microsoft.com/office/drawing/2014/chartex" xmlns:cx1="http://schemas.microsoft.com/office/drawing/2015/9/8/chartex" xmlns:cx2="http://schemas.microsoft.com/office/drawing/2015/10/21/chartex" xmlns:cx3="http://schemas.microsoft.com/office/drawing/2016/5/9/chartex" xmlns:cx4="http://schemas.microsoft.com/office/drawing/2016/5/10/chartex" xmlns:cx5="http://schemas.microsoft.com/office/drawing/2016/5/11/chartex" xmlns:cx6="http://schemas.microsoft.com/office/drawing/2016/5/12/chartex" xmlns:cx7="http://schemas.microsoft.com/office/drawing/2016/5/13/chartex" xmlns:cx8="http://schemas.microsoft.com/office/drawing/2016/5/14/chartex" xmlns:cr="http://schemas.microsoft.com/office/comments/2020/reactions" xmlns:mc="http://schemas.openxmlformats.org/markup-compatibility/2006" xmlns:aink="http://schemas.microsoft.com/office/drawing/2016/ink" xmlns:am3d="http://schemas.microsoft.com/office/drawing/2017/model3d" xmlns:o="urn:schemas-microsoft-com:office:office" xmlns:oel="http://schemas.microsoft.com/office/2019/extlst" xmlns:r="http://schemas.openxmlformats.org/officeDocument/2006/relationships" xmlns:m="http://schemas.openxmlformats.org/officeDocument/2006/math" xmlns:v="urn:schemas-microsoft-com:vml" xmlns:wp14="http://schemas.microsoft.com/office/word/2010/wordprocessingDrawing" xmlns:wp="http://schemas.openxmlformats.org/drawingml/2006/wordprocessingDrawing" xmlns:w10="urn:schemas-microsoft-com:office:word" xmlns:w="http://schemas.openxmlformats.org/wordprocessingml/2006/main" xmlns:w14="http://schemas.microsoft.com/office/word/2010/wordml" xmlns:w15="http://schemas.microsoft.com/office/word/2012/wordml" xmlns:w16cex="http://schemas.microsoft.com/office/word/2018/wordml/cex" xmlns:w16cid="http://schemas.microsoft.com/office/word/2016/wordml/cid" xmlns:w16="http://schemas.microsoft.com/office/word/2018/wordml" xmlns:w16du="http://schemas.microsoft.com/office/word/2023/wordml/word16du" xmlns:w16sdtdh="http://schemas.microsoft.com/office/word/2020/wordml/sdtdatahash" xmlns:w16se="http://schemas.microsoft.com/office/word/2015/wordml/symex" xmlns:wpg="http://schemas.microsoft.com/office/word/2010/wordprocessingGroup" xmlns:wpi="http://schemas.microsoft.com/office/word/2010/wordprocessingInk" xmlns:wne="http://schemas.microsoft.com/office/word/2006/wordml" xmlns:wps="http://schemas.microsoft.com/office/word/2010/wordprocessingShape" mc:Ignorable="w14 w15 w16se w16cid w16 w16cex w16sdtdh cr w16du wp14">
   <w16cex:commentExtensible w16cex:durableId="1804B912" w16cex:dateUtc="2024-03-08T08:20:00Z"/>
   <w16cex:commentExtensible w16cex:durableId="202A3B9A" w16cex:dateUtc="2024-03-15T07:44:00Z"/>
 </w16cex:commentsExtensible>
 </file>
 
 <file path=word/commentsIds.xml><?xml version="1.0" encoding="utf-8"?>
-<w16cid:commentsIds xmlns:wpc="http://schemas.microsoft.com/office/word/2010/wordprocessingCanvas" xmlns:cx="http://schemas.microsoft.com/office/drawing/2014/chartex" xmlns:cx1="http://schemas.microsoft.com/office/drawing/2015/9/8/chartex" xmlns:cx2="http://schemas.microsoft.com/office/drawing/2015/10/21/chartex" xmlns:cx3="http://schemas.microsoft.com/office/drawing/2016/5/9/chartex" xmlns:cx4="http://schemas.microsoft.com/office/drawing/2016/5/10/chartex" xmlns:cx5="http://schemas.microsoft.com/office/drawing/2016/5/11/chartex" xmlns:cx6="http://schemas.microsoft.com/office/drawing/2016/5/12/chartex" xmlns:cx7="http://schemas.microsoft.com/office/drawing/2016/5/13/chartex" xmlns:cx8="http://schemas.microsoft.com/office/drawing/2016/5/14/chartex" xmlns:mc="http://schemas.openxmlformats.org/markup-compatibility/2006" xmlns:aink="http://schemas.microsoft.com/office/drawing/2016/ink" xmlns:am3d="http://schemas.microsoft.com/office/drawing/2017/model3d" xmlns:o="urn:schemas-microsoft-com:office:office" xmlns:oel="http://schemas.microsoft.com/office/2019/extlst" xmlns:r="http://schemas.openxmlformats.org/officeDocument/2006/relationships" xmlns:m="http://schemas.openxmlformats.org/officeDocument/2006/math" xmlns:v="urn:schemas-microsoft-com:vml" xmlns:wp14="http://schemas.microsoft.com/office/word/2010/wordprocessingDrawing" xmlns:wp="http://schemas.openxmlformats.org/drawingml/2006/wordprocessingDrawing" xmlns:w10="urn:schemas-microsoft-com:office:word" xmlns:w="http://schemas.openxmlformats.org/wordprocessingml/2006/main" xmlns:w14="http://schemas.microsoft.com/office/word/2010/wordml" xmlns:w15="http://schemas.microsoft.com/office/word/2012/wordml" xmlns:w16cex="http://schemas.microsoft.com/office/word/2018/wordml/cex" xmlns:w16cid="http://schemas.microsoft.com/office/word/2016/wordml/cid" xmlns:w16="http://schemas.microsoft.com/office/word/2018/wordml" xmlns:w16sdtdh="http://schemas.microsoft.com/office/word/2020/wordml/sdtdatahash" xmlns:w16se="http://schemas.microsoft.com/office/word/2015/wordml/symex" xmlns:wpg="http://schemas.microsoft.com/office/word/2010/wordprocessingGroup" xmlns:wpi="http://schemas.microsoft.com/office/word/2010/wordprocessingInk" xmlns:wne="http://schemas.microsoft.com/office/word/2006/wordml" xmlns:wps="http://schemas.microsoft.com/office/word/2010/wordprocessingShape" mc:Ignorable="w14 w15 w16se w16cid w16 w16cex w16sdtdh wp14">
+<w16cid:commentsIds xmlns:wpc="http://schemas.microsoft.com/office/word/2010/wordprocessingCanvas" xmlns:cx="http://schemas.microsoft.com/office/drawing/2014/chartex" xmlns:cx1="http://schemas.microsoft.com/office/drawing/2015/9/8/chartex" xmlns:cx2="http://schemas.microsoft.com/office/drawing/2015/10/21/chartex" xmlns:cx3="http://schemas.microsoft.com/office/drawing/2016/5/9/chartex" xmlns:cx4="http://schemas.microsoft.com/office/drawing/2016/5/10/chartex" xmlns:cx5="http://schemas.microsoft.com/office/drawing/2016/5/11/chartex" xmlns:cx6="http://schemas.microsoft.com/office/drawing/2016/5/12/chartex" xmlns:cx7="http://schemas.microsoft.com/office/drawing/2016/5/13/chartex" xmlns:cx8="http://schemas.microsoft.com/office/drawing/2016/5/14/chartex" xmlns:mc="http://schemas.openxmlformats.org/markup-compatibility/2006" xmlns:aink="http://schemas.microsoft.com/office/drawing/2016/ink" xmlns:am3d="http://schemas.microsoft.com/office/drawing/2017/model3d" xmlns:o="urn:schemas-microsoft-com:office:office" xmlns:oel="http://schemas.microsoft.com/office/2019/extlst" xmlns:r="http://schemas.openxmlformats.org/officeDocument/2006/relationships" xmlns:m="http://schemas.openxmlformats.org/officeDocument/2006/math" xmlns:v="urn:schemas-microsoft-com:vml" xmlns:wp14="http://schemas.microsoft.com/office/word/2010/wordprocessingDrawing" xmlns:wp="http://schemas.openxmlformats.org/drawingml/2006/wordprocessingDrawing" xmlns:w10="urn:schemas-microsoft-com:office:word" xmlns:w="http://schemas.openxmlformats.org/wordprocessingml/2006/main" xmlns:w14="http://schemas.microsoft.com/office/word/2010/wordml" xmlns:w15="http://schemas.microsoft.com/office/word/2012/wordml" xmlns:w16cex="http://schemas.microsoft.com/office/word/2018/wordml/cex" xmlns:w16cid="http://schemas.microsoft.com/office/word/2016/wordml/cid" xmlns:w16="http://schemas.microsoft.com/office/word/2018/wordml" xmlns:w16du="http://schemas.microsoft.com/office/word/2023/wordml/word16du" xmlns:w16sdtdh="http://schemas.microsoft.com/office/word/2020/wordml/sdtdatahash" xmlns:w16se="http://schemas.microsoft.com/office/word/2015/wordml/symex" xmlns:wpg="http://schemas.microsoft.com/office/word/2010/wordprocessingGroup" xmlns:wpi="http://schemas.microsoft.com/office/word/2010/wordprocessingInk" xmlns:wne="http://schemas.microsoft.com/office/word/2006/wordml" xmlns:wps="http://schemas.microsoft.com/office/word/2010/wordprocessingShape" mc:Ignorable="w14 w15 w16se w16cid w16 w16cex w16sdtdh w16du wp14">
   <w16cid:commentId w16cid:paraId="3DDC6A07" w16cid:durableId="1804B912"/>
   <w16cid:commentId w16cid:paraId="7478BB3B" w16cid:durableId="202A3B9A"/>
 </w16cid:commentsIds>
 </file>
 
 <file path=word/endnotes.xml><?xml version="1.0" encoding="utf-8"?>
-<w:endnotes xmlns:wpc="http://schemas.microsoft.com/office/word/2010/wordprocessingCanvas" xmlns:cx="http://schemas.microsoft.com/office/drawing/2014/chartex" xmlns:cx1="http://schemas.microsoft.com/office/drawing/2015/9/8/chartex" xmlns:cx2="http://schemas.microsoft.com/office/drawing/2015/10/21/chartex" xmlns:cx3="http://schemas.microsoft.com/office/drawing/2016/5/9/chartex" xmlns:cx4="http://schemas.microsoft.com/office/drawing/2016/5/10/chartex" xmlns:cx5="http://schemas.microsoft.com/office/drawing/2016/5/11/chartex" xmlns:cx6="http://schemas.microsoft.com/office/drawing/2016/5/12/chartex" xmlns:cx7="http://schemas.microsoft.com/office/drawing/2016/5/13/chartex" xmlns:cx8="http://schemas.microsoft.com/office/drawing/2016/5/14/chartex" xmlns:mc="http://schemas.openxmlformats.org/markup-compatibility/2006" xmlns:aink="http://schemas.microsoft.com/office/drawing/2016/ink" xmlns:am3d="http://schemas.microsoft.com/office/drawing/2017/model3d" xmlns:o="urn:schemas-microsoft-com:office:office" xmlns:oel="http://schemas.microsoft.com/office/2019/extlst" xmlns:r="http://schemas.openxmlformats.org/officeDocument/2006/relationships" xmlns:m="http://schemas.openxmlformats.org/officeDocument/2006/math" xmlns:v="urn:schemas-microsoft-com:vml" xmlns:wp14="http://schemas.microsoft.com/office/word/2010/wordprocessingDrawing" xmlns:wp="http://schemas.openxmlformats.org/drawingml/2006/wordprocessingDrawing" xmlns:w10="urn:schemas-microsoft-com:office:word" xmlns:w="http://schemas.openxmlformats.org/wordprocessingml/2006/main" xmlns:w14="http://schemas.microsoft.com/office/word/2010/wordml" xmlns:w15="http://schemas.microsoft.com/office/word/2012/wordml" xmlns:w16cex="http://schemas.microsoft.com/office/word/2018/wordml/cex" xmlns:w16cid="http://schemas.microsoft.com/office/word/2016/wordml/cid" xmlns:w16="http://schemas.microsoft.com/office/word/2018/wordml" xmlns:w16sdtdh="http://schemas.microsoft.com/office/word/2020/wordml/sdtdatahash" xmlns:w16se="http://schemas.microsoft.com/office/word/2015/wordml/symex" xmlns:wpg="http://schemas.microsoft.com/office/word/2010/wordprocessingGroup" xmlns:wpi="http://schemas.microsoft.com/office/word/2010/wordprocessingInk" xmlns:wne="http://schemas.microsoft.com/office/word/2006/wordml" xmlns:wps="http://schemas.microsoft.com/office/word/2010/wordprocessingShape" mc:Ignorable="w14 w15 w16se w16cid w16 w16cex w16sdtdh wp14">
+<w:endnotes xmlns:wpc="http://schemas.microsoft.com/office/word/2010/wordprocessingCanvas" xmlns:cx="http://schemas.microsoft.com/office/drawing/2014/chartex" xmlns:cx1="http://schemas.microsoft.com/office/drawing/2015/9/8/chartex" xmlns:cx2="http://schemas.microsoft.com/office/drawing/2015/10/21/chartex" xmlns:cx3="http://schemas.microsoft.com/office/drawing/2016/5/9/chartex" xmlns:cx4="http://schemas.microsoft.com/office/drawing/2016/5/10/chartex" xmlns:cx5="http://schemas.microsoft.com/office/drawing/2016/5/11/chartex" xmlns:cx6="http://schemas.microsoft.com/office/drawing/2016/5/12/chartex" xmlns:cx7="http://schemas.microsoft.com/office/drawing/2016/5/13/chartex" xmlns:cx8="http://schemas.microsoft.com/office/drawing/2016/5/14/chartex" xmlns:mc="http://schemas.openxmlformats.org/markup-compatibility/2006" xmlns:aink="http://schemas.microsoft.com/office/drawing/2016/ink" xmlns:am3d="http://schemas.microsoft.com/office/drawing/2017/model3d" xmlns:o="urn:schemas-microsoft-com:office:office" xmlns:oel="http://schemas.microsoft.com/office/2019/extlst" xmlns:r="http://schemas.openxmlformats.org/officeDocument/2006/relationships" xmlns:m="http://schemas.openxmlformats.org/officeDocument/2006/math" xmlns:v="urn:schemas-microsoft-com:vml" xmlns:wp14="http://schemas.microsoft.com/office/word/2010/wordprocessingDrawing" xmlns:wp="http://schemas.openxmlformats.org/drawingml/2006/wordprocessingDrawing" xmlns:w10="urn:schemas-microsoft-com:office:word" xmlns:w="http://schemas.openxmlformats.org/wordprocessingml/2006/main" xmlns:w14="http://schemas.microsoft.com/office/word/2010/wordml" xmlns:w15="http://schemas.microsoft.com/office/word/2012/wordml" xmlns:w16cex="http://schemas.microsoft.com/office/word/2018/wordml/cex" xmlns:w16cid="http://schemas.microsoft.com/office/word/2016/wordml/cid" xmlns:w16="http://schemas.microsoft.com/office/word/2018/wordml" xmlns:w16du="http://schemas.microsoft.com/office/word/2023/wordml/word16du" xmlns:w16sdtdh="http://schemas.microsoft.com/office/word/2020/wordml/sdtdatahash" xmlns:w16se="http://schemas.microsoft.com/office/word/2015/wordml/symex" xmlns:wpg="http://schemas.microsoft.com/office/word/2010/wordprocessingGroup" xmlns:wpi="http://schemas.microsoft.com/office/word/2010/wordprocessingInk" xmlns:wne="http://schemas.microsoft.com/office/word/2006/wordml" xmlns:wps="http://schemas.microsoft.com/office/word/2010/wordprocessingShape" mc:Ignorable="w14 w15 w16se w16cid w16 w16cex w16sdtdh w16du wp14">
   <w:endnote w:type="separator" w:id="-1">
     <w:p>
       <w:pPr>
@@ -7457,7 +7844,7 @@
 </file>
 
 <file path=word/footer1.xml><?xml version="1.0" encoding="utf-8"?>
-<w:ftr xmlns:wpc="http://schemas.microsoft.com/office/word/2010/wordprocessingCanvas" xmlns:cx="http://schemas.microsoft.com/office/drawing/2014/chartex" xmlns:cx1="http://schemas.microsoft.com/office/drawing/2015/9/8/chartex" xmlns:cx2="http://schemas.microsoft.com/office/drawing/2015/10/21/chartex" xmlns:cx3="http://schemas.microsoft.com/office/drawing/2016/5/9/chartex" xmlns:cx4="http://schemas.microsoft.com/office/drawing/2016/5/10/chartex" xmlns:cx5="http://schemas.microsoft.com/office/drawing/2016/5/11/chartex" xmlns:cx6="http://schemas.microsoft.com/office/drawing/2016/5/12/chartex" xmlns:cx7="http://schemas.microsoft.com/office/drawing/2016/5/13/chartex" xmlns:cx8="http://schemas.microsoft.com/office/drawing/2016/5/14/chartex" xmlns:mc="http://schemas.openxmlformats.org/markup-compatibility/2006" xmlns:aink="http://schemas.microsoft.com/office/drawing/2016/ink" xmlns:am3d="http://schemas.microsoft.com/office/drawing/2017/model3d" xmlns:o="urn:schemas-microsoft-com:office:office" xmlns:oel="http://schemas.microsoft.com/office/2019/extlst" xmlns:r="http://schemas.openxmlformats.org/officeDocument/2006/relationships" xmlns:m="http://schemas.openxmlformats.org/officeDocument/2006/math" xmlns:v="urn:schemas-microsoft-com:vml" xmlns:wp14="http://schemas.microsoft.com/office/word/2010/wordprocessingDrawing" xmlns:wp="http://schemas.openxmlformats.org/drawingml/2006/wordprocessingDrawing" xmlns:w10="urn:schemas-microsoft-com:office:word" xmlns:w="http://schemas.openxmlformats.org/wordprocessingml/2006/main" xmlns:w14="http://schemas.microsoft.com/office/word/2010/wordml" xmlns:w15="http://schemas.microsoft.com/office/word/2012/wordml" xmlns:w16cex="http://schemas.microsoft.com/office/word/2018/wordml/cex" xmlns:w16cid="http://schemas.microsoft.com/office/word/2016/wordml/cid" xmlns:w16="http://schemas.microsoft.com/office/word/2018/wordml" xmlns:w16sdtdh="http://schemas.microsoft.com/office/word/2020/wordml/sdtdatahash" xmlns:w16se="http://schemas.microsoft.com/office/word/2015/wordml/symex" xmlns:wpg="http://schemas.microsoft.com/office/word/2010/wordprocessingGroup" xmlns:wpi="http://schemas.microsoft.com/office/word/2010/wordprocessingInk" xmlns:wne="http://schemas.microsoft.com/office/word/2006/wordml" xmlns:wps="http://schemas.microsoft.com/office/word/2010/wordprocessingShape" mc:Ignorable="w14 w15 w16se w16cid w16 w16cex w16sdtdh wp14">
+<w:ftr xmlns:wpc="http://schemas.microsoft.com/office/word/2010/wordprocessingCanvas" xmlns:cx="http://schemas.microsoft.com/office/drawing/2014/chartex" xmlns:cx1="http://schemas.microsoft.com/office/drawing/2015/9/8/chartex" xmlns:cx2="http://schemas.microsoft.com/office/drawing/2015/10/21/chartex" xmlns:cx3="http://schemas.microsoft.com/office/drawing/2016/5/9/chartex" xmlns:cx4="http://schemas.microsoft.com/office/drawing/2016/5/10/chartex" xmlns:cx5="http://schemas.microsoft.com/office/drawing/2016/5/11/chartex" xmlns:cx6="http://schemas.microsoft.com/office/drawing/2016/5/12/chartex" xmlns:cx7="http://schemas.microsoft.com/office/drawing/2016/5/13/chartex" xmlns:cx8="http://schemas.microsoft.com/office/drawing/2016/5/14/chartex" xmlns:mc="http://schemas.openxmlformats.org/markup-compatibility/2006" xmlns:aink="http://schemas.microsoft.com/office/drawing/2016/ink" xmlns:am3d="http://schemas.microsoft.com/office/drawing/2017/model3d" xmlns:o="urn:schemas-microsoft-com:office:office" xmlns:oel="http://schemas.microsoft.com/office/2019/extlst" xmlns:r="http://schemas.openxmlformats.org/officeDocument/2006/relationships" xmlns:m="http://schemas.openxmlformats.org/officeDocument/2006/math" xmlns:v="urn:schemas-microsoft-com:vml" xmlns:wp14="http://schemas.microsoft.com/office/word/2010/wordprocessingDrawing" xmlns:wp="http://schemas.openxmlformats.org/drawingml/2006/wordprocessingDrawing" xmlns:w10="urn:schemas-microsoft-com:office:word" xmlns:w="http://schemas.openxmlformats.org/wordprocessingml/2006/main" xmlns:w14="http://schemas.microsoft.com/office/word/2010/wordml" xmlns:w15="http://schemas.microsoft.com/office/word/2012/wordml" xmlns:w16cex="http://schemas.microsoft.com/office/word/2018/wordml/cex" xmlns:w16cid="http://schemas.microsoft.com/office/word/2016/wordml/cid" xmlns:w16="http://schemas.microsoft.com/office/word/2018/wordml" xmlns:w16du="http://schemas.microsoft.com/office/word/2023/wordml/word16du" xmlns:w16sdtdh="http://schemas.microsoft.com/office/word/2020/wordml/sdtdatahash" xmlns:w16se="http://schemas.microsoft.com/office/word/2015/wordml/symex" xmlns:wpg="http://schemas.microsoft.com/office/word/2010/wordprocessingGroup" xmlns:wpi="http://schemas.microsoft.com/office/word/2010/wordprocessingInk" xmlns:wne="http://schemas.microsoft.com/office/word/2006/wordml" xmlns:wps="http://schemas.microsoft.com/office/word/2010/wordprocessingShape" mc:Ignorable="w14 w15 w16se w16cid w16 w16cex w16sdtdh w16du wp14">
   <w:p>
     <w:pPr>
       <w:pStyle w:val="Voettekst"/>
@@ -7467,7 +7854,7 @@
 </file>
 
 <file path=word/footnotes.xml><?xml version="1.0" encoding="utf-8"?>
-<w:footnotes xmlns:wpc="http://schemas.microsoft.com/office/word/2010/wordprocessingCanvas" xmlns:cx="http://schemas.microsoft.com/office/drawing/2014/chartex" xmlns:cx1="http://schemas.microsoft.com/office/drawing/2015/9/8/chartex" xmlns:cx2="http://schemas.microsoft.com/office/drawing/2015/10/21/chartex" xmlns:cx3="http://schemas.microsoft.com/office/drawing/2016/5/9/chartex" xmlns:cx4="http://schemas.microsoft.com/office/drawing/2016/5/10/chartex" xmlns:cx5="http://schemas.microsoft.com/office/drawing/2016/5/11/chartex" xmlns:cx6="http://schemas.microsoft.com/office/drawing/2016/5/12/chartex" xmlns:cx7="http://schemas.microsoft.com/office/drawing/2016/5/13/chartex" xmlns:cx8="http://schemas.microsoft.com/office/drawing/2016/5/14/chartex" xmlns:mc="http://schemas.openxmlformats.org/markup-compatibility/2006" xmlns:aink="http://schemas.microsoft.com/office/drawing/2016/ink" xmlns:am3d="http://schemas.microsoft.com/office/drawing/2017/model3d" xmlns:o="urn:schemas-microsoft-com:office:office" xmlns:oel="http://schemas.microsoft.com/office/2019/extlst" xmlns:r="http://schemas.openxmlformats.org/officeDocument/2006/relationships" xmlns:m="http://schemas.openxmlformats.org/officeDocument/2006/math" xmlns:v="urn:schemas-microsoft-com:vml" xmlns:wp14="http://schemas.microsoft.com/office/word/2010/wordprocessingDrawing" xmlns:wp="http://schemas.openxmlformats.org/drawingml/2006/wordprocessingDrawing" xmlns:w10="urn:schemas-microsoft-com:office:word" xmlns:w="http://schemas.openxmlformats.org/wordprocessingml/2006/main" xmlns:w14="http://schemas.microsoft.com/office/word/2010/wordml" xmlns:w15="http://schemas.microsoft.com/office/word/2012/wordml" xmlns:w16cex="http://schemas.microsoft.com/office/word/2018/wordml/cex" xmlns:w16cid="http://schemas.microsoft.com/office/word/2016/wordml/cid" xmlns:w16="http://schemas.microsoft.com/office/word/2018/wordml" xmlns:w16sdtdh="http://schemas.microsoft.com/office/word/2020/wordml/sdtdatahash" xmlns:w16se="http://schemas.microsoft.com/office/word/2015/wordml/symex" xmlns:wpg="http://schemas.microsoft.com/office/word/2010/wordprocessingGroup" xmlns:wpi="http://schemas.microsoft.com/office/word/2010/wordprocessingInk" xmlns:wne="http://schemas.microsoft.com/office/word/2006/wordml" xmlns:wps="http://schemas.microsoft.com/office/word/2010/wordprocessingShape" mc:Ignorable="w14 w15 w16se w16cid w16 w16cex w16sdtdh wp14">
+<w:footnotes xmlns:wpc="http://schemas.microsoft.com/office/word/2010/wordprocessingCanvas" xmlns:cx="http://schemas.microsoft.com/office/drawing/2014/chartex" xmlns:cx1="http://schemas.microsoft.com/office/drawing/2015/9/8/chartex" xmlns:cx2="http://schemas.microsoft.com/office/drawing/2015/10/21/chartex" xmlns:cx3="http://schemas.microsoft.com/office/drawing/2016/5/9/chartex" xmlns:cx4="http://schemas.microsoft.com/office/drawing/2016/5/10/chartex" xmlns:cx5="http://schemas.microsoft.com/office/drawing/2016/5/11/chartex" xmlns:cx6="http://schemas.microsoft.com/office/drawing/2016/5/12/chartex" xmlns:cx7="http://schemas.microsoft.com/office/drawing/2016/5/13/chartex" xmlns:cx8="http://schemas.microsoft.com/office/drawing/2016/5/14/chartex" xmlns:mc="http://schemas.openxmlformats.org/markup-compatibility/2006" xmlns:aink="http://schemas.microsoft.com/office/drawing/2016/ink" xmlns:am3d="http://schemas.microsoft.com/office/drawing/2017/model3d" xmlns:o="urn:schemas-microsoft-com:office:office" xmlns:oel="http://schemas.microsoft.com/office/2019/extlst" xmlns:r="http://schemas.openxmlformats.org/officeDocument/2006/relationships" xmlns:m="http://schemas.openxmlformats.org/officeDocument/2006/math" xmlns:v="urn:schemas-microsoft-com:vml" xmlns:wp14="http://schemas.microsoft.com/office/word/2010/wordprocessingDrawing" xmlns:wp="http://schemas.openxmlformats.org/drawingml/2006/wordprocessingDrawing" xmlns:w10="urn:schemas-microsoft-com:office:word" xmlns:w="http://schemas.openxmlformats.org/wordprocessingml/2006/main" xmlns:w14="http://schemas.microsoft.com/office/word/2010/wordml" xmlns:w15="http://schemas.microsoft.com/office/word/2012/wordml" xmlns:w16cex="http://schemas.microsoft.com/office/word/2018/wordml/cex" xmlns:w16cid="http://schemas.microsoft.com/office/word/2016/wordml/cid" xmlns:w16="http://schemas.microsoft.com/office/word/2018/wordml" xmlns:w16du="http://schemas.microsoft.com/office/word/2023/wordml/word16du" xmlns:w16sdtdh="http://schemas.microsoft.com/office/word/2020/wordml/sdtdatahash" xmlns:w16se="http://schemas.microsoft.com/office/word/2015/wordml/symex" xmlns:wpg="http://schemas.microsoft.com/office/word/2010/wordprocessingGroup" xmlns:wpi="http://schemas.microsoft.com/office/word/2010/wordprocessingInk" xmlns:wne="http://schemas.microsoft.com/office/word/2006/wordml" xmlns:wps="http://schemas.microsoft.com/office/word/2010/wordprocessingShape" mc:Ignorable="w14 w15 w16se w16cid w16 w16cex w16sdtdh w16du wp14">
   <w:footnote w:type="separator" w:id="-1">
     <w:p>
       <w:pPr>
@@ -7492,7 +7879,7 @@
 </file>
 
 <file path=word/header1.xml><?xml version="1.0" encoding="utf-8"?>
-<w:hdr xmlns:wpc="http://schemas.microsoft.com/office/word/2010/wordprocessingCanvas" xmlns:cx="http://schemas.microsoft.com/office/drawing/2014/chartex" xmlns:cx1="http://schemas.microsoft.com/office/drawing/2015/9/8/chartex" xmlns:cx2="http://schemas.microsoft.com/office/drawing/2015/10/21/chartex" xmlns:cx3="http://schemas.microsoft.com/office/drawing/2016/5/9/chartex" xmlns:cx4="http://schemas.microsoft.com/office/drawing/2016/5/10/chartex" xmlns:cx5="http://schemas.microsoft.com/office/drawing/2016/5/11/chartex" xmlns:cx6="http://schemas.microsoft.com/office/drawing/2016/5/12/chartex" xmlns:cx7="http://schemas.microsoft.com/office/drawing/2016/5/13/chartex" xmlns:cx8="http://schemas.microsoft.com/office/drawing/2016/5/14/chartex" xmlns:mc="http://schemas.openxmlformats.org/markup-compatibility/2006" xmlns:aink="http://schemas.microsoft.com/office/drawing/2016/ink" xmlns:am3d="http://schemas.microsoft.com/office/drawing/2017/model3d" xmlns:o="urn:schemas-microsoft-com:office:office" xmlns:oel="http://schemas.microsoft.com/office/2019/extlst" xmlns:r="http://schemas.openxmlformats.org/officeDocument/2006/relationships" xmlns:m="http://schemas.openxmlformats.org/officeDocument/2006/math" xmlns:v="urn:schemas-microsoft-com:vml" xmlns:wp14="http://schemas.microsoft.com/office/word/2010/wordprocessingDrawing" xmlns:wp="http://schemas.openxmlformats.org/drawingml/2006/wordprocessingDrawing" xmlns:w10="urn:schemas-microsoft-com:office:word" xmlns:w="http://schemas.openxmlformats.org/wordprocessingml/2006/main" xmlns:w14="http://schemas.microsoft.com/office/word/2010/wordml" xmlns:w15="http://schemas.microsoft.com/office/word/2012/wordml" xmlns:w16cex="http://schemas.microsoft.com/office/word/2018/wordml/cex" xmlns:w16cid="http://schemas.microsoft.com/office/word/2016/wordml/cid" xmlns:w16="http://schemas.microsoft.com/office/word/2018/wordml" xmlns:w16sdtdh="http://schemas.microsoft.com/office/word/2020/wordml/sdtdatahash" xmlns:w16se="http://schemas.microsoft.com/office/word/2015/wordml/symex" xmlns:wpg="http://schemas.microsoft.com/office/word/2010/wordprocessingGroup" xmlns:wpi="http://schemas.microsoft.com/office/word/2010/wordprocessingInk" xmlns:wne="http://schemas.microsoft.com/office/word/2006/wordml" xmlns:wps="http://schemas.microsoft.com/office/word/2010/wordprocessingShape" mc:Ignorable="w14 w15 w16se w16cid w16 w16cex w16sdtdh wp14">
+<w:hdr xmlns:wpc="http://schemas.microsoft.com/office/word/2010/wordprocessingCanvas" xmlns:cx="http://schemas.microsoft.com/office/drawing/2014/chartex" xmlns:cx1="http://schemas.microsoft.com/office/drawing/2015/9/8/chartex" xmlns:cx2="http://schemas.microsoft.com/office/drawing/2015/10/21/chartex" xmlns:cx3="http://schemas.microsoft.com/office/drawing/2016/5/9/chartex" xmlns:cx4="http://schemas.microsoft.com/office/drawing/2016/5/10/chartex" xmlns:cx5="http://schemas.microsoft.com/office/drawing/2016/5/11/chartex" xmlns:cx6="http://schemas.microsoft.com/office/drawing/2016/5/12/chartex" xmlns:cx7="http://schemas.microsoft.com/office/drawing/2016/5/13/chartex" xmlns:cx8="http://schemas.microsoft.com/office/drawing/2016/5/14/chartex" xmlns:mc="http://schemas.openxmlformats.org/markup-compatibility/2006" xmlns:aink="http://schemas.microsoft.com/office/drawing/2016/ink" xmlns:am3d="http://schemas.microsoft.com/office/drawing/2017/model3d" xmlns:o="urn:schemas-microsoft-com:office:office" xmlns:oel="http://schemas.microsoft.com/office/2019/extlst" xmlns:r="http://schemas.openxmlformats.org/officeDocument/2006/relationships" xmlns:m="http://schemas.openxmlformats.org/officeDocument/2006/math" xmlns:v="urn:schemas-microsoft-com:vml" xmlns:wp14="http://schemas.microsoft.com/office/word/2010/wordprocessingDrawing" xmlns:wp="http://schemas.openxmlformats.org/drawingml/2006/wordprocessingDrawing" xmlns:w10="urn:schemas-microsoft-com:office:word" xmlns:w="http://schemas.openxmlformats.org/wordprocessingml/2006/main" xmlns:w14="http://schemas.microsoft.com/office/word/2010/wordml" xmlns:w15="http://schemas.microsoft.com/office/word/2012/wordml" xmlns:w16cex="http://schemas.microsoft.com/office/word/2018/wordml/cex" xmlns:w16cid="http://schemas.microsoft.com/office/word/2016/wordml/cid" xmlns:w16="http://schemas.microsoft.com/office/word/2018/wordml" xmlns:w16du="http://schemas.microsoft.com/office/word/2023/wordml/word16du" xmlns:w16sdtdh="http://schemas.microsoft.com/office/word/2020/wordml/sdtdatahash" xmlns:w16se="http://schemas.microsoft.com/office/word/2015/wordml/symex" xmlns:wpg="http://schemas.microsoft.com/office/word/2010/wordprocessingGroup" xmlns:wpi="http://schemas.microsoft.com/office/word/2010/wordprocessingInk" xmlns:wne="http://schemas.microsoft.com/office/word/2006/wordml" xmlns:wps="http://schemas.microsoft.com/office/word/2010/wordprocessingShape" mc:Ignorable="w14 w15 w16se w16cid w16 w16cex w16sdtdh w16du wp14">
   <w:p>
     <w:pPr>
       <w:pStyle w:val="Koptekst"/>
@@ -7502,7 +7889,7 @@
 </file>
 
 <file path=word/header2.xml><?xml version="1.0" encoding="utf-8"?>
-<w:hdr xmlns:wpc="http://schemas.microsoft.com/office/word/2010/wordprocessingCanvas" xmlns:cx="http://schemas.microsoft.com/office/drawing/2014/chartex" xmlns:cx1="http://schemas.microsoft.com/office/drawing/2015/9/8/chartex" xmlns:cx2="http://schemas.microsoft.com/office/drawing/2015/10/21/chartex" xmlns:cx3="http://schemas.microsoft.com/office/drawing/2016/5/9/chartex" xmlns:cx4="http://schemas.microsoft.com/office/drawing/2016/5/10/chartex" xmlns:cx5="http://schemas.microsoft.com/office/drawing/2016/5/11/chartex" xmlns:cx6="http://schemas.microsoft.com/office/drawing/2016/5/12/chartex" xmlns:cx7="http://schemas.microsoft.com/office/drawing/2016/5/13/chartex" xmlns:cx8="http://schemas.microsoft.com/office/drawing/2016/5/14/chartex" xmlns:mc="http://schemas.openxmlformats.org/markup-compatibility/2006" xmlns:aink="http://schemas.microsoft.com/office/drawing/2016/ink" xmlns:am3d="http://schemas.microsoft.com/office/drawing/2017/model3d" xmlns:o="urn:schemas-microsoft-com:office:office" xmlns:oel="http://schemas.microsoft.com/office/2019/extlst" xmlns:r="http://schemas.openxmlformats.org/officeDocument/2006/relationships" xmlns:m="http://schemas.openxmlformats.org/officeDocument/2006/math" xmlns:v="urn:schemas-microsoft-com:vml" xmlns:wp14="http://schemas.microsoft.com/office/word/2010/wordprocessingDrawing" xmlns:wp="http://schemas.openxmlformats.org/drawingml/2006/wordprocessingDrawing" xmlns:w10="urn:schemas-microsoft-com:office:word" xmlns:w="http://schemas.openxmlformats.org/wordprocessingml/2006/main" xmlns:w14="http://schemas.microsoft.com/office/word/2010/wordml" xmlns:w15="http://schemas.microsoft.com/office/word/2012/wordml" xmlns:w16cex="http://schemas.microsoft.com/office/word/2018/wordml/cex" xmlns:w16cid="http://schemas.microsoft.com/office/word/2016/wordml/cid" xmlns:w16="http://schemas.microsoft.com/office/word/2018/wordml" xmlns:w16sdtdh="http://schemas.microsoft.com/office/word/2020/wordml/sdtdatahash" xmlns:w16se="http://schemas.microsoft.com/office/word/2015/wordml/symex" xmlns:wpg="http://schemas.microsoft.com/office/word/2010/wordprocessingGroup" xmlns:wpi="http://schemas.microsoft.com/office/word/2010/wordprocessingInk" xmlns:wne="http://schemas.microsoft.com/office/word/2006/wordml" xmlns:wps="http://schemas.microsoft.com/office/word/2010/wordprocessingShape" mc:Ignorable="w14 w15 w16se w16cid w16 w16cex w16sdtdh wp14">
+<w:hdr xmlns:wpc="http://schemas.microsoft.com/office/word/2010/wordprocessingCanvas" xmlns:cx="http://schemas.microsoft.com/office/drawing/2014/chartex" xmlns:cx1="http://schemas.microsoft.com/office/drawing/2015/9/8/chartex" xmlns:cx2="http://schemas.microsoft.com/office/drawing/2015/10/21/chartex" xmlns:cx3="http://schemas.microsoft.com/office/drawing/2016/5/9/chartex" xmlns:cx4="http://schemas.microsoft.com/office/drawing/2016/5/10/chartex" xmlns:cx5="http://schemas.microsoft.com/office/drawing/2016/5/11/chartex" xmlns:cx6="http://schemas.microsoft.com/office/drawing/2016/5/12/chartex" xmlns:cx7="http://schemas.microsoft.com/office/drawing/2016/5/13/chartex" xmlns:cx8="http://schemas.microsoft.com/office/drawing/2016/5/14/chartex" xmlns:mc="http://schemas.openxmlformats.org/markup-compatibility/2006" xmlns:aink="http://schemas.microsoft.com/office/drawing/2016/ink" xmlns:am3d="http://schemas.microsoft.com/office/drawing/2017/model3d" xmlns:o="urn:schemas-microsoft-com:office:office" xmlns:oel="http://schemas.microsoft.com/office/2019/extlst" xmlns:r="http://schemas.openxmlformats.org/officeDocument/2006/relationships" xmlns:m="http://schemas.openxmlformats.org/officeDocument/2006/math" xmlns:v="urn:schemas-microsoft-com:vml" xmlns:wp14="http://schemas.microsoft.com/office/word/2010/wordprocessingDrawing" xmlns:wp="http://schemas.openxmlformats.org/drawingml/2006/wordprocessingDrawing" xmlns:w10="urn:schemas-microsoft-com:office:word" xmlns:w="http://schemas.openxmlformats.org/wordprocessingml/2006/main" xmlns:w14="http://schemas.microsoft.com/office/word/2010/wordml" xmlns:w15="http://schemas.microsoft.com/office/word/2012/wordml" xmlns:w16cex="http://schemas.microsoft.com/office/word/2018/wordml/cex" xmlns:w16cid="http://schemas.microsoft.com/office/word/2016/wordml/cid" xmlns:w16="http://schemas.microsoft.com/office/word/2018/wordml" xmlns:w16du="http://schemas.microsoft.com/office/word/2023/wordml/word16du" xmlns:w16sdtdh="http://schemas.microsoft.com/office/word/2020/wordml/sdtdatahash" xmlns:w16se="http://schemas.microsoft.com/office/word/2015/wordml/symex" xmlns:wpg="http://schemas.microsoft.com/office/word/2010/wordprocessingGroup" xmlns:wpi="http://schemas.microsoft.com/office/word/2010/wordprocessingInk" xmlns:wne="http://schemas.microsoft.com/office/word/2006/wordml" xmlns:wps="http://schemas.microsoft.com/office/word/2010/wordprocessingShape" mc:Ignorable="w14 w15 w16se w16cid w16 w16cex w16sdtdh w16du wp14">
   <w:p>
     <w:pPr>
       <w:pStyle w:val="Koptekst"/>
@@ -7674,7 +8061,7 @@
 </file>
 
 <file path=word/header3.xml><?xml version="1.0" encoding="utf-8"?>
-<w:hdr xmlns:wpc="http://schemas.microsoft.com/office/word/2010/wordprocessingCanvas" xmlns:cx="http://schemas.microsoft.com/office/drawing/2014/chartex" xmlns:cx1="http://schemas.microsoft.com/office/drawing/2015/9/8/chartex" xmlns:cx2="http://schemas.microsoft.com/office/drawing/2015/10/21/chartex" xmlns:cx3="http://schemas.microsoft.com/office/drawing/2016/5/9/chartex" xmlns:cx4="http://schemas.microsoft.com/office/drawing/2016/5/10/chartex" xmlns:cx5="http://schemas.microsoft.com/office/drawing/2016/5/11/chartex" xmlns:cx6="http://schemas.microsoft.com/office/drawing/2016/5/12/chartex" xmlns:cx7="http://schemas.microsoft.com/office/drawing/2016/5/13/chartex" xmlns:cx8="http://schemas.microsoft.com/office/drawing/2016/5/14/chartex" xmlns:mc="http://schemas.openxmlformats.org/markup-compatibility/2006" xmlns:aink="http://schemas.microsoft.com/office/drawing/2016/ink" xmlns:am3d="http://schemas.microsoft.com/office/drawing/2017/model3d" xmlns:o="urn:schemas-microsoft-com:office:office" xmlns:oel="http://schemas.microsoft.com/office/2019/extlst" xmlns:r="http://schemas.openxmlformats.org/officeDocument/2006/relationships" xmlns:m="http://schemas.openxmlformats.org/officeDocument/2006/math" xmlns:v="urn:schemas-microsoft-com:vml" xmlns:wp14="http://schemas.microsoft.com/office/word/2010/wordprocessingDrawing" xmlns:wp="http://schemas.openxmlformats.org/drawingml/2006/wordprocessingDrawing" xmlns:w10="urn:schemas-microsoft-com:office:word" xmlns:w="http://schemas.openxmlformats.org/wordprocessingml/2006/main" xmlns:w14="http://schemas.microsoft.com/office/word/2010/wordml" xmlns:w15="http://schemas.microsoft.com/office/word/2012/wordml" xmlns:w16cex="http://schemas.microsoft.com/office/word/2018/wordml/cex" xmlns:w16cid="http://schemas.microsoft.com/office/word/2016/wordml/cid" xmlns:w16="http://schemas.microsoft.com/office/word/2018/wordml" xmlns:w16sdtdh="http://schemas.microsoft.com/office/word/2020/wordml/sdtdatahash" xmlns:w16se="http://schemas.microsoft.com/office/word/2015/wordml/symex" xmlns:wpg="http://schemas.microsoft.com/office/word/2010/wordprocessingGroup" xmlns:wpi="http://schemas.microsoft.com/office/word/2010/wordprocessingInk" xmlns:wne="http://schemas.microsoft.com/office/word/2006/wordml" xmlns:wps="http://schemas.microsoft.com/office/word/2010/wordprocessingShape" mc:Ignorable="w14 w15 w16se w16cid w16 w16cex w16sdtdh wp14">
+<w:hdr xmlns:wpc="http://schemas.microsoft.com/office/word/2010/wordprocessingCanvas" xmlns:cx="http://schemas.microsoft.com/office/drawing/2014/chartex" xmlns:cx1="http://schemas.microsoft.com/office/drawing/2015/9/8/chartex" xmlns:cx2="http://schemas.microsoft.com/office/drawing/2015/10/21/chartex" xmlns:cx3="http://schemas.microsoft.com/office/drawing/2016/5/9/chartex" xmlns:cx4="http://schemas.microsoft.com/office/drawing/2016/5/10/chartex" xmlns:cx5="http://schemas.microsoft.com/office/drawing/2016/5/11/chartex" xmlns:cx6="http://schemas.microsoft.com/office/drawing/2016/5/12/chartex" xmlns:cx7="http://schemas.microsoft.com/office/drawing/2016/5/13/chartex" xmlns:cx8="http://schemas.microsoft.com/office/drawing/2016/5/14/chartex" xmlns:mc="http://schemas.openxmlformats.org/markup-compatibility/2006" xmlns:aink="http://schemas.microsoft.com/office/drawing/2016/ink" xmlns:am3d="http://schemas.microsoft.com/office/drawing/2017/model3d" xmlns:o="urn:schemas-microsoft-com:office:office" xmlns:oel="http://schemas.microsoft.com/office/2019/extlst" xmlns:r="http://schemas.openxmlformats.org/officeDocument/2006/relationships" xmlns:m="http://schemas.openxmlformats.org/officeDocument/2006/math" xmlns:v="urn:schemas-microsoft-com:vml" xmlns:wp14="http://schemas.microsoft.com/office/word/2010/wordprocessingDrawing" xmlns:wp="http://schemas.openxmlformats.org/drawingml/2006/wordprocessingDrawing" xmlns:w10="urn:schemas-microsoft-com:office:word" xmlns:w="http://schemas.openxmlformats.org/wordprocessingml/2006/main" xmlns:w14="http://schemas.microsoft.com/office/word/2010/wordml" xmlns:w15="http://schemas.microsoft.com/office/word/2012/wordml" xmlns:w16cex="http://schemas.microsoft.com/office/word/2018/wordml/cex" xmlns:w16cid="http://schemas.microsoft.com/office/word/2016/wordml/cid" xmlns:w16="http://schemas.microsoft.com/office/word/2018/wordml" xmlns:w16du="http://schemas.microsoft.com/office/word/2023/wordml/word16du" xmlns:w16sdtdh="http://schemas.microsoft.com/office/word/2020/wordml/sdtdatahash" xmlns:w16se="http://schemas.microsoft.com/office/word/2015/wordml/symex" xmlns:wpg="http://schemas.microsoft.com/office/word/2010/wordprocessingGroup" xmlns:wpi="http://schemas.microsoft.com/office/word/2010/wordprocessingInk" xmlns:wne="http://schemas.microsoft.com/office/word/2006/wordml" xmlns:wps="http://schemas.microsoft.com/office/word/2010/wordprocessingShape" mc:Ignorable="w14 w15 w16se w16cid w16 w16cex w16sdtdh w16du wp14">
   <w:p>
     <w:pPr>
       <w:pStyle w:val="Koptekst"/>
@@ -7862,7 +8249,7 @@
 </file>
 
 <file path=word/numbering.xml><?xml version="1.0" encoding="utf-8"?>
-<w:numbering xmlns:wpc="http://schemas.microsoft.com/office/word/2010/wordprocessingCanvas" xmlns:cx="http://schemas.microsoft.com/office/drawing/2014/chartex" xmlns:cx1="http://schemas.microsoft.com/office/drawing/2015/9/8/chartex" xmlns:cx2="http://schemas.microsoft.com/office/drawing/2015/10/21/chartex" xmlns:cx3="http://schemas.microsoft.com/office/drawing/2016/5/9/chartex" xmlns:cx4="http://schemas.microsoft.com/office/drawing/2016/5/10/chartex" xmlns:cx5="http://schemas.microsoft.com/office/drawing/2016/5/11/chartex" xmlns:cx6="http://schemas.microsoft.com/office/drawing/2016/5/12/chartex" xmlns:cx7="http://schemas.microsoft.com/office/drawing/2016/5/13/chartex" xmlns:cx8="http://schemas.microsoft.com/office/drawing/2016/5/14/chartex" xmlns:mc="http://schemas.openxmlformats.org/markup-compatibility/2006" xmlns:aink="http://schemas.microsoft.com/office/drawing/2016/ink" xmlns:am3d="http://schemas.microsoft.com/office/drawing/2017/model3d" xmlns:o="urn:schemas-microsoft-com:office:office" xmlns:oel="http://schemas.microsoft.com/office/2019/extlst" xmlns:r="http://schemas.openxmlformats.org/officeDocument/2006/relationships" xmlns:m="http://schemas.openxmlformats.org/officeDocument/2006/math" xmlns:v="urn:schemas-microsoft-com:vml" xmlns:wp14="http://schemas.microsoft.com/office/word/2010/wordprocessingDrawing" xmlns:wp="http://schemas.openxmlformats.org/drawingml/2006/wordprocessingDrawing" xmlns:w10="urn:schemas-microsoft-com:office:word" xmlns:w="http://schemas.openxmlformats.org/wordprocessingml/2006/main" xmlns:w14="http://schemas.microsoft.com/office/word/2010/wordml" xmlns:w15="http://schemas.microsoft.com/office/word/2012/wordml" xmlns:w16cex="http://schemas.microsoft.com/office/word/2018/wordml/cex" xmlns:w16cid="http://schemas.microsoft.com/office/word/2016/wordml/cid" xmlns:w16="http://schemas.microsoft.com/office/word/2018/wordml" xmlns:w16sdtdh="http://schemas.microsoft.com/office/word/2020/wordml/sdtdatahash" xmlns:w16se="http://schemas.microsoft.com/office/word/2015/wordml/symex" xmlns:wpg="http://schemas.microsoft.com/office/word/2010/wordprocessingGroup" xmlns:wpi="http://schemas.microsoft.com/office/word/2010/wordprocessingInk" xmlns:wne="http://schemas.microsoft.com/office/word/2006/wordml" xmlns:wps="http://schemas.microsoft.com/office/word/2010/wordprocessingShape" mc:Ignorable="w14 w15 w16se w16cid w16 w16cex w16sdtdh wp14">
+<w:numbering xmlns:wpc="http://schemas.microsoft.com/office/word/2010/wordprocessingCanvas" xmlns:cx="http://schemas.microsoft.com/office/drawing/2014/chartex" xmlns:cx1="http://schemas.microsoft.com/office/drawing/2015/9/8/chartex" xmlns:cx2="http://schemas.microsoft.com/office/drawing/2015/10/21/chartex" xmlns:cx3="http://schemas.microsoft.com/office/drawing/2016/5/9/chartex" xmlns:cx4="http://schemas.microsoft.com/office/drawing/2016/5/10/chartex" xmlns:cx5="http://schemas.microsoft.com/office/drawing/2016/5/11/chartex" xmlns:cx6="http://schemas.microsoft.com/office/drawing/2016/5/12/chartex" xmlns:cx7="http://schemas.microsoft.com/office/drawing/2016/5/13/chartex" xmlns:cx8="http://schemas.microsoft.com/office/drawing/2016/5/14/chartex" xmlns:mc="http://schemas.openxmlformats.org/markup-compatibility/2006" xmlns:aink="http://schemas.microsoft.com/office/drawing/2016/ink" xmlns:am3d="http://schemas.microsoft.com/office/drawing/2017/model3d" xmlns:o="urn:schemas-microsoft-com:office:office" xmlns:oel="http://schemas.microsoft.com/office/2019/extlst" xmlns:r="http://schemas.openxmlformats.org/officeDocument/2006/relationships" xmlns:m="http://schemas.openxmlformats.org/officeDocument/2006/math" xmlns:v="urn:schemas-microsoft-com:vml" xmlns:wp14="http://schemas.microsoft.com/office/word/2010/wordprocessingDrawing" xmlns:wp="http://schemas.openxmlformats.org/drawingml/2006/wordprocessingDrawing" xmlns:w10="urn:schemas-microsoft-com:office:word" xmlns:w="http://schemas.openxmlformats.org/wordprocessingml/2006/main" xmlns:w14="http://schemas.microsoft.com/office/word/2010/wordml" xmlns:w15="http://schemas.microsoft.com/office/word/2012/wordml" xmlns:w16cex="http://schemas.microsoft.com/office/word/2018/wordml/cex" xmlns:w16cid="http://schemas.microsoft.com/office/word/2016/wordml/cid" xmlns:w16="http://schemas.microsoft.com/office/word/2018/wordml" xmlns:w16du="http://schemas.microsoft.com/office/word/2023/wordml/word16du" xmlns:w16sdtdh="http://schemas.microsoft.com/office/word/2020/wordml/sdtdatahash" xmlns:w16se="http://schemas.microsoft.com/office/word/2015/wordml/symex" xmlns:wpg="http://schemas.microsoft.com/office/word/2010/wordprocessingGroup" xmlns:wpi="http://schemas.microsoft.com/office/word/2010/wordprocessingInk" xmlns:wne="http://schemas.microsoft.com/office/word/2006/wordml" xmlns:wps="http://schemas.microsoft.com/office/word/2010/wordprocessingShape" mc:Ignorable="w14 w15 w16se w16cid w16 w16cex w16sdtdh w16du wp14">
   <w:numPicBullet w:numPicBulletId="0">
     <w:pict>
       <v:shapetype id="_x0000_t75" coordsize="21600,21600" o:spt="75" o:preferrelative="t" path="m@4@5l@4@11@9@11@9@5xe" filled="f" stroked="f">
@@ -7884,21 +8271,21 @@
         <v:path o:extrusionok="f" gradientshapeok="t" o:connecttype="rect"/>
         <o:lock v:ext="edit" aspectratio="t"/>
       </v:shapetype>
-      <v:shape id="_x0000_i1089" type="#_x0000_t75" style="width:12.75pt;height:12.75pt" o:bullet="t">
+      <v:shape id="_x0000_i1698" type="#_x0000_t75" style="width:12.55pt;height:12.55pt" o:bullet="t">
         <v:imagedata r:id="rId1" o:title="BD21306_"/>
       </v:shape>
     </w:pict>
   </w:numPicBullet>
   <w:numPicBullet w:numPicBulletId="1">
     <w:pict>
-      <v:shape id="_x0000_i1090" type="#_x0000_t75" style="width:9pt;height:9pt" o:bullet="t">
+      <v:shape id="_x0000_i1699" type="#_x0000_t75" style="width:9.2pt;height:9.2pt" o:bullet="t">
         <v:imagedata r:id="rId2" o:title="BD15059_"/>
       </v:shape>
     </w:pict>
   </w:numPicBullet>
   <w:numPicBullet w:numPicBulletId="2">
     <w:pict>
-      <v:shape id="_x0000_i1091" type="#_x0000_t75" style="width:9pt;height:9pt" o:bullet="t">
+      <v:shape id="_x0000_i1700" type="#_x0000_t75" style="width:9.2pt;height:9.2pt" o:bullet="t">
         <v:imagedata r:id="rId3" o:title="BD14830_"/>
       </v:shape>
     </w:pict>
@@ -10697,7 +11084,7 @@
 </file>
 
 <file path=word/people.xml><?xml version="1.0" encoding="utf-8"?>
-<w15:people xmlns:wpc="http://schemas.microsoft.com/office/word/2010/wordprocessingCanvas" xmlns:cx="http://schemas.microsoft.com/office/drawing/2014/chartex" xmlns:cx1="http://schemas.microsoft.com/office/drawing/2015/9/8/chartex" xmlns:cx2="http://schemas.microsoft.com/office/drawing/2015/10/21/chartex" xmlns:cx3="http://schemas.microsoft.com/office/drawing/2016/5/9/chartex" xmlns:cx4="http://schemas.microsoft.com/office/drawing/2016/5/10/chartex" xmlns:cx5="http://schemas.microsoft.com/office/drawing/2016/5/11/chartex" xmlns:cx6="http://schemas.microsoft.com/office/drawing/2016/5/12/chartex" xmlns:cx7="http://schemas.microsoft.com/office/drawing/2016/5/13/chartex" xmlns:cx8="http://schemas.microsoft.com/office/drawing/2016/5/14/chartex" xmlns:mc="http://schemas.openxmlformats.org/markup-compatibility/2006" xmlns:aink="http://schemas.microsoft.com/office/drawing/2016/ink" xmlns:am3d="http://schemas.microsoft.com/office/drawing/2017/model3d" xmlns:o="urn:schemas-microsoft-com:office:office" xmlns:oel="http://schemas.microsoft.com/office/2019/extlst" xmlns:r="http://schemas.openxmlformats.org/officeDocument/2006/relationships" xmlns:m="http://schemas.openxmlformats.org/officeDocument/2006/math" xmlns:v="urn:schemas-microsoft-com:vml" xmlns:wp14="http://schemas.microsoft.com/office/word/2010/wordprocessingDrawing" xmlns:wp="http://schemas.openxmlformats.org/drawingml/2006/wordprocessingDrawing" xmlns:w10="urn:schemas-microsoft-com:office:word" xmlns:w="http://schemas.openxmlformats.org/wordprocessingml/2006/main" xmlns:w14="http://schemas.microsoft.com/office/word/2010/wordml" xmlns:w15="http://schemas.microsoft.com/office/word/2012/wordml" xmlns:w16cex="http://schemas.microsoft.com/office/word/2018/wordml/cex" xmlns:w16cid="http://schemas.microsoft.com/office/word/2016/wordml/cid" xmlns:w16="http://schemas.microsoft.com/office/word/2018/wordml" xmlns:w16sdtdh="http://schemas.microsoft.com/office/word/2020/wordml/sdtdatahash" xmlns:w16se="http://schemas.microsoft.com/office/word/2015/wordml/symex" xmlns:wpg="http://schemas.microsoft.com/office/word/2010/wordprocessingGroup" xmlns:wpi="http://schemas.microsoft.com/office/word/2010/wordprocessingInk" xmlns:wne="http://schemas.microsoft.com/office/word/2006/wordml" xmlns:wps="http://schemas.microsoft.com/office/word/2010/wordprocessingShape" mc:Ignorable="w14 w15 w16se w16cid w16 w16cex w16sdtdh wp14">
+<w15:people xmlns:wpc="http://schemas.microsoft.com/office/word/2010/wordprocessingCanvas" xmlns:cx="http://schemas.microsoft.com/office/drawing/2014/chartex" xmlns:cx1="http://schemas.microsoft.com/office/drawing/2015/9/8/chartex" xmlns:cx2="http://schemas.microsoft.com/office/drawing/2015/10/21/chartex" xmlns:cx3="http://schemas.microsoft.com/office/drawing/2016/5/9/chartex" xmlns:cx4="http://schemas.microsoft.com/office/drawing/2016/5/10/chartex" xmlns:cx5="http://schemas.microsoft.com/office/drawing/2016/5/11/chartex" xmlns:cx6="http://schemas.microsoft.com/office/drawing/2016/5/12/chartex" xmlns:cx7="http://schemas.microsoft.com/office/drawing/2016/5/13/chartex" xmlns:cx8="http://schemas.microsoft.com/office/drawing/2016/5/14/chartex" xmlns:mc="http://schemas.openxmlformats.org/markup-compatibility/2006" xmlns:aink="http://schemas.microsoft.com/office/drawing/2016/ink" xmlns:am3d="http://schemas.microsoft.com/office/drawing/2017/model3d" xmlns:o="urn:schemas-microsoft-com:office:office" xmlns:oel="http://schemas.microsoft.com/office/2019/extlst" xmlns:r="http://schemas.openxmlformats.org/officeDocument/2006/relationships" xmlns:m="http://schemas.openxmlformats.org/officeDocument/2006/math" xmlns:v="urn:schemas-microsoft-com:vml" xmlns:wp14="http://schemas.microsoft.com/office/word/2010/wordprocessingDrawing" xmlns:wp="http://schemas.openxmlformats.org/drawingml/2006/wordprocessingDrawing" xmlns:w10="urn:schemas-microsoft-com:office:word" xmlns:w="http://schemas.openxmlformats.org/wordprocessingml/2006/main" xmlns:w14="http://schemas.microsoft.com/office/word/2010/wordml" xmlns:w15="http://schemas.microsoft.com/office/word/2012/wordml" xmlns:w16cex="http://schemas.microsoft.com/office/word/2018/wordml/cex" xmlns:w16cid="http://schemas.microsoft.com/office/word/2016/wordml/cid" xmlns:w16="http://schemas.microsoft.com/office/word/2018/wordml" xmlns:w16du="http://schemas.microsoft.com/office/word/2023/wordml/word16du" xmlns:w16sdtdh="http://schemas.microsoft.com/office/word/2020/wordml/sdtdatahash" xmlns:w16se="http://schemas.microsoft.com/office/word/2015/wordml/symex" xmlns:wpg="http://schemas.microsoft.com/office/word/2010/wordprocessingGroup" xmlns:wpi="http://schemas.microsoft.com/office/word/2010/wordprocessingInk" xmlns:wne="http://schemas.microsoft.com/office/word/2006/wordml" xmlns:wps="http://schemas.microsoft.com/office/word/2010/wordprocessingShape" mc:Ignorable="w14 w15 w16se w16cid w16 w16cex w16sdtdh w16du wp14">
   <w15:person w15:author="Lukas Olivier | Integreat">
     <w15:presenceInfo w15:providerId="AD" w15:userId="S::lukas@integreat.be::7f81472d-c032-4006-897a-91a410e1f13d"/>
   </w15:person>
@@ -10705,7 +11092,7 @@
 </file>
 
 <file path=word/styles.xml><?xml version="1.0" encoding="utf-8"?>
-<w:styles xmlns:mc="http://schemas.openxmlformats.org/markup-compatibility/2006" xmlns:r="http://schemas.openxmlformats.org/officeDocument/2006/relationships" xmlns:w="http://schemas.openxmlformats.org/wordprocessingml/2006/main" xmlns:w14="http://schemas.microsoft.com/office/word/2010/wordml" xmlns:w15="http://schemas.microsoft.com/office/word/2012/wordml" xmlns:w16cex="http://schemas.microsoft.com/office/word/2018/wordml/cex" xmlns:w16cid="http://schemas.microsoft.com/office/word/2016/wordml/cid" xmlns:w16="http://schemas.microsoft.com/office/word/2018/wordml" xmlns:w16sdtdh="http://schemas.microsoft.com/office/word/2020/wordml/sdtdatahash" xmlns:w16se="http://schemas.microsoft.com/office/word/2015/wordml/symex" mc:Ignorable="w14 w15 w16se w16cid w16 w16cex w16sdtdh">
+<w:styles xmlns:mc="http://schemas.openxmlformats.org/markup-compatibility/2006" xmlns:r="http://schemas.openxmlformats.org/officeDocument/2006/relationships" xmlns:w="http://schemas.openxmlformats.org/wordprocessingml/2006/main" xmlns:w14="http://schemas.microsoft.com/office/word/2010/wordml" xmlns:w15="http://schemas.microsoft.com/office/word/2012/wordml" xmlns:w16cex="http://schemas.microsoft.com/office/word/2018/wordml/cex" xmlns:w16cid="http://schemas.microsoft.com/office/word/2016/wordml/cid" xmlns:w16="http://schemas.microsoft.com/office/word/2018/wordml" xmlns:w16du="http://schemas.microsoft.com/office/word/2023/wordml/word16du" xmlns:w16sdtdh="http://schemas.microsoft.com/office/word/2020/wordml/sdtdatahash" xmlns:w16se="http://schemas.microsoft.com/office/word/2015/wordml/symex" mc:Ignorable="w14 w15 w16se w16cid w16 w16cex w16sdtdh w16du">
   <w:docDefaults>
     <w:rPrDefault>
       <w:rPr>
@@ -11102,7 +11489,7 @@
   <w:style w:type="paragraph" w:default="1" w:styleId="Standaard">
     <w:name w:val="Normal"/>
     <w:qFormat/>
-    <w:rsid w:val="007E54A8"/>
+    <w:rsid w:val="001B3EFB"/>
     <w:pPr>
       <w:spacing w:after="120" w:line="240" w:lineRule="auto"/>
     </w:pPr>
@@ -11209,13 +11596,13 @@
     <w:uiPriority w:val="9"/>
     <w:unhideWhenUsed/>
     <w:qFormat/>
-    <w:rsid w:val="00575C35"/>
+    <w:rsid w:val="00AB6689"/>
     <w:pPr>
       <w:keepNext/>
       <w:pBdr>
         <w:bottom w:val="single" w:sz="4" w:space="1" w:color="auto"/>
       </w:pBdr>
-      <w:spacing w:after="240"/>
+      <w:spacing w:before="240" w:after="240"/>
       <w:outlineLvl w:val="3"/>
     </w:pPr>
     <w:rPr>
@@ -11361,7 +11748,6 @@
   <w:style w:type="character" w:default="1" w:styleId="Standaardalinea-lettertype">
     <w:name w:val="Default Paragraph Font"/>
     <w:uiPriority w:val="1"/>
-    <w:semiHidden/>
     <w:unhideWhenUsed/>
   </w:style>
   <w:style w:type="table" w:default="1" w:styleId="Standaardtabel">
@@ -11432,7 +11818,7 @@
     <w:basedOn w:val="Standaardalinea-lettertype"/>
     <w:link w:val="Kop4"/>
     <w:uiPriority w:val="9"/>
-    <w:rsid w:val="00575C35"/>
+    <w:rsid w:val="00AB6689"/>
     <w:rPr>
       <w:rFonts w:ascii="Tahoma" w:eastAsiaTheme="majorEastAsia" w:hAnsi="Tahoma" w:cstheme="majorBidi"/>
       <w:b/>
@@ -11566,11 +11952,12 @@
     <w:name w:val="OPSOMMING"/>
     <w:basedOn w:val="Standaard"/>
     <w:qFormat/>
-    <w:rsid w:val="009C5AEC"/>
+    <w:rsid w:val="003801FC"/>
     <w:pPr>
       <w:numPr>
         <w:numId w:val="13"/>
       </w:numPr>
+      <w:spacing w:before="120" w:after="240"/>
       <w:ind w:left="397" w:hanging="397"/>
       <w:contextualSpacing/>
     </w:pPr>
@@ -11975,6 +12362,465 @@
     <w:uiPriority w:val="37"/>
     <w:unhideWhenUsed/>
     <w:rsid w:val="00F56C64"/>
+  </w:style>
+  <w:style w:type="character" w:styleId="Nadruk">
+    <w:name w:val="Emphasis"/>
+    <w:basedOn w:val="Standaardalinea-lettertype"/>
+    <w:uiPriority w:val="20"/>
+    <w:qFormat/>
+    <w:rsid w:val="00A97484"/>
+    <w:rPr>
+      <w:i/>
+      <w:iCs/>
+    </w:rPr>
+  </w:style>
+  <w:style w:type="character" w:styleId="GevolgdeHyperlink">
+    <w:name w:val="FollowedHyperlink"/>
+    <w:basedOn w:val="Standaardalinea-lettertype"/>
+    <w:uiPriority w:val="99"/>
+    <w:semiHidden/>
+    <w:unhideWhenUsed/>
+    <w:rsid w:val="00BC2DF2"/>
+    <w:rPr>
+      <w:color w:val="800080" w:themeColor="followedHyperlink"/>
+      <w:u w:val="single"/>
+    </w:rPr>
+  </w:style>
+  <w:style w:type="table" w:styleId="Rastertabel1licht">
+    <w:name w:val="Grid Table 1 Light"/>
+    <w:basedOn w:val="Standaardtabel"/>
+    <w:uiPriority w:val="46"/>
+    <w:rsid w:val="00AB6689"/>
+    <w:pPr>
+      <w:spacing w:after="0" w:line="240" w:lineRule="auto"/>
+    </w:pPr>
+    <w:tblPr>
+      <w:tblStyleRowBandSize w:val="1"/>
+      <w:tblStyleColBandSize w:val="1"/>
+      <w:tblBorders>
+        <w:top w:val="single" w:sz="4" w:space="0" w:color="999999" w:themeColor="text1" w:themeTint="66"/>
+        <w:left w:val="single" w:sz="4" w:space="0" w:color="999999" w:themeColor="text1" w:themeTint="66"/>
+        <w:bottom w:val="single" w:sz="4" w:space="0" w:color="999999" w:themeColor="text1" w:themeTint="66"/>
+        <w:right w:val="single" w:sz="4" w:space="0" w:color="999999" w:themeColor="text1" w:themeTint="66"/>
+        <w:insideH w:val="single" w:sz="4" w:space="0" w:color="999999" w:themeColor="text1" w:themeTint="66"/>
+        <w:insideV w:val="single" w:sz="4" w:space="0" w:color="999999" w:themeColor="text1" w:themeTint="66"/>
+      </w:tblBorders>
+    </w:tblPr>
+    <w:tblStylePr w:type="firstRow">
+      <w:rPr>
+        <w:b/>
+        <w:bCs/>
+      </w:rPr>
+      <w:tblPr/>
+      <w:tcPr>
+        <w:tcBorders>
+          <w:bottom w:val="single" w:sz="12" w:space="0" w:color="666666" w:themeColor="text1" w:themeTint="99"/>
+        </w:tcBorders>
+      </w:tcPr>
+    </w:tblStylePr>
+    <w:tblStylePr w:type="lastRow">
+      <w:rPr>
+        <w:b/>
+        <w:bCs/>
+      </w:rPr>
+      <w:tblPr/>
+      <w:tcPr>
+        <w:tcBorders>
+          <w:top w:val="double" w:sz="2" w:space="0" w:color="666666" w:themeColor="text1" w:themeTint="99"/>
+        </w:tcBorders>
+      </w:tcPr>
+    </w:tblStylePr>
+    <w:tblStylePr w:type="firstCol">
+      <w:rPr>
+        <w:b/>
+        <w:bCs/>
+      </w:rPr>
+    </w:tblStylePr>
+    <w:tblStylePr w:type="lastCol">
+      <w:rPr>
+        <w:b/>
+        <w:bCs/>
+      </w:rPr>
+    </w:tblStylePr>
+  </w:style>
+  <w:style w:type="table" w:styleId="Rastertabel3">
+    <w:name w:val="Grid Table 3"/>
+    <w:basedOn w:val="Standaardtabel"/>
+    <w:uiPriority w:val="48"/>
+    <w:rsid w:val="00AB6689"/>
+    <w:pPr>
+      <w:spacing w:after="0" w:line="240" w:lineRule="auto"/>
+    </w:pPr>
+    <w:tblPr>
+      <w:tblStyleRowBandSize w:val="1"/>
+      <w:tblStyleColBandSize w:val="1"/>
+      <w:tblBorders>
+        <w:top w:val="single" w:sz="4" w:space="0" w:color="666666" w:themeColor="text1" w:themeTint="99"/>
+        <w:left w:val="single" w:sz="4" w:space="0" w:color="666666" w:themeColor="text1" w:themeTint="99"/>
+        <w:bottom w:val="single" w:sz="4" w:space="0" w:color="666666" w:themeColor="text1" w:themeTint="99"/>
+        <w:right w:val="single" w:sz="4" w:space="0" w:color="666666" w:themeColor="text1" w:themeTint="99"/>
+        <w:insideH w:val="single" w:sz="4" w:space="0" w:color="666666" w:themeColor="text1" w:themeTint="99"/>
+        <w:insideV w:val="single" w:sz="4" w:space="0" w:color="666666" w:themeColor="text1" w:themeTint="99"/>
+      </w:tblBorders>
+    </w:tblPr>
+    <w:tblStylePr w:type="firstRow">
+      <w:rPr>
+        <w:b/>
+        <w:bCs/>
+      </w:rPr>
+      <w:tblPr/>
+      <w:tcPr>
+        <w:tcBorders>
+          <w:top w:val="nil"/>
+          <w:left w:val="nil"/>
+          <w:right w:val="nil"/>
+          <w:insideH w:val="nil"/>
+          <w:insideV w:val="nil"/>
+        </w:tcBorders>
+        <w:shd w:val="clear" w:color="auto" w:fill="FFFFFF" w:themeFill="background1"/>
+      </w:tcPr>
+    </w:tblStylePr>
+    <w:tblStylePr w:type="lastRow">
+      <w:rPr>
+        <w:b/>
+        <w:bCs/>
+      </w:rPr>
+      <w:tblPr/>
+      <w:tcPr>
+        <w:tcBorders>
+          <w:left w:val="nil"/>
+          <w:bottom w:val="nil"/>
+          <w:right w:val="nil"/>
+          <w:insideH w:val="nil"/>
+          <w:insideV w:val="nil"/>
+        </w:tcBorders>
+        <w:shd w:val="clear" w:color="auto" w:fill="FFFFFF" w:themeFill="background1"/>
+      </w:tcPr>
+    </w:tblStylePr>
+    <w:tblStylePr w:type="firstCol">
+      <w:pPr>
+        <w:jc w:val="right"/>
+      </w:pPr>
+      <w:rPr>
+        <w:i/>
+        <w:iCs/>
+      </w:rPr>
+      <w:tblPr/>
+      <w:tcPr>
+        <w:tcBorders>
+          <w:top w:val="nil"/>
+          <w:left w:val="nil"/>
+          <w:bottom w:val="nil"/>
+          <w:insideH w:val="nil"/>
+          <w:insideV w:val="nil"/>
+        </w:tcBorders>
+        <w:shd w:val="clear" w:color="auto" w:fill="FFFFFF" w:themeFill="background1"/>
+      </w:tcPr>
+    </w:tblStylePr>
+    <w:tblStylePr w:type="lastCol">
+      <w:rPr>
+        <w:i/>
+        <w:iCs/>
+      </w:rPr>
+      <w:tblPr/>
+      <w:tcPr>
+        <w:tcBorders>
+          <w:top w:val="nil"/>
+          <w:bottom w:val="nil"/>
+          <w:right w:val="nil"/>
+          <w:insideH w:val="nil"/>
+          <w:insideV w:val="nil"/>
+        </w:tcBorders>
+        <w:shd w:val="clear" w:color="auto" w:fill="FFFFFF" w:themeFill="background1"/>
+      </w:tcPr>
+    </w:tblStylePr>
+    <w:tblStylePr w:type="band1Vert">
+      <w:tblPr/>
+      <w:tcPr>
+        <w:shd w:val="clear" w:color="auto" w:fill="CCCCCC" w:themeFill="text1" w:themeFillTint="33"/>
+      </w:tcPr>
+    </w:tblStylePr>
+    <w:tblStylePr w:type="band1Horz">
+      <w:tblPr/>
+      <w:tcPr>
+        <w:shd w:val="clear" w:color="auto" w:fill="CCCCCC" w:themeFill="text1" w:themeFillTint="33"/>
+      </w:tcPr>
+    </w:tblStylePr>
+    <w:tblStylePr w:type="neCell">
+      <w:tblPr/>
+      <w:tcPr>
+        <w:tcBorders>
+          <w:bottom w:val="single" w:sz="4" w:space="0" w:color="666666" w:themeColor="text1" w:themeTint="99"/>
+        </w:tcBorders>
+      </w:tcPr>
+    </w:tblStylePr>
+    <w:tblStylePr w:type="nwCell">
+      <w:tblPr/>
+      <w:tcPr>
+        <w:tcBorders>
+          <w:bottom w:val="single" w:sz="4" w:space="0" w:color="666666" w:themeColor="text1" w:themeTint="99"/>
+        </w:tcBorders>
+      </w:tcPr>
+    </w:tblStylePr>
+    <w:tblStylePr w:type="seCell">
+      <w:tblPr/>
+      <w:tcPr>
+        <w:tcBorders>
+          <w:top w:val="single" w:sz="4" w:space="0" w:color="666666" w:themeColor="text1" w:themeTint="99"/>
+        </w:tcBorders>
+      </w:tcPr>
+    </w:tblStylePr>
+    <w:tblStylePr w:type="swCell">
+      <w:tblPr/>
+      <w:tcPr>
+        <w:tcBorders>
+          <w:top w:val="single" w:sz="4" w:space="0" w:color="666666" w:themeColor="text1" w:themeTint="99"/>
+        </w:tcBorders>
+      </w:tcPr>
+    </w:tblStylePr>
+  </w:style>
+  <w:style w:type="table" w:styleId="Lijsttabel7kleurrijk">
+    <w:name w:val="List Table 7 Colorful"/>
+    <w:basedOn w:val="Standaardtabel"/>
+    <w:uiPriority w:val="52"/>
+    <w:rsid w:val="00AB6689"/>
+    <w:pPr>
+      <w:spacing w:after="0" w:line="240" w:lineRule="auto"/>
+    </w:pPr>
+    <w:rPr>
+      <w:color w:val="000000" w:themeColor="text1"/>
+    </w:rPr>
+    <w:tblPr>
+      <w:tblStyleRowBandSize w:val="1"/>
+      <w:tblStyleColBandSize w:val="1"/>
+    </w:tblPr>
+    <w:tblStylePr w:type="firstRow">
+      <w:rPr>
+        <w:rFonts w:asciiTheme="majorHAnsi" w:eastAsiaTheme="majorEastAsia" w:hAnsiTheme="majorHAnsi" w:cstheme="majorBidi"/>
+        <w:i/>
+        <w:iCs/>
+        <w:sz w:val="26"/>
+      </w:rPr>
+      <w:tblPr/>
+      <w:tcPr>
+        <w:tcBorders>
+          <w:bottom w:val="single" w:sz="4" w:space="0" w:color="000000" w:themeColor="text1"/>
+        </w:tcBorders>
+        <w:shd w:val="clear" w:color="auto" w:fill="FFFFFF" w:themeFill="background1"/>
+      </w:tcPr>
+    </w:tblStylePr>
+    <w:tblStylePr w:type="lastRow">
+      <w:rPr>
+        <w:rFonts w:asciiTheme="majorHAnsi" w:eastAsiaTheme="majorEastAsia" w:hAnsiTheme="majorHAnsi" w:cstheme="majorBidi"/>
+        <w:i/>
+        <w:iCs/>
+        <w:sz w:val="26"/>
+      </w:rPr>
+      <w:tblPr/>
+      <w:tcPr>
+        <w:tcBorders>
+          <w:top w:val="single" w:sz="4" w:space="0" w:color="000000" w:themeColor="text1"/>
+        </w:tcBorders>
+        <w:shd w:val="clear" w:color="auto" w:fill="FFFFFF" w:themeFill="background1"/>
+      </w:tcPr>
+    </w:tblStylePr>
+    <w:tblStylePr w:type="firstCol">
+      <w:pPr>
+        <w:jc w:val="right"/>
+      </w:pPr>
+      <w:rPr>
+        <w:rFonts w:asciiTheme="majorHAnsi" w:eastAsiaTheme="majorEastAsia" w:hAnsiTheme="majorHAnsi" w:cstheme="majorBidi"/>
+        <w:i/>
+        <w:iCs/>
+        <w:sz w:val="26"/>
+      </w:rPr>
+      <w:tblPr/>
+      <w:tcPr>
+        <w:tcBorders>
+          <w:right w:val="single" w:sz="4" w:space="0" w:color="000000" w:themeColor="text1"/>
+        </w:tcBorders>
+        <w:shd w:val="clear" w:color="auto" w:fill="FFFFFF" w:themeFill="background1"/>
+      </w:tcPr>
+    </w:tblStylePr>
+    <w:tblStylePr w:type="lastCol">
+      <w:rPr>
+        <w:rFonts w:asciiTheme="majorHAnsi" w:eastAsiaTheme="majorEastAsia" w:hAnsiTheme="majorHAnsi" w:cstheme="majorBidi"/>
+        <w:i/>
+        <w:iCs/>
+        <w:sz w:val="26"/>
+      </w:rPr>
+      <w:tblPr/>
+      <w:tcPr>
+        <w:tcBorders>
+          <w:left w:val="single" w:sz="4" w:space="0" w:color="000000" w:themeColor="text1"/>
+        </w:tcBorders>
+        <w:shd w:val="clear" w:color="auto" w:fill="FFFFFF" w:themeFill="background1"/>
+      </w:tcPr>
+    </w:tblStylePr>
+    <w:tblStylePr w:type="band1Vert">
+      <w:tblPr/>
+      <w:tcPr>
+        <w:shd w:val="clear" w:color="auto" w:fill="CCCCCC" w:themeFill="text1" w:themeFillTint="33"/>
+      </w:tcPr>
+    </w:tblStylePr>
+    <w:tblStylePr w:type="band1Horz">
+      <w:tblPr/>
+      <w:tcPr>
+        <w:shd w:val="clear" w:color="auto" w:fill="CCCCCC" w:themeFill="text1" w:themeFillTint="33"/>
+      </w:tcPr>
+    </w:tblStylePr>
+    <w:tblStylePr w:type="neCell">
+      <w:tblPr/>
+      <w:tcPr>
+        <w:tcBorders>
+          <w:left w:val="nil"/>
+        </w:tcBorders>
+      </w:tcPr>
+    </w:tblStylePr>
+    <w:tblStylePr w:type="nwCell">
+      <w:tblPr/>
+      <w:tcPr>
+        <w:tcBorders>
+          <w:right w:val="nil"/>
+        </w:tcBorders>
+      </w:tcPr>
+    </w:tblStylePr>
+    <w:tblStylePr w:type="seCell">
+      <w:tblPr/>
+      <w:tcPr>
+        <w:tcBorders>
+          <w:left w:val="nil"/>
+        </w:tcBorders>
+      </w:tcPr>
+    </w:tblStylePr>
+    <w:tblStylePr w:type="swCell">
+      <w:tblPr/>
+      <w:tcPr>
+        <w:tcBorders>
+          <w:right w:val="nil"/>
+        </w:tcBorders>
+      </w:tcPr>
+    </w:tblStylePr>
+  </w:style>
+  <w:style w:type="table" w:styleId="Onopgemaaktetabel5">
+    <w:name w:val="Plain Table 5"/>
+    <w:basedOn w:val="Standaardtabel"/>
+    <w:uiPriority w:val="45"/>
+    <w:rsid w:val="00AB6689"/>
+    <w:pPr>
+      <w:spacing w:after="0" w:line="240" w:lineRule="auto"/>
+    </w:pPr>
+    <w:tblPr>
+      <w:tblStyleRowBandSize w:val="1"/>
+      <w:tblStyleColBandSize w:val="1"/>
+    </w:tblPr>
+    <w:tblStylePr w:type="firstRow">
+      <w:rPr>
+        <w:rFonts w:asciiTheme="majorHAnsi" w:eastAsiaTheme="majorEastAsia" w:hAnsiTheme="majorHAnsi" w:cstheme="majorBidi"/>
+        <w:i/>
+        <w:iCs/>
+        <w:sz w:val="26"/>
+      </w:rPr>
+      <w:tblPr/>
+      <w:tcPr>
+        <w:tcBorders>
+          <w:bottom w:val="single" w:sz="4" w:space="0" w:color="7F7F7F" w:themeColor="text1" w:themeTint="80"/>
+        </w:tcBorders>
+        <w:shd w:val="clear" w:color="auto" w:fill="FFFFFF" w:themeFill="background1"/>
+      </w:tcPr>
+    </w:tblStylePr>
+    <w:tblStylePr w:type="lastRow">
+      <w:rPr>
+        <w:rFonts w:asciiTheme="majorHAnsi" w:eastAsiaTheme="majorEastAsia" w:hAnsiTheme="majorHAnsi" w:cstheme="majorBidi"/>
+        <w:i/>
+        <w:iCs/>
+        <w:sz w:val="26"/>
+      </w:rPr>
+      <w:tblPr/>
+      <w:tcPr>
+        <w:tcBorders>
+          <w:top w:val="single" w:sz="4" w:space="0" w:color="7F7F7F" w:themeColor="text1" w:themeTint="80"/>
+        </w:tcBorders>
+        <w:shd w:val="clear" w:color="auto" w:fill="FFFFFF" w:themeFill="background1"/>
+      </w:tcPr>
+    </w:tblStylePr>
+    <w:tblStylePr w:type="firstCol">
+      <w:pPr>
+        <w:jc w:val="right"/>
+      </w:pPr>
+      <w:rPr>
+        <w:rFonts w:asciiTheme="majorHAnsi" w:eastAsiaTheme="majorEastAsia" w:hAnsiTheme="majorHAnsi" w:cstheme="majorBidi"/>
+        <w:i/>
+        <w:iCs/>
+        <w:sz w:val="26"/>
+      </w:rPr>
+      <w:tblPr/>
+      <w:tcPr>
+        <w:tcBorders>
+          <w:right w:val="single" w:sz="4" w:space="0" w:color="7F7F7F" w:themeColor="text1" w:themeTint="80"/>
+        </w:tcBorders>
+        <w:shd w:val="clear" w:color="auto" w:fill="FFFFFF" w:themeFill="background1"/>
+      </w:tcPr>
+    </w:tblStylePr>
+    <w:tblStylePr w:type="lastCol">
+      <w:rPr>
+        <w:rFonts w:asciiTheme="majorHAnsi" w:eastAsiaTheme="majorEastAsia" w:hAnsiTheme="majorHAnsi" w:cstheme="majorBidi"/>
+        <w:i/>
+        <w:iCs/>
+        <w:sz w:val="26"/>
+      </w:rPr>
+      <w:tblPr/>
+      <w:tcPr>
+        <w:tcBorders>
+          <w:left w:val="single" w:sz="4" w:space="0" w:color="7F7F7F" w:themeColor="text1" w:themeTint="80"/>
+        </w:tcBorders>
+        <w:shd w:val="clear" w:color="auto" w:fill="FFFFFF" w:themeFill="background1"/>
+      </w:tcPr>
+    </w:tblStylePr>
+    <w:tblStylePr w:type="band1Vert">
+      <w:tblPr/>
+      <w:tcPr>
+        <w:shd w:val="clear" w:color="auto" w:fill="F2F2F2" w:themeFill="background1" w:themeFillShade="F2"/>
+      </w:tcPr>
+    </w:tblStylePr>
+    <w:tblStylePr w:type="band1Horz">
+      <w:tblPr/>
+      <w:tcPr>
+        <w:shd w:val="clear" w:color="auto" w:fill="F2F2F2" w:themeFill="background1" w:themeFillShade="F2"/>
+      </w:tcPr>
+    </w:tblStylePr>
+    <w:tblStylePr w:type="neCell">
+      <w:tblPr/>
+      <w:tcPr>
+        <w:tcBorders>
+          <w:left w:val="nil"/>
+        </w:tcBorders>
+      </w:tcPr>
+    </w:tblStylePr>
+    <w:tblStylePr w:type="nwCell">
+      <w:tblPr/>
+      <w:tcPr>
+        <w:tcBorders>
+          <w:right w:val="nil"/>
+        </w:tcBorders>
+      </w:tcPr>
+    </w:tblStylePr>
+    <w:tblStylePr w:type="seCell">
+      <w:tblPr/>
+      <w:tcPr>
+        <w:tcBorders>
+          <w:left w:val="nil"/>
+        </w:tcBorders>
+      </w:tcPr>
+    </w:tblStylePr>
+    <w:tblStylePr w:type="swCell">
+      <w:tblPr/>
+      <w:tcPr>
+        <w:tcBorders>
+          <w:right w:val="nil"/>
+        </w:tcBorders>
+      </w:tcPr>
+    </w:tblStylePr>
   </w:style>
 </w:styles>
 </file>

</xml_diff>

<commit_message>
changed Github links to permalinks
</commit_message>
<xml_diff>
--- a/documentation/Verslag-LukasOlivier.docx
+++ b/documentation/Verslag-LukasOlivier.docx
@@ -1,6 +1,6 @@
 
 <file path=word/document.xml><?xml version="1.0" encoding="utf-8"?>
-<w:document xmlns:wpc="http://schemas.microsoft.com/office/word/2010/wordprocessingCanvas" xmlns:cx="http://schemas.microsoft.com/office/drawing/2014/chartex" xmlns:cx1="http://schemas.microsoft.com/office/drawing/2015/9/8/chartex" xmlns:cx2="http://schemas.microsoft.com/office/drawing/2015/10/21/chartex" xmlns:cx3="http://schemas.microsoft.com/office/drawing/2016/5/9/chartex" xmlns:cx4="http://schemas.microsoft.com/office/drawing/2016/5/10/chartex" xmlns:cx5="http://schemas.microsoft.com/office/drawing/2016/5/11/chartex" xmlns:cx6="http://schemas.microsoft.com/office/drawing/2016/5/12/chartex" xmlns:cx7="http://schemas.microsoft.com/office/drawing/2016/5/13/chartex" xmlns:cx8="http://schemas.microsoft.com/office/drawing/2016/5/14/chartex" xmlns:mc="http://schemas.openxmlformats.org/markup-compatibility/2006" xmlns:aink="http://schemas.microsoft.com/office/drawing/2016/ink" xmlns:am3d="http://schemas.microsoft.com/office/drawing/2017/model3d" xmlns:o="urn:schemas-microsoft-com:office:office" xmlns:oel="http://schemas.microsoft.com/office/2019/extlst" xmlns:r="http://schemas.openxmlformats.org/officeDocument/2006/relationships" xmlns:m="http://schemas.openxmlformats.org/officeDocument/2006/math" xmlns:v="urn:schemas-microsoft-com:vml" xmlns:wp14="http://schemas.microsoft.com/office/word/2010/wordprocessingDrawing" xmlns:wp="http://schemas.openxmlformats.org/drawingml/2006/wordprocessingDrawing" xmlns:w10="urn:schemas-microsoft-com:office:word" xmlns:w="http://schemas.openxmlformats.org/wordprocessingml/2006/main" xmlns:w14="http://schemas.microsoft.com/office/word/2010/wordml" xmlns:w15="http://schemas.microsoft.com/office/word/2012/wordml" xmlns:w16cex="http://schemas.microsoft.com/office/word/2018/wordml/cex" xmlns:w16cid="http://schemas.microsoft.com/office/word/2016/wordml/cid" xmlns:w16="http://schemas.microsoft.com/office/word/2018/wordml" xmlns:w16du="http://schemas.microsoft.com/office/word/2023/wordml/word16du" xmlns:w16sdtdh="http://schemas.microsoft.com/office/word/2020/wordml/sdtdatahash" xmlns:w16se="http://schemas.microsoft.com/office/word/2015/wordml/symex" xmlns:wpg="http://schemas.microsoft.com/office/word/2010/wordprocessingGroup" xmlns:wpi="http://schemas.microsoft.com/office/word/2010/wordprocessingInk" xmlns:wne="http://schemas.microsoft.com/office/word/2006/wordml" xmlns:wps="http://schemas.microsoft.com/office/word/2010/wordprocessingShape" mc:Ignorable="w14 w15 w16se w16cid w16 w16cex w16sdtdh w16du wp14">
+<w:document xmlns:wpc="http://schemas.microsoft.com/office/word/2010/wordprocessingCanvas" xmlns:cx="http://schemas.microsoft.com/office/drawing/2014/chartex" xmlns:cx1="http://schemas.microsoft.com/office/drawing/2015/9/8/chartex" xmlns:cx2="http://schemas.microsoft.com/office/drawing/2015/10/21/chartex" xmlns:cx3="http://schemas.microsoft.com/office/drawing/2016/5/9/chartex" xmlns:cx4="http://schemas.microsoft.com/office/drawing/2016/5/10/chartex" xmlns:cx5="http://schemas.microsoft.com/office/drawing/2016/5/11/chartex" xmlns:cx6="http://schemas.microsoft.com/office/drawing/2016/5/12/chartex" xmlns:cx7="http://schemas.microsoft.com/office/drawing/2016/5/13/chartex" xmlns:cx8="http://schemas.microsoft.com/office/drawing/2016/5/14/chartex" xmlns:mc="http://schemas.openxmlformats.org/markup-compatibility/2006" xmlns:aink="http://schemas.microsoft.com/office/drawing/2016/ink" xmlns:am3d="http://schemas.microsoft.com/office/drawing/2017/model3d" xmlns:o="urn:schemas-microsoft-com:office:office" xmlns:oel="http://schemas.microsoft.com/office/2019/extlst" xmlns:r="http://schemas.openxmlformats.org/officeDocument/2006/relationships" xmlns:m="http://schemas.openxmlformats.org/officeDocument/2006/math" xmlns:v="urn:schemas-microsoft-com:vml" xmlns:wp14="http://schemas.microsoft.com/office/word/2010/wordprocessingDrawing" xmlns:wp="http://schemas.openxmlformats.org/drawingml/2006/wordprocessingDrawing" xmlns:w10="urn:schemas-microsoft-com:office:word" xmlns:w="http://schemas.openxmlformats.org/wordprocessingml/2006/main" xmlns:w14="http://schemas.microsoft.com/office/word/2010/wordml" xmlns:w15="http://schemas.microsoft.com/office/word/2012/wordml" xmlns:w16cex="http://schemas.microsoft.com/office/word/2018/wordml/cex" xmlns:w16cid="http://schemas.microsoft.com/office/word/2016/wordml/cid" xmlns:w16="http://schemas.microsoft.com/office/word/2018/wordml" xmlns:w16sdtdh="http://schemas.microsoft.com/office/word/2020/wordml/sdtdatahash" xmlns:w16se="http://schemas.microsoft.com/office/word/2015/wordml/symex" xmlns:wpg="http://schemas.microsoft.com/office/word/2010/wordprocessingGroup" xmlns:wpi="http://schemas.microsoft.com/office/word/2010/wordprocessingInk" xmlns:wne="http://schemas.microsoft.com/office/word/2006/wordml" xmlns:wps="http://schemas.microsoft.com/office/word/2010/wordprocessingShape" mc:Ignorable="w14 w15 w16se w16cid w16 w16cex w16sdtdh wp14">
   <w:body>
     <w:p>
       <w:pPr>
@@ -853,7 +853,39 @@
                 <w:rFonts w:ascii="Arial Nova" w:hAnsi="Arial Nova"/>
                 <w:lang w:val="nl-NL"/>
               </w:rPr>
-              <w:t>Dieter Mourisse (Howest)</w:t>
+              <w:t xml:space="preserve">Dieter </w:t>
+            </w:r>
+            <w:proofErr w:type="spellStart"/>
+            <w:r>
+              <w:rPr>
+                <w:rFonts w:ascii="Arial Nova" w:hAnsi="Arial Nova"/>
+                <w:lang w:val="nl-NL"/>
+              </w:rPr>
+              <w:t>Mourisse</w:t>
+            </w:r>
+            <w:proofErr w:type="spellEnd"/>
+            <w:r>
+              <w:rPr>
+                <w:rFonts w:ascii="Arial Nova" w:hAnsi="Arial Nova"/>
+                <w:lang w:val="nl-NL"/>
+              </w:rPr>
+              <w:t xml:space="preserve"> (</w:t>
+            </w:r>
+            <w:proofErr w:type="spellStart"/>
+            <w:r>
+              <w:rPr>
+                <w:rFonts w:ascii="Arial Nova" w:hAnsi="Arial Nova"/>
+                <w:lang w:val="nl-NL"/>
+              </w:rPr>
+              <w:t>Howest</w:t>
+            </w:r>
+            <w:proofErr w:type="spellEnd"/>
+            <w:r>
+              <w:rPr>
+                <w:rFonts w:ascii="Arial Nova" w:hAnsi="Arial Nova"/>
+                <w:lang w:val="nl-NL"/>
+              </w:rPr>
+              <w:t>)</w:t>
             </w:r>
           </w:p>
         </w:tc>
@@ -903,8 +935,17 @@
                 <w:rFonts w:ascii="Arial Nova" w:hAnsi="Arial Nova"/>
                 <w:lang w:val="nl-NL"/>
               </w:rPr>
-              <w:t>Stefaan Missiean</w:t>
-            </w:r>
+              <w:t xml:space="preserve">Stefaan </w:t>
+            </w:r>
+            <w:proofErr w:type="spellStart"/>
+            <w:r>
+              <w:rPr>
+                <w:rFonts w:ascii="Arial Nova" w:hAnsi="Arial Nova"/>
+                <w:lang w:val="nl-NL"/>
+              </w:rPr>
+              <w:t>Missiean</w:t>
+            </w:r>
+            <w:proofErr w:type="spellEnd"/>
           </w:p>
         </w:tc>
       </w:tr>
@@ -971,7 +1012,15 @@
         <w:t>documentatierapport (onderdeel van de</w:t>
       </w:r>
       <w:r>
-        <w:t xml:space="preserve"> bachelorproef </w:t>
+        <w:t xml:space="preserve"> </w:t>
+      </w:r>
+      <w:proofErr w:type="spellStart"/>
+      <w:r>
+        <w:t>bachelorproef</w:t>
+      </w:r>
+      <w:proofErr w:type="spellEnd"/>
+      <w:r>
+        <w:t xml:space="preserve"> </w:t>
       </w:r>
       <w:r>
         <w:t>)</w:t>
@@ -1027,13 +1076,37 @@
     </w:p>
     <w:p>
       <w:r>
-        <w:t>Met genoegen presenteer ik dit documentatierapport als onderdeel van mijn bachelorproef binnen het keuzetraject Software Engineer aan de opleiding Toegepaste Informatica. Gedurende mijn studie richtte ik me op het analyseren van REST-API technologieën, met als specifiek doel een optimale oplossing te vinden voor efficiënte en veilige toegang tot klantgegevens in externe applicaties.</w:t>
+        <w:t xml:space="preserve">Met genoegen presenteer ik dit documentatierapport als onderdeel van mijn </w:t>
+      </w:r>
+      <w:proofErr w:type="spellStart"/>
+      <w:r>
+        <w:t>bachelorproef</w:t>
+      </w:r>
+      <w:proofErr w:type="spellEnd"/>
+      <w:r>
+        <w:t xml:space="preserve"> binnen het keuzetraject Software Engineer aan de opleiding Toegepaste Informatica. Gedurende mijn studie richtte ik me op het analyseren van REST-API technologieën, met als specifiek doel een optimale oplossing te vinden voor efficiënte en veilige toegang tot klantgegevens in externe applicaties.</w:t>
       </w:r>
     </w:p>
     <w:p/>
     <w:p>
       <w:r>
-        <w:t>Ik wil mijn oprechte dank betuigen aan alle personen die hebben bijgedragen aan dit onderzoek, met name Stefaan Missiaen de algemeen directeur van het bedrijf, heeft mij niet alleen voorzien van het idee/onderzoeksvraag voor deze bachelorproef, maar heeft mij ook geholpen om de behoeften van het bedrijf Integreat te begrijpen, wat mij heeft geholpen om mijn experiment duidelijk te definiëren.</w:t>
+        <w:t xml:space="preserve">Ik wil mijn oprechte dank betuigen aan alle personen die hebben bijgedragen aan dit onderzoek, met name Stefaan </w:t>
+      </w:r>
+      <w:proofErr w:type="spellStart"/>
+      <w:r>
+        <w:t>Missiaen</w:t>
+      </w:r>
+      <w:proofErr w:type="spellEnd"/>
+      <w:r>
+        <w:t xml:space="preserve"> de algemeen directeur van het bedrijf, heeft mij niet alleen voorzien van het idee/onderzoeksvraag voor deze </w:t>
+      </w:r>
+      <w:proofErr w:type="spellStart"/>
+      <w:r>
+        <w:t>bachelorproef</w:t>
+      </w:r>
+      <w:proofErr w:type="spellEnd"/>
+      <w:r>
+        <w:t>, maar heeft mij ook geholpen om de behoeften van het bedrijf Integreat te begrijpen, wat mij heeft geholpen om mijn experiment duidelijk te definiëren.</w:t>
       </w:r>
       <w:r>
         <w:t xml:space="preserve"> Ook </w:t>
@@ -1045,8 +1118,21 @@
         <w:t xml:space="preserve"> ik </w:t>
       </w:r>
       <w:r>
-        <w:t>mijn interne begeleider, Dieter Mourisse van Howest</w:t>
-      </w:r>
+        <w:t xml:space="preserve">mijn interne begeleider, Dieter </w:t>
+      </w:r>
+      <w:proofErr w:type="spellStart"/>
+      <w:r>
+        <w:t>Mourisse</w:t>
+      </w:r>
+      <w:proofErr w:type="spellEnd"/>
+      <w:r>
+        <w:t xml:space="preserve"> van </w:t>
+      </w:r>
+      <w:proofErr w:type="spellStart"/>
+      <w:r>
+        <w:t>Howest</w:t>
+      </w:r>
+      <w:proofErr w:type="spellEnd"/>
       <w:r>
         <w:t xml:space="preserve">, voor de begeleiding tijdens het uitwerken van deze bachelor proef. </w:t>
       </w:r>
@@ -3755,7 +3841,15 @@
     </w:p>
     <w:p>
       <w:r>
-        <w:t>Deze bachelorproef, getiteld “Een grondige analyse van REST-API technologieën voor efficiënte en veilige toegang tot klantgegevens in externe applicaties,” is ontstaan tijdens mijn stage bij Integreat, een IT-serviceprovider in Waregem. Het onderzoek richt zich op het selecteren van een optimale REST-API voor klantgegevensintegratie, een essentieel aspect in de huidige digitale infrastructuur. Het primaire doelpubliek van deze proef zijn professionals en organisaties die streven naar een efficiënte en veilige manier om klantgegevens te beheren en te integreren in externe applicaties. De stagecontext heeft waardevolle praktijkervaring geboden, maar de nadruk van deze proef ligt op de algemene toepasbaarheid van de bevindingen voor het brede domein van software engineering.</w:t>
+        <w:t xml:space="preserve">Deze </w:t>
+      </w:r>
+      <w:proofErr w:type="spellStart"/>
+      <w:r>
+        <w:t>bachelorproef</w:t>
+      </w:r>
+      <w:proofErr w:type="spellEnd"/>
+      <w:r>
+        <w:t>, getiteld “Een grondige analyse van REST-API technologieën voor efficiënte en veilige toegang tot klantgegevens in externe applicaties,” is ontstaan tijdens mijn stage bij Integreat, een IT-serviceprovider in Waregem. Het onderzoek richt zich op het selecteren van een optimale REST-API voor klantgegevensintegratie, een essentieel aspect in de huidige digitale infrastructuur. Het primaire doelpubliek van deze proef zijn professionals en organisaties die streven naar een efficiënte en veilige manier om klantgegevens te beheren en te integreren in externe applicaties. De stagecontext heeft waardevolle praktijkervaring geboden, maar de nadruk van deze proef ligt op de algemene toepasbaarheid van de bevindingen voor het brede domein van software engineering.</w:t>
       </w:r>
     </w:p>
     <w:p>
@@ -3783,10 +3877,23 @@
     </w:p>
     <w:p>
       <w:r>
-        <w:t xml:space="preserve">De eigenaar van het probleem is het bedrijf Integreat, vertegenwoordigd door Stefaan Missiaen, de </w:t>
-      </w:r>
-      <w:r>
-        <w:t xml:space="preserve">general manager </w:t>
+        <w:t xml:space="preserve">De eigenaar van het probleem is het bedrijf Integreat, vertegenwoordigd door Stefaan </w:t>
+      </w:r>
+      <w:proofErr w:type="spellStart"/>
+      <w:r>
+        <w:t>Missiaen</w:t>
+      </w:r>
+      <w:proofErr w:type="spellEnd"/>
+      <w:r>
+        <w:t xml:space="preserve">, de </w:t>
+      </w:r>
+      <w:proofErr w:type="spellStart"/>
+      <w:r>
+        <w:t>general</w:t>
+      </w:r>
+      <w:proofErr w:type="spellEnd"/>
+      <w:r>
+        <w:t xml:space="preserve"> manager </w:t>
       </w:r>
       <w:r>
         <w:t>van het bedrijf. Het is zijn behoefte aan een efficiënte en veilige manier voor klanten om gegevens op te halen die de aanleiding vormt voor dit onderzoek.</w:t>
@@ -4204,9 +4311,11 @@
         </w:rPr>
       </w:pPr>
       <w:bookmarkStart w:id="17" w:name="_Toc164662009"/>
+      <w:proofErr w:type="spellStart"/>
       <w:r>
         <w:t>RESTful</w:t>
       </w:r>
+      <w:proofErr w:type="spellEnd"/>
       <w:r>
         <w:rPr>
           <w:shd w:val="clear" w:color="auto" w:fill="FFFFFF"/>
@@ -4221,11 +4330,61 @@
           <w:shd w:val="clear" w:color="auto" w:fill="FFFFFF"/>
         </w:rPr>
       </w:pPr>
+      <w:proofErr w:type="spellStart"/>
       <w:r>
         <w:rPr>
           <w:shd w:val="clear" w:color="auto" w:fill="FFFFFF"/>
         </w:rPr>
-        <w:t>RESTful-API's (Representational State Transfer) zijn een subset van Web-API's die een set architectonische principes volgen om een uniforme en efficiënte manier van communiceren te garanderen. Naast het gebruik van standaard HTTP-methoden (GET, POST, PUT, DELETE) en -codes om acties op resources te definiëren, zijn er nog enkele belangrijke REST design principles die de basis vormen van RESTful-API's:</w:t>
+        <w:t>RESTful</w:t>
+      </w:r>
+      <w:proofErr w:type="spellEnd"/>
+      <w:r>
+        <w:rPr>
+          <w:shd w:val="clear" w:color="auto" w:fill="FFFFFF"/>
+        </w:rPr>
+        <w:t>-API's (</w:t>
+      </w:r>
+      <w:proofErr w:type="spellStart"/>
+      <w:r>
+        <w:rPr>
+          <w:shd w:val="clear" w:color="auto" w:fill="FFFFFF"/>
+        </w:rPr>
+        <w:t>Representational</w:t>
+      </w:r>
+      <w:proofErr w:type="spellEnd"/>
+      <w:r>
+        <w:rPr>
+          <w:shd w:val="clear" w:color="auto" w:fill="FFFFFF"/>
+        </w:rPr>
+        <w:t xml:space="preserve"> State Transfer) zijn een subset van Web-API's die een set architectonische principes volgen om een uniforme en efficiënte manier van communiceren te garanderen. Naast het gebruik van standaard HTTP-methoden (GET, POST, PUT, DELETE) en -codes om acties op resources te definiëren, zijn er nog enkele belangrijke REST design </w:t>
+      </w:r>
+      <w:proofErr w:type="spellStart"/>
+      <w:r>
+        <w:rPr>
+          <w:shd w:val="clear" w:color="auto" w:fill="FFFFFF"/>
+        </w:rPr>
+        <w:t>principles</w:t>
+      </w:r>
+      <w:proofErr w:type="spellEnd"/>
+      <w:r>
+        <w:rPr>
+          <w:shd w:val="clear" w:color="auto" w:fill="FFFFFF"/>
+        </w:rPr>
+        <w:t xml:space="preserve"> die de basis vormen van </w:t>
+      </w:r>
+      <w:proofErr w:type="spellStart"/>
+      <w:r>
+        <w:rPr>
+          <w:shd w:val="clear" w:color="auto" w:fill="FFFFFF"/>
+        </w:rPr>
+        <w:t>RESTful</w:t>
+      </w:r>
+      <w:proofErr w:type="spellEnd"/>
+      <w:r>
+        <w:rPr>
+          <w:shd w:val="clear" w:color="auto" w:fill="FFFFFF"/>
+        </w:rPr>
+        <w:t>-API's:</w:t>
       </w:r>
     </w:p>
     <w:p>
@@ -4246,6 +4405,7 @@
           <w:shd w:val="clear" w:color="auto" w:fill="FFFFFF"/>
         </w:rPr>
       </w:pPr>
+      <w:proofErr w:type="spellStart"/>
       <w:r>
         <w:rPr>
           <w:b/>
@@ -4254,11 +4414,40 @@
         </w:rPr>
         <w:t>Statelessness</w:t>
       </w:r>
+      <w:proofErr w:type="spellEnd"/>
       <w:r>
         <w:rPr>
           <w:shd w:val="clear" w:color="auto" w:fill="FFFFFF"/>
         </w:rPr>
-        <w:t xml:space="preserve">: RESTful-API's zijn stateless, wat betekent dat elke aanvraag van een client alle informatie bevat die nodig is om de aanvraag te begrijpen en te verwerken. </w:t>
+        <w:t xml:space="preserve">: </w:t>
+      </w:r>
+      <w:proofErr w:type="spellStart"/>
+      <w:r>
+        <w:rPr>
+          <w:shd w:val="clear" w:color="auto" w:fill="FFFFFF"/>
+        </w:rPr>
+        <w:t>RESTful</w:t>
+      </w:r>
+      <w:proofErr w:type="spellEnd"/>
+      <w:r>
+        <w:rPr>
+          <w:shd w:val="clear" w:color="auto" w:fill="FFFFFF"/>
+        </w:rPr>
+        <w:t xml:space="preserve">-API's zijn </w:t>
+      </w:r>
+      <w:proofErr w:type="spellStart"/>
+      <w:r>
+        <w:rPr>
+          <w:shd w:val="clear" w:color="auto" w:fill="FFFFFF"/>
+        </w:rPr>
+        <w:t>stateless</w:t>
+      </w:r>
+      <w:proofErr w:type="spellEnd"/>
+      <w:r>
+        <w:rPr>
+          <w:shd w:val="clear" w:color="auto" w:fill="FFFFFF"/>
+        </w:rPr>
+        <w:t xml:space="preserve">, wat betekent dat elke aanvraag van een client alle informatie bevat die nodig is om de aanvraag te begrijpen en te verwerken. </w:t>
       </w:r>
       <w:r>
         <w:rPr>
@@ -4290,7 +4479,21 @@
         <w:rPr>
           <w:shd w:val="clear" w:color="auto" w:fill="FFFFFF"/>
         </w:rPr>
-        <w:t>: De interface tussen client en server moet uniform zijn, wat betekent dat de communicatie tussen verschillende componenten van het systeem zo eenvoudig en consistent mogelijk moet zijn. Dit omvat het gebruik van goed gedefinieerde resources, URI's voor resource-identificatie, gestandaardiseerde HTTP-methoden en het gebruik van media types voor representatie</w:t>
+        <w:t xml:space="preserve">: De interface tussen client en server moet uniform zijn, wat betekent dat de communicatie tussen verschillende componenten van het systeem zo eenvoudig en consistent mogelijk moet zijn. Dit omvat het gebruik van goed gedefinieerde resources, </w:t>
+      </w:r>
+      <w:proofErr w:type="spellStart"/>
+      <w:r>
+        <w:rPr>
+          <w:shd w:val="clear" w:color="auto" w:fill="FFFFFF"/>
+        </w:rPr>
+        <w:t>URI's</w:t>
+      </w:r>
+      <w:proofErr w:type="spellEnd"/>
+      <w:r>
+        <w:rPr>
+          <w:shd w:val="clear" w:color="auto" w:fill="FFFFFF"/>
+        </w:rPr>
+        <w:t xml:space="preserve"> voor resource-identificatie, gestandaardiseerde HTTP-methoden en het gebruik van media types voor representatie</w:t>
       </w:r>
     </w:p>
     <w:p>
@@ -4312,6 +4515,7 @@
           <w:shd w:val="clear" w:color="auto" w:fill="FFFFFF"/>
         </w:rPr>
       </w:pPr>
+      <w:proofErr w:type="spellStart"/>
       <w:r>
         <w:rPr>
           <w:b/>
@@ -4320,11 +4524,54 @@
         </w:rPr>
         <w:t>Cacheable</w:t>
       </w:r>
+      <w:proofErr w:type="spellEnd"/>
       <w:r>
         <w:rPr>
           <w:shd w:val="clear" w:color="auto" w:fill="FFFFFF"/>
         </w:rPr>
-        <w:t>: RESTful-API's ondersteunen caching om de prestaties en schaalbaarheid te verbeteren. Servers moeten aangeven of een reactie cachebaar is of niet, en clients moeten in staat zijn om opgeslagen reacties te gebruiken om toekomstige aanvragen te vervullen, wat de efficiëntie van het systeem verbetert.</w:t>
+        <w:t xml:space="preserve">: </w:t>
+      </w:r>
+      <w:proofErr w:type="spellStart"/>
+      <w:r>
+        <w:rPr>
+          <w:shd w:val="clear" w:color="auto" w:fill="FFFFFF"/>
+        </w:rPr>
+        <w:t>RESTful</w:t>
+      </w:r>
+      <w:proofErr w:type="spellEnd"/>
+      <w:r>
+        <w:rPr>
+          <w:shd w:val="clear" w:color="auto" w:fill="FFFFFF"/>
+        </w:rPr>
+        <w:t xml:space="preserve">-API's ondersteunen </w:t>
+      </w:r>
+      <w:proofErr w:type="spellStart"/>
+      <w:r>
+        <w:rPr>
+          <w:shd w:val="clear" w:color="auto" w:fill="FFFFFF"/>
+        </w:rPr>
+        <w:t>caching</w:t>
+      </w:r>
+      <w:proofErr w:type="spellEnd"/>
+      <w:r>
+        <w:rPr>
+          <w:shd w:val="clear" w:color="auto" w:fill="FFFFFF"/>
+        </w:rPr>
+        <w:t xml:space="preserve"> om de prestaties en schaalbaarheid te verbeteren. Servers moeten aangeven of een reactie </w:t>
+      </w:r>
+      <w:proofErr w:type="spellStart"/>
+      <w:r>
+        <w:rPr>
+          <w:shd w:val="clear" w:color="auto" w:fill="FFFFFF"/>
+        </w:rPr>
+        <w:t>cachebaar</w:t>
+      </w:r>
+      <w:proofErr w:type="spellEnd"/>
+      <w:r>
+        <w:rPr>
+          <w:shd w:val="clear" w:color="auto" w:fill="FFFFFF"/>
+        </w:rPr>
+        <w:t xml:space="preserve"> is of niet, en clients moeten in staat zijn om opgeslagen reacties te gebruiken om toekomstige aanvragen te vervullen, wat de efficiëntie van het systeem verbetert.</w:t>
       </w:r>
       <w:r>
         <w:rPr>
@@ -4344,19 +4591,43 @@
           <w:shd w:val="clear" w:color="auto" w:fill="FFFFFF"/>
         </w:rPr>
       </w:pPr>
+      <w:proofErr w:type="spellStart"/>
       <w:r>
         <w:rPr>
           <w:b/>
           <w:bCs/>
           <w:shd w:val="clear" w:color="auto" w:fill="FFFFFF"/>
         </w:rPr>
-        <w:t>Layered System</w:t>
-      </w:r>
-      <w:r>
-        <w:rPr>
+        <w:t>Layered</w:t>
+      </w:r>
+      <w:proofErr w:type="spellEnd"/>
+      <w:r>
+        <w:rPr>
+          <w:b/>
+          <w:bCs/>
           <w:shd w:val="clear" w:color="auto" w:fill="FFFFFF"/>
         </w:rPr>
-        <w:t>: Een RESTful-systeem moet een hiërarchie van lagen hebben, waarbij elke laag een bepaalde functionaliteit biedt en beperkingen oplegt aan de componenten die erbovenop zijn gebouwd. Dit helpt bij het bevorderen van schaalbaarheid door componenten te isoleren en complexiteit te verminderen.</w:t>
+        <w:t xml:space="preserve"> System</w:t>
+      </w:r>
+      <w:r>
+        <w:rPr>
+          <w:shd w:val="clear" w:color="auto" w:fill="FFFFFF"/>
+        </w:rPr>
+        <w:t xml:space="preserve">: Een </w:t>
+      </w:r>
+      <w:proofErr w:type="spellStart"/>
+      <w:r>
+        <w:rPr>
+          <w:shd w:val="clear" w:color="auto" w:fill="FFFFFF"/>
+        </w:rPr>
+        <w:t>RESTful</w:t>
+      </w:r>
+      <w:proofErr w:type="spellEnd"/>
+      <w:r>
+        <w:rPr>
+          <w:shd w:val="clear" w:color="auto" w:fill="FFFFFF"/>
+        </w:rPr>
+        <w:t>-systeem moet een hiërarchie van lagen hebben, waarbij elke laag een bepaalde functionaliteit biedt en beperkingen oplegt aan de componenten die erbovenop zijn gebouwd. Dit helpt bij het bevorderen van schaalbaarheid door componenten te isoleren en complexiteit te verminderen.</w:t>
       </w:r>
     </w:p>
     <w:p>
@@ -4455,7 +4726,25 @@
           <w:rFonts w:ascii="Arial" w:hAnsi="Arial" w:cs="Arial"/>
           <w:color w:val="1F1F1F"/>
         </w:rPr>
-        <w:t xml:space="preserve"> is een RESTful-API:</w:t>
+        <w:t xml:space="preserve"> is een </w:t>
+      </w:r>
+      <w:proofErr w:type="spellStart"/>
+      <w:r>
+        <w:rPr>
+          <w:rStyle w:val="Zwaar"/>
+          <w:rFonts w:ascii="Arial" w:hAnsi="Arial" w:cs="Arial"/>
+          <w:color w:val="1F1F1F"/>
+        </w:rPr>
+        <w:t>RESTful</w:t>
+      </w:r>
+      <w:proofErr w:type="spellEnd"/>
+      <w:r>
+        <w:rPr>
+          <w:rStyle w:val="Zwaar"/>
+          <w:rFonts w:ascii="Arial" w:hAnsi="Arial" w:cs="Arial"/>
+          <w:color w:val="1F1F1F"/>
+        </w:rPr>
+        <w:t>-API:</w:t>
       </w:r>
       <w:r>
         <w:t xml:space="preserve"> Sommige </w:t>
@@ -4480,7 +4769,29 @@
           <w:bCs/>
           <w:color w:val="1F1F1F"/>
         </w:rPr>
-        <w:t>De voordelen van RESTful-API's</w:t>
+        <w:t xml:space="preserve">De voordelen van </w:t>
+      </w:r>
+      <w:proofErr w:type="spellStart"/>
+      <w:r>
+        <w:rPr>
+          <w:rStyle w:val="Zwaar"/>
+          <w:rFonts w:ascii="Arial" w:hAnsi="Arial" w:cs="Arial"/>
+          <w:b/>
+          <w:bCs/>
+          <w:color w:val="1F1F1F"/>
+        </w:rPr>
+        <w:t>RESTful</w:t>
+      </w:r>
+      <w:proofErr w:type="spellEnd"/>
+      <w:r>
+        <w:rPr>
+          <w:rStyle w:val="Zwaar"/>
+          <w:rFonts w:ascii="Arial" w:hAnsi="Arial" w:cs="Arial"/>
+          <w:b/>
+          <w:bCs/>
+          <w:color w:val="1F1F1F"/>
+        </w:rPr>
+        <w:t>-API's</w:t>
       </w:r>
       <w:bookmarkEnd w:id="19"/>
     </w:p>
@@ -4524,7 +4835,15 @@
         <w:t>Lichtgewicht:</w:t>
       </w:r>
       <w:r>
-        <w:t> RESTful-API's verbruiken minder bandbreedte en resources dan andere API-stijlen.</w:t>
+        <w:t> </w:t>
+      </w:r>
+      <w:proofErr w:type="spellStart"/>
+      <w:r>
+        <w:t>RESTful</w:t>
+      </w:r>
+      <w:proofErr w:type="spellEnd"/>
+      <w:r>
+        <w:t>-API's verbruiken minder bandbreedte en resources dan andere API-stijlen.</w:t>
       </w:r>
       <w:r>
         <w:br/>
@@ -4547,7 +4866,15 @@
         <w:t>Schaalbaar:</w:t>
       </w:r>
       <w:r>
-        <w:t> RESTful-API's zijn goed uit te breiden en kunnen eenvoudig worden aangepast aan nieuwe eisen.</w:t>
+        <w:t> </w:t>
+      </w:r>
+      <w:proofErr w:type="spellStart"/>
+      <w:r>
+        <w:t>RESTful</w:t>
+      </w:r>
+      <w:proofErr w:type="spellEnd"/>
+      <w:r>
+        <w:t>-API's zijn goed uit te breiden en kunnen eenvoudig worden aangepast aan nieuwe eisen.</w:t>
       </w:r>
       <w:r>
         <w:br/>
@@ -4607,7 +4934,15 @@
         <w:t>REST-API</w:t>
       </w:r>
       <w:r>
-        <w:t>'s en RESTful-API's vormen een krachtige combinatie die efficiënte communicatie tussen applicaties op het web mogelijk maakt. Inzicht in de werking en voordelen van deze technologieën is van cruciaal belang voor ontwikkelaars die webapplicaties willen bouwen die naadloos met elkaar kunnen communiceren.</w:t>
+        <w:t xml:space="preserve">'s en </w:t>
+      </w:r>
+      <w:proofErr w:type="spellStart"/>
+      <w:r>
+        <w:t>RESTful</w:t>
+      </w:r>
+      <w:proofErr w:type="spellEnd"/>
+      <w:r>
+        <w:t>-API's vormen een krachtige combinatie die efficiënte communicatie tussen applicaties op het web mogelijk maakt. Inzicht in de werking en voordelen van deze technologieën is van cruciaal belang voor ontwikkelaars die webapplicaties willen bouwen die naadloos met elkaar kunnen communiceren.</w:t>
       </w:r>
     </w:p>
     <w:p>
@@ -4617,6 +4952,7 @@
         </w:rPr>
         <w:t xml:space="preserve">In dit document zullen we ons focussen op </w:t>
       </w:r>
+      <w:proofErr w:type="spellStart"/>
       <w:r>
         <w:rPr>
           <w:rStyle w:val="Zwaar"/>
@@ -4624,7 +4960,17 @@
           <w:color w:val="1F1F1F"/>
           <w:shd w:val="clear" w:color="auto" w:fill="FFFFFF"/>
         </w:rPr>
-        <w:t xml:space="preserve">RESTful </w:t>
+        <w:t>RESTful</w:t>
+      </w:r>
+      <w:proofErr w:type="spellEnd"/>
+      <w:r>
+        <w:rPr>
+          <w:rStyle w:val="Zwaar"/>
+          <w:rFonts w:ascii="Arial" w:hAnsi="Arial" w:cs="Arial"/>
+          <w:color w:val="1F1F1F"/>
+          <w:shd w:val="clear" w:color="auto" w:fill="FFFFFF"/>
+        </w:rPr>
+        <w:t xml:space="preserve"> </w:t>
       </w:r>
       <w:r>
         <w:rPr>
@@ -4749,7 +5095,15 @@
         <w:spacing w:after="200" w:line="276" w:lineRule="auto"/>
       </w:pPr>
       <w:r>
-        <w:t>Om een grondige vergelijking tussen verschillende API's mogelijk te maken, is het essentieel om uitgebreid onderzoek te doen naar de diverse mogelijkheden. Met als doel een breed scala aan perspectieven te verkrijgen, streef ik ernaar een vergelijkbare demo-API te repliceren in verschillende programmeertalen. Voor elke programmeertaal zal ik het meest populaire en/of effectieve framework gebruiken om een API te ontwikkelen. Daarna documenteerde ik telkens mijn bevindingen.</w:t>
+        <w:t xml:space="preserve">Om een grondige vergelijking tussen verschillende API's mogelijk te maken, is het essentieel om uitgebreid onderzoek te doen naar de diverse mogelijkheden. Met als doel een breed scala aan perspectieven te verkrijgen, streef ik ernaar een vergelijkbare demo-API te repliceren in verschillende programmeertalen. Voor elke programmeertaal zal ik het meest populaire en/of effectieve </w:t>
+      </w:r>
+      <w:proofErr w:type="spellStart"/>
+      <w:r>
+        <w:t>framework</w:t>
+      </w:r>
+      <w:proofErr w:type="spellEnd"/>
+      <w:r>
+        <w:t xml:space="preserve"> gebruiken om een API te ontwikkelen. Daarna documenteerde ik telkens mijn bevindingen.</w:t>
       </w:r>
     </w:p>
     <w:p>
@@ -4801,8 +5155,13 @@
       <w:r>
         <w:t xml:space="preserve"> maakt gebruik van </w:t>
       </w:r>
-      <w:r>
-        <w:t xml:space="preserve">bearer </w:t>
+      <w:proofErr w:type="spellStart"/>
+      <w:r>
+        <w:t>bearer</w:t>
+      </w:r>
+      <w:proofErr w:type="spellEnd"/>
+      <w:r>
+        <w:t xml:space="preserve"> </w:t>
       </w:r>
       <w:r>
         <w:t xml:space="preserve">tokens voor authenticatie. Op basis van deze tokens wordt alleen informatie teruggegeven waar de gebruiker toegang toe heeft. Bijvoorbeeld, het opvragen van een lijst met studenten zal alleen studenten opleveren die aan de school van de gebruiker zijn gekoppeld. </w:t>
@@ -4824,7 +5183,15 @@
     </w:p>
     <w:p>
       <w:r>
-        <w:t xml:space="preserve">Hieronder volgt een lijst van endpoints die elke </w:t>
+        <w:t xml:space="preserve">Hieronder volgt een lijst van </w:t>
+      </w:r>
+      <w:proofErr w:type="spellStart"/>
+      <w:r>
+        <w:t>endpoints</w:t>
+      </w:r>
+      <w:proofErr w:type="spellEnd"/>
+      <w:r>
+        <w:t xml:space="preserve"> die elke </w:t>
       </w:r>
       <w:r>
         <w:t>REST-API</w:t>
@@ -4930,7 +5297,15 @@
         <w:t xml:space="preserve"> </w:t>
       </w:r>
       <w:r>
-        <w:t>Dit endpoint maakt het mogelijk om een lijst op te vragen van studenten die niet zijn ingeschreven bij een school.</w:t>
+        <w:t xml:space="preserve">Dit </w:t>
+      </w:r>
+      <w:proofErr w:type="spellStart"/>
+      <w:r>
+        <w:t>endpoint</w:t>
+      </w:r>
+      <w:proofErr w:type="spellEnd"/>
+      <w:r>
+        <w:t xml:space="preserve"> maakt het mogelijk om een lijst op te vragen van studenten die niet zijn ingeschreven bij een school.</w:t>
       </w:r>
     </w:p>
     <w:p>
@@ -4996,7 +5371,15 @@
         <w:t xml:space="preserve"> </w:t>
       </w:r>
       <w:r>
-        <w:t>Dit endpoint maakt het mogelijk voor de gebruiker om studenten uit te schrijven die zijn ingeschreven bij een school die aan hem/haar is gekoppeld.</w:t>
+        <w:t xml:space="preserve">Dit </w:t>
+      </w:r>
+      <w:proofErr w:type="spellStart"/>
+      <w:r>
+        <w:t>endpoint</w:t>
+      </w:r>
+      <w:proofErr w:type="spellEnd"/>
+      <w:r>
+        <w:t xml:space="preserve"> maakt het mogelijk voor de gebruiker om studenten uit te schrijven die zijn ingeschreven bij een school die aan hem/haar is gekoppeld.</w:t>
       </w:r>
     </w:p>
     <w:p>
@@ -5066,7 +5449,15 @@
         <w:t xml:space="preserve"> </w:t>
       </w:r>
       <w:r>
-        <w:t>Dit endpoint biedt de mogelijkheid om studenten te verwijderen uit het systeem.</w:t>
+        <w:t xml:space="preserve">Dit </w:t>
+      </w:r>
+      <w:proofErr w:type="spellStart"/>
+      <w:r>
+        <w:t>endpoint</w:t>
+      </w:r>
+      <w:proofErr w:type="spellEnd"/>
+      <w:r>
+        <w:t xml:space="preserve"> biedt de mogelijkheid om studenten te verwijderen uit het systeem.</w:t>
       </w:r>
     </w:p>
     <w:p>
@@ -5103,7 +5494,15 @@
     </w:p>
     <w:p>
       <w:r>
-        <w:t>Express.js is een robuust en flexibel framework voor het ontwikkelen van webapplicaties en API's binnen Node.js. Met een minimalistische aanpak biedt het een intuïtieve manier om routes te definiëren, middleware toe te passen en HTTP-verzoeken te verwerken.</w:t>
+        <w:t xml:space="preserve">Express.js is een robuust en flexibel </w:t>
+      </w:r>
+      <w:proofErr w:type="spellStart"/>
+      <w:r>
+        <w:t>framework</w:t>
+      </w:r>
+      <w:proofErr w:type="spellEnd"/>
+      <w:r>
+        <w:t xml:space="preserve"> voor het ontwikkelen van webapplicaties en API's binnen Node.js. Met een minimalistische aanpak biedt het een intuïtieve manier om routes te definiëren, middleware toe te passen en HTTP-verzoeken te verwerken.</w:t>
       </w:r>
     </w:p>
     <w:p>
@@ -5116,7 +5515,15 @@
     </w:p>
     <w:p>
       <w:r>
-        <w:t>Express.js wordt ondersteund door uitgebreide en beknopte documentatie, inclusief tutorials, API-referenties en voorbeeldcode. Deze bronnen zijn waardevol voor ontwikkelaars om snel aan de slag te gaan en complexe problemen op te lossen. Bovendien is er een actieve community beschikbaar via forums en platforms zoals Stack Overflow, waardoor ontwikkelaars gemakkelijk hulp en ondersteuning kunnen vinden.</w:t>
+        <w:t xml:space="preserve">Express.js wordt ondersteund door uitgebreide en beknopte documentatie, inclusief </w:t>
+      </w:r>
+      <w:proofErr w:type="spellStart"/>
+      <w:r>
+        <w:t>tutorials</w:t>
+      </w:r>
+      <w:proofErr w:type="spellEnd"/>
+      <w:r>
+        <w:t>, API-referenties en voorbeeldcode. Deze bronnen zijn waardevol voor ontwikkelaars om snel aan de slag te gaan en complexe problemen op te lossen. Bovendien is er een actieve community beschikbaar via forums en platforms zoals Stack Overflow, waardoor ontwikkelaars gemakkelijk hulp en ondersteuning kunnen vinden.</w:t>
       </w:r>
     </w:p>
     <w:p>
@@ -5131,18 +5538,54 @@
       <w:r>
         <w:t xml:space="preserve">Express.js biedt verschillende </w:t>
       </w:r>
+      <w:proofErr w:type="spellStart"/>
       <w:r>
         <w:t>libraries</w:t>
       </w:r>
-      <w:r>
-        <w:t xml:space="preserve"> om de beveiliging te waarborgen, zoals het hashen van wachtwoorden met Bcrypt, autorisatie met JSON Web Tokens (JWT) en validatie met JOI. Gevoelige informatie wordt apart gehouden in een .env-bestand, terwijl extra bescherming tegen aanvallen wordt geboden door middel van de Helme</w:t>
+      <w:proofErr w:type="spellEnd"/>
+      <w:r>
+        <w:t xml:space="preserve"> om de beveiliging te waarborgen, zoals het </w:t>
+      </w:r>
+      <w:proofErr w:type="spellStart"/>
+      <w:r>
+        <w:t>hashen</w:t>
+      </w:r>
+      <w:proofErr w:type="spellEnd"/>
+      <w:r>
+        <w:t xml:space="preserve"> van wachtwoorden met </w:t>
+      </w:r>
+      <w:proofErr w:type="spellStart"/>
+      <w:r>
+        <w:t>Bcrypt</w:t>
+      </w:r>
+      <w:proofErr w:type="spellEnd"/>
+      <w:r>
+        <w:t>, autorisatie met JSON Web Tokens (JWT) en validatie met JOI. Gevoelige informatie wordt apart gehouden in een .</w:t>
+      </w:r>
+      <w:proofErr w:type="spellStart"/>
+      <w:r>
+        <w:t>env</w:t>
+      </w:r>
+      <w:proofErr w:type="spellEnd"/>
+      <w:r>
+        <w:t xml:space="preserve">-bestand, terwijl extra bescherming tegen aanvallen wordt geboden door middel van de </w:t>
+      </w:r>
+      <w:proofErr w:type="spellStart"/>
+      <w:r>
+        <w:t>Helme</w:t>
       </w:r>
       <w:r>
         <w:t>t</w:t>
       </w:r>
-      <w:r>
-        <w:t xml:space="preserve"> library</w:t>
-      </w:r>
+      <w:proofErr w:type="spellEnd"/>
+      <w:r>
+        <w:t xml:space="preserve"> </w:t>
+      </w:r>
+      <w:proofErr w:type="spellStart"/>
+      <w:r>
+        <w:t>library</w:t>
+      </w:r>
+      <w:proofErr w:type="spellEnd"/>
       <w:r>
         <w:t>.</w:t>
       </w:r>
@@ -5157,7 +5600,15 @@
     </w:p>
     <w:p>
       <w:r>
-        <w:t>Express.js staat bekend om zijn hoge prestaties, zelfs onder zware belasting. Het framework is geoptimaliseerd om efficiënt te werken en kan snel reageren op HTTP-verzoeken, waardoor het ideaal is voor het bouwen van schaalbare API's die grote hoeveelheden verkeer aankunnen.</w:t>
+        <w:t xml:space="preserve">Express.js staat bekend om zijn hoge prestaties, zelfs onder zware belasting. Het </w:t>
+      </w:r>
+      <w:proofErr w:type="spellStart"/>
+      <w:r>
+        <w:t>framework</w:t>
+      </w:r>
+      <w:proofErr w:type="spellEnd"/>
+      <w:r>
+        <w:t xml:space="preserve"> is geoptimaliseerd om efficiënt te werken en kan snel reageren op HTTP-verzoeken, waardoor het ideaal is voor het bouwen van schaalbare API's die grote hoeveelheden verkeer aankunnen.</w:t>
       </w:r>
     </w:p>
     <w:p>
@@ -5170,7 +5621,15 @@
     </w:p>
     <w:p>
       <w:r>
-        <w:t xml:space="preserve">Dankzij de eenvoudige syntax en de volwassenheid van het framework kunnen ontwikkelaars snel en efficiënt werken. </w:t>
+        <w:t xml:space="preserve">Dankzij de eenvoudige syntax en de volwassenheid van het </w:t>
+      </w:r>
+      <w:proofErr w:type="spellStart"/>
+      <w:r>
+        <w:t>framework</w:t>
+      </w:r>
+      <w:proofErr w:type="spellEnd"/>
+      <w:r>
+        <w:t xml:space="preserve"> kunnen ontwikkelaars snel en efficiënt werken. </w:t>
       </w:r>
       <w:r>
         <w:t xml:space="preserve">Ik kon het volledige REST-API  demo project </w:t>
@@ -5207,7 +5666,15 @@
         <w:t>van REST-</w:t>
       </w:r>
       <w:r>
-        <w:t>API's. Het framework biedt een balans tussen snelheid, flexibiliteit, veiligheid en ondersteuning, waardoor het geschikt is voor een breed scala aan projecten. Met zijn bewezen prestaties en uitgebreide gemeenschap is Express.js een betrouwbare keuze voor zowel kleine als grote projecten.</w:t>
+        <w:t xml:space="preserve">API's. Het </w:t>
+      </w:r>
+      <w:proofErr w:type="spellStart"/>
+      <w:r>
+        <w:t>framework</w:t>
+      </w:r>
+      <w:proofErr w:type="spellEnd"/>
+      <w:r>
+        <w:t xml:space="preserve"> biedt een balans tussen snelheid, flexibiliteit, veiligheid en ondersteuning, waardoor het geschikt is voor een breed scala aan projecten. Met zijn bewezen prestaties en uitgebreide gemeenschap is Express.js een betrouwbare keuze voor zowel kleine als grote projecten.</w:t>
       </w:r>
       <w:r>
         <w:br w:type="page"/>
@@ -5234,13 +5701,29 @@
     </w:p>
     <w:p>
       <w:r>
-        <w:t xml:space="preserve">Django, gebouwd op Python, is een krachtig framework dat een breed scala aan mogelijkheden biedt voor het ontwikkelen van webapplicaties en </w:t>
+        <w:t xml:space="preserve">Django, gebouwd op Python, is een krachtig </w:t>
+      </w:r>
+      <w:proofErr w:type="spellStart"/>
+      <w:r>
+        <w:t>framework</w:t>
+      </w:r>
+      <w:proofErr w:type="spellEnd"/>
+      <w:r>
+        <w:t xml:space="preserve"> dat een breed scala aan mogelijkheden biedt voor het ontwikkelen van webapplicaties en </w:t>
       </w:r>
       <w:r>
         <w:t>REST-</w:t>
       </w:r>
       <w:r>
-        <w:t>API's. Hoewel het framework meer dan alleen een API-ondersteuning biedt en ook geschikt is voor front-end ontwikkeling, is het nog steeds een waardevolle optie, zelfs voor demo-doeleinden, dankzij zijn uitgebreide functionaliteit en solide documentatie.</w:t>
+        <w:t xml:space="preserve">API's. Hoewel het </w:t>
+      </w:r>
+      <w:proofErr w:type="spellStart"/>
+      <w:r>
+        <w:t>framework</w:t>
+      </w:r>
+      <w:proofErr w:type="spellEnd"/>
+      <w:r>
+        <w:t xml:space="preserve"> meer dan alleen een API-ondersteuning biedt en ook geschikt is voor front-end ontwikkeling, is het nog steeds een waardevolle optie, zelfs voor demo-doeleinden, dankzij zijn uitgebreide functionaliteit en solide documentatie.</w:t>
       </w:r>
     </w:p>
     <w:p>
@@ -5266,12 +5749,28 @@
     </w:p>
     <w:p>
       <w:r>
-        <w:t xml:space="preserve">Het opzetten en uitbreiden van een API met Django verloopt over het algemeen vlot en moeiteloos. De framework biedt een krachtige set tools en functionaliteiten die ontwikkelaars in staat stellen om snel aan de slag te gaan. Echter, ik ben minder enthousiast over de mappenstructuur van Django, aangezien er redelijk veel functionaliteit geconcentreerd is in dezelfde bestanden, wat tot enige onduidelijkheid kan leiden tijdens het ontwikkelproces. </w:t>
-      </w:r>
-    </w:p>
-    <w:p>
-      <w:r>
-        <w:t>Daarnaast vereist het integreren van een bestaande database en tabellen wat extra configuratie en aanpassingen, wat mogelijk de ontwikkeltijd kan verlengen. Echter, wanneer je te maken hebt met een project waarvoor een nieuwe database en tabellen nodig zijn, verloopt dit proces zeer vlot met behulp van migrations.</w:t>
+        <w:t xml:space="preserve">Het opzetten en uitbreiden van een API met Django verloopt over het algemeen vlot en moeiteloos. De </w:t>
+      </w:r>
+      <w:proofErr w:type="spellStart"/>
+      <w:r>
+        <w:t>framework</w:t>
+      </w:r>
+      <w:proofErr w:type="spellEnd"/>
+      <w:r>
+        <w:t xml:space="preserve"> biedt een krachtige set tools en functionaliteiten die ontwikkelaars in staat stellen om snel aan de slag te gaan. Echter, ik ben minder enthousiast over de mappenstructuur van Django, aangezien er redelijk veel functionaliteit geconcentreerd is in dezelfde bestanden, wat tot enige onduidelijkheid kan leiden tijdens het ontwikkelproces. </w:t>
+      </w:r>
+    </w:p>
+    <w:p>
+      <w:r>
+        <w:t xml:space="preserve">Daarnaast vereist het integreren van een bestaande database en tabellen wat extra configuratie en aanpassingen, wat mogelijk de ontwikkeltijd kan verlengen. Echter, wanneer je te maken hebt met een project waarvoor een nieuwe database en tabellen nodig zijn, verloopt dit proces zeer vlot met behulp van </w:t>
+      </w:r>
+      <w:proofErr w:type="spellStart"/>
+      <w:r>
+        <w:t>migrations</w:t>
+      </w:r>
+      <w:proofErr w:type="spellEnd"/>
+      <w:r>
+        <w:t>.</w:t>
       </w:r>
     </w:p>
     <w:p>
@@ -5300,7 +5799,23 @@
     </w:p>
     <w:p>
       <w:r>
-        <w:t>Django biedt ingebouwde beveiligingsmechanismen voor authenticatie, autorisatie en gegevensvalidatie. Dit omvat bescherming tegen veelvoorkomende aanvallen zoals XSS, CSRF en SQL-injectie. Echter, vanwege het gebrek aan veel third-party libraries voor bijvoorbeeld validatie, kan het zijn dat ontwikkelaars meer handmatig werk moeten verrichten om aanvullende beveiligingsmaatregelen te implementeren.</w:t>
+        <w:t xml:space="preserve">Django biedt ingebouwde beveiligingsmechanismen voor authenticatie, autorisatie en gegevensvalidatie. Dit omvat bescherming tegen veelvoorkomende aanvallen zoals XSS, CSRF en SQL-injectie. Echter, vanwege het gebrek aan veel </w:t>
+      </w:r>
+      <w:proofErr w:type="spellStart"/>
+      <w:r>
+        <w:t>third</w:t>
+      </w:r>
+      <w:proofErr w:type="spellEnd"/>
+      <w:r>
+        <w:t xml:space="preserve">-party </w:t>
+      </w:r>
+      <w:proofErr w:type="spellStart"/>
+      <w:r>
+        <w:t>libraries</w:t>
+      </w:r>
+      <w:proofErr w:type="spellEnd"/>
+      <w:r>
+        <w:t xml:space="preserve"> voor bijvoorbeeld validatie, kan het zijn dat ontwikkelaars meer handmatig werk moeten verrichten om aanvullende beveiligingsmaatregelen te implementeren.</w:t>
       </w:r>
     </w:p>
     <w:p>
@@ -5316,11 +5831,35 @@
         <w:spacing w:after="200" w:line="276" w:lineRule="auto"/>
       </w:pPr>
       <w:r>
-        <w:t xml:space="preserve">Django is een krachtig framework voor het ontwikkelen van webapplicaties en REST-API's, met solide documentatie en een brede community voor ondersteuning. Hoewel het opzetten van een API over het algemeen vlot verloopt, kan de mappenstructuur enige onduidelijkheid veroorzaken. Integratie met bestaande databases kan extra configuratie vereisen, hoewel het migratieproces soepel verloopt voor nieuwe databases. De prestaties van Django zijn solide </w:t>
+        <w:t xml:space="preserve">Django is een krachtig </w:t>
+      </w:r>
+      <w:proofErr w:type="spellStart"/>
+      <w:r>
+        <w:t>framework</w:t>
+      </w:r>
+      <w:proofErr w:type="spellEnd"/>
+      <w:r>
+        <w:t xml:space="preserve"> voor het ontwikkelen van webapplicaties en REST-API's, met solide documentatie en een brede community voor ondersteuning. Hoewel het opzetten van een API over het algemeen vlot verloopt, kan de mappenstructuur enige onduidelijkheid veroorzaken. Integratie met bestaande databases kan extra configuratie vereisen, hoewel het migratieproces soepel verloopt voor nieuwe databases. De prestaties van Django zijn solide </w:t>
       </w:r>
       <w:r>
         <w:lastRenderedPageBreak/>
-        <w:t>en het biedt ingebouwde beveiligingsmechanismen, maar het gebrek aan third-party libraries kan ontwikkelaars dwingen om meer handmatig werk te verrichten voor aanvullende beveiligingsmaatregelen. Over het algemeen blijft Django een waardevolle keuze voor het ontwikkelen van zowel kleine als grote projecten.</w:t>
+        <w:t xml:space="preserve">en het biedt ingebouwde beveiligingsmechanismen, maar het gebrek aan </w:t>
+      </w:r>
+      <w:proofErr w:type="spellStart"/>
+      <w:r>
+        <w:t>third</w:t>
+      </w:r>
+      <w:proofErr w:type="spellEnd"/>
+      <w:r>
+        <w:t xml:space="preserve">-party </w:t>
+      </w:r>
+      <w:proofErr w:type="spellStart"/>
+      <w:r>
+        <w:t>libraries</w:t>
+      </w:r>
+      <w:proofErr w:type="spellEnd"/>
+      <w:r>
+        <w:t xml:space="preserve"> kan ontwikkelaars dwingen om meer handmatig werk te verrichten voor aanvullende beveiligingsmaatregelen. Over het algemeen blijft Django een waardevolle keuze voor het ontwikkelen van zowel kleine als grote projecten.</w:t>
       </w:r>
     </w:p>
     <w:p>
@@ -5353,8 +5892,13 @@
       <w:bookmarkStart w:id="32" w:name="_Toc164662020"/>
       <w:r>
         <w:lastRenderedPageBreak/>
-        <w:t>ASP.NET Core</w:t>
-      </w:r>
+        <w:t xml:space="preserve">ASP.NET </w:t>
+      </w:r>
+      <w:proofErr w:type="spellStart"/>
+      <w:r>
+        <w:t>Core</w:t>
+      </w:r>
+      <w:proofErr w:type="spellEnd"/>
       <w:r>
         <w:t xml:space="preserve"> (.NET 8)</w:t>
       </w:r>
@@ -5370,7 +5914,31 @@
     </w:p>
     <w:p>
       <w:r>
-        <w:t>ASP.NET Core, ontwikkeld door Microsoft, is een robuust framework voor het bouwen van webapplicaties en REST-API's. Met zijn brede scala aan functionaliteiten en diepe integratie met het ecosysteem van Microsoft, biedt het een uitstekende optie voor ontwikkelaars die bekend zijn met de Microsoft-stack of op zoek zijn naar een krachtig en betrouwbaar framework.</w:t>
+        <w:t xml:space="preserve">ASP.NET </w:t>
+      </w:r>
+      <w:proofErr w:type="spellStart"/>
+      <w:r>
+        <w:t>Core</w:t>
+      </w:r>
+      <w:proofErr w:type="spellEnd"/>
+      <w:r>
+        <w:t xml:space="preserve">, ontwikkeld door Microsoft, is een robuust </w:t>
+      </w:r>
+      <w:proofErr w:type="spellStart"/>
+      <w:r>
+        <w:t>framework</w:t>
+      </w:r>
+      <w:proofErr w:type="spellEnd"/>
+      <w:r>
+        <w:t xml:space="preserve"> voor het bouwen van webapplicaties en REST-API's. Met zijn brede scala aan functionaliteiten en diepe integratie met het ecosysteem van Microsoft, biedt het een uitstekende optie voor ontwikkelaars die bekend zijn met de Microsoft-stack of op zoek zijn naar een krachtig en betrouwbaar </w:t>
+      </w:r>
+      <w:proofErr w:type="spellStart"/>
+      <w:r>
+        <w:t>framework</w:t>
+      </w:r>
+      <w:proofErr w:type="spellEnd"/>
+      <w:r>
+        <w:t>.</w:t>
       </w:r>
     </w:p>
     <w:p>
@@ -5383,7 +5951,23 @@
     </w:p>
     <w:p>
       <w:r>
-        <w:t>De documentatie voor ASP.NET Core is uitgebreid en van hoogwaardige kwaliteit, waardoor ontwikkelaars snel aan de slag kunnen en complexe problemen kunnen oplossen. Microsoft heeft een sterke aanwezigheid in de ontwikkelaarsgemeenschap, wat resulteert in een overvloed aan online bronnen, forums en tutorials voor ondersteuning.</w:t>
+        <w:t xml:space="preserve">De documentatie voor ASP.NET </w:t>
+      </w:r>
+      <w:proofErr w:type="spellStart"/>
+      <w:r>
+        <w:t>Core</w:t>
+      </w:r>
+      <w:proofErr w:type="spellEnd"/>
+      <w:r>
+        <w:t xml:space="preserve"> is uitgebreid en van hoogwaardige kwaliteit, waardoor ontwikkelaars snel aan de slag kunnen en complexe problemen kunnen oplossen. Microsoft heeft een sterke aanwezigheid in de ontwikkelaarsgemeenschap, wat resulteert in een overvloed aan online bronnen, forums en </w:t>
+      </w:r>
+      <w:proofErr w:type="spellStart"/>
+      <w:r>
+        <w:t>tutorials</w:t>
+      </w:r>
+      <w:proofErr w:type="spellEnd"/>
+      <w:r>
+        <w:t xml:space="preserve"> voor ondersteuning.</w:t>
       </w:r>
     </w:p>
     <w:p>
@@ -5396,7 +5980,15 @@
     </w:p>
     <w:p>
       <w:r>
-        <w:t>Het opzetten en uitbreiden van een API met ASP.NET Core verloopt over het algemeen soepel en efficiënt. Dankzij de integratie met Visual Studio en andere Microsoft-tools kunnen ontwikkelaars snel prototypes maken en functionaliteit toevoegen. De gestructureerde mappen en bestandsindeling zorgen voor een georganiseerde ontwikkelomgeving en bevorderen de samenwerking binnen teams.</w:t>
+        <w:t xml:space="preserve">Het opzetten en uitbreiden van een API met ASP.NET </w:t>
+      </w:r>
+      <w:proofErr w:type="spellStart"/>
+      <w:r>
+        <w:t>Core</w:t>
+      </w:r>
+      <w:proofErr w:type="spellEnd"/>
+      <w:r>
+        <w:t xml:space="preserve"> verloopt over het algemeen soepel en efficiënt. Dankzij de integratie met Visual Studio en andere Microsoft-tools kunnen ontwikkelaars snel prototypes maken en functionaliteit toevoegen. De gestructureerde mappen en bestandsindeling zorgen voor een georganiseerde ontwikkelomgeving en bevorderen de samenwerking binnen teams.</w:t>
       </w:r>
     </w:p>
     <w:p>
@@ -5409,7 +6001,47 @@
     </w:p>
     <w:p>
       <w:r>
-        <w:t>ASP.NET Core staat bekend om zijn uitstekende prestaties en schaalbaarheid. Het framework is geoptimaliseerd voor het afhandelen van grote hoeveelheden verkeer en biedt diverse optimalisatietechnieken, zoals caching en asynchronous programming, voor een snelle respons op HTTP-verzoeken.</w:t>
+        <w:t xml:space="preserve">ASP.NET </w:t>
+      </w:r>
+      <w:proofErr w:type="spellStart"/>
+      <w:r>
+        <w:t>Core</w:t>
+      </w:r>
+      <w:proofErr w:type="spellEnd"/>
+      <w:r>
+        <w:t xml:space="preserve"> staat bekend om zijn uitstekende prestaties en schaalbaarheid. Het </w:t>
+      </w:r>
+      <w:proofErr w:type="spellStart"/>
+      <w:r>
+        <w:t>framework</w:t>
+      </w:r>
+      <w:proofErr w:type="spellEnd"/>
+      <w:r>
+        <w:t xml:space="preserve"> is geoptimaliseerd voor het afhandelen van grote hoeveelheden verkeer en biedt diverse optimalisatietechnieken, zoals </w:t>
+      </w:r>
+      <w:proofErr w:type="spellStart"/>
+      <w:r>
+        <w:t>caching</w:t>
+      </w:r>
+      <w:proofErr w:type="spellEnd"/>
+      <w:r>
+        <w:t xml:space="preserve"> en </w:t>
+      </w:r>
+      <w:proofErr w:type="spellStart"/>
+      <w:r>
+        <w:t>asynchronous</w:t>
+      </w:r>
+      <w:proofErr w:type="spellEnd"/>
+      <w:r>
+        <w:t xml:space="preserve"> </w:t>
+      </w:r>
+      <w:proofErr w:type="spellStart"/>
+      <w:r>
+        <w:t>programming</w:t>
+      </w:r>
+      <w:proofErr w:type="spellEnd"/>
+      <w:r>
+        <w:t>, voor een snelle respons op HTTP-verzoeken.</w:t>
       </w:r>
     </w:p>
     <w:p>
@@ -5425,7 +6057,39 @@
         <w:spacing w:after="200" w:line="276" w:lineRule="auto"/>
       </w:pPr>
       <w:r>
-        <w:t>Met ingebouwde beveiligingsmechanismen zoals authenticatie en autorisatie biedt ASP.NET Core een solide basis voor het beveiligen van API's tegen veelvoorkomende aanvallen. Bovendien is de integratie met Microsoft Identity naadloos, waardoor het implementeren van geavanceerde beveiligingsfuncties eenvoudig is. Daarnaast maakt het gebruik van de Fluent Validation NuGet-package objectvalidatie zeer gemakkelijk, waardoor ontwikkelaars snel en effectief kunnen zorgen voor de juiste validatie van invoergegevens binnen hun API's.</w:t>
+        <w:t xml:space="preserve">Met ingebouwde beveiligingsmechanismen zoals authenticatie en autorisatie biedt ASP.NET </w:t>
+      </w:r>
+      <w:proofErr w:type="spellStart"/>
+      <w:r>
+        <w:t>Core</w:t>
+      </w:r>
+      <w:proofErr w:type="spellEnd"/>
+      <w:r>
+        <w:t xml:space="preserve"> een solide basis voor het beveiligen van API's tegen veelvoorkomende aanvallen. Bovendien is de integratie met Microsoft Identity naadloos, waardoor het implementeren van geavanceerde beveiligingsfuncties eenvoudig is. Daarnaast maakt het gebruik van de </w:t>
+      </w:r>
+      <w:proofErr w:type="spellStart"/>
+      <w:r>
+        <w:t>Fluent</w:t>
+      </w:r>
+      <w:proofErr w:type="spellEnd"/>
+      <w:r>
+        <w:t xml:space="preserve"> </w:t>
+      </w:r>
+      <w:proofErr w:type="spellStart"/>
+      <w:r>
+        <w:t>Validation</w:t>
+      </w:r>
+      <w:proofErr w:type="spellEnd"/>
+      <w:r>
+        <w:t xml:space="preserve"> </w:t>
+      </w:r>
+      <w:proofErr w:type="spellStart"/>
+      <w:r>
+        <w:t>NuGet</w:t>
+      </w:r>
+      <w:proofErr w:type="spellEnd"/>
+      <w:r>
+        <w:t>-package objectvalidatie zeer gemakkelijk, waardoor ontwikkelaars snel en effectief kunnen zorgen voor de juiste validatie van invoergegevens binnen hun API's.</w:t>
       </w:r>
     </w:p>
     <w:p>
@@ -5447,7 +6111,35 @@
         <w:rPr>
           <w:shd w:val="clear" w:color="auto" w:fill="FFFFFF"/>
         </w:rPr>
-        <w:t>ASP.NET Core is een krachtig framework voor het ontwikkelen van webapplicaties en REST-API's, met uitgebreide documentatie en sterke ondersteuning vanuit de ontwikkelaarsgemeenschap. Het biedt een gestroomlijnde ontwikkelervaring dankzij de integratie met Visual Studio en andere Microsoft-tools. De uitstekende prestaties en ingebouwde beveiligingsmechanismen maken het een aantrekkelijke keuze voor zowel kleine als grote projecten binnen de Microsoft-stack.</w:t>
+        <w:t xml:space="preserve">ASP.NET </w:t>
+      </w:r>
+      <w:proofErr w:type="spellStart"/>
+      <w:r>
+        <w:rPr>
+          <w:shd w:val="clear" w:color="auto" w:fill="FFFFFF"/>
+        </w:rPr>
+        <w:t>Core</w:t>
+      </w:r>
+      <w:proofErr w:type="spellEnd"/>
+      <w:r>
+        <w:rPr>
+          <w:shd w:val="clear" w:color="auto" w:fill="FFFFFF"/>
+        </w:rPr>
+        <w:t xml:space="preserve"> is een krachtig </w:t>
+      </w:r>
+      <w:proofErr w:type="spellStart"/>
+      <w:r>
+        <w:rPr>
+          <w:shd w:val="clear" w:color="auto" w:fill="FFFFFF"/>
+        </w:rPr>
+        <w:t>framework</w:t>
+      </w:r>
+      <w:proofErr w:type="spellEnd"/>
+      <w:r>
+        <w:rPr>
+          <w:shd w:val="clear" w:color="auto" w:fill="FFFFFF"/>
+        </w:rPr>
+        <w:t xml:space="preserve"> voor het ontwikkelen van webapplicaties en REST-API's, met uitgebreide documentatie en sterke ondersteuning vanuit de ontwikkelaarsgemeenschap. Het biedt een gestroomlijnde ontwikkelervaring dankzij de integratie met Visual Studio en andere Microsoft-tools. De uitstekende prestaties en ingebouwde beveiligingsmechanismen maken het een aantrekkelijke keuze voor zowel kleine als grote projecten binnen de Microsoft-stack.</w:t>
       </w:r>
       <w:r>
         <w:br w:type="page"/>
@@ -5460,9 +6152,14 @@
       <w:bookmarkStart w:id="33" w:name="_Toc164662021"/>
       <w:r>
         <w:lastRenderedPageBreak/>
-        <w:t>Bun met Prisma &amp; Elysia</w:t>
+        <w:t xml:space="preserve">Bun met Prisma &amp; </w:t>
+      </w:r>
+      <w:proofErr w:type="spellStart"/>
+      <w:r>
+        <w:t>Elysia</w:t>
       </w:r>
       <w:bookmarkEnd w:id="33"/>
+      <w:proofErr w:type="spellEnd"/>
     </w:p>
     <w:p>
       <w:pPr>
@@ -5474,7 +6171,31 @@
     </w:p>
     <w:p>
       <w:r>
-        <w:t>Bun is een efficiënt framework dat sterk lijkt op Node.js, waardoor het aantrekkelijk is voor ontwikkelaars die bekend zijn met dit ecosysteem. Prisma biedt uitstekende integratie met databases, waardoor het gemakkelijk is om gegevens te beheren. Elysia biedt veel out-of-the-box functies voor het ontwikkelen van API's, waardoor het een aantrekkelijke keuze is voor projecten die snel functionaliteit nodig hebben.</w:t>
+        <w:t xml:space="preserve">Bun is een efficiënt </w:t>
+      </w:r>
+      <w:proofErr w:type="spellStart"/>
+      <w:r>
+        <w:t>framework</w:t>
+      </w:r>
+      <w:proofErr w:type="spellEnd"/>
+      <w:r>
+        <w:t xml:space="preserve"> dat sterk lijkt op Node.js, waardoor het aantrekkelijk is voor ontwikkelaars die bekend zijn met dit ecosysteem. Prisma biedt uitstekende integratie met databases, waardoor het gemakkelijk is om gegevens te beheren. </w:t>
+      </w:r>
+      <w:proofErr w:type="spellStart"/>
+      <w:r>
+        <w:t>Elysia</w:t>
+      </w:r>
+      <w:proofErr w:type="spellEnd"/>
+      <w:r>
+        <w:t xml:space="preserve"> biedt veel out-of-</w:t>
+      </w:r>
+      <w:proofErr w:type="spellStart"/>
+      <w:r>
+        <w:t>the</w:t>
+      </w:r>
+      <w:proofErr w:type="spellEnd"/>
+      <w:r>
+        <w:t>-box functies voor het ontwikkelen van API's, waardoor het een aantrekkelijke keuze is voor projecten die snel functionaliteit nodig hebben.</w:t>
       </w:r>
     </w:p>
     <w:p>
@@ -5500,7 +6221,15 @@
     </w:p>
     <w:p>
       <w:r>
-        <w:t>Het opzetten en uitbreiden van de API's met Bun, Prisma en Elysia verloopt over het algemeen snel en efficiënt, zodra de juiste bronnen online zijn gevonden. De frameworks bieden tools en functionaliteiten die de ontwikkelaarsproductiviteit bevorderen, waardoor ze snel aan de slag kunnen met het bouwen van API's.</w:t>
+        <w:t xml:space="preserve">Het opzetten en uitbreiden van de API's met Bun, Prisma en </w:t>
+      </w:r>
+      <w:proofErr w:type="spellStart"/>
+      <w:r>
+        <w:t>Elysia</w:t>
+      </w:r>
+      <w:proofErr w:type="spellEnd"/>
+      <w:r>
+        <w:t xml:space="preserve"> verloopt over het algemeen snel en efficiënt, zodra de juiste bronnen online zijn gevonden. De frameworks bieden tools en functionaliteiten die de ontwikkelaarsproductiviteit bevorderen, waardoor ze snel aan de slag kunnen met het bouwen van API's.</w:t>
       </w:r>
     </w:p>
     <w:p>
@@ -5512,8 +6241,29 @@
       </w:r>
     </w:p>
     <w:p>
-      <w:r>
-        <w:t>Elysia biedt een breed scala aan ingebouwde functionaliteiten voor beveiliging, waaronder validatie, Cross-Origin Resource Sharing (CORS), error handling en authenticatie.</w:t>
+      <w:proofErr w:type="spellStart"/>
+      <w:r>
+        <w:t>Elysia</w:t>
+      </w:r>
+      <w:proofErr w:type="spellEnd"/>
+      <w:r>
+        <w:t xml:space="preserve"> biedt een breed scala aan ingebouwde functionaliteiten voor beveiliging, waaronder validatie, Cross-</w:t>
+      </w:r>
+      <w:proofErr w:type="spellStart"/>
+      <w:r>
+        <w:t>Origin</w:t>
+      </w:r>
+      <w:proofErr w:type="spellEnd"/>
+      <w:r>
+        <w:t xml:space="preserve"> Resource </w:t>
+      </w:r>
+      <w:proofErr w:type="spellStart"/>
+      <w:r>
+        <w:t>Sharing</w:t>
+      </w:r>
+      <w:proofErr w:type="spellEnd"/>
+      <w:r>
+        <w:t xml:space="preserve"> (CORS), error handling en authenticatie.</w:t>
       </w:r>
     </w:p>
     <w:p>
@@ -5529,7 +6279,15 @@
         <w:spacing w:after="200" w:line="276" w:lineRule="auto"/>
       </w:pPr>
       <w:r>
-        <w:t>De prestaties van Bun in combinatie met Prisma en Elysia zijn over het algemeen indrukwekkend, gezien de snelheid en efficiëntie die worden geboden. Deze combinatie is geschikt voor het bouwen van schaalbare API's die kunnen omgaan met grote hoeveelheden verkeer.</w:t>
+        <w:t xml:space="preserve">De prestaties van Bun in combinatie met Prisma en </w:t>
+      </w:r>
+      <w:proofErr w:type="spellStart"/>
+      <w:r>
+        <w:t>Elysia</w:t>
+      </w:r>
+      <w:proofErr w:type="spellEnd"/>
+      <w:r>
+        <w:t xml:space="preserve"> zijn over het algemeen indrukwekkend, gezien de snelheid en efficiëntie die worden geboden. Deze combinatie is geschikt voor het bouwen van schaalbare API's die kunnen omgaan met grote hoeveelheden verkeer.</w:t>
       </w:r>
     </w:p>
     <w:p>
@@ -5545,7 +6303,31 @@
         <w:spacing w:after="200" w:line="276" w:lineRule="auto"/>
       </w:pPr>
       <w:r>
-        <w:t>Bun met Prisma en Elysia biedt een veelbelovende combinatie voor het ontwikkelen van snelle, efficiënte en goed beveiligde API's. Hoewel deze stack relatief nieuw is en mogelijk nog niet dezelfde mate van communityondersteuning heeft als gevestigde frameworks, compenseren de uitstekende documentatie en de ingebouwde beveiligingsfunctionaliteiten dit gedeeltelijk. Ontwikkelaars kunnen profiteren van de snelheid en productiviteit die worden geboden door deze combinatie van tools, wat het een aantrekkelijke optie maakt voor zowel kleine als grote projecten. Met de groeiende populariteit en verdere ontwikkelingen in deze technologieën, kan Bun met Prisma en Elysia zeker een waardevolle keuze zijn voor het ontwikkelen van moderne API's.</w:t>
+        <w:t xml:space="preserve">Bun met Prisma en </w:t>
+      </w:r>
+      <w:proofErr w:type="spellStart"/>
+      <w:r>
+        <w:t>Elysia</w:t>
+      </w:r>
+      <w:proofErr w:type="spellEnd"/>
+      <w:r>
+        <w:t xml:space="preserve"> biedt een veelbelovende combinatie voor het ontwikkelen van snelle, efficiënte en goed beveiligde API's. Hoewel deze stack relatief nieuw is en mogelijk nog niet dezelfde mate van </w:t>
+      </w:r>
+      <w:proofErr w:type="spellStart"/>
+      <w:r>
+        <w:t>communityondersteuning</w:t>
+      </w:r>
+      <w:proofErr w:type="spellEnd"/>
+      <w:r>
+        <w:t xml:space="preserve"> heeft als gevestigde frameworks, compenseren de uitstekende documentatie en de ingebouwde beveiligingsfunctionaliteiten dit gedeeltelijk. Ontwikkelaars kunnen profiteren van de snelheid en productiviteit die worden geboden door deze combinatie van tools, wat het een aantrekkelijke optie maakt voor zowel kleine als grote projecten. Met de groeiende populariteit en verdere ontwikkelingen in deze technologieën, kan Bun met Prisma en </w:t>
+      </w:r>
+      <w:proofErr w:type="spellStart"/>
+      <w:r>
+        <w:t>Elysia</w:t>
+      </w:r>
+      <w:proofErr w:type="spellEnd"/>
+      <w:r>
+        <w:t xml:space="preserve"> zeker een waardevolle keuze zijn voor het ontwikkelen van moderne API's.</w:t>
       </w:r>
       <w:r>
         <w:br w:type="page"/>
@@ -5574,7 +6356,15 @@
     </w:p>
     <w:p>
       <w:r>
-        <w:t>Gedetailleerde rapporten met betrekking tot de prestaties zijn beschikbaar in de bijlagen. De tests werden uitgevoerd met behulp van Postman, waarbij 100 virtuele gebruikers werden gesimuleerd op een vast profiel gedurende een periode van 5 minuten. Het doel van de test was om de prestaties van de endpoints te meten bij het ophalen van gegevens van 50 studenten.</w:t>
+        <w:t xml:space="preserve">Gedetailleerde rapporten met betrekking tot de prestaties zijn beschikbaar in de bijlagen. De tests werden uitgevoerd met behulp van Postman, waarbij 100 virtuele gebruikers werden gesimuleerd op een vast profiel gedurende een periode van 5 minuten. Het doel van de test was om de prestaties van de </w:t>
+      </w:r>
+      <w:proofErr w:type="spellStart"/>
+      <w:r>
+        <w:t>endpoints</w:t>
+      </w:r>
+      <w:proofErr w:type="spellEnd"/>
+      <w:r>
+        <w:t xml:space="preserve"> te meten bij het ophalen van gegevens van 50 studenten.</w:t>
       </w:r>
     </w:p>
     <w:tbl>
@@ -5715,8 +6505,19 @@
                 <w:sz w:val="24"/>
                 <w:szCs w:val="20"/>
               </w:rPr>
-              <w:t>Bun &amp; Elysia</w:t>
-            </w:r>
+              <w:t xml:space="preserve">Bun &amp; </w:t>
+            </w:r>
+            <w:proofErr w:type="spellStart"/>
+            <w:r>
+              <w:rPr>
+                <w:b/>
+                <w:bCs/>
+                <w:sz w:val="24"/>
+                <w:szCs w:val="20"/>
+              </w:rPr>
+              <w:t>Elysia</w:t>
+            </w:r>
+            <w:proofErr w:type="spellEnd"/>
           </w:p>
         </w:tc>
       </w:tr>
@@ -5738,6 +6539,7 @@
                 <w:szCs w:val="20"/>
               </w:rPr>
             </w:pPr>
+            <w:proofErr w:type="spellStart"/>
             <w:r>
               <w:rPr>
                 <w:b/>
@@ -5745,7 +6547,37 @@
                 <w:sz w:val="24"/>
                 <w:szCs w:val="20"/>
               </w:rPr>
-              <w:t>Amount of requests sent</w:t>
+              <w:t>Amount</w:t>
+            </w:r>
+            <w:proofErr w:type="spellEnd"/>
+            <w:r>
+              <w:rPr>
+                <w:b/>
+                <w:bCs/>
+                <w:sz w:val="24"/>
+                <w:szCs w:val="20"/>
+              </w:rPr>
+              <w:t xml:space="preserve"> of </w:t>
+            </w:r>
+            <w:proofErr w:type="spellStart"/>
+            <w:r>
+              <w:rPr>
+                <w:b/>
+                <w:bCs/>
+                <w:sz w:val="24"/>
+                <w:szCs w:val="20"/>
+              </w:rPr>
+              <w:t>requests</w:t>
+            </w:r>
+            <w:proofErr w:type="spellEnd"/>
+            <w:r>
+              <w:rPr>
+                <w:b/>
+                <w:bCs/>
+                <w:sz w:val="24"/>
+                <w:szCs w:val="20"/>
+              </w:rPr>
+              <w:t xml:space="preserve"> sent</w:t>
             </w:r>
           </w:p>
         </w:tc>
@@ -5817,6 +6649,7 @@
                 <w:szCs w:val="20"/>
               </w:rPr>
             </w:pPr>
+            <w:proofErr w:type="spellStart"/>
             <w:r>
               <w:rPr>
                 <w:b/>
@@ -5824,7 +6657,37 @@
                 <w:sz w:val="24"/>
                 <w:szCs w:val="20"/>
               </w:rPr>
-              <w:t>Troughput requests/second</w:t>
+              <w:t>Troughput</w:t>
+            </w:r>
+            <w:proofErr w:type="spellEnd"/>
+            <w:r>
+              <w:rPr>
+                <w:b/>
+                <w:bCs/>
+                <w:sz w:val="24"/>
+                <w:szCs w:val="20"/>
+              </w:rPr>
+              <w:t xml:space="preserve"> </w:t>
+            </w:r>
+            <w:proofErr w:type="spellStart"/>
+            <w:r>
+              <w:rPr>
+                <w:b/>
+                <w:bCs/>
+                <w:sz w:val="24"/>
+                <w:szCs w:val="20"/>
+              </w:rPr>
+              <w:t>requests</w:t>
+            </w:r>
+            <w:proofErr w:type="spellEnd"/>
+            <w:r>
+              <w:rPr>
+                <w:b/>
+                <w:bCs/>
+                <w:sz w:val="24"/>
+                <w:szCs w:val="20"/>
+              </w:rPr>
+              <w:t>/second</w:t>
             </w:r>
           </w:p>
         </w:tc>
@@ -5899,6 +6762,7 @@
                 <w:szCs w:val="20"/>
               </w:rPr>
             </w:pPr>
+            <w:proofErr w:type="spellStart"/>
             <w:r>
               <w:rPr>
                 <w:b/>
@@ -5906,7 +6770,17 @@
                 <w:sz w:val="24"/>
                 <w:szCs w:val="20"/>
               </w:rPr>
-              <w:t>Avg. response time</w:t>
+              <w:t>Avg</w:t>
+            </w:r>
+            <w:proofErr w:type="spellEnd"/>
+            <w:r>
+              <w:rPr>
+                <w:b/>
+                <w:bCs/>
+                <w:sz w:val="24"/>
+                <w:szCs w:val="20"/>
+              </w:rPr>
+              <w:t>. response time</w:t>
             </w:r>
           </w:p>
         </w:tc>
@@ -5985,8 +6859,19 @@
                 <w:sz w:val="24"/>
                 <w:szCs w:val="20"/>
               </w:rPr>
-              <w:t>Error rate</w:t>
-            </w:r>
+              <w:t xml:space="preserve">Error </w:t>
+            </w:r>
+            <w:proofErr w:type="spellStart"/>
+            <w:r>
+              <w:rPr>
+                <w:b/>
+                <w:bCs/>
+                <w:sz w:val="24"/>
+                <w:szCs w:val="20"/>
+              </w:rPr>
+              <w:t>rate</w:t>
+            </w:r>
+            <w:proofErr w:type="spellEnd"/>
           </w:p>
         </w:tc>
         <w:tc>
@@ -6046,12 +6931,28 @@
     <w:p/>
     <w:p>
       <w:r>
-        <w:t xml:space="preserve">Uit de prestatieresultaten van de verschillende REST-API technologieën blijkt dat alle frameworks - Express.js, Django, ASP.NET en Bun &amp; Elysia - robuuste prestaties leveren met minimale fouten en een acceptabele responstijd. Ze vertonen vergelijkbare doorvoersnelheden, met slechts kleine variaties tussen hen. </w:t>
-      </w:r>
-    </w:p>
-    <w:p>
-      <w:r>
-        <w:t>Express.js en ASP.NET hebben de laagste gemiddelde responstijden, terwijl Django iets hogere responstijden laat zien. Bun &amp; Elysia presteren ook goed met een gemiddelde responstijd vergelijkbaar met die van Express.js en ASP.NET.</w:t>
+        <w:t xml:space="preserve">Uit de prestatieresultaten van de verschillende REST-API technologieën blijkt dat alle frameworks - Express.js, Django, ASP.NET en Bun &amp; </w:t>
+      </w:r>
+      <w:proofErr w:type="spellStart"/>
+      <w:r>
+        <w:t>Elysia</w:t>
+      </w:r>
+      <w:proofErr w:type="spellEnd"/>
+      <w:r>
+        <w:t xml:space="preserve"> - robuuste prestaties leveren met minimale fouten en een acceptabele responstijd. Ze vertonen vergelijkbare doorvoersnelheden, met slechts kleine variaties tussen hen. </w:t>
+      </w:r>
+    </w:p>
+    <w:p>
+      <w:r>
+        <w:t xml:space="preserve">Express.js en ASP.NET hebben de laagste gemiddelde responstijden, terwijl Django iets hogere responstijden laat zien. Bun &amp; </w:t>
+      </w:r>
+      <w:proofErr w:type="spellStart"/>
+      <w:r>
+        <w:t>Elysia</w:t>
+      </w:r>
+      <w:proofErr w:type="spellEnd"/>
+      <w:r>
+        <w:t xml:space="preserve"> presteren ook goed met een gemiddelde responstijd vergelijkbaar met die van Express.js en ASP.NET.</w:t>
       </w:r>
     </w:p>
     <w:p>
@@ -6092,12 +6993,28 @@
     </w:p>
     <w:p>
       <w:r>
-        <w:t>In termen van ontwikkelaarsproductiviteit is mijn voorkeur uitgegaan naar ASP.NET. De eenvoudige installatie van NuGet-packages voor functionaliteiten zoals validatie en autorisatie, gecombineerd met de naadloze integratie met SQL Server, maakt het ontwikkelen van API's met ASP.NET een vlotte ervaring. Bovendien verliep het genereren van klassen en modellen op basis van bestaande tabellen in de database zeer efficiënt en van hoge kwaliteit. De overzichtelijke bestandsstructuur draagt bij aan de duidelijkheid van het project. Echter, het vinden van specifieke informatie voor een bepaalde .NET-versie kan soms een uitdaging zijn, aangezien er verschillende versies beschikbaar zijn.</w:t>
-      </w:r>
-    </w:p>
-    <w:p>
-      <w:r>
-        <w:t>Ook Express.js vind ik een aantrekkelijk. Het installeren van npm-packages verloopt soepel en de community en documentatie rond Express.js zijn uitstekend. Bovendien biedt Express.js een flexibele en intuïtieve ontwikkelomgeving, waardoor ontwikkelaars snel en efficiënt kunnen werken aan het bouwen van API's. De modulaire opzet van Express.js maakt het gemakkelijk om functionaliteiten toe te voegen en aan te passen aan specifieke projectbehoeften.</w:t>
+        <w:t xml:space="preserve">In termen van ontwikkelaarsproductiviteit is mijn voorkeur uitgegaan naar ASP.NET. De eenvoudige installatie van </w:t>
+      </w:r>
+      <w:proofErr w:type="spellStart"/>
+      <w:r>
+        <w:t>NuGet</w:t>
+      </w:r>
+      <w:proofErr w:type="spellEnd"/>
+      <w:r>
+        <w:t>-packages voor functionaliteiten zoals validatie en autorisatie, gecombineerd met de naadloze integratie met SQL Server, maakt het ontwikkelen van API's met ASP.NET een vlotte ervaring. Bovendien verliep het genereren van klassen en modellen op basis van bestaande tabellen in de database zeer efficiënt en van hoge kwaliteit. De overzichtelijke bestandsstructuur draagt bij aan de duidelijkheid van het project. Echter, het vinden van specifieke informatie voor een bepaalde .NET-versie kan soms een uitdaging zijn, aangezien er verschillende versies beschikbaar zijn.</w:t>
+      </w:r>
+    </w:p>
+    <w:p>
+      <w:r>
+        <w:t xml:space="preserve">Ook Express.js vind ik een aantrekkelijk. Het installeren van </w:t>
+      </w:r>
+      <w:proofErr w:type="spellStart"/>
+      <w:r>
+        <w:t>npm</w:t>
+      </w:r>
+      <w:proofErr w:type="spellEnd"/>
+      <w:r>
+        <w:t>-packages verloopt soepel en de community en documentatie rond Express.js zijn uitstekend. Bovendien biedt Express.js een flexibele en intuïtieve ontwikkelomgeving, waardoor ontwikkelaars snel en efficiënt kunnen werken aan het bouwen van API's. De modulaire opzet van Express.js maakt het gemakkelijk om functionaliteiten toe te voegen en aan te passen aan specifieke projectbehoeften.</w:t>
       </w:r>
     </w:p>
     <w:p/>
@@ -6154,7 +7071,23 @@
         </w:tabs>
       </w:pPr>
       <w:r>
-        <w:t>Voorafgaand aan de analyse van verschillende REST-API, is het belangrijk op te merken dat alle andere API-technologieën ook zeker goede keuzes zijn. Dit geldt met name voor individuen of bedrijven die liever met andere technologieën werken, zoals Python of JavaScript. Met alle frameworks die zijn overlopen, is het mogelijk om de best practices voor een REST-API te implementeren, waardoor het uiteindelijke oordeel afhankelijk is van individuele voorkeuren en bestaande technologiestacks.</w:t>
+        <w:t xml:space="preserve">Voorafgaand aan de analyse van verschillende REST-API, is het belangrijk op te merken dat alle andere API-technologieën ook zeker goede keuzes zijn. Dit geldt met name voor individuen of bedrijven die liever met andere technologieën werken, zoals Python of </w:t>
+      </w:r>
+      <w:proofErr w:type="spellStart"/>
+      <w:r>
+        <w:t>JavaScript</w:t>
+      </w:r>
+      <w:proofErr w:type="spellEnd"/>
+      <w:r>
+        <w:t xml:space="preserve">. Met alle frameworks die zijn overlopen, is het mogelijk om de best </w:t>
+      </w:r>
+      <w:proofErr w:type="spellStart"/>
+      <w:r>
+        <w:t>practices</w:t>
+      </w:r>
+      <w:proofErr w:type="spellEnd"/>
+      <w:r>
+        <w:t xml:space="preserve"> voor een REST-API te implementeren, waardoor het uiteindelijke oordeel afhankelijk is van individuele voorkeuren en bestaande technologiestacks.</w:t>
       </w:r>
     </w:p>
     <w:p>
@@ -6164,7 +7097,47 @@
         </w:tabs>
       </w:pPr>
       <w:r>
-        <w:t>Na uitgebreide analyse van verschillende REST-API technologieën voor Integreat, raad ik het gebruik van ASP.NET Core aan. Gezien het feit dat het bedrijf al met .NET werkt, zal de integratie met ASP.NET Core naadloos verlopen en gemakkelijk kunnen worden geïntegreerd in de bestaande applicaties en systemen. De soepele integratie met SQL Server, samen met de goede documentatie en de mogelijkheid om essentiële functionaliteiten toe te voegen met behulp van NuGet-packages, maken het een ideale keuze. Met ASP.NET Core kan Integreat alle best practices voor een REST-API volgen en tegelijkertijd efficiënt en veilig toegang bieden tot klantgegevens.</w:t>
+        <w:t xml:space="preserve">Na uitgebreide analyse van verschillende REST-API technologieën voor Integreat, raad ik het gebruik van ASP.NET </w:t>
+      </w:r>
+      <w:proofErr w:type="spellStart"/>
+      <w:r>
+        <w:t>Core</w:t>
+      </w:r>
+      <w:proofErr w:type="spellEnd"/>
+      <w:r>
+        <w:t xml:space="preserve"> aan. Gezien het feit dat het bedrijf al met .NET werkt, zal de integratie met ASP.NET </w:t>
+      </w:r>
+      <w:proofErr w:type="spellStart"/>
+      <w:r>
+        <w:t>Core</w:t>
+      </w:r>
+      <w:proofErr w:type="spellEnd"/>
+      <w:r>
+        <w:t xml:space="preserve"> naadloos verlopen en gemakkelijk kunnen worden geïntegreerd in de bestaande applicaties en systemen. De soepele integratie met SQL Server, samen met de goede documentatie en de mogelijkheid om essentiële functionaliteiten toe te voegen met behulp van </w:t>
+      </w:r>
+      <w:proofErr w:type="spellStart"/>
+      <w:r>
+        <w:t>NuGet</w:t>
+      </w:r>
+      <w:proofErr w:type="spellEnd"/>
+      <w:r>
+        <w:t xml:space="preserve">-packages, maken het een ideale keuze. Met ASP.NET </w:t>
+      </w:r>
+      <w:proofErr w:type="spellStart"/>
+      <w:r>
+        <w:t>Core</w:t>
+      </w:r>
+      <w:proofErr w:type="spellEnd"/>
+      <w:r>
+        <w:t xml:space="preserve"> kan Integreat alle best </w:t>
+      </w:r>
+      <w:proofErr w:type="spellStart"/>
+      <w:r>
+        <w:t>practices</w:t>
+      </w:r>
+      <w:proofErr w:type="spellEnd"/>
+      <w:r>
+        <w:t xml:space="preserve"> voor een REST-API volgen en tegelijkertijd efficiënt en veilig toegang bieden tot klantgegevens.</w:t>
       </w:r>
     </w:p>
     <w:p>
@@ -6187,9 +7160,9 @@
           <w:rFonts w:ascii="Arial Nova" w:hAnsi="Arial Nova"/>
         </w:rPr>
       </w:pPr>
-      <w:bookmarkStart w:id="38" w:name="_Toc120695465"/>
-      <w:bookmarkStart w:id="39" w:name="_Toc120695364"/>
-      <w:bookmarkStart w:id="40" w:name="_Toc164662026"/>
+      <w:bookmarkStart w:id="38" w:name="_Toc164662026"/>
+      <w:bookmarkStart w:id="39" w:name="_Toc120695465"/>
+      <w:bookmarkStart w:id="40" w:name="_Toc120695364"/>
       <w:r>
         <w:rPr>
           <w:rFonts w:ascii="Arial Nova" w:hAnsi="Arial Nova"/>
@@ -6203,7 +7176,7 @@
         </w:rPr>
         <w:t>Prompts</w:t>
       </w:r>
-      <w:bookmarkEnd w:id="40"/>
+      <w:bookmarkEnd w:id="38"/>
     </w:p>
     <w:p>
       <w:pPr>
@@ -6342,8 +7315,8 @@
         <w:pStyle w:val="Kop1"/>
       </w:pPr>
       <w:bookmarkStart w:id="41" w:name="_Toc164662027"/>
-      <w:bookmarkEnd w:id="38"/>
       <w:bookmarkEnd w:id="39"/>
+      <w:bookmarkEnd w:id="40"/>
       <w:r>
         <w:lastRenderedPageBreak/>
         <w:t>Verwijzingen</w:t>
@@ -6408,7 +7381,15 @@
     </w:p>
     <w:p>
       <w:r>
-        <w:t xml:space="preserve">"Representational State Transfer." Wikipedia. </w:t>
+        <w:t>"</w:t>
+      </w:r>
+      <w:proofErr w:type="spellStart"/>
+      <w:r>
+        <w:t>Representational</w:t>
+      </w:r>
+      <w:proofErr w:type="spellEnd"/>
+      <w:r>
+        <w:t xml:space="preserve"> State Transfer." Wikipedia. </w:t>
       </w:r>
       <w:r>
         <w:br/>
@@ -6510,7 +7491,23 @@
     </w:p>
     <w:p>
       <w:r>
-        <w:t xml:space="preserve">"JavaScript APIs." W3Schools. </w:t>
+        <w:t>"</w:t>
+      </w:r>
+      <w:proofErr w:type="spellStart"/>
+      <w:r>
+        <w:t>JavaScript</w:t>
+      </w:r>
+      <w:proofErr w:type="spellEnd"/>
+      <w:r>
+        <w:t xml:space="preserve"> </w:t>
+      </w:r>
+      <w:proofErr w:type="spellStart"/>
+      <w:r>
+        <w:t>APIs</w:t>
+      </w:r>
+      <w:proofErr w:type="spellEnd"/>
+      <w:r>
+        <w:t xml:space="preserve">." W3Schools. </w:t>
       </w:r>
       <w:r>
         <w:br/>
@@ -6662,18 +7659,46 @@
         <w:rPr>
           <w:lang w:val="en-GB"/>
         </w:rPr>
-        <w:t>[G</w:t>
-      </w:r>
+        <w:t>[</w:t>
+      </w:r>
+      <w:proofErr w:type="spellStart"/>
       <w:r>
         <w:rPr>
           <w:lang w:val="en-GB"/>
         </w:rPr>
-        <w:t>eraadpleegd op 15 maart 2024</w:t>
+        <w:t>G</w:t>
       </w:r>
       <w:r>
         <w:rPr>
           <w:lang w:val="en-GB"/>
         </w:rPr>
+        <w:t>eraadpleegd</w:t>
+      </w:r>
+      <w:proofErr w:type="spellEnd"/>
+      <w:r>
+        <w:rPr>
+          <w:lang w:val="en-GB"/>
+        </w:rPr>
+        <w:t xml:space="preserve"> op 15 </w:t>
+      </w:r>
+      <w:proofErr w:type="spellStart"/>
+      <w:r>
+        <w:rPr>
+          <w:lang w:val="en-GB"/>
+        </w:rPr>
+        <w:t>maart</w:t>
+      </w:r>
+      <w:proofErr w:type="spellEnd"/>
+      <w:r>
+        <w:rPr>
+          <w:lang w:val="en-GB"/>
+        </w:rPr>
+        <w:t xml:space="preserve"> 2024</w:t>
+      </w:r>
+      <w:r>
+        <w:rPr>
+          <w:lang w:val="en-GB"/>
+        </w:rPr>
         <w:t>].</w:t>
       </w:r>
     </w:p>
@@ -6688,42 +7713,50 @@
       <w:pPr>
         <w:pStyle w:val="Voorblad"/>
         <w:rPr>
-          <w:lang w:val="en-GB"/>
+          <w:lang w:val="it-IT"/>
         </w:rPr>
       </w:pPr>
       <w:r>
         <w:rPr>
           <w:rStyle w:val="Nadruk"/>
-          <w:lang w:val="en-GB"/>
+          <w:lang w:val="it-IT"/>
         </w:rPr>
         <w:t>Django</w:t>
       </w:r>
       <w:r>
         <w:rPr>
           <w:rStyle w:val="Nadruk"/>
-          <w:lang w:val="en-GB"/>
+          <w:lang w:val="it-IT"/>
         </w:rPr>
         <w:br/>
       </w:r>
-      <w:r>
-        <w:rPr>
-          <w:lang w:val="en-GB"/>
-        </w:rPr>
-        <w:t>Django REST framework</w:t>
+      <w:proofErr w:type="spellStart"/>
+      <w:r>
+        <w:rPr>
+          <w:lang w:val="it-IT"/>
+        </w:rPr>
+        <w:t>Django</w:t>
+      </w:r>
+      <w:proofErr w:type="spellEnd"/>
+      <w:r>
+        <w:rPr>
+          <w:lang w:val="it-IT"/>
+        </w:rPr>
+        <w:t xml:space="preserve"> REST framework</w:t>
       </w:r>
     </w:p>
     <w:p>
       <w:pPr>
         <w:pStyle w:val="Voorblad"/>
         <w:rPr>
-          <w:lang w:val="en-GB"/>
+          <w:lang w:val="it-IT"/>
         </w:rPr>
       </w:pPr>
       <w:hyperlink r:id="rId25" w:history="1">
         <w:r>
           <w:rPr>
             <w:rStyle w:val="Hyperlink"/>
-            <w:lang w:val="en-GB"/>
+            <w:lang w:val="it-IT"/>
           </w:rPr>
           <w:t>https://www.django-rest-framework.org/</w:t>
         </w:r>
@@ -6780,7 +7813,15 @@
         </w:rPr>
       </w:pPr>
       <w:r>
-        <w:t>"Django Tutorial for Beginners." YouTube</w:t>
+        <w:t xml:space="preserve">"Django Tutorial </w:t>
+      </w:r>
+      <w:proofErr w:type="spellStart"/>
+      <w:r>
+        <w:t>for</w:t>
+      </w:r>
+      <w:proofErr w:type="spellEnd"/>
+      <w:r>
+        <w:t xml:space="preserve"> Beginners." YouTube</w:t>
       </w:r>
       <w:r>
         <w:br/>
@@ -6823,7 +7864,31 @@
     </w:p>
     <w:p>
       <w:r>
-        <w:t xml:space="preserve">Microsoft. "Introduction to ASP.NET Core." [Online]. </w:t>
+        <w:t>Microsoft. "</w:t>
+      </w:r>
+      <w:proofErr w:type="spellStart"/>
+      <w:r>
+        <w:t>Introduction</w:t>
+      </w:r>
+      <w:proofErr w:type="spellEnd"/>
+      <w:r>
+        <w:t xml:space="preserve"> </w:t>
+      </w:r>
+      <w:proofErr w:type="spellStart"/>
+      <w:r>
+        <w:t>to</w:t>
+      </w:r>
+      <w:proofErr w:type="spellEnd"/>
+      <w:r>
+        <w:t xml:space="preserve"> ASP.NET </w:t>
+      </w:r>
+      <w:proofErr w:type="spellStart"/>
+      <w:r>
+        <w:t>Core</w:t>
+      </w:r>
+      <w:proofErr w:type="spellEnd"/>
+      <w:r>
+        <w:t xml:space="preserve">." [Online]. </w:t>
       </w:r>
       <w:r>
         <w:br/>
@@ -6879,7 +7944,35 @@
         <w:rPr>
           <w:lang w:val="en-GB"/>
         </w:rPr>
-        <w:t>[Geraadpleegd op 22 maart 2024].</w:t>
+        <w:t>[</w:t>
+      </w:r>
+      <w:proofErr w:type="spellStart"/>
+      <w:r>
+        <w:rPr>
+          <w:lang w:val="en-GB"/>
+        </w:rPr>
+        <w:t>Geraadpleegd</w:t>
+      </w:r>
+      <w:proofErr w:type="spellEnd"/>
+      <w:r>
+        <w:rPr>
+          <w:lang w:val="en-GB"/>
+        </w:rPr>
+        <w:t xml:space="preserve"> op 22 </w:t>
+      </w:r>
+      <w:proofErr w:type="spellStart"/>
+      <w:r>
+        <w:rPr>
+          <w:lang w:val="en-GB"/>
+        </w:rPr>
+        <w:t>maart</w:t>
+      </w:r>
+      <w:proofErr w:type="spellEnd"/>
+      <w:r>
+        <w:rPr>
+          <w:lang w:val="en-GB"/>
+        </w:rPr>
+        <w:t xml:space="preserve"> 2024].</w:t>
       </w:r>
     </w:p>
     <w:p>
@@ -6918,7 +8011,35 @@
         <w:rPr>
           <w:lang w:val="en-GB"/>
         </w:rPr>
-        <w:t>[Geraadpleegd op 22 maart 2024].</w:t>
+        <w:t>[</w:t>
+      </w:r>
+      <w:proofErr w:type="spellStart"/>
+      <w:r>
+        <w:rPr>
+          <w:lang w:val="en-GB"/>
+        </w:rPr>
+        <w:t>Geraadpleegd</w:t>
+      </w:r>
+      <w:proofErr w:type="spellEnd"/>
+      <w:r>
+        <w:rPr>
+          <w:lang w:val="en-GB"/>
+        </w:rPr>
+        <w:t xml:space="preserve"> op 22 </w:t>
+      </w:r>
+      <w:proofErr w:type="spellStart"/>
+      <w:r>
+        <w:rPr>
+          <w:lang w:val="en-GB"/>
+        </w:rPr>
+        <w:t>maart</w:t>
+      </w:r>
+      <w:proofErr w:type="spellEnd"/>
+      <w:r>
+        <w:rPr>
+          <w:lang w:val="en-GB"/>
+        </w:rPr>
+        <w:t xml:space="preserve"> 2024].</w:t>
       </w:r>
     </w:p>
     <w:p>
@@ -6958,15 +8079,31 @@
       <w:pPr>
         <w:rPr>
           <w:rStyle w:val="Nadruk"/>
-          <w:lang w:val="en-GB"/>
+          <w:lang w:val="nl-BE"/>
         </w:rPr>
       </w:pPr>
       <w:r>
         <w:rPr>
           <w:rStyle w:val="Nadruk"/>
-          <w:lang w:val="en-GB"/>
-        </w:rPr>
-        <w:t>Bun, Elysia &amp; Prisma</w:t>
+          <w:lang w:val="nl-BE"/>
+        </w:rPr>
+        <w:t xml:space="preserve">Bun, </w:t>
+      </w:r>
+      <w:proofErr w:type="spellStart"/>
+      <w:r>
+        <w:rPr>
+          <w:rStyle w:val="Nadruk"/>
+          <w:lang w:val="nl-BE"/>
+        </w:rPr>
+        <w:t>Elysia</w:t>
+      </w:r>
+      <w:proofErr w:type="spellEnd"/>
+      <w:r>
+        <w:rPr>
+          <w:rStyle w:val="Nadruk"/>
+          <w:lang w:val="nl-BE"/>
+        </w:rPr>
+        <w:t xml:space="preserve"> &amp; Prisma</w:t>
       </w:r>
     </w:p>
     <w:p>
@@ -6979,10 +8116,15 @@
         </w:rPr>
       </w:pPr>
       <w:r>
-        <w:rPr>
-          <w:lang w:val="en-GB"/>
-        </w:rPr>
-        <w:t xml:space="preserve">Prisma Documentation. </w:t>
+        <w:t xml:space="preserve">Prisma </w:t>
+      </w:r>
+      <w:proofErr w:type="spellStart"/>
+      <w:r>
+        <w:t>Documentation</w:t>
+      </w:r>
+      <w:proofErr w:type="spellEnd"/>
+      <w:r>
+        <w:t xml:space="preserve">. </w:t>
       </w:r>
       <w:r>
         <w:rPr>
@@ -7045,7 +8187,15 @@
     </w:p>
     <w:p>
       <w:r>
-        <w:t>Bun HTTP API Documentation. [Online].</w:t>
+        <w:t xml:space="preserve">Bun HTTP API </w:t>
+      </w:r>
+      <w:proofErr w:type="spellStart"/>
+      <w:r>
+        <w:t>Documentation</w:t>
+      </w:r>
+      <w:proofErr w:type="spellEnd"/>
+      <w:r>
+        <w:t>. [Online].</w:t>
       </w:r>
       <w:r>
         <w:br/>
@@ -7096,7 +8246,21 @@
         <w:rPr>
           <w:lang w:val="en-GB"/>
         </w:rPr>
-        <w:t xml:space="preserve">R. Singh, "Creating REST API on Bun with ElysiaJS," Medium. </w:t>
+        <w:t xml:space="preserve">R. Singh, "Creating REST API on Bun with </w:t>
+      </w:r>
+      <w:proofErr w:type="spellStart"/>
+      <w:r>
+        <w:rPr>
+          <w:lang w:val="en-GB"/>
+        </w:rPr>
+        <w:t>ElysiaJS</w:t>
+      </w:r>
+      <w:proofErr w:type="spellEnd"/>
+      <w:r>
+        <w:rPr>
+          <w:lang w:val="en-GB"/>
+        </w:rPr>
+        <w:t xml:space="preserve">," Medium. </w:t>
       </w:r>
       <w:r>
         <w:t>[Online].</w:t>
@@ -7177,20 +8341,28 @@
       <w:r>
         <w:t>OpenAPI Specificatie</w:t>
       </w:r>
+      <w:bookmarkStart w:id="46" w:name="_Toc164662030"/>
       <w:bookmarkEnd w:id="45"/>
     </w:p>
     <w:p>
-      <w:pPr>
-        <w:rPr>
-          <w:rStyle w:val="Hyperlink"/>
-        </w:rPr>
-      </w:pPr>
       <w:hyperlink r:id="rId37" w:history="1">
         <w:r>
           <w:rPr>
             <w:rStyle w:val="Hyperlink"/>
           </w:rPr>
-          <w:t>https://github.com/LukasOlivier/bap/blob/main/documentation/openapi.yaml</w:t>
+          <w:t>https://github.</w:t>
+        </w:r>
+        <w:r>
+          <w:rPr>
+            <w:rStyle w:val="Hyperlink"/>
+          </w:rPr>
+          <w:t>c</w:t>
+        </w:r>
+        <w:r>
+          <w:rPr>
+            <w:rStyle w:val="Hyperlink"/>
+          </w:rPr>
+          <w:t>om/LukasOlivier/bap/blob/95bf4f0eeca57d33cc053f16dd2d70eabcb1a2b3/documentation/openapi.yaml</w:t>
         </w:r>
       </w:hyperlink>
     </w:p>
@@ -7209,7 +8381,6 @@
           <w:lang w:val="en-GB"/>
         </w:rPr>
       </w:pPr>
-      <w:bookmarkStart w:id="46" w:name="_Toc164662030"/>
       <w:r>
         <w:rPr>
           <w:lang w:val="en-GB"/>
@@ -7230,16 +8401,9 @@
             <w:rStyle w:val="Hyperlink"/>
             <w:lang w:val="en-GB"/>
           </w:rPr>
-          <w:t>https://github.com/LukasOlivier/bap/tree/main/documentation/api-reports</w:t>
+          <w:t>https://github.com/LukasOlivier/bap/tree/95bf4f0eeca57d33cc053f16dd2d70eabcb1a2b3/documentation/api-reports</w:t>
         </w:r>
       </w:hyperlink>
-    </w:p>
-    <w:p>
-      <w:pPr>
-        <w:rPr>
-          <w:lang w:val="en-GB"/>
-        </w:rPr>
-      </w:pPr>
     </w:p>
     <w:p>
       <w:pPr>
@@ -7260,7 +8424,7 @@
 </file>
 
 <file path=word/endnotes.xml><?xml version="1.0" encoding="utf-8"?>
-<w:endnotes xmlns:wpc="http://schemas.microsoft.com/office/word/2010/wordprocessingCanvas" xmlns:cx="http://schemas.microsoft.com/office/drawing/2014/chartex" xmlns:cx1="http://schemas.microsoft.com/office/drawing/2015/9/8/chartex" xmlns:cx2="http://schemas.microsoft.com/office/drawing/2015/10/21/chartex" xmlns:cx3="http://schemas.microsoft.com/office/drawing/2016/5/9/chartex" xmlns:cx4="http://schemas.microsoft.com/office/drawing/2016/5/10/chartex" xmlns:cx5="http://schemas.microsoft.com/office/drawing/2016/5/11/chartex" xmlns:cx6="http://schemas.microsoft.com/office/drawing/2016/5/12/chartex" xmlns:cx7="http://schemas.microsoft.com/office/drawing/2016/5/13/chartex" xmlns:cx8="http://schemas.microsoft.com/office/drawing/2016/5/14/chartex" xmlns:mc="http://schemas.openxmlformats.org/markup-compatibility/2006" xmlns:aink="http://schemas.microsoft.com/office/drawing/2016/ink" xmlns:am3d="http://schemas.microsoft.com/office/drawing/2017/model3d" xmlns:o="urn:schemas-microsoft-com:office:office" xmlns:oel="http://schemas.microsoft.com/office/2019/extlst" xmlns:r="http://schemas.openxmlformats.org/officeDocument/2006/relationships" xmlns:m="http://schemas.openxmlformats.org/officeDocument/2006/math" xmlns:v="urn:schemas-microsoft-com:vml" xmlns:wp14="http://schemas.microsoft.com/office/word/2010/wordprocessingDrawing" xmlns:wp="http://schemas.openxmlformats.org/drawingml/2006/wordprocessingDrawing" xmlns:w10="urn:schemas-microsoft-com:office:word" xmlns:w="http://schemas.openxmlformats.org/wordprocessingml/2006/main" xmlns:w14="http://schemas.microsoft.com/office/word/2010/wordml" xmlns:w15="http://schemas.microsoft.com/office/word/2012/wordml" xmlns:w16cex="http://schemas.microsoft.com/office/word/2018/wordml/cex" xmlns:w16cid="http://schemas.microsoft.com/office/word/2016/wordml/cid" xmlns:w16="http://schemas.microsoft.com/office/word/2018/wordml" xmlns:w16du="http://schemas.microsoft.com/office/word/2023/wordml/word16du" xmlns:w16sdtdh="http://schemas.microsoft.com/office/word/2020/wordml/sdtdatahash" xmlns:w16se="http://schemas.microsoft.com/office/word/2015/wordml/symex" xmlns:wpg="http://schemas.microsoft.com/office/word/2010/wordprocessingGroup" xmlns:wpi="http://schemas.microsoft.com/office/word/2010/wordprocessingInk" xmlns:wne="http://schemas.microsoft.com/office/word/2006/wordml" xmlns:wps="http://schemas.microsoft.com/office/word/2010/wordprocessingShape" mc:Ignorable="w14 w15 w16se w16cid w16 w16cex w16sdtdh w16du wp14">
+<w:endnotes xmlns:wpc="http://schemas.microsoft.com/office/word/2010/wordprocessingCanvas" xmlns:cx="http://schemas.microsoft.com/office/drawing/2014/chartex" xmlns:cx1="http://schemas.microsoft.com/office/drawing/2015/9/8/chartex" xmlns:cx2="http://schemas.microsoft.com/office/drawing/2015/10/21/chartex" xmlns:cx3="http://schemas.microsoft.com/office/drawing/2016/5/9/chartex" xmlns:cx4="http://schemas.microsoft.com/office/drawing/2016/5/10/chartex" xmlns:cx5="http://schemas.microsoft.com/office/drawing/2016/5/11/chartex" xmlns:cx6="http://schemas.microsoft.com/office/drawing/2016/5/12/chartex" xmlns:cx7="http://schemas.microsoft.com/office/drawing/2016/5/13/chartex" xmlns:cx8="http://schemas.microsoft.com/office/drawing/2016/5/14/chartex" xmlns:mc="http://schemas.openxmlformats.org/markup-compatibility/2006" xmlns:aink="http://schemas.microsoft.com/office/drawing/2016/ink" xmlns:am3d="http://schemas.microsoft.com/office/drawing/2017/model3d" xmlns:o="urn:schemas-microsoft-com:office:office" xmlns:oel="http://schemas.microsoft.com/office/2019/extlst" xmlns:r="http://schemas.openxmlformats.org/officeDocument/2006/relationships" xmlns:m="http://schemas.openxmlformats.org/officeDocument/2006/math" xmlns:v="urn:schemas-microsoft-com:vml" xmlns:wp14="http://schemas.microsoft.com/office/word/2010/wordprocessingDrawing" xmlns:wp="http://schemas.openxmlformats.org/drawingml/2006/wordprocessingDrawing" xmlns:w10="urn:schemas-microsoft-com:office:word" xmlns:w="http://schemas.openxmlformats.org/wordprocessingml/2006/main" xmlns:w14="http://schemas.microsoft.com/office/word/2010/wordml" xmlns:w15="http://schemas.microsoft.com/office/word/2012/wordml" xmlns:w16cex="http://schemas.microsoft.com/office/word/2018/wordml/cex" xmlns:w16cid="http://schemas.microsoft.com/office/word/2016/wordml/cid" xmlns:w16="http://schemas.microsoft.com/office/word/2018/wordml" xmlns:w16sdtdh="http://schemas.microsoft.com/office/word/2020/wordml/sdtdatahash" xmlns:w16se="http://schemas.microsoft.com/office/word/2015/wordml/symex" xmlns:wpg="http://schemas.microsoft.com/office/word/2010/wordprocessingGroup" xmlns:wpi="http://schemas.microsoft.com/office/word/2010/wordprocessingInk" xmlns:wne="http://schemas.microsoft.com/office/word/2006/wordml" xmlns:wps="http://schemas.microsoft.com/office/word/2010/wordprocessingShape" mc:Ignorable="w14 w15 w16se w16cid w16 w16cex w16sdtdh wp14">
   <w:endnote w:type="separator" w:id="-1">
     <w:p>
       <w:pPr>
@@ -7285,7 +8449,7 @@
 </file>
 
 <file path=word/footer1.xml><?xml version="1.0" encoding="utf-8"?>
-<w:ftr xmlns:wpc="http://schemas.microsoft.com/office/word/2010/wordprocessingCanvas" xmlns:cx="http://schemas.microsoft.com/office/drawing/2014/chartex" xmlns:cx1="http://schemas.microsoft.com/office/drawing/2015/9/8/chartex" xmlns:cx2="http://schemas.microsoft.com/office/drawing/2015/10/21/chartex" xmlns:cx3="http://schemas.microsoft.com/office/drawing/2016/5/9/chartex" xmlns:cx4="http://schemas.microsoft.com/office/drawing/2016/5/10/chartex" xmlns:cx5="http://schemas.microsoft.com/office/drawing/2016/5/11/chartex" xmlns:cx6="http://schemas.microsoft.com/office/drawing/2016/5/12/chartex" xmlns:cx7="http://schemas.microsoft.com/office/drawing/2016/5/13/chartex" xmlns:cx8="http://schemas.microsoft.com/office/drawing/2016/5/14/chartex" xmlns:mc="http://schemas.openxmlformats.org/markup-compatibility/2006" xmlns:aink="http://schemas.microsoft.com/office/drawing/2016/ink" xmlns:am3d="http://schemas.microsoft.com/office/drawing/2017/model3d" xmlns:o="urn:schemas-microsoft-com:office:office" xmlns:oel="http://schemas.microsoft.com/office/2019/extlst" xmlns:r="http://schemas.openxmlformats.org/officeDocument/2006/relationships" xmlns:m="http://schemas.openxmlformats.org/officeDocument/2006/math" xmlns:v="urn:schemas-microsoft-com:vml" xmlns:wp14="http://schemas.microsoft.com/office/word/2010/wordprocessingDrawing" xmlns:wp="http://schemas.openxmlformats.org/drawingml/2006/wordprocessingDrawing" xmlns:w10="urn:schemas-microsoft-com:office:word" xmlns:w="http://schemas.openxmlformats.org/wordprocessingml/2006/main" xmlns:w14="http://schemas.microsoft.com/office/word/2010/wordml" xmlns:w15="http://schemas.microsoft.com/office/word/2012/wordml" xmlns:w16cex="http://schemas.microsoft.com/office/word/2018/wordml/cex" xmlns:w16cid="http://schemas.microsoft.com/office/word/2016/wordml/cid" xmlns:w16="http://schemas.microsoft.com/office/word/2018/wordml" xmlns:w16du="http://schemas.microsoft.com/office/word/2023/wordml/word16du" xmlns:w16sdtdh="http://schemas.microsoft.com/office/word/2020/wordml/sdtdatahash" xmlns:w16se="http://schemas.microsoft.com/office/word/2015/wordml/symex" xmlns:wpg="http://schemas.microsoft.com/office/word/2010/wordprocessingGroup" xmlns:wpi="http://schemas.microsoft.com/office/word/2010/wordprocessingInk" xmlns:wne="http://schemas.microsoft.com/office/word/2006/wordml" xmlns:wps="http://schemas.microsoft.com/office/word/2010/wordprocessingShape" mc:Ignorable="w14 w15 w16se w16cid w16 w16cex w16sdtdh w16du wp14">
+<w:ftr xmlns:wpc="http://schemas.microsoft.com/office/word/2010/wordprocessingCanvas" xmlns:cx="http://schemas.microsoft.com/office/drawing/2014/chartex" xmlns:cx1="http://schemas.microsoft.com/office/drawing/2015/9/8/chartex" xmlns:cx2="http://schemas.microsoft.com/office/drawing/2015/10/21/chartex" xmlns:cx3="http://schemas.microsoft.com/office/drawing/2016/5/9/chartex" xmlns:cx4="http://schemas.microsoft.com/office/drawing/2016/5/10/chartex" xmlns:cx5="http://schemas.microsoft.com/office/drawing/2016/5/11/chartex" xmlns:cx6="http://schemas.microsoft.com/office/drawing/2016/5/12/chartex" xmlns:cx7="http://schemas.microsoft.com/office/drawing/2016/5/13/chartex" xmlns:cx8="http://schemas.microsoft.com/office/drawing/2016/5/14/chartex" xmlns:mc="http://schemas.openxmlformats.org/markup-compatibility/2006" xmlns:aink="http://schemas.microsoft.com/office/drawing/2016/ink" xmlns:am3d="http://schemas.microsoft.com/office/drawing/2017/model3d" xmlns:o="urn:schemas-microsoft-com:office:office" xmlns:oel="http://schemas.microsoft.com/office/2019/extlst" xmlns:r="http://schemas.openxmlformats.org/officeDocument/2006/relationships" xmlns:m="http://schemas.openxmlformats.org/officeDocument/2006/math" xmlns:v="urn:schemas-microsoft-com:vml" xmlns:wp14="http://schemas.microsoft.com/office/word/2010/wordprocessingDrawing" xmlns:wp="http://schemas.openxmlformats.org/drawingml/2006/wordprocessingDrawing" xmlns:w10="urn:schemas-microsoft-com:office:word" xmlns:w="http://schemas.openxmlformats.org/wordprocessingml/2006/main" xmlns:w14="http://schemas.microsoft.com/office/word/2010/wordml" xmlns:w15="http://schemas.microsoft.com/office/word/2012/wordml" xmlns:w16cex="http://schemas.microsoft.com/office/word/2018/wordml/cex" xmlns:w16cid="http://schemas.microsoft.com/office/word/2016/wordml/cid" xmlns:w16="http://schemas.microsoft.com/office/word/2018/wordml" xmlns:w16sdtdh="http://schemas.microsoft.com/office/word/2020/wordml/sdtdatahash" xmlns:w16se="http://schemas.microsoft.com/office/word/2015/wordml/symex" xmlns:wpg="http://schemas.microsoft.com/office/word/2010/wordprocessingGroup" xmlns:wpi="http://schemas.microsoft.com/office/word/2010/wordprocessingInk" xmlns:wne="http://schemas.microsoft.com/office/word/2006/wordml" xmlns:wps="http://schemas.microsoft.com/office/word/2010/wordprocessingShape" mc:Ignorable="w14 w15 w16se w16cid w16 w16cex w16sdtdh wp14">
   <w:p>
     <w:pPr>
       <w:pStyle w:val="Voettekst"/>
@@ -7388,7 +8552,7 @@
 </file>
 
 <file path=word/footnotes.xml><?xml version="1.0" encoding="utf-8"?>
-<w:footnotes xmlns:wpc="http://schemas.microsoft.com/office/word/2010/wordprocessingCanvas" xmlns:cx="http://schemas.microsoft.com/office/drawing/2014/chartex" xmlns:cx1="http://schemas.microsoft.com/office/drawing/2015/9/8/chartex" xmlns:cx2="http://schemas.microsoft.com/office/drawing/2015/10/21/chartex" xmlns:cx3="http://schemas.microsoft.com/office/drawing/2016/5/9/chartex" xmlns:cx4="http://schemas.microsoft.com/office/drawing/2016/5/10/chartex" xmlns:cx5="http://schemas.microsoft.com/office/drawing/2016/5/11/chartex" xmlns:cx6="http://schemas.microsoft.com/office/drawing/2016/5/12/chartex" xmlns:cx7="http://schemas.microsoft.com/office/drawing/2016/5/13/chartex" xmlns:cx8="http://schemas.microsoft.com/office/drawing/2016/5/14/chartex" xmlns:mc="http://schemas.openxmlformats.org/markup-compatibility/2006" xmlns:aink="http://schemas.microsoft.com/office/drawing/2016/ink" xmlns:am3d="http://schemas.microsoft.com/office/drawing/2017/model3d" xmlns:o="urn:schemas-microsoft-com:office:office" xmlns:oel="http://schemas.microsoft.com/office/2019/extlst" xmlns:r="http://schemas.openxmlformats.org/officeDocument/2006/relationships" xmlns:m="http://schemas.openxmlformats.org/officeDocument/2006/math" xmlns:v="urn:schemas-microsoft-com:vml" xmlns:wp14="http://schemas.microsoft.com/office/word/2010/wordprocessingDrawing" xmlns:wp="http://schemas.openxmlformats.org/drawingml/2006/wordprocessingDrawing" xmlns:w10="urn:schemas-microsoft-com:office:word" xmlns:w="http://schemas.openxmlformats.org/wordprocessingml/2006/main" xmlns:w14="http://schemas.microsoft.com/office/word/2010/wordml" xmlns:w15="http://schemas.microsoft.com/office/word/2012/wordml" xmlns:w16cex="http://schemas.microsoft.com/office/word/2018/wordml/cex" xmlns:w16cid="http://schemas.microsoft.com/office/word/2016/wordml/cid" xmlns:w16="http://schemas.microsoft.com/office/word/2018/wordml" xmlns:w16du="http://schemas.microsoft.com/office/word/2023/wordml/word16du" xmlns:w16sdtdh="http://schemas.microsoft.com/office/word/2020/wordml/sdtdatahash" xmlns:w16se="http://schemas.microsoft.com/office/word/2015/wordml/symex" xmlns:wpg="http://schemas.microsoft.com/office/word/2010/wordprocessingGroup" xmlns:wpi="http://schemas.microsoft.com/office/word/2010/wordprocessingInk" xmlns:wne="http://schemas.microsoft.com/office/word/2006/wordml" xmlns:wps="http://schemas.microsoft.com/office/word/2010/wordprocessingShape" mc:Ignorable="w14 w15 w16se w16cid w16 w16cex w16sdtdh w16du wp14">
+<w:footnotes xmlns:wpc="http://schemas.microsoft.com/office/word/2010/wordprocessingCanvas" xmlns:cx="http://schemas.microsoft.com/office/drawing/2014/chartex" xmlns:cx1="http://schemas.microsoft.com/office/drawing/2015/9/8/chartex" xmlns:cx2="http://schemas.microsoft.com/office/drawing/2015/10/21/chartex" xmlns:cx3="http://schemas.microsoft.com/office/drawing/2016/5/9/chartex" xmlns:cx4="http://schemas.microsoft.com/office/drawing/2016/5/10/chartex" xmlns:cx5="http://schemas.microsoft.com/office/drawing/2016/5/11/chartex" xmlns:cx6="http://schemas.microsoft.com/office/drawing/2016/5/12/chartex" xmlns:cx7="http://schemas.microsoft.com/office/drawing/2016/5/13/chartex" xmlns:cx8="http://schemas.microsoft.com/office/drawing/2016/5/14/chartex" xmlns:mc="http://schemas.openxmlformats.org/markup-compatibility/2006" xmlns:aink="http://schemas.microsoft.com/office/drawing/2016/ink" xmlns:am3d="http://schemas.microsoft.com/office/drawing/2017/model3d" xmlns:o="urn:schemas-microsoft-com:office:office" xmlns:oel="http://schemas.microsoft.com/office/2019/extlst" xmlns:r="http://schemas.openxmlformats.org/officeDocument/2006/relationships" xmlns:m="http://schemas.openxmlformats.org/officeDocument/2006/math" xmlns:v="urn:schemas-microsoft-com:vml" xmlns:wp14="http://schemas.microsoft.com/office/word/2010/wordprocessingDrawing" xmlns:wp="http://schemas.openxmlformats.org/drawingml/2006/wordprocessingDrawing" xmlns:w10="urn:schemas-microsoft-com:office:word" xmlns:w="http://schemas.openxmlformats.org/wordprocessingml/2006/main" xmlns:w14="http://schemas.microsoft.com/office/word/2010/wordml" xmlns:w15="http://schemas.microsoft.com/office/word/2012/wordml" xmlns:w16cex="http://schemas.microsoft.com/office/word/2018/wordml/cex" xmlns:w16cid="http://schemas.microsoft.com/office/word/2016/wordml/cid" xmlns:w16="http://schemas.microsoft.com/office/word/2018/wordml" xmlns:w16sdtdh="http://schemas.microsoft.com/office/word/2020/wordml/sdtdatahash" xmlns:w16se="http://schemas.microsoft.com/office/word/2015/wordml/symex" xmlns:wpg="http://schemas.microsoft.com/office/word/2010/wordprocessingGroup" xmlns:wpi="http://schemas.microsoft.com/office/word/2010/wordprocessingInk" xmlns:wne="http://schemas.microsoft.com/office/word/2006/wordml" xmlns:wps="http://schemas.microsoft.com/office/word/2010/wordprocessingShape" mc:Ignorable="w14 w15 w16se w16cid w16 w16cex w16sdtdh wp14">
   <w:footnote w:type="separator" w:id="-1">
     <w:p>
       <w:pPr>
@@ -7413,7 +8577,7 @@
 </file>
 
 <file path=word/header1.xml><?xml version="1.0" encoding="utf-8"?>
-<w:hdr xmlns:wpc="http://schemas.microsoft.com/office/word/2010/wordprocessingCanvas" xmlns:cx="http://schemas.microsoft.com/office/drawing/2014/chartex" xmlns:cx1="http://schemas.microsoft.com/office/drawing/2015/9/8/chartex" xmlns:cx2="http://schemas.microsoft.com/office/drawing/2015/10/21/chartex" xmlns:cx3="http://schemas.microsoft.com/office/drawing/2016/5/9/chartex" xmlns:cx4="http://schemas.microsoft.com/office/drawing/2016/5/10/chartex" xmlns:cx5="http://schemas.microsoft.com/office/drawing/2016/5/11/chartex" xmlns:cx6="http://schemas.microsoft.com/office/drawing/2016/5/12/chartex" xmlns:cx7="http://schemas.microsoft.com/office/drawing/2016/5/13/chartex" xmlns:cx8="http://schemas.microsoft.com/office/drawing/2016/5/14/chartex" xmlns:mc="http://schemas.openxmlformats.org/markup-compatibility/2006" xmlns:aink="http://schemas.microsoft.com/office/drawing/2016/ink" xmlns:am3d="http://schemas.microsoft.com/office/drawing/2017/model3d" xmlns:o="urn:schemas-microsoft-com:office:office" xmlns:oel="http://schemas.microsoft.com/office/2019/extlst" xmlns:r="http://schemas.openxmlformats.org/officeDocument/2006/relationships" xmlns:m="http://schemas.openxmlformats.org/officeDocument/2006/math" xmlns:v="urn:schemas-microsoft-com:vml" xmlns:wp14="http://schemas.microsoft.com/office/word/2010/wordprocessingDrawing" xmlns:wp="http://schemas.openxmlformats.org/drawingml/2006/wordprocessingDrawing" xmlns:w10="urn:schemas-microsoft-com:office:word" xmlns:w="http://schemas.openxmlformats.org/wordprocessingml/2006/main" xmlns:w14="http://schemas.microsoft.com/office/word/2010/wordml" xmlns:w15="http://schemas.microsoft.com/office/word/2012/wordml" xmlns:w16cex="http://schemas.microsoft.com/office/word/2018/wordml/cex" xmlns:w16cid="http://schemas.microsoft.com/office/word/2016/wordml/cid" xmlns:w16="http://schemas.microsoft.com/office/word/2018/wordml" xmlns:w16du="http://schemas.microsoft.com/office/word/2023/wordml/word16du" xmlns:w16sdtdh="http://schemas.microsoft.com/office/word/2020/wordml/sdtdatahash" xmlns:w16se="http://schemas.microsoft.com/office/word/2015/wordml/symex" xmlns:wpg="http://schemas.microsoft.com/office/word/2010/wordprocessingGroup" xmlns:wpi="http://schemas.microsoft.com/office/word/2010/wordprocessingInk" xmlns:wne="http://schemas.microsoft.com/office/word/2006/wordml" xmlns:wps="http://schemas.microsoft.com/office/word/2010/wordprocessingShape" mc:Ignorable="w14 w15 w16se w16cid w16 w16cex w16sdtdh w16du wp14">
+<w:hdr xmlns:wpc="http://schemas.microsoft.com/office/word/2010/wordprocessingCanvas" xmlns:cx="http://schemas.microsoft.com/office/drawing/2014/chartex" xmlns:cx1="http://schemas.microsoft.com/office/drawing/2015/9/8/chartex" xmlns:cx2="http://schemas.microsoft.com/office/drawing/2015/10/21/chartex" xmlns:cx3="http://schemas.microsoft.com/office/drawing/2016/5/9/chartex" xmlns:cx4="http://schemas.microsoft.com/office/drawing/2016/5/10/chartex" xmlns:cx5="http://schemas.microsoft.com/office/drawing/2016/5/11/chartex" xmlns:cx6="http://schemas.microsoft.com/office/drawing/2016/5/12/chartex" xmlns:cx7="http://schemas.microsoft.com/office/drawing/2016/5/13/chartex" xmlns:cx8="http://schemas.microsoft.com/office/drawing/2016/5/14/chartex" xmlns:mc="http://schemas.openxmlformats.org/markup-compatibility/2006" xmlns:aink="http://schemas.microsoft.com/office/drawing/2016/ink" xmlns:am3d="http://schemas.microsoft.com/office/drawing/2017/model3d" xmlns:o="urn:schemas-microsoft-com:office:office" xmlns:oel="http://schemas.microsoft.com/office/2019/extlst" xmlns:r="http://schemas.openxmlformats.org/officeDocument/2006/relationships" xmlns:m="http://schemas.openxmlformats.org/officeDocument/2006/math" xmlns:v="urn:schemas-microsoft-com:vml" xmlns:wp14="http://schemas.microsoft.com/office/word/2010/wordprocessingDrawing" xmlns:wp="http://schemas.openxmlformats.org/drawingml/2006/wordprocessingDrawing" xmlns:w10="urn:schemas-microsoft-com:office:word" xmlns:w="http://schemas.openxmlformats.org/wordprocessingml/2006/main" xmlns:w14="http://schemas.microsoft.com/office/word/2010/wordml" xmlns:w15="http://schemas.microsoft.com/office/word/2012/wordml" xmlns:w16cex="http://schemas.microsoft.com/office/word/2018/wordml/cex" xmlns:w16cid="http://schemas.microsoft.com/office/word/2016/wordml/cid" xmlns:w16="http://schemas.microsoft.com/office/word/2018/wordml" xmlns:w16sdtdh="http://schemas.microsoft.com/office/word/2020/wordml/sdtdatahash" xmlns:w16se="http://schemas.microsoft.com/office/word/2015/wordml/symex" xmlns:wpg="http://schemas.microsoft.com/office/word/2010/wordprocessingGroup" xmlns:wpi="http://schemas.microsoft.com/office/word/2010/wordprocessingInk" xmlns:wne="http://schemas.microsoft.com/office/word/2006/wordml" xmlns:wps="http://schemas.microsoft.com/office/word/2010/wordprocessingShape" mc:Ignorable="w14 w15 w16se w16cid w16 w16cex w16sdtdh wp14">
   <w:p>
     <w:pPr>
       <w:pStyle w:val="Koptekst"/>
@@ -7423,7 +8587,7 @@
 </file>
 
 <file path=word/header2.xml><?xml version="1.0" encoding="utf-8"?>
-<w:hdr xmlns:wpc="http://schemas.microsoft.com/office/word/2010/wordprocessingCanvas" xmlns:cx="http://schemas.microsoft.com/office/drawing/2014/chartex" xmlns:cx1="http://schemas.microsoft.com/office/drawing/2015/9/8/chartex" xmlns:cx2="http://schemas.microsoft.com/office/drawing/2015/10/21/chartex" xmlns:cx3="http://schemas.microsoft.com/office/drawing/2016/5/9/chartex" xmlns:cx4="http://schemas.microsoft.com/office/drawing/2016/5/10/chartex" xmlns:cx5="http://schemas.microsoft.com/office/drawing/2016/5/11/chartex" xmlns:cx6="http://schemas.microsoft.com/office/drawing/2016/5/12/chartex" xmlns:cx7="http://schemas.microsoft.com/office/drawing/2016/5/13/chartex" xmlns:cx8="http://schemas.microsoft.com/office/drawing/2016/5/14/chartex" xmlns:mc="http://schemas.openxmlformats.org/markup-compatibility/2006" xmlns:aink="http://schemas.microsoft.com/office/drawing/2016/ink" xmlns:am3d="http://schemas.microsoft.com/office/drawing/2017/model3d" xmlns:o="urn:schemas-microsoft-com:office:office" xmlns:oel="http://schemas.microsoft.com/office/2019/extlst" xmlns:r="http://schemas.openxmlformats.org/officeDocument/2006/relationships" xmlns:m="http://schemas.openxmlformats.org/officeDocument/2006/math" xmlns:v="urn:schemas-microsoft-com:vml" xmlns:wp14="http://schemas.microsoft.com/office/word/2010/wordprocessingDrawing" xmlns:wp="http://schemas.openxmlformats.org/drawingml/2006/wordprocessingDrawing" xmlns:w10="urn:schemas-microsoft-com:office:word" xmlns:w="http://schemas.openxmlformats.org/wordprocessingml/2006/main" xmlns:w14="http://schemas.microsoft.com/office/word/2010/wordml" xmlns:w15="http://schemas.microsoft.com/office/word/2012/wordml" xmlns:w16cex="http://schemas.microsoft.com/office/word/2018/wordml/cex" xmlns:w16cid="http://schemas.microsoft.com/office/word/2016/wordml/cid" xmlns:w16="http://schemas.microsoft.com/office/word/2018/wordml" xmlns:w16du="http://schemas.microsoft.com/office/word/2023/wordml/word16du" xmlns:w16sdtdh="http://schemas.microsoft.com/office/word/2020/wordml/sdtdatahash" xmlns:w16se="http://schemas.microsoft.com/office/word/2015/wordml/symex" xmlns:wpg="http://schemas.microsoft.com/office/word/2010/wordprocessingGroup" xmlns:wpi="http://schemas.microsoft.com/office/word/2010/wordprocessingInk" xmlns:wne="http://schemas.microsoft.com/office/word/2006/wordml" xmlns:wps="http://schemas.microsoft.com/office/word/2010/wordprocessingShape" mc:Ignorable="w14 w15 w16se w16cid w16 w16cex w16sdtdh w16du wp14">
+<w:hdr xmlns:wpc="http://schemas.microsoft.com/office/word/2010/wordprocessingCanvas" xmlns:cx="http://schemas.microsoft.com/office/drawing/2014/chartex" xmlns:cx1="http://schemas.microsoft.com/office/drawing/2015/9/8/chartex" xmlns:cx2="http://schemas.microsoft.com/office/drawing/2015/10/21/chartex" xmlns:cx3="http://schemas.microsoft.com/office/drawing/2016/5/9/chartex" xmlns:cx4="http://schemas.microsoft.com/office/drawing/2016/5/10/chartex" xmlns:cx5="http://schemas.microsoft.com/office/drawing/2016/5/11/chartex" xmlns:cx6="http://schemas.microsoft.com/office/drawing/2016/5/12/chartex" xmlns:cx7="http://schemas.microsoft.com/office/drawing/2016/5/13/chartex" xmlns:cx8="http://schemas.microsoft.com/office/drawing/2016/5/14/chartex" xmlns:mc="http://schemas.openxmlformats.org/markup-compatibility/2006" xmlns:aink="http://schemas.microsoft.com/office/drawing/2016/ink" xmlns:am3d="http://schemas.microsoft.com/office/drawing/2017/model3d" xmlns:o="urn:schemas-microsoft-com:office:office" xmlns:oel="http://schemas.microsoft.com/office/2019/extlst" xmlns:r="http://schemas.openxmlformats.org/officeDocument/2006/relationships" xmlns:m="http://schemas.openxmlformats.org/officeDocument/2006/math" xmlns:v="urn:schemas-microsoft-com:vml" xmlns:wp14="http://schemas.microsoft.com/office/word/2010/wordprocessingDrawing" xmlns:wp="http://schemas.openxmlformats.org/drawingml/2006/wordprocessingDrawing" xmlns:w10="urn:schemas-microsoft-com:office:word" xmlns:w="http://schemas.openxmlformats.org/wordprocessingml/2006/main" xmlns:w14="http://schemas.microsoft.com/office/word/2010/wordml" xmlns:w15="http://schemas.microsoft.com/office/word/2012/wordml" xmlns:w16cex="http://schemas.microsoft.com/office/word/2018/wordml/cex" xmlns:w16cid="http://schemas.microsoft.com/office/word/2016/wordml/cid" xmlns:w16="http://schemas.microsoft.com/office/word/2018/wordml" xmlns:w16sdtdh="http://schemas.microsoft.com/office/word/2020/wordml/sdtdatahash" xmlns:w16se="http://schemas.microsoft.com/office/word/2015/wordml/symex" xmlns:wpg="http://schemas.microsoft.com/office/word/2010/wordprocessingGroup" xmlns:wpi="http://schemas.microsoft.com/office/word/2010/wordprocessingInk" xmlns:wne="http://schemas.microsoft.com/office/word/2006/wordml" xmlns:wps="http://schemas.microsoft.com/office/word/2010/wordprocessingShape" mc:Ignorable="w14 w15 w16se w16cid w16 w16cex w16sdtdh wp14">
   <w:p>
     <w:pPr>
       <w:pStyle w:val="Koptekst"/>
@@ -7588,7 +8752,7 @@
 </file>
 
 <file path=word/header3.xml><?xml version="1.0" encoding="utf-8"?>
-<w:hdr xmlns:wpc="http://schemas.microsoft.com/office/word/2010/wordprocessingCanvas" xmlns:cx="http://schemas.microsoft.com/office/drawing/2014/chartex" xmlns:cx1="http://schemas.microsoft.com/office/drawing/2015/9/8/chartex" xmlns:cx2="http://schemas.microsoft.com/office/drawing/2015/10/21/chartex" xmlns:cx3="http://schemas.microsoft.com/office/drawing/2016/5/9/chartex" xmlns:cx4="http://schemas.microsoft.com/office/drawing/2016/5/10/chartex" xmlns:cx5="http://schemas.microsoft.com/office/drawing/2016/5/11/chartex" xmlns:cx6="http://schemas.microsoft.com/office/drawing/2016/5/12/chartex" xmlns:cx7="http://schemas.microsoft.com/office/drawing/2016/5/13/chartex" xmlns:cx8="http://schemas.microsoft.com/office/drawing/2016/5/14/chartex" xmlns:mc="http://schemas.openxmlformats.org/markup-compatibility/2006" xmlns:aink="http://schemas.microsoft.com/office/drawing/2016/ink" xmlns:am3d="http://schemas.microsoft.com/office/drawing/2017/model3d" xmlns:o="urn:schemas-microsoft-com:office:office" xmlns:oel="http://schemas.microsoft.com/office/2019/extlst" xmlns:r="http://schemas.openxmlformats.org/officeDocument/2006/relationships" xmlns:m="http://schemas.openxmlformats.org/officeDocument/2006/math" xmlns:v="urn:schemas-microsoft-com:vml" xmlns:wp14="http://schemas.microsoft.com/office/word/2010/wordprocessingDrawing" xmlns:wp="http://schemas.openxmlformats.org/drawingml/2006/wordprocessingDrawing" xmlns:w10="urn:schemas-microsoft-com:office:word" xmlns:w="http://schemas.openxmlformats.org/wordprocessingml/2006/main" xmlns:w14="http://schemas.microsoft.com/office/word/2010/wordml" xmlns:w15="http://schemas.microsoft.com/office/word/2012/wordml" xmlns:w16cex="http://schemas.microsoft.com/office/word/2018/wordml/cex" xmlns:w16cid="http://schemas.microsoft.com/office/word/2016/wordml/cid" xmlns:w16="http://schemas.microsoft.com/office/word/2018/wordml" xmlns:w16du="http://schemas.microsoft.com/office/word/2023/wordml/word16du" xmlns:w16sdtdh="http://schemas.microsoft.com/office/word/2020/wordml/sdtdatahash" xmlns:w16se="http://schemas.microsoft.com/office/word/2015/wordml/symex" xmlns:wpg="http://schemas.microsoft.com/office/word/2010/wordprocessingGroup" xmlns:wpi="http://schemas.microsoft.com/office/word/2010/wordprocessingInk" xmlns:wne="http://schemas.microsoft.com/office/word/2006/wordml" xmlns:wps="http://schemas.microsoft.com/office/word/2010/wordprocessingShape" mc:Ignorable="w14 w15 w16se w16cid w16 w16cex w16sdtdh w16du wp14">
+<w:hdr xmlns:wpc="http://schemas.microsoft.com/office/word/2010/wordprocessingCanvas" xmlns:cx="http://schemas.microsoft.com/office/drawing/2014/chartex" xmlns:cx1="http://schemas.microsoft.com/office/drawing/2015/9/8/chartex" xmlns:cx2="http://schemas.microsoft.com/office/drawing/2015/10/21/chartex" xmlns:cx3="http://schemas.microsoft.com/office/drawing/2016/5/9/chartex" xmlns:cx4="http://schemas.microsoft.com/office/drawing/2016/5/10/chartex" xmlns:cx5="http://schemas.microsoft.com/office/drawing/2016/5/11/chartex" xmlns:cx6="http://schemas.microsoft.com/office/drawing/2016/5/12/chartex" xmlns:cx7="http://schemas.microsoft.com/office/drawing/2016/5/13/chartex" xmlns:cx8="http://schemas.microsoft.com/office/drawing/2016/5/14/chartex" xmlns:mc="http://schemas.openxmlformats.org/markup-compatibility/2006" xmlns:aink="http://schemas.microsoft.com/office/drawing/2016/ink" xmlns:am3d="http://schemas.microsoft.com/office/drawing/2017/model3d" xmlns:o="urn:schemas-microsoft-com:office:office" xmlns:oel="http://schemas.microsoft.com/office/2019/extlst" xmlns:r="http://schemas.openxmlformats.org/officeDocument/2006/relationships" xmlns:m="http://schemas.openxmlformats.org/officeDocument/2006/math" xmlns:v="urn:schemas-microsoft-com:vml" xmlns:wp14="http://schemas.microsoft.com/office/word/2010/wordprocessingDrawing" xmlns:wp="http://schemas.openxmlformats.org/drawingml/2006/wordprocessingDrawing" xmlns:w10="urn:schemas-microsoft-com:office:word" xmlns:w="http://schemas.openxmlformats.org/wordprocessingml/2006/main" xmlns:w14="http://schemas.microsoft.com/office/word/2010/wordml" xmlns:w15="http://schemas.microsoft.com/office/word/2012/wordml" xmlns:w16cex="http://schemas.microsoft.com/office/word/2018/wordml/cex" xmlns:w16cid="http://schemas.microsoft.com/office/word/2016/wordml/cid" xmlns:w16="http://schemas.microsoft.com/office/word/2018/wordml" xmlns:w16sdtdh="http://schemas.microsoft.com/office/word/2020/wordml/sdtdatahash" xmlns:w16se="http://schemas.microsoft.com/office/word/2015/wordml/symex" xmlns:wpg="http://schemas.microsoft.com/office/word/2010/wordprocessingGroup" xmlns:wpi="http://schemas.microsoft.com/office/word/2010/wordprocessingInk" xmlns:wne="http://schemas.microsoft.com/office/word/2006/wordml" xmlns:wps="http://schemas.microsoft.com/office/word/2010/wordprocessingShape" mc:Ignorable="w14 w15 w16se w16cid w16 w16cex w16sdtdh wp14">
   <w:p>
     <w:pPr>
       <w:pStyle w:val="Koptekst"/>
@@ -7757,7 +8921,7 @@
 </file>
 
 <file path=word/numbering.xml><?xml version="1.0" encoding="utf-8"?>
-<w:numbering xmlns:wpc="http://schemas.microsoft.com/office/word/2010/wordprocessingCanvas" xmlns:cx="http://schemas.microsoft.com/office/drawing/2014/chartex" xmlns:cx1="http://schemas.microsoft.com/office/drawing/2015/9/8/chartex" xmlns:cx2="http://schemas.microsoft.com/office/drawing/2015/10/21/chartex" xmlns:cx3="http://schemas.microsoft.com/office/drawing/2016/5/9/chartex" xmlns:cx4="http://schemas.microsoft.com/office/drawing/2016/5/10/chartex" xmlns:cx5="http://schemas.microsoft.com/office/drawing/2016/5/11/chartex" xmlns:cx6="http://schemas.microsoft.com/office/drawing/2016/5/12/chartex" xmlns:cx7="http://schemas.microsoft.com/office/drawing/2016/5/13/chartex" xmlns:cx8="http://schemas.microsoft.com/office/drawing/2016/5/14/chartex" xmlns:mc="http://schemas.openxmlformats.org/markup-compatibility/2006" xmlns:aink="http://schemas.microsoft.com/office/drawing/2016/ink" xmlns:am3d="http://schemas.microsoft.com/office/drawing/2017/model3d" xmlns:o="urn:schemas-microsoft-com:office:office" xmlns:oel="http://schemas.microsoft.com/office/2019/extlst" xmlns:r="http://schemas.openxmlformats.org/officeDocument/2006/relationships" xmlns:m="http://schemas.openxmlformats.org/officeDocument/2006/math" xmlns:v="urn:schemas-microsoft-com:vml" xmlns:wp14="http://schemas.microsoft.com/office/word/2010/wordprocessingDrawing" xmlns:wp="http://schemas.openxmlformats.org/drawingml/2006/wordprocessingDrawing" xmlns:w10="urn:schemas-microsoft-com:office:word" xmlns:w="http://schemas.openxmlformats.org/wordprocessingml/2006/main" xmlns:w14="http://schemas.microsoft.com/office/word/2010/wordml" xmlns:w15="http://schemas.microsoft.com/office/word/2012/wordml" xmlns:w16cex="http://schemas.microsoft.com/office/word/2018/wordml/cex" xmlns:w16cid="http://schemas.microsoft.com/office/word/2016/wordml/cid" xmlns:w16="http://schemas.microsoft.com/office/word/2018/wordml" xmlns:w16du="http://schemas.microsoft.com/office/word/2023/wordml/word16du" xmlns:w16sdtdh="http://schemas.microsoft.com/office/word/2020/wordml/sdtdatahash" xmlns:w16se="http://schemas.microsoft.com/office/word/2015/wordml/symex" xmlns:wpg="http://schemas.microsoft.com/office/word/2010/wordprocessingGroup" xmlns:wpi="http://schemas.microsoft.com/office/word/2010/wordprocessingInk" xmlns:wne="http://schemas.microsoft.com/office/word/2006/wordml" xmlns:wps="http://schemas.microsoft.com/office/word/2010/wordprocessingShape" mc:Ignorable="w14 w15 w16se w16cid w16 w16cex w16sdtdh w16du wp14">
+<w:numbering xmlns:wpc="http://schemas.microsoft.com/office/word/2010/wordprocessingCanvas" xmlns:cx="http://schemas.microsoft.com/office/drawing/2014/chartex" xmlns:cx1="http://schemas.microsoft.com/office/drawing/2015/9/8/chartex" xmlns:cx2="http://schemas.microsoft.com/office/drawing/2015/10/21/chartex" xmlns:cx3="http://schemas.microsoft.com/office/drawing/2016/5/9/chartex" xmlns:cx4="http://schemas.microsoft.com/office/drawing/2016/5/10/chartex" xmlns:cx5="http://schemas.microsoft.com/office/drawing/2016/5/11/chartex" xmlns:cx6="http://schemas.microsoft.com/office/drawing/2016/5/12/chartex" xmlns:cx7="http://schemas.microsoft.com/office/drawing/2016/5/13/chartex" xmlns:cx8="http://schemas.microsoft.com/office/drawing/2016/5/14/chartex" xmlns:mc="http://schemas.openxmlformats.org/markup-compatibility/2006" xmlns:aink="http://schemas.microsoft.com/office/drawing/2016/ink" xmlns:am3d="http://schemas.microsoft.com/office/drawing/2017/model3d" xmlns:o="urn:schemas-microsoft-com:office:office" xmlns:oel="http://schemas.microsoft.com/office/2019/extlst" xmlns:r="http://schemas.openxmlformats.org/officeDocument/2006/relationships" xmlns:m="http://schemas.openxmlformats.org/officeDocument/2006/math" xmlns:v="urn:schemas-microsoft-com:vml" xmlns:wp14="http://schemas.microsoft.com/office/word/2010/wordprocessingDrawing" xmlns:wp="http://schemas.openxmlformats.org/drawingml/2006/wordprocessingDrawing" xmlns:w10="urn:schemas-microsoft-com:office:word" xmlns:w="http://schemas.openxmlformats.org/wordprocessingml/2006/main" xmlns:w14="http://schemas.microsoft.com/office/word/2010/wordml" xmlns:w15="http://schemas.microsoft.com/office/word/2012/wordml" xmlns:w16cex="http://schemas.microsoft.com/office/word/2018/wordml/cex" xmlns:w16cid="http://schemas.microsoft.com/office/word/2016/wordml/cid" xmlns:w16="http://schemas.microsoft.com/office/word/2018/wordml" xmlns:w16sdtdh="http://schemas.microsoft.com/office/word/2020/wordml/sdtdatahash" xmlns:w16se="http://schemas.microsoft.com/office/word/2015/wordml/symex" xmlns:wpg="http://schemas.microsoft.com/office/word/2010/wordprocessingGroup" xmlns:wpi="http://schemas.microsoft.com/office/word/2010/wordprocessingInk" xmlns:wne="http://schemas.microsoft.com/office/word/2006/wordml" xmlns:wps="http://schemas.microsoft.com/office/word/2010/wordprocessingShape" mc:Ignorable="w14 w15 w16se w16cid w16 w16cex w16sdtdh wp14">
   <w:numPicBullet w:numPicBulletId="0">
     <w:pict>
       <v:shapetype id="_x0000_t75" coordsize="21600,21600" o:spt="75" o:preferrelative="t" path="m@4@5l@4@11@9@11@9@5xe" filled="f" stroked="f">
@@ -7779,7 +8943,7 @@
         <v:path o:extrusionok="f" gradientshapeok="t" o:connecttype="rect"/>
         <o:lock v:ext="edit" aspectratio="t"/>
       </v:shapetype>
-      <v:shape id="_x0000_i1038" type="#_x0000_t75" style="width:12.75pt;height:12.75pt" o:bullet="t">
+      <v:shape id="_x0000_i1038" type="#_x0000_t75" style="width:12.8pt;height:12.8pt" o:bullet="t">
         <v:imagedata r:id="rId1" o:title="BD21306_"/>
       </v:shape>
     </w:pict>
@@ -10681,7 +11845,7 @@
 </file>
 
 <file path=word/styles.xml><?xml version="1.0" encoding="utf-8"?>
-<w:styles xmlns:mc="http://schemas.openxmlformats.org/markup-compatibility/2006" xmlns:r="http://schemas.openxmlformats.org/officeDocument/2006/relationships" xmlns:w="http://schemas.openxmlformats.org/wordprocessingml/2006/main" xmlns:w14="http://schemas.microsoft.com/office/word/2010/wordml" xmlns:w15="http://schemas.microsoft.com/office/word/2012/wordml" xmlns:w16cex="http://schemas.microsoft.com/office/word/2018/wordml/cex" xmlns:w16cid="http://schemas.microsoft.com/office/word/2016/wordml/cid" xmlns:w16="http://schemas.microsoft.com/office/word/2018/wordml" xmlns:w16du="http://schemas.microsoft.com/office/word/2023/wordml/word16du" xmlns:w16sdtdh="http://schemas.microsoft.com/office/word/2020/wordml/sdtdatahash" xmlns:w16se="http://schemas.microsoft.com/office/word/2015/wordml/symex" mc:Ignorable="w14 w15 w16se w16cid w16 w16cex w16sdtdh w16du">
+<w:styles xmlns:mc="http://schemas.openxmlformats.org/markup-compatibility/2006" xmlns:r="http://schemas.openxmlformats.org/officeDocument/2006/relationships" xmlns:w="http://schemas.openxmlformats.org/wordprocessingml/2006/main" xmlns:w14="http://schemas.microsoft.com/office/word/2010/wordml" xmlns:w15="http://schemas.microsoft.com/office/word/2012/wordml" xmlns:w16cex="http://schemas.microsoft.com/office/word/2018/wordml/cex" xmlns:w16cid="http://schemas.microsoft.com/office/word/2016/wordml/cid" xmlns:w16="http://schemas.microsoft.com/office/word/2018/wordml" xmlns:w16sdtdh="http://schemas.microsoft.com/office/word/2020/wordml/sdtdatahash" xmlns:w16se="http://schemas.microsoft.com/office/word/2015/wordml/symex" mc:Ignorable="w14 w15 w16se w16cid w16 w16cex w16sdtdh">
   <w:docDefaults>
     <w:rPrDefault>
       <w:rPr>
@@ -12725,12 +13889,6 @@
 </file>
 
 <file path=customXml/item1.xml><?xml version="1.0" encoding="utf-8"?>
-<p:properties xmlns:p="http://schemas.microsoft.com/office/2006/metadata/properties" xmlns:xsi="http://www.w3.org/2001/XMLSchema-instance" xmlns:pc="http://schemas.microsoft.com/office/infopath/2007/PartnerControls">
-  <documentManagement/>
-</p:properties>
-</file>
-
-<file path=customXml/item2.xml><?xml version="1.0" encoding="utf-8"?>
 <b:Sources xmlns:b="http://schemas.openxmlformats.org/officeDocument/2006/bibliography" xmlns="http://schemas.openxmlformats.org/officeDocument/2006/bibliography" SelectedStyle="\APASixthEditionOfficeOnline.xsl" StyleName="APA" Version="6">
   <b:Source>
     <b:Tag>Hom24</b:Tag>
@@ -12775,16 +13933,13 @@
 </b:Sources>
 </file>
 
-<file path=customXml/item3.xml><?xml version="1.0" encoding="utf-8"?>
-<?mso-contentType ?>
-<FormTemplates xmlns="http://schemas.microsoft.com/sharepoint/v3/contenttype/forms">
-  <Display>DocumentLibraryForm</Display>
-  <Edit>DocumentLibraryForm</Edit>
-  <New>DocumentLibraryForm</New>
-</FormTemplates>
+<file path=customXml/item2.xml><?xml version="1.0" encoding="utf-8"?>
+<p:properties xmlns:p="http://schemas.microsoft.com/office/2006/metadata/properties" xmlns:xsi="http://www.w3.org/2001/XMLSchema-instance" xmlns:pc="http://schemas.microsoft.com/office/infopath/2007/PartnerControls">
+  <documentManagement/>
+</p:properties>
 </file>
 
-<file path=customXml/item4.xml><?xml version="1.0" encoding="utf-8"?>
+<file path=customXml/item3.xml><?xml version="1.0" encoding="utf-8"?>
 <ct:contentTypeSchema xmlns:ct="http://schemas.microsoft.com/office/2006/metadata/contentType" xmlns:ma="http://schemas.microsoft.com/office/2006/metadata/properties/metaAttributes" ct:_="" ma:_="" ma:contentTypeName="Document" ma:contentTypeID="0x010100193F48566F82E041BED911C0693359E9" ma:contentTypeVersion="12" ma:contentTypeDescription="Een nieuw document maken." ma:contentTypeScope="" ma:versionID="c4be8edbfea42a53f4e981d13f83a739">
   <xsd:schema xmlns:xsd="http://www.w3.org/2001/XMLSchema" xmlns:xs="http://www.w3.org/2001/XMLSchema" xmlns:p="http://schemas.microsoft.com/office/2006/metadata/properties" xmlns:ns2="e43d81d0-7a9c-4012-90dc-ae63c601f626" xmlns:ns3="e1337eef-b66e-4fde-b081-a3272a7c00ca" targetNamespace="http://schemas.microsoft.com/office/2006/metadata/properties" ma:root="true" ma:fieldsID="684697959efabb4d67ae003c00a33b4b" ns2:_="" ns3:_="">
     <xsd:import namespace="e43d81d0-7a9c-4012-90dc-ae63c601f626"/>
@@ -13001,7 +14156,24 @@
 </ct:contentTypeSchema>
 </file>
 
+<file path=customXml/item4.xml><?xml version="1.0" encoding="utf-8"?>
+<?mso-contentType ?>
+<FormTemplates xmlns="http://schemas.microsoft.com/sharepoint/v3/contenttype/forms">
+  <Display>DocumentLibraryForm</Display>
+  <Edit>DocumentLibraryForm</Edit>
+  <New>DocumentLibraryForm</New>
+</FormTemplates>
+</file>
+
 <file path=customXml/itemProps1.xml><?xml version="1.0" encoding="utf-8"?>
+<ds:datastoreItem xmlns:ds="http://schemas.openxmlformats.org/officeDocument/2006/customXml" ds:itemID="{447426A8-395A-48A5-9713-B543040F0243}">
+  <ds:schemaRefs>
+    <ds:schemaRef ds:uri="http://schemas.openxmlformats.org/officeDocument/2006/bibliography"/>
+  </ds:schemaRefs>
+</ds:datastoreItem>
+</file>
+
+<file path=customXml/itemProps2.xml><?xml version="1.0" encoding="utf-8"?>
 <ds:datastoreItem xmlns:ds="http://schemas.openxmlformats.org/officeDocument/2006/customXml" ds:itemID="{AB1F1C66-70BB-4482-867A-67F3A028280E}">
   <ds:schemaRefs>
     <ds:schemaRef ds:uri="http://schemas.microsoft.com/office/2006/metadata/properties"/>
@@ -13010,23 +14182,7 @@
 </ds:datastoreItem>
 </file>
 
-<file path=customXml/itemProps2.xml><?xml version="1.0" encoding="utf-8"?>
-<ds:datastoreItem xmlns:ds="http://schemas.openxmlformats.org/officeDocument/2006/customXml" ds:itemID="{447426A8-395A-48A5-9713-B543040F0243}">
-  <ds:schemaRefs>
-    <ds:schemaRef ds:uri="http://schemas.openxmlformats.org/officeDocument/2006/bibliography"/>
-  </ds:schemaRefs>
-</ds:datastoreItem>
-</file>
-
 <file path=customXml/itemProps3.xml><?xml version="1.0" encoding="utf-8"?>
-<ds:datastoreItem xmlns:ds="http://schemas.openxmlformats.org/officeDocument/2006/customXml" ds:itemID="{7AF5E9C9-C33C-429A-89D0-9B6D34FCC4A3}">
-  <ds:schemaRefs>
-    <ds:schemaRef ds:uri="http://schemas.microsoft.com/sharepoint/v3/contenttype/forms"/>
-  </ds:schemaRefs>
-</ds:datastoreItem>
-</file>
-
-<file path=customXml/itemProps4.xml><?xml version="1.0" encoding="utf-8"?>
 <ds:datastoreItem xmlns:ds="http://schemas.openxmlformats.org/officeDocument/2006/customXml" ds:itemID="{F4649BE9-A6D7-4887-B289-43D5794A33C4}">
   <ds:schemaRefs>
     <ds:schemaRef ds:uri="http://schemas.microsoft.com/office/2006/metadata/contentType"/>
@@ -13043,4 +14199,12 @@
     <ds:schemaRef ds:uri="http://schemas.microsoft.com/internal/obd"/>
   </ds:schemaRefs>
 </ds:datastoreItem>
+</file>
+
+<file path=customXml/itemProps4.xml><?xml version="1.0" encoding="utf-8"?>
+<ds:datastoreItem xmlns:ds="http://schemas.openxmlformats.org/officeDocument/2006/customXml" ds:itemID="{7AF5E9C9-C33C-429A-89D0-9B6D34FCC4A3}">
+  <ds:schemaRefs>
+    <ds:schemaRef ds:uri="http://schemas.microsoft.com/sharepoint/v3/contenttype/forms"/>
+  </ds:schemaRefs>
+</ds:datastoreItem>
 </file>
</xml_diff>

<commit_message>
adjustments to documentation report after feedback from Integreat & Howest
</commit_message>
<xml_diff>
--- a/documentation/Verslag-LukasOlivier.docx
+++ b/documentation/Verslag-LukasOlivier.docx
@@ -1,6 +1,6 @@
 
 <file path=word/document.xml><?xml version="1.0" encoding="utf-8"?>
-<w:document xmlns:wpc="http://schemas.microsoft.com/office/word/2010/wordprocessingCanvas" xmlns:cx="http://schemas.microsoft.com/office/drawing/2014/chartex" xmlns:cx1="http://schemas.microsoft.com/office/drawing/2015/9/8/chartex" xmlns:cx2="http://schemas.microsoft.com/office/drawing/2015/10/21/chartex" xmlns:cx3="http://schemas.microsoft.com/office/drawing/2016/5/9/chartex" xmlns:cx4="http://schemas.microsoft.com/office/drawing/2016/5/10/chartex" xmlns:cx5="http://schemas.microsoft.com/office/drawing/2016/5/11/chartex" xmlns:cx6="http://schemas.microsoft.com/office/drawing/2016/5/12/chartex" xmlns:cx7="http://schemas.microsoft.com/office/drawing/2016/5/13/chartex" xmlns:cx8="http://schemas.microsoft.com/office/drawing/2016/5/14/chartex" xmlns:mc="http://schemas.openxmlformats.org/markup-compatibility/2006" xmlns:aink="http://schemas.microsoft.com/office/drawing/2016/ink" xmlns:am3d="http://schemas.microsoft.com/office/drawing/2017/model3d" xmlns:o="urn:schemas-microsoft-com:office:office" xmlns:oel="http://schemas.microsoft.com/office/2019/extlst" xmlns:r="http://schemas.openxmlformats.org/officeDocument/2006/relationships" xmlns:m="http://schemas.openxmlformats.org/officeDocument/2006/math" xmlns:v="urn:schemas-microsoft-com:vml" xmlns:wp14="http://schemas.microsoft.com/office/word/2010/wordprocessingDrawing" xmlns:wp="http://schemas.openxmlformats.org/drawingml/2006/wordprocessingDrawing" xmlns:w10="urn:schemas-microsoft-com:office:word" xmlns:w="http://schemas.openxmlformats.org/wordprocessingml/2006/main" xmlns:w14="http://schemas.microsoft.com/office/word/2010/wordml" xmlns:w15="http://schemas.microsoft.com/office/word/2012/wordml" xmlns:w16cex="http://schemas.microsoft.com/office/word/2018/wordml/cex" xmlns:w16cid="http://schemas.microsoft.com/office/word/2016/wordml/cid" xmlns:w16="http://schemas.microsoft.com/office/word/2018/wordml" xmlns:w16sdtdh="http://schemas.microsoft.com/office/word/2020/wordml/sdtdatahash" xmlns:w16se="http://schemas.microsoft.com/office/word/2015/wordml/symex" xmlns:wpg="http://schemas.microsoft.com/office/word/2010/wordprocessingGroup" xmlns:wpi="http://schemas.microsoft.com/office/word/2010/wordprocessingInk" xmlns:wne="http://schemas.microsoft.com/office/word/2006/wordml" xmlns:wps="http://schemas.microsoft.com/office/word/2010/wordprocessingShape" mc:Ignorable="w14 w15 w16se w16cid w16 w16cex w16sdtdh wp14">
+<w:document xmlns:wpc="http://schemas.microsoft.com/office/word/2010/wordprocessingCanvas" xmlns:cx="http://schemas.microsoft.com/office/drawing/2014/chartex" xmlns:cx1="http://schemas.microsoft.com/office/drawing/2015/9/8/chartex" xmlns:cx2="http://schemas.microsoft.com/office/drawing/2015/10/21/chartex" xmlns:cx3="http://schemas.microsoft.com/office/drawing/2016/5/9/chartex" xmlns:cx4="http://schemas.microsoft.com/office/drawing/2016/5/10/chartex" xmlns:cx5="http://schemas.microsoft.com/office/drawing/2016/5/11/chartex" xmlns:cx6="http://schemas.microsoft.com/office/drawing/2016/5/12/chartex" xmlns:cx7="http://schemas.microsoft.com/office/drawing/2016/5/13/chartex" xmlns:cx8="http://schemas.microsoft.com/office/drawing/2016/5/14/chartex" xmlns:mc="http://schemas.openxmlformats.org/markup-compatibility/2006" xmlns:aink="http://schemas.microsoft.com/office/drawing/2016/ink" xmlns:am3d="http://schemas.microsoft.com/office/drawing/2017/model3d" xmlns:o="urn:schemas-microsoft-com:office:office" xmlns:oel="http://schemas.microsoft.com/office/2019/extlst" xmlns:r="http://schemas.openxmlformats.org/officeDocument/2006/relationships" xmlns:m="http://schemas.openxmlformats.org/officeDocument/2006/math" xmlns:v="urn:schemas-microsoft-com:vml" xmlns:wp14="http://schemas.microsoft.com/office/word/2010/wordprocessingDrawing" xmlns:wp="http://schemas.openxmlformats.org/drawingml/2006/wordprocessingDrawing" xmlns:w10="urn:schemas-microsoft-com:office:word" xmlns:w="http://schemas.openxmlformats.org/wordprocessingml/2006/main" xmlns:w14="http://schemas.microsoft.com/office/word/2010/wordml" xmlns:w15="http://schemas.microsoft.com/office/word/2012/wordml" xmlns:w16cex="http://schemas.microsoft.com/office/word/2018/wordml/cex" xmlns:w16cid="http://schemas.microsoft.com/office/word/2016/wordml/cid" xmlns:w16="http://schemas.microsoft.com/office/word/2018/wordml" xmlns:w16du="http://schemas.microsoft.com/office/word/2023/wordml/word16du" xmlns:w16sdtdh="http://schemas.microsoft.com/office/word/2020/wordml/sdtdatahash" xmlns:w16se="http://schemas.microsoft.com/office/word/2015/wordml/symex" xmlns:wpg="http://schemas.microsoft.com/office/word/2010/wordprocessingGroup" xmlns:wpi="http://schemas.microsoft.com/office/word/2010/wordprocessingInk" xmlns:wne="http://schemas.microsoft.com/office/word/2006/wordml" xmlns:wps="http://schemas.microsoft.com/office/word/2010/wordprocessingShape" mc:Ignorable="w14 w15 w16se w16cid w16 w16cex w16sdtdh w16du wp14">
   <w:body>
     <w:p>
       <w:pPr>
@@ -1059,7 +1059,7 @@
         <w:rPr>
           <w:noProof/>
         </w:rPr>
-        <w:t>22/04/2024</w:t>
+        <w:t>26/04/2024</w:t>
       </w:r>
       <w:r>
         <w:fldChar w:fldCharType="end"/>
@@ -1098,7 +1098,13 @@
       </w:r>
       <w:proofErr w:type="spellEnd"/>
       <w:r>
-        <w:t xml:space="preserve"> de algemeen directeur van het bedrijf, heeft mij niet alleen voorzien van het idee/onderzoeksvraag voor deze </w:t>
+        <w:t xml:space="preserve"> de algemeen directeur van </w:t>
+      </w:r>
+      <w:r>
+        <w:t>Integreat</w:t>
+      </w:r>
+      <w:r>
+        <w:t xml:space="preserve">, heeft mij niet alleen voorzien van het idee/onderzoeksvraag voor deze </w:t>
       </w:r>
       <w:proofErr w:type="spellStart"/>
       <w:r>
@@ -1106,7 +1112,21 @@
       </w:r>
       <w:proofErr w:type="spellEnd"/>
       <w:r>
-        <w:t>, maar heeft mij ook geholpen om de behoeften van het bedrijf Integreat te begrijpen, wat mij heeft geholpen om mijn experiment duidelijk te definiëren.</w:t>
+        <w:t xml:space="preserve">, maar heeft mij ook geholpen om de behoeften van </w:t>
+      </w:r>
+      <w:r>
+        <w:t>Integreat</w:t>
+      </w:r>
+      <w:r>
+        <w:t xml:space="preserve"> </w:t>
+      </w:r>
+      <w:proofErr w:type="spellStart"/>
+      <w:r>
+        <w:t>Integreat</w:t>
+      </w:r>
+      <w:proofErr w:type="spellEnd"/>
+      <w:r>
+        <w:t xml:space="preserve"> te begrijpen, wat mij heeft geholpen om mijn experiment duidelijk te definiëren.</w:t>
       </w:r>
       <w:r>
         <w:t xml:space="preserve"> Ook </w:t>
@@ -3849,7 +3869,37 @@
       </w:r>
       <w:proofErr w:type="spellEnd"/>
       <w:r>
-        <w:t>, getiteld “Een grondige analyse van REST-API technologieën voor efficiënte en veilige toegang tot klantgegevens in externe applicaties,” is ontstaan tijdens mijn stage bij Integreat, een IT-serviceprovider in Waregem. Het onderzoek richt zich op het selecteren van een optimale REST-API voor klantgegevensintegratie, een essentieel aspect in de huidige digitale infrastructuur. Het primaire doelpubliek van deze proef zijn professionals en organisaties die streven naar een efficiënte en veilige manier om klantgegevens te beheren en te integreren in externe applicaties. De stagecontext heeft waardevolle praktijkervaring geboden, maar de nadruk van deze proef ligt op de algemene toepasbaarheid van de bevindingen voor het brede domein van software engineering.</w:t>
+        <w:t xml:space="preserve">, getiteld “Een grondige analyse van REST-API technologieën voor efficiënte en veilige toegang tot klantgegevens in externe applicaties,” is ontstaan tijdens mijn stage bij Integreat, een </w:t>
+      </w:r>
+      <w:r>
+        <w:t xml:space="preserve">ERP software ontwikkelaar </w:t>
+      </w:r>
+      <w:r>
+        <w:t>uit</w:t>
+      </w:r>
+      <w:r>
+        <w:t xml:space="preserve"> Waregem</w:t>
+      </w:r>
+      <w:r>
+        <w:t>,</w:t>
+      </w:r>
+      <w:r>
+        <w:t xml:space="preserve"> </w:t>
+      </w:r>
+      <w:r>
+        <w:t>met primaire focus op de educatieve sector</w:t>
+      </w:r>
+      <w:r>
+        <w:t>.</w:t>
+      </w:r>
+      <w:r>
+        <w:t xml:space="preserve"> Het onderzoek richt zich op het selecteren van een optimale REST-API </w:t>
+      </w:r>
+      <w:r>
+        <w:t xml:space="preserve"> technologie </w:t>
+      </w:r>
+      <w:r>
+        <w:t>voor klantgegevensintegratie, een essentieel aspect in de huidige digitale infrastructuur. Het primaire doelpubliek van deze proef zijn professionals en organisaties die streven naar een efficiënte en veilige manier om klantgegevens te beheren en te integreren in externe applicaties. De stagecontext heeft waardevolle praktijkervaring geboden, maar de nadruk van deze proef ligt op de algemene toepasbaarheid van de bevindingen voor het brede domein van software engineering.</w:t>
       </w:r>
     </w:p>
     <w:p>
@@ -3872,15 +3922,35 @@
         <w:t>REST-API</w:t>
       </w:r>
       <w:r>
-        <w:t xml:space="preserve"> voor het bedrijf Integreat. Tot op heden kunnen klanten deze informatie enkel bekijken via klassieke import- en exportfunctionaliteiten.</w:t>
-      </w:r>
-    </w:p>
-    <w:p>
-      <w:r>
-        <w:t xml:space="preserve">De eigenaar van het probleem is het bedrijf Integreat, vertegenwoordigd door Stefaan </w:t>
+        <w:t xml:space="preserve"> voor </w:t>
+      </w:r>
+      <w:r>
+        <w:t>Integreat</w:t>
+      </w:r>
+      <w:r>
+        <w:t xml:space="preserve"> </w:t>
       </w:r>
       <w:proofErr w:type="spellStart"/>
       <w:r>
+        <w:t>Integreat</w:t>
+      </w:r>
+      <w:proofErr w:type="spellEnd"/>
+      <w:r>
+        <w:t>. Tot op heden kunnen klanten deze informatie enkel bekijken via klassieke import- en exportfunctionaliteiten.</w:t>
+      </w:r>
+    </w:p>
+    <w:p>
+      <w:r>
+        <w:t>D</w:t>
+      </w:r>
+      <w:r>
+        <w:t xml:space="preserve">it probleem werd voorgesteld door het bedrijf </w:t>
+      </w:r>
+      <w:r>
+        <w:t xml:space="preserve">Integreat, vertegenwoordigd door Stefaan </w:t>
+      </w:r>
+      <w:proofErr w:type="spellStart"/>
+      <w:r>
         <w:t>Missiaen</w:t>
       </w:r>
       <w:proofErr w:type="spellEnd"/>
@@ -3896,7 +3966,13 @@
         <w:t xml:space="preserve"> manager </w:t>
       </w:r>
       <w:r>
-        <w:t>van het bedrijf. Het is zijn behoefte aan een efficiënte en veilige manier voor klanten om gegevens op te halen die de aanleiding vormt voor dit onderzoek.</w:t>
+        <w:t xml:space="preserve">van </w:t>
+      </w:r>
+      <w:r>
+        <w:t>Integreat</w:t>
+      </w:r>
+      <w:r>
+        <w:t>. Het is zijn behoefte aan een efficiënte en veilige manier voor klanten om gegevens op te halen die de aanleiding vormt voor dit onderzoek.</w:t>
       </w:r>
     </w:p>
     <w:p>
@@ -3918,27 +3994,24 @@
         <w:t xml:space="preserve">Als dit probleem niet wordt opgelost, kunnen er diverse gevolgen optreden. In de eerste plaats zouden klanten van Integreat moeite kunnen ondervinden om op een efficiënte manier toegang te verkrijgen tot hun gegevens, wat kan leiden tot vertragingen en inefficiënties in hun eigen software-oplossingen. </w:t>
       </w:r>
       <w:r>
-        <w:t>Daarnaast</w:t>
-      </w:r>
-      <w:r>
-        <w:t xml:space="preserve"> zou het ontbreken van een schaalbare </w:t>
+        <w:t>Het onderliggende doel is om een efficiënte en veilige methode te vinden waarmee klanten gegevens kunnen verkrijgen.</w:t>
+      </w:r>
+    </w:p>
+    <w:p>
+      <w:r>
+        <w:t xml:space="preserve">Het is daarom van essentieel belang om een geschikte </w:t>
       </w:r>
       <w:r>
         <w:t>REST-API</w:t>
       </w:r>
       <w:r>
-        <w:t xml:space="preserve">-oplossing de toekomstige groei van Integreat en de tevredenheid van hun klanten kunnen beperken. </w:t>
-      </w:r>
-    </w:p>
-    <w:p>
-      <w:r>
-        <w:t xml:space="preserve">Het is daarom van essentieel belang om een geschikte </w:t>
-      </w:r>
-      <w:r>
-        <w:t>REST-API</w:t>
-      </w:r>
-      <w:r>
-        <w:t xml:space="preserve"> te vinden die aan al deze eisen voldoet en waarmee een vlotte overgang van import-export functionaliteiten naar een </w:t>
+        <w:t xml:space="preserve"> </w:t>
+      </w:r>
+      <w:r>
+        <w:t xml:space="preserve">technologie </w:t>
+      </w:r>
+      <w:r>
+        <w:t xml:space="preserve">te vinden die aan al deze eisen voldoet en waarmee een vlotte overgang van import-export functionaliteiten naar een </w:t>
       </w:r>
       <w:r>
         <w:t>REST-API</w:t>
@@ -4035,7 +4108,19 @@
         <w:t>REST-API</w:t>
       </w:r>
       <w:r>
-        <w:t>-opties zijn momenteel beschikbaar op de markt</w:t>
+        <w:t>-</w:t>
+      </w:r>
+      <w:r>
+        <w:t>technologieën</w:t>
+      </w:r>
+      <w:r>
+        <w:t xml:space="preserve"> zijn momenteel </w:t>
+      </w:r>
+      <w:r>
+        <w:t>populair</w:t>
+      </w:r>
+      <w:r>
+        <w:t xml:space="preserve"> op de markt</w:t>
       </w:r>
       <w:r>
         <w:t>?</w:t>
@@ -4136,7 +4221,13 @@
     </w:p>
     <w:p>
       <w:r>
-        <w:t>Voor we beginnen met het onderzoek moeten we natuurlijk verstaan wat een API is en doet.</w:t>
+        <w:t xml:space="preserve">Voor we beginnen met het onderzoek moeten we natuurlijk </w:t>
+      </w:r>
+      <w:r>
+        <w:t>begrijpen</w:t>
+      </w:r>
+      <w:r>
+        <w:t xml:space="preserve"> wat een API is en doet.</w:t>
       </w:r>
     </w:p>
     <w:p>
@@ -4272,6 +4363,12 @@
       </w:r>
       <w:r>
         <w:rPr>
+          <w:shd w:val="clear" w:color="auto" w:fill="FFFFFF"/>
+        </w:rPr>
+        <w:t xml:space="preserve">vaak </w:t>
+      </w:r>
+      <w:r>
+        <w:rPr>
           <w:b/>
           <w:bCs/>
           <w:shd w:val="clear" w:color="auto" w:fill="FFFFFF"/>
@@ -4335,14 +4432,14 @@
         <w:rPr>
           <w:shd w:val="clear" w:color="auto" w:fill="FFFFFF"/>
         </w:rPr>
-        <w:t>RESTful</w:t>
+        <w:t>RESTful-API's</w:t>
       </w:r>
       <w:proofErr w:type="spellEnd"/>
       <w:r>
         <w:rPr>
           <w:shd w:val="clear" w:color="auto" w:fill="FFFFFF"/>
         </w:rPr>
-        <w:t>-API's (</w:t>
+        <w:t xml:space="preserve"> (</w:t>
       </w:r>
       <w:proofErr w:type="spellStart"/>
       <w:r>
@@ -4356,13 +4453,39 @@
         <w:rPr>
           <w:shd w:val="clear" w:color="auto" w:fill="FFFFFF"/>
         </w:rPr>
-        <w:t xml:space="preserve"> State Transfer) zijn een subset van Web-API's die een set architectonische principes volgen om een uniforme en efficiënte manier van communiceren te garanderen. Naast het gebruik van standaard HTTP-methoden (GET, POST, PUT, DELETE) en -codes om acties op resources te definiëren, zijn er nog enkele belangrijke REST design </w:t>
+        <w:t xml:space="preserve"> State Transfer) zijn een subset van Web-</w:t>
       </w:r>
       <w:proofErr w:type="spellStart"/>
       <w:r>
         <w:rPr>
           <w:shd w:val="clear" w:color="auto" w:fill="FFFFFF"/>
         </w:rPr>
+        <w:t>API's</w:t>
+      </w:r>
+      <w:proofErr w:type="spellEnd"/>
+      <w:r>
+        <w:rPr>
+          <w:shd w:val="clear" w:color="auto" w:fill="FFFFFF"/>
+        </w:rPr>
+        <w:t xml:space="preserve"> die een reeks ontwerp principes volgen om een consistente en efficiënte communicatiemethode te verzekeren.</w:t>
+      </w:r>
+      <w:r>
+        <w:rPr>
+          <w:shd w:val="clear" w:color="auto" w:fill="FFFFFF"/>
+        </w:rPr>
+        <w:t xml:space="preserve"> </w:t>
+      </w:r>
+      <w:r>
+        <w:rPr>
+          <w:shd w:val="clear" w:color="auto" w:fill="FFFFFF"/>
+        </w:rPr>
+        <w:t xml:space="preserve">Naast het gebruik van standaard HTTP-methoden (GET, POST, PUT, DELETE) en -codes om acties op resources te definiëren, zijn er nog enkele belangrijke REST design </w:t>
+      </w:r>
+      <w:proofErr w:type="spellStart"/>
+      <w:r>
+        <w:rPr>
+          <w:shd w:val="clear" w:color="auto" w:fill="FFFFFF"/>
+        </w:rPr>
         <w:t>principles</w:t>
       </w:r>
       <w:proofErr w:type="spellEnd"/>
@@ -4377,14 +4500,14 @@
         <w:rPr>
           <w:shd w:val="clear" w:color="auto" w:fill="FFFFFF"/>
         </w:rPr>
-        <w:t>RESTful</w:t>
+        <w:t>RESTful-API's</w:t>
       </w:r>
       <w:proofErr w:type="spellEnd"/>
       <w:r>
         <w:rPr>
           <w:shd w:val="clear" w:color="auto" w:fill="FFFFFF"/>
         </w:rPr>
-        <w:t>-API's:</w:t>
+        <w:t>:</w:t>
       </w:r>
     </w:p>
     <w:p>
@@ -4426,14 +4549,14 @@
         <w:rPr>
           <w:shd w:val="clear" w:color="auto" w:fill="FFFFFF"/>
         </w:rPr>
-        <w:t>RESTful</w:t>
+        <w:t>RESTful-API's</w:t>
       </w:r>
       <w:proofErr w:type="spellEnd"/>
       <w:r>
         <w:rPr>
           <w:shd w:val="clear" w:color="auto" w:fill="FFFFFF"/>
         </w:rPr>
-        <w:t xml:space="preserve">-API's zijn </w:t>
+        <w:t xml:space="preserve"> zijn </w:t>
       </w:r>
       <w:proofErr w:type="spellStart"/>
       <w:r>
@@ -4447,7 +4570,7 @@
         <w:rPr>
           <w:shd w:val="clear" w:color="auto" w:fill="FFFFFF"/>
         </w:rPr>
-        <w:t xml:space="preserve">, wat betekent dat elke aanvraag van een client alle informatie bevat die nodig is om de aanvraag te begrijpen en te verwerken. </w:t>
+        <w:t>, wat betekent dat de server geen informatie over de clients bijhoudt. Elke aanvraag van een client bevat alle benodigde informatie om begrepen en verwerkt te worden.</w:t>
       </w:r>
       <w:r>
         <w:rPr>
@@ -4536,14 +4659,14 @@
         <w:rPr>
           <w:shd w:val="clear" w:color="auto" w:fill="FFFFFF"/>
         </w:rPr>
-        <w:t>RESTful</w:t>
+        <w:t>RESTful-API's</w:t>
       </w:r>
       <w:proofErr w:type="spellEnd"/>
       <w:r>
         <w:rPr>
           <w:shd w:val="clear" w:color="auto" w:fill="FFFFFF"/>
         </w:rPr>
-        <w:t xml:space="preserve">-API's ondersteunen </w:t>
+        <w:t xml:space="preserve"> ondersteunen </w:t>
       </w:r>
       <w:proofErr w:type="spellStart"/>
       <w:r>
@@ -4750,10 +4873,18 @@
         <w:t xml:space="preserve"> Sommige </w:t>
       </w:r>
       <w:r>
-        <w:t>REST-API</w:t>
-      </w:r>
-      <w:r>
-        <w:t>'s gebruiken andere architectonische stijlen of bieden minder strikte richtlijnen voor communicatie.</w:t>
+        <w:t>REST-</w:t>
+      </w:r>
+      <w:proofErr w:type="spellStart"/>
+      <w:r>
+        <w:t>API</w:t>
+      </w:r>
+      <w:r>
+        <w:t>'s</w:t>
+      </w:r>
+      <w:proofErr w:type="spellEnd"/>
+      <w:r>
+        <w:t xml:space="preserve"> gebruiken andere architectonische stijlen of bieden minder strikte richtlijnen voor communicatie.</w:t>
       </w:r>
     </w:p>
     <w:p>
@@ -4780,20 +4911,10 @@
           <w:bCs/>
           <w:color w:val="1F1F1F"/>
         </w:rPr>
-        <w:t>RESTful</w:t>
-      </w:r>
+        <w:t>RESTful-API's</w:t>
+      </w:r>
+      <w:bookmarkEnd w:id="19"/>
       <w:proofErr w:type="spellEnd"/>
-      <w:r>
-        <w:rPr>
-          <w:rStyle w:val="Zwaar"/>
-          <w:rFonts w:ascii="Arial" w:hAnsi="Arial" w:cs="Arial"/>
-          <w:b/>
-          <w:bCs/>
-          <w:color w:val="1F1F1F"/>
-        </w:rPr>
-        <w:t>-API's</w:t>
-      </w:r>
-      <w:bookmarkEnd w:id="19"/>
     </w:p>
     <w:p>
       <w:pPr>
@@ -4812,7 +4933,13 @@
         <w:t>Eenvoudig te gebruiken:</w:t>
       </w:r>
       <w:r>
-        <w:t> De standaard HTTP-methoden en -codes zijn universeel bekend en eenvoudig te begrijpen.</w:t>
+        <w:t xml:space="preserve"> De standaard HTTP-methoden en -codes zijn universeel </w:t>
+      </w:r>
+      <w:r>
+        <w:t>gekend</w:t>
+      </w:r>
+      <w:r>
+        <w:t xml:space="preserve"> en eenvoudig te begrijpen.</w:t>
       </w:r>
       <w:r>
         <w:br/>
@@ -4839,11 +4966,11 @@
       </w:r>
       <w:proofErr w:type="spellStart"/>
       <w:r>
-        <w:t>RESTful</w:t>
+        <w:t>RESTful-API's</w:t>
       </w:r>
       <w:proofErr w:type="spellEnd"/>
       <w:r>
-        <w:t>-API's verbruiken minder bandbreedte en resources dan andere API-stijlen.</w:t>
+        <w:t xml:space="preserve"> verbruiken minder bandbreedte en resources dan andere API-stijlen.</w:t>
       </w:r>
       <w:r>
         <w:br/>
@@ -4870,11 +4997,11 @@
       </w:r>
       <w:proofErr w:type="spellStart"/>
       <w:r>
-        <w:t>RESTful</w:t>
+        <w:t>RESTful-API's</w:t>
       </w:r>
       <w:proofErr w:type="spellEnd"/>
       <w:r>
-        <w:t>-API's zijn goed uit te breiden en kunnen eenvoudig worden aangepast aan nieuwe eisen.</w:t>
+        <w:t xml:space="preserve"> zijn goed uit te breiden en kunnen eenvoudig worden aangepast aan nieuwe eisen.</w:t>
       </w:r>
       <w:r>
         <w:br/>
@@ -4931,21 +5058,34 @@
         <w:t xml:space="preserve">. </w:t>
       </w:r>
       <w:r>
-        <w:t>REST-API</w:t>
-      </w:r>
-      <w:r>
-        <w:t xml:space="preserve">'s en </w:t>
+        <w:t>REST-</w:t>
       </w:r>
       <w:proofErr w:type="spellStart"/>
       <w:r>
-        <w:t>RESTful</w:t>
+        <w:t>API</w:t>
+      </w:r>
+      <w:r>
+        <w:t>'s</w:t>
       </w:r>
       <w:proofErr w:type="spellEnd"/>
       <w:r>
-        <w:t>-API's vormen een krachtige combinatie die efficiënte communicatie tussen applicaties op het web mogelijk maakt. Inzicht in de werking en voordelen van deze technologieën is van cruciaal belang voor ontwikkelaars die webapplicaties willen bouwen die naadloos met elkaar kunnen communiceren.</w:t>
-      </w:r>
-    </w:p>
-    <w:p>
+        <w:t xml:space="preserve"> en </w:t>
+      </w:r>
+      <w:proofErr w:type="spellStart"/>
+      <w:r>
+        <w:t>RESTful-API's</w:t>
+      </w:r>
+      <w:proofErr w:type="spellEnd"/>
+      <w:r>
+        <w:t xml:space="preserve"> vormen een krachtige combinatie die efficiënte communicatie tussen applicaties op het web mogelijk maakt. Inzicht in de werking en voordelen van deze technologieën is van cruciaal belang voor ontwikkelaars die webapplicaties willen bouwen die naadloos met elkaar kunnen communiceren.</w:t>
+      </w:r>
+    </w:p>
+    <w:p>
+      <w:pPr>
+        <w:rPr>
+          <w:shd w:val="clear" w:color="auto" w:fill="FFFFFF"/>
+        </w:rPr>
+      </w:pPr>
       <w:r>
         <w:rPr>
           <w:shd w:val="clear" w:color="auto" w:fill="FFFFFF"/>
@@ -4988,14 +5128,9 @@
           <w:color w:val="1F1F1F"/>
           <w:shd w:val="clear" w:color="auto" w:fill="FFFFFF"/>
         </w:rPr>
-        <w:t>-API's</w:t>
-      </w:r>
-      <w:r>
-        <w:rPr>
-          <w:shd w:val="clear" w:color="auto" w:fill="FFFFFF"/>
-        </w:rPr>
-        <w:t xml:space="preserve">, die we voor de beknoptheid verder zullen afkorten naar </w:t>
-      </w:r>
+        <w:t>-</w:t>
+      </w:r>
+      <w:proofErr w:type="spellStart"/>
       <w:r>
         <w:rPr>
           <w:rStyle w:val="Zwaar"/>
@@ -5003,6 +5138,22 @@
           <w:color w:val="1F1F1F"/>
           <w:shd w:val="clear" w:color="auto" w:fill="FFFFFF"/>
         </w:rPr>
+        <w:t>API's</w:t>
+      </w:r>
+      <w:proofErr w:type="spellEnd"/>
+      <w:r>
+        <w:rPr>
+          <w:shd w:val="clear" w:color="auto" w:fill="FFFFFF"/>
+        </w:rPr>
+        <w:t xml:space="preserve">, die we voor de beknoptheid verder zullen afkorten naar </w:t>
+      </w:r>
+      <w:r>
+        <w:rPr>
+          <w:rStyle w:val="Zwaar"/>
+          <w:rFonts w:ascii="Arial" w:hAnsi="Arial" w:cs="Arial"/>
+          <w:color w:val="1F1F1F"/>
+          <w:shd w:val="clear" w:color="auto" w:fill="FFFFFF"/>
+        </w:rPr>
         <w:t>REST-API's</w:t>
       </w:r>
       <w:r>
@@ -5012,14 +5163,36 @@
         <w:t>. We bespreken de werking van REST-API's, de voordelen die ze bieden en de verschillende frameworks die beschikbaar zijn voor hun ontwikkeling.</w:t>
       </w:r>
     </w:p>
-    <w:p/>
-    <w:p>
-      <w:pPr>
-        <w:pStyle w:val="Kop3"/>
+    <w:p>
+      <w:pPr>
+        <w:spacing w:after="200" w:line="276" w:lineRule="auto"/>
+        <w:rPr>
+          <w:shd w:val="clear" w:color="auto" w:fill="FFFFFF"/>
+        </w:rPr>
+      </w:pPr>
+    </w:p>
+    <w:p>
+      <w:pPr>
+        <w:spacing w:after="200" w:line="276" w:lineRule="auto"/>
+        <w:rPr>
+          <w:rFonts w:eastAsiaTheme="majorEastAsia" w:cstheme="majorBidi"/>
+          <w:b/>
+          <w:bCs/>
+          <w:sz w:val="24"/>
+        </w:rPr>
       </w:pPr>
       <w:bookmarkStart w:id="21" w:name="_Toc120695350"/>
       <w:bookmarkStart w:id="22" w:name="_Toc164662013"/>
       <w:r>
+        <w:br w:type="page"/>
+      </w:r>
+    </w:p>
+    <w:p>
+      <w:pPr>
+        <w:pStyle w:val="Kop3"/>
+      </w:pPr>
+      <w:r>
+        <w:lastRenderedPageBreak/>
         <w:t>Experiment</w:t>
       </w:r>
       <w:bookmarkEnd w:id="21"/>
@@ -5038,7 +5211,16 @@
         </w:sectPr>
       </w:pPr>
       <w:r>
-        <w:t xml:space="preserve">Dit onderzoek combineert kwalitatief en kwantitatief onderzoek. Het kwalitatieve deel richt zich op de behoeften van scholen betreffende gegevensverzameling via een </w:t>
+        <w:t xml:space="preserve">Dit onderzoek combineert kwalitatief en kwantitatief onderzoek. Het kwalitatieve deel richt zich op de behoeften van scholen </w:t>
+      </w:r>
+      <w:r>
+        <w:t>om gegevens uit te wisselen tussen verschillende systemen</w:t>
+      </w:r>
+      <w:r>
+        <w:t xml:space="preserve"> </w:t>
+      </w:r>
+      <w:r>
+        <w:t xml:space="preserve">via een </w:t>
       </w:r>
       <w:r>
         <w:t>REST-API</w:t>
@@ -5050,13 +5232,25 @@
         <w:t>REST-API</w:t>
       </w:r>
       <w:r>
-        <w:t xml:space="preserve"> opties op criteria zoals veiligheid en efficiëntie. Data worden verzameld via literatuur- en online onderzoek naar beschikbare </w:t>
+        <w:t xml:space="preserve"> </w:t>
+      </w:r>
+      <w:r>
+        <w:t>technologieën</w:t>
+      </w:r>
+      <w:r>
+        <w:t xml:space="preserve"> op criteria zoals veiligheid en efficiëntie. Data worden verzameld via literatuur- en online onderzoek naar beschikbare </w:t>
       </w:r>
       <w:r>
         <w:t>REST</w:t>
       </w:r>
       <w:r>
-        <w:t xml:space="preserve">-API’s, bestaande uit technische specificaties en prestatiegegevens. Analyse en vergelijking van de data zullen de meest geschikte </w:t>
+        <w:t>-API</w:t>
+      </w:r>
+      <w:r>
+        <w:t xml:space="preserve"> technologieën</w:t>
+      </w:r>
+      <w:r>
+        <w:t xml:space="preserve">, bestaande uit technische specificaties en prestatiegegevens. Analyse en vergelijking van de data zullen de meest geschikte </w:t>
       </w:r>
       <w:r>
         <w:t>REST-API</w:t>
@@ -5786,7 +5980,18 @@
         <w:spacing w:after="200" w:line="276" w:lineRule="auto"/>
       </w:pPr>
       <w:r>
-        <w:t>De prestaties van Django zijn over het algemeen solide. Django snel en efficiënt reageren op HTTP-verzoeken, waardoor het een geschikte keuze is voor het bouwen van schaalbare API's die grote hoeveelheden verkeer kunnen verwerken.</w:t>
+        <w:t xml:space="preserve">Na mijn tests heb ik opgemerkt dat Django over het algemeen solide presteert, hoewel het niet zo schaalbaar lijkt te zijn als sommige van de andere opties die ik heb onderzocht. Django kan weliswaar snel en efficiënt reageren op HTTP-verzoeken, maar het lijkt minder geschikt te zijn voor het bouwen van </w:t>
+      </w:r>
+      <w:r>
+        <w:t>REST-</w:t>
+      </w:r>
+      <w:proofErr w:type="spellStart"/>
+      <w:r>
+        <w:t>API's</w:t>
+      </w:r>
+      <w:proofErr w:type="spellEnd"/>
+      <w:r>
+        <w:t xml:space="preserve"> die grote hoeveelheden verkeer moeten verwerken.</w:t>
       </w:r>
     </w:p>
     <w:p>
@@ -5820,9 +6025,25 @@
     </w:p>
     <w:p>
       <w:pPr>
+        <w:spacing w:after="200" w:line="276" w:lineRule="auto"/>
+        <w:rPr>
+          <w:rFonts w:ascii="Tahoma" w:eastAsiaTheme="majorEastAsia" w:hAnsi="Tahoma" w:cstheme="majorBidi"/>
+          <w:b/>
+          <w:bCs/>
+          <w:iCs/>
+          <w:sz w:val="20"/>
+        </w:rPr>
+      </w:pPr>
+      <w:r>
+        <w:br w:type="page"/>
+      </w:r>
+    </w:p>
+    <w:p>
+      <w:pPr>
         <w:pStyle w:val="Kop4"/>
       </w:pPr>
       <w:r>
+        <w:lastRenderedPageBreak/>
         <w:t>Conclusie</w:t>
       </w:r>
     </w:p>
@@ -5839,11 +6060,7 @@
       </w:r>
       <w:proofErr w:type="spellEnd"/>
       <w:r>
-        <w:t xml:space="preserve"> voor het ontwikkelen van webapplicaties en REST-API's, met solide documentatie en een brede community voor ondersteuning. Hoewel het opzetten van een API over het algemeen vlot verloopt, kan de mappenstructuur enige onduidelijkheid veroorzaken. Integratie met bestaande databases kan extra configuratie vereisen, hoewel het migratieproces soepel verloopt voor nieuwe databases. De prestaties van Django zijn solide </w:t>
-      </w:r>
-      <w:r>
-        <w:lastRenderedPageBreak/>
-        <w:t xml:space="preserve">en het biedt ingebouwde beveiligingsmechanismen, maar het gebrek aan </w:t>
+        <w:t xml:space="preserve"> voor het ontwikkelen van webapplicaties en REST-API's, met solide documentatie en een brede community voor ondersteuning. Hoewel het opzetten van een API over het algemeen vlot verloopt, kan de mappenstructuur enige onduidelijkheid veroorzaken. Integratie met bestaande databases kan extra configuratie vereisen, hoewel het migratieproces soepel verloopt voor nieuwe databases. De prestaties van Django zijn solide en het biedt ingebouwde beveiligingsmechanismen, maar het gebrek aan </w:t>
       </w:r>
       <w:proofErr w:type="spellStart"/>
       <w:r>
@@ -6931,10 +7148,18 @@
     <w:p/>
     <w:p>
       <w:r>
-        <w:t xml:space="preserve">Uit de prestatieresultaten van de verschillende REST-API technologieën blijkt dat alle frameworks - Express.js, Django, ASP.NET en Bun &amp; </w:t>
+        <w:t xml:space="preserve">Uit de prestatieresultaten van verschillende REST-API technologieën blijkt dat alle </w:t>
       </w:r>
       <w:proofErr w:type="spellStart"/>
       <w:r>
+        <w:t>frameworks</w:t>
+      </w:r>
+      <w:proofErr w:type="spellEnd"/>
+      <w:r>
+        <w:t xml:space="preserve"> - Express.js, Django, ASP.NET en Bun &amp; </w:t>
+      </w:r>
+      <w:proofErr w:type="spellStart"/>
+      <w:r>
         <w:t>Elysia</w:t>
       </w:r>
       <w:proofErr w:type="spellEnd"/>
@@ -6944,7 +7169,7 @@
     </w:p>
     <w:p>
       <w:r>
-        <w:t xml:space="preserve">Express.js en ASP.NET hebben de laagste gemiddelde responstijden, terwijl Django iets hogere responstijden laat zien. Bun &amp; </w:t>
+        <w:t xml:space="preserve">Express.js en ASP.NET hebben de laagste gemiddelde responstijden, terwijl Django aanzienlijk langere responstijden laat zien. Bun &amp; </w:t>
       </w:r>
       <w:proofErr w:type="spellStart"/>
       <w:r>
@@ -6952,15 +7177,46 @@
       </w:r>
       <w:proofErr w:type="spellEnd"/>
       <w:r>
-        <w:t xml:space="preserve"> presteren ook goed met een gemiddelde responstijd vergelijkbaar met die van Express.js en ASP.NET.</w:t>
-      </w:r>
-    </w:p>
-    <w:p>
-      <w:r>
-        <w:t>Op basis van deze prestatieresultaten kunnen we concluderen dat alle geteste frameworks geschikt zijn voor het ontwikkelen van REST-API's met betrouwbare prestaties en weinig fouten. De keuze tussen deze frameworks kan afhangen van andere factoren, zoals ontwikkelaarsvoorkeur, beschikbare resources en integratiemogelijkheden met bestaande systemen.</w:t>
-      </w:r>
-    </w:p>
-    <w:p/>
+        <w:t xml:space="preserve"> presteren ook goed met een gemiddelde responstijd vergelijkbaar met die van Express.js en ASP.NET. </w:t>
+      </w:r>
+    </w:p>
+    <w:p>
+      <w:r>
+        <w:t xml:space="preserve">Op basis van deze prestatieresultaten kunnen we concluderen dat alle geteste </w:t>
+      </w:r>
+      <w:proofErr w:type="spellStart"/>
+      <w:r>
+        <w:t>frameworks</w:t>
+      </w:r>
+      <w:proofErr w:type="spellEnd"/>
+      <w:r>
+        <w:t xml:space="preserve"> geschikt zijn voor het ontwikkelen van REST-</w:t>
+      </w:r>
+      <w:proofErr w:type="spellStart"/>
+      <w:r>
+        <w:t>API's</w:t>
+      </w:r>
+      <w:proofErr w:type="spellEnd"/>
+      <w:r>
+        <w:t xml:space="preserve"> met betrouwbare prestaties en weinig fouten. Django lijkt echter meer geschikt voor kleinere datasets of situaties met minder verkeer, vanwege zijn iets langzamere responstijden in vergelijking met andere </w:t>
+      </w:r>
+      <w:proofErr w:type="spellStart"/>
+      <w:r>
+        <w:t>frameworks</w:t>
+      </w:r>
+      <w:proofErr w:type="spellEnd"/>
+      <w:r>
+        <w:t xml:space="preserve">. De keuze tussen deze </w:t>
+      </w:r>
+      <w:proofErr w:type="spellStart"/>
+      <w:r>
+        <w:t>frameworks</w:t>
+      </w:r>
+      <w:proofErr w:type="spellEnd"/>
+      <w:r>
+        <w:t xml:space="preserve"> kan ook afhangen van andere factoren, zoals ontwikkelaarsvoorkeur, beschikbare resources en integratiemogelijkheden met bestaande systemen.</w:t>
+      </w:r>
+    </w:p>
     <w:p>
       <w:pPr>
         <w:spacing w:after="200" w:line="276" w:lineRule="auto"/>
@@ -7105,7 +7361,25 @@
       </w:r>
       <w:proofErr w:type="spellEnd"/>
       <w:r>
-        <w:t xml:space="preserve"> aan. Gezien het feit dat het bedrijf al met .NET werkt, zal de integratie met ASP.NET </w:t>
+        <w:t xml:space="preserve"> aan. Gezien het feit dat </w:t>
+      </w:r>
+      <w:r>
+        <w:t>Integreat</w:t>
+      </w:r>
+      <w:r>
+        <w:t xml:space="preserve"> al</w:t>
+      </w:r>
+      <w:r>
+        <w:t xml:space="preserve"> </w:t>
+      </w:r>
+      <w:r>
+        <w:t>werkt</w:t>
+      </w:r>
+      <w:r>
+        <w:t xml:space="preserve"> </w:t>
+      </w:r>
+      <w:r>
+        <w:t xml:space="preserve">met .NET, zal de integratie met ASP.NET </w:t>
       </w:r>
       <w:proofErr w:type="spellStart"/>
       <w:r>
@@ -7730,19 +8004,11 @@
         </w:rPr>
         <w:br/>
       </w:r>
-      <w:proofErr w:type="spellStart"/>
       <w:r>
         <w:rPr>
           <w:lang w:val="it-IT"/>
         </w:rPr>
-        <w:t>Django</w:t>
-      </w:r>
-      <w:proofErr w:type="spellEnd"/>
-      <w:r>
-        <w:rPr>
-          <w:lang w:val="it-IT"/>
-        </w:rPr>
-        <w:t xml:space="preserve"> REST framework</w:t>
+        <w:t>Django REST framework</w:t>
       </w:r>
     </w:p>
     <w:p>
@@ -8079,31 +8345,15 @@
       <w:pPr>
         <w:rPr>
           <w:rStyle w:val="Nadruk"/>
-          <w:lang w:val="nl-BE"/>
+          <w:lang w:val="en-GB"/>
         </w:rPr>
       </w:pPr>
       <w:r>
         <w:rPr>
           <w:rStyle w:val="Nadruk"/>
-          <w:lang w:val="nl-BE"/>
-        </w:rPr>
-        <w:t xml:space="preserve">Bun, </w:t>
-      </w:r>
-      <w:proofErr w:type="spellStart"/>
-      <w:r>
-        <w:rPr>
-          <w:rStyle w:val="Nadruk"/>
-          <w:lang w:val="nl-BE"/>
-        </w:rPr>
-        <w:t>Elysia</w:t>
-      </w:r>
-      <w:proofErr w:type="spellEnd"/>
-      <w:r>
-        <w:rPr>
-          <w:rStyle w:val="Nadruk"/>
-          <w:lang w:val="nl-BE"/>
-        </w:rPr>
-        <w:t xml:space="preserve"> &amp; Prisma</w:t>
+          <w:lang w:val="en-GB"/>
+        </w:rPr>
+        <w:t>Bun, Elysia &amp; Prisma</w:t>
       </w:r>
     </w:p>
     <w:p>
@@ -8116,15 +8366,10 @@
         </w:rPr>
       </w:pPr>
       <w:r>
-        <w:t xml:space="preserve">Prisma </w:t>
-      </w:r>
-      <w:proofErr w:type="spellStart"/>
-      <w:r>
-        <w:t>Documentation</w:t>
-      </w:r>
-      <w:proofErr w:type="spellEnd"/>
-      <w:r>
-        <w:t xml:space="preserve">. </w:t>
+        <w:rPr>
+          <w:lang w:val="en-GB"/>
+        </w:rPr>
+        <w:t xml:space="preserve">Prisma Documentation. </w:t>
       </w:r>
       <w:r>
         <w:rPr>
@@ -8350,19 +8595,7 @@
           <w:rPr>
             <w:rStyle w:val="Hyperlink"/>
           </w:rPr>
-          <w:t>https://github.</w:t>
-        </w:r>
-        <w:r>
-          <w:rPr>
-            <w:rStyle w:val="Hyperlink"/>
-          </w:rPr>
-          <w:t>c</w:t>
-        </w:r>
-        <w:r>
-          <w:rPr>
-            <w:rStyle w:val="Hyperlink"/>
-          </w:rPr>
-          <w:t>om/LukasOlivier/bap/blob/95bf4f0eeca57d33cc053f16dd2d70eabcb1a2b3/documentation/openapi.yaml</w:t>
+          <w:t>https://github.com/LukasOlivier/bap/blob/95bf4f0eeca57d33cc053f16dd2d70eabcb1a2b3/documentation/openapi.yaml</w:t>
         </w:r>
       </w:hyperlink>
     </w:p>
@@ -8424,7 +8657,7 @@
 </file>
 
 <file path=word/endnotes.xml><?xml version="1.0" encoding="utf-8"?>
-<w:endnotes xmlns:wpc="http://schemas.microsoft.com/office/word/2010/wordprocessingCanvas" xmlns:cx="http://schemas.microsoft.com/office/drawing/2014/chartex" xmlns:cx1="http://schemas.microsoft.com/office/drawing/2015/9/8/chartex" xmlns:cx2="http://schemas.microsoft.com/office/drawing/2015/10/21/chartex" xmlns:cx3="http://schemas.microsoft.com/office/drawing/2016/5/9/chartex" xmlns:cx4="http://schemas.microsoft.com/office/drawing/2016/5/10/chartex" xmlns:cx5="http://schemas.microsoft.com/office/drawing/2016/5/11/chartex" xmlns:cx6="http://schemas.microsoft.com/office/drawing/2016/5/12/chartex" xmlns:cx7="http://schemas.microsoft.com/office/drawing/2016/5/13/chartex" xmlns:cx8="http://schemas.microsoft.com/office/drawing/2016/5/14/chartex" xmlns:mc="http://schemas.openxmlformats.org/markup-compatibility/2006" xmlns:aink="http://schemas.microsoft.com/office/drawing/2016/ink" xmlns:am3d="http://schemas.microsoft.com/office/drawing/2017/model3d" xmlns:o="urn:schemas-microsoft-com:office:office" xmlns:oel="http://schemas.microsoft.com/office/2019/extlst" xmlns:r="http://schemas.openxmlformats.org/officeDocument/2006/relationships" xmlns:m="http://schemas.openxmlformats.org/officeDocument/2006/math" xmlns:v="urn:schemas-microsoft-com:vml" xmlns:wp14="http://schemas.microsoft.com/office/word/2010/wordprocessingDrawing" xmlns:wp="http://schemas.openxmlformats.org/drawingml/2006/wordprocessingDrawing" xmlns:w10="urn:schemas-microsoft-com:office:word" xmlns:w="http://schemas.openxmlformats.org/wordprocessingml/2006/main" xmlns:w14="http://schemas.microsoft.com/office/word/2010/wordml" xmlns:w15="http://schemas.microsoft.com/office/word/2012/wordml" xmlns:w16cex="http://schemas.microsoft.com/office/word/2018/wordml/cex" xmlns:w16cid="http://schemas.microsoft.com/office/word/2016/wordml/cid" xmlns:w16="http://schemas.microsoft.com/office/word/2018/wordml" xmlns:w16sdtdh="http://schemas.microsoft.com/office/word/2020/wordml/sdtdatahash" xmlns:w16se="http://schemas.microsoft.com/office/word/2015/wordml/symex" xmlns:wpg="http://schemas.microsoft.com/office/word/2010/wordprocessingGroup" xmlns:wpi="http://schemas.microsoft.com/office/word/2010/wordprocessingInk" xmlns:wne="http://schemas.microsoft.com/office/word/2006/wordml" xmlns:wps="http://schemas.microsoft.com/office/word/2010/wordprocessingShape" mc:Ignorable="w14 w15 w16se w16cid w16 w16cex w16sdtdh wp14">
+<w:endnotes xmlns:wpc="http://schemas.microsoft.com/office/word/2010/wordprocessingCanvas" xmlns:cx="http://schemas.microsoft.com/office/drawing/2014/chartex" xmlns:cx1="http://schemas.microsoft.com/office/drawing/2015/9/8/chartex" xmlns:cx2="http://schemas.microsoft.com/office/drawing/2015/10/21/chartex" xmlns:cx3="http://schemas.microsoft.com/office/drawing/2016/5/9/chartex" xmlns:cx4="http://schemas.microsoft.com/office/drawing/2016/5/10/chartex" xmlns:cx5="http://schemas.microsoft.com/office/drawing/2016/5/11/chartex" xmlns:cx6="http://schemas.microsoft.com/office/drawing/2016/5/12/chartex" xmlns:cx7="http://schemas.microsoft.com/office/drawing/2016/5/13/chartex" xmlns:cx8="http://schemas.microsoft.com/office/drawing/2016/5/14/chartex" xmlns:mc="http://schemas.openxmlformats.org/markup-compatibility/2006" xmlns:aink="http://schemas.microsoft.com/office/drawing/2016/ink" xmlns:am3d="http://schemas.microsoft.com/office/drawing/2017/model3d" xmlns:o="urn:schemas-microsoft-com:office:office" xmlns:oel="http://schemas.microsoft.com/office/2019/extlst" xmlns:r="http://schemas.openxmlformats.org/officeDocument/2006/relationships" xmlns:m="http://schemas.openxmlformats.org/officeDocument/2006/math" xmlns:v="urn:schemas-microsoft-com:vml" xmlns:wp14="http://schemas.microsoft.com/office/word/2010/wordprocessingDrawing" xmlns:wp="http://schemas.openxmlformats.org/drawingml/2006/wordprocessingDrawing" xmlns:w10="urn:schemas-microsoft-com:office:word" xmlns:w="http://schemas.openxmlformats.org/wordprocessingml/2006/main" xmlns:w14="http://schemas.microsoft.com/office/word/2010/wordml" xmlns:w15="http://schemas.microsoft.com/office/word/2012/wordml" xmlns:w16cex="http://schemas.microsoft.com/office/word/2018/wordml/cex" xmlns:w16cid="http://schemas.microsoft.com/office/word/2016/wordml/cid" xmlns:w16="http://schemas.microsoft.com/office/word/2018/wordml" xmlns:w16du="http://schemas.microsoft.com/office/word/2023/wordml/word16du" xmlns:w16sdtdh="http://schemas.microsoft.com/office/word/2020/wordml/sdtdatahash" xmlns:w16se="http://schemas.microsoft.com/office/word/2015/wordml/symex" xmlns:wpg="http://schemas.microsoft.com/office/word/2010/wordprocessingGroup" xmlns:wpi="http://schemas.microsoft.com/office/word/2010/wordprocessingInk" xmlns:wne="http://schemas.microsoft.com/office/word/2006/wordml" xmlns:wps="http://schemas.microsoft.com/office/word/2010/wordprocessingShape" mc:Ignorable="w14 w15 w16se w16cid w16 w16cex w16sdtdh w16du wp14">
   <w:endnote w:type="separator" w:id="-1">
     <w:p>
       <w:pPr>
@@ -8449,7 +8682,7 @@
 </file>
 
 <file path=word/footer1.xml><?xml version="1.0" encoding="utf-8"?>
-<w:ftr xmlns:wpc="http://schemas.microsoft.com/office/word/2010/wordprocessingCanvas" xmlns:cx="http://schemas.microsoft.com/office/drawing/2014/chartex" xmlns:cx1="http://schemas.microsoft.com/office/drawing/2015/9/8/chartex" xmlns:cx2="http://schemas.microsoft.com/office/drawing/2015/10/21/chartex" xmlns:cx3="http://schemas.microsoft.com/office/drawing/2016/5/9/chartex" xmlns:cx4="http://schemas.microsoft.com/office/drawing/2016/5/10/chartex" xmlns:cx5="http://schemas.microsoft.com/office/drawing/2016/5/11/chartex" xmlns:cx6="http://schemas.microsoft.com/office/drawing/2016/5/12/chartex" xmlns:cx7="http://schemas.microsoft.com/office/drawing/2016/5/13/chartex" xmlns:cx8="http://schemas.microsoft.com/office/drawing/2016/5/14/chartex" xmlns:mc="http://schemas.openxmlformats.org/markup-compatibility/2006" xmlns:aink="http://schemas.microsoft.com/office/drawing/2016/ink" xmlns:am3d="http://schemas.microsoft.com/office/drawing/2017/model3d" xmlns:o="urn:schemas-microsoft-com:office:office" xmlns:oel="http://schemas.microsoft.com/office/2019/extlst" xmlns:r="http://schemas.openxmlformats.org/officeDocument/2006/relationships" xmlns:m="http://schemas.openxmlformats.org/officeDocument/2006/math" xmlns:v="urn:schemas-microsoft-com:vml" xmlns:wp14="http://schemas.microsoft.com/office/word/2010/wordprocessingDrawing" xmlns:wp="http://schemas.openxmlformats.org/drawingml/2006/wordprocessingDrawing" xmlns:w10="urn:schemas-microsoft-com:office:word" xmlns:w="http://schemas.openxmlformats.org/wordprocessingml/2006/main" xmlns:w14="http://schemas.microsoft.com/office/word/2010/wordml" xmlns:w15="http://schemas.microsoft.com/office/word/2012/wordml" xmlns:w16cex="http://schemas.microsoft.com/office/word/2018/wordml/cex" xmlns:w16cid="http://schemas.microsoft.com/office/word/2016/wordml/cid" xmlns:w16="http://schemas.microsoft.com/office/word/2018/wordml" xmlns:w16sdtdh="http://schemas.microsoft.com/office/word/2020/wordml/sdtdatahash" xmlns:w16se="http://schemas.microsoft.com/office/word/2015/wordml/symex" xmlns:wpg="http://schemas.microsoft.com/office/word/2010/wordprocessingGroup" xmlns:wpi="http://schemas.microsoft.com/office/word/2010/wordprocessingInk" xmlns:wne="http://schemas.microsoft.com/office/word/2006/wordml" xmlns:wps="http://schemas.microsoft.com/office/word/2010/wordprocessingShape" mc:Ignorable="w14 w15 w16se w16cid w16 w16cex w16sdtdh wp14">
+<w:ftr xmlns:wpc="http://schemas.microsoft.com/office/word/2010/wordprocessingCanvas" xmlns:cx="http://schemas.microsoft.com/office/drawing/2014/chartex" xmlns:cx1="http://schemas.microsoft.com/office/drawing/2015/9/8/chartex" xmlns:cx2="http://schemas.microsoft.com/office/drawing/2015/10/21/chartex" xmlns:cx3="http://schemas.microsoft.com/office/drawing/2016/5/9/chartex" xmlns:cx4="http://schemas.microsoft.com/office/drawing/2016/5/10/chartex" xmlns:cx5="http://schemas.microsoft.com/office/drawing/2016/5/11/chartex" xmlns:cx6="http://schemas.microsoft.com/office/drawing/2016/5/12/chartex" xmlns:cx7="http://schemas.microsoft.com/office/drawing/2016/5/13/chartex" xmlns:cx8="http://schemas.microsoft.com/office/drawing/2016/5/14/chartex" xmlns:mc="http://schemas.openxmlformats.org/markup-compatibility/2006" xmlns:aink="http://schemas.microsoft.com/office/drawing/2016/ink" xmlns:am3d="http://schemas.microsoft.com/office/drawing/2017/model3d" xmlns:o="urn:schemas-microsoft-com:office:office" xmlns:oel="http://schemas.microsoft.com/office/2019/extlst" xmlns:r="http://schemas.openxmlformats.org/officeDocument/2006/relationships" xmlns:m="http://schemas.openxmlformats.org/officeDocument/2006/math" xmlns:v="urn:schemas-microsoft-com:vml" xmlns:wp14="http://schemas.microsoft.com/office/word/2010/wordprocessingDrawing" xmlns:wp="http://schemas.openxmlformats.org/drawingml/2006/wordprocessingDrawing" xmlns:w10="urn:schemas-microsoft-com:office:word" xmlns:w="http://schemas.openxmlformats.org/wordprocessingml/2006/main" xmlns:w14="http://schemas.microsoft.com/office/word/2010/wordml" xmlns:w15="http://schemas.microsoft.com/office/word/2012/wordml" xmlns:w16cex="http://schemas.microsoft.com/office/word/2018/wordml/cex" xmlns:w16cid="http://schemas.microsoft.com/office/word/2016/wordml/cid" xmlns:w16="http://schemas.microsoft.com/office/word/2018/wordml" xmlns:w16du="http://schemas.microsoft.com/office/word/2023/wordml/word16du" xmlns:w16sdtdh="http://schemas.microsoft.com/office/word/2020/wordml/sdtdatahash" xmlns:w16se="http://schemas.microsoft.com/office/word/2015/wordml/symex" xmlns:wpg="http://schemas.microsoft.com/office/word/2010/wordprocessingGroup" xmlns:wpi="http://schemas.microsoft.com/office/word/2010/wordprocessingInk" xmlns:wne="http://schemas.microsoft.com/office/word/2006/wordml" xmlns:wps="http://schemas.microsoft.com/office/word/2010/wordprocessingShape" mc:Ignorable="w14 w15 w16se w16cid w16 w16cex w16sdtdh w16du wp14">
   <w:p>
     <w:pPr>
       <w:pStyle w:val="Voettekst"/>
@@ -8552,7 +8785,7 @@
 </file>
 
 <file path=word/footnotes.xml><?xml version="1.0" encoding="utf-8"?>
-<w:footnotes xmlns:wpc="http://schemas.microsoft.com/office/word/2010/wordprocessingCanvas" xmlns:cx="http://schemas.microsoft.com/office/drawing/2014/chartex" xmlns:cx1="http://schemas.microsoft.com/office/drawing/2015/9/8/chartex" xmlns:cx2="http://schemas.microsoft.com/office/drawing/2015/10/21/chartex" xmlns:cx3="http://schemas.microsoft.com/office/drawing/2016/5/9/chartex" xmlns:cx4="http://schemas.microsoft.com/office/drawing/2016/5/10/chartex" xmlns:cx5="http://schemas.microsoft.com/office/drawing/2016/5/11/chartex" xmlns:cx6="http://schemas.microsoft.com/office/drawing/2016/5/12/chartex" xmlns:cx7="http://schemas.microsoft.com/office/drawing/2016/5/13/chartex" xmlns:cx8="http://schemas.microsoft.com/office/drawing/2016/5/14/chartex" xmlns:mc="http://schemas.openxmlformats.org/markup-compatibility/2006" xmlns:aink="http://schemas.microsoft.com/office/drawing/2016/ink" xmlns:am3d="http://schemas.microsoft.com/office/drawing/2017/model3d" xmlns:o="urn:schemas-microsoft-com:office:office" xmlns:oel="http://schemas.microsoft.com/office/2019/extlst" xmlns:r="http://schemas.openxmlformats.org/officeDocument/2006/relationships" xmlns:m="http://schemas.openxmlformats.org/officeDocument/2006/math" xmlns:v="urn:schemas-microsoft-com:vml" xmlns:wp14="http://schemas.microsoft.com/office/word/2010/wordprocessingDrawing" xmlns:wp="http://schemas.openxmlformats.org/drawingml/2006/wordprocessingDrawing" xmlns:w10="urn:schemas-microsoft-com:office:word" xmlns:w="http://schemas.openxmlformats.org/wordprocessingml/2006/main" xmlns:w14="http://schemas.microsoft.com/office/word/2010/wordml" xmlns:w15="http://schemas.microsoft.com/office/word/2012/wordml" xmlns:w16cex="http://schemas.microsoft.com/office/word/2018/wordml/cex" xmlns:w16cid="http://schemas.microsoft.com/office/word/2016/wordml/cid" xmlns:w16="http://schemas.microsoft.com/office/word/2018/wordml" xmlns:w16sdtdh="http://schemas.microsoft.com/office/word/2020/wordml/sdtdatahash" xmlns:w16se="http://schemas.microsoft.com/office/word/2015/wordml/symex" xmlns:wpg="http://schemas.microsoft.com/office/word/2010/wordprocessingGroup" xmlns:wpi="http://schemas.microsoft.com/office/word/2010/wordprocessingInk" xmlns:wne="http://schemas.microsoft.com/office/word/2006/wordml" xmlns:wps="http://schemas.microsoft.com/office/word/2010/wordprocessingShape" mc:Ignorable="w14 w15 w16se w16cid w16 w16cex w16sdtdh wp14">
+<w:footnotes xmlns:wpc="http://schemas.microsoft.com/office/word/2010/wordprocessingCanvas" xmlns:cx="http://schemas.microsoft.com/office/drawing/2014/chartex" xmlns:cx1="http://schemas.microsoft.com/office/drawing/2015/9/8/chartex" xmlns:cx2="http://schemas.microsoft.com/office/drawing/2015/10/21/chartex" xmlns:cx3="http://schemas.microsoft.com/office/drawing/2016/5/9/chartex" xmlns:cx4="http://schemas.microsoft.com/office/drawing/2016/5/10/chartex" xmlns:cx5="http://schemas.microsoft.com/office/drawing/2016/5/11/chartex" xmlns:cx6="http://schemas.microsoft.com/office/drawing/2016/5/12/chartex" xmlns:cx7="http://schemas.microsoft.com/office/drawing/2016/5/13/chartex" xmlns:cx8="http://schemas.microsoft.com/office/drawing/2016/5/14/chartex" xmlns:mc="http://schemas.openxmlformats.org/markup-compatibility/2006" xmlns:aink="http://schemas.microsoft.com/office/drawing/2016/ink" xmlns:am3d="http://schemas.microsoft.com/office/drawing/2017/model3d" xmlns:o="urn:schemas-microsoft-com:office:office" xmlns:oel="http://schemas.microsoft.com/office/2019/extlst" xmlns:r="http://schemas.openxmlformats.org/officeDocument/2006/relationships" xmlns:m="http://schemas.openxmlformats.org/officeDocument/2006/math" xmlns:v="urn:schemas-microsoft-com:vml" xmlns:wp14="http://schemas.microsoft.com/office/word/2010/wordprocessingDrawing" xmlns:wp="http://schemas.openxmlformats.org/drawingml/2006/wordprocessingDrawing" xmlns:w10="urn:schemas-microsoft-com:office:word" xmlns:w="http://schemas.openxmlformats.org/wordprocessingml/2006/main" xmlns:w14="http://schemas.microsoft.com/office/word/2010/wordml" xmlns:w15="http://schemas.microsoft.com/office/word/2012/wordml" xmlns:w16cex="http://schemas.microsoft.com/office/word/2018/wordml/cex" xmlns:w16cid="http://schemas.microsoft.com/office/word/2016/wordml/cid" xmlns:w16="http://schemas.microsoft.com/office/word/2018/wordml" xmlns:w16du="http://schemas.microsoft.com/office/word/2023/wordml/word16du" xmlns:w16sdtdh="http://schemas.microsoft.com/office/word/2020/wordml/sdtdatahash" xmlns:w16se="http://schemas.microsoft.com/office/word/2015/wordml/symex" xmlns:wpg="http://schemas.microsoft.com/office/word/2010/wordprocessingGroup" xmlns:wpi="http://schemas.microsoft.com/office/word/2010/wordprocessingInk" xmlns:wne="http://schemas.microsoft.com/office/word/2006/wordml" xmlns:wps="http://schemas.microsoft.com/office/word/2010/wordprocessingShape" mc:Ignorable="w14 w15 w16se w16cid w16 w16cex w16sdtdh w16du wp14">
   <w:footnote w:type="separator" w:id="-1">
     <w:p>
       <w:pPr>
@@ -8577,7 +8810,7 @@
 </file>
 
 <file path=word/header1.xml><?xml version="1.0" encoding="utf-8"?>
-<w:hdr xmlns:wpc="http://schemas.microsoft.com/office/word/2010/wordprocessingCanvas" xmlns:cx="http://schemas.microsoft.com/office/drawing/2014/chartex" xmlns:cx1="http://schemas.microsoft.com/office/drawing/2015/9/8/chartex" xmlns:cx2="http://schemas.microsoft.com/office/drawing/2015/10/21/chartex" xmlns:cx3="http://schemas.microsoft.com/office/drawing/2016/5/9/chartex" xmlns:cx4="http://schemas.microsoft.com/office/drawing/2016/5/10/chartex" xmlns:cx5="http://schemas.microsoft.com/office/drawing/2016/5/11/chartex" xmlns:cx6="http://schemas.microsoft.com/office/drawing/2016/5/12/chartex" xmlns:cx7="http://schemas.microsoft.com/office/drawing/2016/5/13/chartex" xmlns:cx8="http://schemas.microsoft.com/office/drawing/2016/5/14/chartex" xmlns:mc="http://schemas.openxmlformats.org/markup-compatibility/2006" xmlns:aink="http://schemas.microsoft.com/office/drawing/2016/ink" xmlns:am3d="http://schemas.microsoft.com/office/drawing/2017/model3d" xmlns:o="urn:schemas-microsoft-com:office:office" xmlns:oel="http://schemas.microsoft.com/office/2019/extlst" xmlns:r="http://schemas.openxmlformats.org/officeDocument/2006/relationships" xmlns:m="http://schemas.openxmlformats.org/officeDocument/2006/math" xmlns:v="urn:schemas-microsoft-com:vml" xmlns:wp14="http://schemas.microsoft.com/office/word/2010/wordprocessingDrawing" xmlns:wp="http://schemas.openxmlformats.org/drawingml/2006/wordprocessingDrawing" xmlns:w10="urn:schemas-microsoft-com:office:word" xmlns:w="http://schemas.openxmlformats.org/wordprocessingml/2006/main" xmlns:w14="http://schemas.microsoft.com/office/word/2010/wordml" xmlns:w15="http://schemas.microsoft.com/office/word/2012/wordml" xmlns:w16cex="http://schemas.microsoft.com/office/word/2018/wordml/cex" xmlns:w16cid="http://schemas.microsoft.com/office/word/2016/wordml/cid" xmlns:w16="http://schemas.microsoft.com/office/word/2018/wordml" xmlns:w16sdtdh="http://schemas.microsoft.com/office/word/2020/wordml/sdtdatahash" xmlns:w16se="http://schemas.microsoft.com/office/word/2015/wordml/symex" xmlns:wpg="http://schemas.microsoft.com/office/word/2010/wordprocessingGroup" xmlns:wpi="http://schemas.microsoft.com/office/word/2010/wordprocessingInk" xmlns:wne="http://schemas.microsoft.com/office/word/2006/wordml" xmlns:wps="http://schemas.microsoft.com/office/word/2010/wordprocessingShape" mc:Ignorable="w14 w15 w16se w16cid w16 w16cex w16sdtdh wp14">
+<w:hdr xmlns:wpc="http://schemas.microsoft.com/office/word/2010/wordprocessingCanvas" xmlns:cx="http://schemas.microsoft.com/office/drawing/2014/chartex" xmlns:cx1="http://schemas.microsoft.com/office/drawing/2015/9/8/chartex" xmlns:cx2="http://schemas.microsoft.com/office/drawing/2015/10/21/chartex" xmlns:cx3="http://schemas.microsoft.com/office/drawing/2016/5/9/chartex" xmlns:cx4="http://schemas.microsoft.com/office/drawing/2016/5/10/chartex" xmlns:cx5="http://schemas.microsoft.com/office/drawing/2016/5/11/chartex" xmlns:cx6="http://schemas.microsoft.com/office/drawing/2016/5/12/chartex" xmlns:cx7="http://schemas.microsoft.com/office/drawing/2016/5/13/chartex" xmlns:cx8="http://schemas.microsoft.com/office/drawing/2016/5/14/chartex" xmlns:mc="http://schemas.openxmlformats.org/markup-compatibility/2006" xmlns:aink="http://schemas.microsoft.com/office/drawing/2016/ink" xmlns:am3d="http://schemas.microsoft.com/office/drawing/2017/model3d" xmlns:o="urn:schemas-microsoft-com:office:office" xmlns:oel="http://schemas.microsoft.com/office/2019/extlst" xmlns:r="http://schemas.openxmlformats.org/officeDocument/2006/relationships" xmlns:m="http://schemas.openxmlformats.org/officeDocument/2006/math" xmlns:v="urn:schemas-microsoft-com:vml" xmlns:wp14="http://schemas.microsoft.com/office/word/2010/wordprocessingDrawing" xmlns:wp="http://schemas.openxmlformats.org/drawingml/2006/wordprocessingDrawing" xmlns:w10="urn:schemas-microsoft-com:office:word" xmlns:w="http://schemas.openxmlformats.org/wordprocessingml/2006/main" xmlns:w14="http://schemas.microsoft.com/office/word/2010/wordml" xmlns:w15="http://schemas.microsoft.com/office/word/2012/wordml" xmlns:w16cex="http://schemas.microsoft.com/office/word/2018/wordml/cex" xmlns:w16cid="http://schemas.microsoft.com/office/word/2016/wordml/cid" xmlns:w16="http://schemas.microsoft.com/office/word/2018/wordml" xmlns:w16du="http://schemas.microsoft.com/office/word/2023/wordml/word16du" xmlns:w16sdtdh="http://schemas.microsoft.com/office/word/2020/wordml/sdtdatahash" xmlns:w16se="http://schemas.microsoft.com/office/word/2015/wordml/symex" xmlns:wpg="http://schemas.microsoft.com/office/word/2010/wordprocessingGroup" xmlns:wpi="http://schemas.microsoft.com/office/word/2010/wordprocessingInk" xmlns:wne="http://schemas.microsoft.com/office/word/2006/wordml" xmlns:wps="http://schemas.microsoft.com/office/word/2010/wordprocessingShape" mc:Ignorable="w14 w15 w16se w16cid w16 w16cex w16sdtdh w16du wp14">
   <w:p>
     <w:pPr>
       <w:pStyle w:val="Koptekst"/>
@@ -8587,7 +8820,7 @@
 </file>
 
 <file path=word/header2.xml><?xml version="1.0" encoding="utf-8"?>
-<w:hdr xmlns:wpc="http://schemas.microsoft.com/office/word/2010/wordprocessingCanvas" xmlns:cx="http://schemas.microsoft.com/office/drawing/2014/chartex" xmlns:cx1="http://schemas.microsoft.com/office/drawing/2015/9/8/chartex" xmlns:cx2="http://schemas.microsoft.com/office/drawing/2015/10/21/chartex" xmlns:cx3="http://schemas.microsoft.com/office/drawing/2016/5/9/chartex" xmlns:cx4="http://schemas.microsoft.com/office/drawing/2016/5/10/chartex" xmlns:cx5="http://schemas.microsoft.com/office/drawing/2016/5/11/chartex" xmlns:cx6="http://schemas.microsoft.com/office/drawing/2016/5/12/chartex" xmlns:cx7="http://schemas.microsoft.com/office/drawing/2016/5/13/chartex" xmlns:cx8="http://schemas.microsoft.com/office/drawing/2016/5/14/chartex" xmlns:mc="http://schemas.openxmlformats.org/markup-compatibility/2006" xmlns:aink="http://schemas.microsoft.com/office/drawing/2016/ink" xmlns:am3d="http://schemas.microsoft.com/office/drawing/2017/model3d" xmlns:o="urn:schemas-microsoft-com:office:office" xmlns:oel="http://schemas.microsoft.com/office/2019/extlst" xmlns:r="http://schemas.openxmlformats.org/officeDocument/2006/relationships" xmlns:m="http://schemas.openxmlformats.org/officeDocument/2006/math" xmlns:v="urn:schemas-microsoft-com:vml" xmlns:wp14="http://schemas.microsoft.com/office/word/2010/wordprocessingDrawing" xmlns:wp="http://schemas.openxmlformats.org/drawingml/2006/wordprocessingDrawing" xmlns:w10="urn:schemas-microsoft-com:office:word" xmlns:w="http://schemas.openxmlformats.org/wordprocessingml/2006/main" xmlns:w14="http://schemas.microsoft.com/office/word/2010/wordml" xmlns:w15="http://schemas.microsoft.com/office/word/2012/wordml" xmlns:w16cex="http://schemas.microsoft.com/office/word/2018/wordml/cex" xmlns:w16cid="http://schemas.microsoft.com/office/word/2016/wordml/cid" xmlns:w16="http://schemas.microsoft.com/office/word/2018/wordml" xmlns:w16sdtdh="http://schemas.microsoft.com/office/word/2020/wordml/sdtdatahash" xmlns:w16se="http://schemas.microsoft.com/office/word/2015/wordml/symex" xmlns:wpg="http://schemas.microsoft.com/office/word/2010/wordprocessingGroup" xmlns:wpi="http://schemas.microsoft.com/office/word/2010/wordprocessingInk" xmlns:wne="http://schemas.microsoft.com/office/word/2006/wordml" xmlns:wps="http://schemas.microsoft.com/office/word/2010/wordprocessingShape" mc:Ignorable="w14 w15 w16se w16cid w16 w16cex w16sdtdh wp14">
+<w:hdr xmlns:wpc="http://schemas.microsoft.com/office/word/2010/wordprocessingCanvas" xmlns:cx="http://schemas.microsoft.com/office/drawing/2014/chartex" xmlns:cx1="http://schemas.microsoft.com/office/drawing/2015/9/8/chartex" xmlns:cx2="http://schemas.microsoft.com/office/drawing/2015/10/21/chartex" xmlns:cx3="http://schemas.microsoft.com/office/drawing/2016/5/9/chartex" xmlns:cx4="http://schemas.microsoft.com/office/drawing/2016/5/10/chartex" xmlns:cx5="http://schemas.microsoft.com/office/drawing/2016/5/11/chartex" xmlns:cx6="http://schemas.microsoft.com/office/drawing/2016/5/12/chartex" xmlns:cx7="http://schemas.microsoft.com/office/drawing/2016/5/13/chartex" xmlns:cx8="http://schemas.microsoft.com/office/drawing/2016/5/14/chartex" xmlns:mc="http://schemas.openxmlformats.org/markup-compatibility/2006" xmlns:aink="http://schemas.microsoft.com/office/drawing/2016/ink" xmlns:am3d="http://schemas.microsoft.com/office/drawing/2017/model3d" xmlns:o="urn:schemas-microsoft-com:office:office" xmlns:oel="http://schemas.microsoft.com/office/2019/extlst" xmlns:r="http://schemas.openxmlformats.org/officeDocument/2006/relationships" xmlns:m="http://schemas.openxmlformats.org/officeDocument/2006/math" xmlns:v="urn:schemas-microsoft-com:vml" xmlns:wp14="http://schemas.microsoft.com/office/word/2010/wordprocessingDrawing" xmlns:wp="http://schemas.openxmlformats.org/drawingml/2006/wordprocessingDrawing" xmlns:w10="urn:schemas-microsoft-com:office:word" xmlns:w="http://schemas.openxmlformats.org/wordprocessingml/2006/main" xmlns:w14="http://schemas.microsoft.com/office/word/2010/wordml" xmlns:w15="http://schemas.microsoft.com/office/word/2012/wordml" xmlns:w16cex="http://schemas.microsoft.com/office/word/2018/wordml/cex" xmlns:w16cid="http://schemas.microsoft.com/office/word/2016/wordml/cid" xmlns:w16="http://schemas.microsoft.com/office/word/2018/wordml" xmlns:w16du="http://schemas.microsoft.com/office/word/2023/wordml/word16du" xmlns:w16sdtdh="http://schemas.microsoft.com/office/word/2020/wordml/sdtdatahash" xmlns:w16se="http://schemas.microsoft.com/office/word/2015/wordml/symex" xmlns:wpg="http://schemas.microsoft.com/office/word/2010/wordprocessingGroup" xmlns:wpi="http://schemas.microsoft.com/office/word/2010/wordprocessingInk" xmlns:wne="http://schemas.microsoft.com/office/word/2006/wordml" xmlns:wps="http://schemas.microsoft.com/office/word/2010/wordprocessingShape" mc:Ignorable="w14 w15 w16se w16cid w16 w16cex w16sdtdh w16du wp14">
   <w:p>
     <w:pPr>
       <w:pStyle w:val="Koptekst"/>
@@ -8752,7 +8985,7 @@
 </file>
 
 <file path=word/header3.xml><?xml version="1.0" encoding="utf-8"?>
-<w:hdr xmlns:wpc="http://schemas.microsoft.com/office/word/2010/wordprocessingCanvas" xmlns:cx="http://schemas.microsoft.com/office/drawing/2014/chartex" xmlns:cx1="http://schemas.microsoft.com/office/drawing/2015/9/8/chartex" xmlns:cx2="http://schemas.microsoft.com/office/drawing/2015/10/21/chartex" xmlns:cx3="http://schemas.microsoft.com/office/drawing/2016/5/9/chartex" xmlns:cx4="http://schemas.microsoft.com/office/drawing/2016/5/10/chartex" xmlns:cx5="http://schemas.microsoft.com/office/drawing/2016/5/11/chartex" xmlns:cx6="http://schemas.microsoft.com/office/drawing/2016/5/12/chartex" xmlns:cx7="http://schemas.microsoft.com/office/drawing/2016/5/13/chartex" xmlns:cx8="http://schemas.microsoft.com/office/drawing/2016/5/14/chartex" xmlns:mc="http://schemas.openxmlformats.org/markup-compatibility/2006" xmlns:aink="http://schemas.microsoft.com/office/drawing/2016/ink" xmlns:am3d="http://schemas.microsoft.com/office/drawing/2017/model3d" xmlns:o="urn:schemas-microsoft-com:office:office" xmlns:oel="http://schemas.microsoft.com/office/2019/extlst" xmlns:r="http://schemas.openxmlformats.org/officeDocument/2006/relationships" xmlns:m="http://schemas.openxmlformats.org/officeDocument/2006/math" xmlns:v="urn:schemas-microsoft-com:vml" xmlns:wp14="http://schemas.microsoft.com/office/word/2010/wordprocessingDrawing" xmlns:wp="http://schemas.openxmlformats.org/drawingml/2006/wordprocessingDrawing" xmlns:w10="urn:schemas-microsoft-com:office:word" xmlns:w="http://schemas.openxmlformats.org/wordprocessingml/2006/main" xmlns:w14="http://schemas.microsoft.com/office/word/2010/wordml" xmlns:w15="http://schemas.microsoft.com/office/word/2012/wordml" xmlns:w16cex="http://schemas.microsoft.com/office/word/2018/wordml/cex" xmlns:w16cid="http://schemas.microsoft.com/office/word/2016/wordml/cid" xmlns:w16="http://schemas.microsoft.com/office/word/2018/wordml" xmlns:w16sdtdh="http://schemas.microsoft.com/office/word/2020/wordml/sdtdatahash" xmlns:w16se="http://schemas.microsoft.com/office/word/2015/wordml/symex" xmlns:wpg="http://schemas.microsoft.com/office/word/2010/wordprocessingGroup" xmlns:wpi="http://schemas.microsoft.com/office/word/2010/wordprocessingInk" xmlns:wne="http://schemas.microsoft.com/office/word/2006/wordml" xmlns:wps="http://schemas.microsoft.com/office/word/2010/wordprocessingShape" mc:Ignorable="w14 w15 w16se w16cid w16 w16cex w16sdtdh wp14">
+<w:hdr xmlns:wpc="http://schemas.microsoft.com/office/word/2010/wordprocessingCanvas" xmlns:cx="http://schemas.microsoft.com/office/drawing/2014/chartex" xmlns:cx1="http://schemas.microsoft.com/office/drawing/2015/9/8/chartex" xmlns:cx2="http://schemas.microsoft.com/office/drawing/2015/10/21/chartex" xmlns:cx3="http://schemas.microsoft.com/office/drawing/2016/5/9/chartex" xmlns:cx4="http://schemas.microsoft.com/office/drawing/2016/5/10/chartex" xmlns:cx5="http://schemas.microsoft.com/office/drawing/2016/5/11/chartex" xmlns:cx6="http://schemas.microsoft.com/office/drawing/2016/5/12/chartex" xmlns:cx7="http://schemas.microsoft.com/office/drawing/2016/5/13/chartex" xmlns:cx8="http://schemas.microsoft.com/office/drawing/2016/5/14/chartex" xmlns:mc="http://schemas.openxmlformats.org/markup-compatibility/2006" xmlns:aink="http://schemas.microsoft.com/office/drawing/2016/ink" xmlns:am3d="http://schemas.microsoft.com/office/drawing/2017/model3d" xmlns:o="urn:schemas-microsoft-com:office:office" xmlns:oel="http://schemas.microsoft.com/office/2019/extlst" xmlns:r="http://schemas.openxmlformats.org/officeDocument/2006/relationships" xmlns:m="http://schemas.openxmlformats.org/officeDocument/2006/math" xmlns:v="urn:schemas-microsoft-com:vml" xmlns:wp14="http://schemas.microsoft.com/office/word/2010/wordprocessingDrawing" xmlns:wp="http://schemas.openxmlformats.org/drawingml/2006/wordprocessingDrawing" xmlns:w10="urn:schemas-microsoft-com:office:word" xmlns:w="http://schemas.openxmlformats.org/wordprocessingml/2006/main" xmlns:w14="http://schemas.microsoft.com/office/word/2010/wordml" xmlns:w15="http://schemas.microsoft.com/office/word/2012/wordml" xmlns:w16cex="http://schemas.microsoft.com/office/word/2018/wordml/cex" xmlns:w16cid="http://schemas.microsoft.com/office/word/2016/wordml/cid" xmlns:w16="http://schemas.microsoft.com/office/word/2018/wordml" xmlns:w16du="http://schemas.microsoft.com/office/word/2023/wordml/word16du" xmlns:w16sdtdh="http://schemas.microsoft.com/office/word/2020/wordml/sdtdatahash" xmlns:w16se="http://schemas.microsoft.com/office/word/2015/wordml/symex" xmlns:wpg="http://schemas.microsoft.com/office/word/2010/wordprocessingGroup" xmlns:wpi="http://schemas.microsoft.com/office/word/2010/wordprocessingInk" xmlns:wne="http://schemas.microsoft.com/office/word/2006/wordml" xmlns:wps="http://schemas.microsoft.com/office/word/2010/wordprocessingShape" mc:Ignorable="w14 w15 w16se w16cid w16 w16cex w16sdtdh w16du wp14">
   <w:p>
     <w:pPr>
       <w:pStyle w:val="Koptekst"/>
@@ -8921,7 +9154,7 @@
 </file>
 
 <file path=word/numbering.xml><?xml version="1.0" encoding="utf-8"?>
-<w:numbering xmlns:wpc="http://schemas.microsoft.com/office/word/2010/wordprocessingCanvas" xmlns:cx="http://schemas.microsoft.com/office/drawing/2014/chartex" xmlns:cx1="http://schemas.microsoft.com/office/drawing/2015/9/8/chartex" xmlns:cx2="http://schemas.microsoft.com/office/drawing/2015/10/21/chartex" xmlns:cx3="http://schemas.microsoft.com/office/drawing/2016/5/9/chartex" xmlns:cx4="http://schemas.microsoft.com/office/drawing/2016/5/10/chartex" xmlns:cx5="http://schemas.microsoft.com/office/drawing/2016/5/11/chartex" xmlns:cx6="http://schemas.microsoft.com/office/drawing/2016/5/12/chartex" xmlns:cx7="http://schemas.microsoft.com/office/drawing/2016/5/13/chartex" xmlns:cx8="http://schemas.microsoft.com/office/drawing/2016/5/14/chartex" xmlns:mc="http://schemas.openxmlformats.org/markup-compatibility/2006" xmlns:aink="http://schemas.microsoft.com/office/drawing/2016/ink" xmlns:am3d="http://schemas.microsoft.com/office/drawing/2017/model3d" xmlns:o="urn:schemas-microsoft-com:office:office" xmlns:oel="http://schemas.microsoft.com/office/2019/extlst" xmlns:r="http://schemas.openxmlformats.org/officeDocument/2006/relationships" xmlns:m="http://schemas.openxmlformats.org/officeDocument/2006/math" xmlns:v="urn:schemas-microsoft-com:vml" xmlns:wp14="http://schemas.microsoft.com/office/word/2010/wordprocessingDrawing" xmlns:wp="http://schemas.openxmlformats.org/drawingml/2006/wordprocessingDrawing" xmlns:w10="urn:schemas-microsoft-com:office:word" xmlns:w="http://schemas.openxmlformats.org/wordprocessingml/2006/main" xmlns:w14="http://schemas.microsoft.com/office/word/2010/wordml" xmlns:w15="http://schemas.microsoft.com/office/word/2012/wordml" xmlns:w16cex="http://schemas.microsoft.com/office/word/2018/wordml/cex" xmlns:w16cid="http://schemas.microsoft.com/office/word/2016/wordml/cid" xmlns:w16="http://schemas.microsoft.com/office/word/2018/wordml" xmlns:w16sdtdh="http://schemas.microsoft.com/office/word/2020/wordml/sdtdatahash" xmlns:w16se="http://schemas.microsoft.com/office/word/2015/wordml/symex" xmlns:wpg="http://schemas.microsoft.com/office/word/2010/wordprocessingGroup" xmlns:wpi="http://schemas.microsoft.com/office/word/2010/wordprocessingInk" xmlns:wne="http://schemas.microsoft.com/office/word/2006/wordml" xmlns:wps="http://schemas.microsoft.com/office/word/2010/wordprocessingShape" mc:Ignorable="w14 w15 w16se w16cid w16 w16cex w16sdtdh wp14">
+<w:numbering xmlns:wpc="http://schemas.microsoft.com/office/word/2010/wordprocessingCanvas" xmlns:cx="http://schemas.microsoft.com/office/drawing/2014/chartex" xmlns:cx1="http://schemas.microsoft.com/office/drawing/2015/9/8/chartex" xmlns:cx2="http://schemas.microsoft.com/office/drawing/2015/10/21/chartex" xmlns:cx3="http://schemas.microsoft.com/office/drawing/2016/5/9/chartex" xmlns:cx4="http://schemas.microsoft.com/office/drawing/2016/5/10/chartex" xmlns:cx5="http://schemas.microsoft.com/office/drawing/2016/5/11/chartex" xmlns:cx6="http://schemas.microsoft.com/office/drawing/2016/5/12/chartex" xmlns:cx7="http://schemas.microsoft.com/office/drawing/2016/5/13/chartex" xmlns:cx8="http://schemas.microsoft.com/office/drawing/2016/5/14/chartex" xmlns:mc="http://schemas.openxmlformats.org/markup-compatibility/2006" xmlns:aink="http://schemas.microsoft.com/office/drawing/2016/ink" xmlns:am3d="http://schemas.microsoft.com/office/drawing/2017/model3d" xmlns:o="urn:schemas-microsoft-com:office:office" xmlns:oel="http://schemas.microsoft.com/office/2019/extlst" xmlns:r="http://schemas.openxmlformats.org/officeDocument/2006/relationships" xmlns:m="http://schemas.openxmlformats.org/officeDocument/2006/math" xmlns:v="urn:schemas-microsoft-com:vml" xmlns:wp14="http://schemas.microsoft.com/office/word/2010/wordprocessingDrawing" xmlns:wp="http://schemas.openxmlformats.org/drawingml/2006/wordprocessingDrawing" xmlns:w10="urn:schemas-microsoft-com:office:word" xmlns:w="http://schemas.openxmlformats.org/wordprocessingml/2006/main" xmlns:w14="http://schemas.microsoft.com/office/word/2010/wordml" xmlns:w15="http://schemas.microsoft.com/office/word/2012/wordml" xmlns:w16cex="http://schemas.microsoft.com/office/word/2018/wordml/cex" xmlns:w16cid="http://schemas.microsoft.com/office/word/2016/wordml/cid" xmlns:w16="http://schemas.microsoft.com/office/word/2018/wordml" xmlns:w16du="http://schemas.microsoft.com/office/word/2023/wordml/word16du" xmlns:w16sdtdh="http://schemas.microsoft.com/office/word/2020/wordml/sdtdatahash" xmlns:w16se="http://schemas.microsoft.com/office/word/2015/wordml/symex" xmlns:wpg="http://schemas.microsoft.com/office/word/2010/wordprocessingGroup" xmlns:wpi="http://schemas.microsoft.com/office/word/2010/wordprocessingInk" xmlns:wne="http://schemas.microsoft.com/office/word/2006/wordml" xmlns:wps="http://schemas.microsoft.com/office/word/2010/wordprocessingShape" mc:Ignorable="w14 w15 w16se w16cid w16 w16cex w16sdtdh w16du wp14">
   <w:numPicBullet w:numPicBulletId="0">
     <w:pict>
       <v:shapetype id="_x0000_t75" coordsize="21600,21600" o:spt="75" o:preferrelative="t" path="m@4@5l@4@11@9@11@9@5xe" filled="f" stroked="f">
@@ -8943,21 +9176,21 @@
         <v:path o:extrusionok="f" gradientshapeok="t" o:connecttype="rect"/>
         <o:lock v:ext="edit" aspectratio="t"/>
       </v:shapetype>
-      <v:shape id="_x0000_i1038" type="#_x0000_t75" style="width:12.8pt;height:12.8pt" o:bullet="t">
+      <v:shape id="_x0000_i1197" type="#_x0000_t75" style="width:12.75pt;height:12.75pt" o:bullet="t">
         <v:imagedata r:id="rId1" o:title="BD21306_"/>
       </v:shape>
     </w:pict>
   </w:numPicBullet>
   <w:numPicBullet w:numPicBulletId="1">
     <w:pict>
-      <v:shape id="_x0000_i1039" type="#_x0000_t75" style="width:9.4pt;height:9.4pt" o:bullet="t">
+      <v:shape id="_x0000_i1198" type="#_x0000_t75" style="width:9pt;height:9pt" o:bullet="t">
         <v:imagedata r:id="rId2" o:title="BD15059_"/>
       </v:shape>
     </w:pict>
   </w:numPicBullet>
   <w:numPicBullet w:numPicBulletId="2">
     <w:pict>
-      <v:shape id="_x0000_i1040" type="#_x0000_t75" style="width:9.4pt;height:9.4pt" o:bullet="t">
+      <v:shape id="_x0000_i1199" type="#_x0000_t75" style="width:9pt;height:9pt" o:bullet="t">
         <v:imagedata r:id="rId3" o:title="BD14830_"/>
       </v:shape>
     </w:pict>
@@ -11845,7 +12078,7 @@
 </file>
 
 <file path=word/styles.xml><?xml version="1.0" encoding="utf-8"?>
-<w:styles xmlns:mc="http://schemas.openxmlformats.org/markup-compatibility/2006" xmlns:r="http://schemas.openxmlformats.org/officeDocument/2006/relationships" xmlns:w="http://schemas.openxmlformats.org/wordprocessingml/2006/main" xmlns:w14="http://schemas.microsoft.com/office/word/2010/wordml" xmlns:w15="http://schemas.microsoft.com/office/word/2012/wordml" xmlns:w16cex="http://schemas.microsoft.com/office/word/2018/wordml/cex" xmlns:w16cid="http://schemas.microsoft.com/office/word/2016/wordml/cid" xmlns:w16="http://schemas.microsoft.com/office/word/2018/wordml" xmlns:w16sdtdh="http://schemas.microsoft.com/office/word/2020/wordml/sdtdatahash" xmlns:w16se="http://schemas.microsoft.com/office/word/2015/wordml/symex" mc:Ignorable="w14 w15 w16se w16cid w16 w16cex w16sdtdh">
+<w:styles xmlns:mc="http://schemas.openxmlformats.org/markup-compatibility/2006" xmlns:r="http://schemas.openxmlformats.org/officeDocument/2006/relationships" xmlns:w="http://schemas.openxmlformats.org/wordprocessingml/2006/main" xmlns:w14="http://schemas.microsoft.com/office/word/2010/wordml" xmlns:w15="http://schemas.microsoft.com/office/word/2012/wordml" xmlns:w16cex="http://schemas.microsoft.com/office/word/2018/wordml/cex" xmlns:w16cid="http://schemas.microsoft.com/office/word/2016/wordml/cid" xmlns:w16="http://schemas.microsoft.com/office/word/2018/wordml" xmlns:w16du="http://schemas.microsoft.com/office/word/2023/wordml/word16du" xmlns:w16sdtdh="http://schemas.microsoft.com/office/word/2020/wordml/sdtdatahash" xmlns:w16se="http://schemas.microsoft.com/office/word/2015/wordml/symex" mc:Ignorable="w14 w15 w16se w16cid w16 w16cex w16sdtdh w16du">
   <w:docDefaults>
     <w:rPrDefault>
       <w:rPr>
@@ -13889,57 +14122,15 @@
 </file>
 
 <file path=customXml/item1.xml><?xml version="1.0" encoding="utf-8"?>
-<b:Sources xmlns:b="http://schemas.openxmlformats.org/officeDocument/2006/bibliography" xmlns="http://schemas.openxmlformats.org/officeDocument/2006/bibliography" SelectedStyle="\APASixthEditionOfficeOnline.xsl" StyleName="APA" Version="6">
-  <b:Source>
-    <b:Tag>Hom24</b:Tag>
-    <b:SourceType>InternetSite</b:SourceType>
-    <b:Guid>{7F81BF93-F183-47D4-97B2-B003E12ECF3A}</b:Guid>
-    <b:Title>Integreat</b:Title>
-    <b:InternetSiteTitle>Integreat</b:InternetSiteTitle>
-    <b:Year>2024</b:Year>
-    <b:Month>02</b:Month>
-    <b:Day>16</b:Day>
-    <b:URL>https://www.integreat.be/</b:URL>
-    <b:RefOrder>2</b:RefOrder>
-  </b:Source>
-  <b:Source>
-    <b:Tag>Mis24</b:Tag>
-    <b:SourceType>Interview</b:SourceType>
-    <b:Guid>{D3C5E6DE-4461-41BC-A1D4-0F89E2ECCF21}</b:Guid>
-    <b:Title>Interview over Integreat</b:Title>
-    <b:Year>2024</b:Year>
-    <b:Month>02</b:Month>
-    <b:Day>16</b:Day>
-    <b:Author>
-      <b:Interviewee>
-        <b:NameList>
-          <b:Person>
-            <b:Last>Missiaen</b:Last>
-            <b:First>S.</b:First>
-          </b:Person>
-        </b:NameList>
-      </b:Interviewee>
-      <b:Interviewer>
-        <b:NameList>
-          <b:Person>
-            <b:Last>Olivier</b:Last>
-            <b:First>Lukas</b:First>
-          </b:Person>
-        </b:NameList>
-      </b:Interviewer>
-    </b:Author>
-    <b:RefOrder>1</b:RefOrder>
-  </b:Source>
-</b:Sources>
+<?mso-contentType ?>
+<FormTemplates xmlns="http://schemas.microsoft.com/sharepoint/v3/contenttype/forms">
+  <Display>DocumentLibraryForm</Display>
+  <Edit>DocumentLibraryForm</Edit>
+  <New>DocumentLibraryForm</New>
+</FormTemplates>
 </file>
 
 <file path=customXml/item2.xml><?xml version="1.0" encoding="utf-8"?>
-<p:properties xmlns:p="http://schemas.microsoft.com/office/2006/metadata/properties" xmlns:xsi="http://www.w3.org/2001/XMLSchema-instance" xmlns:pc="http://schemas.microsoft.com/office/infopath/2007/PartnerControls">
-  <documentManagement/>
-</p:properties>
-</file>
-
-<file path=customXml/item3.xml><?xml version="1.0" encoding="utf-8"?>
 <ct:contentTypeSchema xmlns:ct="http://schemas.microsoft.com/office/2006/metadata/contentType" xmlns:ma="http://schemas.microsoft.com/office/2006/metadata/properties/metaAttributes" ct:_="" ma:_="" ma:contentTypeName="Document" ma:contentTypeID="0x010100193F48566F82E041BED911C0693359E9" ma:contentTypeVersion="12" ma:contentTypeDescription="Een nieuw document maken." ma:contentTypeScope="" ma:versionID="c4be8edbfea42a53f4e981d13f83a739">
   <xsd:schema xmlns:xsd="http://www.w3.org/2001/XMLSchema" xmlns:xs="http://www.w3.org/2001/XMLSchema" xmlns:p="http://schemas.microsoft.com/office/2006/metadata/properties" xmlns:ns2="e43d81d0-7a9c-4012-90dc-ae63c601f626" xmlns:ns3="e1337eef-b66e-4fde-b081-a3272a7c00ca" targetNamespace="http://schemas.microsoft.com/office/2006/metadata/properties" ma:root="true" ma:fieldsID="684697959efabb4d67ae003c00a33b4b" ns2:_="" ns3:_="">
     <xsd:import namespace="e43d81d0-7a9c-4012-90dc-ae63c601f626"/>
@@ -14156,33 +14347,66 @@
 </ct:contentTypeSchema>
 </file>
 
+<file path=customXml/item3.xml><?xml version="1.0" encoding="utf-8"?>
+<p:properties xmlns:p="http://schemas.microsoft.com/office/2006/metadata/properties" xmlns:xsi="http://www.w3.org/2001/XMLSchema-instance" xmlns:pc="http://schemas.microsoft.com/office/infopath/2007/PartnerControls">
+  <documentManagement/>
+</p:properties>
+</file>
+
 <file path=customXml/item4.xml><?xml version="1.0" encoding="utf-8"?>
-<?mso-contentType ?>
-<FormTemplates xmlns="http://schemas.microsoft.com/sharepoint/v3/contenttype/forms">
-  <Display>DocumentLibraryForm</Display>
-  <Edit>DocumentLibraryForm</Edit>
-  <New>DocumentLibraryForm</New>
-</FormTemplates>
+<b:Sources xmlns:b="http://schemas.openxmlformats.org/officeDocument/2006/bibliography" xmlns="http://schemas.openxmlformats.org/officeDocument/2006/bibliography" SelectedStyle="\APASixthEditionOfficeOnline.xsl" StyleName="APA" Version="6">
+  <b:Source>
+    <b:Tag>Hom24</b:Tag>
+    <b:SourceType>InternetSite</b:SourceType>
+    <b:Guid>{7F81BF93-F183-47D4-97B2-B003E12ECF3A}</b:Guid>
+    <b:Title>Integreat</b:Title>
+    <b:InternetSiteTitle>Integreat</b:InternetSiteTitle>
+    <b:Year>2024</b:Year>
+    <b:Month>02</b:Month>
+    <b:Day>16</b:Day>
+    <b:URL>https://www.integreat.be/</b:URL>
+    <b:RefOrder>2</b:RefOrder>
+  </b:Source>
+  <b:Source>
+    <b:Tag>Mis24</b:Tag>
+    <b:SourceType>Interview</b:SourceType>
+    <b:Guid>{D3C5E6DE-4461-41BC-A1D4-0F89E2ECCF21}</b:Guid>
+    <b:Title>Interview over Integreat</b:Title>
+    <b:Year>2024</b:Year>
+    <b:Month>02</b:Month>
+    <b:Day>16</b:Day>
+    <b:Author>
+      <b:Interviewee>
+        <b:NameList>
+          <b:Person>
+            <b:Last>Missiaen</b:Last>
+            <b:First>S.</b:First>
+          </b:Person>
+        </b:NameList>
+      </b:Interviewee>
+      <b:Interviewer>
+        <b:NameList>
+          <b:Person>
+            <b:Last>Olivier</b:Last>
+            <b:First>Lukas</b:First>
+          </b:Person>
+        </b:NameList>
+      </b:Interviewer>
+    </b:Author>
+    <b:RefOrder>1</b:RefOrder>
+  </b:Source>
+</b:Sources>
 </file>
 
 <file path=customXml/itemProps1.xml><?xml version="1.0" encoding="utf-8"?>
-<ds:datastoreItem xmlns:ds="http://schemas.openxmlformats.org/officeDocument/2006/customXml" ds:itemID="{447426A8-395A-48A5-9713-B543040F0243}">
+<ds:datastoreItem xmlns:ds="http://schemas.openxmlformats.org/officeDocument/2006/customXml" ds:itemID="{7AF5E9C9-C33C-429A-89D0-9B6D34FCC4A3}">
   <ds:schemaRefs>
-    <ds:schemaRef ds:uri="http://schemas.openxmlformats.org/officeDocument/2006/bibliography"/>
+    <ds:schemaRef ds:uri="http://schemas.microsoft.com/sharepoint/v3/contenttype/forms"/>
   </ds:schemaRefs>
 </ds:datastoreItem>
 </file>
 
 <file path=customXml/itemProps2.xml><?xml version="1.0" encoding="utf-8"?>
-<ds:datastoreItem xmlns:ds="http://schemas.openxmlformats.org/officeDocument/2006/customXml" ds:itemID="{AB1F1C66-70BB-4482-867A-67F3A028280E}">
-  <ds:schemaRefs>
-    <ds:schemaRef ds:uri="http://schemas.microsoft.com/office/2006/metadata/properties"/>
-    <ds:schemaRef ds:uri="http://schemas.microsoft.com/office/infopath/2007/PartnerControls"/>
-  </ds:schemaRefs>
-</ds:datastoreItem>
-</file>
-
-<file path=customXml/itemProps3.xml><?xml version="1.0" encoding="utf-8"?>
 <ds:datastoreItem xmlns:ds="http://schemas.openxmlformats.org/officeDocument/2006/customXml" ds:itemID="{F4649BE9-A6D7-4887-B289-43D5794A33C4}">
   <ds:schemaRefs>
     <ds:schemaRef ds:uri="http://schemas.microsoft.com/office/2006/metadata/contentType"/>
@@ -14201,10 +14425,19 @@
 </ds:datastoreItem>
 </file>
 
+<file path=customXml/itemProps3.xml><?xml version="1.0" encoding="utf-8"?>
+<ds:datastoreItem xmlns:ds="http://schemas.openxmlformats.org/officeDocument/2006/customXml" ds:itemID="{AB1F1C66-70BB-4482-867A-67F3A028280E}">
+  <ds:schemaRefs>
+    <ds:schemaRef ds:uri="http://schemas.microsoft.com/office/2006/metadata/properties"/>
+    <ds:schemaRef ds:uri="http://schemas.microsoft.com/office/infopath/2007/PartnerControls"/>
+  </ds:schemaRefs>
+</ds:datastoreItem>
+</file>
+
 <file path=customXml/itemProps4.xml><?xml version="1.0" encoding="utf-8"?>
-<ds:datastoreItem xmlns:ds="http://schemas.openxmlformats.org/officeDocument/2006/customXml" ds:itemID="{7AF5E9C9-C33C-429A-89D0-9B6D34FCC4A3}">
+<ds:datastoreItem xmlns:ds="http://schemas.openxmlformats.org/officeDocument/2006/customXml" ds:itemID="{447426A8-395A-48A5-9713-B543040F0243}">
   <ds:schemaRefs>
-    <ds:schemaRef ds:uri="http://schemas.microsoft.com/sharepoint/v3/contenttype/forms"/>
+    <ds:schemaRef ds:uri="http://schemas.openxmlformats.org/officeDocument/2006/bibliography"/>
   </ds:schemaRefs>
 </ds:datastoreItem>
 </file>
</xml_diff>